<commit_message>
add tranfer to list functionality
</commit_message>
<xml_diff>
--- a/Manual Estagio - Gilberto Moraes.docx
+++ b/Manual Estagio - Gilberto Moraes.docx
@@ -1,6 +1,6 @@
 
 <file path=word/document.xml><?xml version="1.0" encoding="utf-8"?>
-<w:document xmlns:wpc="http://schemas.microsoft.com/office/word/2010/wordprocessingCanvas" xmlns:mo="http://schemas.microsoft.com/office/mac/office/2008/main" xmlns:mc="http://schemas.openxmlformats.org/markup-compatibility/2006" xmlns:mv="urn:schemas-microsoft-com:mac:vml" xmlns:o="urn:schemas-microsoft-com:office:office" xmlns:r="http://schemas.openxmlformats.org/officeDocument/2006/relationships" xmlns:m="http://schemas.openxmlformats.org/officeDocument/2006/math" xmlns:v="urn:schemas-microsoft-com:vml" xmlns:wp14="http://schemas.microsoft.com/office/word/2010/wordprocessingDrawing" xmlns:wp="http://schemas.openxmlformats.org/drawingml/2006/wordprocessingDrawing" xmlns:w10="urn:schemas-microsoft-com:office:word" xmlns:w="http://schemas.openxmlformats.org/wordprocessingml/2006/main" xmlns:w14="http://schemas.microsoft.com/office/word/2010/wordml" xmlns:w15="http://schemas.microsoft.com/office/word/2012/wordml" xmlns:wpg="http://schemas.microsoft.com/office/word/2010/wordprocessingGroup" xmlns:wpi="http://schemas.microsoft.com/office/word/2010/wordprocessingInk" xmlns:wne="http://schemas.microsoft.com/office/word/2006/wordml" xmlns:wps="http://schemas.microsoft.com/office/word/2010/wordprocessingShape" mc:Ignorable="w14 w15 wp14">
+<w:document xmlns:wpc="http://schemas.microsoft.com/office/word/2010/wordprocessingCanvas" xmlns:cx="http://schemas.microsoft.com/office/drawing/2014/chartex" xmlns:cx1="http://schemas.microsoft.com/office/drawing/2015/9/8/chartex" xmlns:cx2="http://schemas.microsoft.com/office/drawing/2015/10/21/chartex" xmlns:cx3="http://schemas.microsoft.com/office/drawing/2016/5/9/chartex" xmlns:cx4="http://schemas.microsoft.com/office/drawing/2016/5/10/chartex" xmlns:cx5="http://schemas.microsoft.com/office/drawing/2016/5/11/chartex" xmlns:cx6="http://schemas.microsoft.com/office/drawing/2016/5/12/chartex" xmlns:cx7="http://schemas.microsoft.com/office/drawing/2016/5/13/chartex" xmlns:cx8="http://schemas.microsoft.com/office/drawing/2016/5/14/chartex" xmlns:mc="http://schemas.openxmlformats.org/markup-compatibility/2006" xmlns:aink="http://schemas.microsoft.com/office/drawing/2016/ink" xmlns:am3d="http://schemas.microsoft.com/office/drawing/2017/model3d" xmlns:o="urn:schemas-microsoft-com:office:office" xmlns:r="http://schemas.openxmlformats.org/officeDocument/2006/relationships" xmlns:m="http://schemas.openxmlformats.org/officeDocument/2006/math" xmlns:v="urn:schemas-microsoft-com:vml" xmlns:wp14="http://schemas.microsoft.com/office/word/2010/wordprocessingDrawing" xmlns:wp="http://schemas.openxmlformats.org/drawingml/2006/wordprocessingDrawing" xmlns:w10="urn:schemas-microsoft-com:office:word" xmlns:w="http://schemas.openxmlformats.org/wordprocessingml/2006/main" xmlns:w14="http://schemas.microsoft.com/office/word/2010/wordml" xmlns:w15="http://schemas.microsoft.com/office/word/2012/wordml" xmlns:w16cid="http://schemas.microsoft.com/office/word/2016/wordml/cid" xmlns:w16se="http://schemas.microsoft.com/office/word/2015/wordml/symex" xmlns:wpg="http://schemas.microsoft.com/office/word/2010/wordprocessingGroup" xmlns:wpi="http://schemas.microsoft.com/office/word/2010/wordprocessingInk" xmlns:wne="http://schemas.microsoft.com/office/word/2006/wordml" xmlns:wps="http://schemas.microsoft.com/office/word/2010/wordprocessingShape" mc:Ignorable="w14 w15 w16se w16cid wp14">
   <w:body>
     <w:tbl>
       <w:tblPr>
@@ -778,7 +778,7 @@
           <w:rFonts w:ascii="Arial" w:hAnsi="Arial" w:cs="Arial"/>
           <w:color w:val="000000"/>
         </w:rPr>
-        <w:t xml:space="preserve"> onde o usuário poderá lançar contas a pagar e contas a receber</w:t>
+        <w:t xml:space="preserve"> onde o usuário poderá lançar contas a pagar </w:t>
       </w:r>
       <w:r>
         <w:rPr>
@@ -792,21 +792,49 @@
           <w:rFonts w:ascii="Arial" w:hAnsi="Arial" w:cs="Arial"/>
           <w:color w:val="000000"/>
         </w:rPr>
-        <w:t xml:space="preserve"> recebimentos e pagamentos, </w:t>
-      </w:r>
-      <w:r>
-        <w:rPr>
-          <w:rFonts w:ascii="Arial" w:hAnsi="Arial" w:cs="Arial"/>
-          <w:color w:val="000000"/>
-        </w:rPr>
-        <w:t xml:space="preserve">ainda </w:t>
-      </w:r>
-      <w:r>
-        <w:rPr>
-          <w:rFonts w:ascii="Arial" w:hAnsi="Arial" w:cs="Arial"/>
-          <w:color w:val="000000"/>
-        </w:rPr>
-        <w:t xml:space="preserve">será possível gerar </w:t>
+        <w:t>contas a receber</w:t>
+      </w:r>
+      <w:r>
+        <w:rPr>
+          <w:rFonts w:ascii="Arial" w:hAnsi="Arial" w:cs="Arial"/>
+          <w:color w:val="000000"/>
+        </w:rPr>
+        <w:t>,</w:t>
+      </w:r>
+      <w:r>
+        <w:rPr>
+          <w:rFonts w:ascii="Arial" w:hAnsi="Arial" w:cs="Arial"/>
+          <w:color w:val="000000"/>
+        </w:rPr>
+        <w:t xml:space="preserve"> recebimentos</w:t>
+      </w:r>
+      <w:r>
+        <w:rPr>
+          <w:rFonts w:ascii="Arial" w:hAnsi="Arial" w:cs="Arial"/>
+          <w:color w:val="000000"/>
+        </w:rPr>
+        <w:t>,</w:t>
+      </w:r>
+      <w:r>
+        <w:rPr>
+          <w:rFonts w:ascii="Arial" w:hAnsi="Arial" w:cs="Arial"/>
+          <w:color w:val="000000"/>
+        </w:rPr>
+        <w:t xml:space="preserve"> pagamentos, </w:t>
+      </w:r>
+      <w:r>
+        <w:rPr>
+          <w:rFonts w:ascii="Arial" w:hAnsi="Arial" w:cs="Arial"/>
+          <w:color w:val="000000"/>
+        </w:rPr>
+        <w:t>e realizar transferência entre contas, s</w:t>
+      </w:r>
+      <w:r>
+        <w:rPr>
+          <w:rFonts w:ascii="Arial" w:hAnsi="Arial" w:cs="Arial"/>
+          <w:color w:val="000000"/>
+        </w:rPr>
+        <w:t xml:space="preserve">erá possível gerar </w:t>
       </w:r>
       <w:r>
         <w:rPr>
@@ -1254,7 +1282,15 @@
           <w:rFonts w:ascii="Arial" w:hAnsi="Arial" w:cs="Arial"/>
           <w:color w:val="000000"/>
         </w:rPr>
-        <w:t>o sistema atualiza o status da conta para pago/recebido</w:t>
+        <w:t xml:space="preserve">o sistema </w:t>
+      </w:r>
+      <w:r>
+        <w:rPr>
+          <w:rFonts w:ascii="Arial" w:hAnsi="Arial" w:cs="Arial"/>
+          <w:color w:val="000000"/>
+        </w:rPr>
+        <w:lastRenderedPageBreak/>
+        <w:t>atualiza o status da conta para pago/recebido</w:t>
       </w:r>
       <w:r>
         <w:rPr>
@@ -1296,7 +1332,6 @@
           <w:rFonts w:ascii="Arial" w:hAnsi="Arial" w:cs="Arial"/>
           <w:color w:val="000000"/>
         </w:rPr>
-        <w:lastRenderedPageBreak/>
         <w:t xml:space="preserve">documentos digitalizados como </w:t>
       </w:r>
       <w:r>
@@ -4414,8 +4449,7 @@
         <w:tblLook w:val="04A0" w:firstRow="1" w:lastRow="0" w:firstColumn="1" w:lastColumn="0" w:noHBand="0" w:noVBand="1"/>
       </w:tblPr>
       <w:tblGrid>
-        <w:gridCol w:w="7"/>
-        <w:gridCol w:w="1315"/>
+        <w:gridCol w:w="1322"/>
         <w:gridCol w:w="614"/>
         <w:gridCol w:w="3253"/>
         <w:gridCol w:w="914"/>
@@ -4428,14 +4462,12 @@
       </w:tblGrid>
       <w:tr>
         <w:trPr>
-          <w:gridBefore w:val="1"/>
-          <w:wBefore w:w="7" w:type="dxa"/>
           <w:trHeight w:val="375"/>
           <w:jc w:val="center"/>
         </w:trPr>
         <w:tc>
           <w:tcPr>
-            <w:tcW w:w="10808" w:type="dxa"/>
+            <w:tcW w:w="10815" w:type="dxa"/>
             <w:gridSpan w:val="10"/>
             <w:tcBorders>
               <w:top w:val="nil"/>
@@ -4476,14 +4508,12 @@
       </w:tr>
       <w:tr>
         <w:trPr>
-          <w:gridBefore w:val="1"/>
-          <w:wBefore w:w="7" w:type="dxa"/>
           <w:trHeight w:val="315"/>
           <w:jc w:val="center"/>
         </w:trPr>
         <w:tc>
           <w:tcPr>
-            <w:tcW w:w="1315" w:type="dxa"/>
+            <w:tcW w:w="1322" w:type="dxa"/>
             <w:tcBorders>
               <w:top w:val="nil"/>
               <w:left w:val="single" w:sz="4" w:space="0" w:color="auto"/>
@@ -4671,14 +4701,12 @@
       </w:tr>
       <w:tr>
         <w:trPr>
-          <w:gridBefore w:val="1"/>
-          <w:wBefore w:w="7" w:type="dxa"/>
           <w:trHeight w:val="330"/>
           <w:jc w:val="center"/>
         </w:trPr>
         <w:tc>
           <w:tcPr>
-            <w:tcW w:w="1315" w:type="dxa"/>
+            <w:tcW w:w="1322" w:type="dxa"/>
             <w:tcBorders>
               <w:top w:val="nil"/>
               <w:left w:val="single" w:sz="4" w:space="0" w:color="auto"/>
@@ -4888,14 +4916,12 @@
       </w:tr>
       <w:tr>
         <w:trPr>
-          <w:gridBefore w:val="1"/>
-          <w:wBefore w:w="7" w:type="dxa"/>
           <w:trHeight w:val="315"/>
           <w:jc w:val="center"/>
         </w:trPr>
         <w:tc>
           <w:tcPr>
-            <w:tcW w:w="1315" w:type="dxa"/>
+            <w:tcW w:w="1322" w:type="dxa"/>
             <w:tcBorders>
               <w:top w:val="nil"/>
               <w:left w:val="single" w:sz="4" w:space="0" w:color="auto"/>
@@ -5105,14 +5131,12 @@
       </w:tr>
       <w:tr>
         <w:trPr>
-          <w:gridBefore w:val="1"/>
-          <w:wBefore w:w="7" w:type="dxa"/>
           <w:trHeight w:val="343"/>
           <w:jc w:val="center"/>
         </w:trPr>
         <w:tc>
           <w:tcPr>
-            <w:tcW w:w="1315" w:type="dxa"/>
+            <w:tcW w:w="1322" w:type="dxa"/>
             <w:tcBorders>
               <w:top w:val="nil"/>
               <w:left w:val="single" w:sz="4" w:space="0" w:color="auto"/>
@@ -5322,14 +5346,12 @@
       </w:tr>
       <w:tr>
         <w:trPr>
-          <w:gridBefore w:val="1"/>
-          <w:wBefore w:w="7" w:type="dxa"/>
           <w:trHeight w:val="344"/>
           <w:jc w:val="center"/>
         </w:trPr>
         <w:tc>
           <w:tcPr>
-            <w:tcW w:w="1315" w:type="dxa"/>
+            <w:tcW w:w="1322" w:type="dxa"/>
             <w:tcBorders>
               <w:top w:val="nil"/>
               <w:left w:val="single" w:sz="4" w:space="0" w:color="auto"/>
@@ -5539,14 +5561,12 @@
       </w:tr>
       <w:tr>
         <w:trPr>
-          <w:gridBefore w:val="1"/>
-          <w:wBefore w:w="7" w:type="dxa"/>
           <w:trHeight w:val="371"/>
           <w:jc w:val="center"/>
         </w:trPr>
         <w:tc>
           <w:tcPr>
-            <w:tcW w:w="1315" w:type="dxa"/>
+            <w:tcW w:w="1322" w:type="dxa"/>
             <w:tcBorders>
               <w:top w:val="nil"/>
               <w:left w:val="single" w:sz="4" w:space="0" w:color="auto"/>
@@ -5747,14 +5767,12 @@
       </w:tr>
       <w:tr>
         <w:trPr>
-          <w:gridBefore w:val="1"/>
-          <w:wBefore w:w="7" w:type="dxa"/>
           <w:trHeight w:val="344"/>
           <w:jc w:val="center"/>
         </w:trPr>
         <w:tc>
           <w:tcPr>
-            <w:tcW w:w="1315" w:type="dxa"/>
+            <w:tcW w:w="1322" w:type="dxa"/>
             <w:tcBorders>
               <w:top w:val="nil"/>
               <w:left w:val="single" w:sz="4" w:space="0" w:color="auto"/>
@@ -5955,14 +5973,12 @@
       </w:tr>
       <w:tr>
         <w:trPr>
-          <w:gridBefore w:val="1"/>
-          <w:wBefore w:w="7" w:type="dxa"/>
           <w:trHeight w:val="344"/>
           <w:jc w:val="center"/>
         </w:trPr>
         <w:tc>
           <w:tcPr>
-            <w:tcW w:w="1315" w:type="dxa"/>
+            <w:tcW w:w="1322" w:type="dxa"/>
             <w:tcBorders>
               <w:top w:val="nil"/>
               <w:left w:val="single" w:sz="4" w:space="0" w:color="auto"/>
@@ -6163,14 +6179,12 @@
       </w:tr>
       <w:tr>
         <w:trPr>
-          <w:gridBefore w:val="1"/>
-          <w:wBefore w:w="7" w:type="dxa"/>
           <w:trHeight w:val="344"/>
           <w:jc w:val="center"/>
         </w:trPr>
         <w:tc>
           <w:tcPr>
-            <w:tcW w:w="1315" w:type="dxa"/>
+            <w:tcW w:w="1322" w:type="dxa"/>
             <w:tcBorders>
               <w:top w:val="nil"/>
               <w:left w:val="single" w:sz="4" w:space="0" w:color="auto"/>
@@ -6371,14 +6385,12 @@
       </w:tr>
       <w:tr>
         <w:trPr>
-          <w:gridBefore w:val="1"/>
-          <w:wBefore w:w="7" w:type="dxa"/>
           <w:trHeight w:val="344"/>
           <w:jc w:val="center"/>
         </w:trPr>
         <w:tc>
           <w:tcPr>
-            <w:tcW w:w="1315" w:type="dxa"/>
+            <w:tcW w:w="1322" w:type="dxa"/>
             <w:tcBorders>
               <w:top w:val="nil"/>
               <w:left w:val="single" w:sz="4" w:space="0" w:color="auto"/>
@@ -6597,14 +6609,12 @@
       </w:tr>
       <w:tr>
         <w:trPr>
-          <w:gridBefore w:val="1"/>
-          <w:wBefore w:w="7" w:type="dxa"/>
           <w:trHeight w:val="344"/>
           <w:jc w:val="center"/>
         </w:trPr>
         <w:tc>
           <w:tcPr>
-            <w:tcW w:w="1315" w:type="dxa"/>
+            <w:tcW w:w="1322" w:type="dxa"/>
             <w:tcBorders>
               <w:top w:val="nil"/>
               <w:left w:val="single" w:sz="4" w:space="0" w:color="auto"/>
@@ -6803,14 +6813,12 @@
       </w:tr>
       <w:tr>
         <w:trPr>
-          <w:gridBefore w:val="1"/>
-          <w:wBefore w:w="7" w:type="dxa"/>
           <w:trHeight w:val="330"/>
           <w:jc w:val="center"/>
         </w:trPr>
         <w:tc>
           <w:tcPr>
-            <w:tcW w:w="1315" w:type="dxa"/>
+            <w:tcW w:w="1322" w:type="dxa"/>
             <w:tcBorders>
               <w:top w:val="nil"/>
               <w:left w:val="single" w:sz="4" w:space="0" w:color="auto"/>
@@ -7009,14 +7017,12 @@
       </w:tr>
       <w:tr>
         <w:trPr>
-          <w:gridBefore w:val="1"/>
-          <w:wBefore w:w="7" w:type="dxa"/>
           <w:trHeight w:val="329"/>
           <w:jc w:val="center"/>
         </w:trPr>
         <w:tc>
           <w:tcPr>
-            <w:tcW w:w="1315" w:type="dxa"/>
+            <w:tcW w:w="1322" w:type="dxa"/>
             <w:tcBorders>
               <w:top w:val="nil"/>
               <w:left w:val="single" w:sz="4" w:space="0" w:color="auto"/>
@@ -7215,14 +7221,12 @@
       </w:tr>
       <w:tr>
         <w:trPr>
-          <w:gridBefore w:val="1"/>
-          <w:wBefore w:w="7" w:type="dxa"/>
           <w:trHeight w:val="329"/>
           <w:jc w:val="center"/>
         </w:trPr>
         <w:tc>
           <w:tcPr>
-            <w:tcW w:w="1315" w:type="dxa"/>
+            <w:tcW w:w="1322" w:type="dxa"/>
             <w:tcBorders>
               <w:top w:val="nil"/>
               <w:left w:val="single" w:sz="4" w:space="0" w:color="auto"/>
@@ -7421,14 +7425,12 @@
       </w:tr>
       <w:tr>
         <w:trPr>
-          <w:gridBefore w:val="1"/>
-          <w:wBefore w:w="7" w:type="dxa"/>
           <w:trHeight w:val="329"/>
           <w:jc w:val="center"/>
         </w:trPr>
         <w:tc>
           <w:tcPr>
-            <w:tcW w:w="1315" w:type="dxa"/>
+            <w:tcW w:w="1322" w:type="dxa"/>
             <w:tcBorders>
               <w:top w:val="nil"/>
               <w:left w:val="single" w:sz="4" w:space="0" w:color="auto"/>
@@ -7543,6 +7545,7 @@
                 <w:szCs w:val="20"/>
               </w:rPr>
             </w:pPr>
+            <w:proofErr w:type="gramStart"/>
             <w:r>
               <w:rPr>
                 <w:rFonts w:ascii="Arial" w:hAnsi="Arial" w:cs="Arial"/>
@@ -7552,6 +7555,16 @@
               </w:rPr>
               <w:t>TF</w:t>
             </w:r>
+            <w:r>
+              <w:rPr>
+                <w:rFonts w:ascii="Arial" w:hAnsi="Arial" w:cs="Arial"/>
+                <w:color w:val="000000"/>
+                <w:sz w:val="20"/>
+                <w:szCs w:val="20"/>
+              </w:rPr>
+              <w:t>,TDB</w:t>
+            </w:r>
+            <w:proofErr w:type="gramEnd"/>
           </w:p>
         </w:tc>
         <w:tc>
@@ -7627,14 +7640,12 @@
       </w:tr>
       <w:tr>
         <w:trPr>
-          <w:gridBefore w:val="1"/>
-          <w:wBefore w:w="7" w:type="dxa"/>
-          <w:trHeight w:val="315"/>
+          <w:trHeight w:val="329"/>
           <w:jc w:val="center"/>
         </w:trPr>
         <w:tc>
           <w:tcPr>
-            <w:tcW w:w="1315" w:type="dxa"/>
+            <w:tcW w:w="1322" w:type="dxa"/>
             <w:tcBorders>
               <w:top w:val="nil"/>
               <w:left w:val="single" w:sz="4" w:space="0" w:color="auto"/>
@@ -7693,7 +7704,7 @@
                 <w:sz w:val="20"/>
                 <w:szCs w:val="20"/>
               </w:rPr>
-              <w:t>Atualizar status lançamento</w:t>
+              <w:t>Realizar Transferência</w:t>
             </w:r>
           </w:p>
         </w:tc>
@@ -7712,7 +7723,6 @@
           </w:tcPr>
           <w:p>
             <w:pPr>
-              <w:spacing w:line="240" w:lineRule="auto"/>
               <w:jc w:val="center"/>
               <w:rPr>
                 <w:rFonts w:ascii="Arial" w:hAnsi="Arial" w:cs="Arial"/>
@@ -7733,28 +7743,6 @@
                 <w:szCs w:val="20"/>
               </w:rPr>
               <w:t>E</w:t>
-            </w:r>
-            <w:r>
-              <w:rPr>
-                <w:rFonts w:ascii="Arial" w:hAnsi="Arial" w:cs="Arial"/>
-                <w:b/>
-                <w:bCs/>
-                <w:color w:val="000000"/>
-                <w:sz w:val="20"/>
-                <w:szCs w:val="20"/>
-              </w:rPr>
-              <w:t xml:space="preserve"> </w:t>
-            </w:r>
-            <w:r>
-              <w:rPr>
-                <w:rFonts w:ascii="Arial" w:hAnsi="Arial" w:cs="Arial"/>
-                <w:b/>
-                <w:bCs/>
-                <w:color w:val="000000"/>
-                <w:sz w:val="20"/>
-                <w:szCs w:val="20"/>
-              </w:rPr>
-              <w:t>/O</w:t>
             </w:r>
           </w:p>
         </w:tc>
@@ -7814,15 +7802,6 @@
                 <w:szCs w:val="20"/>
               </w:rPr>
             </w:pPr>
-            <w:r>
-              <w:rPr>
-                <w:rFonts w:ascii="Arial" w:hAnsi="Arial" w:cs="Arial"/>
-                <w:color w:val="000000"/>
-                <w:sz w:val="20"/>
-                <w:szCs w:val="20"/>
-              </w:rPr>
-              <w:t> </w:t>
-            </w:r>
           </w:p>
         </w:tc>
         <w:tc>
@@ -7847,6 +7826,7 @@
                 <w:bCs/>
                 <w:color w:val="000000"/>
                 <w:sz w:val="21"/>
+                <w:u w:val="single"/>
               </w:rPr>
             </w:pPr>
             <w:r>
@@ -7864,14 +7844,12 @@
       </w:tr>
       <w:tr>
         <w:trPr>
-          <w:gridBefore w:val="1"/>
-          <w:wBefore w:w="7" w:type="dxa"/>
-          <w:trHeight w:val="371"/>
+          <w:trHeight w:val="315"/>
           <w:jc w:val="center"/>
         </w:trPr>
         <w:tc>
           <w:tcPr>
-            <w:tcW w:w="1315" w:type="dxa"/>
+            <w:tcW w:w="1322" w:type="dxa"/>
             <w:tcBorders>
               <w:top w:val="nil"/>
               <w:left w:val="single" w:sz="4" w:space="0" w:color="auto"/>
@@ -7930,7 +7908,7 @@
                 <w:sz w:val="20"/>
                 <w:szCs w:val="20"/>
               </w:rPr>
-              <w:t>Atualizar saldo caixa</w:t>
+              <w:t>Atualizar status lançamento</w:t>
             </w:r>
           </w:p>
         </w:tc>
@@ -7969,7 +7947,18 @@
                 <w:sz w:val="20"/>
                 <w:szCs w:val="20"/>
               </w:rPr>
-              <w:t>O</w:t>
+              <w:t>E</w:t>
+            </w:r>
+            <w:r>
+              <w:rPr>
+                <w:rFonts w:ascii="Arial" w:hAnsi="Arial" w:cs="Arial"/>
+                <w:b/>
+                <w:bCs/>
+                <w:color w:val="000000"/>
+                <w:sz w:val="20"/>
+                <w:szCs w:val="20"/>
+              </w:rPr>
+              <w:t xml:space="preserve"> /O</w:t>
             </w:r>
           </w:p>
         </w:tc>
@@ -8029,6 +8018,15 @@
                 <w:szCs w:val="20"/>
               </w:rPr>
             </w:pPr>
+            <w:r>
+              <w:rPr>
+                <w:rFonts w:ascii="Arial" w:hAnsi="Arial" w:cs="Arial"/>
+                <w:color w:val="000000"/>
+                <w:sz w:val="20"/>
+                <w:szCs w:val="20"/>
+              </w:rPr>
+              <w:t> </w:t>
+            </w:r>
           </w:p>
         </w:tc>
         <w:tc>
@@ -8070,14 +8068,12 @@
       </w:tr>
       <w:tr>
         <w:trPr>
-          <w:gridBefore w:val="1"/>
-          <w:wBefore w:w="7" w:type="dxa"/>
-          <w:trHeight w:val="326"/>
+          <w:trHeight w:val="371"/>
           <w:jc w:val="center"/>
         </w:trPr>
         <w:tc>
           <w:tcPr>
-            <w:tcW w:w="1315" w:type="dxa"/>
+            <w:tcW w:w="1322" w:type="dxa"/>
             <w:tcBorders>
               <w:top w:val="nil"/>
               <w:left w:val="single" w:sz="4" w:space="0" w:color="auto"/>
@@ -8136,7 +8132,7 @@
                 <w:sz w:val="20"/>
                 <w:szCs w:val="20"/>
               </w:rPr>
-              <w:t>Lançar vale</w:t>
+              <w:t>Atualizar saldo caixa</w:t>
             </w:r>
           </w:p>
         </w:tc>
@@ -8155,9 +8151,8 @@
           </w:tcPr>
           <w:p>
             <w:pPr>
+              <w:spacing w:line="240" w:lineRule="auto"/>
               <w:jc w:val="center"/>
-            </w:pPr>
-            <w:r>
               <w:rPr>
                 <w:rFonts w:ascii="Arial" w:hAnsi="Arial" w:cs="Arial"/>
                 <w:b/>
@@ -8166,7 +8161,17 @@
                 <w:sz w:val="20"/>
                 <w:szCs w:val="20"/>
               </w:rPr>
-              <w:t>E</w:t>
+            </w:pPr>
+            <w:r>
+              <w:rPr>
+                <w:rFonts w:ascii="Arial" w:hAnsi="Arial" w:cs="Arial"/>
+                <w:b/>
+                <w:bCs/>
+                <w:color w:val="000000"/>
+                <w:sz w:val="20"/>
+                <w:szCs w:val="20"/>
+              </w:rPr>
+              <w:t>O</w:t>
             </w:r>
           </w:p>
         </w:tc>
@@ -8226,15 +8231,6 @@
                 <w:szCs w:val="20"/>
               </w:rPr>
             </w:pPr>
-            <w:r>
-              <w:rPr>
-                <w:rFonts w:ascii="Arial" w:hAnsi="Arial" w:cs="Arial"/>
-                <w:color w:val="000000"/>
-                <w:sz w:val="20"/>
-                <w:szCs w:val="20"/>
-              </w:rPr>
-              <w:t> </w:t>
-            </w:r>
           </w:p>
         </w:tc>
         <w:tc>
@@ -8276,14 +8272,12 @@
       </w:tr>
       <w:tr>
         <w:trPr>
-          <w:gridBefore w:val="1"/>
-          <w:wBefore w:w="7" w:type="dxa"/>
           <w:trHeight w:val="326"/>
           <w:jc w:val="center"/>
         </w:trPr>
         <w:tc>
           <w:tcPr>
-            <w:tcW w:w="1315" w:type="dxa"/>
+            <w:tcW w:w="1322" w:type="dxa"/>
             <w:tcBorders>
               <w:top w:val="nil"/>
               <w:left w:val="single" w:sz="4" w:space="0" w:color="auto"/>
@@ -8342,7 +8336,7 @@
                 <w:sz w:val="20"/>
                 <w:szCs w:val="20"/>
               </w:rPr>
-              <w:t>Realizar recebimentos vale</w:t>
+              <w:t>Lançar vale</w:t>
             </w:r>
           </w:p>
         </w:tc>
@@ -8482,14 +8476,12 @@
       </w:tr>
       <w:tr>
         <w:trPr>
-          <w:gridBefore w:val="1"/>
-          <w:wBefore w:w="7" w:type="dxa"/>
-          <w:trHeight w:val="315"/>
+          <w:trHeight w:val="326"/>
           <w:jc w:val="center"/>
         </w:trPr>
         <w:tc>
           <w:tcPr>
-            <w:tcW w:w="1315" w:type="dxa"/>
+            <w:tcW w:w="1322" w:type="dxa"/>
             <w:tcBorders>
               <w:top w:val="nil"/>
               <w:left w:val="single" w:sz="4" w:space="0" w:color="auto"/>
@@ -8538,19 +8530,17 @@
               <w:spacing w:line="240" w:lineRule="auto"/>
               <w:rPr>
                 <w:rFonts w:ascii="Arial" w:hAnsi="Arial" w:cs="Arial"/>
-                <w:color w:val="000000"/>
-                <w:sz w:val="20"/>
-                <w:szCs w:val="20"/>
-              </w:rPr>
-            </w:pPr>
-            <w:r>
-              <w:rPr>
-                <w:rFonts w:ascii="Arial" w:hAnsi="Arial" w:cs="Arial"/>
-                <w:color w:val="000000"/>
-                <w:sz w:val="20"/>
-                <w:szCs w:val="20"/>
-              </w:rPr>
-              <w:t>Atualizar status vale</w:t>
+                <w:sz w:val="20"/>
+                <w:szCs w:val="20"/>
+              </w:rPr>
+            </w:pPr>
+            <w:r>
+              <w:rPr>
+                <w:rFonts w:ascii="Arial" w:hAnsi="Arial" w:cs="Arial"/>
+                <w:sz w:val="20"/>
+                <w:szCs w:val="20"/>
+              </w:rPr>
+              <w:t>Realizar recebimentos vale</w:t>
             </w:r>
           </w:p>
         </w:tc>
@@ -8569,8 +8559,9 @@
           </w:tcPr>
           <w:p>
             <w:pPr>
-              <w:spacing w:line="240" w:lineRule="auto"/>
               <w:jc w:val="center"/>
+            </w:pPr>
+            <w:r>
               <w:rPr>
                 <w:rFonts w:ascii="Arial" w:hAnsi="Arial" w:cs="Arial"/>
                 <w:b/>
@@ -8579,17 +8570,7 @@
                 <w:sz w:val="20"/>
                 <w:szCs w:val="20"/>
               </w:rPr>
-            </w:pPr>
-            <w:r>
-              <w:rPr>
-                <w:rFonts w:ascii="Arial" w:hAnsi="Arial" w:cs="Arial"/>
-                <w:b/>
-                <w:bCs/>
-                <w:color w:val="000000"/>
-                <w:sz w:val="20"/>
-                <w:szCs w:val="20"/>
-              </w:rPr>
-              <w:t>O</w:t>
+              <w:t>E</w:t>
             </w:r>
           </w:p>
         </w:tc>
@@ -8656,7 +8637,7 @@
                 <w:sz w:val="20"/>
                 <w:szCs w:val="20"/>
               </w:rPr>
-              <w:t xml:space="preserve"> </w:t>
+              <w:t> </w:t>
             </w:r>
           </w:p>
         </w:tc>
@@ -8699,14 +8680,12 @@
       </w:tr>
       <w:tr>
         <w:trPr>
-          <w:gridBefore w:val="1"/>
-          <w:wBefore w:w="7" w:type="dxa"/>
           <w:trHeight w:val="315"/>
           <w:jc w:val="center"/>
         </w:trPr>
         <w:tc>
           <w:tcPr>
-            <w:tcW w:w="1315" w:type="dxa"/>
+            <w:tcW w:w="1322" w:type="dxa"/>
             <w:tcBorders>
               <w:top w:val="nil"/>
               <w:left w:val="single" w:sz="4" w:space="0" w:color="auto"/>
@@ -8767,7 +8746,7 @@
                 <w:sz w:val="20"/>
                 <w:szCs w:val="20"/>
               </w:rPr>
-              <w:t>Fechar folha de desconto</w:t>
+              <w:t>Atualizar status vale</w:t>
             </w:r>
           </w:p>
         </w:tc>
@@ -8786,9 +8765,8 @@
           </w:tcPr>
           <w:p>
             <w:pPr>
+              <w:spacing w:line="240" w:lineRule="auto"/>
               <w:jc w:val="center"/>
-            </w:pPr>
-            <w:r>
               <w:rPr>
                 <w:rFonts w:ascii="Arial" w:hAnsi="Arial" w:cs="Arial"/>
                 <w:b/>
@@ -8797,7 +8775,17 @@
                 <w:sz w:val="20"/>
                 <w:szCs w:val="20"/>
               </w:rPr>
-              <w:t>E</w:t>
+            </w:pPr>
+            <w:r>
+              <w:rPr>
+                <w:rFonts w:ascii="Arial" w:hAnsi="Arial" w:cs="Arial"/>
+                <w:b/>
+                <w:bCs/>
+                <w:color w:val="000000"/>
+                <w:sz w:val="20"/>
+                <w:szCs w:val="20"/>
+              </w:rPr>
+              <w:t>O</w:t>
             </w:r>
           </w:p>
         </w:tc>
@@ -8823,6 +8811,15 @@
                 <w:szCs w:val="20"/>
               </w:rPr>
             </w:pPr>
+            <w:r>
+              <w:rPr>
+                <w:rFonts w:ascii="Arial" w:hAnsi="Arial" w:cs="Arial"/>
+                <w:color w:val="000000"/>
+                <w:sz w:val="20"/>
+                <w:szCs w:val="20"/>
+              </w:rPr>
+              <w:t>TF, TBD</w:t>
+            </w:r>
           </w:p>
         </w:tc>
         <w:tc>
@@ -8848,6 +8845,15 @@
                 <w:szCs w:val="20"/>
               </w:rPr>
             </w:pPr>
+            <w:r>
+              <w:rPr>
+                <w:rFonts w:ascii="Arial" w:hAnsi="Arial" w:cs="Arial"/>
+                <w:color w:val="000000"/>
+                <w:sz w:val="20"/>
+                <w:szCs w:val="20"/>
+              </w:rPr>
+              <w:t xml:space="preserve"> </w:t>
+            </w:r>
           </w:p>
         </w:tc>
         <w:tc>
@@ -8889,14 +8895,209 @@
       </w:tr>
       <w:tr>
         <w:trPr>
-          <w:gridBefore w:val="1"/>
-          <w:wBefore w:w="7" w:type="dxa"/>
+          <w:trHeight w:val="315"/>
+          <w:jc w:val="center"/>
+        </w:trPr>
+        <w:tc>
+          <w:tcPr>
+            <w:tcW w:w="1322" w:type="dxa"/>
+            <w:tcBorders>
+              <w:top w:val="nil"/>
+              <w:left w:val="single" w:sz="4" w:space="0" w:color="auto"/>
+              <w:bottom w:val="single" w:sz="4" w:space="0" w:color="auto"/>
+              <w:right w:val="single" w:sz="4" w:space="0" w:color="auto"/>
+            </w:tcBorders>
+            <w:shd w:val="clear" w:color="auto" w:fill="auto"/>
+            <w:noWrap/>
+          </w:tcPr>
+          <w:p>
+            <w:pPr>
+              <w:spacing w:line="240" w:lineRule="auto"/>
+              <w:rPr>
+                <w:rFonts w:ascii="Arial" w:hAnsi="Arial" w:cs="Arial"/>
+                <w:color w:val="000000"/>
+                <w:sz w:val="20"/>
+                <w:szCs w:val="20"/>
+              </w:rPr>
+            </w:pPr>
+            <w:r>
+              <w:rPr>
+                <w:rFonts w:ascii="Arial" w:hAnsi="Arial" w:cs="Arial"/>
+                <w:color w:val="000000"/>
+                <w:sz w:val="20"/>
+                <w:szCs w:val="20"/>
+              </w:rPr>
+              <w:t>RF_F13</w:t>
+            </w:r>
+          </w:p>
+        </w:tc>
+        <w:tc>
+          <w:tcPr>
+            <w:tcW w:w="3867" w:type="dxa"/>
+            <w:gridSpan w:val="2"/>
+            <w:tcBorders>
+              <w:top w:val="nil"/>
+              <w:left w:val="nil"/>
+              <w:bottom w:val="single" w:sz="4" w:space="0" w:color="auto"/>
+              <w:right w:val="single" w:sz="4" w:space="0" w:color="auto"/>
+            </w:tcBorders>
+            <w:shd w:val="clear" w:color="auto" w:fill="auto"/>
+            <w:noWrap/>
+          </w:tcPr>
+          <w:p>
+            <w:pPr>
+              <w:spacing w:line="240" w:lineRule="auto"/>
+              <w:rPr>
+                <w:rFonts w:ascii="Arial" w:hAnsi="Arial" w:cs="Arial"/>
+                <w:color w:val="000000"/>
+                <w:sz w:val="20"/>
+                <w:szCs w:val="20"/>
+              </w:rPr>
+            </w:pPr>
+            <w:r>
+              <w:rPr>
+                <w:rFonts w:ascii="Arial" w:hAnsi="Arial" w:cs="Arial"/>
+                <w:color w:val="000000"/>
+                <w:sz w:val="20"/>
+                <w:szCs w:val="20"/>
+              </w:rPr>
+              <w:t>Fechar folha de desconto</w:t>
+            </w:r>
+          </w:p>
+        </w:tc>
+        <w:tc>
+          <w:tcPr>
+            <w:tcW w:w="1355" w:type="dxa"/>
+            <w:gridSpan w:val="3"/>
+            <w:tcBorders>
+              <w:top w:val="nil"/>
+              <w:left w:val="nil"/>
+              <w:bottom w:val="single" w:sz="4" w:space="0" w:color="auto"/>
+              <w:right w:val="single" w:sz="4" w:space="0" w:color="auto"/>
+            </w:tcBorders>
+            <w:shd w:val="clear" w:color="auto" w:fill="BDD6EE"/>
+            <w:noWrap/>
+          </w:tcPr>
+          <w:p>
+            <w:pPr>
+              <w:jc w:val="center"/>
+            </w:pPr>
+            <w:r>
+              <w:rPr>
+                <w:rFonts w:ascii="Arial" w:hAnsi="Arial" w:cs="Arial"/>
+                <w:b/>
+                <w:bCs/>
+                <w:color w:val="000000"/>
+                <w:sz w:val="20"/>
+                <w:szCs w:val="20"/>
+              </w:rPr>
+              <w:t>E</w:t>
+            </w:r>
+          </w:p>
+        </w:tc>
+        <w:tc>
+          <w:tcPr>
+            <w:tcW w:w="1151" w:type="dxa"/>
+            <w:tcBorders>
+              <w:top w:val="nil"/>
+              <w:left w:val="nil"/>
+              <w:bottom w:val="single" w:sz="4" w:space="0" w:color="auto"/>
+              <w:right w:val="single" w:sz="4" w:space="0" w:color="auto"/>
+            </w:tcBorders>
+            <w:shd w:val="clear" w:color="auto" w:fill="BDD6EE"/>
+            <w:noWrap/>
+          </w:tcPr>
+          <w:p>
+            <w:pPr>
+              <w:spacing w:line="240" w:lineRule="auto"/>
+              <w:rPr>
+                <w:rFonts w:ascii="Arial" w:hAnsi="Arial" w:cs="Arial"/>
+                <w:color w:val="000000"/>
+                <w:sz w:val="20"/>
+                <w:szCs w:val="20"/>
+              </w:rPr>
+            </w:pPr>
+            <w:r>
+              <w:rPr>
+                <w:rFonts w:ascii="Arial" w:hAnsi="Arial" w:cs="Arial"/>
+                <w:color w:val="000000"/>
+                <w:sz w:val="20"/>
+                <w:szCs w:val="20"/>
+              </w:rPr>
+              <w:t>TF, TBD</w:t>
+            </w:r>
+          </w:p>
+        </w:tc>
+        <w:tc>
+          <w:tcPr>
+            <w:tcW w:w="1842" w:type="dxa"/>
+            <w:gridSpan w:val="2"/>
+            <w:tcBorders>
+              <w:top w:val="nil"/>
+              <w:left w:val="nil"/>
+              <w:bottom w:val="single" w:sz="4" w:space="0" w:color="auto"/>
+              <w:right w:val="single" w:sz="4" w:space="0" w:color="auto"/>
+            </w:tcBorders>
+            <w:shd w:val="clear" w:color="auto" w:fill="BDD6EE"/>
+            <w:noWrap/>
+          </w:tcPr>
+          <w:p>
+            <w:pPr>
+              <w:spacing w:line="240" w:lineRule="auto"/>
+              <w:rPr>
+                <w:rFonts w:ascii="Arial" w:hAnsi="Arial" w:cs="Arial"/>
+                <w:color w:val="000000"/>
+                <w:sz w:val="20"/>
+                <w:szCs w:val="20"/>
+              </w:rPr>
+            </w:pPr>
+          </w:p>
+        </w:tc>
+        <w:tc>
+          <w:tcPr>
+            <w:tcW w:w="1278" w:type="dxa"/>
+            <w:tcBorders>
+              <w:top w:val="nil"/>
+              <w:left w:val="nil"/>
+              <w:bottom w:val="single" w:sz="4" w:space="0" w:color="auto"/>
+              <w:right w:val="single" w:sz="4" w:space="0" w:color="auto"/>
+            </w:tcBorders>
+            <w:shd w:val="clear" w:color="auto" w:fill="BDD6EE"/>
+            <w:noWrap/>
+          </w:tcPr>
+          <w:p>
+            <w:pPr>
+              <w:spacing w:line="240" w:lineRule="auto"/>
+              <w:jc w:val="center"/>
+              <w:rPr>
+                <w:rFonts w:ascii="Arial" w:hAnsi="Arial" w:cs="Arial"/>
+                <w:b/>
+                <w:bCs/>
+                <w:color w:val="000000"/>
+                <w:sz w:val="21"/>
+              </w:rPr>
+            </w:pPr>
+            <w:r>
+              <w:rPr>
+                <w:rFonts w:ascii="Arial" w:hAnsi="Arial" w:cs="Arial"/>
+                <w:b/>
+                <w:bCs/>
+                <w:color w:val="000000"/>
+                <w:sz w:val="21"/>
+              </w:rPr>
+              <w:t>O</w:t>
+            </w:r>
+          </w:p>
+        </w:tc>
+      </w:tr>
+      <w:tr>
+        <w:trPr>
           <w:trHeight w:val="317"/>
           <w:jc w:val="center"/>
         </w:trPr>
         <w:tc>
           <w:tcPr>
-            <w:tcW w:w="1315" w:type="dxa"/>
+            <w:tcW w:w="1322" w:type="dxa"/>
             <w:tcBorders>
               <w:top w:val="nil"/>
               <w:left w:val="single" w:sz="4" w:space="0" w:color="auto"/>
@@ -9113,14 +9314,12 @@
       </w:tr>
       <w:tr>
         <w:trPr>
-          <w:gridBefore w:val="1"/>
-          <w:wBefore w:w="7" w:type="dxa"/>
           <w:trHeight w:val="288"/>
           <w:jc w:val="center"/>
         </w:trPr>
         <w:tc>
           <w:tcPr>
-            <w:tcW w:w="1315" w:type="dxa"/>
+            <w:tcW w:w="1322" w:type="dxa"/>
             <w:tcBorders>
               <w:top w:val="nil"/>
               <w:left w:val="single" w:sz="4" w:space="0" w:color="auto"/>
@@ -9337,14 +9536,12 @@
       </w:tr>
       <w:tr>
         <w:trPr>
-          <w:gridBefore w:val="1"/>
-          <w:wBefore w:w="7" w:type="dxa"/>
           <w:trHeight w:val="344"/>
           <w:jc w:val="center"/>
         </w:trPr>
         <w:tc>
           <w:tcPr>
-            <w:tcW w:w="1315" w:type="dxa"/>
+            <w:tcW w:w="1322" w:type="dxa"/>
             <w:tcBorders>
               <w:top w:val="nil"/>
               <w:left w:val="single" w:sz="4" w:space="0" w:color="auto"/>
@@ -9564,14 +9761,12 @@
       </w:tr>
       <w:tr>
         <w:trPr>
-          <w:gridBefore w:val="1"/>
-          <w:wBefore w:w="7" w:type="dxa"/>
           <w:trHeight w:val="149"/>
           <w:jc w:val="center"/>
         </w:trPr>
         <w:tc>
           <w:tcPr>
-            <w:tcW w:w="1315" w:type="dxa"/>
+            <w:tcW w:w="1322" w:type="dxa"/>
             <w:tcBorders>
               <w:top w:val="nil"/>
               <w:left w:val="single" w:sz="4" w:space="0" w:color="auto"/>
@@ -9799,14 +9994,12 @@
       </w:tr>
       <w:tr>
         <w:trPr>
-          <w:gridBefore w:val="1"/>
-          <w:wBefore w:w="7" w:type="dxa"/>
           <w:trHeight w:val="511"/>
           <w:jc w:val="center"/>
         </w:trPr>
         <w:tc>
           <w:tcPr>
-            <w:tcW w:w="1315" w:type="dxa"/>
+            <w:tcW w:w="1322" w:type="dxa"/>
             <w:tcBorders>
               <w:top w:val="nil"/>
               <w:left w:val="single" w:sz="4" w:space="0" w:color="auto"/>
@@ -10024,7 +10217,6 @@
         <w:tc>
           <w:tcPr>
             <w:tcW w:w="1322" w:type="dxa"/>
-            <w:gridSpan w:val="2"/>
             <w:tcBorders>
               <w:top w:val="nil"/>
               <w:left w:val="single" w:sz="4" w:space="0" w:color="auto"/>
@@ -10236,63 +10428,11 @@
       </w:tr>
       <w:tr>
         <w:trPr>
-          <w:gridBefore w:val="1"/>
-          <w:wBefore w:w="7" w:type="dxa"/>
-          <w:trHeight w:val="300"/>
           <w:jc w:val="center"/>
         </w:trPr>
         <w:tc>
           <w:tcPr>
-            <w:tcW w:w="10808" w:type="dxa"/>
-            <w:gridSpan w:val="10"/>
-            <w:tcBorders>
-              <w:top w:val="single" w:sz="4" w:space="0" w:color="auto"/>
-              <w:left w:val="single" w:sz="4" w:space="0" w:color="auto"/>
-              <w:bottom w:val="single" w:sz="4" w:space="0" w:color="auto"/>
-              <w:right w:val="single" w:sz="4" w:space="0" w:color="000000"/>
-            </w:tcBorders>
-            <w:shd w:val="clear" w:color="000000" w:fill="C5D9F1"/>
-            <w:noWrap/>
-            <w:hideMark/>
-          </w:tcPr>
-          <w:p>
-            <w:pPr>
-              <w:spacing w:line="240" w:lineRule="auto"/>
-              <w:jc w:val="center"/>
-              <w:rPr>
-                <w:rFonts w:ascii="Arial" w:hAnsi="Arial" w:cs="Arial"/>
-                <w:b/>
-                <w:bCs/>
-                <w:color w:val="000000"/>
-                <w:sz w:val="20"/>
-                <w:szCs w:val="20"/>
-                <w:u w:val="single"/>
-              </w:rPr>
-            </w:pPr>
-            <w:r>
-              <w:rPr>
-                <w:rFonts w:ascii="Arial" w:hAnsi="Arial" w:cs="Arial"/>
-                <w:b/>
-                <w:bCs/>
-                <w:color w:val="000000"/>
-                <w:sz w:val="20"/>
-                <w:szCs w:val="20"/>
-                <w:u w:val="single"/>
-              </w:rPr>
-              <w:t>Observações</w:t>
-            </w:r>
-          </w:p>
-        </w:tc>
-      </w:tr>
-      <w:tr>
-        <w:trPr>
-          <w:gridBefore w:val="1"/>
-          <w:wBefore w:w="7" w:type="dxa"/>
-          <w:jc w:val="center"/>
-        </w:trPr>
-        <w:tc>
-          <w:tcPr>
-            <w:tcW w:w="1929" w:type="dxa"/>
+            <w:tcW w:w="1936" w:type="dxa"/>
             <w:gridSpan w:val="2"/>
             <w:tcBorders>
               <w:top w:val="nil"/>
@@ -10316,6 +10456,8 @@
                 <w:szCs w:val="16"/>
               </w:rPr>
             </w:pPr>
+            <w:bookmarkStart w:id="5" w:name="_GoBack"/>
+            <w:bookmarkEnd w:id="5"/>
             <w:r>
               <w:rPr>
                 <w:rFonts w:ascii="Arial" w:hAnsi="Arial" w:cs="Arial"/>
@@ -10467,13 +10609,11 @@
       </w:tr>
       <w:tr>
         <w:trPr>
-          <w:gridBefore w:val="1"/>
-          <w:wBefore w:w="7" w:type="dxa"/>
           <w:jc w:val="center"/>
         </w:trPr>
         <w:tc>
           <w:tcPr>
-            <w:tcW w:w="1929" w:type="dxa"/>
+            <w:tcW w:w="1936" w:type="dxa"/>
             <w:gridSpan w:val="2"/>
             <w:tcBorders>
               <w:top w:val="nil"/>
@@ -10526,15 +10666,7 @@
                 <w:sz w:val="20"/>
                 <w:szCs w:val="16"/>
               </w:rPr>
-              <w:t>E</w:t>
-            </w:r>
-            <w:r>
-              <w:rPr>
-                <w:rFonts w:ascii="Arial" w:hAnsi="Arial" w:cs="Arial"/>
-                <w:sz w:val="20"/>
-                <w:szCs w:val="16"/>
-              </w:rPr>
-              <w:t xml:space="preserve"> =&gt; Visível</w:t>
+              <w:t>E =&gt; Visível</w:t>
             </w:r>
           </w:p>
         </w:tc>
@@ -10628,13 +10760,11 @@
       </w:tr>
       <w:tr>
         <w:trPr>
-          <w:gridBefore w:val="1"/>
-          <w:wBefore w:w="7" w:type="dxa"/>
           <w:jc w:val="center"/>
         </w:trPr>
         <w:tc>
           <w:tcPr>
-            <w:tcW w:w="1929" w:type="dxa"/>
+            <w:tcW w:w="1936" w:type="dxa"/>
             <w:gridSpan w:val="2"/>
             <w:tcBorders>
               <w:top w:val="single" w:sz="4" w:space="0" w:color="auto"/>
@@ -10787,13 +10917,11 @@
       </w:tr>
       <w:tr>
         <w:trPr>
-          <w:gridBefore w:val="1"/>
-          <w:wBefore w:w="7" w:type="dxa"/>
           <w:jc w:val="center"/>
         </w:trPr>
         <w:tc>
           <w:tcPr>
-            <w:tcW w:w="1929" w:type="dxa"/>
+            <w:tcW w:w="1936" w:type="dxa"/>
             <w:gridSpan w:val="2"/>
             <w:tcBorders>
               <w:top w:val="nil"/>
@@ -10933,13 +11061,11 @@
       </w:tr>
       <w:tr>
         <w:trPr>
-          <w:gridBefore w:val="1"/>
-          <w:wBefore w:w="7" w:type="dxa"/>
           <w:jc w:val="center"/>
         </w:trPr>
         <w:tc>
           <w:tcPr>
-            <w:tcW w:w="1929" w:type="dxa"/>
+            <w:tcW w:w="1936" w:type="dxa"/>
             <w:gridSpan w:val="2"/>
             <w:tcBorders>
               <w:top w:val="nil"/>
@@ -11210,21 +11336,7 @@
         <w:rPr>
           <w:rFonts w:ascii="Arial" w:hAnsi="Arial" w:cs="Arial"/>
         </w:rPr>
-        <w:t xml:space="preserve"> ou superior, que suportem o Google </w:t>
-      </w:r>
-      <w:proofErr w:type="spellStart"/>
-      <w:r>
-        <w:rPr>
-          <w:rFonts w:ascii="Arial" w:hAnsi="Arial" w:cs="Arial"/>
-        </w:rPr>
-        <w:t>Chrome</w:t>
-      </w:r>
-      <w:proofErr w:type="spellEnd"/>
-      <w:r>
-        <w:rPr>
-          <w:rFonts w:ascii="Arial" w:hAnsi="Arial" w:cs="Arial"/>
-        </w:rPr>
-        <w:t xml:space="preserve"> v26.0</w:t>
+        <w:t xml:space="preserve"> ou superior, que suportem o Google Chrome v26.0</w:t>
       </w:r>
       <w:proofErr w:type="gramStart"/>
       <w:r>
@@ -11368,12 +11480,6 @@
         <w:gridCol w:w="7854"/>
       </w:tblGrid>
       <w:tr>
-        <w:tblPrEx>
-          <w:tblCellMar>
-            <w:top w:w="0" w:type="dxa"/>
-            <w:bottom w:w="0" w:type="dxa"/>
-          </w:tblCellMar>
-        </w:tblPrEx>
         <w:trPr>
           <w:cantSplit/>
           <w:jc w:val="center"/>
@@ -11411,12 +11517,6 @@
         </w:tc>
       </w:tr>
       <w:tr>
-        <w:tblPrEx>
-          <w:tblCellMar>
-            <w:top w:w="0" w:type="dxa"/>
-            <w:bottom w:w="0" w:type="dxa"/>
-          </w:tblCellMar>
-        </w:tblPrEx>
         <w:trPr>
           <w:cantSplit/>
           <w:jc w:val="center"/>
@@ -11471,12 +11571,6 @@
         </w:tc>
       </w:tr>
       <w:tr>
-        <w:tblPrEx>
-          <w:tblCellMar>
-            <w:top w:w="0" w:type="dxa"/>
-            <w:bottom w:w="0" w:type="dxa"/>
-          </w:tblCellMar>
-        </w:tblPrEx>
         <w:trPr>
           <w:cantSplit/>
           <w:jc w:val="center"/>
@@ -11514,12 +11608,6 @@
         </w:tc>
       </w:tr>
       <w:tr>
-        <w:tblPrEx>
-          <w:tblCellMar>
-            <w:top w:w="0" w:type="dxa"/>
-            <w:bottom w:w="0" w:type="dxa"/>
-          </w:tblCellMar>
-        </w:tblPrEx>
         <w:trPr>
           <w:cantSplit/>
           <w:jc w:val="center"/>
@@ -11557,12 +11645,6 @@
         </w:tc>
       </w:tr>
       <w:tr>
-        <w:tblPrEx>
-          <w:tblCellMar>
-            <w:top w:w="0" w:type="dxa"/>
-            <w:bottom w:w="0" w:type="dxa"/>
-          </w:tblCellMar>
-        </w:tblPrEx>
         <w:trPr>
           <w:cantSplit/>
           <w:jc w:val="center"/>
@@ -11633,12 +11715,6 @@
         </w:tc>
       </w:tr>
       <w:tr>
-        <w:tblPrEx>
-          <w:tblCellMar>
-            <w:top w:w="0" w:type="dxa"/>
-            <w:bottom w:w="0" w:type="dxa"/>
-          </w:tblCellMar>
-        </w:tblPrEx>
         <w:trPr>
           <w:cantSplit/>
           <w:jc w:val="center"/>
@@ -11689,12 +11765,6 @@
         </w:tc>
       </w:tr>
       <w:tr>
-        <w:tblPrEx>
-          <w:tblCellMar>
-            <w:top w:w="0" w:type="dxa"/>
-            <w:bottom w:w="0" w:type="dxa"/>
-          </w:tblCellMar>
-        </w:tblPrEx>
         <w:trPr>
           <w:cantSplit/>
           <w:jc w:val="center"/>
@@ -11745,12 +11815,6 @@
         </w:tc>
       </w:tr>
       <w:tr>
-        <w:tblPrEx>
-          <w:tblCellMar>
-            <w:top w:w="0" w:type="dxa"/>
-            <w:bottom w:w="0" w:type="dxa"/>
-          </w:tblCellMar>
-        </w:tblPrEx>
         <w:trPr>
           <w:cantSplit/>
           <w:jc w:val="center"/>
@@ -11787,12 +11851,6 @@
         </w:tc>
       </w:tr>
       <w:tr>
-        <w:tblPrEx>
-          <w:tblCellMar>
-            <w:top w:w="0" w:type="dxa"/>
-            <w:bottom w:w="0" w:type="dxa"/>
-          </w:tblCellMar>
-        </w:tblPrEx>
         <w:trPr>
           <w:trHeight w:val="410"/>
           <w:jc w:val="center"/>
@@ -11971,12 +12029,6 @@
         </w:tc>
       </w:tr>
       <w:tr>
-        <w:tblPrEx>
-          <w:tblCellMar>
-            <w:top w:w="0" w:type="dxa"/>
-            <w:bottom w:w="0" w:type="dxa"/>
-          </w:tblCellMar>
-        </w:tblPrEx>
         <w:trPr>
           <w:cantSplit/>
           <w:jc w:val="center"/>
@@ -12005,12 +12057,6 @@
         </w:tc>
       </w:tr>
       <w:tr>
-        <w:tblPrEx>
-          <w:tblCellMar>
-            <w:top w:w="0" w:type="dxa"/>
-            <w:bottom w:w="0" w:type="dxa"/>
-          </w:tblCellMar>
-        </w:tblPrEx>
         <w:trPr>
           <w:cantSplit/>
           <w:trHeight w:val="496"/>
@@ -12418,13 +12464,7 @@
         <w:rPr>
           <w:rFonts w:ascii="Arial" w:hAnsi="Arial" w:cs="Arial"/>
         </w:rPr>
-        <w:t>PHP 7.0</w:t>
-      </w:r>
-      <w:r>
-        <w:rPr>
-          <w:rFonts w:ascii="Arial" w:hAnsi="Arial" w:cs="Arial"/>
-        </w:rPr>
-        <w:t xml:space="preserve">, com a framework </w:t>
+        <w:t xml:space="preserve">PHP 7.0, com a framework </w:t>
       </w:r>
       <w:proofErr w:type="spellStart"/>
       <w:r>
@@ -12466,19 +12506,7 @@
         <w:rPr>
           <w:rFonts w:ascii="Arial" w:hAnsi="Arial" w:cs="Arial"/>
         </w:rPr>
-        <w:t xml:space="preserve"> 2.0 como arquitetura reativa front end.</w:t>
-      </w:r>
-      <w:r>
-        <w:rPr>
-          <w:rFonts w:ascii="Arial" w:hAnsi="Arial" w:cs="Arial"/>
-        </w:rPr>
-        <w:t xml:space="preserve"> </w:t>
-      </w:r>
-      <w:r>
-        <w:rPr>
-          <w:rFonts w:ascii="Arial" w:hAnsi="Arial" w:cs="Arial"/>
-        </w:rPr>
-        <w:t xml:space="preserve">O software será escrito com </w:t>
+        <w:t xml:space="preserve"> 2.0 como arquitetura reativa front end. O software será escrito com </w:t>
       </w:r>
       <w:proofErr w:type="spellStart"/>
       <w:r>
@@ -13008,8 +13036,6 @@
           <w:color w:val="000000"/>
         </w:rPr>
       </w:pPr>
-      <w:bookmarkStart w:id="5" w:name="_GoBack"/>
-      <w:bookmarkEnd w:id="5"/>
       <w:r>
         <w:rPr>
           <w:rFonts w:ascii="Arial" w:hAnsi="Arial" w:cs="Arial"/>
@@ -17530,21 +17556,7 @@
         <w:rPr>
           <w:rFonts w:ascii="Arial" w:hAnsi="Arial" w:cs="Arial"/>
         </w:rPr>
-        <w:t xml:space="preserve">Fonte: </w:t>
-      </w:r>
-      <w:proofErr w:type="spellStart"/>
-      <w:r>
-        <w:rPr>
-          <w:rFonts w:ascii="Arial" w:hAnsi="Arial" w:cs="Arial"/>
-        </w:rPr>
-        <w:t>print</w:t>
-      </w:r>
-      <w:proofErr w:type="spellEnd"/>
-      <w:r>
-        <w:rPr>
-          <w:rFonts w:ascii="Arial" w:hAnsi="Arial" w:cs="Arial"/>
-        </w:rPr>
-        <w:t xml:space="preserve"> </w:t>
+        <w:t xml:space="preserve">Fonte: print </w:t>
       </w:r>
       <w:proofErr w:type="spellStart"/>
       <w:r>
@@ -17575,19 +17587,7 @@
         <w:rPr>
           <w:rFonts w:ascii="Arial" w:hAnsi="Arial" w:cs="Arial"/>
         </w:rPr>
-        <w:t xml:space="preserve">Figura </w:t>
-      </w:r>
-      <w:r>
-        <w:rPr>
-          <w:rFonts w:ascii="Arial" w:hAnsi="Arial" w:cs="Arial"/>
-        </w:rPr>
-        <w:t>2</w:t>
-      </w:r>
-      <w:r>
-        <w:rPr>
-          <w:rFonts w:ascii="Arial" w:hAnsi="Arial" w:cs="Arial"/>
-        </w:rPr>
-        <w:t xml:space="preserve"> – tela de </w:t>
+        <w:t xml:space="preserve">Figura 2 – tela de </w:t>
       </w:r>
       <w:r>
         <w:rPr>
@@ -17695,21 +17695,7 @@
         <w:rPr>
           <w:rFonts w:ascii="Arial" w:hAnsi="Arial" w:cs="Arial"/>
         </w:rPr>
-        <w:t xml:space="preserve">Fonte: </w:t>
-      </w:r>
-      <w:proofErr w:type="spellStart"/>
-      <w:r>
-        <w:rPr>
-          <w:rFonts w:ascii="Arial" w:hAnsi="Arial" w:cs="Arial"/>
-        </w:rPr>
-        <w:t>print</w:t>
-      </w:r>
-      <w:proofErr w:type="spellEnd"/>
-      <w:r>
-        <w:rPr>
-          <w:rFonts w:ascii="Arial" w:hAnsi="Arial" w:cs="Arial"/>
-        </w:rPr>
-        <w:t xml:space="preserve"> </w:t>
+        <w:t xml:space="preserve">Fonte: print </w:t>
       </w:r>
       <w:proofErr w:type="spellStart"/>
       <w:r>
@@ -17850,21 +17836,7 @@
         <w:rPr>
           <w:rFonts w:ascii="Arial" w:hAnsi="Arial" w:cs="Arial"/>
         </w:rPr>
-        <w:t xml:space="preserve">Fonte: </w:t>
-      </w:r>
-      <w:proofErr w:type="spellStart"/>
-      <w:r>
-        <w:rPr>
-          <w:rFonts w:ascii="Arial" w:hAnsi="Arial" w:cs="Arial"/>
-        </w:rPr>
-        <w:t>print</w:t>
-      </w:r>
-      <w:proofErr w:type="spellEnd"/>
-      <w:r>
-        <w:rPr>
-          <w:rFonts w:ascii="Arial" w:hAnsi="Arial" w:cs="Arial"/>
-        </w:rPr>
-        <w:t xml:space="preserve"> </w:t>
+        <w:t xml:space="preserve">Fonte: print </w:t>
       </w:r>
       <w:proofErr w:type="spellStart"/>
       <w:r>
@@ -18004,21 +17976,7 @@
         <w:rPr>
           <w:rFonts w:ascii="Arial" w:hAnsi="Arial" w:cs="Arial"/>
         </w:rPr>
-        <w:t xml:space="preserve">Fonte: </w:t>
-      </w:r>
-      <w:proofErr w:type="spellStart"/>
-      <w:r>
-        <w:rPr>
-          <w:rFonts w:ascii="Arial" w:hAnsi="Arial" w:cs="Arial"/>
-        </w:rPr>
-        <w:t>print</w:t>
-      </w:r>
-      <w:proofErr w:type="spellEnd"/>
-      <w:r>
-        <w:rPr>
-          <w:rFonts w:ascii="Arial" w:hAnsi="Arial" w:cs="Arial"/>
-        </w:rPr>
-        <w:t xml:space="preserve"> </w:t>
+        <w:t xml:space="preserve">Fonte: print </w:t>
       </w:r>
       <w:proofErr w:type="spellStart"/>
       <w:r>
@@ -18165,21 +18123,7 @@
         <w:rPr>
           <w:rFonts w:ascii="Arial" w:hAnsi="Arial" w:cs="Arial"/>
         </w:rPr>
-        <w:t xml:space="preserve">Fonte: </w:t>
-      </w:r>
-      <w:proofErr w:type="spellStart"/>
-      <w:r>
-        <w:rPr>
-          <w:rFonts w:ascii="Arial" w:hAnsi="Arial" w:cs="Arial"/>
-        </w:rPr>
-        <w:t>print</w:t>
-      </w:r>
-      <w:proofErr w:type="spellEnd"/>
-      <w:r>
-        <w:rPr>
-          <w:rFonts w:ascii="Arial" w:hAnsi="Arial" w:cs="Arial"/>
-        </w:rPr>
-        <w:t xml:space="preserve"> </w:t>
+        <w:t xml:space="preserve">Fonte: print </w:t>
       </w:r>
       <w:proofErr w:type="spellStart"/>
       <w:r>
@@ -18210,19 +18154,7 @@
         <w:rPr>
           <w:rFonts w:ascii="Arial" w:hAnsi="Arial" w:cs="Arial"/>
         </w:rPr>
-        <w:t xml:space="preserve">Figura </w:t>
-      </w:r>
-      <w:r>
-        <w:rPr>
-          <w:rFonts w:ascii="Arial" w:hAnsi="Arial" w:cs="Arial"/>
-        </w:rPr>
-        <w:t>6</w:t>
-      </w:r>
-      <w:r>
-        <w:rPr>
-          <w:rFonts w:ascii="Arial" w:hAnsi="Arial" w:cs="Arial"/>
-        </w:rPr>
-        <w:t xml:space="preserve"> – tela </w:t>
+        <w:t xml:space="preserve">Figura 6 – tela </w:t>
       </w:r>
       <w:proofErr w:type="gramStart"/>
       <w:r>
@@ -18320,21 +18252,7 @@
         <w:rPr>
           <w:rFonts w:ascii="Arial" w:hAnsi="Arial" w:cs="Arial"/>
         </w:rPr>
-        <w:t xml:space="preserve">Fonte: </w:t>
-      </w:r>
-      <w:proofErr w:type="spellStart"/>
-      <w:r>
-        <w:rPr>
-          <w:rFonts w:ascii="Arial" w:hAnsi="Arial" w:cs="Arial"/>
-        </w:rPr>
-        <w:t>print</w:t>
-      </w:r>
-      <w:proofErr w:type="spellEnd"/>
-      <w:r>
-        <w:rPr>
-          <w:rFonts w:ascii="Arial" w:hAnsi="Arial" w:cs="Arial"/>
-        </w:rPr>
-        <w:t xml:space="preserve"> </w:t>
+        <w:t xml:space="preserve">Fonte: print </w:t>
       </w:r>
       <w:proofErr w:type="spellStart"/>
       <w:r>
@@ -18376,7 +18294,7 @@
 </file>
 
 <file path=word/endnotes.xml><?xml version="1.0" encoding="utf-8"?>
-<w:endnotes xmlns:wpc="http://schemas.microsoft.com/office/word/2010/wordprocessingCanvas" xmlns:mo="http://schemas.microsoft.com/office/mac/office/2008/main" xmlns:mc="http://schemas.openxmlformats.org/markup-compatibility/2006" xmlns:mv="urn:schemas-microsoft-com:mac:vml" xmlns:o="urn:schemas-microsoft-com:office:office" xmlns:r="http://schemas.openxmlformats.org/officeDocument/2006/relationships" xmlns:m="http://schemas.openxmlformats.org/officeDocument/2006/math" xmlns:v="urn:schemas-microsoft-com:vml" xmlns:wp14="http://schemas.microsoft.com/office/word/2010/wordprocessingDrawing" xmlns:wp="http://schemas.openxmlformats.org/drawingml/2006/wordprocessingDrawing" xmlns:w10="urn:schemas-microsoft-com:office:word" xmlns:w="http://schemas.openxmlformats.org/wordprocessingml/2006/main" xmlns:w14="http://schemas.microsoft.com/office/word/2010/wordml" xmlns:w15="http://schemas.microsoft.com/office/word/2012/wordml" xmlns:wpg="http://schemas.microsoft.com/office/word/2010/wordprocessingGroup" xmlns:wpi="http://schemas.microsoft.com/office/word/2010/wordprocessingInk" xmlns:wne="http://schemas.microsoft.com/office/word/2006/wordml" xmlns:wps="http://schemas.microsoft.com/office/word/2010/wordprocessingShape" mc:Ignorable="w14 w15 wp14">
+<w:endnotes xmlns:wpc="http://schemas.microsoft.com/office/word/2010/wordprocessingCanvas" xmlns:cx="http://schemas.microsoft.com/office/drawing/2014/chartex" xmlns:cx1="http://schemas.microsoft.com/office/drawing/2015/9/8/chartex" xmlns:cx2="http://schemas.microsoft.com/office/drawing/2015/10/21/chartex" xmlns:cx3="http://schemas.microsoft.com/office/drawing/2016/5/9/chartex" xmlns:cx4="http://schemas.microsoft.com/office/drawing/2016/5/10/chartex" xmlns:cx5="http://schemas.microsoft.com/office/drawing/2016/5/11/chartex" xmlns:cx6="http://schemas.microsoft.com/office/drawing/2016/5/12/chartex" xmlns:cx7="http://schemas.microsoft.com/office/drawing/2016/5/13/chartex" xmlns:cx8="http://schemas.microsoft.com/office/drawing/2016/5/14/chartex" xmlns:mc="http://schemas.openxmlformats.org/markup-compatibility/2006" xmlns:aink="http://schemas.microsoft.com/office/drawing/2016/ink" xmlns:am3d="http://schemas.microsoft.com/office/drawing/2017/model3d" xmlns:o="urn:schemas-microsoft-com:office:office" xmlns:r="http://schemas.openxmlformats.org/officeDocument/2006/relationships" xmlns:m="http://schemas.openxmlformats.org/officeDocument/2006/math" xmlns:v="urn:schemas-microsoft-com:vml" xmlns:wp14="http://schemas.microsoft.com/office/word/2010/wordprocessingDrawing" xmlns:wp="http://schemas.openxmlformats.org/drawingml/2006/wordprocessingDrawing" xmlns:w10="urn:schemas-microsoft-com:office:word" xmlns:w="http://schemas.openxmlformats.org/wordprocessingml/2006/main" xmlns:w14="http://schemas.microsoft.com/office/word/2010/wordml" xmlns:w15="http://schemas.microsoft.com/office/word/2012/wordml" xmlns:w16cid="http://schemas.microsoft.com/office/word/2016/wordml/cid" xmlns:w16se="http://schemas.microsoft.com/office/word/2015/wordml/symex" xmlns:wpg="http://schemas.microsoft.com/office/word/2010/wordprocessingGroup" xmlns:wpi="http://schemas.microsoft.com/office/word/2010/wordprocessingInk" xmlns:wne="http://schemas.microsoft.com/office/word/2006/wordml" xmlns:wps="http://schemas.microsoft.com/office/word/2010/wordprocessingShape" mc:Ignorable="w14 w15 w16se w16cid wp14">
   <w:endnote w:type="separator" w:id="-1">
     <w:p>
       <w:r>
@@ -18395,7 +18313,7 @@
 </file>
 
 <file path=word/footer1.xml><?xml version="1.0" encoding="utf-8"?>
-<w:ftr xmlns:wpc="http://schemas.microsoft.com/office/word/2010/wordprocessingCanvas" xmlns:mo="http://schemas.microsoft.com/office/mac/office/2008/main" xmlns:mc="http://schemas.openxmlformats.org/markup-compatibility/2006" xmlns:mv="urn:schemas-microsoft-com:mac:vml" xmlns:o="urn:schemas-microsoft-com:office:office" xmlns:r="http://schemas.openxmlformats.org/officeDocument/2006/relationships" xmlns:m="http://schemas.openxmlformats.org/officeDocument/2006/math" xmlns:v="urn:schemas-microsoft-com:vml" xmlns:wp14="http://schemas.microsoft.com/office/word/2010/wordprocessingDrawing" xmlns:wp="http://schemas.openxmlformats.org/drawingml/2006/wordprocessingDrawing" xmlns:w10="urn:schemas-microsoft-com:office:word" xmlns:w="http://schemas.openxmlformats.org/wordprocessingml/2006/main" xmlns:w14="http://schemas.microsoft.com/office/word/2010/wordml" xmlns:w15="http://schemas.microsoft.com/office/word/2012/wordml" xmlns:wpg="http://schemas.microsoft.com/office/word/2010/wordprocessingGroup" xmlns:wpi="http://schemas.microsoft.com/office/word/2010/wordprocessingInk" xmlns:wne="http://schemas.microsoft.com/office/word/2006/wordml" xmlns:wps="http://schemas.microsoft.com/office/word/2010/wordprocessingShape" mc:Ignorable="w14 w15 wp14">
+<w:ftr xmlns:wpc="http://schemas.microsoft.com/office/word/2010/wordprocessingCanvas" xmlns:cx="http://schemas.microsoft.com/office/drawing/2014/chartex" xmlns:cx1="http://schemas.microsoft.com/office/drawing/2015/9/8/chartex" xmlns:cx2="http://schemas.microsoft.com/office/drawing/2015/10/21/chartex" xmlns:cx3="http://schemas.microsoft.com/office/drawing/2016/5/9/chartex" xmlns:cx4="http://schemas.microsoft.com/office/drawing/2016/5/10/chartex" xmlns:cx5="http://schemas.microsoft.com/office/drawing/2016/5/11/chartex" xmlns:cx6="http://schemas.microsoft.com/office/drawing/2016/5/12/chartex" xmlns:cx7="http://schemas.microsoft.com/office/drawing/2016/5/13/chartex" xmlns:cx8="http://schemas.microsoft.com/office/drawing/2016/5/14/chartex" xmlns:mc="http://schemas.openxmlformats.org/markup-compatibility/2006" xmlns:aink="http://schemas.microsoft.com/office/drawing/2016/ink" xmlns:am3d="http://schemas.microsoft.com/office/drawing/2017/model3d" xmlns:o="urn:schemas-microsoft-com:office:office" xmlns:r="http://schemas.openxmlformats.org/officeDocument/2006/relationships" xmlns:m="http://schemas.openxmlformats.org/officeDocument/2006/math" xmlns:v="urn:schemas-microsoft-com:vml" xmlns:wp14="http://schemas.microsoft.com/office/word/2010/wordprocessingDrawing" xmlns:wp="http://schemas.openxmlformats.org/drawingml/2006/wordprocessingDrawing" xmlns:w10="urn:schemas-microsoft-com:office:word" xmlns:w="http://schemas.openxmlformats.org/wordprocessingml/2006/main" xmlns:w14="http://schemas.microsoft.com/office/word/2010/wordml" xmlns:w15="http://schemas.microsoft.com/office/word/2012/wordml" xmlns:w16cid="http://schemas.microsoft.com/office/word/2016/wordml/cid" xmlns:w16se="http://schemas.microsoft.com/office/word/2015/wordml/symex" xmlns:wpg="http://schemas.microsoft.com/office/word/2010/wordprocessingGroup" xmlns:wpi="http://schemas.microsoft.com/office/word/2010/wordprocessingInk" xmlns:wne="http://schemas.microsoft.com/office/word/2006/wordml" xmlns:wps="http://schemas.microsoft.com/office/word/2010/wordprocessingShape" mc:Ignorable="w14 w15 w16se w16cid wp14">
   <w:p>
     <w:pPr>
       <w:pStyle w:val="Rodap"/>
@@ -18413,7 +18331,7 @@
 </file>
 
 <file path=word/footnotes.xml><?xml version="1.0" encoding="utf-8"?>
-<w:footnotes xmlns:wpc="http://schemas.microsoft.com/office/word/2010/wordprocessingCanvas" xmlns:mo="http://schemas.microsoft.com/office/mac/office/2008/main" xmlns:mc="http://schemas.openxmlformats.org/markup-compatibility/2006" xmlns:mv="urn:schemas-microsoft-com:mac:vml" xmlns:o="urn:schemas-microsoft-com:office:office" xmlns:r="http://schemas.openxmlformats.org/officeDocument/2006/relationships" xmlns:m="http://schemas.openxmlformats.org/officeDocument/2006/math" xmlns:v="urn:schemas-microsoft-com:vml" xmlns:wp14="http://schemas.microsoft.com/office/word/2010/wordprocessingDrawing" xmlns:wp="http://schemas.openxmlformats.org/drawingml/2006/wordprocessingDrawing" xmlns:w10="urn:schemas-microsoft-com:office:word" xmlns:w="http://schemas.openxmlformats.org/wordprocessingml/2006/main" xmlns:w14="http://schemas.microsoft.com/office/word/2010/wordml" xmlns:w15="http://schemas.microsoft.com/office/word/2012/wordml" xmlns:wpg="http://schemas.microsoft.com/office/word/2010/wordprocessingGroup" xmlns:wpi="http://schemas.microsoft.com/office/word/2010/wordprocessingInk" xmlns:wne="http://schemas.microsoft.com/office/word/2006/wordml" xmlns:wps="http://schemas.microsoft.com/office/word/2010/wordprocessingShape" mc:Ignorable="w14 w15 wp14">
+<w:footnotes xmlns:wpc="http://schemas.microsoft.com/office/word/2010/wordprocessingCanvas" xmlns:cx="http://schemas.microsoft.com/office/drawing/2014/chartex" xmlns:cx1="http://schemas.microsoft.com/office/drawing/2015/9/8/chartex" xmlns:cx2="http://schemas.microsoft.com/office/drawing/2015/10/21/chartex" xmlns:cx3="http://schemas.microsoft.com/office/drawing/2016/5/9/chartex" xmlns:cx4="http://schemas.microsoft.com/office/drawing/2016/5/10/chartex" xmlns:cx5="http://schemas.microsoft.com/office/drawing/2016/5/11/chartex" xmlns:cx6="http://schemas.microsoft.com/office/drawing/2016/5/12/chartex" xmlns:cx7="http://schemas.microsoft.com/office/drawing/2016/5/13/chartex" xmlns:cx8="http://schemas.microsoft.com/office/drawing/2016/5/14/chartex" xmlns:mc="http://schemas.openxmlformats.org/markup-compatibility/2006" xmlns:aink="http://schemas.microsoft.com/office/drawing/2016/ink" xmlns:am3d="http://schemas.microsoft.com/office/drawing/2017/model3d" xmlns:o="urn:schemas-microsoft-com:office:office" xmlns:r="http://schemas.openxmlformats.org/officeDocument/2006/relationships" xmlns:m="http://schemas.openxmlformats.org/officeDocument/2006/math" xmlns:v="urn:schemas-microsoft-com:vml" xmlns:wp14="http://schemas.microsoft.com/office/word/2010/wordprocessingDrawing" xmlns:wp="http://schemas.openxmlformats.org/drawingml/2006/wordprocessingDrawing" xmlns:w10="urn:schemas-microsoft-com:office:word" xmlns:w="http://schemas.openxmlformats.org/wordprocessingml/2006/main" xmlns:w14="http://schemas.microsoft.com/office/word/2010/wordml" xmlns:w15="http://schemas.microsoft.com/office/word/2012/wordml" xmlns:w16cid="http://schemas.microsoft.com/office/word/2016/wordml/cid" xmlns:w16se="http://schemas.microsoft.com/office/word/2015/wordml/symex" xmlns:wpg="http://schemas.microsoft.com/office/word/2010/wordprocessingGroup" xmlns:wpi="http://schemas.microsoft.com/office/word/2010/wordprocessingInk" xmlns:wne="http://schemas.microsoft.com/office/word/2006/wordml" xmlns:wps="http://schemas.microsoft.com/office/word/2010/wordprocessingShape" mc:Ignorable="w14 w15 w16se w16cid wp14">
   <w:footnote w:type="separator" w:id="-1">
     <w:p>
       <w:r>
@@ -18432,7 +18350,7 @@
 </file>
 
 <file path=word/header1.xml><?xml version="1.0" encoding="utf-8"?>
-<w:hdr xmlns:wpc="http://schemas.microsoft.com/office/word/2010/wordprocessingCanvas" xmlns:mo="http://schemas.microsoft.com/office/mac/office/2008/main" xmlns:mc="http://schemas.openxmlformats.org/markup-compatibility/2006" xmlns:mv="urn:schemas-microsoft-com:mac:vml" xmlns:o="urn:schemas-microsoft-com:office:office" xmlns:r="http://schemas.openxmlformats.org/officeDocument/2006/relationships" xmlns:m="http://schemas.openxmlformats.org/officeDocument/2006/math" xmlns:v="urn:schemas-microsoft-com:vml" xmlns:wp14="http://schemas.microsoft.com/office/word/2010/wordprocessingDrawing" xmlns:wp="http://schemas.openxmlformats.org/drawingml/2006/wordprocessingDrawing" xmlns:w10="urn:schemas-microsoft-com:office:word" xmlns:w="http://schemas.openxmlformats.org/wordprocessingml/2006/main" xmlns:w14="http://schemas.microsoft.com/office/word/2010/wordml" xmlns:w15="http://schemas.microsoft.com/office/word/2012/wordml" xmlns:wpg="http://schemas.microsoft.com/office/word/2010/wordprocessingGroup" xmlns:wpi="http://schemas.microsoft.com/office/word/2010/wordprocessingInk" xmlns:wne="http://schemas.microsoft.com/office/word/2006/wordml" xmlns:wps="http://schemas.microsoft.com/office/word/2010/wordprocessingShape" mc:Ignorable="w14 w15 wp14">
+<w:hdr xmlns:wpc="http://schemas.microsoft.com/office/word/2010/wordprocessingCanvas" xmlns:cx="http://schemas.microsoft.com/office/drawing/2014/chartex" xmlns:cx1="http://schemas.microsoft.com/office/drawing/2015/9/8/chartex" xmlns:cx2="http://schemas.microsoft.com/office/drawing/2015/10/21/chartex" xmlns:cx3="http://schemas.microsoft.com/office/drawing/2016/5/9/chartex" xmlns:cx4="http://schemas.microsoft.com/office/drawing/2016/5/10/chartex" xmlns:cx5="http://schemas.microsoft.com/office/drawing/2016/5/11/chartex" xmlns:cx6="http://schemas.microsoft.com/office/drawing/2016/5/12/chartex" xmlns:cx7="http://schemas.microsoft.com/office/drawing/2016/5/13/chartex" xmlns:cx8="http://schemas.microsoft.com/office/drawing/2016/5/14/chartex" xmlns:mc="http://schemas.openxmlformats.org/markup-compatibility/2006" xmlns:aink="http://schemas.microsoft.com/office/drawing/2016/ink" xmlns:am3d="http://schemas.microsoft.com/office/drawing/2017/model3d" xmlns:o="urn:schemas-microsoft-com:office:office" xmlns:r="http://schemas.openxmlformats.org/officeDocument/2006/relationships" xmlns:m="http://schemas.openxmlformats.org/officeDocument/2006/math" xmlns:v="urn:schemas-microsoft-com:vml" xmlns:wp14="http://schemas.microsoft.com/office/word/2010/wordprocessingDrawing" xmlns:wp="http://schemas.openxmlformats.org/drawingml/2006/wordprocessingDrawing" xmlns:w10="urn:schemas-microsoft-com:office:word" xmlns:w="http://schemas.openxmlformats.org/wordprocessingml/2006/main" xmlns:w14="http://schemas.microsoft.com/office/word/2010/wordml" xmlns:w15="http://schemas.microsoft.com/office/word/2012/wordml" xmlns:w16cid="http://schemas.microsoft.com/office/word/2016/wordml/cid" xmlns:w16se="http://schemas.microsoft.com/office/word/2015/wordml/symex" xmlns:wpg="http://schemas.microsoft.com/office/word/2010/wordprocessingGroup" xmlns:wpi="http://schemas.microsoft.com/office/word/2010/wordprocessingInk" xmlns:wne="http://schemas.microsoft.com/office/word/2006/wordml" xmlns:wps="http://schemas.microsoft.com/office/word/2010/wordprocessingShape" mc:Ignorable="w14 w15 w16se w16cid wp14">
   <w:p>
     <w:pPr>
       <w:widowControl w:val="0"/>
@@ -18500,8 +18418,8 @@
 </file>
 
 <file path=word/numbering.xml><?xml version="1.0" encoding="utf-8"?>
-<w:numbering xmlns:wpc="http://schemas.microsoft.com/office/word/2010/wordprocessingCanvas" xmlns:mo="http://schemas.microsoft.com/office/mac/office/2008/main" xmlns:mc="http://schemas.openxmlformats.org/markup-compatibility/2006" xmlns:mv="urn:schemas-microsoft-com:mac:vml" xmlns:o="urn:schemas-microsoft-com:office:office" xmlns:r="http://schemas.openxmlformats.org/officeDocument/2006/relationships" xmlns:m="http://schemas.openxmlformats.org/officeDocument/2006/math" xmlns:v="urn:schemas-microsoft-com:vml" xmlns:wp14="http://schemas.microsoft.com/office/word/2010/wordprocessingDrawing" xmlns:wp="http://schemas.openxmlformats.org/drawingml/2006/wordprocessingDrawing" xmlns:w10="urn:schemas-microsoft-com:office:word" xmlns:w="http://schemas.openxmlformats.org/wordprocessingml/2006/main" xmlns:w14="http://schemas.microsoft.com/office/word/2010/wordml" xmlns:w15="http://schemas.microsoft.com/office/word/2012/wordml" xmlns:wpg="http://schemas.microsoft.com/office/word/2010/wordprocessingGroup" xmlns:wpi="http://schemas.microsoft.com/office/word/2010/wordprocessingInk" xmlns:wne="http://schemas.microsoft.com/office/word/2006/wordml" xmlns:wps="http://schemas.microsoft.com/office/word/2010/wordprocessingShape" mc:Ignorable="w14 w15 wp14">
-  <w:abstractNum w:abstractNumId="0">
+<w:numbering xmlns:wpc="http://schemas.microsoft.com/office/word/2010/wordprocessingCanvas" xmlns:cx="http://schemas.microsoft.com/office/drawing/2014/chartex" xmlns:cx1="http://schemas.microsoft.com/office/drawing/2015/9/8/chartex" xmlns:cx2="http://schemas.microsoft.com/office/drawing/2015/10/21/chartex" xmlns:cx3="http://schemas.microsoft.com/office/drawing/2016/5/9/chartex" xmlns:cx4="http://schemas.microsoft.com/office/drawing/2016/5/10/chartex" xmlns:cx5="http://schemas.microsoft.com/office/drawing/2016/5/11/chartex" xmlns:cx6="http://schemas.microsoft.com/office/drawing/2016/5/12/chartex" xmlns:cx7="http://schemas.microsoft.com/office/drawing/2016/5/13/chartex" xmlns:cx8="http://schemas.microsoft.com/office/drawing/2016/5/14/chartex" xmlns:mc="http://schemas.openxmlformats.org/markup-compatibility/2006" xmlns:aink="http://schemas.microsoft.com/office/drawing/2016/ink" xmlns:am3d="http://schemas.microsoft.com/office/drawing/2017/model3d" xmlns:o="urn:schemas-microsoft-com:office:office" xmlns:r="http://schemas.openxmlformats.org/officeDocument/2006/relationships" xmlns:m="http://schemas.openxmlformats.org/officeDocument/2006/math" xmlns:v="urn:schemas-microsoft-com:vml" xmlns:wp14="http://schemas.microsoft.com/office/word/2010/wordprocessingDrawing" xmlns:wp="http://schemas.openxmlformats.org/drawingml/2006/wordprocessingDrawing" xmlns:w10="urn:schemas-microsoft-com:office:word" xmlns:w="http://schemas.openxmlformats.org/wordprocessingml/2006/main" xmlns:w14="http://schemas.microsoft.com/office/word/2010/wordml" xmlns:w15="http://schemas.microsoft.com/office/word/2012/wordml" xmlns:w16cid="http://schemas.microsoft.com/office/word/2016/wordml/cid" xmlns:w16se="http://schemas.microsoft.com/office/word/2015/wordml/symex" xmlns:wpg="http://schemas.microsoft.com/office/word/2010/wordprocessingGroup" xmlns:wpi="http://schemas.microsoft.com/office/word/2010/wordprocessingInk" xmlns:wne="http://schemas.microsoft.com/office/word/2006/wordml" xmlns:wps="http://schemas.microsoft.com/office/word/2010/wordprocessingShape" mc:Ignorable="w14 w15 w16se w16cid wp14">
+  <w:abstractNum w:abstractNumId="0" w15:restartNumberingAfterBreak="0">
     <w:nsid w:val="FFFFFF1D"/>
     <w:multiLevelType w:val="multilevel"/>
     <w:tmpl w:val="BDC0FB6C"/>
@@ -18641,7 +18559,7 @@
       </w:rPr>
     </w:lvl>
   </w:abstractNum>
-  <w:abstractNum w:abstractNumId="1">
+  <w:abstractNum w:abstractNumId="1" w15:restartNumberingAfterBreak="0">
     <w:nsid w:val="00000001"/>
     <w:multiLevelType w:val="hybridMultilevel"/>
     <w:tmpl w:val="00000001"/>
@@ -18695,7 +18613,7 @@
       <w:lvlJc w:val="left"/>
     </w:lvl>
   </w:abstractNum>
-  <w:abstractNum w:abstractNumId="2">
+  <w:abstractNum w:abstractNumId="2" w15:restartNumberingAfterBreak="0">
     <w:nsid w:val="00000002"/>
     <w:multiLevelType w:val="hybridMultilevel"/>
     <w:tmpl w:val="00000002"/>
@@ -18749,7 +18667,7 @@
       <w:lvlJc w:val="left"/>
     </w:lvl>
   </w:abstractNum>
-  <w:abstractNum w:abstractNumId="3">
+  <w:abstractNum w:abstractNumId="3" w15:restartNumberingAfterBreak="0">
     <w:nsid w:val="002E1F00"/>
     <w:multiLevelType w:val="hybridMultilevel"/>
     <w:tmpl w:val="B73055E2"/>
@@ -18838,7 +18756,7 @@
       </w:pPr>
     </w:lvl>
   </w:abstractNum>
-  <w:abstractNum w:abstractNumId="4">
+  <w:abstractNum w:abstractNumId="4" w15:restartNumberingAfterBreak="0">
     <w:nsid w:val="06C85052"/>
     <w:multiLevelType w:val="multilevel"/>
     <w:tmpl w:val="4FEA3C6E"/>
@@ -18951,7 +18869,7 @@
       </w:rPr>
     </w:lvl>
   </w:abstractNum>
-  <w:abstractNum w:abstractNumId="5">
+  <w:abstractNum w:abstractNumId="5" w15:restartNumberingAfterBreak="0">
     <w:nsid w:val="2AC34195"/>
     <w:multiLevelType w:val="hybridMultilevel"/>
     <w:tmpl w:val="4912B50A"/>
@@ -19041,7 +18959,7 @@
       </w:pPr>
     </w:lvl>
   </w:abstractNum>
-  <w:abstractNum w:abstractNumId="6">
+  <w:abstractNum w:abstractNumId="6" w15:restartNumberingAfterBreak="0">
     <w:nsid w:val="4C4F3A76"/>
     <w:multiLevelType w:val="multilevel"/>
     <w:tmpl w:val="0416001F"/>
@@ -19127,7 +19045,7 @@
       </w:pPr>
     </w:lvl>
   </w:abstractNum>
-  <w:abstractNum w:abstractNumId="7">
+  <w:abstractNum w:abstractNumId="7" w15:restartNumberingAfterBreak="0">
     <w:nsid w:val="5EAA609D"/>
     <w:multiLevelType w:val="hybridMultilevel"/>
     <w:tmpl w:val="B73055E2"/>
@@ -19216,7 +19134,7 @@
       </w:pPr>
     </w:lvl>
   </w:abstractNum>
-  <w:abstractNum w:abstractNumId="8">
+  <w:abstractNum w:abstractNumId="8" w15:restartNumberingAfterBreak="0">
     <w:nsid w:val="61E31B2D"/>
     <w:multiLevelType w:val="multilevel"/>
     <w:tmpl w:val="BE58CF96"/>
@@ -19377,7 +19295,7 @@
 </file>
 
 <file path=word/styles.xml><?xml version="1.0" encoding="utf-8"?>
-<w:styles xmlns:mc="http://schemas.openxmlformats.org/markup-compatibility/2006" xmlns:r="http://schemas.openxmlformats.org/officeDocument/2006/relationships" xmlns:w="http://schemas.openxmlformats.org/wordprocessingml/2006/main" xmlns:w14="http://schemas.microsoft.com/office/word/2010/wordml" xmlns:w15="http://schemas.microsoft.com/office/word/2012/wordml" mc:Ignorable="w14 w15">
+<w:styles xmlns:mc="http://schemas.openxmlformats.org/markup-compatibility/2006" xmlns:r="http://schemas.openxmlformats.org/officeDocument/2006/relationships" xmlns:w="http://schemas.openxmlformats.org/wordprocessingml/2006/main" xmlns:w14="http://schemas.microsoft.com/office/word/2010/wordml" xmlns:w15="http://schemas.microsoft.com/office/word/2012/wordml" xmlns:w16cid="http://schemas.microsoft.com/office/word/2016/wordml/cid" xmlns:w16se="http://schemas.microsoft.com/office/word/2015/wordml/symex" mc:Ignorable="w14 w15 w16se w16cid">
   <w:docDefaults>
     <w:rPrDefault>
       <w:rPr>
@@ -19387,7 +19305,7 @@
     </w:rPrDefault>
     <w:pPrDefault/>
   </w:docDefaults>
-  <w:latentStyles w:defLockedState="0" w:defUIPriority="99" w:defSemiHidden="0" w:defUnhideWhenUsed="0" w:defQFormat="0" w:count="380">
+  <w:latentStyles w:defLockedState="0" w:defUIPriority="99" w:defSemiHidden="0" w:defUnhideWhenUsed="0" w:defQFormat="0" w:count="375">
     <w:lsdException w:name="Normal" w:uiPriority="0" w:qFormat="1"/>
     <w:lsdException w:name="heading 1" w:uiPriority="9" w:qFormat="1"/>
     <w:lsdException w:name="heading 2" w:uiPriority="9" w:qFormat="1"/>
@@ -19544,15 +19462,6 @@
     <w:lsdException w:name="Balloon Text" w:semiHidden="1" w:unhideWhenUsed="1"/>
     <w:lsdException w:name="Table Grid" w:uiPriority="59"/>
     <w:lsdException w:name="Table Theme" w:semiHidden="1" w:unhideWhenUsed="1"/>
-    <w:lsdException w:name="Note Level 1" w:semiHidden="1" w:unhideWhenUsed="1"/>
-    <w:lsdException w:name="Note Level 2" w:qFormat="1"/>
-    <w:lsdException w:name="Note Level 3" w:semiHidden="1" w:unhideWhenUsed="1"/>
-    <w:lsdException w:name="Note Level 4" w:semiHidden="1" w:unhideWhenUsed="1"/>
-    <w:lsdException w:name="Note Level 5" w:semiHidden="1" w:unhideWhenUsed="1"/>
-    <w:lsdException w:name="Note Level 6" w:semiHidden="1" w:unhideWhenUsed="1"/>
-    <w:lsdException w:name="Note Level 7" w:semiHidden="1" w:unhideWhenUsed="1"/>
-    <w:lsdException w:name="Note Level 8" w:semiHidden="1" w:unhideWhenUsed="1"/>
-    <w:lsdException w:name="Note Level 9" w:semiHidden="1" w:unhideWhenUsed="1"/>
     <w:lsdException w:name="Placeholder Text" w:semiHidden="1"/>
     <w:lsdException w:name="No Spacing" w:uiPriority="1" w:qFormat="1"/>
     <w:lsdException w:name="Light Shading" w:uiPriority="60"/>
@@ -19858,7 +19767,9 @@
   </w:style>
   <w:style w:type="character" w:default="1" w:styleId="Fontepargpadro">
     <w:name w:val="Default Paragraph Font"/>
+    <w:uiPriority w:val="1"/>
     <w:semiHidden/>
+    <w:unhideWhenUsed/>
   </w:style>
   <w:style w:type="table" w:default="1" w:styleId="Tabelanormal">
     <w:name w:val="Normal Table"/>
@@ -19975,7 +19886,7 @@
       <w:lang w:val="x-none" w:eastAsia="en-US"/>
     </w:rPr>
   </w:style>
-  <w:style w:type="character" w:styleId="Hiperlink">
+  <w:style w:type="character" w:styleId="Hyperlink">
     <w:name w:val="Hyperlink"/>
     <w:uiPriority w:val="99"/>
     <w:unhideWhenUsed/>
@@ -20018,8 +19929,8 @@
       <w:lang w:val="x-none" w:eastAsia="x-none"/>
     </w:rPr>
   </w:style>
-  <w:style w:type="paragraph" w:styleId="TabeladeGrade3">
-    <w:name w:val="Grid Table 3"/>
+  <w:style w:type="paragraph" w:customStyle="1" w:styleId="TabeladeGrade31">
+    <w:name w:val="Tabela de Grade 31"/>
     <w:basedOn w:val="Ttulo1"/>
     <w:next w:val="Normal"/>
     <w:uiPriority w:val="39"/>
@@ -20136,7 +20047,6 @@
     <w:uiPriority w:val="59"/>
     <w:rsid w:val="00E17275"/>
     <w:tblPr>
-      <w:tblInd w:w="0" w:type="dxa"/>
       <w:tblBorders>
         <w:top w:val="single" w:sz="4" w:space="0" w:color="auto"/>
         <w:left w:val="single" w:sz="4" w:space="0" w:color="auto"/>
@@ -20145,12 +20055,6 @@
         <w:insideH w:val="single" w:sz="4" w:space="0" w:color="auto"/>
         <w:insideV w:val="single" w:sz="4" w:space="0" w:color="auto"/>
       </w:tblBorders>
-      <w:tblCellMar>
-        <w:top w:w="0" w:type="dxa"/>
-        <w:left w:w="108" w:type="dxa"/>
-        <w:bottom w:w="0" w:type="dxa"/>
-        <w:right w:w="108" w:type="dxa"/>
-      </w:tblCellMar>
     </w:tblPr>
   </w:style>
 </w:styles>
@@ -20422,7 +20326,7 @@
 </file>
 
 <file path=customXml/itemProps1.xml><?xml version="1.0" encoding="utf-8"?>
-<ds:datastoreItem xmlns:ds="http://schemas.openxmlformats.org/officeDocument/2006/customXml" ds:itemID="{28B8FACB-C80E-3D43-89F2-A57195303F66}">
+<ds:datastoreItem xmlns:ds="http://schemas.openxmlformats.org/officeDocument/2006/customXml" ds:itemID="{BC9D9FCA-A4E9-49BD-9E6E-DF534C76C61D}">
   <ds:schemaRefs>
     <ds:schemaRef ds:uri="http://schemas.openxmlformats.org/officeDocument/2006/bibliography"/>
   </ds:schemaRefs>

</xml_diff>

<commit_message>
Atualização importante do processo no escopo backup de novas mockup
</commit_message>
<xml_diff>
--- a/Manual Estagio - Gilberto Moraes.docx
+++ b/Manual Estagio - Gilberto Moraes.docx
@@ -1,6 +1,6 @@
 
 <file path=word/document.xml><?xml version="1.0" encoding="utf-8"?>
-<w:document xmlns:wpc="http://schemas.microsoft.com/office/word/2010/wordprocessingCanvas" xmlns:cx="http://schemas.microsoft.com/office/drawing/2014/chartex" xmlns:cx1="http://schemas.microsoft.com/office/drawing/2015/9/8/chartex" xmlns:cx2="http://schemas.microsoft.com/office/drawing/2015/10/21/chartex" xmlns:cx3="http://schemas.microsoft.com/office/drawing/2016/5/9/chartex" xmlns:cx4="http://schemas.microsoft.com/office/drawing/2016/5/10/chartex" xmlns:cx5="http://schemas.microsoft.com/office/drawing/2016/5/11/chartex" xmlns:cx6="http://schemas.microsoft.com/office/drawing/2016/5/12/chartex" xmlns:cx7="http://schemas.microsoft.com/office/drawing/2016/5/13/chartex" xmlns:cx8="http://schemas.microsoft.com/office/drawing/2016/5/14/chartex" xmlns:mc="http://schemas.openxmlformats.org/markup-compatibility/2006" xmlns:aink="http://schemas.microsoft.com/office/drawing/2016/ink" xmlns:am3d="http://schemas.microsoft.com/office/drawing/2017/model3d" xmlns:o="urn:schemas-microsoft-com:office:office" xmlns:r="http://schemas.openxmlformats.org/officeDocument/2006/relationships" xmlns:m="http://schemas.openxmlformats.org/officeDocument/2006/math" xmlns:v="urn:schemas-microsoft-com:vml" xmlns:wp14="http://schemas.microsoft.com/office/word/2010/wordprocessingDrawing" xmlns:wp="http://schemas.openxmlformats.org/drawingml/2006/wordprocessingDrawing" xmlns:w10="urn:schemas-microsoft-com:office:word" xmlns:w="http://schemas.openxmlformats.org/wordprocessingml/2006/main" xmlns:w14="http://schemas.microsoft.com/office/word/2010/wordml" xmlns:w15="http://schemas.microsoft.com/office/word/2012/wordml" xmlns:w16cid="http://schemas.microsoft.com/office/word/2016/wordml/cid" xmlns:w16se="http://schemas.microsoft.com/office/word/2015/wordml/symex" xmlns:wpg="http://schemas.microsoft.com/office/word/2010/wordprocessingGroup" xmlns:wpi="http://schemas.microsoft.com/office/word/2010/wordprocessingInk" xmlns:wne="http://schemas.microsoft.com/office/word/2006/wordml" xmlns:wps="http://schemas.microsoft.com/office/word/2010/wordprocessingShape" mc:Ignorable="w14 w15 w16se w16cid wp14">
+<w:document xmlns:wpc="http://schemas.microsoft.com/office/word/2010/wordprocessingCanvas" xmlns:mo="http://schemas.microsoft.com/office/mac/office/2008/main" xmlns:mc="http://schemas.openxmlformats.org/markup-compatibility/2006" xmlns:mv="urn:schemas-microsoft-com:mac:vml" xmlns:o="urn:schemas-microsoft-com:office:office" xmlns:r="http://schemas.openxmlformats.org/officeDocument/2006/relationships" xmlns:m="http://schemas.openxmlformats.org/officeDocument/2006/math" xmlns:v="urn:schemas-microsoft-com:vml" xmlns:wp14="http://schemas.microsoft.com/office/word/2010/wordprocessingDrawing" xmlns:wp="http://schemas.openxmlformats.org/drawingml/2006/wordprocessingDrawing" xmlns:w10="urn:schemas-microsoft-com:office:word" xmlns:w="http://schemas.openxmlformats.org/wordprocessingml/2006/main" xmlns:w14="http://schemas.microsoft.com/office/word/2010/wordml" xmlns:w15="http://schemas.microsoft.com/office/word/2012/wordml" xmlns:wpg="http://schemas.microsoft.com/office/word/2010/wordprocessingGroup" xmlns:wpi="http://schemas.microsoft.com/office/word/2010/wordprocessingInk" xmlns:wne="http://schemas.microsoft.com/office/word/2006/wordml" xmlns:wps="http://schemas.microsoft.com/office/word/2010/wordprocessingShape" mc:Ignorable="w14 w15 wp14">
   <w:body>
     <w:tbl>
       <w:tblPr>
@@ -164,13 +164,13 @@
           <w:sz w:val="20"/>
         </w:rPr>
         <w:drawing>
-          <wp:anchor distT="0" distB="0" distL="114300" distR="114300" simplePos="0" relativeHeight="251657728" behindDoc="1" locked="0" layoutInCell="1" allowOverlap="1" wp14:anchorId="0F45D22A" wp14:editId="17AF6272">
+          <wp:anchor distT="0" distB="0" distL="114300" distR="114300" simplePos="0" relativeHeight="251657728" behindDoc="1" locked="0" layoutInCell="1" allowOverlap="1" wp14:anchorId="0F45D22A" wp14:editId="1368C00F">
             <wp:simplePos x="0" y="0"/>
             <wp:positionH relativeFrom="column">
-              <wp:posOffset>-1144234</wp:posOffset>
+              <wp:posOffset>-1141649</wp:posOffset>
             </wp:positionH>
             <wp:positionV relativeFrom="paragraph">
-              <wp:posOffset>-2612390</wp:posOffset>
+              <wp:posOffset>-2742795</wp:posOffset>
             </wp:positionV>
             <wp:extent cx="7867650" cy="11373485"/>
             <wp:effectExtent l="0" t="0" r="6350" b="5715"/>
@@ -482,14 +482,12 @@
         <w:adjustRightInd w:val="0"/>
         <w:rPr>
           <w:rFonts w:ascii="Arial" w:hAnsi="Arial" w:cs="Arial"/>
-          <w:b/>
           <w:color w:val="000000"/>
         </w:rPr>
       </w:pPr>
       <w:r>
         <w:rPr>
           <w:rFonts w:ascii="Arial" w:hAnsi="Arial" w:cs="Arial"/>
-          <w:b/>
           <w:color w:val="000000"/>
         </w:rPr>
         <w:t xml:space="preserve">1.1 Objetivo </w:t>
@@ -618,14 +616,27 @@
         <w:adjustRightInd w:val="0"/>
         <w:rPr>
           <w:rFonts w:ascii="Arial" w:hAnsi="Arial" w:cs="Arial"/>
-          <w:b/>
           <w:color w:val="000000"/>
         </w:rPr>
       </w:pPr>
-      <w:r>
-        <w:rPr>
-          <w:rFonts w:ascii="Arial" w:hAnsi="Arial" w:cs="Arial"/>
-          <w:b/>
+    </w:p>
+    <w:p>
+      <w:pPr>
+        <w:widowControl w:val="0"/>
+        <w:tabs>
+          <w:tab w:val="left" w:pos="3022"/>
+        </w:tabs>
+        <w:autoSpaceDE w:val="0"/>
+        <w:autoSpaceDN w:val="0"/>
+        <w:adjustRightInd w:val="0"/>
+        <w:rPr>
+          <w:rFonts w:ascii="Arial" w:hAnsi="Arial" w:cs="Arial"/>
+          <w:color w:val="000000"/>
+        </w:rPr>
+      </w:pPr>
+      <w:r>
+        <w:rPr>
+          <w:rFonts w:ascii="Arial" w:hAnsi="Arial" w:cs="Arial"/>
           <w:color w:val="000000"/>
         </w:rPr>
         <w:t>1.2 Escopo</w:t>
@@ -633,7 +644,6 @@
       <w:r>
         <w:rPr>
           <w:rFonts w:ascii="Arial" w:hAnsi="Arial" w:cs="Arial"/>
-          <w:b/>
           <w:color w:val="000000"/>
         </w:rPr>
         <w:tab/>
@@ -778,7 +788,7 @@
           <w:rFonts w:ascii="Arial" w:hAnsi="Arial" w:cs="Arial"/>
           <w:color w:val="000000"/>
         </w:rPr>
-        <w:t xml:space="preserve"> onde o usuário poderá lançar contas a pagar </w:t>
+        <w:t xml:space="preserve"> onde o usuário poderá lançar contas a pagar e contas a receber</w:t>
       </w:r>
       <w:r>
         <w:rPr>
@@ -792,42 +802,49 @@
           <w:rFonts w:ascii="Arial" w:hAnsi="Arial" w:cs="Arial"/>
           <w:color w:val="000000"/>
         </w:rPr>
-        <w:t>contas a receber</w:t>
-      </w:r>
-      <w:r>
-        <w:rPr>
-          <w:rFonts w:ascii="Arial" w:hAnsi="Arial" w:cs="Arial"/>
-          <w:color w:val="000000"/>
-        </w:rPr>
-        <w:t>,</w:t>
-      </w:r>
-      <w:r>
-        <w:rPr>
-          <w:rFonts w:ascii="Arial" w:hAnsi="Arial" w:cs="Arial"/>
-          <w:color w:val="000000"/>
-        </w:rPr>
-        <w:t xml:space="preserve"> recebimentos</w:t>
-      </w:r>
-      <w:r>
-        <w:rPr>
-          <w:rFonts w:ascii="Arial" w:hAnsi="Arial" w:cs="Arial"/>
-          <w:color w:val="000000"/>
-        </w:rPr>
-        <w:t>,</w:t>
-      </w:r>
-      <w:r>
-        <w:rPr>
-          <w:rFonts w:ascii="Arial" w:hAnsi="Arial" w:cs="Arial"/>
-          <w:color w:val="000000"/>
-        </w:rPr>
-        <w:t xml:space="preserve"> pagamentos, </w:t>
-      </w:r>
-      <w:r>
-        <w:rPr>
-          <w:rFonts w:ascii="Arial" w:hAnsi="Arial" w:cs="Arial"/>
-          <w:color w:val="000000"/>
-        </w:rPr>
-        <w:t>e realizar transferência entre contas, s</w:t>
+        <w:t xml:space="preserve"> recebimentos e pagamentos, </w:t>
+      </w:r>
+      <w:r>
+        <w:rPr>
+          <w:rFonts w:ascii="Arial" w:hAnsi="Arial" w:cs="Arial"/>
+          <w:color w:val="000000"/>
+        </w:rPr>
+        <w:t>também será possível efetuar transferência</w:t>
+      </w:r>
+      <w:r>
+        <w:rPr>
+          <w:rFonts w:ascii="Arial" w:hAnsi="Arial" w:cs="Arial"/>
+          <w:color w:val="000000"/>
+        </w:rPr>
+        <w:t>s. O</w:t>
+      </w:r>
+      <w:r>
+        <w:rPr>
+          <w:rFonts w:ascii="Arial" w:hAnsi="Arial" w:cs="Arial"/>
+          <w:color w:val="000000"/>
+        </w:rPr>
+        <w:t xml:space="preserve"> usuário poderá controlar vale que</w:t>
+      </w:r>
+      <w:r>
+        <w:rPr>
+          <w:rFonts w:ascii="Arial" w:hAnsi="Arial" w:cs="Arial"/>
+          <w:color w:val="000000"/>
+        </w:rPr>
+        <w:t xml:space="preserve"> permite a um associado interno realizar compras em parceiros conveniados da AFUSCAPP no qual o valor utilizado é descontado do pagamento do associado.</w:t>
+      </w:r>
+      <w:r>
+        <w:rPr>
+          <w:rFonts w:ascii="Arial" w:hAnsi="Arial" w:cs="Arial"/>
+          <w:color w:val="000000"/>
+        </w:rPr>
+        <w:t xml:space="preserve"> </w:t>
+      </w:r>
+      <w:r>
+        <w:rPr>
+          <w:rFonts w:ascii="Arial" w:hAnsi="Arial" w:cs="Arial"/>
+          <w:color w:val="000000"/>
+        </w:rPr>
+        <w:t>S</w:t>
       </w:r>
       <w:r>
         <w:rPr>
@@ -841,21 +858,21 @@
           <w:rFonts w:ascii="Arial" w:hAnsi="Arial" w:cs="Arial"/>
           <w:color w:val="000000"/>
         </w:rPr>
-        <w:t>mensalidades</w:t>
-      </w:r>
-      <w:r>
-        <w:rPr>
-          <w:rFonts w:ascii="Arial" w:hAnsi="Arial" w:cs="Arial"/>
-          <w:color w:val="000000"/>
-        </w:rPr>
-        <w:t>, o usuário poderá controlar vale que</w:t>
-      </w:r>
-      <w:r>
-        <w:rPr>
-          <w:rFonts w:ascii="Arial" w:hAnsi="Arial" w:cs="Arial"/>
-          <w:color w:val="000000"/>
-        </w:rPr>
-        <w:t xml:space="preserve"> permite a um associado interno realizar compras em parceiros conveniados da AFUSCAPP no qual o valor utilizado é descontado do pagamento do associado.</w:t>
+        <w:t>contas a receber associados referente a mensalidades e vales</w:t>
+      </w:r>
+      <w:r>
+        <w:rPr>
+          <w:rFonts w:ascii="Arial" w:hAnsi="Arial" w:cs="Arial"/>
+          <w:color w:val="000000"/>
+        </w:rPr>
+        <w:t xml:space="preserve"> automatizando o lançamento dos mesmos no caixa</w:t>
+      </w:r>
+      <w:r>
+        <w:rPr>
+          <w:rFonts w:ascii="Arial" w:hAnsi="Arial" w:cs="Arial"/>
+          <w:color w:val="000000"/>
+        </w:rPr>
+        <w:t>.</w:t>
       </w:r>
     </w:p>
     <w:p>
@@ -868,93 +885,9 @@
         <w:jc w:val="both"/>
         <w:rPr>
           <w:rFonts w:ascii="Arial" w:hAnsi="Arial" w:cs="Arial"/>
-          <w:color w:val="C45911"/>
+          <w:color w:val="000000"/>
         </w:rPr>
       </w:pPr>
-      <w:r>
-        <w:rPr>
-          <w:rFonts w:ascii="Arial" w:hAnsi="Arial" w:cs="Arial"/>
-          <w:color w:val="000000"/>
-        </w:rPr>
-        <w:t xml:space="preserve">O </w:t>
-      </w:r>
-      <w:r>
-        <w:rPr>
-          <w:rFonts w:ascii="Arial" w:hAnsi="Arial" w:cs="Arial"/>
-          <w:color w:val="000000"/>
-        </w:rPr>
-        <w:t xml:space="preserve">SantaClub </w:t>
-      </w:r>
-      <w:r>
-        <w:rPr>
-          <w:rFonts w:ascii="Arial" w:hAnsi="Arial" w:cs="Arial"/>
-          <w:color w:val="000000"/>
-        </w:rPr>
-        <w:t xml:space="preserve">conta com um controle </w:t>
-      </w:r>
-      <w:r>
-        <w:rPr>
-          <w:rFonts w:ascii="Arial" w:hAnsi="Arial" w:cs="Arial"/>
-          <w:color w:val="000000"/>
-        </w:rPr>
-        <w:t>de autenticação e autorização,</w:t>
-      </w:r>
-      <w:r>
-        <w:rPr>
-          <w:rFonts w:ascii="Arial" w:hAnsi="Arial" w:cs="Arial"/>
-          <w:color w:val="000000"/>
-        </w:rPr>
-        <w:t xml:space="preserve"> portanto o administrador do sistema </w:t>
-      </w:r>
-      <w:r>
-        <w:rPr>
-          <w:rFonts w:ascii="Arial" w:hAnsi="Arial" w:cs="Arial"/>
-          <w:color w:val="000000"/>
-        </w:rPr>
-        <w:t>poderá gerenciar</w:t>
-      </w:r>
-      <w:r>
-        <w:rPr>
-          <w:rFonts w:ascii="Arial" w:hAnsi="Arial" w:cs="Arial"/>
-          <w:color w:val="000000"/>
-        </w:rPr>
-        <w:t xml:space="preserve"> usuários</w:t>
-      </w:r>
-      <w:r>
-        <w:rPr>
-          <w:rFonts w:ascii="Arial" w:hAnsi="Arial" w:cs="Arial"/>
-          <w:color w:val="000000"/>
-        </w:rPr>
-        <w:t xml:space="preserve"> e </w:t>
-      </w:r>
-      <w:r>
-        <w:rPr>
-          <w:rFonts w:ascii="Arial" w:hAnsi="Arial" w:cs="Arial"/>
-          <w:color w:val="000000"/>
-        </w:rPr>
-        <w:t xml:space="preserve">grupos para que cada </w:t>
-      </w:r>
-      <w:r>
-        <w:rPr>
-          <w:rFonts w:ascii="Arial" w:hAnsi="Arial" w:cs="Arial"/>
-          <w:color w:val="000000"/>
-        </w:rPr>
-        <w:t>g</w:t>
-      </w:r>
-      <w:r>
-        <w:rPr>
-          <w:rFonts w:ascii="Arial" w:hAnsi="Arial" w:cs="Arial"/>
-          <w:color w:val="000000"/>
-        </w:rPr>
-        <w:t>rupo</w:t>
-      </w:r>
-      <w:r>
-        <w:rPr>
-          <w:rFonts w:ascii="Arial" w:hAnsi="Arial" w:cs="Arial"/>
-          <w:color w:val="000000"/>
-        </w:rPr>
-        <w:t xml:space="preserve"> tenha acesso a determinadas funcionalidades no sistema.</w:t>
-      </w:r>
     </w:p>
     <w:p>
       <w:pPr>
@@ -966,7 +899,7 @@
         <w:jc w:val="both"/>
         <w:rPr>
           <w:rFonts w:ascii="Arial" w:hAnsi="Arial" w:cs="Arial"/>
-          <w:color w:val="C45911"/>
+          <w:color w:val="000000"/>
         </w:rPr>
       </w:pPr>
       <w:r>
@@ -974,7 +907,37 @@
           <w:rFonts w:ascii="Arial" w:hAnsi="Arial" w:cs="Arial"/>
           <w:color w:val="000000"/>
         </w:rPr>
-        <w:t xml:space="preserve">Com SantaClub será possível gerenciar associados internos e </w:t>
+        <w:t xml:space="preserve">Com </w:t>
+      </w:r>
+      <w:proofErr w:type="spellStart"/>
+      <w:r>
+        <w:rPr>
+          <w:rFonts w:ascii="Arial" w:hAnsi="Arial" w:cs="Arial"/>
+          <w:color w:val="000000"/>
+        </w:rPr>
+        <w:t>SantaClub</w:t>
+      </w:r>
+      <w:proofErr w:type="spellEnd"/>
+      <w:r>
+        <w:rPr>
+          <w:rFonts w:ascii="Arial" w:hAnsi="Arial" w:cs="Arial"/>
+          <w:color w:val="000000"/>
+        </w:rPr>
+        <w:t xml:space="preserve"> será possível gerenciar</w:t>
+      </w:r>
+      <w:r>
+        <w:rPr>
+          <w:rFonts w:ascii="Arial" w:hAnsi="Arial" w:cs="Arial"/>
+          <w:color w:val="000000"/>
+        </w:rPr>
+        <w:t>:</w:t>
+      </w:r>
+      <w:r>
+        <w:rPr>
+          <w:rFonts w:ascii="Arial" w:hAnsi="Arial" w:cs="Arial"/>
+          <w:color w:val="000000"/>
+        </w:rPr>
+        <w:t xml:space="preserve"> associados internos e </w:t>
       </w:r>
       <w:r>
         <w:rPr>
@@ -1023,6 +986,13 @@
           <w:rFonts w:ascii="Arial" w:hAnsi="Arial" w:cs="Arial"/>
           <w:color w:val="000000"/>
         </w:rPr>
+        <w:t>,</w:t>
+      </w:r>
+      <w:r>
+        <w:rPr>
+          <w:rFonts w:ascii="Arial" w:hAnsi="Arial" w:cs="Arial"/>
+          <w:color w:val="000000"/>
+        </w:rPr>
         <w:t xml:space="preserve"> para separar as despesas por categoria</w:t>
       </w:r>
       <w:r>
@@ -1037,14 +1007,21 @@
           <w:rFonts w:ascii="Arial" w:hAnsi="Arial" w:cs="Arial"/>
           <w:color w:val="000000"/>
         </w:rPr>
-        <w:t xml:space="preserve">permite </w:t>
-      </w:r>
-      <w:r>
-        <w:rPr>
-          <w:rFonts w:ascii="Arial" w:hAnsi="Arial" w:cs="Arial"/>
-          <w:color w:val="000000"/>
-        </w:rPr>
-        <w:t>o usuário gerenciar dados da empresa que será utilizad</w:t>
+        <w:t>dados da empresa</w:t>
+      </w:r>
+      <w:r>
+        <w:rPr>
+          <w:rFonts w:ascii="Arial" w:hAnsi="Arial" w:cs="Arial"/>
+          <w:color w:val="000000"/>
+        </w:rPr>
+        <w:t>,</w:t>
+      </w:r>
+      <w:r>
+        <w:rPr>
+          <w:rFonts w:ascii="Arial" w:hAnsi="Arial" w:cs="Arial"/>
+          <w:color w:val="000000"/>
+        </w:rPr>
+        <w:t xml:space="preserve"> que será utilizad</w:t>
       </w:r>
       <w:r>
         <w:rPr>
@@ -1058,28 +1035,56 @@
           <w:rFonts w:ascii="Arial" w:hAnsi="Arial" w:cs="Arial"/>
           <w:color w:val="000000"/>
         </w:rPr>
-        <w:t>, e também Contas</w:t>
-      </w:r>
-      <w:r>
-        <w:rPr>
-          <w:rFonts w:ascii="Arial" w:hAnsi="Arial" w:cs="Arial"/>
-          <w:color w:val="000000"/>
-        </w:rPr>
-        <w:t xml:space="preserve"> (caixa e contas bancarias)</w:t>
-      </w:r>
-      <w:r>
-        <w:rPr>
-          <w:rFonts w:ascii="Arial" w:hAnsi="Arial" w:cs="Arial"/>
-          <w:color w:val="000000"/>
-        </w:rPr>
-        <w:t xml:space="preserve"> para acompanhar o fluxo de caixa de cada uma separadamente</w:t>
-      </w:r>
-      <w:r>
-        <w:rPr>
-          <w:rFonts w:ascii="Arial" w:hAnsi="Arial" w:cs="Arial"/>
-          <w:color w:val="000000"/>
-        </w:rPr>
-        <w:t>, por fim gerenciar valor da mensalidade para gerar contas a receber do mesmo.</w:t>
+        <w:t>, Contas</w:t>
+      </w:r>
+      <w:r>
+        <w:rPr>
+          <w:rFonts w:ascii="Arial" w:hAnsi="Arial" w:cs="Arial"/>
+          <w:color w:val="000000"/>
+        </w:rPr>
+        <w:t xml:space="preserve"> de fluxo de caixa e</w:t>
+      </w:r>
+      <w:r>
+        <w:rPr>
+          <w:rFonts w:ascii="Arial" w:hAnsi="Arial" w:cs="Arial"/>
+          <w:color w:val="000000"/>
+        </w:rPr>
+        <w:t xml:space="preserve"> por fim gerenciar mensalidade</w:t>
+      </w:r>
+      <w:r>
+        <w:rPr>
+          <w:rFonts w:ascii="Arial" w:hAnsi="Arial" w:cs="Arial"/>
+          <w:color w:val="000000"/>
+        </w:rPr>
+        <w:t>,</w:t>
+      </w:r>
+      <w:r>
+        <w:rPr>
+          <w:rFonts w:ascii="Arial" w:hAnsi="Arial" w:cs="Arial"/>
+          <w:color w:val="000000"/>
+        </w:rPr>
+        <w:t xml:space="preserve"> informando os dados da mensalidade</w:t>
+      </w:r>
+      <w:r>
+        <w:rPr>
+          <w:rFonts w:ascii="Arial" w:hAnsi="Arial" w:cs="Arial"/>
+          <w:color w:val="000000"/>
+        </w:rPr>
+        <w:t xml:space="preserve"> para </w:t>
+      </w:r>
+      <w:r>
+        <w:rPr>
+          <w:rFonts w:ascii="Arial" w:hAnsi="Arial" w:cs="Arial"/>
+          <w:color w:val="000000"/>
+        </w:rPr>
+        <w:t xml:space="preserve">que </w:t>
+      </w:r>
+      <w:r>
+        <w:rPr>
+          <w:rFonts w:ascii="Arial" w:hAnsi="Arial" w:cs="Arial"/>
+          <w:color w:val="000000"/>
+        </w:rPr>
+        <w:t>seja possível gerar contas a receber mensalistas.</w:t>
       </w:r>
     </w:p>
     <w:p>
@@ -1095,294 +1100,6 @@
           <w:color w:val="000000"/>
         </w:rPr>
       </w:pPr>
-      <w:r>
-        <w:rPr>
-          <w:rFonts w:ascii="Arial" w:hAnsi="Arial" w:cs="Arial"/>
-          <w:color w:val="000000"/>
-        </w:rPr>
-        <w:t>Controle de Fluxo de caixa: P</w:t>
-      </w:r>
-      <w:r>
-        <w:rPr>
-          <w:rFonts w:ascii="Arial" w:hAnsi="Arial" w:cs="Arial"/>
-          <w:color w:val="000000"/>
-        </w:rPr>
-        <w:t xml:space="preserve">ermite o usuário </w:t>
-      </w:r>
-      <w:r>
-        <w:rPr>
-          <w:rFonts w:ascii="Arial" w:hAnsi="Arial" w:cs="Arial"/>
-          <w:color w:val="000000"/>
-        </w:rPr>
-        <w:t>efetuar lançamento de</w:t>
-      </w:r>
-      <w:r>
-        <w:rPr>
-          <w:rFonts w:ascii="Arial" w:hAnsi="Arial" w:cs="Arial"/>
-          <w:color w:val="000000"/>
-        </w:rPr>
-        <w:t xml:space="preserve"> contas a pagar e contas a receber de maneira simples e descomplicada informando o valor do lançamento a data e a categoria</w:t>
-      </w:r>
-      <w:r>
-        <w:rPr>
-          <w:rFonts w:ascii="Arial" w:hAnsi="Arial" w:cs="Arial"/>
-          <w:color w:val="000000"/>
-        </w:rPr>
-        <w:t xml:space="preserve"> de conta</w:t>
-      </w:r>
-      <w:r>
-        <w:rPr>
-          <w:rFonts w:ascii="Arial" w:hAnsi="Arial" w:cs="Arial"/>
-          <w:color w:val="000000"/>
-        </w:rPr>
-        <w:t>, assim o usuário poderá atu</w:t>
-      </w:r>
-      <w:r>
-        <w:rPr>
-          <w:rFonts w:ascii="Arial" w:hAnsi="Arial" w:cs="Arial"/>
-          <w:color w:val="000000"/>
-        </w:rPr>
-        <w:t>alizar o status da conta</w:t>
-      </w:r>
-      <w:r>
-        <w:rPr>
-          <w:rFonts w:ascii="Arial" w:hAnsi="Arial" w:cs="Arial"/>
-          <w:color w:val="000000"/>
-        </w:rPr>
-        <w:t xml:space="preserve"> alternando entre pago e não pago</w:t>
-      </w:r>
-      <w:r>
-        <w:rPr>
-          <w:rFonts w:ascii="Arial" w:hAnsi="Arial" w:cs="Arial"/>
-          <w:color w:val="000000"/>
-        </w:rPr>
-        <w:t>,</w:t>
-      </w:r>
-      <w:r>
-        <w:rPr>
-          <w:rFonts w:ascii="Arial" w:hAnsi="Arial" w:cs="Arial"/>
-          <w:color w:val="000000"/>
-        </w:rPr>
-        <w:t xml:space="preserve"> o que fará com que o sistema atualize o saldo do caixa</w:t>
-      </w:r>
-      <w:r>
-        <w:rPr>
-          <w:rFonts w:ascii="Arial" w:hAnsi="Arial" w:cs="Arial"/>
-          <w:color w:val="000000"/>
-        </w:rPr>
-        <w:t xml:space="preserve"> imediatamente</w:t>
-      </w:r>
-      <w:r>
-        <w:rPr>
-          <w:rFonts w:ascii="Arial" w:hAnsi="Arial" w:cs="Arial"/>
-          <w:color w:val="000000"/>
-        </w:rPr>
-        <w:t>.</w:t>
-      </w:r>
-      <w:r>
-        <w:rPr>
-          <w:rFonts w:ascii="Arial" w:hAnsi="Arial" w:cs="Arial"/>
-          <w:color w:val="000000"/>
-        </w:rPr>
-        <w:t xml:space="preserve"> </w:t>
-      </w:r>
-      <w:r>
-        <w:rPr>
-          <w:rFonts w:ascii="Arial" w:hAnsi="Arial" w:cs="Arial"/>
-          <w:color w:val="000000"/>
-        </w:rPr>
-        <w:t>T</w:t>
-      </w:r>
-      <w:r>
-        <w:rPr>
-          <w:rFonts w:ascii="Arial" w:hAnsi="Arial" w:cs="Arial"/>
-          <w:color w:val="000000"/>
-        </w:rPr>
-        <w:t>ambém pode detalhar os pagamentos e recebimentos</w:t>
-      </w:r>
-      <w:r>
-        <w:rPr>
-          <w:rFonts w:ascii="Arial" w:hAnsi="Arial" w:cs="Arial"/>
-          <w:color w:val="000000"/>
-        </w:rPr>
-        <w:t xml:space="preserve"> </w:t>
-      </w:r>
-      <w:r>
-        <w:rPr>
-          <w:rFonts w:ascii="Arial" w:hAnsi="Arial" w:cs="Arial"/>
-          <w:color w:val="000000"/>
-        </w:rPr>
-        <w:t>caso eles sejam parciais</w:t>
-      </w:r>
-      <w:r>
-        <w:rPr>
-          <w:rFonts w:ascii="Arial" w:hAnsi="Arial" w:cs="Arial"/>
-          <w:color w:val="000000"/>
-        </w:rPr>
-        <w:t>,</w:t>
-      </w:r>
-      <w:r>
-        <w:rPr>
-          <w:rFonts w:ascii="Arial" w:hAnsi="Arial" w:cs="Arial"/>
-          <w:color w:val="000000"/>
-        </w:rPr>
-        <w:t xml:space="preserve"> ou seja o usuário pode informar um ou mais pagamento/recebimento para um determinado lançamento</w:t>
-      </w:r>
-      <w:r>
-        <w:rPr>
-          <w:rFonts w:ascii="Arial" w:hAnsi="Arial" w:cs="Arial"/>
-          <w:color w:val="000000"/>
-        </w:rPr>
-        <w:t>,</w:t>
-      </w:r>
-      <w:r>
-        <w:rPr>
-          <w:rFonts w:ascii="Arial" w:hAnsi="Arial" w:cs="Arial"/>
-          <w:color w:val="000000"/>
-        </w:rPr>
-        <w:t xml:space="preserve"> desde que a soma dos valores não ultrapassem o valor do lançamento</w:t>
-      </w:r>
-      <w:r>
-        <w:rPr>
-          <w:rFonts w:ascii="Arial" w:hAnsi="Arial" w:cs="Arial"/>
-          <w:color w:val="000000"/>
-        </w:rPr>
-        <w:t>,</w:t>
-      </w:r>
-      <w:r>
-        <w:rPr>
-          <w:rFonts w:ascii="Arial" w:hAnsi="Arial" w:cs="Arial"/>
-          <w:color w:val="000000"/>
-        </w:rPr>
-        <w:t xml:space="preserve"> assim</w:t>
-      </w:r>
-      <w:r>
-        <w:rPr>
-          <w:rFonts w:ascii="Arial" w:hAnsi="Arial" w:cs="Arial"/>
-          <w:color w:val="000000"/>
-        </w:rPr>
-        <w:t>,</w:t>
-      </w:r>
-      <w:r>
-        <w:rPr>
-          <w:rFonts w:ascii="Arial" w:hAnsi="Arial" w:cs="Arial"/>
-          <w:color w:val="000000"/>
-        </w:rPr>
-        <w:t xml:space="preserve"> quando o valor for igual ao total </w:t>
-      </w:r>
-      <w:r>
-        <w:rPr>
-          <w:rFonts w:ascii="Arial" w:hAnsi="Arial" w:cs="Arial"/>
-          <w:color w:val="000000"/>
-        </w:rPr>
-        <w:t xml:space="preserve">do lançamento </w:t>
-      </w:r>
-      <w:r>
-        <w:rPr>
-          <w:rFonts w:ascii="Arial" w:hAnsi="Arial" w:cs="Arial"/>
-          <w:color w:val="000000"/>
-        </w:rPr>
-        <w:t xml:space="preserve">o sistema </w:t>
-      </w:r>
-      <w:r>
-        <w:rPr>
-          <w:rFonts w:ascii="Arial" w:hAnsi="Arial" w:cs="Arial"/>
-          <w:color w:val="000000"/>
-        </w:rPr>
-        <w:lastRenderedPageBreak/>
-        <w:t>atualiza o status da conta para pago/recebido</w:t>
-      </w:r>
-      <w:r>
-        <w:rPr>
-          <w:rFonts w:ascii="Arial" w:hAnsi="Arial" w:cs="Arial"/>
-          <w:color w:val="000000"/>
-        </w:rPr>
-        <w:t>,</w:t>
-      </w:r>
-      <w:r>
-        <w:rPr>
-          <w:rFonts w:ascii="Arial" w:hAnsi="Arial" w:cs="Arial"/>
-          <w:color w:val="000000"/>
-        </w:rPr>
-        <w:t xml:space="preserve"> também é possível </w:t>
-      </w:r>
-      <w:r>
-        <w:rPr>
-          <w:rFonts w:ascii="Arial" w:hAnsi="Arial" w:cs="Arial"/>
-          <w:color w:val="000000"/>
-        </w:rPr>
-        <w:t>anexa</w:t>
-      </w:r>
-      <w:r>
-        <w:rPr>
-          <w:rFonts w:ascii="Arial" w:hAnsi="Arial" w:cs="Arial"/>
-          <w:color w:val="000000"/>
-        </w:rPr>
-        <w:t>r ao</w:t>
-      </w:r>
-      <w:r>
-        <w:rPr>
-          <w:rFonts w:ascii="Arial" w:hAnsi="Arial" w:cs="Arial"/>
-          <w:color w:val="000000"/>
-        </w:rPr>
-        <w:t xml:space="preserve"> lançamento </w:t>
-      </w:r>
-      <w:r>
-        <w:rPr>
-          <w:rFonts w:ascii="Arial" w:hAnsi="Arial" w:cs="Arial"/>
-          <w:color w:val="000000"/>
-        </w:rPr>
-        <w:t xml:space="preserve">documentos digitalizados como </w:t>
-      </w:r>
-      <w:r>
-        <w:rPr>
-          <w:rFonts w:ascii="Arial" w:hAnsi="Arial" w:cs="Arial"/>
-          <w:color w:val="000000"/>
-        </w:rPr>
-        <w:t>nota fi</w:t>
-      </w:r>
-      <w:r>
-        <w:rPr>
-          <w:rFonts w:ascii="Arial" w:hAnsi="Arial" w:cs="Arial"/>
-          <w:color w:val="000000"/>
-        </w:rPr>
-        <w:t>s</w:t>
-      </w:r>
-      <w:r>
-        <w:rPr>
-          <w:rFonts w:ascii="Arial" w:hAnsi="Arial" w:cs="Arial"/>
-          <w:color w:val="000000"/>
-        </w:rPr>
-        <w:t>ca</w:t>
-      </w:r>
-      <w:r>
-        <w:rPr>
-          <w:rFonts w:ascii="Arial" w:hAnsi="Arial" w:cs="Arial"/>
-          <w:color w:val="000000"/>
-        </w:rPr>
-        <w:t>l e comprovantes,</w:t>
-      </w:r>
-      <w:r>
-        <w:rPr>
-          <w:rFonts w:ascii="Arial" w:hAnsi="Arial" w:cs="Arial"/>
-          <w:color w:val="000000"/>
-        </w:rPr>
-        <w:t xml:space="preserve"> garantindo </w:t>
-      </w:r>
-      <w:r>
-        <w:rPr>
-          <w:rFonts w:ascii="Arial" w:hAnsi="Arial" w:cs="Arial"/>
-          <w:color w:val="000000"/>
-        </w:rPr>
-        <w:t>a durabilida</w:t>
-      </w:r>
-      <w:r>
-        <w:rPr>
-          <w:rFonts w:ascii="Arial" w:hAnsi="Arial" w:cs="Arial"/>
-          <w:color w:val="000000"/>
-        </w:rPr>
-        <w:t>de e facilitando a localização.</w:t>
-      </w:r>
     </w:p>
     <w:p>
       <w:pPr>
@@ -1402,42 +1119,23 @@
           <w:rFonts w:ascii="Arial" w:hAnsi="Arial" w:cs="Arial"/>
           <w:color w:val="000000"/>
         </w:rPr>
-        <w:t>O</w:t>
-      </w:r>
-      <w:r>
-        <w:rPr>
-          <w:rFonts w:ascii="Arial" w:hAnsi="Arial" w:cs="Arial"/>
-          <w:color w:val="000000"/>
-        </w:rPr>
-        <w:t xml:space="preserve"> SantaClub o sistema localiza os associados ativos e gera uma conta a receber de cada associado externo</w:t>
-      </w:r>
-      <w:r>
-        <w:rPr>
-          <w:rFonts w:ascii="Arial" w:hAnsi="Arial" w:cs="Arial"/>
-          <w:color w:val="000000"/>
-        </w:rPr>
-        <w:t xml:space="preserve">, e para os associados internos o lançamento vem em nome da Santa Casa com o valor total </w:t>
-      </w:r>
-      <w:r>
-        <w:rPr>
-          <w:rFonts w:ascii="Arial" w:hAnsi="Arial" w:cs="Arial"/>
-          <w:color w:val="000000"/>
-        </w:rPr>
-        <w:t>da soma de mensalidades de associados internos</w:t>
-      </w:r>
-      <w:r>
-        <w:rPr>
-          <w:rFonts w:ascii="Arial" w:hAnsi="Arial" w:cs="Arial"/>
-          <w:color w:val="000000"/>
-        </w:rPr>
-        <w:t>, o sistema atualiza o status do associado para em débito, até que todos as mensalidades estejam constando como pagas, quando a conta for recebida o sistema atualiza status do associado</w:t>
-      </w:r>
-      <w:r>
-        <w:rPr>
-          <w:rFonts w:ascii="Arial" w:hAnsi="Arial" w:cs="Arial"/>
-          <w:color w:val="000000"/>
-        </w:rPr>
-        <w:t>.</w:t>
+        <w:t xml:space="preserve">O </w:t>
+      </w:r>
+      <w:proofErr w:type="spellStart"/>
+      <w:r>
+        <w:rPr>
+          <w:rFonts w:ascii="Arial" w:hAnsi="Arial" w:cs="Arial"/>
+          <w:color w:val="000000"/>
+        </w:rPr>
+        <w:t>SantaClub</w:t>
+      </w:r>
+      <w:proofErr w:type="spellEnd"/>
+      <w:r>
+        <w:rPr>
+          <w:rFonts w:ascii="Arial" w:hAnsi="Arial" w:cs="Arial"/>
+          <w:color w:val="000000"/>
+        </w:rPr>
+        <w:t xml:space="preserve"> conta com um controle de autenticação e autorização, portanto o administrador do sistema poderá gerenciar usuários e grupos para que cada grupo tenha acesso a determinadas funcionalidades no sistema.</w:t>
       </w:r>
     </w:p>
     <w:p>
@@ -1450,78 +1148,156 @@
         <w:jc w:val="both"/>
         <w:rPr>
           <w:rFonts w:ascii="Arial" w:hAnsi="Arial" w:cs="Arial"/>
-          <w:color w:val="000000"/>
+          <w:color w:val="C45911"/>
         </w:rPr>
       </w:pPr>
-      <w:r>
-        <w:rPr>
-          <w:rFonts w:ascii="Arial" w:hAnsi="Arial" w:cs="Arial"/>
-          <w:color w:val="000000"/>
-        </w:rPr>
-        <w:t>O controle de vale tem o objetivo de tornar confiável o relacionamento comercial entre associados e convênios, disponibilizando um adiantamento ao associado para utilizar em determinado convenio, a</w:t>
-      </w:r>
-      <w:r>
-        <w:rPr>
-          <w:rFonts w:ascii="Arial" w:hAnsi="Arial" w:cs="Arial"/>
-          <w:color w:val="000000"/>
-        </w:rPr>
-        <w:t>o lançar Vale o usuário irá localizar e informar o nome do associado</w:t>
-      </w:r>
-      <w:r>
-        <w:rPr>
-          <w:rFonts w:ascii="Arial" w:hAnsi="Arial" w:cs="Arial"/>
-          <w:color w:val="000000"/>
-        </w:rPr>
-        <w:t xml:space="preserve"> interno</w:t>
-      </w:r>
-      <w:r>
-        <w:rPr>
-          <w:rFonts w:ascii="Arial" w:hAnsi="Arial" w:cs="Arial"/>
-          <w:color w:val="000000"/>
-        </w:rPr>
-        <w:t xml:space="preserve"> cadastrado e o convênio a qual o vale será utilizado</w:t>
-      </w:r>
-      <w:r>
-        <w:rPr>
-          <w:rFonts w:ascii="Arial" w:hAnsi="Arial" w:cs="Arial"/>
-          <w:color w:val="000000"/>
-        </w:rPr>
-        <w:t xml:space="preserve"> e a data de desconto</w:t>
-      </w:r>
-      <w:r>
-        <w:rPr>
-          <w:rFonts w:ascii="Arial" w:hAnsi="Arial" w:cs="Arial"/>
-          <w:color w:val="000000"/>
-        </w:rPr>
-        <w:t xml:space="preserve">, o </w:t>
-      </w:r>
-      <w:r>
-        <w:rPr>
-          <w:rFonts w:ascii="Arial" w:hAnsi="Arial" w:cs="Arial"/>
-          <w:color w:val="000000"/>
-        </w:rPr>
-        <w:t xml:space="preserve">SantaClub </w:t>
-      </w:r>
-      <w:r>
-        <w:rPr>
-          <w:rFonts w:ascii="Arial" w:hAnsi="Arial" w:cs="Arial"/>
-          <w:color w:val="000000"/>
-        </w:rPr>
-        <w:t>ira</w:t>
-      </w:r>
-      <w:r>
-        <w:rPr>
-          <w:rFonts w:ascii="Arial" w:hAnsi="Arial" w:cs="Arial"/>
-          <w:color w:val="000000"/>
-        </w:rPr>
-        <w:t xml:space="preserve"> emitir o</w:t>
-      </w:r>
-      <w:r>
-        <w:rPr>
-          <w:rFonts w:ascii="Arial" w:hAnsi="Arial" w:cs="Arial"/>
-          <w:color w:val="000000"/>
-        </w:rPr>
-        <w:t xml:space="preserve"> vale para impressão.</w:t>
+    </w:p>
+    <w:p>
+      <w:pPr>
+        <w:widowControl w:val="0"/>
+        <w:autoSpaceDE w:val="0"/>
+        <w:autoSpaceDN w:val="0"/>
+        <w:adjustRightInd w:val="0"/>
+        <w:ind w:firstLine="709"/>
+        <w:jc w:val="both"/>
+        <w:rPr>
+          <w:rFonts w:ascii="Arial" w:hAnsi="Arial" w:cs="Arial"/>
+          <w:color w:val="000000"/>
+        </w:rPr>
+      </w:pPr>
+      <w:r>
+        <w:rPr>
+          <w:rFonts w:ascii="Arial" w:hAnsi="Arial" w:cs="Arial"/>
+          <w:color w:val="000000"/>
+        </w:rPr>
+        <w:t>Controle de Fluxo de caixa: P</w:t>
+      </w:r>
+      <w:r>
+        <w:rPr>
+          <w:rFonts w:ascii="Arial" w:hAnsi="Arial" w:cs="Arial"/>
+          <w:color w:val="000000"/>
+        </w:rPr>
+        <w:t xml:space="preserve">ermite o usuário </w:t>
+      </w:r>
+      <w:r>
+        <w:rPr>
+          <w:rFonts w:ascii="Arial" w:hAnsi="Arial" w:cs="Arial"/>
+          <w:color w:val="000000"/>
+        </w:rPr>
+        <w:t xml:space="preserve">efetuar </w:t>
+      </w:r>
+      <w:r>
+        <w:rPr>
+          <w:rFonts w:ascii="Arial" w:hAnsi="Arial" w:cs="Arial"/>
+          <w:color w:val="000000"/>
+        </w:rPr>
+        <w:t xml:space="preserve">movimentação de caixa que são </w:t>
+      </w:r>
+      <w:r>
+        <w:rPr>
+          <w:rFonts w:ascii="Arial" w:hAnsi="Arial" w:cs="Arial"/>
+          <w:color w:val="000000"/>
+        </w:rPr>
+        <w:t>lançamento de</w:t>
+      </w:r>
+      <w:r>
+        <w:rPr>
+          <w:rFonts w:ascii="Arial" w:hAnsi="Arial" w:cs="Arial"/>
+          <w:color w:val="000000"/>
+        </w:rPr>
+        <w:t xml:space="preserve"> contas a pagar e contas a receber de maneira simples e descomplicada informando o</w:t>
+      </w:r>
+      <w:r>
+        <w:rPr>
+          <w:rFonts w:ascii="Arial" w:hAnsi="Arial" w:cs="Arial"/>
+          <w:color w:val="000000"/>
+        </w:rPr>
+        <w:t>s dados da movimentação como</w:t>
+      </w:r>
+      <w:r>
+        <w:rPr>
+          <w:rFonts w:ascii="Arial" w:hAnsi="Arial" w:cs="Arial"/>
+          <w:color w:val="000000"/>
+        </w:rPr>
+        <w:t xml:space="preserve"> valor</w:t>
+      </w:r>
+      <w:r>
+        <w:rPr>
+          <w:rFonts w:ascii="Arial" w:hAnsi="Arial" w:cs="Arial"/>
+          <w:color w:val="000000"/>
+        </w:rPr>
+        <w:t>,</w:t>
+      </w:r>
+      <w:r>
+        <w:rPr>
+          <w:rFonts w:ascii="Arial" w:hAnsi="Arial" w:cs="Arial"/>
+          <w:color w:val="000000"/>
+        </w:rPr>
+        <w:t xml:space="preserve"> data e a categoria</w:t>
+      </w:r>
+      <w:r>
+        <w:rPr>
+          <w:rFonts w:ascii="Arial" w:hAnsi="Arial" w:cs="Arial"/>
+          <w:color w:val="000000"/>
+        </w:rPr>
+        <w:t xml:space="preserve"> de conta</w:t>
+      </w:r>
+      <w:r>
+        <w:rPr>
+          <w:rFonts w:ascii="Arial" w:hAnsi="Arial" w:cs="Arial"/>
+          <w:color w:val="000000"/>
+        </w:rPr>
+        <w:t>, assim o usuário poderá atu</w:t>
+      </w:r>
+      <w:r>
+        <w:rPr>
+          <w:rFonts w:ascii="Arial" w:hAnsi="Arial" w:cs="Arial"/>
+          <w:color w:val="000000"/>
+        </w:rPr>
+        <w:t>alizar o status da conta</w:t>
+      </w:r>
+      <w:r>
+        <w:rPr>
+          <w:rFonts w:ascii="Arial" w:hAnsi="Arial" w:cs="Arial"/>
+          <w:color w:val="000000"/>
+        </w:rPr>
+        <w:t xml:space="preserve"> alternando entre pago e não </w:t>
+      </w:r>
+      <w:r>
+        <w:rPr>
+          <w:rFonts w:ascii="Arial" w:hAnsi="Arial" w:cs="Arial"/>
+          <w:color w:val="000000"/>
+        </w:rPr>
+        <w:lastRenderedPageBreak/>
+        <w:t>pago</w:t>
+      </w:r>
+      <w:r>
+        <w:rPr>
+          <w:rFonts w:ascii="Arial" w:hAnsi="Arial" w:cs="Arial"/>
+          <w:color w:val="000000"/>
+        </w:rPr>
+        <w:t>,</w:t>
+      </w:r>
+      <w:r>
+        <w:rPr>
+          <w:rFonts w:ascii="Arial" w:hAnsi="Arial" w:cs="Arial"/>
+          <w:color w:val="000000"/>
+        </w:rPr>
+        <w:t xml:space="preserve"> o que fará com que o sistema atualize o saldo do caixa</w:t>
+      </w:r>
+      <w:r>
+        <w:rPr>
+          <w:rFonts w:ascii="Arial" w:hAnsi="Arial" w:cs="Arial"/>
+          <w:color w:val="000000"/>
+        </w:rPr>
+        <w:t xml:space="preserve"> imediatamente</w:t>
+      </w:r>
+      <w:r>
+        <w:rPr>
+          <w:rFonts w:ascii="Arial" w:hAnsi="Arial" w:cs="Arial"/>
+          <w:color w:val="000000"/>
+        </w:rPr>
+        <w:t>.</w:t>
       </w:r>
       <w:r>
         <w:rPr>
@@ -1535,7 +1311,490 @@
           <w:rFonts w:ascii="Arial" w:hAnsi="Arial" w:cs="Arial"/>
           <w:color w:val="000000"/>
         </w:rPr>
-        <w:t xml:space="preserve">Na data de fechamento os convênios </w:t>
+        <w:t>T</w:t>
+      </w:r>
+      <w:r>
+        <w:rPr>
+          <w:rFonts w:ascii="Arial" w:hAnsi="Arial" w:cs="Arial"/>
+          <w:color w:val="000000"/>
+        </w:rPr>
+        <w:t>ambém pode detalhar os pagamentos e recebimentos</w:t>
+      </w:r>
+      <w:r>
+        <w:rPr>
+          <w:rFonts w:ascii="Arial" w:hAnsi="Arial" w:cs="Arial"/>
+          <w:color w:val="000000"/>
+        </w:rPr>
+        <w:t xml:space="preserve"> </w:t>
+      </w:r>
+      <w:r>
+        <w:rPr>
+          <w:rFonts w:ascii="Arial" w:hAnsi="Arial" w:cs="Arial"/>
+          <w:color w:val="000000"/>
+        </w:rPr>
+        <w:t>caso eles sejam parciais</w:t>
+      </w:r>
+      <w:r>
+        <w:rPr>
+          <w:rFonts w:ascii="Arial" w:hAnsi="Arial" w:cs="Arial"/>
+          <w:color w:val="000000"/>
+        </w:rPr>
+        <w:t>,</w:t>
+      </w:r>
+      <w:r>
+        <w:rPr>
+          <w:rFonts w:ascii="Arial" w:hAnsi="Arial" w:cs="Arial"/>
+          <w:color w:val="000000"/>
+        </w:rPr>
+        <w:t xml:space="preserve"> ou seja</w:t>
+      </w:r>
+      <w:r>
+        <w:rPr>
+          <w:rFonts w:ascii="Arial" w:hAnsi="Arial" w:cs="Arial"/>
+          <w:color w:val="000000"/>
+        </w:rPr>
+        <w:t>,</w:t>
+      </w:r>
+      <w:r>
+        <w:rPr>
+          <w:rFonts w:ascii="Arial" w:hAnsi="Arial" w:cs="Arial"/>
+          <w:color w:val="000000"/>
+        </w:rPr>
+        <w:t xml:space="preserve"> o usuário pode informar um ou mais pagamento/recebimento para um determinado lançamento</w:t>
+      </w:r>
+      <w:r>
+        <w:rPr>
+          <w:rFonts w:ascii="Arial" w:hAnsi="Arial" w:cs="Arial"/>
+          <w:color w:val="000000"/>
+        </w:rPr>
+        <w:t>,</w:t>
+      </w:r>
+      <w:r>
+        <w:rPr>
+          <w:rFonts w:ascii="Arial" w:hAnsi="Arial" w:cs="Arial"/>
+          <w:color w:val="000000"/>
+        </w:rPr>
+        <w:t xml:space="preserve"> desde que a soma dos valores não ultrapassem o valor do lançamento</w:t>
+      </w:r>
+      <w:r>
+        <w:rPr>
+          <w:rFonts w:ascii="Arial" w:hAnsi="Arial" w:cs="Arial"/>
+          <w:color w:val="000000"/>
+        </w:rPr>
+        <w:t>,</w:t>
+      </w:r>
+      <w:r>
+        <w:rPr>
+          <w:rFonts w:ascii="Arial" w:hAnsi="Arial" w:cs="Arial"/>
+          <w:color w:val="000000"/>
+        </w:rPr>
+        <w:t xml:space="preserve"> assim</w:t>
+      </w:r>
+      <w:r>
+        <w:rPr>
+          <w:rFonts w:ascii="Arial" w:hAnsi="Arial" w:cs="Arial"/>
+          <w:color w:val="000000"/>
+        </w:rPr>
+        <w:t>,</w:t>
+      </w:r>
+      <w:r>
+        <w:rPr>
+          <w:rFonts w:ascii="Arial" w:hAnsi="Arial" w:cs="Arial"/>
+          <w:color w:val="000000"/>
+        </w:rPr>
+        <w:t xml:space="preserve"> quando o valor for igual ao total </w:t>
+      </w:r>
+      <w:r>
+        <w:rPr>
+          <w:rFonts w:ascii="Arial" w:hAnsi="Arial" w:cs="Arial"/>
+          <w:color w:val="000000"/>
+        </w:rPr>
+        <w:t xml:space="preserve">do lançamento </w:t>
+      </w:r>
+      <w:r>
+        <w:rPr>
+          <w:rFonts w:ascii="Arial" w:hAnsi="Arial" w:cs="Arial"/>
+          <w:color w:val="000000"/>
+        </w:rPr>
+        <w:t>o sistema atualiza o status da conta para pago/recebido</w:t>
+      </w:r>
+      <w:r>
+        <w:rPr>
+          <w:rFonts w:ascii="Arial" w:hAnsi="Arial" w:cs="Arial"/>
+          <w:color w:val="000000"/>
+        </w:rPr>
+        <w:t>,</w:t>
+      </w:r>
+      <w:r>
+        <w:rPr>
+          <w:rFonts w:ascii="Arial" w:hAnsi="Arial" w:cs="Arial"/>
+          <w:color w:val="000000"/>
+        </w:rPr>
+        <w:t xml:space="preserve"> também é possível </w:t>
+      </w:r>
+      <w:r>
+        <w:rPr>
+          <w:rFonts w:ascii="Arial" w:hAnsi="Arial" w:cs="Arial"/>
+          <w:color w:val="000000"/>
+        </w:rPr>
+        <w:t>anexa</w:t>
+      </w:r>
+      <w:r>
+        <w:rPr>
+          <w:rFonts w:ascii="Arial" w:hAnsi="Arial" w:cs="Arial"/>
+          <w:color w:val="000000"/>
+        </w:rPr>
+        <w:t>r ao</w:t>
+      </w:r>
+      <w:r>
+        <w:rPr>
+          <w:rFonts w:ascii="Arial" w:hAnsi="Arial" w:cs="Arial"/>
+          <w:color w:val="000000"/>
+        </w:rPr>
+        <w:t xml:space="preserve"> lançamento </w:t>
+      </w:r>
+      <w:r>
+        <w:rPr>
+          <w:rFonts w:ascii="Arial" w:hAnsi="Arial" w:cs="Arial"/>
+          <w:color w:val="000000"/>
+        </w:rPr>
+        <w:t xml:space="preserve">documentos digitalizados como </w:t>
+      </w:r>
+      <w:r>
+        <w:rPr>
+          <w:rFonts w:ascii="Arial" w:hAnsi="Arial" w:cs="Arial"/>
+          <w:color w:val="000000"/>
+        </w:rPr>
+        <w:t>nota fi</w:t>
+      </w:r>
+      <w:r>
+        <w:rPr>
+          <w:rFonts w:ascii="Arial" w:hAnsi="Arial" w:cs="Arial"/>
+          <w:color w:val="000000"/>
+        </w:rPr>
+        <w:t>s</w:t>
+      </w:r>
+      <w:r>
+        <w:rPr>
+          <w:rFonts w:ascii="Arial" w:hAnsi="Arial" w:cs="Arial"/>
+          <w:color w:val="000000"/>
+        </w:rPr>
+        <w:t>ca</w:t>
+      </w:r>
+      <w:r>
+        <w:rPr>
+          <w:rFonts w:ascii="Arial" w:hAnsi="Arial" w:cs="Arial"/>
+          <w:color w:val="000000"/>
+        </w:rPr>
+        <w:t>l e comprovantes,</w:t>
+      </w:r>
+      <w:r>
+        <w:rPr>
+          <w:rFonts w:ascii="Arial" w:hAnsi="Arial" w:cs="Arial"/>
+          <w:color w:val="000000"/>
+        </w:rPr>
+        <w:t xml:space="preserve"> garantindo </w:t>
+      </w:r>
+      <w:r>
+        <w:rPr>
+          <w:rFonts w:ascii="Arial" w:hAnsi="Arial" w:cs="Arial"/>
+          <w:color w:val="000000"/>
+        </w:rPr>
+        <w:t>a durabilida</w:t>
+      </w:r>
+      <w:r>
+        <w:rPr>
+          <w:rFonts w:ascii="Arial" w:hAnsi="Arial" w:cs="Arial"/>
+          <w:color w:val="000000"/>
+        </w:rPr>
+        <w:t>de e facilitando a localização.</w:t>
+      </w:r>
+      <w:r>
+        <w:rPr>
+          <w:rFonts w:ascii="Arial" w:hAnsi="Arial" w:cs="Arial"/>
+          <w:color w:val="000000"/>
+        </w:rPr>
+        <w:t xml:space="preserve"> É possível registrar a transferência de valores entre as contas </w:t>
+      </w:r>
+      <w:r>
+        <w:rPr>
+          <w:rFonts w:ascii="Arial" w:hAnsi="Arial" w:cs="Arial"/>
+          <w:color w:val="000000"/>
+        </w:rPr>
+        <w:t>fazendo um lançamento de transferência.</w:t>
+      </w:r>
+    </w:p>
+    <w:p>
+      <w:pPr>
+        <w:widowControl w:val="0"/>
+        <w:autoSpaceDE w:val="0"/>
+        <w:autoSpaceDN w:val="0"/>
+        <w:adjustRightInd w:val="0"/>
+        <w:ind w:firstLine="709"/>
+        <w:jc w:val="both"/>
+        <w:rPr>
+          <w:rFonts w:ascii="Arial" w:hAnsi="Arial" w:cs="Arial"/>
+          <w:color w:val="C45911"/>
+        </w:rPr>
+      </w:pPr>
+    </w:p>
+    <w:p>
+      <w:pPr>
+        <w:widowControl w:val="0"/>
+        <w:autoSpaceDE w:val="0"/>
+        <w:autoSpaceDN w:val="0"/>
+        <w:adjustRightInd w:val="0"/>
+        <w:ind w:firstLine="709"/>
+        <w:jc w:val="both"/>
+        <w:rPr>
+          <w:rFonts w:ascii="Arial" w:hAnsi="Arial" w:cs="Arial"/>
+          <w:color w:val="000000"/>
+        </w:rPr>
+      </w:pPr>
+      <w:r>
+        <w:rPr>
+          <w:rFonts w:ascii="Arial" w:hAnsi="Arial" w:cs="Arial"/>
+          <w:color w:val="000000"/>
+        </w:rPr>
+        <w:t>O controle de vale tem o objetivo de tornar confiável o relacionamento comercial entre associados e convênios, disponibilizando um adiantamento</w:t>
+      </w:r>
+      <w:r>
+        <w:rPr>
+          <w:rFonts w:ascii="Arial" w:hAnsi="Arial" w:cs="Arial"/>
+          <w:color w:val="000000"/>
+        </w:rPr>
+        <w:t xml:space="preserve"> de salário</w:t>
+      </w:r>
+      <w:r>
+        <w:rPr>
+          <w:rFonts w:ascii="Arial" w:hAnsi="Arial" w:cs="Arial"/>
+          <w:color w:val="000000"/>
+        </w:rPr>
+        <w:t xml:space="preserve"> ao associado </w:t>
+      </w:r>
+      <w:r>
+        <w:rPr>
+          <w:rFonts w:ascii="Arial" w:hAnsi="Arial" w:cs="Arial"/>
+          <w:color w:val="000000"/>
+        </w:rPr>
+        <w:t xml:space="preserve">interno </w:t>
+      </w:r>
+      <w:r>
+        <w:rPr>
+          <w:rFonts w:ascii="Arial" w:hAnsi="Arial" w:cs="Arial"/>
+          <w:color w:val="000000"/>
+        </w:rPr>
+        <w:t xml:space="preserve">para utilizar </w:t>
+      </w:r>
+      <w:r>
+        <w:rPr>
+          <w:rFonts w:ascii="Arial" w:hAnsi="Arial" w:cs="Arial"/>
+          <w:color w:val="000000"/>
+        </w:rPr>
+        <w:t xml:space="preserve">em um ou </w:t>
+      </w:r>
+      <w:r>
+        <w:rPr>
+          <w:rFonts w:ascii="Arial" w:hAnsi="Arial" w:cs="Arial"/>
+          <w:color w:val="000000"/>
+        </w:rPr>
+        <w:t xml:space="preserve">mais </w:t>
+      </w:r>
+      <w:r>
+        <w:rPr>
+          <w:rFonts w:ascii="Arial" w:hAnsi="Arial" w:cs="Arial"/>
+          <w:color w:val="000000"/>
+        </w:rPr>
+        <w:t>conveniado da AFUSCAPP,</w:t>
+      </w:r>
+      <w:r>
+        <w:rPr>
+          <w:rFonts w:ascii="Arial" w:hAnsi="Arial" w:cs="Arial"/>
+          <w:color w:val="000000"/>
+        </w:rPr>
+        <w:t xml:space="preserve"> desde que </w:t>
+      </w:r>
+      <w:r>
+        <w:rPr>
+          <w:rFonts w:ascii="Arial" w:hAnsi="Arial" w:cs="Arial"/>
+          <w:color w:val="000000"/>
+        </w:rPr>
+        <w:t xml:space="preserve">soma </w:t>
+      </w:r>
+      <w:r>
+        <w:rPr>
+          <w:rFonts w:ascii="Arial" w:hAnsi="Arial" w:cs="Arial"/>
+          <w:color w:val="000000"/>
+        </w:rPr>
+        <w:t>total utilizad</w:t>
+      </w:r>
+      <w:r>
+        <w:rPr>
+          <w:rFonts w:ascii="Arial" w:hAnsi="Arial" w:cs="Arial"/>
+          <w:color w:val="000000"/>
+        </w:rPr>
+        <w:t>a</w:t>
+      </w:r>
+      <w:r>
+        <w:rPr>
+          <w:rFonts w:ascii="Arial" w:hAnsi="Arial" w:cs="Arial"/>
+          <w:color w:val="000000"/>
+        </w:rPr>
+        <w:t xml:space="preserve"> em cada convenio</w:t>
+      </w:r>
+      <w:r>
+        <w:rPr>
+          <w:rFonts w:ascii="Arial" w:hAnsi="Arial" w:cs="Arial"/>
+          <w:color w:val="000000"/>
+        </w:rPr>
+        <w:t xml:space="preserve"> não exceda o valor do vale.</w:t>
+      </w:r>
+      <w:r>
+        <w:rPr>
+          <w:rFonts w:ascii="Arial" w:hAnsi="Arial" w:cs="Arial"/>
+          <w:color w:val="000000"/>
+        </w:rPr>
+        <w:t xml:space="preserve"> </w:t>
+      </w:r>
+      <w:r>
+        <w:rPr>
+          <w:rFonts w:ascii="Arial" w:hAnsi="Arial" w:cs="Arial"/>
+          <w:color w:val="000000"/>
+        </w:rPr>
+        <w:t>Para</w:t>
+      </w:r>
+      <w:r>
+        <w:rPr>
+          <w:rFonts w:ascii="Arial" w:hAnsi="Arial" w:cs="Arial"/>
+          <w:color w:val="000000"/>
+        </w:rPr>
+        <w:t xml:space="preserve"> lançar Vale o usuário </w:t>
+      </w:r>
+      <w:r>
+        <w:rPr>
+          <w:rFonts w:ascii="Arial" w:hAnsi="Arial" w:cs="Arial"/>
+          <w:color w:val="000000"/>
+        </w:rPr>
+        <w:t>deverá</w:t>
+      </w:r>
+      <w:r>
+        <w:rPr>
+          <w:rFonts w:ascii="Arial" w:hAnsi="Arial" w:cs="Arial"/>
+          <w:color w:val="000000"/>
+        </w:rPr>
+        <w:t xml:space="preserve"> informar o</w:t>
+      </w:r>
+      <w:r>
+        <w:rPr>
+          <w:rFonts w:ascii="Arial" w:hAnsi="Arial" w:cs="Arial"/>
+          <w:color w:val="000000"/>
+        </w:rPr>
+        <w:t xml:space="preserve"> cadastro do</w:t>
+      </w:r>
+      <w:r>
+        <w:rPr>
+          <w:rFonts w:ascii="Arial" w:hAnsi="Arial" w:cs="Arial"/>
+          <w:color w:val="000000"/>
+        </w:rPr>
+        <w:t xml:space="preserve"> associado</w:t>
+      </w:r>
+      <w:r>
+        <w:rPr>
+          <w:rFonts w:ascii="Arial" w:hAnsi="Arial" w:cs="Arial"/>
+          <w:color w:val="000000"/>
+        </w:rPr>
+        <w:t xml:space="preserve">, o valor e validade </w:t>
+      </w:r>
+      <w:r>
+        <w:rPr>
+          <w:rFonts w:ascii="Arial" w:hAnsi="Arial" w:cs="Arial"/>
+          <w:color w:val="000000"/>
+        </w:rPr>
+        <w:t>do vale</w:t>
+      </w:r>
+      <w:r>
+        <w:rPr>
+          <w:rFonts w:ascii="Arial" w:hAnsi="Arial" w:cs="Arial"/>
+          <w:color w:val="000000"/>
+        </w:rPr>
+        <w:t>,</w:t>
+      </w:r>
+      <w:r>
+        <w:rPr>
+          <w:rFonts w:ascii="Arial" w:hAnsi="Arial" w:cs="Arial"/>
+          <w:color w:val="000000"/>
+        </w:rPr>
+        <w:t xml:space="preserve"> </w:t>
+      </w:r>
+      <w:r>
+        <w:rPr>
+          <w:rFonts w:ascii="Arial" w:hAnsi="Arial" w:cs="Arial"/>
+          <w:color w:val="000000"/>
+        </w:rPr>
+        <w:t>que é registrado pelo sistema com status “em aberto”, até que seja gerado contas a receber de associados</w:t>
+      </w:r>
+      <w:r>
+        <w:rPr>
+          <w:rFonts w:ascii="Arial" w:hAnsi="Arial" w:cs="Arial"/>
+          <w:color w:val="000000"/>
+        </w:rPr>
+        <w:t xml:space="preserve">, </w:t>
+      </w:r>
+      <w:r>
+        <w:rPr>
+          <w:rFonts w:ascii="Arial" w:hAnsi="Arial" w:cs="Arial"/>
+          <w:color w:val="000000"/>
+        </w:rPr>
+        <w:t xml:space="preserve">finalizando com a </w:t>
+      </w:r>
+      <w:r>
+        <w:rPr>
+          <w:rFonts w:ascii="Arial" w:hAnsi="Arial" w:cs="Arial"/>
+          <w:color w:val="000000"/>
+        </w:rPr>
+        <w:t>impressão</w:t>
+      </w:r>
+      <w:r>
+        <w:rPr>
+          <w:rFonts w:ascii="Arial" w:hAnsi="Arial" w:cs="Arial"/>
+          <w:color w:val="000000"/>
+        </w:rPr>
+        <w:t xml:space="preserve"> do </w:t>
+      </w:r>
+      <w:r>
+        <w:rPr>
+          <w:rFonts w:ascii="Arial" w:hAnsi="Arial" w:cs="Arial"/>
+          <w:color w:val="000000"/>
+        </w:rPr>
+        <w:t>mesmo.</w:t>
+      </w:r>
+      <w:r>
+        <w:rPr>
+          <w:rFonts w:ascii="Arial" w:hAnsi="Arial" w:cs="Arial"/>
+          <w:color w:val="000000"/>
+        </w:rPr>
+        <w:t xml:space="preserve"> </w:t>
+      </w:r>
+      <w:r>
+        <w:rPr>
+          <w:rFonts w:ascii="Arial" w:hAnsi="Arial" w:cs="Arial"/>
+          <w:color w:val="000000"/>
+        </w:rPr>
+        <w:t xml:space="preserve">Em </w:t>
+      </w:r>
+      <w:r>
+        <w:rPr>
+          <w:rFonts w:ascii="Arial" w:hAnsi="Arial" w:cs="Arial"/>
+          <w:color w:val="000000"/>
+        </w:rPr>
+        <w:t>determinada</w:t>
+      </w:r>
+      <w:r>
+        <w:rPr>
+          <w:rFonts w:ascii="Arial" w:hAnsi="Arial" w:cs="Arial"/>
+          <w:color w:val="000000"/>
+        </w:rPr>
+        <w:t xml:space="preserve"> data os convênios </w:t>
       </w:r>
       <w:r>
         <w:rPr>
@@ -1570,21 +1829,235 @@
           <w:rFonts w:ascii="Arial" w:hAnsi="Arial" w:cs="Arial"/>
           <w:color w:val="000000"/>
         </w:rPr>
-        <w:t>om seus respectivos códigos</w:t>
-      </w:r>
-      <w:r>
-        <w:rPr>
-          <w:rFonts w:ascii="Arial" w:hAnsi="Arial" w:cs="Arial"/>
-          <w:color w:val="000000"/>
-        </w:rPr>
-        <w:t xml:space="preserve"> de vale </w:t>
-      </w:r>
-      <w:r>
-        <w:rPr>
-          <w:rFonts w:ascii="Arial" w:hAnsi="Arial" w:cs="Arial"/>
-          <w:color w:val="000000"/>
-        </w:rPr>
-        <w:t>utilizado</w:t>
+        <w:t xml:space="preserve">om </w:t>
+      </w:r>
+      <w:r>
+        <w:rPr>
+          <w:rFonts w:ascii="Arial" w:hAnsi="Arial" w:cs="Arial"/>
+          <w:color w:val="000000"/>
+        </w:rPr>
+        <w:t>código do</w:t>
+      </w:r>
+      <w:r>
+        <w:rPr>
+          <w:rFonts w:ascii="Arial" w:hAnsi="Arial" w:cs="Arial"/>
+          <w:color w:val="000000"/>
+        </w:rPr>
+        <w:t xml:space="preserve"> vale</w:t>
+      </w:r>
+      <w:r>
+        <w:rPr>
+          <w:rFonts w:ascii="Arial" w:hAnsi="Arial" w:cs="Arial"/>
+          <w:color w:val="000000"/>
+        </w:rPr>
+        <w:t xml:space="preserve"> e valor</w:t>
+      </w:r>
+      <w:r>
+        <w:rPr>
+          <w:rFonts w:ascii="Arial" w:hAnsi="Arial" w:cs="Arial"/>
+          <w:color w:val="000000"/>
+        </w:rPr>
+        <w:t xml:space="preserve"> </w:t>
+      </w:r>
+      <w:r>
+        <w:rPr>
+          <w:rFonts w:ascii="Arial" w:hAnsi="Arial" w:cs="Arial"/>
+          <w:color w:val="000000"/>
+        </w:rPr>
+        <w:t>utilizado,</w:t>
+      </w:r>
+      <w:r>
+        <w:rPr>
+          <w:rFonts w:ascii="Arial" w:hAnsi="Arial" w:cs="Arial"/>
+          <w:color w:val="000000"/>
+        </w:rPr>
+        <w:t xml:space="preserve"> </w:t>
+      </w:r>
+      <w:r>
+        <w:rPr>
+          <w:rFonts w:ascii="Arial" w:hAnsi="Arial" w:cs="Arial"/>
+          <w:color w:val="000000"/>
+        </w:rPr>
+        <w:t>então</w:t>
+      </w:r>
+      <w:r>
+        <w:rPr>
+          <w:rFonts w:ascii="Arial" w:hAnsi="Arial" w:cs="Arial"/>
+          <w:color w:val="000000"/>
+        </w:rPr>
+        <w:t xml:space="preserve"> com posse da lista o usuário </w:t>
+      </w:r>
+      <w:r>
+        <w:rPr>
+          <w:rFonts w:ascii="Arial" w:hAnsi="Arial" w:cs="Arial"/>
+          <w:color w:val="000000"/>
+        </w:rPr>
+        <w:t>poder</w:t>
+      </w:r>
+      <w:r>
+        <w:rPr>
+          <w:rFonts w:ascii="Arial" w:hAnsi="Arial" w:cs="Arial"/>
+          <w:color w:val="000000"/>
+        </w:rPr>
+        <w:t xml:space="preserve">á </w:t>
+      </w:r>
+      <w:r>
+        <w:rPr>
+          <w:rFonts w:ascii="Arial" w:hAnsi="Arial" w:cs="Arial"/>
+          <w:color w:val="000000"/>
+        </w:rPr>
+        <w:t>lançar gasto</w:t>
+      </w:r>
+      <w:r>
+        <w:rPr>
+          <w:rFonts w:ascii="Arial" w:hAnsi="Arial" w:cs="Arial"/>
+          <w:color w:val="000000"/>
+        </w:rPr>
+        <w:t xml:space="preserve"> de</w:t>
+      </w:r>
+      <w:r>
+        <w:rPr>
+          <w:rFonts w:ascii="Arial" w:hAnsi="Arial" w:cs="Arial"/>
+          <w:color w:val="000000"/>
+        </w:rPr>
+        <w:t xml:space="preserve"> vale</w:t>
+      </w:r>
+      <w:r>
+        <w:rPr>
+          <w:rFonts w:ascii="Arial" w:hAnsi="Arial" w:cs="Arial"/>
+          <w:color w:val="000000"/>
+        </w:rPr>
+        <w:t xml:space="preserve"> no </w:t>
+      </w:r>
+      <w:proofErr w:type="spellStart"/>
+      <w:r>
+        <w:rPr>
+          <w:rFonts w:ascii="Arial" w:hAnsi="Arial" w:cs="Arial"/>
+          <w:color w:val="000000"/>
+        </w:rPr>
+        <w:t>SantaClub</w:t>
+      </w:r>
+      <w:proofErr w:type="spellEnd"/>
+      <w:r>
+        <w:rPr>
+          <w:rFonts w:ascii="Arial" w:hAnsi="Arial" w:cs="Arial"/>
+          <w:color w:val="000000"/>
+        </w:rPr>
+        <w:t xml:space="preserve"> registrando o valor utilizado do vale e em quais convênios foram utilizados</w:t>
+      </w:r>
+      <w:r>
+        <w:rPr>
+          <w:rFonts w:ascii="Arial" w:hAnsi="Arial" w:cs="Arial"/>
+          <w:color w:val="000000"/>
+        </w:rPr>
+        <w:t>.</w:t>
+      </w:r>
+      <w:r>
+        <w:rPr>
+          <w:rFonts w:ascii="Arial" w:hAnsi="Arial" w:cs="Arial"/>
+          <w:color w:val="000000"/>
+        </w:rPr>
+        <w:t xml:space="preserve"> </w:t>
+      </w:r>
+    </w:p>
+    <w:p>
+      <w:pPr>
+        <w:widowControl w:val="0"/>
+        <w:autoSpaceDE w:val="0"/>
+        <w:autoSpaceDN w:val="0"/>
+        <w:adjustRightInd w:val="0"/>
+        <w:ind w:firstLine="709"/>
+        <w:jc w:val="both"/>
+        <w:rPr>
+          <w:rFonts w:ascii="Arial" w:hAnsi="Arial" w:cs="Arial"/>
+          <w:color w:val="000000"/>
+        </w:rPr>
+      </w:pPr>
+    </w:p>
+    <w:p>
+      <w:pPr>
+        <w:widowControl w:val="0"/>
+        <w:autoSpaceDE w:val="0"/>
+        <w:autoSpaceDN w:val="0"/>
+        <w:adjustRightInd w:val="0"/>
+        <w:ind w:firstLine="709"/>
+        <w:jc w:val="both"/>
+        <w:rPr>
+          <w:rFonts w:ascii="Arial" w:hAnsi="Arial" w:cs="Arial"/>
+          <w:color w:val="000000"/>
+        </w:rPr>
+      </w:pPr>
+      <w:r>
+        <w:rPr>
+          <w:rFonts w:ascii="Arial" w:hAnsi="Arial" w:cs="Arial"/>
+          <w:color w:val="000000"/>
+        </w:rPr>
+        <w:t>O usuário poderá gerar contas a receber associados,</w:t>
+      </w:r>
+      <w:r>
+        <w:rPr>
+          <w:rFonts w:ascii="Arial" w:hAnsi="Arial" w:cs="Arial"/>
+          <w:color w:val="000000"/>
+        </w:rPr>
+        <w:t xml:space="preserve"> </w:t>
+      </w:r>
+      <w:r>
+        <w:rPr>
+          <w:rFonts w:ascii="Arial" w:hAnsi="Arial" w:cs="Arial"/>
+          <w:color w:val="000000"/>
+        </w:rPr>
+        <w:t xml:space="preserve">o </w:t>
+      </w:r>
+      <w:proofErr w:type="spellStart"/>
+      <w:r>
+        <w:rPr>
+          <w:rFonts w:ascii="Arial" w:hAnsi="Arial" w:cs="Arial"/>
+          <w:color w:val="000000"/>
+        </w:rPr>
+        <w:t>SantaClub</w:t>
+      </w:r>
+      <w:proofErr w:type="spellEnd"/>
+      <w:r>
+        <w:rPr>
+          <w:rFonts w:ascii="Arial" w:hAnsi="Arial" w:cs="Arial"/>
+          <w:color w:val="000000"/>
+        </w:rPr>
+        <w:t xml:space="preserve"> localiza os associados ativos e gera</w:t>
+      </w:r>
+      <w:r>
+        <w:rPr>
+          <w:rFonts w:ascii="Arial" w:hAnsi="Arial" w:cs="Arial"/>
+          <w:color w:val="000000"/>
+        </w:rPr>
+        <w:t>,</w:t>
+      </w:r>
+      <w:r>
+        <w:rPr>
+          <w:rFonts w:ascii="Arial" w:hAnsi="Arial" w:cs="Arial"/>
+          <w:color w:val="000000"/>
+        </w:rPr>
+        <w:t xml:space="preserve"> uma conta a receber de cada associado externo</w:t>
+      </w:r>
+      <w:r>
+        <w:rPr>
+          <w:rFonts w:ascii="Arial" w:hAnsi="Arial" w:cs="Arial"/>
+          <w:color w:val="000000"/>
+        </w:rPr>
+        <w:t>,</w:t>
+      </w:r>
+      <w:r>
+        <w:rPr>
+          <w:rFonts w:ascii="Arial" w:hAnsi="Arial" w:cs="Arial"/>
+          <w:color w:val="000000"/>
+        </w:rPr>
+        <w:t xml:space="preserve"> </w:t>
+      </w:r>
+      <w:r>
+        <w:rPr>
+          <w:rFonts w:ascii="Arial" w:hAnsi="Arial" w:cs="Arial"/>
+          <w:color w:val="000000"/>
+        </w:rPr>
+        <w:t>referente a mensalidade</w:t>
       </w:r>
       <w:r>
         <w:rPr>
@@ -1598,35 +2071,7 @@
           <w:rFonts w:ascii="Arial" w:hAnsi="Arial" w:cs="Arial"/>
           <w:color w:val="000000"/>
         </w:rPr>
-        <w:t xml:space="preserve">sendo que </w:t>
-      </w:r>
-      <w:r>
-        <w:rPr>
-          <w:rFonts w:ascii="Arial" w:hAnsi="Arial" w:cs="Arial"/>
-          <w:color w:val="000000"/>
-        </w:rPr>
-        <w:t>o</w:t>
-      </w:r>
-      <w:r>
-        <w:rPr>
-          <w:rFonts w:ascii="Arial" w:hAnsi="Arial" w:cs="Arial"/>
-          <w:color w:val="000000"/>
-        </w:rPr>
-        <w:t xml:space="preserve"> val</w:t>
-      </w:r>
-      <w:r>
-        <w:rPr>
-          <w:rFonts w:ascii="Arial" w:hAnsi="Arial" w:cs="Arial"/>
-          <w:color w:val="000000"/>
-        </w:rPr>
-        <w:t>or</w:t>
-      </w:r>
-      <w:r>
-        <w:rPr>
-          <w:rFonts w:ascii="Arial" w:hAnsi="Arial" w:cs="Arial"/>
-          <w:color w:val="000000"/>
-        </w:rPr>
-        <w:t xml:space="preserve"> total</w:t>
+        <w:t>uma conta a receber intitulada</w:t>
       </w:r>
       <w:r>
         <w:rPr>
@@ -1640,49 +2085,154 @@
           <w:rFonts w:ascii="Arial" w:hAnsi="Arial" w:cs="Arial"/>
           <w:color w:val="000000"/>
         </w:rPr>
-        <w:t xml:space="preserve">utilizado não pode </w:t>
-      </w:r>
-      <w:r>
-        <w:rPr>
-          <w:rFonts w:ascii="Arial" w:hAnsi="Arial" w:cs="Arial"/>
-          <w:color w:val="000000"/>
-        </w:rPr>
-        <w:t>ultrapassar</w:t>
-      </w:r>
-      <w:r>
-        <w:rPr>
-          <w:rFonts w:ascii="Arial" w:hAnsi="Arial" w:cs="Arial"/>
-          <w:color w:val="000000"/>
-        </w:rPr>
-        <w:t xml:space="preserve"> </w:t>
-      </w:r>
-      <w:r>
-        <w:rPr>
-          <w:rFonts w:ascii="Arial" w:hAnsi="Arial" w:cs="Arial"/>
-          <w:color w:val="000000"/>
-        </w:rPr>
-        <w:t>o</w:t>
-      </w:r>
-      <w:r>
-        <w:rPr>
-          <w:rFonts w:ascii="Arial" w:hAnsi="Arial" w:cs="Arial"/>
-          <w:color w:val="000000"/>
-        </w:rPr>
-        <w:t xml:space="preserve"> valor do</w:t>
-      </w:r>
-      <w:r>
-        <w:rPr>
-          <w:rFonts w:ascii="Arial" w:hAnsi="Arial" w:cs="Arial"/>
-          <w:color w:val="000000"/>
-        </w:rPr>
-        <w:t xml:space="preserve"> </w:t>
-      </w:r>
-      <w:r>
-        <w:rPr>
-          <w:rFonts w:ascii="Arial" w:hAnsi="Arial" w:cs="Arial"/>
-          <w:color w:val="000000"/>
-        </w:rPr>
-        <w:t>vale emitido</w:t>
+        <w:t>“</w:t>
+      </w:r>
+      <w:r>
+        <w:rPr>
+          <w:rFonts w:ascii="Arial" w:hAnsi="Arial" w:cs="Arial"/>
+          <w:color w:val="000000"/>
+        </w:rPr>
+        <w:t>Santa Casa</w:t>
+      </w:r>
+      <w:r>
+        <w:rPr>
+          <w:rFonts w:ascii="Arial" w:hAnsi="Arial" w:cs="Arial"/>
+          <w:color w:val="000000"/>
+        </w:rPr>
+        <w:t xml:space="preserve"> desconto Folha</w:t>
+      </w:r>
+      <w:r>
+        <w:rPr>
+          <w:rFonts w:ascii="Arial" w:hAnsi="Arial" w:cs="Arial"/>
+          <w:color w:val="000000"/>
+        </w:rPr>
+        <w:t xml:space="preserve">”, </w:t>
+      </w:r>
+      <w:r>
+        <w:rPr>
+          <w:rFonts w:ascii="Arial" w:hAnsi="Arial" w:cs="Arial"/>
+          <w:color w:val="000000"/>
+        </w:rPr>
+        <w:t>com o valor total da soma de mensalidades</w:t>
+      </w:r>
+      <w:r>
+        <w:rPr>
+          <w:rFonts w:ascii="Arial" w:hAnsi="Arial" w:cs="Arial"/>
+          <w:color w:val="000000"/>
+        </w:rPr>
+        <w:t xml:space="preserve"> e vales utilizados</w:t>
+      </w:r>
+      <w:r>
+        <w:rPr>
+          <w:rFonts w:ascii="Arial" w:hAnsi="Arial" w:cs="Arial"/>
+          <w:color w:val="000000"/>
+        </w:rPr>
+        <w:t xml:space="preserve"> de associados internos</w:t>
+      </w:r>
+      <w:r>
+        <w:rPr>
+          <w:rFonts w:ascii="Arial" w:hAnsi="Arial" w:cs="Arial"/>
+          <w:color w:val="000000"/>
+        </w:rPr>
+        <w:t xml:space="preserve">. </w:t>
+      </w:r>
+    </w:p>
+    <w:p>
+      <w:pPr>
+        <w:widowControl w:val="0"/>
+        <w:autoSpaceDE w:val="0"/>
+        <w:autoSpaceDN w:val="0"/>
+        <w:adjustRightInd w:val="0"/>
+        <w:ind w:firstLine="709"/>
+        <w:jc w:val="both"/>
+        <w:rPr>
+          <w:rFonts w:ascii="Arial" w:hAnsi="Arial" w:cs="Arial"/>
+          <w:color w:val="000000"/>
+        </w:rPr>
+      </w:pPr>
+      <w:r>
+        <w:rPr>
+          <w:rFonts w:ascii="Arial" w:hAnsi="Arial" w:cs="Arial"/>
+          <w:color w:val="000000"/>
+        </w:rPr>
+        <w:t>O</w:t>
+      </w:r>
+      <w:r>
+        <w:rPr>
+          <w:rFonts w:ascii="Arial" w:hAnsi="Arial" w:cs="Arial"/>
+          <w:color w:val="000000"/>
+        </w:rPr>
+        <w:t xml:space="preserve"> sistema atualiza o status do associ</w:t>
+      </w:r>
+      <w:r>
+        <w:rPr>
+          <w:rFonts w:ascii="Arial" w:hAnsi="Arial" w:cs="Arial"/>
+          <w:color w:val="000000"/>
+        </w:rPr>
+        <w:t xml:space="preserve">ado para em débito, até que </w:t>
+      </w:r>
+      <w:r>
+        <w:rPr>
+          <w:rFonts w:ascii="Arial" w:hAnsi="Arial" w:cs="Arial"/>
+          <w:color w:val="000000"/>
+        </w:rPr>
+        <w:t>as contas a receber vinculadas a ele estejam constando como pagas.</w:t>
+      </w:r>
+    </w:p>
+    <w:p>
+      <w:pPr>
+        <w:widowControl w:val="0"/>
+        <w:autoSpaceDE w:val="0"/>
+        <w:autoSpaceDN w:val="0"/>
+        <w:adjustRightInd w:val="0"/>
+        <w:ind w:firstLine="709"/>
+        <w:jc w:val="both"/>
+        <w:rPr>
+          <w:rFonts w:ascii="Arial" w:hAnsi="Arial" w:cs="Arial"/>
+          <w:color w:val="000000"/>
+        </w:rPr>
+      </w:pPr>
+      <w:r>
+        <w:rPr>
+          <w:rFonts w:ascii="Arial" w:hAnsi="Arial" w:cs="Arial"/>
+          <w:color w:val="000000"/>
+        </w:rPr>
+        <w:t xml:space="preserve">Para finalizar o usuário </w:t>
+      </w:r>
+      <w:r>
+        <w:rPr>
+          <w:rFonts w:ascii="Arial" w:hAnsi="Arial" w:cs="Arial"/>
+          <w:color w:val="000000"/>
+        </w:rPr>
+        <w:t xml:space="preserve">poderá </w:t>
+      </w:r>
+      <w:r>
+        <w:rPr>
+          <w:rFonts w:ascii="Arial" w:hAnsi="Arial" w:cs="Arial"/>
+          <w:color w:val="000000"/>
+        </w:rPr>
+        <w:t xml:space="preserve">exportar </w:t>
+      </w:r>
+      <w:r>
+        <w:rPr>
+          <w:rFonts w:ascii="Arial" w:hAnsi="Arial" w:cs="Arial"/>
+          <w:color w:val="000000"/>
+        </w:rPr>
+        <w:t xml:space="preserve">folha de desconto </w:t>
+      </w:r>
+      <w:r>
+        <w:rPr>
+          <w:rFonts w:ascii="Arial" w:hAnsi="Arial" w:cs="Arial"/>
+          <w:color w:val="000000"/>
+        </w:rPr>
+        <w:t>em um</w:t>
+      </w:r>
+      <w:r>
+        <w:rPr>
+          <w:rFonts w:ascii="Arial" w:hAnsi="Arial" w:cs="Arial"/>
+          <w:color w:val="000000"/>
+        </w:rPr>
+        <w:t xml:space="preserve"> arquivo</w:t>
       </w:r>
       <w:r>
         <w:rPr>
@@ -1696,171 +2246,29 @@
           <w:rFonts w:ascii="Arial" w:hAnsi="Arial" w:cs="Arial"/>
           <w:color w:val="000000"/>
         </w:rPr>
-        <w:t xml:space="preserve"> </w:t>
-      </w:r>
-      <w:r>
-        <w:rPr>
-          <w:rFonts w:ascii="Arial" w:hAnsi="Arial" w:cs="Arial"/>
-          <w:color w:val="000000"/>
-        </w:rPr>
-        <w:t>então</w:t>
-      </w:r>
-      <w:r>
-        <w:rPr>
-          <w:rFonts w:ascii="Arial" w:hAnsi="Arial" w:cs="Arial"/>
-          <w:color w:val="000000"/>
-        </w:rPr>
-        <w:t xml:space="preserve"> com posse da lista o usuário irá </w:t>
-      </w:r>
-      <w:r>
-        <w:rPr>
-          <w:rFonts w:ascii="Arial" w:hAnsi="Arial" w:cs="Arial"/>
-          <w:color w:val="000000"/>
-        </w:rPr>
-        <w:t>lançar gasto</w:t>
-      </w:r>
-      <w:r>
-        <w:rPr>
-          <w:rFonts w:ascii="Arial" w:hAnsi="Arial" w:cs="Arial"/>
-          <w:color w:val="000000"/>
-        </w:rPr>
-        <w:t xml:space="preserve"> de</w:t>
-      </w:r>
-      <w:r>
-        <w:rPr>
-          <w:rFonts w:ascii="Arial" w:hAnsi="Arial" w:cs="Arial"/>
-          <w:color w:val="000000"/>
-        </w:rPr>
-        <w:t xml:space="preserve"> vale</w:t>
-      </w:r>
-      <w:r>
-        <w:rPr>
-          <w:rFonts w:ascii="Arial" w:hAnsi="Arial" w:cs="Arial"/>
-          <w:color w:val="000000"/>
-        </w:rPr>
-        <w:t xml:space="preserve"> no </w:t>
-      </w:r>
-      <w:r>
-        <w:rPr>
-          <w:rFonts w:ascii="Arial" w:hAnsi="Arial" w:cs="Arial"/>
-          <w:color w:val="000000"/>
-        </w:rPr>
-        <w:t>SantaClub</w:t>
-      </w:r>
-      <w:r>
-        <w:rPr>
-          <w:rFonts w:ascii="Arial" w:hAnsi="Arial" w:cs="Arial"/>
-          <w:color w:val="000000"/>
-        </w:rPr>
-        <w:t>, por fim o usuário poderá fechar folha de descontos</w:t>
-      </w:r>
-      <w:r>
-        <w:rPr>
-          <w:rFonts w:ascii="Arial" w:hAnsi="Arial" w:cs="Arial"/>
-          <w:color w:val="000000"/>
-        </w:rPr>
-        <w:t xml:space="preserve"> gerando contas a receber</w:t>
-      </w:r>
-      <w:r>
-        <w:rPr>
-          <w:rFonts w:ascii="Arial" w:hAnsi="Arial" w:cs="Arial"/>
-          <w:color w:val="FF0000"/>
-        </w:rPr>
-        <w:t xml:space="preserve"> </w:t>
-      </w:r>
-      <w:r>
-        <w:rPr>
-          <w:rFonts w:ascii="Arial" w:hAnsi="Arial" w:cs="Arial"/>
-          <w:color w:val="000000"/>
-        </w:rPr>
-        <w:t xml:space="preserve">para Santa Casa e </w:t>
-      </w:r>
-      <w:r>
-        <w:rPr>
-          <w:rFonts w:ascii="Arial" w:hAnsi="Arial" w:cs="Arial"/>
-          <w:color w:val="000000"/>
-        </w:rPr>
-        <w:t xml:space="preserve">contas </w:t>
-      </w:r>
-      <w:r>
-        <w:rPr>
-          <w:rFonts w:ascii="Arial" w:hAnsi="Arial" w:cs="Arial"/>
-          <w:color w:val="000000"/>
-        </w:rPr>
-        <w:t>a pagar para Convênios</w:t>
-      </w:r>
-      <w:r>
-        <w:rPr>
-          <w:rFonts w:ascii="Arial" w:hAnsi="Arial" w:cs="Arial"/>
-          <w:color w:val="000000"/>
-        </w:rPr>
-        <w:t xml:space="preserve"> </w:t>
-      </w:r>
-      <w:r>
-        <w:rPr>
-          <w:rFonts w:ascii="Arial" w:hAnsi="Arial" w:cs="Arial"/>
-          <w:color w:val="000000"/>
-        </w:rPr>
-        <w:t>e</w:t>
-      </w:r>
-      <w:r>
-        <w:rPr>
-          <w:rFonts w:ascii="Arial" w:hAnsi="Arial" w:cs="Arial"/>
-          <w:color w:val="000000"/>
-        </w:rPr>
-        <w:t xml:space="preserve"> poderá </w:t>
-      </w:r>
-      <w:r>
-        <w:rPr>
-          <w:rFonts w:ascii="Arial" w:hAnsi="Arial" w:cs="Arial"/>
-          <w:color w:val="000000"/>
-        </w:rPr>
-        <w:t xml:space="preserve">exportar </w:t>
-      </w:r>
-      <w:r>
-        <w:rPr>
-          <w:rFonts w:ascii="Arial" w:hAnsi="Arial" w:cs="Arial"/>
-          <w:color w:val="000000"/>
-        </w:rPr>
-        <w:t>o fechamento</w:t>
-      </w:r>
-      <w:r>
-        <w:rPr>
-          <w:rFonts w:ascii="Arial" w:hAnsi="Arial" w:cs="Arial"/>
-          <w:color w:val="000000"/>
-        </w:rPr>
-        <w:t xml:space="preserve"> em um</w:t>
-      </w:r>
-      <w:r>
-        <w:rPr>
-          <w:rFonts w:ascii="Arial" w:hAnsi="Arial" w:cs="Arial"/>
-          <w:color w:val="000000"/>
-        </w:rPr>
-        <w:t xml:space="preserve"> arquivo</w:t>
-      </w:r>
-      <w:r>
-        <w:rPr>
-          <w:rFonts w:ascii="Arial" w:hAnsi="Arial" w:cs="Arial"/>
-          <w:color w:val="000000"/>
-        </w:rPr>
-        <w:t xml:space="preserve"> que pode ser gravado em unidade removível</w:t>
-      </w:r>
-      <w:r>
-        <w:rPr>
-          <w:rFonts w:ascii="Arial" w:hAnsi="Arial" w:cs="Arial"/>
-          <w:color w:val="000000"/>
-        </w:rPr>
-        <w:t xml:space="preserve"> como </w:t>
-      </w:r>
-      <w:proofErr w:type="spellStart"/>
-      <w:r>
-        <w:rPr>
-          <w:rFonts w:ascii="Arial" w:hAnsi="Arial" w:cs="Arial"/>
-          <w:color w:val="000000"/>
-        </w:rPr>
-        <w:t>pendrive</w:t>
-      </w:r>
-      <w:proofErr w:type="spellEnd"/>
+        <w:t xml:space="preserve"> que pode</w:t>
+      </w:r>
+      <w:r>
+        <w:rPr>
+          <w:rFonts w:ascii="Arial" w:hAnsi="Arial" w:cs="Arial"/>
+          <w:color w:val="000000"/>
+        </w:rPr>
+        <w:t>rá</w:t>
+      </w:r>
+      <w:r>
+        <w:rPr>
+          <w:rFonts w:ascii="Arial" w:hAnsi="Arial" w:cs="Arial"/>
+          <w:color w:val="000000"/>
+        </w:rPr>
+        <w:t xml:space="preserve"> ser </w:t>
+      </w:r>
+      <w:r>
+        <w:rPr>
+          <w:rFonts w:ascii="Arial" w:hAnsi="Arial" w:cs="Arial"/>
+          <w:color w:val="000000"/>
+        </w:rPr>
+        <w:t>baixado</w:t>
+      </w:r>
       <w:r>
         <w:rPr>
           <w:rFonts w:ascii="Arial" w:hAnsi="Arial" w:cs="Arial"/>
@@ -1887,7 +2295,36 @@
           <w:rFonts w:ascii="Arial" w:hAnsi="Arial" w:cs="Arial"/>
           <w:color w:val="000000"/>
         </w:rPr>
-        <w:t>será utilizado pelo Recursos Humanos da Santa Casa para descontar na folha de pagamento</w:t>
+        <w:t xml:space="preserve">será utilizado pelo Recursos Humanos da Santa Casa </w:t>
+      </w:r>
+      <w:r>
+        <w:rPr>
+          <w:rFonts w:ascii="Arial" w:hAnsi="Arial" w:cs="Arial"/>
+          <w:color w:val="000000"/>
+        </w:rPr>
+        <w:t>realizar o desconto na folha de paga</w:t>
+      </w:r>
+      <w:r>
+        <w:rPr>
+          <w:rFonts w:ascii="Arial" w:hAnsi="Arial" w:cs="Arial"/>
+          <w:color w:val="000000"/>
+        </w:rPr>
+        <w:t xml:space="preserve">mento </w:t>
+      </w:r>
+      <w:r>
+        <w:rPr>
+          <w:rFonts w:ascii="Arial" w:hAnsi="Arial" w:cs="Arial"/>
+          <w:color w:val="000000"/>
+        </w:rPr>
+        <w:t xml:space="preserve">dos funcionários associados internos da </w:t>
+      </w:r>
+      <w:r>
+        <w:rPr>
+          <w:rFonts w:ascii="Arial" w:hAnsi="Arial" w:cs="Arial"/>
+          <w:color w:val="000000"/>
+        </w:rPr>
+        <w:lastRenderedPageBreak/>
+        <w:t>AFUSCAPP</w:t>
       </w:r>
       <w:r>
         <w:rPr>
@@ -1939,14 +2376,12 @@
         <w:adjustRightInd w:val="0"/>
         <w:rPr>
           <w:rFonts w:ascii="Arial" w:hAnsi="Arial" w:cs="Arial"/>
-          <w:b/>
           <w:color w:val="000000"/>
         </w:rPr>
       </w:pPr>
       <w:r>
         <w:rPr>
           <w:rFonts w:ascii="Arial" w:hAnsi="Arial" w:cs="Arial"/>
-          <w:b/>
           <w:color w:val="000000"/>
         </w:rPr>
         <w:t xml:space="preserve">1.3 Definições, Siglas e Abreviações </w:t>
@@ -2088,6 +2523,7 @@
         <w:rPr>
           <w:rFonts w:ascii="Arial" w:hAnsi="Arial" w:cs="Arial"/>
           <w:color w:val="000000"/>
+          <w:u w:val="single"/>
         </w:rPr>
       </w:pPr>
       <w:r>
@@ -2158,7 +2594,7 @@
           <w:rFonts w:ascii="Arial" w:hAnsi="Arial" w:cs="Arial"/>
           <w:color w:val="000000"/>
         </w:rPr>
-        <w:t xml:space="preserve"> </w:t>
+        <w:t xml:space="preserve">  </w:t>
       </w:r>
     </w:p>
     <w:p>
@@ -2167,28 +2603,11 @@
         <w:autoSpaceDE w:val="0"/>
         <w:autoSpaceDN w:val="0"/>
         <w:adjustRightInd w:val="0"/>
-        <w:ind w:left="709"/>
-        <w:rPr>
-          <w:rFonts w:ascii="Arial" w:hAnsi="Arial" w:cs="Arial"/>
-          <w:color w:val="000000"/>
-          <w:u w:val="single"/>
+        <w:rPr>
+          <w:rFonts w:ascii="Arial" w:hAnsi="Arial" w:cs="Arial"/>
+          <w:color w:val="000000"/>
         </w:rPr>
       </w:pPr>
-      <w:r>
-        <w:rPr>
-          <w:rFonts w:ascii="Arial" w:hAnsi="Arial" w:cs="Arial"/>
-          <w:color w:val="000000"/>
-        </w:rPr>
-        <w:br w:type="page"/>
-      </w:r>
-      <w:r>
-        <w:rPr>
-          <w:rFonts w:ascii="Arial" w:hAnsi="Arial" w:cs="Arial"/>
-          <w:color w:val="000000"/>
-        </w:rPr>
-        <w:lastRenderedPageBreak/>
-        <w:t xml:space="preserve"> </w:t>
-      </w:r>
     </w:p>
     <w:p>
       <w:pPr>
@@ -2204,17 +2623,9 @@
       <w:r>
         <w:rPr>
           <w:rFonts w:ascii="Arial" w:hAnsi="Arial" w:cs="Arial"/>
-          <w:b/>
-          <w:color w:val="000000"/>
-        </w:rPr>
-        <w:t>1.4 Referências</w:t>
-      </w:r>
-      <w:r>
-        <w:rPr>
-          <w:rFonts w:ascii="Arial" w:hAnsi="Arial" w:cs="Arial"/>
-          <w:color w:val="000000"/>
-        </w:rPr>
-        <w:t xml:space="preserve"> </w:t>
+          <w:color w:val="000000"/>
+        </w:rPr>
+        <w:t xml:space="preserve">1.4 Referências </w:t>
       </w:r>
     </w:p>
     <w:p>
@@ -2249,18 +2660,9 @@
         <w:adjustRightInd w:val="0"/>
         <w:rPr>
           <w:rFonts w:ascii="Arial" w:hAnsi="Arial" w:cs="Arial"/>
-          <w:b/>
           <w:color w:val="000000"/>
         </w:rPr>
       </w:pPr>
-      <w:r>
-        <w:rPr>
-          <w:rFonts w:ascii="Arial" w:hAnsi="Arial" w:cs="Arial"/>
-          <w:b/>
-          <w:color w:val="000000"/>
-        </w:rPr>
-        <w:t xml:space="preserve">1.5 Informações Adicionais </w:t>
-      </w:r>
     </w:p>
     <w:p>
       <w:pPr>
@@ -2274,14 +2676,35 @@
         <w:adjustRightInd w:val="0"/>
         <w:rPr>
           <w:rFonts w:ascii="Arial" w:hAnsi="Arial" w:cs="Arial"/>
-          <w:b/>
           <w:color w:val="000000"/>
         </w:rPr>
       </w:pPr>
       <w:r>
         <w:rPr>
           <w:rFonts w:ascii="Arial" w:hAnsi="Arial" w:cs="Arial"/>
-          <w:b/>
+          <w:color w:val="000000"/>
+        </w:rPr>
+        <w:t xml:space="preserve">1.5 Informações Adicionais </w:t>
+      </w:r>
+    </w:p>
+    <w:p>
+      <w:pPr>
+        <w:widowControl w:val="0"/>
+        <w:tabs>
+          <w:tab w:val="left" w:pos="220"/>
+          <w:tab w:val="left" w:pos="720"/>
+        </w:tabs>
+        <w:autoSpaceDE w:val="0"/>
+        <w:autoSpaceDN w:val="0"/>
+        <w:adjustRightInd w:val="0"/>
+        <w:rPr>
+          <w:rFonts w:ascii="Arial" w:hAnsi="Arial" w:cs="Arial"/>
+          <w:color w:val="000000"/>
+        </w:rPr>
+      </w:pPr>
+      <w:r>
+        <w:rPr>
+          <w:rFonts w:ascii="Arial" w:hAnsi="Arial" w:cs="Arial"/>
           <w:color w:val="000000"/>
         </w:rPr>
         <w:tab/>
@@ -2289,7 +2712,6 @@
       <w:r>
         <w:rPr>
           <w:rFonts w:ascii="Arial" w:hAnsi="Arial" w:cs="Arial"/>
-          <w:b/>
           <w:color w:val="000000"/>
         </w:rPr>
         <w:t xml:space="preserve">1.5.1 Dados da Instituição </w:t>
@@ -2297,7 +2719,6 @@
       <w:r>
         <w:rPr>
           <w:rFonts w:ascii="MS Mincho" w:eastAsia="MS Mincho" w:hAnsi="MS Mincho" w:cs="MS Mincho"/>
-          <w:b/>
           <w:color w:val="000000"/>
         </w:rPr>
         <w:t> @@ -2483,15 +2904,36 @@
       <w:r>
         <w:rPr>
           <w:rFonts w:ascii="Arial" w:hAnsi="Arial" w:cs="Arial"/>
-          <w:b/>
           <w:color w:val="000000"/>
         </w:rPr>
         <w:tab/>
       </w:r>
-      <w:r>
-        <w:rPr>
-          <w:rFonts w:ascii="Arial" w:hAnsi="Arial" w:cs="Arial"/>
-          <w:b/>
+    </w:p>
+    <w:p>
+      <w:pPr>
+        <w:widowControl w:val="0"/>
+        <w:tabs>
+          <w:tab w:val="left" w:pos="220"/>
+          <w:tab w:val="left" w:pos="720"/>
+        </w:tabs>
+        <w:autoSpaceDE w:val="0"/>
+        <w:autoSpaceDN w:val="0"/>
+        <w:adjustRightInd w:val="0"/>
+        <w:rPr>
+          <w:rFonts w:ascii="Arial" w:hAnsi="Arial" w:cs="Arial"/>
+          <w:color w:val="000000"/>
+        </w:rPr>
+      </w:pPr>
+      <w:r>
+        <w:rPr>
+          <w:rFonts w:ascii="Arial" w:hAnsi="Arial" w:cs="Arial"/>
+          <w:color w:val="000000"/>
+        </w:rPr>
+        <w:tab/>
+      </w:r>
+      <w:r>
+        <w:rPr>
+          <w:rFonts w:ascii="Arial" w:hAnsi="Arial" w:cs="Arial"/>
           <w:color w:val="000000"/>
         </w:rPr>
         <w:t>1.5.2 Dados da Empresa</w:t>
@@ -2516,13 +2958,27 @@
           <w:color w:val="000000"/>
         </w:rPr>
       </w:pPr>
+      <w:r>
+        <w:rPr>
+          <w:rFonts w:ascii="Arial" w:eastAsia="MS Mincho" w:hAnsi="Arial" w:cs="Arial"/>
+          <w:color w:val="000000"/>
+        </w:rPr>
+        <w:t>Associação</w:t>
+      </w:r>
+      <w:r>
+        <w:rPr>
+          <w:rFonts w:ascii="Arial" w:eastAsia="MS Mincho" w:hAnsi="Arial" w:cs="Arial"/>
+          <w:color w:val="000000"/>
+        </w:rPr>
+        <w:t xml:space="preserve"> dos </w:t>
+      </w:r>
       <w:proofErr w:type="spellStart"/>
       <w:r>
         <w:rPr>
           <w:rFonts w:ascii="Arial" w:eastAsia="MS Mincho" w:hAnsi="Arial" w:cs="Arial"/>
           <w:color w:val="000000"/>
         </w:rPr>
-        <w:t>Associçao</w:t>
+        <w:t>Funcionarios</w:t>
       </w:r>
       <w:proofErr w:type="spellEnd"/>
       <w:r>
@@ -2530,7 +2986,63 @@
           <w:rFonts w:ascii="Arial" w:eastAsia="MS Mincho" w:hAnsi="Arial" w:cs="Arial"/>
           <w:color w:val="000000"/>
         </w:rPr>
-        <w:t xml:space="preserve"> dos </w:t>
+        <w:t xml:space="preserve"> da </w:t>
+      </w:r>
+      <w:r>
+        <w:rPr>
+          <w:rFonts w:ascii="Arial" w:eastAsia="MS Mincho" w:hAnsi="Arial" w:cs="Arial"/>
+          <w:color w:val="000000"/>
+        </w:rPr>
+        <w:t>S</w:t>
+      </w:r>
+      <w:r>
+        <w:rPr>
+          <w:rFonts w:ascii="Arial" w:eastAsia="MS Mincho" w:hAnsi="Arial" w:cs="Arial"/>
+          <w:color w:val="000000"/>
+        </w:rPr>
+        <w:t xml:space="preserve">anta </w:t>
+      </w:r>
+      <w:r>
+        <w:rPr>
+          <w:rFonts w:ascii="Arial" w:eastAsia="MS Mincho" w:hAnsi="Arial" w:cs="Arial"/>
+          <w:color w:val="000000"/>
+        </w:rPr>
+        <w:t>C</w:t>
+      </w:r>
+      <w:r>
+        <w:rPr>
+          <w:rFonts w:ascii="Arial" w:eastAsia="MS Mincho" w:hAnsi="Arial" w:cs="Arial"/>
+          <w:color w:val="000000"/>
+        </w:rPr>
+        <w:t>asa de</w:t>
+      </w:r>
+      <w:r>
+        <w:rPr>
+          <w:rFonts w:ascii="Arial" w:eastAsia="MS Mincho" w:hAnsi="Arial" w:cs="Arial"/>
+          <w:color w:val="000000"/>
+        </w:rPr>
+        <w:t xml:space="preserve"> </w:t>
+      </w:r>
+      <w:r>
+        <w:rPr>
+          <w:rFonts w:ascii="Arial" w:eastAsia="MS Mincho" w:hAnsi="Arial" w:cs="Arial"/>
+          <w:color w:val="000000"/>
+        </w:rPr>
+        <w:t>Presidente Prudente</w:t>
+      </w:r>
+      <w:r>
+        <w:rPr>
+          <w:rFonts w:ascii="Arial" w:eastAsia="MS Mincho" w:hAnsi="Arial" w:cs="Arial"/>
+          <w:color w:val="000000"/>
+        </w:rPr>
+        <w:t xml:space="preserve"> - </w:t>
+      </w:r>
+      <w:r>
+        <w:rPr>
+          <w:rFonts w:ascii="Arial" w:eastAsia="MS Mincho" w:hAnsi="Arial" w:cs="Arial"/>
+          <w:color w:val="000000"/>
+        </w:rPr>
+        <w:t xml:space="preserve">CNPJ 44.886.499/0001-90 </w:t>
       </w:r>
       <w:proofErr w:type="spellStart"/>
       <w:r>
@@ -2538,7 +3050,14 @@
           <w:rFonts w:ascii="Arial" w:eastAsia="MS Mincho" w:hAnsi="Arial" w:cs="Arial"/>
           <w:color w:val="000000"/>
         </w:rPr>
-        <w:t>Funcionarios</w:t>
+        <w:t>inscr</w:t>
+      </w:r>
+      <w:r>
+        <w:rPr>
+          <w:rFonts w:ascii="Arial" w:eastAsia="MS Mincho" w:hAnsi="Arial" w:cs="Arial"/>
+          <w:color w:val="000000"/>
+        </w:rPr>
+        <w:t>içao</w:t>
       </w:r>
       <w:proofErr w:type="spellEnd"/>
       <w:r>
@@ -2546,42 +3065,44 @@
           <w:rFonts w:ascii="Arial" w:eastAsia="MS Mincho" w:hAnsi="Arial" w:cs="Arial"/>
           <w:color w:val="000000"/>
         </w:rPr>
-        <w:t xml:space="preserve"> da </w:t>
+        <w:t xml:space="preserve"> Municipal 806.150.161.4333,</w:t>
       </w:r>
       <w:r>
         <w:rPr>
           <w:rFonts w:ascii="Arial" w:eastAsia="MS Mincho" w:hAnsi="Arial" w:cs="Arial"/>
           <w:color w:val="000000"/>
         </w:rPr>
-        <w:t>S</w:t>
-      </w:r>
+        <w:t xml:space="preserve"> Endereço Rodovia Assis </w:t>
+      </w:r>
+      <w:proofErr w:type="spellStart"/>
       <w:r>
         <w:rPr>
           <w:rFonts w:ascii="Arial" w:eastAsia="MS Mincho" w:hAnsi="Arial" w:cs="Arial"/>
           <w:color w:val="000000"/>
         </w:rPr>
-        <w:t xml:space="preserve">anta </w:t>
-      </w:r>
+        <w:t>chateubriand</w:t>
+      </w:r>
+      <w:proofErr w:type="spellEnd"/>
       <w:r>
         <w:rPr>
           <w:rFonts w:ascii="Arial" w:eastAsia="MS Mincho" w:hAnsi="Arial" w:cs="Arial"/>
           <w:color w:val="000000"/>
         </w:rPr>
-        <w:t>C</w:t>
+        <w:t xml:space="preserve"> km 455-600</w:t>
       </w:r>
       <w:r>
         <w:rPr>
           <w:rFonts w:ascii="Arial" w:eastAsia="MS Mincho" w:hAnsi="Arial" w:cs="Arial"/>
           <w:color w:val="000000"/>
         </w:rPr>
-        <w:t>asa de</w:t>
+        <w:t>:</w:t>
       </w:r>
       <w:r>
         <w:rPr>
           <w:rFonts w:ascii="Arial" w:eastAsia="MS Mincho" w:hAnsi="Arial" w:cs="Arial"/>
           <w:color w:val="000000"/>
         </w:rPr>
-        <w:t xml:space="preserve"> </w:t>
+        <w:t xml:space="preserve"> bairro Aeroporto </w:t>
       </w:r>
       <w:r>
         <w:rPr>
@@ -2590,87 +3111,26 @@
         </w:rPr>
         <w:t>Presidente Prudente</w:t>
       </w:r>
-      <w:r>
-        <w:rPr>
-          <w:rFonts w:ascii="Arial" w:eastAsia="MS Mincho" w:hAnsi="Arial" w:cs="Arial"/>
-          <w:color w:val="000000"/>
-        </w:rPr>
-        <w:t xml:space="preserve"> - </w:t>
-      </w:r>
-      <w:r>
-        <w:rPr>
-          <w:rFonts w:ascii="Arial" w:eastAsia="MS Mincho" w:hAnsi="Arial" w:cs="Arial"/>
-          <w:color w:val="000000"/>
-        </w:rPr>
-        <w:t xml:space="preserve">CNPJ 44.886.499/0001-90 </w:t>
-      </w:r>
-      <w:proofErr w:type="spellStart"/>
-      <w:r>
-        <w:rPr>
-          <w:rFonts w:ascii="Arial" w:eastAsia="MS Mincho" w:hAnsi="Arial" w:cs="Arial"/>
-          <w:color w:val="000000"/>
-        </w:rPr>
-        <w:t>inscr</w:t>
-      </w:r>
-      <w:r>
-        <w:rPr>
-          <w:rFonts w:ascii="Arial" w:eastAsia="MS Mincho" w:hAnsi="Arial" w:cs="Arial"/>
-          <w:color w:val="000000"/>
-        </w:rPr>
-        <w:t>içao</w:t>
-      </w:r>
-      <w:proofErr w:type="spellEnd"/>
-      <w:r>
-        <w:rPr>
-          <w:rFonts w:ascii="Arial" w:eastAsia="MS Mincho" w:hAnsi="Arial" w:cs="Arial"/>
-          <w:color w:val="000000"/>
-        </w:rPr>
-        <w:t xml:space="preserve"> Municipal 806.150.161.4333,</w:t>
-      </w:r>
-      <w:r>
-        <w:rPr>
-          <w:rFonts w:ascii="Arial" w:eastAsia="MS Mincho" w:hAnsi="Arial" w:cs="Arial"/>
-          <w:color w:val="000000"/>
-        </w:rPr>
-        <w:t xml:space="preserve"> Endereço Rodovia Assis </w:t>
-      </w:r>
-      <w:proofErr w:type="spellStart"/>
-      <w:r>
-        <w:rPr>
-          <w:rFonts w:ascii="Arial" w:eastAsia="MS Mincho" w:hAnsi="Arial" w:cs="Arial"/>
-          <w:color w:val="000000"/>
-        </w:rPr>
-        <w:t>chateubriand</w:t>
-      </w:r>
-      <w:proofErr w:type="spellEnd"/>
-      <w:r>
-        <w:rPr>
-          <w:rFonts w:ascii="Arial" w:eastAsia="MS Mincho" w:hAnsi="Arial" w:cs="Arial"/>
-          <w:color w:val="000000"/>
-        </w:rPr>
-        <w:t xml:space="preserve"> km 455-600</w:t>
-      </w:r>
-      <w:r>
-        <w:rPr>
-          <w:rFonts w:ascii="Arial" w:eastAsia="MS Mincho" w:hAnsi="Arial" w:cs="Arial"/>
-          <w:color w:val="000000"/>
-        </w:rPr>
-        <w:t>:</w:t>
-      </w:r>
-      <w:r>
-        <w:rPr>
-          <w:rFonts w:ascii="Arial" w:eastAsia="MS Mincho" w:hAnsi="Arial" w:cs="Arial"/>
-          <w:color w:val="000000"/>
-        </w:rPr>
-        <w:t xml:space="preserve"> bairro Aeroporto </w:t>
-      </w:r>
-      <w:r>
-        <w:rPr>
-          <w:rFonts w:ascii="Arial" w:eastAsia="MS Mincho" w:hAnsi="Arial" w:cs="Arial"/>
-          <w:color w:val="000000"/>
-        </w:rPr>
-        <w:t>Presidente Prudente</w:t>
-      </w:r>
+    </w:p>
+    <w:p>
+      <w:pPr>
+        <w:widowControl w:val="0"/>
+        <w:numPr>
+          <w:ilvl w:val="0"/>
+          <w:numId w:val="8"/>
+        </w:numPr>
+        <w:tabs>
+          <w:tab w:val="left" w:pos="220"/>
+          <w:tab w:val="left" w:pos="720"/>
+        </w:tabs>
+        <w:autoSpaceDE w:val="0"/>
+        <w:autoSpaceDN w:val="0"/>
+        <w:adjustRightInd w:val="0"/>
+        <w:rPr>
+          <w:rFonts w:ascii="Arial" w:hAnsi="Arial" w:cs="Arial"/>
+          <w:color w:val="000000"/>
+        </w:rPr>
+      </w:pPr>
     </w:p>
     <w:p>
       <w:pPr>
@@ -2690,7 +3150,6 @@
       <w:r>
         <w:rPr>
           <w:rFonts w:ascii="Arial" w:hAnsi="Arial" w:cs="Arial"/>
-          <w:b/>
           <w:color w:val="000000"/>
         </w:rPr>
         <w:tab/>
@@ -2698,7 +3157,6 @@
       <w:r>
         <w:rPr>
           <w:rFonts w:ascii="Arial" w:hAnsi="Arial" w:cs="Arial"/>
-          <w:b/>
           <w:color w:val="000000"/>
         </w:rPr>
         <w:t>1.5.3 Legislação de Software</w:t>
@@ -2771,12 +3229,28 @@
           <w:color w:val="000000"/>
         </w:rPr>
       </w:pPr>
-      <w:r>
-        <w:rPr>
-          <w:rFonts w:ascii="Arial" w:hAnsi="Arial" w:cs="Arial"/>
-          <w:b/>
-          <w:color w:val="000000"/>
-        </w:rPr>
+    </w:p>
+    <w:p>
+      <w:pPr>
+        <w:widowControl w:val="0"/>
+        <w:tabs>
+          <w:tab w:val="left" w:pos="220"/>
+          <w:tab w:val="left" w:pos="720"/>
+        </w:tabs>
+        <w:autoSpaceDE w:val="0"/>
+        <w:autoSpaceDN w:val="0"/>
+        <w:adjustRightInd w:val="0"/>
+        <w:rPr>
+          <w:rFonts w:ascii="Arial" w:hAnsi="Arial" w:cs="Arial"/>
+          <w:color w:val="000000"/>
+        </w:rPr>
+      </w:pPr>
+      <w:r>
+        <w:rPr>
+          <w:rFonts w:ascii="Arial" w:hAnsi="Arial" w:cs="Arial"/>
+          <w:color w:val="000000"/>
+        </w:rPr>
+        <w:lastRenderedPageBreak/>
         <w:t>1.6 Visão Geral</w:t>
       </w:r>
     </w:p>
@@ -2845,21 +3319,42 @@
     <w:p>
       <w:pPr>
         <w:widowControl w:val="0"/>
+        <w:tabs>
+          <w:tab w:val="left" w:pos="220"/>
+          <w:tab w:val="left" w:pos="720"/>
+        </w:tabs>
         <w:autoSpaceDE w:val="0"/>
         <w:autoSpaceDN w:val="0"/>
         <w:adjustRightInd w:val="0"/>
-        <w:ind w:firstLine="709"/>
         <w:rPr>
           <w:rFonts w:ascii="Arial" w:hAnsi="Arial" w:cs="Arial"/>
           <w:color w:val="000000"/>
         </w:rPr>
       </w:pPr>
-      <w:r>
-        <w:rPr>
-          <w:rFonts w:ascii="Arial" w:hAnsi="Arial" w:cs="Arial"/>
-          <w:color w:val="000000"/>
-        </w:rPr>
-        <w:t xml:space="preserve">  </w:t>
+    </w:p>
+    <w:p>
+      <w:pPr>
+        <w:widowControl w:val="0"/>
+        <w:tabs>
+          <w:tab w:val="left" w:pos="220"/>
+          <w:tab w:val="left" w:pos="720"/>
+        </w:tabs>
+        <w:autoSpaceDE w:val="0"/>
+        <w:autoSpaceDN w:val="0"/>
+        <w:adjustRightInd w:val="0"/>
+        <w:rPr>
+          <w:rFonts w:ascii="Arial" w:hAnsi="Arial" w:cs="Arial"/>
+          <w:b/>
+          <w:color w:val="000000"/>
+        </w:rPr>
+      </w:pPr>
+      <w:r>
+        <w:rPr>
+          <w:rFonts w:ascii="Arial" w:hAnsi="Arial" w:cs="Arial"/>
+          <w:b/>
+          <w:color w:val="000000"/>
+        </w:rPr>
+        <w:t xml:space="preserve">2 – DESCRIÇÂO GERAL DO PRODUTO </w:t>
       </w:r>
     </w:p>
     <w:p>
@@ -2868,46 +3363,14 @@
         <w:autoSpaceDE w:val="0"/>
         <w:autoSpaceDN w:val="0"/>
         <w:adjustRightInd w:val="0"/>
-        <w:outlineLvl w:val="0"/>
-        <w:rPr>
-          <w:rFonts w:ascii="Arial" w:hAnsi="Arial" w:cs="Arial"/>
-          <w:b/>
+        <w:rPr>
+          <w:rFonts w:ascii="Arial" w:hAnsi="Arial" w:cs="Arial"/>
           <w:color w:val="000000"/>
         </w:rPr>
       </w:pPr>
       <w:r>
         <w:rPr>
           <w:rFonts w:ascii="Arial" w:hAnsi="Arial" w:cs="Arial"/>
-          <w:b/>
-          <w:color w:val="000000"/>
-        </w:rPr>
-        <w:br w:type="page"/>
-      </w:r>
-      <w:r>
-        <w:rPr>
-          <w:rFonts w:ascii="Arial" w:hAnsi="Arial" w:cs="Arial"/>
-          <w:b/>
-          <w:color w:val="000000"/>
-        </w:rPr>
-        <w:lastRenderedPageBreak/>
-        <w:t xml:space="preserve">2 – DESCRIÇÂO GERAL DO PRODUTO </w:t>
-      </w:r>
-    </w:p>
-    <w:p>
-      <w:pPr>
-        <w:widowControl w:val="0"/>
-        <w:autoSpaceDE w:val="0"/>
-        <w:autoSpaceDN w:val="0"/>
-        <w:adjustRightInd w:val="0"/>
-        <w:rPr>
-          <w:rFonts w:ascii="Arial" w:hAnsi="Arial" w:cs="Arial"/>
-          <w:color w:val="000000"/>
-        </w:rPr>
-      </w:pPr>
-      <w:r>
-        <w:rPr>
-          <w:rFonts w:ascii="Arial" w:hAnsi="Arial" w:cs="Arial"/>
-          <w:b/>
           <w:color w:val="000000"/>
         </w:rPr>
         <w:t xml:space="preserve">2.1 Estudo de Viabilidade </w:t>
@@ -4307,6 +4770,7 @@
         <w:autoSpaceDE w:val="0"/>
         <w:autoSpaceDN w:val="0"/>
         <w:adjustRightInd w:val="0"/>
+        <w:ind w:firstLine="708"/>
         <w:rPr>
           <w:rFonts w:ascii="Arial" w:hAnsi="Arial" w:cs="Arial"/>
           <w:color w:val="000000"/>
@@ -4318,7 +4782,21 @@
           <w:rFonts w:ascii="Arial" w:hAnsi="Arial" w:cs="Arial"/>
           <w:color w:val="000000"/>
         </w:rPr>
-        <w:t>2.1.1 Justificativa</w:t>
+        <w:t>2.1.1</w:t>
+      </w:r>
+      <w:r>
+        <w:rPr>
+          <w:rFonts w:ascii="Arial" w:hAnsi="Arial" w:cs="Arial"/>
+          <w:color w:val="000000"/>
+        </w:rPr>
+        <w:t xml:space="preserve"> </w:t>
+      </w:r>
+      <w:r>
+        <w:rPr>
+          <w:rFonts w:ascii="Arial" w:hAnsi="Arial" w:cs="Arial"/>
+          <w:color w:val="000000"/>
+        </w:rPr>
+        <w:t>Justificativa</w:t>
       </w:r>
       <w:proofErr w:type="gramEnd"/>
       <w:r>
@@ -6673,7 +7151,15 @@
                 <w:sz w:val="20"/>
                 <w:szCs w:val="20"/>
               </w:rPr>
-              <w:t>Gerar contas a receber mensalistas</w:t>
+              <w:t xml:space="preserve">Gerar contas a receber </w:t>
+            </w:r>
+            <w:r>
+              <w:rPr>
+                <w:rFonts w:ascii="Arial" w:hAnsi="Arial" w:cs="Arial"/>
+                <w:sz w:val="20"/>
+                <w:szCs w:val="20"/>
+              </w:rPr>
+              <w:t>associados</w:t>
             </w:r>
           </w:p>
         </w:tc>
@@ -7545,7 +8031,6 @@
                 <w:szCs w:val="20"/>
               </w:rPr>
             </w:pPr>
-            <w:proofErr w:type="gramStart"/>
             <w:r>
               <w:rPr>
                 <w:rFonts w:ascii="Arial" w:hAnsi="Arial" w:cs="Arial"/>
@@ -7555,16 +8040,6 @@
               </w:rPr>
               <w:t>TF</w:t>
             </w:r>
-            <w:r>
-              <w:rPr>
-                <w:rFonts w:ascii="Arial" w:hAnsi="Arial" w:cs="Arial"/>
-                <w:color w:val="000000"/>
-                <w:sz w:val="20"/>
-                <w:szCs w:val="20"/>
-              </w:rPr>
-              <w:t>,TDB</w:t>
-            </w:r>
-            <w:proofErr w:type="gramEnd"/>
           </w:p>
         </w:tc>
         <w:tc>
@@ -7640,7 +8115,7 @@
       </w:tr>
       <w:tr>
         <w:trPr>
-          <w:trHeight w:val="329"/>
+          <w:trHeight w:val="315"/>
           <w:jc w:val="center"/>
         </w:trPr>
         <w:tc>
@@ -7704,7 +8179,7 @@
                 <w:sz w:val="20"/>
                 <w:szCs w:val="20"/>
               </w:rPr>
-              <w:t>Realizar Transferência</w:t>
+              <w:t>Atualizar status lançamento</w:t>
             </w:r>
           </w:p>
         </w:tc>
@@ -7723,6 +8198,7 @@
           </w:tcPr>
           <w:p>
             <w:pPr>
+              <w:spacing w:line="240" w:lineRule="auto"/>
               <w:jc w:val="center"/>
               <w:rPr>
                 <w:rFonts w:ascii="Arial" w:hAnsi="Arial" w:cs="Arial"/>
@@ -7743,6 +8219,28 @@
                 <w:szCs w:val="20"/>
               </w:rPr>
               <w:t>E</w:t>
+            </w:r>
+            <w:r>
+              <w:rPr>
+                <w:rFonts w:ascii="Arial" w:hAnsi="Arial" w:cs="Arial"/>
+                <w:b/>
+                <w:bCs/>
+                <w:color w:val="000000"/>
+                <w:sz w:val="20"/>
+                <w:szCs w:val="20"/>
+              </w:rPr>
+              <w:t xml:space="preserve"> </w:t>
+            </w:r>
+            <w:r>
+              <w:rPr>
+                <w:rFonts w:ascii="Arial" w:hAnsi="Arial" w:cs="Arial"/>
+                <w:b/>
+                <w:bCs/>
+                <w:color w:val="000000"/>
+                <w:sz w:val="20"/>
+                <w:szCs w:val="20"/>
+              </w:rPr>
+              <w:t>/O</w:t>
             </w:r>
           </w:p>
         </w:tc>
@@ -7802,6 +8300,15 @@
                 <w:szCs w:val="20"/>
               </w:rPr>
             </w:pPr>
+            <w:r>
+              <w:rPr>
+                <w:rFonts w:ascii="Arial" w:hAnsi="Arial" w:cs="Arial"/>
+                <w:color w:val="000000"/>
+                <w:sz w:val="20"/>
+                <w:szCs w:val="20"/>
+              </w:rPr>
+              <w:t> </w:t>
+            </w:r>
           </w:p>
         </w:tc>
         <w:tc>
@@ -7826,7 +8333,6 @@
                 <w:bCs/>
                 <w:color w:val="000000"/>
                 <w:sz w:val="21"/>
-                <w:u w:val="single"/>
               </w:rPr>
             </w:pPr>
             <w:r>
@@ -7844,7 +8350,7 @@
       </w:tr>
       <w:tr>
         <w:trPr>
-          <w:trHeight w:val="315"/>
+          <w:trHeight w:val="371"/>
           <w:jc w:val="center"/>
         </w:trPr>
         <w:tc>
@@ -7908,7 +8414,7 @@
                 <w:sz w:val="20"/>
                 <w:szCs w:val="20"/>
               </w:rPr>
-              <w:t>Atualizar status lançamento</w:t>
+              <w:t>Atualizar saldo caixa</w:t>
             </w:r>
           </w:p>
         </w:tc>
@@ -7947,18 +8453,7 @@
                 <w:sz w:val="20"/>
                 <w:szCs w:val="20"/>
               </w:rPr>
-              <w:t>E</w:t>
-            </w:r>
-            <w:r>
-              <w:rPr>
-                <w:rFonts w:ascii="Arial" w:hAnsi="Arial" w:cs="Arial"/>
-                <w:b/>
-                <w:bCs/>
-                <w:color w:val="000000"/>
-                <w:sz w:val="20"/>
-                <w:szCs w:val="20"/>
-              </w:rPr>
-              <w:t xml:space="preserve"> /O</w:t>
+              <w:t>O</w:t>
             </w:r>
           </w:p>
         </w:tc>
@@ -8018,15 +8513,6 @@
                 <w:szCs w:val="20"/>
               </w:rPr>
             </w:pPr>
-            <w:r>
-              <w:rPr>
-                <w:rFonts w:ascii="Arial" w:hAnsi="Arial" w:cs="Arial"/>
-                <w:color w:val="000000"/>
-                <w:sz w:val="20"/>
-                <w:szCs w:val="20"/>
-              </w:rPr>
-              <w:t> </w:t>
-            </w:r>
           </w:p>
         </w:tc>
         <w:tc>
@@ -8068,7 +8554,7 @@
       </w:tr>
       <w:tr>
         <w:trPr>
-          <w:trHeight w:val="371"/>
+          <w:trHeight w:val="326"/>
           <w:jc w:val="center"/>
         </w:trPr>
         <w:tc>
@@ -8132,7 +8618,7 @@
                 <w:sz w:val="20"/>
                 <w:szCs w:val="20"/>
               </w:rPr>
-              <w:t>Atualizar saldo caixa</w:t>
+              <w:t>Lançar vale</w:t>
             </w:r>
           </w:p>
         </w:tc>
@@ -8151,8 +8637,9 @@
           </w:tcPr>
           <w:p>
             <w:pPr>
-              <w:spacing w:line="240" w:lineRule="auto"/>
               <w:jc w:val="center"/>
+            </w:pPr>
+            <w:r>
               <w:rPr>
                 <w:rFonts w:ascii="Arial" w:hAnsi="Arial" w:cs="Arial"/>
                 <w:b/>
@@ -8161,17 +8648,7 @@
                 <w:sz w:val="20"/>
                 <w:szCs w:val="20"/>
               </w:rPr>
-            </w:pPr>
-            <w:r>
-              <w:rPr>
-                <w:rFonts w:ascii="Arial" w:hAnsi="Arial" w:cs="Arial"/>
-                <w:b/>
-                <w:bCs/>
-                <w:color w:val="000000"/>
-                <w:sz w:val="20"/>
-                <w:szCs w:val="20"/>
-              </w:rPr>
-              <w:t>O</w:t>
+              <w:t>E</w:t>
             </w:r>
           </w:p>
         </w:tc>
@@ -8231,6 +8708,15 @@
                 <w:szCs w:val="20"/>
               </w:rPr>
             </w:pPr>
+            <w:r>
+              <w:rPr>
+                <w:rFonts w:ascii="Arial" w:hAnsi="Arial" w:cs="Arial"/>
+                <w:color w:val="000000"/>
+                <w:sz w:val="20"/>
+                <w:szCs w:val="20"/>
+              </w:rPr>
+              <w:t> </w:t>
+            </w:r>
           </w:p>
         </w:tc>
         <w:tc>
@@ -8336,7 +8822,7 @@
                 <w:sz w:val="20"/>
                 <w:szCs w:val="20"/>
               </w:rPr>
-              <w:t>Lançar vale</w:t>
+              <w:t>Realizar recebimentos vale</w:t>
             </w:r>
           </w:p>
         </w:tc>
@@ -8476,7 +8962,7 @@
       </w:tr>
       <w:tr>
         <w:trPr>
-          <w:trHeight w:val="326"/>
+          <w:trHeight w:val="315"/>
           <w:jc w:val="center"/>
         </w:trPr>
         <w:tc>
@@ -8530,17 +9016,19 @@
               <w:spacing w:line="240" w:lineRule="auto"/>
               <w:rPr>
                 <w:rFonts w:ascii="Arial" w:hAnsi="Arial" w:cs="Arial"/>
-                <w:sz w:val="20"/>
-                <w:szCs w:val="20"/>
-              </w:rPr>
-            </w:pPr>
-            <w:r>
-              <w:rPr>
-                <w:rFonts w:ascii="Arial" w:hAnsi="Arial" w:cs="Arial"/>
-                <w:sz w:val="20"/>
-                <w:szCs w:val="20"/>
-              </w:rPr>
-              <w:t>Realizar recebimentos vale</w:t>
+                <w:color w:val="000000"/>
+                <w:sz w:val="20"/>
+                <w:szCs w:val="20"/>
+              </w:rPr>
+            </w:pPr>
+            <w:r>
+              <w:rPr>
+                <w:rFonts w:ascii="Arial" w:hAnsi="Arial" w:cs="Arial"/>
+                <w:color w:val="000000"/>
+                <w:sz w:val="20"/>
+                <w:szCs w:val="20"/>
+              </w:rPr>
+              <w:t>Atualizar status vale</w:t>
             </w:r>
           </w:p>
         </w:tc>
@@ -8559,9 +9047,8 @@
           </w:tcPr>
           <w:p>
             <w:pPr>
+              <w:spacing w:line="240" w:lineRule="auto"/>
               <w:jc w:val="center"/>
-            </w:pPr>
-            <w:r>
               <w:rPr>
                 <w:rFonts w:ascii="Arial" w:hAnsi="Arial" w:cs="Arial"/>
                 <w:b/>
@@ -8570,7 +9057,17 @@
                 <w:sz w:val="20"/>
                 <w:szCs w:val="20"/>
               </w:rPr>
-              <w:t>E</w:t>
+            </w:pPr>
+            <w:r>
+              <w:rPr>
+                <w:rFonts w:ascii="Arial" w:hAnsi="Arial" w:cs="Arial"/>
+                <w:b/>
+                <w:bCs/>
+                <w:color w:val="000000"/>
+                <w:sz w:val="20"/>
+                <w:szCs w:val="20"/>
+              </w:rPr>
+              <w:t>O</w:t>
             </w:r>
           </w:p>
         </w:tc>
@@ -8637,7 +9134,7 @@
                 <w:sz w:val="20"/>
                 <w:szCs w:val="20"/>
               </w:rPr>
-              <w:t> </w:t>
+              <w:t xml:space="preserve"> </w:t>
             </w:r>
           </w:p>
         </w:tc>
@@ -8746,7 +9243,7 @@
                 <w:sz w:val="20"/>
                 <w:szCs w:val="20"/>
               </w:rPr>
-              <w:t>Atualizar status vale</w:t>
+              <w:t>Exportar Folha de descontos</w:t>
             </w:r>
           </w:p>
         </w:tc>
@@ -8765,8 +9262,9 @@
           </w:tcPr>
           <w:p>
             <w:pPr>
-              <w:spacing w:line="240" w:lineRule="auto"/>
               <w:jc w:val="center"/>
+            </w:pPr>
+            <w:r>
               <w:rPr>
                 <w:rFonts w:ascii="Arial" w:hAnsi="Arial" w:cs="Arial"/>
                 <w:b/>
@@ -8775,17 +9273,7 @@
                 <w:sz w:val="20"/>
                 <w:szCs w:val="20"/>
               </w:rPr>
-            </w:pPr>
-            <w:r>
-              <w:rPr>
-                <w:rFonts w:ascii="Arial" w:hAnsi="Arial" w:cs="Arial"/>
-                <w:b/>
-                <w:bCs/>
-                <w:color w:val="000000"/>
-                <w:sz w:val="20"/>
-                <w:szCs w:val="20"/>
-              </w:rPr>
-              <w:t>O</w:t>
+              <w:t>E</w:t>
             </w:r>
           </w:p>
         </w:tc>
@@ -8818,213 +9306,7 @@
                 <w:sz w:val="20"/>
                 <w:szCs w:val="20"/>
               </w:rPr>
-              <w:t>TF, TBD</w:t>
-            </w:r>
-          </w:p>
-        </w:tc>
-        <w:tc>
-          <w:tcPr>
-            <w:tcW w:w="1842" w:type="dxa"/>
-            <w:gridSpan w:val="2"/>
-            <w:tcBorders>
-              <w:top w:val="nil"/>
-              <w:left w:val="nil"/>
-              <w:bottom w:val="single" w:sz="4" w:space="0" w:color="auto"/>
-              <w:right w:val="single" w:sz="4" w:space="0" w:color="auto"/>
-            </w:tcBorders>
-            <w:shd w:val="clear" w:color="auto" w:fill="BDD6EE"/>
-            <w:noWrap/>
-          </w:tcPr>
-          <w:p>
-            <w:pPr>
-              <w:spacing w:line="240" w:lineRule="auto"/>
-              <w:rPr>
-                <w:rFonts w:ascii="Arial" w:hAnsi="Arial" w:cs="Arial"/>
-                <w:color w:val="000000"/>
-                <w:sz w:val="20"/>
-                <w:szCs w:val="20"/>
-              </w:rPr>
-            </w:pPr>
-            <w:r>
-              <w:rPr>
-                <w:rFonts w:ascii="Arial" w:hAnsi="Arial" w:cs="Arial"/>
-                <w:color w:val="000000"/>
-                <w:sz w:val="20"/>
-                <w:szCs w:val="20"/>
-              </w:rPr>
-              <w:t xml:space="preserve"> </w:t>
-            </w:r>
-          </w:p>
-        </w:tc>
-        <w:tc>
-          <w:tcPr>
-            <w:tcW w:w="1278" w:type="dxa"/>
-            <w:tcBorders>
-              <w:top w:val="nil"/>
-              <w:left w:val="nil"/>
-              <w:bottom w:val="single" w:sz="4" w:space="0" w:color="auto"/>
-              <w:right w:val="single" w:sz="4" w:space="0" w:color="auto"/>
-            </w:tcBorders>
-            <w:shd w:val="clear" w:color="auto" w:fill="BDD6EE"/>
-            <w:noWrap/>
-          </w:tcPr>
-          <w:p>
-            <w:pPr>
-              <w:spacing w:line="240" w:lineRule="auto"/>
-              <w:jc w:val="center"/>
-              <w:rPr>
-                <w:rFonts w:ascii="Arial" w:hAnsi="Arial" w:cs="Arial"/>
-                <w:b/>
-                <w:bCs/>
-                <w:color w:val="000000"/>
-                <w:sz w:val="21"/>
-              </w:rPr>
-            </w:pPr>
-            <w:r>
-              <w:rPr>
-                <w:rFonts w:ascii="Arial" w:hAnsi="Arial" w:cs="Arial"/>
-                <w:b/>
-                <w:bCs/>
-                <w:color w:val="000000"/>
-                <w:sz w:val="21"/>
-              </w:rPr>
-              <w:t>O</w:t>
-            </w:r>
-          </w:p>
-        </w:tc>
-      </w:tr>
-      <w:tr>
-        <w:trPr>
-          <w:trHeight w:val="315"/>
-          <w:jc w:val="center"/>
-        </w:trPr>
-        <w:tc>
-          <w:tcPr>
-            <w:tcW w:w="1322" w:type="dxa"/>
-            <w:tcBorders>
-              <w:top w:val="nil"/>
-              <w:left w:val="single" w:sz="4" w:space="0" w:color="auto"/>
-              <w:bottom w:val="single" w:sz="4" w:space="0" w:color="auto"/>
-              <w:right w:val="single" w:sz="4" w:space="0" w:color="auto"/>
-            </w:tcBorders>
-            <w:shd w:val="clear" w:color="auto" w:fill="auto"/>
-            <w:noWrap/>
-          </w:tcPr>
-          <w:p>
-            <w:pPr>
-              <w:spacing w:line="240" w:lineRule="auto"/>
-              <w:rPr>
-                <w:rFonts w:ascii="Arial" w:hAnsi="Arial" w:cs="Arial"/>
-                <w:color w:val="000000"/>
-                <w:sz w:val="20"/>
-                <w:szCs w:val="20"/>
-              </w:rPr>
-            </w:pPr>
-            <w:r>
-              <w:rPr>
-                <w:rFonts w:ascii="Arial" w:hAnsi="Arial" w:cs="Arial"/>
-                <w:color w:val="000000"/>
-                <w:sz w:val="20"/>
-                <w:szCs w:val="20"/>
-              </w:rPr>
-              <w:t>RF_F13</w:t>
-            </w:r>
-          </w:p>
-        </w:tc>
-        <w:tc>
-          <w:tcPr>
-            <w:tcW w:w="3867" w:type="dxa"/>
-            <w:gridSpan w:val="2"/>
-            <w:tcBorders>
-              <w:top w:val="nil"/>
-              <w:left w:val="nil"/>
-              <w:bottom w:val="single" w:sz="4" w:space="0" w:color="auto"/>
-              <w:right w:val="single" w:sz="4" w:space="0" w:color="auto"/>
-            </w:tcBorders>
-            <w:shd w:val="clear" w:color="auto" w:fill="auto"/>
-            <w:noWrap/>
-          </w:tcPr>
-          <w:p>
-            <w:pPr>
-              <w:spacing w:line="240" w:lineRule="auto"/>
-              <w:rPr>
-                <w:rFonts w:ascii="Arial" w:hAnsi="Arial" w:cs="Arial"/>
-                <w:color w:val="000000"/>
-                <w:sz w:val="20"/>
-                <w:szCs w:val="20"/>
-              </w:rPr>
-            </w:pPr>
-            <w:r>
-              <w:rPr>
-                <w:rFonts w:ascii="Arial" w:hAnsi="Arial" w:cs="Arial"/>
-                <w:color w:val="000000"/>
-                <w:sz w:val="20"/>
-                <w:szCs w:val="20"/>
-              </w:rPr>
-              <w:t>Fechar folha de desconto</w:t>
-            </w:r>
-          </w:p>
-        </w:tc>
-        <w:tc>
-          <w:tcPr>
-            <w:tcW w:w="1355" w:type="dxa"/>
-            <w:gridSpan w:val="3"/>
-            <w:tcBorders>
-              <w:top w:val="nil"/>
-              <w:left w:val="nil"/>
-              <w:bottom w:val="single" w:sz="4" w:space="0" w:color="auto"/>
-              <w:right w:val="single" w:sz="4" w:space="0" w:color="auto"/>
-            </w:tcBorders>
-            <w:shd w:val="clear" w:color="auto" w:fill="BDD6EE"/>
-            <w:noWrap/>
-          </w:tcPr>
-          <w:p>
-            <w:pPr>
-              <w:jc w:val="center"/>
-            </w:pPr>
-            <w:r>
-              <w:rPr>
-                <w:rFonts w:ascii="Arial" w:hAnsi="Arial" w:cs="Arial"/>
-                <w:b/>
-                <w:bCs/>
-                <w:color w:val="000000"/>
-                <w:sz w:val="20"/>
-                <w:szCs w:val="20"/>
-              </w:rPr>
-              <w:t>E</w:t>
-            </w:r>
-          </w:p>
-        </w:tc>
-        <w:tc>
-          <w:tcPr>
-            <w:tcW w:w="1151" w:type="dxa"/>
-            <w:tcBorders>
-              <w:top w:val="nil"/>
-              <w:left w:val="nil"/>
-              <w:bottom w:val="single" w:sz="4" w:space="0" w:color="auto"/>
-              <w:right w:val="single" w:sz="4" w:space="0" w:color="auto"/>
-            </w:tcBorders>
-            <w:shd w:val="clear" w:color="auto" w:fill="BDD6EE"/>
-            <w:noWrap/>
-          </w:tcPr>
-          <w:p>
-            <w:pPr>
-              <w:spacing w:line="240" w:lineRule="auto"/>
-              <w:rPr>
-                <w:rFonts w:ascii="Arial" w:hAnsi="Arial" w:cs="Arial"/>
-                <w:color w:val="000000"/>
-                <w:sz w:val="20"/>
-                <w:szCs w:val="20"/>
-              </w:rPr>
-            </w:pPr>
-            <w:r>
-              <w:rPr>
-                <w:rFonts w:ascii="Arial" w:hAnsi="Arial" w:cs="Arial"/>
-                <w:color w:val="000000"/>
-                <w:sz w:val="20"/>
-                <w:szCs w:val="20"/>
-              </w:rPr>
-              <w:t>TF, TBD</w:t>
+              <w:t>TF</w:t>
             </w:r>
           </w:p>
         </w:tc>
@@ -9383,6 +9665,15 @@
               </w:rPr>
               <w:t>Exportar Folha de desconto</w:t>
             </w:r>
+            <w:r>
+              <w:rPr>
+                <w:rFonts w:ascii="Arial" w:hAnsi="Arial" w:cs="Arial"/>
+                <w:color w:val="000000"/>
+                <w:sz w:val="20"/>
+                <w:szCs w:val="20"/>
+              </w:rPr>
+              <w:t>s</w:t>
+            </w:r>
           </w:p>
         </w:tc>
         <w:tc>
@@ -9446,7 +9737,7 @@
                 <w:sz w:val="20"/>
                 <w:szCs w:val="20"/>
               </w:rPr>
-              <w:t>TF, TBD</w:t>
+              <w:t>DES</w:t>
             </w:r>
           </w:p>
         </w:tc>
@@ -9536,7 +9827,7 @@
       </w:tr>
       <w:tr>
         <w:trPr>
-          <w:trHeight w:val="344"/>
+          <w:trHeight w:val="387"/>
           <w:jc w:val="center"/>
         </w:trPr>
         <w:tc>
@@ -10428,6 +10719,54 @@
       </w:tr>
       <w:tr>
         <w:trPr>
+          <w:trHeight w:val="300"/>
+          <w:jc w:val="center"/>
+        </w:trPr>
+        <w:tc>
+          <w:tcPr>
+            <w:tcW w:w="10815" w:type="dxa"/>
+            <w:gridSpan w:val="10"/>
+            <w:tcBorders>
+              <w:top w:val="single" w:sz="4" w:space="0" w:color="auto"/>
+              <w:left w:val="single" w:sz="4" w:space="0" w:color="auto"/>
+              <w:bottom w:val="single" w:sz="4" w:space="0" w:color="auto"/>
+              <w:right w:val="single" w:sz="4" w:space="0" w:color="000000"/>
+            </w:tcBorders>
+            <w:shd w:val="clear" w:color="000000" w:fill="C5D9F1"/>
+            <w:noWrap/>
+            <w:hideMark/>
+          </w:tcPr>
+          <w:p>
+            <w:pPr>
+              <w:spacing w:line="240" w:lineRule="auto"/>
+              <w:jc w:val="center"/>
+              <w:rPr>
+                <w:rFonts w:ascii="Arial" w:hAnsi="Arial" w:cs="Arial"/>
+                <w:b/>
+                <w:bCs/>
+                <w:color w:val="000000"/>
+                <w:sz w:val="20"/>
+                <w:szCs w:val="20"/>
+                <w:u w:val="single"/>
+              </w:rPr>
+            </w:pPr>
+            <w:r>
+              <w:rPr>
+                <w:rFonts w:ascii="Arial" w:hAnsi="Arial" w:cs="Arial"/>
+                <w:b/>
+                <w:bCs/>
+                <w:color w:val="000000"/>
+                <w:sz w:val="20"/>
+                <w:szCs w:val="20"/>
+                <w:u w:val="single"/>
+              </w:rPr>
+              <w:t>Observações</w:t>
+            </w:r>
+          </w:p>
+        </w:tc>
+      </w:tr>
+      <w:tr>
+        <w:trPr>
           <w:jc w:val="center"/>
         </w:trPr>
         <w:tc>
@@ -10456,8 +10795,6 @@
                 <w:szCs w:val="16"/>
               </w:rPr>
             </w:pPr>
-            <w:bookmarkStart w:id="5" w:name="_GoBack"/>
-            <w:bookmarkEnd w:id="5"/>
             <w:r>
               <w:rPr>
                 <w:rFonts w:ascii="Arial" w:hAnsi="Arial" w:cs="Arial"/>
@@ -10666,7 +11003,15 @@
                 <w:sz w:val="20"/>
                 <w:szCs w:val="16"/>
               </w:rPr>
-              <w:t>E =&gt; Visível</w:t>
+              <w:t>E</w:t>
+            </w:r>
+            <w:r>
+              <w:rPr>
+                <w:rFonts w:ascii="Arial" w:hAnsi="Arial" w:cs="Arial"/>
+                <w:sz w:val="20"/>
+                <w:szCs w:val="16"/>
+              </w:rPr>
+              <w:t xml:space="preserve"> =&gt; Visível</w:t>
             </w:r>
           </w:p>
         </w:tc>
@@ -11265,13 +11610,6 @@
           <w:color w:val="000000"/>
         </w:rPr>
       </w:pPr>
-      <w:r>
-        <w:rPr>
-          <w:rFonts w:ascii="Arial" w:hAnsi="Arial" w:cs="Arial"/>
-          <w:color w:val="000000"/>
-        </w:rPr>
-        <w:t xml:space="preserve">2.4 Limites, Suposições e Dependências </w:t>
-      </w:r>
     </w:p>
     <w:p>
       <w:pPr>
@@ -11281,6 +11619,25 @@
         <w:adjustRightInd w:val="0"/>
         <w:rPr>
           <w:rFonts w:ascii="Arial" w:hAnsi="Arial" w:cs="Arial"/>
+          <w:color w:val="000000"/>
+        </w:rPr>
+      </w:pPr>
+      <w:r>
+        <w:rPr>
+          <w:rFonts w:ascii="Arial" w:hAnsi="Arial" w:cs="Arial"/>
+          <w:color w:val="000000"/>
+        </w:rPr>
+        <w:t xml:space="preserve">2.4 Limites, Suposições e Dependências </w:t>
+      </w:r>
+    </w:p>
+    <w:p>
+      <w:pPr>
+        <w:widowControl w:val="0"/>
+        <w:autoSpaceDE w:val="0"/>
+        <w:autoSpaceDN w:val="0"/>
+        <w:adjustRightInd w:val="0"/>
+        <w:rPr>
+          <w:rFonts w:ascii="Arial" w:hAnsi="Arial" w:cs="Arial"/>
         </w:rPr>
       </w:pPr>
       <w:r>
@@ -11336,7 +11693,21 @@
         <w:rPr>
           <w:rFonts w:ascii="Arial" w:hAnsi="Arial" w:cs="Arial"/>
         </w:rPr>
-        <w:t xml:space="preserve"> ou superior, que suportem o Google Chrome v26.0</w:t>
+        <w:t xml:space="preserve"> ou superior, que suportem o Google </w:t>
+      </w:r>
+      <w:proofErr w:type="spellStart"/>
+      <w:r>
+        <w:rPr>
+          <w:rFonts w:ascii="Arial" w:hAnsi="Arial" w:cs="Arial"/>
+        </w:rPr>
+        <w:t>Chrome</w:t>
+      </w:r>
+      <w:proofErr w:type="spellEnd"/>
+      <w:r>
+        <w:rPr>
+          <w:rFonts w:ascii="Arial" w:hAnsi="Arial" w:cs="Arial"/>
+        </w:rPr>
+        <w:t xml:space="preserve"> v26.0</w:t>
       </w:r>
       <w:proofErr w:type="gramStart"/>
       <w:r>
@@ -11352,6 +11723,18 @@
         </w:rPr>
         <w:t xml:space="preserve"> recomendado para execução da aplicação web construída.</w:t>
       </w:r>
+    </w:p>
+    <w:p>
+      <w:pPr>
+        <w:widowControl w:val="0"/>
+        <w:autoSpaceDE w:val="0"/>
+        <w:autoSpaceDN w:val="0"/>
+        <w:adjustRightInd w:val="0"/>
+        <w:rPr>
+          <w:rFonts w:ascii="Arial" w:hAnsi="Arial" w:cs="Arial"/>
+          <w:color w:val="000000"/>
+        </w:rPr>
+      </w:pPr>
     </w:p>
     <w:p>
       <w:pPr>
@@ -11401,12 +11784,14 @@
         <w:outlineLvl w:val="0"/>
         <w:rPr>
           <w:rFonts w:ascii="Arial" w:hAnsi="Arial" w:cs="Arial"/>
+          <w:b/>
           <w:color w:val="000000"/>
         </w:rPr>
       </w:pPr>
       <w:r>
         <w:rPr>
           <w:rFonts w:ascii="Arial" w:hAnsi="Arial" w:cs="Arial"/>
+          <w:b/>
           <w:color w:val="000000"/>
         </w:rPr>
         <w:t xml:space="preserve">3 – REQUISITOS ESPECÌFICOS </w:t>
@@ -11450,6 +11835,8 @@
           <w:color w:val="000000"/>
         </w:rPr>
       </w:pPr>
+      <w:bookmarkStart w:id="5" w:name="_GoBack"/>
+      <w:bookmarkEnd w:id="5"/>
       <w:r>
         <w:rPr>
           <w:rFonts w:ascii="Arial" w:hAnsi="Arial" w:cs="Arial"/>
@@ -12051,6 +12438,7 @@
                 <w:bCs/>
                 <w:sz w:val="20"/>
               </w:rPr>
+              <w:lastRenderedPageBreak/>
               <w:t>Fluxos Alternativos:</w:t>
             </w:r>
           </w:p>
@@ -12086,7 +12474,6 @@
                 <w:bCs/>
                 <w:sz w:val="20"/>
               </w:rPr>
-              <w:lastRenderedPageBreak/>
               <w:t xml:space="preserve">Usuário informa </w:t>
             </w:r>
             <w:r>
@@ -12283,6 +12670,7 @@
         <w:autoSpaceDE w:val="0"/>
         <w:autoSpaceDN w:val="0"/>
         <w:adjustRightInd w:val="0"/>
+        <w:ind w:firstLine="708"/>
         <w:rPr>
           <w:rFonts w:ascii="Arial" w:hAnsi="Arial" w:cs="Arial"/>
           <w:color w:val="000000"/>
@@ -12764,6 +13152,7 @@
           <w:rFonts w:ascii="Arial" w:hAnsi="Arial" w:cs="Arial"/>
           <w:color w:val="000000"/>
         </w:rPr>
+        <w:lastRenderedPageBreak/>
         <w:t xml:space="preserve">3.3. Outros Requisitos </w:t>
       </w:r>
     </w:p>
@@ -12784,7 +13173,6 @@
           <w:rFonts w:ascii="Arial" w:hAnsi="Arial" w:cs="Arial"/>
           <w:color w:val="000000"/>
         </w:rPr>
-        <w:lastRenderedPageBreak/>
         <w:t>Não se aplica</w:t>
       </w:r>
       <w:r>
@@ -12804,7 +13192,6 @@
         <w:autoSpaceDE w:val="0"/>
         <w:autoSpaceDN w:val="0"/>
         <w:adjustRightInd w:val="0"/>
-        <w:ind w:firstLine="709"/>
         <w:rPr>
           <w:rFonts w:ascii="Arial" w:hAnsi="Arial" w:cs="Arial"/>
           <w:color w:val="000000"/>
@@ -12917,19 +13304,39 @@
         <w:autoSpaceDE w:val="0"/>
         <w:autoSpaceDN w:val="0"/>
         <w:adjustRightInd w:val="0"/>
-        <w:ind w:firstLine="709"/>
         <w:outlineLvl w:val="0"/>
         <w:rPr>
           <w:rFonts w:ascii="Arial" w:hAnsi="Arial" w:cs="Arial"/>
+          <w:b/>
           <w:color w:val="000000"/>
         </w:rPr>
       </w:pPr>
       <w:r>
         <w:rPr>
           <w:rFonts w:ascii="Arial" w:hAnsi="Arial" w:cs="Arial"/>
+          <w:b/>
           <w:color w:val="000000"/>
         </w:rPr>
         <w:t xml:space="preserve">4 – PROJETO DE SOFTWARE </w:t>
+      </w:r>
+    </w:p>
+    <w:p>
+      <w:pPr>
+        <w:widowControl w:val="0"/>
+        <w:autoSpaceDE w:val="0"/>
+        <w:autoSpaceDN w:val="0"/>
+        <w:adjustRightInd w:val="0"/>
+        <w:rPr>
+          <w:rFonts w:ascii="Arial" w:hAnsi="Arial" w:cs="Arial"/>
+          <w:color w:val="000000"/>
+        </w:rPr>
+      </w:pPr>
+      <w:r>
+        <w:rPr>
+          <w:rFonts w:ascii="Arial" w:hAnsi="Arial" w:cs="Arial"/>
+          <w:color w:val="000000"/>
+        </w:rPr>
+        <w:t xml:space="preserve">4.1 Diagramas de Interação </w:t>
       </w:r>
     </w:p>
     <w:p>
@@ -12949,7 +13356,58 @@
           <w:rFonts w:ascii="Arial" w:hAnsi="Arial" w:cs="Arial"/>
           <w:color w:val="000000"/>
         </w:rPr>
-        <w:t xml:space="preserve">4.1 Diagramas de Interação </w:t>
+        <w:t xml:space="preserve">&lt; </w:t>
+      </w:r>
+      <w:proofErr w:type="gramStart"/>
+      <w:r>
+        <w:rPr>
+          <w:rFonts w:ascii="Arial" w:hAnsi="Arial" w:cs="Arial"/>
+          <w:color w:val="000000"/>
+        </w:rPr>
+        <w:t>diagrama</w:t>
+      </w:r>
+      <w:proofErr w:type="gramEnd"/>
+      <w:r>
+        <w:rPr>
+          <w:rFonts w:ascii="Arial" w:hAnsi="Arial" w:cs="Arial"/>
+          <w:color w:val="000000"/>
+        </w:rPr>
+        <w:t xml:space="preserve"> de </w:t>
+      </w:r>
+      <w:proofErr w:type="spellStart"/>
+      <w:r>
+        <w:rPr>
+          <w:rFonts w:ascii="Arial" w:hAnsi="Arial" w:cs="Arial"/>
+          <w:color w:val="000000"/>
+        </w:rPr>
+        <w:t>seqüência</w:t>
+      </w:r>
+      <w:proofErr w:type="spellEnd"/>
+      <w:r>
+        <w:rPr>
+          <w:rFonts w:ascii="Arial" w:hAnsi="Arial" w:cs="Arial"/>
+          <w:color w:val="000000"/>
+        </w:rPr>
+        <w:t xml:space="preserve"> ou diagrama de colaboração (que na versão UML 2.0 recebeu o nome de diagrama de comunicação)&gt; </w:t>
+      </w:r>
+    </w:p>
+    <w:p>
+      <w:pPr>
+        <w:widowControl w:val="0"/>
+        <w:autoSpaceDE w:val="0"/>
+        <w:autoSpaceDN w:val="0"/>
+        <w:adjustRightInd w:val="0"/>
+        <w:rPr>
+          <w:rFonts w:ascii="Arial" w:hAnsi="Arial" w:cs="Arial"/>
+          <w:color w:val="000000"/>
+        </w:rPr>
+      </w:pPr>
+      <w:r>
+        <w:rPr>
+          <w:rFonts w:ascii="Arial" w:hAnsi="Arial" w:cs="Arial"/>
+          <w:color w:val="000000"/>
+        </w:rPr>
+        <w:t xml:space="preserve">4.2 Diagrama de Classes </w:t>
       </w:r>
     </w:p>
     <w:p>
@@ -12969,7 +13427,7 @@
           <w:rFonts w:ascii="Arial" w:hAnsi="Arial" w:cs="Arial"/>
           <w:color w:val="000000"/>
         </w:rPr>
-        <w:t xml:space="preserve">&lt; </w:t>
+        <w:t>&lt;</w:t>
       </w:r>
       <w:proofErr w:type="gramStart"/>
       <w:r>
@@ -12985,23 +13443,78 @@
           <w:rFonts w:ascii="Arial" w:hAnsi="Arial" w:cs="Arial"/>
           <w:color w:val="000000"/>
         </w:rPr>
-        <w:t xml:space="preserve"> de </w:t>
-      </w:r>
-      <w:proofErr w:type="spellStart"/>
-      <w:r>
-        <w:rPr>
-          <w:rFonts w:ascii="Arial" w:hAnsi="Arial" w:cs="Arial"/>
-          <w:color w:val="000000"/>
-        </w:rPr>
-        <w:t>seqüência</w:t>
-      </w:r>
-      <w:proofErr w:type="spellEnd"/>
-      <w:r>
-        <w:rPr>
-          <w:rFonts w:ascii="Arial" w:hAnsi="Arial" w:cs="Arial"/>
-          <w:color w:val="000000"/>
-        </w:rPr>
-        <w:t xml:space="preserve"> ou diagrama de colaboração (que na versão UML 2.0 recebeu o nome de diagrama de comunicação)&gt; </w:t>
+        <w:t xml:space="preserve"> de classes de implementação&gt; </w:t>
+      </w:r>
+    </w:p>
+    <w:p>
+      <w:pPr>
+        <w:widowControl w:val="0"/>
+        <w:autoSpaceDE w:val="0"/>
+        <w:autoSpaceDN w:val="0"/>
+        <w:adjustRightInd w:val="0"/>
+        <w:rPr>
+          <w:rFonts w:ascii="Arial" w:hAnsi="Arial" w:cs="Arial"/>
+          <w:color w:val="000000"/>
+        </w:rPr>
+      </w:pPr>
+      <w:r>
+        <w:rPr>
+          <w:rFonts w:ascii="Arial" w:hAnsi="Arial" w:cs="Arial"/>
+          <w:color w:val="000000"/>
+        </w:rPr>
+        <w:t xml:space="preserve">4.3 Mapeamento OO-Relacional </w:t>
+      </w:r>
+    </w:p>
+    <w:p>
+      <w:pPr>
+        <w:widowControl w:val="0"/>
+        <w:autoSpaceDE w:val="0"/>
+        <w:autoSpaceDN w:val="0"/>
+        <w:adjustRightInd w:val="0"/>
+        <w:rPr>
+          <w:rFonts w:ascii="Arial" w:hAnsi="Arial" w:cs="Arial"/>
+          <w:color w:val="000000"/>
+        </w:rPr>
+      </w:pPr>
+    </w:p>
+    <w:p>
+      <w:pPr>
+        <w:widowControl w:val="0"/>
+        <w:autoSpaceDE w:val="0"/>
+        <w:autoSpaceDN w:val="0"/>
+        <w:adjustRightInd w:val="0"/>
+        <w:rPr>
+          <w:rFonts w:ascii="Arial" w:hAnsi="Arial" w:cs="Arial"/>
+          <w:b/>
+          <w:color w:val="000000"/>
+        </w:rPr>
+      </w:pPr>
+      <w:r>
+        <w:rPr>
+          <w:rFonts w:ascii="Arial" w:hAnsi="Arial" w:cs="Arial"/>
+          <w:b/>
+          <w:color w:val="000000"/>
+        </w:rPr>
+        <w:t xml:space="preserve">5 – DOCUMENTOS ESPECÍFICOS PARA SISTEMAS WEB </w:t>
+      </w:r>
+    </w:p>
+    <w:p>
+      <w:pPr>
+        <w:widowControl w:val="0"/>
+        <w:autoSpaceDE w:val="0"/>
+        <w:autoSpaceDN w:val="0"/>
+        <w:adjustRightInd w:val="0"/>
+        <w:rPr>
+          <w:rFonts w:ascii="Arial" w:hAnsi="Arial" w:cs="Arial"/>
+          <w:color w:val="000000"/>
+        </w:rPr>
+      </w:pPr>
+      <w:r>
+        <w:rPr>
+          <w:rFonts w:ascii="Arial" w:hAnsi="Arial" w:cs="Arial"/>
+          <w:color w:val="000000"/>
+        </w:rPr>
+        <w:t xml:space="preserve">5.1 Projeto de Interface </w:t>
       </w:r>
     </w:p>
     <w:p>
@@ -13021,7 +13534,23 @@
           <w:rFonts w:ascii="Arial" w:hAnsi="Arial" w:cs="Arial"/>
           <w:color w:val="000000"/>
         </w:rPr>
-        <w:t xml:space="preserve">4.2 Diagrama de Classes </w:t>
+        <w:t xml:space="preserve">&lt;Devem ser descritos os elementos que compõem a interface final do software, padrões de cores, esquematização do layout, disposição dos elementos na tela (menus, textos, formulários e objetos) e mensagens ao </w:t>
+      </w:r>
+      <w:proofErr w:type="gramStart"/>
+      <w:r>
+        <w:rPr>
+          <w:rFonts w:ascii="Arial" w:hAnsi="Arial" w:cs="Arial"/>
+          <w:color w:val="000000"/>
+        </w:rPr>
+        <w:t>usuário.&gt;</w:t>
+      </w:r>
+      <w:proofErr w:type="gramEnd"/>
+      <w:r>
+        <w:rPr>
+          <w:rFonts w:ascii="Arial" w:hAnsi="Arial" w:cs="Arial"/>
+          <w:color w:val="000000"/>
+        </w:rPr>
+        <w:t xml:space="preserve"> </w:t>
       </w:r>
     </w:p>
     <w:p>
@@ -13030,139 +13559,6 @@
         <w:autoSpaceDE w:val="0"/>
         <w:autoSpaceDN w:val="0"/>
         <w:adjustRightInd w:val="0"/>
-        <w:ind w:firstLine="709"/>
-        <w:rPr>
-          <w:rFonts w:ascii="Arial" w:hAnsi="Arial" w:cs="Arial"/>
-          <w:color w:val="000000"/>
-        </w:rPr>
-      </w:pPr>
-      <w:r>
-        <w:rPr>
-          <w:rFonts w:ascii="Arial" w:hAnsi="Arial" w:cs="Arial"/>
-          <w:color w:val="000000"/>
-        </w:rPr>
-        <w:t>&lt;</w:t>
-      </w:r>
-      <w:proofErr w:type="gramStart"/>
-      <w:r>
-        <w:rPr>
-          <w:rFonts w:ascii="Arial" w:hAnsi="Arial" w:cs="Arial"/>
-          <w:color w:val="000000"/>
-        </w:rPr>
-        <w:t>diagrama</w:t>
-      </w:r>
-      <w:proofErr w:type="gramEnd"/>
-      <w:r>
-        <w:rPr>
-          <w:rFonts w:ascii="Arial" w:hAnsi="Arial" w:cs="Arial"/>
-          <w:color w:val="000000"/>
-        </w:rPr>
-        <w:t xml:space="preserve"> de classes de implementação&gt; </w:t>
-      </w:r>
-    </w:p>
-    <w:p>
-      <w:pPr>
-        <w:widowControl w:val="0"/>
-        <w:autoSpaceDE w:val="0"/>
-        <w:autoSpaceDN w:val="0"/>
-        <w:adjustRightInd w:val="0"/>
-        <w:ind w:firstLine="709"/>
-        <w:rPr>
-          <w:rFonts w:ascii="Arial" w:hAnsi="Arial" w:cs="Arial"/>
-          <w:color w:val="000000"/>
-        </w:rPr>
-      </w:pPr>
-      <w:r>
-        <w:rPr>
-          <w:rFonts w:ascii="Arial" w:hAnsi="Arial" w:cs="Arial"/>
-          <w:color w:val="000000"/>
-        </w:rPr>
-        <w:t xml:space="preserve">4.3 Mapeamento OO-Relacional </w:t>
-      </w:r>
-    </w:p>
-    <w:p>
-      <w:pPr>
-        <w:widowControl w:val="0"/>
-        <w:autoSpaceDE w:val="0"/>
-        <w:autoSpaceDN w:val="0"/>
-        <w:adjustRightInd w:val="0"/>
-        <w:ind w:firstLine="709"/>
-        <w:rPr>
-          <w:rFonts w:ascii="Arial" w:hAnsi="Arial" w:cs="Arial"/>
-          <w:color w:val="000000"/>
-        </w:rPr>
-      </w:pPr>
-      <w:r>
-        <w:rPr>
-          <w:rFonts w:ascii="Arial" w:hAnsi="Arial" w:cs="Arial"/>
-          <w:color w:val="000000"/>
-        </w:rPr>
-        <w:t xml:space="preserve">5 – DOCUMENTOS ESPECÍFICOS PARA SISTEMAS WEB </w:t>
-      </w:r>
-    </w:p>
-    <w:p>
-      <w:pPr>
-        <w:widowControl w:val="0"/>
-        <w:autoSpaceDE w:val="0"/>
-        <w:autoSpaceDN w:val="0"/>
-        <w:adjustRightInd w:val="0"/>
-        <w:ind w:firstLine="709"/>
-        <w:rPr>
-          <w:rFonts w:ascii="Arial" w:hAnsi="Arial" w:cs="Arial"/>
-          <w:color w:val="000000"/>
-        </w:rPr>
-      </w:pPr>
-      <w:r>
-        <w:rPr>
-          <w:rFonts w:ascii="Arial" w:hAnsi="Arial" w:cs="Arial"/>
-          <w:color w:val="000000"/>
-        </w:rPr>
-        <w:t xml:space="preserve">5.1 Projeto de Interface </w:t>
-      </w:r>
-    </w:p>
-    <w:p>
-      <w:pPr>
-        <w:widowControl w:val="0"/>
-        <w:autoSpaceDE w:val="0"/>
-        <w:autoSpaceDN w:val="0"/>
-        <w:adjustRightInd w:val="0"/>
-        <w:ind w:firstLine="709"/>
-        <w:rPr>
-          <w:rFonts w:ascii="Arial" w:hAnsi="Arial" w:cs="Arial"/>
-          <w:color w:val="000000"/>
-        </w:rPr>
-      </w:pPr>
-      <w:r>
-        <w:rPr>
-          <w:rFonts w:ascii="Arial" w:hAnsi="Arial" w:cs="Arial"/>
-          <w:color w:val="000000"/>
-        </w:rPr>
-        <w:t xml:space="preserve">&lt;Devem ser descritos os elementos que compõem a interface final do software, padrões de cores, esquematização do layout, disposição dos elementos na tela (menus, textos, formulários e objetos) e mensagens ao </w:t>
-      </w:r>
-      <w:proofErr w:type="gramStart"/>
-      <w:r>
-        <w:rPr>
-          <w:rFonts w:ascii="Arial" w:hAnsi="Arial" w:cs="Arial"/>
-          <w:color w:val="000000"/>
-        </w:rPr>
-        <w:t>usuário.&gt;</w:t>
-      </w:r>
-      <w:proofErr w:type="gramEnd"/>
-      <w:r>
-        <w:rPr>
-          <w:rFonts w:ascii="Arial" w:hAnsi="Arial" w:cs="Arial"/>
-          <w:color w:val="000000"/>
-        </w:rPr>
-        <w:t xml:space="preserve"> </w:t>
-      </w:r>
-    </w:p>
-    <w:p>
-      <w:pPr>
-        <w:widowControl w:val="0"/>
-        <w:autoSpaceDE w:val="0"/>
-        <w:autoSpaceDN w:val="0"/>
-        <w:adjustRightInd w:val="0"/>
-        <w:ind w:firstLine="709"/>
         <w:rPr>
           <w:rFonts w:ascii="Arial" w:hAnsi="Arial" w:cs="Arial"/>
           <w:color w:val="000000"/>
@@ -17411,6 +17807,15 @@
         </w:rPr>
         <w:t xml:space="preserve">PROTÓTIPO E RELATÓRIO DE ANÁLISE </w:t>
       </w:r>
+    </w:p>
+    <w:p>
+      <w:pPr>
+        <w:spacing w:line="240" w:lineRule="auto"/>
+        <w:rPr>
+          <w:rFonts w:ascii="Arial" w:hAnsi="Arial" w:cs="Arial"/>
+          <w:color w:val="000000"/>
+        </w:rPr>
+      </w:pPr>
       <w:r>
         <w:rPr>
           <w:rFonts w:ascii="Arial" w:hAnsi="Arial" w:cs="Arial"/>
@@ -17556,7 +17961,21 @@
         <w:rPr>
           <w:rFonts w:ascii="Arial" w:hAnsi="Arial" w:cs="Arial"/>
         </w:rPr>
-        <w:t xml:space="preserve">Fonte: print </w:t>
+        <w:t xml:space="preserve">Fonte: </w:t>
+      </w:r>
+      <w:proofErr w:type="spellStart"/>
+      <w:r>
+        <w:rPr>
+          <w:rFonts w:ascii="Arial" w:hAnsi="Arial" w:cs="Arial"/>
+        </w:rPr>
+        <w:t>print</w:t>
+      </w:r>
+      <w:proofErr w:type="spellEnd"/>
+      <w:r>
+        <w:rPr>
+          <w:rFonts w:ascii="Arial" w:hAnsi="Arial" w:cs="Arial"/>
+        </w:rPr>
+        <w:t xml:space="preserve"> </w:t>
       </w:r>
       <w:proofErr w:type="spellStart"/>
       <w:r>
@@ -17695,7 +18114,21 @@
         <w:rPr>
           <w:rFonts w:ascii="Arial" w:hAnsi="Arial" w:cs="Arial"/>
         </w:rPr>
-        <w:t xml:space="preserve">Fonte: print </w:t>
+        <w:t xml:space="preserve">Fonte: </w:t>
+      </w:r>
+      <w:proofErr w:type="spellStart"/>
+      <w:r>
+        <w:rPr>
+          <w:rFonts w:ascii="Arial" w:hAnsi="Arial" w:cs="Arial"/>
+        </w:rPr>
+        <w:t>print</w:t>
+      </w:r>
+      <w:proofErr w:type="spellEnd"/>
+      <w:r>
+        <w:rPr>
+          <w:rFonts w:ascii="Arial" w:hAnsi="Arial" w:cs="Arial"/>
+        </w:rPr>
+        <w:t xml:space="preserve"> </w:t>
       </w:r>
       <w:proofErr w:type="spellStart"/>
       <w:r>
@@ -17836,7 +18269,21 @@
         <w:rPr>
           <w:rFonts w:ascii="Arial" w:hAnsi="Arial" w:cs="Arial"/>
         </w:rPr>
-        <w:t xml:space="preserve">Fonte: print </w:t>
+        <w:t xml:space="preserve">Fonte: </w:t>
+      </w:r>
+      <w:proofErr w:type="spellStart"/>
+      <w:r>
+        <w:rPr>
+          <w:rFonts w:ascii="Arial" w:hAnsi="Arial" w:cs="Arial"/>
+        </w:rPr>
+        <w:t>print</w:t>
+      </w:r>
+      <w:proofErr w:type="spellEnd"/>
+      <w:r>
+        <w:rPr>
+          <w:rFonts w:ascii="Arial" w:hAnsi="Arial" w:cs="Arial"/>
+        </w:rPr>
+        <w:t xml:space="preserve"> </w:t>
       </w:r>
       <w:proofErr w:type="spellStart"/>
       <w:r>
@@ -17976,7 +18423,21 @@
         <w:rPr>
           <w:rFonts w:ascii="Arial" w:hAnsi="Arial" w:cs="Arial"/>
         </w:rPr>
-        <w:t xml:space="preserve">Fonte: print </w:t>
+        <w:t xml:space="preserve">Fonte: </w:t>
+      </w:r>
+      <w:proofErr w:type="spellStart"/>
+      <w:r>
+        <w:rPr>
+          <w:rFonts w:ascii="Arial" w:hAnsi="Arial" w:cs="Arial"/>
+        </w:rPr>
+        <w:t>print</w:t>
+      </w:r>
+      <w:proofErr w:type="spellEnd"/>
+      <w:r>
+        <w:rPr>
+          <w:rFonts w:ascii="Arial" w:hAnsi="Arial" w:cs="Arial"/>
+        </w:rPr>
+        <w:t xml:space="preserve"> </w:t>
       </w:r>
       <w:proofErr w:type="spellStart"/>
       <w:r>
@@ -18123,7 +18584,21 @@
         <w:rPr>
           <w:rFonts w:ascii="Arial" w:hAnsi="Arial" w:cs="Arial"/>
         </w:rPr>
-        <w:t xml:space="preserve">Fonte: print </w:t>
+        <w:t xml:space="preserve">Fonte: </w:t>
+      </w:r>
+      <w:proofErr w:type="spellStart"/>
+      <w:r>
+        <w:rPr>
+          <w:rFonts w:ascii="Arial" w:hAnsi="Arial" w:cs="Arial"/>
+        </w:rPr>
+        <w:t>print</w:t>
+      </w:r>
+      <w:proofErr w:type="spellEnd"/>
+      <w:r>
+        <w:rPr>
+          <w:rFonts w:ascii="Arial" w:hAnsi="Arial" w:cs="Arial"/>
+        </w:rPr>
+        <w:t xml:space="preserve"> </w:t>
       </w:r>
       <w:proofErr w:type="spellStart"/>
       <w:r>
@@ -18252,7 +18727,21 @@
         <w:rPr>
           <w:rFonts w:ascii="Arial" w:hAnsi="Arial" w:cs="Arial"/>
         </w:rPr>
-        <w:t xml:space="preserve">Fonte: print </w:t>
+        <w:t xml:space="preserve">Fonte: </w:t>
+      </w:r>
+      <w:proofErr w:type="spellStart"/>
+      <w:r>
+        <w:rPr>
+          <w:rFonts w:ascii="Arial" w:hAnsi="Arial" w:cs="Arial"/>
+        </w:rPr>
+        <w:t>print</w:t>
+      </w:r>
+      <w:proofErr w:type="spellEnd"/>
+      <w:r>
+        <w:rPr>
+          <w:rFonts w:ascii="Arial" w:hAnsi="Arial" w:cs="Arial"/>
+        </w:rPr>
+        <w:t xml:space="preserve"> </w:t>
       </w:r>
       <w:proofErr w:type="spellStart"/>
       <w:r>
@@ -18294,7 +18783,7 @@
 </file>
 
 <file path=word/endnotes.xml><?xml version="1.0" encoding="utf-8"?>
-<w:endnotes xmlns:wpc="http://schemas.microsoft.com/office/word/2010/wordprocessingCanvas" xmlns:cx="http://schemas.microsoft.com/office/drawing/2014/chartex" xmlns:cx1="http://schemas.microsoft.com/office/drawing/2015/9/8/chartex" xmlns:cx2="http://schemas.microsoft.com/office/drawing/2015/10/21/chartex" xmlns:cx3="http://schemas.microsoft.com/office/drawing/2016/5/9/chartex" xmlns:cx4="http://schemas.microsoft.com/office/drawing/2016/5/10/chartex" xmlns:cx5="http://schemas.microsoft.com/office/drawing/2016/5/11/chartex" xmlns:cx6="http://schemas.microsoft.com/office/drawing/2016/5/12/chartex" xmlns:cx7="http://schemas.microsoft.com/office/drawing/2016/5/13/chartex" xmlns:cx8="http://schemas.microsoft.com/office/drawing/2016/5/14/chartex" xmlns:mc="http://schemas.openxmlformats.org/markup-compatibility/2006" xmlns:aink="http://schemas.microsoft.com/office/drawing/2016/ink" xmlns:am3d="http://schemas.microsoft.com/office/drawing/2017/model3d" xmlns:o="urn:schemas-microsoft-com:office:office" xmlns:r="http://schemas.openxmlformats.org/officeDocument/2006/relationships" xmlns:m="http://schemas.openxmlformats.org/officeDocument/2006/math" xmlns:v="urn:schemas-microsoft-com:vml" xmlns:wp14="http://schemas.microsoft.com/office/word/2010/wordprocessingDrawing" xmlns:wp="http://schemas.openxmlformats.org/drawingml/2006/wordprocessingDrawing" xmlns:w10="urn:schemas-microsoft-com:office:word" xmlns:w="http://schemas.openxmlformats.org/wordprocessingml/2006/main" xmlns:w14="http://schemas.microsoft.com/office/word/2010/wordml" xmlns:w15="http://schemas.microsoft.com/office/word/2012/wordml" xmlns:w16cid="http://schemas.microsoft.com/office/word/2016/wordml/cid" xmlns:w16se="http://schemas.microsoft.com/office/word/2015/wordml/symex" xmlns:wpg="http://schemas.microsoft.com/office/word/2010/wordprocessingGroup" xmlns:wpi="http://schemas.microsoft.com/office/word/2010/wordprocessingInk" xmlns:wne="http://schemas.microsoft.com/office/word/2006/wordml" xmlns:wps="http://schemas.microsoft.com/office/word/2010/wordprocessingShape" mc:Ignorable="w14 w15 w16se w16cid wp14">
+<w:endnotes xmlns:wpc="http://schemas.microsoft.com/office/word/2010/wordprocessingCanvas" xmlns:mo="http://schemas.microsoft.com/office/mac/office/2008/main" xmlns:mc="http://schemas.openxmlformats.org/markup-compatibility/2006" xmlns:mv="urn:schemas-microsoft-com:mac:vml" xmlns:o="urn:schemas-microsoft-com:office:office" xmlns:r="http://schemas.openxmlformats.org/officeDocument/2006/relationships" xmlns:m="http://schemas.openxmlformats.org/officeDocument/2006/math" xmlns:v="urn:schemas-microsoft-com:vml" xmlns:wp14="http://schemas.microsoft.com/office/word/2010/wordprocessingDrawing" xmlns:wp="http://schemas.openxmlformats.org/drawingml/2006/wordprocessingDrawing" xmlns:w10="urn:schemas-microsoft-com:office:word" xmlns:w="http://schemas.openxmlformats.org/wordprocessingml/2006/main" xmlns:w14="http://schemas.microsoft.com/office/word/2010/wordml" xmlns:w15="http://schemas.microsoft.com/office/word/2012/wordml" xmlns:wpg="http://schemas.microsoft.com/office/word/2010/wordprocessingGroup" xmlns:wpi="http://schemas.microsoft.com/office/word/2010/wordprocessingInk" xmlns:wne="http://schemas.microsoft.com/office/word/2006/wordml" xmlns:wps="http://schemas.microsoft.com/office/word/2010/wordprocessingShape" mc:Ignorable="w14 w15 wp14">
   <w:endnote w:type="separator" w:id="-1">
     <w:p>
       <w:r>
@@ -18313,7 +18802,7 @@
 </file>
 
 <file path=word/footer1.xml><?xml version="1.0" encoding="utf-8"?>
-<w:ftr xmlns:wpc="http://schemas.microsoft.com/office/word/2010/wordprocessingCanvas" xmlns:cx="http://schemas.microsoft.com/office/drawing/2014/chartex" xmlns:cx1="http://schemas.microsoft.com/office/drawing/2015/9/8/chartex" xmlns:cx2="http://schemas.microsoft.com/office/drawing/2015/10/21/chartex" xmlns:cx3="http://schemas.microsoft.com/office/drawing/2016/5/9/chartex" xmlns:cx4="http://schemas.microsoft.com/office/drawing/2016/5/10/chartex" xmlns:cx5="http://schemas.microsoft.com/office/drawing/2016/5/11/chartex" xmlns:cx6="http://schemas.microsoft.com/office/drawing/2016/5/12/chartex" xmlns:cx7="http://schemas.microsoft.com/office/drawing/2016/5/13/chartex" xmlns:cx8="http://schemas.microsoft.com/office/drawing/2016/5/14/chartex" xmlns:mc="http://schemas.openxmlformats.org/markup-compatibility/2006" xmlns:aink="http://schemas.microsoft.com/office/drawing/2016/ink" xmlns:am3d="http://schemas.microsoft.com/office/drawing/2017/model3d" xmlns:o="urn:schemas-microsoft-com:office:office" xmlns:r="http://schemas.openxmlformats.org/officeDocument/2006/relationships" xmlns:m="http://schemas.openxmlformats.org/officeDocument/2006/math" xmlns:v="urn:schemas-microsoft-com:vml" xmlns:wp14="http://schemas.microsoft.com/office/word/2010/wordprocessingDrawing" xmlns:wp="http://schemas.openxmlformats.org/drawingml/2006/wordprocessingDrawing" xmlns:w10="urn:schemas-microsoft-com:office:word" xmlns:w="http://schemas.openxmlformats.org/wordprocessingml/2006/main" xmlns:w14="http://schemas.microsoft.com/office/word/2010/wordml" xmlns:w15="http://schemas.microsoft.com/office/word/2012/wordml" xmlns:w16cid="http://schemas.microsoft.com/office/word/2016/wordml/cid" xmlns:w16se="http://schemas.microsoft.com/office/word/2015/wordml/symex" xmlns:wpg="http://schemas.microsoft.com/office/word/2010/wordprocessingGroup" xmlns:wpi="http://schemas.microsoft.com/office/word/2010/wordprocessingInk" xmlns:wne="http://schemas.microsoft.com/office/word/2006/wordml" xmlns:wps="http://schemas.microsoft.com/office/word/2010/wordprocessingShape" mc:Ignorable="w14 w15 w16se w16cid wp14">
+<w:ftr xmlns:wpc="http://schemas.microsoft.com/office/word/2010/wordprocessingCanvas" xmlns:mo="http://schemas.microsoft.com/office/mac/office/2008/main" xmlns:mc="http://schemas.openxmlformats.org/markup-compatibility/2006" xmlns:mv="urn:schemas-microsoft-com:mac:vml" xmlns:o="urn:schemas-microsoft-com:office:office" xmlns:r="http://schemas.openxmlformats.org/officeDocument/2006/relationships" xmlns:m="http://schemas.openxmlformats.org/officeDocument/2006/math" xmlns:v="urn:schemas-microsoft-com:vml" xmlns:wp14="http://schemas.microsoft.com/office/word/2010/wordprocessingDrawing" xmlns:wp="http://schemas.openxmlformats.org/drawingml/2006/wordprocessingDrawing" xmlns:w10="urn:schemas-microsoft-com:office:word" xmlns:w="http://schemas.openxmlformats.org/wordprocessingml/2006/main" xmlns:w14="http://schemas.microsoft.com/office/word/2010/wordml" xmlns:w15="http://schemas.microsoft.com/office/word/2012/wordml" xmlns:wpg="http://schemas.microsoft.com/office/word/2010/wordprocessingGroup" xmlns:wpi="http://schemas.microsoft.com/office/word/2010/wordprocessingInk" xmlns:wne="http://schemas.microsoft.com/office/word/2006/wordml" xmlns:wps="http://schemas.microsoft.com/office/word/2010/wordprocessingShape" mc:Ignorable="w14 w15 wp14">
   <w:p>
     <w:pPr>
       <w:pStyle w:val="Rodap"/>
@@ -18331,7 +18820,7 @@
 </file>
 
 <file path=word/footnotes.xml><?xml version="1.0" encoding="utf-8"?>
-<w:footnotes xmlns:wpc="http://schemas.microsoft.com/office/word/2010/wordprocessingCanvas" xmlns:cx="http://schemas.microsoft.com/office/drawing/2014/chartex" xmlns:cx1="http://schemas.microsoft.com/office/drawing/2015/9/8/chartex" xmlns:cx2="http://schemas.microsoft.com/office/drawing/2015/10/21/chartex" xmlns:cx3="http://schemas.microsoft.com/office/drawing/2016/5/9/chartex" xmlns:cx4="http://schemas.microsoft.com/office/drawing/2016/5/10/chartex" xmlns:cx5="http://schemas.microsoft.com/office/drawing/2016/5/11/chartex" xmlns:cx6="http://schemas.microsoft.com/office/drawing/2016/5/12/chartex" xmlns:cx7="http://schemas.microsoft.com/office/drawing/2016/5/13/chartex" xmlns:cx8="http://schemas.microsoft.com/office/drawing/2016/5/14/chartex" xmlns:mc="http://schemas.openxmlformats.org/markup-compatibility/2006" xmlns:aink="http://schemas.microsoft.com/office/drawing/2016/ink" xmlns:am3d="http://schemas.microsoft.com/office/drawing/2017/model3d" xmlns:o="urn:schemas-microsoft-com:office:office" xmlns:r="http://schemas.openxmlformats.org/officeDocument/2006/relationships" xmlns:m="http://schemas.openxmlformats.org/officeDocument/2006/math" xmlns:v="urn:schemas-microsoft-com:vml" xmlns:wp14="http://schemas.microsoft.com/office/word/2010/wordprocessingDrawing" xmlns:wp="http://schemas.openxmlformats.org/drawingml/2006/wordprocessingDrawing" xmlns:w10="urn:schemas-microsoft-com:office:word" xmlns:w="http://schemas.openxmlformats.org/wordprocessingml/2006/main" xmlns:w14="http://schemas.microsoft.com/office/word/2010/wordml" xmlns:w15="http://schemas.microsoft.com/office/word/2012/wordml" xmlns:w16cid="http://schemas.microsoft.com/office/word/2016/wordml/cid" xmlns:w16se="http://schemas.microsoft.com/office/word/2015/wordml/symex" xmlns:wpg="http://schemas.microsoft.com/office/word/2010/wordprocessingGroup" xmlns:wpi="http://schemas.microsoft.com/office/word/2010/wordprocessingInk" xmlns:wne="http://schemas.microsoft.com/office/word/2006/wordml" xmlns:wps="http://schemas.microsoft.com/office/word/2010/wordprocessingShape" mc:Ignorable="w14 w15 w16se w16cid wp14">
+<w:footnotes xmlns:wpc="http://schemas.microsoft.com/office/word/2010/wordprocessingCanvas" xmlns:mo="http://schemas.microsoft.com/office/mac/office/2008/main" xmlns:mc="http://schemas.openxmlformats.org/markup-compatibility/2006" xmlns:mv="urn:schemas-microsoft-com:mac:vml" xmlns:o="urn:schemas-microsoft-com:office:office" xmlns:r="http://schemas.openxmlformats.org/officeDocument/2006/relationships" xmlns:m="http://schemas.openxmlformats.org/officeDocument/2006/math" xmlns:v="urn:schemas-microsoft-com:vml" xmlns:wp14="http://schemas.microsoft.com/office/word/2010/wordprocessingDrawing" xmlns:wp="http://schemas.openxmlformats.org/drawingml/2006/wordprocessingDrawing" xmlns:w10="urn:schemas-microsoft-com:office:word" xmlns:w="http://schemas.openxmlformats.org/wordprocessingml/2006/main" xmlns:w14="http://schemas.microsoft.com/office/word/2010/wordml" xmlns:w15="http://schemas.microsoft.com/office/word/2012/wordml" xmlns:wpg="http://schemas.microsoft.com/office/word/2010/wordprocessingGroup" xmlns:wpi="http://schemas.microsoft.com/office/word/2010/wordprocessingInk" xmlns:wne="http://schemas.microsoft.com/office/word/2006/wordml" xmlns:wps="http://schemas.microsoft.com/office/word/2010/wordprocessingShape" mc:Ignorable="w14 w15 wp14">
   <w:footnote w:type="separator" w:id="-1">
     <w:p>
       <w:r>
@@ -18350,7 +18839,7 @@
 </file>
 
 <file path=word/header1.xml><?xml version="1.0" encoding="utf-8"?>
-<w:hdr xmlns:wpc="http://schemas.microsoft.com/office/word/2010/wordprocessingCanvas" xmlns:cx="http://schemas.microsoft.com/office/drawing/2014/chartex" xmlns:cx1="http://schemas.microsoft.com/office/drawing/2015/9/8/chartex" xmlns:cx2="http://schemas.microsoft.com/office/drawing/2015/10/21/chartex" xmlns:cx3="http://schemas.microsoft.com/office/drawing/2016/5/9/chartex" xmlns:cx4="http://schemas.microsoft.com/office/drawing/2016/5/10/chartex" xmlns:cx5="http://schemas.microsoft.com/office/drawing/2016/5/11/chartex" xmlns:cx6="http://schemas.microsoft.com/office/drawing/2016/5/12/chartex" xmlns:cx7="http://schemas.microsoft.com/office/drawing/2016/5/13/chartex" xmlns:cx8="http://schemas.microsoft.com/office/drawing/2016/5/14/chartex" xmlns:mc="http://schemas.openxmlformats.org/markup-compatibility/2006" xmlns:aink="http://schemas.microsoft.com/office/drawing/2016/ink" xmlns:am3d="http://schemas.microsoft.com/office/drawing/2017/model3d" xmlns:o="urn:schemas-microsoft-com:office:office" xmlns:r="http://schemas.openxmlformats.org/officeDocument/2006/relationships" xmlns:m="http://schemas.openxmlformats.org/officeDocument/2006/math" xmlns:v="urn:schemas-microsoft-com:vml" xmlns:wp14="http://schemas.microsoft.com/office/word/2010/wordprocessingDrawing" xmlns:wp="http://schemas.openxmlformats.org/drawingml/2006/wordprocessingDrawing" xmlns:w10="urn:schemas-microsoft-com:office:word" xmlns:w="http://schemas.openxmlformats.org/wordprocessingml/2006/main" xmlns:w14="http://schemas.microsoft.com/office/word/2010/wordml" xmlns:w15="http://schemas.microsoft.com/office/word/2012/wordml" xmlns:w16cid="http://schemas.microsoft.com/office/word/2016/wordml/cid" xmlns:w16se="http://schemas.microsoft.com/office/word/2015/wordml/symex" xmlns:wpg="http://schemas.microsoft.com/office/word/2010/wordprocessingGroup" xmlns:wpi="http://schemas.microsoft.com/office/word/2010/wordprocessingInk" xmlns:wne="http://schemas.microsoft.com/office/word/2006/wordml" xmlns:wps="http://schemas.microsoft.com/office/word/2010/wordprocessingShape" mc:Ignorable="w14 w15 w16se w16cid wp14">
+<w:hdr xmlns:wpc="http://schemas.microsoft.com/office/word/2010/wordprocessingCanvas" xmlns:mo="http://schemas.microsoft.com/office/mac/office/2008/main" xmlns:mc="http://schemas.openxmlformats.org/markup-compatibility/2006" xmlns:mv="urn:schemas-microsoft-com:mac:vml" xmlns:o="urn:schemas-microsoft-com:office:office" xmlns:r="http://schemas.openxmlformats.org/officeDocument/2006/relationships" xmlns:m="http://schemas.openxmlformats.org/officeDocument/2006/math" xmlns:v="urn:schemas-microsoft-com:vml" xmlns:wp14="http://schemas.microsoft.com/office/word/2010/wordprocessingDrawing" xmlns:wp="http://schemas.openxmlformats.org/drawingml/2006/wordprocessingDrawing" xmlns:w10="urn:schemas-microsoft-com:office:word" xmlns:w="http://schemas.openxmlformats.org/wordprocessingml/2006/main" xmlns:w14="http://schemas.microsoft.com/office/word/2010/wordml" xmlns:w15="http://schemas.microsoft.com/office/word/2012/wordml" xmlns:wpg="http://schemas.microsoft.com/office/word/2010/wordprocessingGroup" xmlns:wpi="http://schemas.microsoft.com/office/word/2010/wordprocessingInk" xmlns:wne="http://schemas.microsoft.com/office/word/2006/wordml" xmlns:wps="http://schemas.microsoft.com/office/word/2010/wordprocessingShape" mc:Ignorable="w14 w15 wp14">
   <w:p>
     <w:pPr>
       <w:widowControl w:val="0"/>
@@ -18365,6 +18854,7 @@
         <w:szCs w:val="32"/>
       </w:rPr>
     </w:pPr>
+    <w:proofErr w:type="spellStart"/>
     <w:r>
       <w:rPr>
         <w:rFonts w:ascii="Arial" w:hAnsi="Arial" w:cs="Arial"/>
@@ -18372,8 +18862,9 @@
         <w:sz w:val="32"/>
         <w:szCs w:val="32"/>
       </w:rPr>
-      <w:t xml:space="preserve">SantaClub – </w:t>
+      <w:t>SantaClub</w:t>
     </w:r>
+    <w:proofErr w:type="spellEnd"/>
     <w:r>
       <w:rPr>
         <w:rFonts w:ascii="Arial" w:hAnsi="Arial" w:cs="Arial"/>
@@ -18381,7 +18872,7 @@
         <w:sz w:val="32"/>
         <w:szCs w:val="32"/>
       </w:rPr>
-      <w:t>UNOESTE – Universidade do Oeste Paulista</w:t>
+      <w:t xml:space="preserve"> – UNOESTE – Universidade do Oeste Paulista</w:t>
     </w:r>
     <w:r>
       <w:rPr>
@@ -18418,11 +18909,11 @@
 </file>
 
 <file path=word/numbering.xml><?xml version="1.0" encoding="utf-8"?>
-<w:numbering xmlns:wpc="http://schemas.microsoft.com/office/word/2010/wordprocessingCanvas" xmlns:cx="http://schemas.microsoft.com/office/drawing/2014/chartex" xmlns:cx1="http://schemas.microsoft.com/office/drawing/2015/9/8/chartex" xmlns:cx2="http://schemas.microsoft.com/office/drawing/2015/10/21/chartex" xmlns:cx3="http://schemas.microsoft.com/office/drawing/2016/5/9/chartex" xmlns:cx4="http://schemas.microsoft.com/office/drawing/2016/5/10/chartex" xmlns:cx5="http://schemas.microsoft.com/office/drawing/2016/5/11/chartex" xmlns:cx6="http://schemas.microsoft.com/office/drawing/2016/5/12/chartex" xmlns:cx7="http://schemas.microsoft.com/office/drawing/2016/5/13/chartex" xmlns:cx8="http://schemas.microsoft.com/office/drawing/2016/5/14/chartex" xmlns:mc="http://schemas.openxmlformats.org/markup-compatibility/2006" xmlns:aink="http://schemas.microsoft.com/office/drawing/2016/ink" xmlns:am3d="http://schemas.microsoft.com/office/drawing/2017/model3d" xmlns:o="urn:schemas-microsoft-com:office:office" xmlns:r="http://schemas.openxmlformats.org/officeDocument/2006/relationships" xmlns:m="http://schemas.openxmlformats.org/officeDocument/2006/math" xmlns:v="urn:schemas-microsoft-com:vml" xmlns:wp14="http://schemas.microsoft.com/office/word/2010/wordprocessingDrawing" xmlns:wp="http://schemas.openxmlformats.org/drawingml/2006/wordprocessingDrawing" xmlns:w10="urn:schemas-microsoft-com:office:word" xmlns:w="http://schemas.openxmlformats.org/wordprocessingml/2006/main" xmlns:w14="http://schemas.microsoft.com/office/word/2010/wordml" xmlns:w15="http://schemas.microsoft.com/office/word/2012/wordml" xmlns:w16cid="http://schemas.microsoft.com/office/word/2016/wordml/cid" xmlns:w16se="http://schemas.microsoft.com/office/word/2015/wordml/symex" xmlns:wpg="http://schemas.microsoft.com/office/word/2010/wordprocessingGroup" xmlns:wpi="http://schemas.microsoft.com/office/word/2010/wordprocessingInk" xmlns:wne="http://schemas.microsoft.com/office/word/2006/wordml" xmlns:wps="http://schemas.microsoft.com/office/word/2010/wordprocessingShape" mc:Ignorable="w14 w15 w16se w16cid wp14">
-  <w:abstractNum w:abstractNumId="0" w15:restartNumberingAfterBreak="0">
+<w:numbering xmlns:wpc="http://schemas.microsoft.com/office/word/2010/wordprocessingCanvas" xmlns:mo="http://schemas.microsoft.com/office/mac/office/2008/main" xmlns:mc="http://schemas.openxmlformats.org/markup-compatibility/2006" xmlns:mv="urn:schemas-microsoft-com:mac:vml" xmlns:o="urn:schemas-microsoft-com:office:office" xmlns:r="http://schemas.openxmlformats.org/officeDocument/2006/relationships" xmlns:m="http://schemas.openxmlformats.org/officeDocument/2006/math" xmlns:v="urn:schemas-microsoft-com:vml" xmlns:wp14="http://schemas.microsoft.com/office/word/2010/wordprocessingDrawing" xmlns:wp="http://schemas.openxmlformats.org/drawingml/2006/wordprocessingDrawing" xmlns:w10="urn:schemas-microsoft-com:office:word" xmlns:w="http://schemas.openxmlformats.org/wordprocessingml/2006/main" xmlns:w14="http://schemas.microsoft.com/office/word/2010/wordml" xmlns:w15="http://schemas.microsoft.com/office/word/2012/wordml" xmlns:wpg="http://schemas.microsoft.com/office/word/2010/wordprocessingGroup" xmlns:wpi="http://schemas.microsoft.com/office/word/2010/wordprocessingInk" xmlns:wne="http://schemas.microsoft.com/office/word/2006/wordml" xmlns:wps="http://schemas.microsoft.com/office/word/2010/wordprocessingShape" mc:Ignorable="w14 w15 wp14">
+  <w:abstractNum w:abstractNumId="0">
     <w:nsid w:val="FFFFFF1D"/>
     <w:multiLevelType w:val="multilevel"/>
-    <w:tmpl w:val="BDC0FB6C"/>
+    <w:tmpl w:val="C7383230"/>
     <w:lvl w:ilvl="0">
       <w:start w:val="1"/>
       <w:numFmt w:val="bullet"/>
@@ -18559,7 +19050,7 @@
       </w:rPr>
     </w:lvl>
   </w:abstractNum>
-  <w:abstractNum w:abstractNumId="1" w15:restartNumberingAfterBreak="0">
+  <w:abstractNum w:abstractNumId="1">
     <w:nsid w:val="00000001"/>
     <w:multiLevelType w:val="hybridMultilevel"/>
     <w:tmpl w:val="00000001"/>
@@ -18613,7 +19104,7 @@
       <w:lvlJc w:val="left"/>
     </w:lvl>
   </w:abstractNum>
-  <w:abstractNum w:abstractNumId="2" w15:restartNumberingAfterBreak="0">
+  <w:abstractNum w:abstractNumId="2">
     <w:nsid w:val="00000002"/>
     <w:multiLevelType w:val="hybridMultilevel"/>
     <w:tmpl w:val="00000002"/>
@@ -18667,7 +19158,7 @@
       <w:lvlJc w:val="left"/>
     </w:lvl>
   </w:abstractNum>
-  <w:abstractNum w:abstractNumId="3" w15:restartNumberingAfterBreak="0">
+  <w:abstractNum w:abstractNumId="3">
     <w:nsid w:val="002E1F00"/>
     <w:multiLevelType w:val="hybridMultilevel"/>
     <w:tmpl w:val="B73055E2"/>
@@ -18756,7 +19247,7 @@
       </w:pPr>
     </w:lvl>
   </w:abstractNum>
-  <w:abstractNum w:abstractNumId="4" w15:restartNumberingAfterBreak="0">
+  <w:abstractNum w:abstractNumId="4">
     <w:nsid w:val="06C85052"/>
     <w:multiLevelType w:val="multilevel"/>
     <w:tmpl w:val="4FEA3C6E"/>
@@ -18869,7 +19360,7 @@
       </w:rPr>
     </w:lvl>
   </w:abstractNum>
-  <w:abstractNum w:abstractNumId="5" w15:restartNumberingAfterBreak="0">
+  <w:abstractNum w:abstractNumId="5">
     <w:nsid w:val="2AC34195"/>
     <w:multiLevelType w:val="hybridMultilevel"/>
     <w:tmpl w:val="4912B50A"/>
@@ -18959,7 +19450,7 @@
       </w:pPr>
     </w:lvl>
   </w:abstractNum>
-  <w:abstractNum w:abstractNumId="6" w15:restartNumberingAfterBreak="0">
+  <w:abstractNum w:abstractNumId="6">
     <w:nsid w:val="4C4F3A76"/>
     <w:multiLevelType w:val="multilevel"/>
     <w:tmpl w:val="0416001F"/>
@@ -19045,7 +19536,7 @@
       </w:pPr>
     </w:lvl>
   </w:abstractNum>
-  <w:abstractNum w:abstractNumId="7" w15:restartNumberingAfterBreak="0">
+  <w:abstractNum w:abstractNumId="7">
     <w:nsid w:val="5EAA609D"/>
     <w:multiLevelType w:val="hybridMultilevel"/>
     <w:tmpl w:val="B73055E2"/>
@@ -19134,7 +19625,7 @@
       </w:pPr>
     </w:lvl>
   </w:abstractNum>
-  <w:abstractNum w:abstractNumId="8" w15:restartNumberingAfterBreak="0">
+  <w:abstractNum w:abstractNumId="8">
     <w:nsid w:val="61E31B2D"/>
     <w:multiLevelType w:val="multilevel"/>
     <w:tmpl w:val="BE58CF96"/>
@@ -19295,7 +19786,7 @@
 </file>
 
 <file path=word/styles.xml><?xml version="1.0" encoding="utf-8"?>
-<w:styles xmlns:mc="http://schemas.openxmlformats.org/markup-compatibility/2006" xmlns:r="http://schemas.openxmlformats.org/officeDocument/2006/relationships" xmlns:w="http://schemas.openxmlformats.org/wordprocessingml/2006/main" xmlns:w14="http://schemas.microsoft.com/office/word/2010/wordml" xmlns:w15="http://schemas.microsoft.com/office/word/2012/wordml" xmlns:w16cid="http://schemas.microsoft.com/office/word/2016/wordml/cid" xmlns:w16se="http://schemas.microsoft.com/office/word/2015/wordml/symex" mc:Ignorable="w14 w15 w16se w16cid">
+<w:styles xmlns:mc="http://schemas.openxmlformats.org/markup-compatibility/2006" xmlns:r="http://schemas.openxmlformats.org/officeDocument/2006/relationships" xmlns:w="http://schemas.openxmlformats.org/wordprocessingml/2006/main" xmlns:w14="http://schemas.microsoft.com/office/word/2010/wordml" xmlns:w15="http://schemas.microsoft.com/office/word/2012/wordml" mc:Ignorable="w14 w15">
   <w:docDefaults>
     <w:rPrDefault>
       <w:rPr>
@@ -19305,7 +19796,7 @@
     </w:rPrDefault>
     <w:pPrDefault/>
   </w:docDefaults>
-  <w:latentStyles w:defLockedState="0" w:defUIPriority="99" w:defSemiHidden="0" w:defUnhideWhenUsed="0" w:defQFormat="0" w:count="375">
+  <w:latentStyles w:defLockedState="0" w:defUIPriority="99" w:defSemiHidden="0" w:defUnhideWhenUsed="0" w:defQFormat="0" w:count="380">
     <w:lsdException w:name="Normal" w:uiPriority="0" w:qFormat="1"/>
     <w:lsdException w:name="heading 1" w:uiPriority="9" w:qFormat="1"/>
     <w:lsdException w:name="heading 2" w:uiPriority="9" w:qFormat="1"/>
@@ -19462,6 +19953,15 @@
     <w:lsdException w:name="Balloon Text" w:semiHidden="1" w:unhideWhenUsed="1"/>
     <w:lsdException w:name="Table Grid" w:uiPriority="59"/>
     <w:lsdException w:name="Table Theme" w:semiHidden="1" w:unhideWhenUsed="1"/>
+    <w:lsdException w:name="Note Level 1" w:semiHidden="1" w:unhideWhenUsed="1"/>
+    <w:lsdException w:name="Note Level 2" w:qFormat="1"/>
+    <w:lsdException w:name="Note Level 3" w:semiHidden="1" w:unhideWhenUsed="1"/>
+    <w:lsdException w:name="Note Level 4" w:semiHidden="1" w:unhideWhenUsed="1"/>
+    <w:lsdException w:name="Note Level 5" w:semiHidden="1" w:unhideWhenUsed="1"/>
+    <w:lsdException w:name="Note Level 6" w:semiHidden="1" w:unhideWhenUsed="1"/>
+    <w:lsdException w:name="Note Level 7" w:semiHidden="1" w:unhideWhenUsed="1"/>
+    <w:lsdException w:name="Note Level 8" w:semiHidden="1" w:unhideWhenUsed="1"/>
+    <w:lsdException w:name="Note Level 9" w:semiHidden="1" w:unhideWhenUsed="1"/>
     <w:lsdException w:name="Placeholder Text" w:semiHidden="1"/>
     <w:lsdException w:name="No Spacing" w:uiPriority="1" w:qFormat="1"/>
     <w:lsdException w:name="Light Shading" w:uiPriority="60"/>
@@ -19886,7 +20386,7 @@
       <w:lang w:val="x-none" w:eastAsia="en-US"/>
     </w:rPr>
   </w:style>
-  <w:style w:type="character" w:styleId="Hyperlink">
+  <w:style w:type="character" w:styleId="Hiperlink">
     <w:name w:val="Hyperlink"/>
     <w:uiPriority w:val="99"/>
     <w:unhideWhenUsed/>
@@ -20047,6 +20547,7 @@
     <w:uiPriority w:val="59"/>
     <w:rsid w:val="00E17275"/>
     <w:tblPr>
+      <w:tblInd w:w="0" w:type="dxa"/>
       <w:tblBorders>
         <w:top w:val="single" w:sz="4" w:space="0" w:color="auto"/>
         <w:left w:val="single" w:sz="4" w:space="0" w:color="auto"/>
@@ -20055,6 +20556,12 @@
         <w:insideH w:val="single" w:sz="4" w:space="0" w:color="auto"/>
         <w:insideV w:val="single" w:sz="4" w:space="0" w:color="auto"/>
       </w:tblBorders>
+      <w:tblCellMar>
+        <w:top w:w="0" w:type="dxa"/>
+        <w:left w:w="108" w:type="dxa"/>
+        <w:bottom w:w="0" w:type="dxa"/>
+        <w:right w:w="108" w:type="dxa"/>
+      </w:tblCellMar>
     </w:tblPr>
   </w:style>
 </w:styles>
@@ -20326,7 +20833,7 @@
 </file>
 
 <file path=customXml/itemProps1.xml><?xml version="1.0" encoding="utf-8"?>
-<ds:datastoreItem xmlns:ds="http://schemas.openxmlformats.org/officeDocument/2006/customXml" ds:itemID="{BC9D9FCA-A4E9-49BD-9E6E-DF534C76C61D}">
+<ds:datastoreItem xmlns:ds="http://schemas.openxmlformats.org/officeDocument/2006/customXml" ds:itemID="{B80D9348-D8F1-CB4D-ADD9-25D0D602872C}">
   <ds:schemaRefs>
     <ds:schemaRef ds:uri="http://schemas.openxmlformats.org/officeDocument/2006/bibliography"/>
   </ds:schemaRefs>

</xml_diff>

<commit_message>
novas telas e correção ortográfica doc
</commit_message>
<xml_diff>
--- a/Manual Estagio - Gilberto Moraes.docx
+++ b/Manual Estagio - Gilberto Moraes.docx
@@ -669,7 +669,6 @@
         </w:rPr>
         <w:t xml:space="preserve">O </w:t>
       </w:r>
-      <w:proofErr w:type="spellStart"/>
       <w:r>
         <w:rPr>
           <w:rFonts w:ascii="Arial" w:hAnsi="Arial" w:cs="Arial"/>
@@ -677,7 +676,6 @@
         </w:rPr>
         <w:t>SantaClube</w:t>
       </w:r>
-      <w:proofErr w:type="spellEnd"/>
       <w:r>
         <w:rPr>
           <w:rFonts w:ascii="Arial" w:hAnsi="Arial" w:cs="Arial"/>
@@ -837,14 +835,7 @@
           <w:rFonts w:ascii="Arial" w:hAnsi="Arial" w:cs="Arial"/>
           <w:color w:val="000000"/>
         </w:rPr>
-        <w:t xml:space="preserve"> </w:t>
-      </w:r>
-      <w:r>
-        <w:rPr>
-          <w:rFonts w:ascii="Arial" w:hAnsi="Arial" w:cs="Arial"/>
-          <w:color w:val="000000"/>
-        </w:rPr>
-        <w:t>S</w:t>
+        <w:t xml:space="preserve"> S</w:t>
       </w:r>
       <w:r>
         <w:rPr>
@@ -858,21 +849,7 @@
           <w:rFonts w:ascii="Arial" w:hAnsi="Arial" w:cs="Arial"/>
           <w:color w:val="000000"/>
         </w:rPr>
-        <w:t>contas a receber associados referente a mensalidades e vales</w:t>
-      </w:r>
-      <w:r>
-        <w:rPr>
-          <w:rFonts w:ascii="Arial" w:hAnsi="Arial" w:cs="Arial"/>
-          <w:color w:val="000000"/>
-        </w:rPr>
-        <w:t xml:space="preserve"> automatizando o lançamento dos mesmos no caixa</w:t>
-      </w:r>
-      <w:r>
-        <w:rPr>
-          <w:rFonts w:ascii="Arial" w:hAnsi="Arial" w:cs="Arial"/>
-          <w:color w:val="000000"/>
-        </w:rPr>
-        <w:t>.</w:t>
+        <w:t>contas a receber associados referente a mensalidades e vales automatizando o lançamento dos mesmos no caixa.</w:t>
       </w:r>
     </w:p>
     <w:p>
@@ -907,23 +884,7 @@
           <w:rFonts w:ascii="Arial" w:hAnsi="Arial" w:cs="Arial"/>
           <w:color w:val="000000"/>
         </w:rPr>
-        <w:t xml:space="preserve">Com </w:t>
-      </w:r>
-      <w:proofErr w:type="spellStart"/>
-      <w:r>
-        <w:rPr>
-          <w:rFonts w:ascii="Arial" w:hAnsi="Arial" w:cs="Arial"/>
-          <w:color w:val="000000"/>
-        </w:rPr>
-        <w:t>SantaClub</w:t>
-      </w:r>
-      <w:proofErr w:type="spellEnd"/>
-      <w:r>
-        <w:rPr>
-          <w:rFonts w:ascii="Arial" w:hAnsi="Arial" w:cs="Arial"/>
-          <w:color w:val="000000"/>
-        </w:rPr>
-        <w:t xml:space="preserve"> será possível gerenciar</w:t>
+        <w:t>Com SantaClub será possível gerenciar</w:t>
       </w:r>
       <w:r>
         <w:rPr>
@@ -1119,23 +1080,7 @@
           <w:rFonts w:ascii="Arial" w:hAnsi="Arial" w:cs="Arial"/>
           <w:color w:val="000000"/>
         </w:rPr>
-        <w:t xml:space="preserve">O </w:t>
-      </w:r>
-      <w:proofErr w:type="spellStart"/>
-      <w:r>
-        <w:rPr>
-          <w:rFonts w:ascii="Arial" w:hAnsi="Arial" w:cs="Arial"/>
-          <w:color w:val="000000"/>
-        </w:rPr>
-        <w:t>SantaClub</w:t>
-      </w:r>
-      <w:proofErr w:type="spellEnd"/>
-      <w:r>
-        <w:rPr>
-          <w:rFonts w:ascii="Arial" w:hAnsi="Arial" w:cs="Arial"/>
-          <w:color w:val="000000"/>
-        </w:rPr>
-        <w:t xml:space="preserve"> conta com um controle de autenticação e autorização, portanto o administrador do sistema poderá gerenciar usuários e grupos para que cada grupo tenha acesso a determinadas funcionalidades no sistema.</w:t>
+        <w:t>O SantaClub conta com um controle de autenticação e autorização, portanto o administrador do sistema poderá gerenciar usuários e grupos para que cada grupo tenha acesso a determinadas funcionalidades no sistema.</w:t>
       </w:r>
     </w:p>
     <w:p>
@@ -1703,14 +1648,7 @@
           <w:rFonts w:ascii="Arial" w:hAnsi="Arial" w:cs="Arial"/>
           <w:color w:val="000000"/>
         </w:rPr>
-        <w:t xml:space="preserve">, o valor e validade </w:t>
-      </w:r>
-      <w:r>
-        <w:rPr>
-          <w:rFonts w:ascii="Arial" w:hAnsi="Arial" w:cs="Arial"/>
-          <w:color w:val="000000"/>
-        </w:rPr>
-        <w:t>do vale</w:t>
+        <w:t>, o valor e validade do vale</w:t>
       </w:r>
       <w:r>
         <w:rPr>
@@ -1731,14 +1669,7 @@
           <w:rFonts w:ascii="Arial" w:hAnsi="Arial" w:cs="Arial"/>
           <w:color w:val="000000"/>
         </w:rPr>
-        <w:t>que é registrado pelo sistema com status “em aberto”, até que seja gerado contas a receber de associados</w:t>
-      </w:r>
-      <w:r>
-        <w:rPr>
-          <w:rFonts w:ascii="Arial" w:hAnsi="Arial" w:cs="Arial"/>
-          <w:color w:val="000000"/>
-        </w:rPr>
-        <w:t xml:space="preserve">, </w:t>
+        <w:t xml:space="preserve">que é registrado pelo sistema com status “em aberto”, até que seja gerado contas a receber de associados, </w:t>
       </w:r>
       <w:r>
         <w:rPr>
@@ -1929,7 +1860,6 @@
         </w:rPr>
         <w:t xml:space="preserve"> no </w:t>
       </w:r>
-      <w:proofErr w:type="spellStart"/>
       <w:r>
         <w:rPr>
           <w:rFonts w:ascii="Arial" w:hAnsi="Arial" w:cs="Arial"/>
@@ -1937,7 +1867,6 @@
         </w:rPr>
         <w:t>SantaClub</w:t>
       </w:r>
-      <w:proofErr w:type="spellEnd"/>
       <w:r>
         <w:rPr>
           <w:rFonts w:ascii="Arial" w:hAnsi="Arial" w:cs="Arial"/>
@@ -1992,7 +1921,35 @@
           <w:rFonts w:ascii="Arial" w:hAnsi="Arial" w:cs="Arial"/>
           <w:color w:val="000000"/>
         </w:rPr>
-        <w:t>O usuário poderá gerar contas a receber associados,</w:t>
+        <w:t xml:space="preserve">O usuário poderá gerar contas a receber associados, o </w:t>
+      </w:r>
+      <w:r>
+        <w:rPr>
+          <w:rFonts w:ascii="Arial" w:hAnsi="Arial" w:cs="Arial"/>
+          <w:color w:val="000000"/>
+        </w:rPr>
+        <w:t>SantaClub localiza os associados ativos e gera</w:t>
+      </w:r>
+      <w:r>
+        <w:rPr>
+          <w:rFonts w:ascii="Arial" w:hAnsi="Arial" w:cs="Arial"/>
+          <w:color w:val="000000"/>
+        </w:rPr>
+        <w:t>,</w:t>
+      </w:r>
+      <w:r>
+        <w:rPr>
+          <w:rFonts w:ascii="Arial" w:hAnsi="Arial" w:cs="Arial"/>
+          <w:color w:val="000000"/>
+        </w:rPr>
+        <w:t xml:space="preserve"> uma conta a receber de cada associado externo</w:t>
+      </w:r>
+      <w:r>
+        <w:rPr>
+          <w:rFonts w:ascii="Arial" w:hAnsi="Arial" w:cs="Arial"/>
+          <w:color w:val="000000"/>
+        </w:rPr>
+        <w:t>,</w:t>
       </w:r>
       <w:r>
         <w:rPr>
@@ -2006,44 +1963,21 @@
           <w:rFonts w:ascii="Arial" w:hAnsi="Arial" w:cs="Arial"/>
           <w:color w:val="000000"/>
         </w:rPr>
-        <w:t xml:space="preserve">o </w:t>
-      </w:r>
-      <w:proofErr w:type="spellStart"/>
-      <w:r>
-        <w:rPr>
-          <w:rFonts w:ascii="Arial" w:hAnsi="Arial" w:cs="Arial"/>
-          <w:color w:val="000000"/>
-        </w:rPr>
-        <w:t>SantaClub</w:t>
-      </w:r>
-      <w:proofErr w:type="spellEnd"/>
-      <w:r>
-        <w:rPr>
-          <w:rFonts w:ascii="Arial" w:hAnsi="Arial" w:cs="Arial"/>
-          <w:color w:val="000000"/>
-        </w:rPr>
-        <w:t xml:space="preserve"> localiza os associados ativos e gera</w:t>
-      </w:r>
-      <w:r>
-        <w:rPr>
-          <w:rFonts w:ascii="Arial" w:hAnsi="Arial" w:cs="Arial"/>
-          <w:color w:val="000000"/>
-        </w:rPr>
-        <w:t>,</w:t>
-      </w:r>
-      <w:r>
-        <w:rPr>
-          <w:rFonts w:ascii="Arial" w:hAnsi="Arial" w:cs="Arial"/>
-          <w:color w:val="000000"/>
-        </w:rPr>
-        <w:t xml:space="preserve"> uma conta a receber de cada associado externo</w:t>
-      </w:r>
-      <w:r>
-        <w:rPr>
-          <w:rFonts w:ascii="Arial" w:hAnsi="Arial" w:cs="Arial"/>
-          <w:color w:val="000000"/>
-        </w:rPr>
-        <w:t>,</w:t>
+        <w:t>referente a mensalidade</w:t>
+      </w:r>
+      <w:r>
+        <w:rPr>
+          <w:rFonts w:ascii="Arial" w:hAnsi="Arial" w:cs="Arial"/>
+          <w:color w:val="000000"/>
+        </w:rPr>
+        <w:t xml:space="preserve">, </w:t>
+      </w:r>
+      <w:r>
+        <w:rPr>
+          <w:rFonts w:ascii="Arial" w:hAnsi="Arial" w:cs="Arial"/>
+          <w:color w:val="000000"/>
+        </w:rPr>
+        <w:t>uma conta a receber intitulada</w:t>
       </w:r>
       <w:r>
         <w:rPr>
@@ -2057,21 +1991,49 @@
           <w:rFonts w:ascii="Arial" w:hAnsi="Arial" w:cs="Arial"/>
           <w:color w:val="000000"/>
         </w:rPr>
-        <w:t>referente a mensalidade</w:t>
-      </w:r>
-      <w:r>
-        <w:rPr>
-          <w:rFonts w:ascii="Arial" w:hAnsi="Arial" w:cs="Arial"/>
-          <w:color w:val="000000"/>
-        </w:rPr>
-        <w:t xml:space="preserve">, </w:t>
-      </w:r>
-      <w:r>
-        <w:rPr>
-          <w:rFonts w:ascii="Arial" w:hAnsi="Arial" w:cs="Arial"/>
-          <w:color w:val="000000"/>
-        </w:rPr>
-        <w:t>uma conta a receber intitulada</w:t>
+        <w:t>“</w:t>
+      </w:r>
+      <w:r>
+        <w:rPr>
+          <w:rFonts w:ascii="Arial" w:hAnsi="Arial" w:cs="Arial"/>
+          <w:color w:val="000000"/>
+        </w:rPr>
+        <w:t>Santa Casa</w:t>
+      </w:r>
+      <w:r>
+        <w:rPr>
+          <w:rFonts w:ascii="Arial" w:hAnsi="Arial" w:cs="Arial"/>
+          <w:color w:val="000000"/>
+        </w:rPr>
+        <w:t xml:space="preserve"> desconto Folha”, </w:t>
+      </w:r>
+      <w:r>
+        <w:rPr>
+          <w:rFonts w:ascii="Arial" w:hAnsi="Arial" w:cs="Arial"/>
+          <w:color w:val="000000"/>
+        </w:rPr>
+        <w:t>com o valor total da soma de mensalidades</w:t>
+      </w:r>
+      <w:r>
+        <w:rPr>
+          <w:rFonts w:ascii="Arial" w:hAnsi="Arial" w:cs="Arial"/>
+          <w:color w:val="000000"/>
+        </w:rPr>
+        <w:t xml:space="preserve"> e vales utilizados</w:t>
+      </w:r>
+      <w:r>
+        <w:rPr>
+          <w:rFonts w:ascii="Arial" w:hAnsi="Arial" w:cs="Arial"/>
+          <w:color w:val="000000"/>
+        </w:rPr>
+        <w:t xml:space="preserve"> de associados internos</w:t>
+      </w:r>
+      <w:r>
+        <w:rPr>
+          <w:rFonts w:ascii="Arial" w:hAnsi="Arial" w:cs="Arial"/>
+          <w:color w:val="000000"/>
+        </w:rPr>
+        <w:t>.</w:t>
       </w:r>
       <w:r>
         <w:rPr>
@@ -2085,57 +2047,34 @@
           <w:rFonts w:ascii="Arial" w:hAnsi="Arial" w:cs="Arial"/>
           <w:color w:val="000000"/>
         </w:rPr>
-        <w:t>“</w:t>
-      </w:r>
-      <w:r>
-        <w:rPr>
-          <w:rFonts w:ascii="Arial" w:hAnsi="Arial" w:cs="Arial"/>
-          <w:color w:val="000000"/>
-        </w:rPr>
-        <w:t>Santa Casa</w:t>
-      </w:r>
-      <w:r>
-        <w:rPr>
-          <w:rFonts w:ascii="Arial" w:hAnsi="Arial" w:cs="Arial"/>
-          <w:color w:val="000000"/>
-        </w:rPr>
-        <w:t xml:space="preserve"> desconto Folha</w:t>
-      </w:r>
-      <w:r>
-        <w:rPr>
-          <w:rFonts w:ascii="Arial" w:hAnsi="Arial" w:cs="Arial"/>
-          <w:color w:val="000000"/>
-        </w:rPr>
-        <w:t xml:space="preserve">”, </w:t>
-      </w:r>
-      <w:r>
-        <w:rPr>
-          <w:rFonts w:ascii="Arial" w:hAnsi="Arial" w:cs="Arial"/>
-          <w:color w:val="000000"/>
-        </w:rPr>
-        <w:t>com o valor total da soma de mensalidades</w:t>
-      </w:r>
-      <w:r>
-        <w:rPr>
-          <w:rFonts w:ascii="Arial" w:hAnsi="Arial" w:cs="Arial"/>
-          <w:color w:val="000000"/>
-        </w:rPr>
-        <w:t xml:space="preserve"> e vales utilizados</w:t>
-      </w:r>
-      <w:r>
-        <w:rPr>
-          <w:rFonts w:ascii="Arial" w:hAnsi="Arial" w:cs="Arial"/>
-          <w:color w:val="000000"/>
-        </w:rPr>
-        <w:t xml:space="preserve"> de associados internos</w:t>
-      </w:r>
-      <w:r>
-        <w:rPr>
-          <w:rFonts w:ascii="Arial" w:hAnsi="Arial" w:cs="Arial"/>
-          <w:color w:val="000000"/>
-        </w:rPr>
-        <w:t xml:space="preserve">. </w:t>
-      </w:r>
+        <w:t>O</w:t>
+      </w:r>
+      <w:r>
+        <w:rPr>
+          <w:rFonts w:ascii="Arial" w:hAnsi="Arial" w:cs="Arial"/>
+          <w:color w:val="000000"/>
+        </w:rPr>
+        <w:t xml:space="preserve"> sistema atualiza o status do associ</w:t>
+      </w:r>
+      <w:r>
+        <w:rPr>
+          <w:rFonts w:ascii="Arial" w:hAnsi="Arial" w:cs="Arial"/>
+          <w:color w:val="000000"/>
+        </w:rPr>
+        <w:t xml:space="preserve">ado para em débito, até que </w:t>
+      </w:r>
+      <w:r>
+        <w:rPr>
+          <w:rFonts w:ascii="Arial" w:hAnsi="Arial" w:cs="Arial"/>
+          <w:color w:val="000000"/>
+        </w:rPr>
+        <w:t>as contas a receber vinculadas a ele estejam constando como pagas.</w:t>
+      </w:r>
+    </w:p>
+    <w:p>
+      <w:pPr>
+        <w:pStyle w:val="Ttulo1"/>
+      </w:pPr>
     </w:p>
     <w:p>
       <w:pPr>
@@ -2155,48 +2094,6 @@
           <w:rFonts w:ascii="Arial" w:hAnsi="Arial" w:cs="Arial"/>
           <w:color w:val="000000"/>
         </w:rPr>
-        <w:t>O</w:t>
-      </w:r>
-      <w:r>
-        <w:rPr>
-          <w:rFonts w:ascii="Arial" w:hAnsi="Arial" w:cs="Arial"/>
-          <w:color w:val="000000"/>
-        </w:rPr>
-        <w:t xml:space="preserve"> sistema atualiza o status do associ</w:t>
-      </w:r>
-      <w:r>
-        <w:rPr>
-          <w:rFonts w:ascii="Arial" w:hAnsi="Arial" w:cs="Arial"/>
-          <w:color w:val="000000"/>
-        </w:rPr>
-        <w:t xml:space="preserve">ado para em débito, até que </w:t>
-      </w:r>
-      <w:r>
-        <w:rPr>
-          <w:rFonts w:ascii="Arial" w:hAnsi="Arial" w:cs="Arial"/>
-          <w:color w:val="000000"/>
-        </w:rPr>
-        <w:t>as contas a receber vinculadas a ele estejam constando como pagas.</w:t>
-      </w:r>
-    </w:p>
-    <w:p>
-      <w:pPr>
-        <w:widowControl w:val="0"/>
-        <w:autoSpaceDE w:val="0"/>
-        <w:autoSpaceDN w:val="0"/>
-        <w:adjustRightInd w:val="0"/>
-        <w:ind w:firstLine="709"/>
-        <w:jc w:val="both"/>
-        <w:rPr>
-          <w:rFonts w:ascii="Arial" w:hAnsi="Arial" w:cs="Arial"/>
-          <w:color w:val="000000"/>
-        </w:rPr>
-      </w:pPr>
-      <w:r>
-        <w:rPr>
-          <w:rFonts w:ascii="Arial" w:hAnsi="Arial" w:cs="Arial"/>
-          <w:color w:val="000000"/>
-        </w:rPr>
         <w:t xml:space="preserve">Para finalizar o usuário </w:t>
       </w:r>
       <w:r>
@@ -2302,6 +2199,7 @@
           <w:rFonts w:ascii="Arial" w:hAnsi="Arial" w:cs="Arial"/>
           <w:color w:val="000000"/>
         </w:rPr>
+        <w:lastRenderedPageBreak/>
         <w:t>realizar o desconto na folha de paga</w:t>
       </w:r>
       <w:r>
@@ -2323,7 +2221,6 @@
           <w:rFonts w:ascii="Arial" w:hAnsi="Arial" w:cs="Arial"/>
           <w:color w:val="000000"/>
         </w:rPr>
-        <w:lastRenderedPageBreak/>
         <w:t>AFUSCAPP</w:t>
       </w:r>
       <w:r>
@@ -2546,55 +2443,7 @@
           <w:rFonts w:ascii="Arial" w:hAnsi="Arial" w:cs="Arial"/>
           <w:color w:val="000000"/>
         </w:rPr>
-        <w:t xml:space="preserve"> de Projeto </w:t>
-      </w:r>
-      <w:proofErr w:type="spellStart"/>
-      <w:r>
-        <w:rPr>
-          <w:rFonts w:ascii="Arial" w:hAnsi="Arial" w:cs="Arial"/>
-          <w:color w:val="000000"/>
-        </w:rPr>
-        <w:t>Model</w:t>
-      </w:r>
-      <w:proofErr w:type="spellEnd"/>
-      <w:r>
-        <w:rPr>
-          <w:rFonts w:ascii="Arial" w:hAnsi="Arial" w:cs="Arial"/>
-          <w:color w:val="000000"/>
-        </w:rPr>
-        <w:t xml:space="preserve"> </w:t>
-      </w:r>
-      <w:proofErr w:type="spellStart"/>
-      <w:r>
-        <w:rPr>
-          <w:rFonts w:ascii="Arial" w:hAnsi="Arial" w:cs="Arial"/>
-          <w:color w:val="000000"/>
-        </w:rPr>
-        <w:t>View</w:t>
-      </w:r>
-      <w:proofErr w:type="spellEnd"/>
-      <w:r>
-        <w:rPr>
-          <w:rFonts w:ascii="Arial" w:hAnsi="Arial" w:cs="Arial"/>
-          <w:color w:val="000000"/>
-        </w:rPr>
-        <w:t xml:space="preserve"> </w:t>
-      </w:r>
-      <w:proofErr w:type="spellStart"/>
-      <w:r>
-        <w:rPr>
-          <w:rFonts w:ascii="Arial" w:hAnsi="Arial" w:cs="Arial"/>
-          <w:color w:val="000000"/>
-        </w:rPr>
-        <w:t>Controller</w:t>
-      </w:r>
-      <w:proofErr w:type="spellEnd"/>
-      <w:r>
-        <w:rPr>
-          <w:rFonts w:ascii="Arial" w:hAnsi="Arial" w:cs="Arial"/>
-          <w:color w:val="000000"/>
-        </w:rPr>
-        <w:t xml:space="preserve">  </w:t>
+        <w:t xml:space="preserve"> de Projeto Model View Controller  </w:t>
       </w:r>
     </w:p>
     <w:p>
@@ -2750,23 +2599,7 @@
           <w:rFonts w:ascii="Arial" w:hAnsi="Arial" w:cs="Arial"/>
           <w:color w:val="000000"/>
         </w:rPr>
-        <w:t>Universidade do Oeste Paulista (</w:t>
-      </w:r>
-      <w:proofErr w:type="spellStart"/>
-      <w:r>
-        <w:rPr>
-          <w:rFonts w:ascii="Arial" w:hAnsi="Arial" w:cs="Arial"/>
-          <w:color w:val="000000"/>
-        </w:rPr>
-        <w:t>Unoeste</w:t>
-      </w:r>
-      <w:proofErr w:type="spellEnd"/>
-      <w:r>
-        <w:rPr>
-          <w:rFonts w:ascii="Arial" w:hAnsi="Arial" w:cs="Arial"/>
-          <w:color w:val="000000"/>
-        </w:rPr>
-        <w:t>)</w:t>
+        <w:t>Universidade do Oeste Paulista (Unoeste)</w:t>
       </w:r>
       <w:r>
         <w:rPr>
@@ -2796,23 +2629,7 @@
           <w:rFonts w:ascii="Arial" w:hAnsi="Arial" w:cs="Arial"/>
           <w:color w:val="000000"/>
         </w:rPr>
-        <w:t xml:space="preserve">José </w:t>
-      </w:r>
-      <w:proofErr w:type="spellStart"/>
-      <w:r>
-        <w:rPr>
-          <w:rFonts w:ascii="Arial" w:hAnsi="Arial" w:cs="Arial"/>
-          <w:color w:val="000000"/>
-        </w:rPr>
-        <w:t>Bongiovani</w:t>
-      </w:r>
-      <w:proofErr w:type="spellEnd"/>
-      <w:r>
-        <w:rPr>
-          <w:rFonts w:ascii="Arial" w:hAnsi="Arial" w:cs="Arial"/>
-          <w:color w:val="000000"/>
-        </w:rPr>
-        <w:t xml:space="preserve">, 700 - Cidade Universitária - Bloco H </w:t>
+        <w:t xml:space="preserve">José Bongiovani, 700 - Cidade Universitária - Bloco H </w:t>
       </w:r>
       <w:r>
         <w:rPr>
@@ -2970,125 +2787,77 @@
           <w:rFonts w:ascii="Arial" w:eastAsia="MS Mincho" w:hAnsi="Arial" w:cs="Arial"/>
           <w:color w:val="000000"/>
         </w:rPr>
-        <w:t xml:space="preserve"> dos </w:t>
-      </w:r>
-      <w:proofErr w:type="spellStart"/>
+        <w:t xml:space="preserve"> dos Funcionarios da </w:t>
+      </w:r>
       <w:r>
         <w:rPr>
           <w:rFonts w:ascii="Arial" w:eastAsia="MS Mincho" w:hAnsi="Arial" w:cs="Arial"/>
           <w:color w:val="000000"/>
         </w:rPr>
-        <w:t>Funcionarios</w:t>
-      </w:r>
-      <w:proofErr w:type="spellEnd"/>
+        <w:t>S</w:t>
+      </w:r>
       <w:r>
         <w:rPr>
           <w:rFonts w:ascii="Arial" w:eastAsia="MS Mincho" w:hAnsi="Arial" w:cs="Arial"/>
           <w:color w:val="000000"/>
         </w:rPr>
-        <w:t xml:space="preserve"> da </w:t>
+        <w:t xml:space="preserve">anta </w:t>
       </w:r>
       <w:r>
         <w:rPr>
           <w:rFonts w:ascii="Arial" w:eastAsia="MS Mincho" w:hAnsi="Arial" w:cs="Arial"/>
           <w:color w:val="000000"/>
         </w:rPr>
-        <w:t>S</w:t>
+        <w:t>C</w:t>
       </w:r>
       <w:r>
         <w:rPr>
           <w:rFonts w:ascii="Arial" w:eastAsia="MS Mincho" w:hAnsi="Arial" w:cs="Arial"/>
           <w:color w:val="000000"/>
         </w:rPr>
-        <w:t xml:space="preserve">anta </w:t>
+        <w:t>asa de</w:t>
       </w:r>
       <w:r>
         <w:rPr>
           <w:rFonts w:ascii="Arial" w:eastAsia="MS Mincho" w:hAnsi="Arial" w:cs="Arial"/>
           <w:color w:val="000000"/>
         </w:rPr>
-        <w:t>C</w:t>
+        <w:t xml:space="preserve"> </w:t>
       </w:r>
       <w:r>
         <w:rPr>
           <w:rFonts w:ascii="Arial" w:eastAsia="MS Mincho" w:hAnsi="Arial" w:cs="Arial"/>
           <w:color w:val="000000"/>
         </w:rPr>
-        <w:t>asa de</w:t>
+        <w:t>Presidente Prudente</w:t>
       </w:r>
       <w:r>
         <w:rPr>
           <w:rFonts w:ascii="Arial" w:eastAsia="MS Mincho" w:hAnsi="Arial" w:cs="Arial"/>
           <w:color w:val="000000"/>
         </w:rPr>
-        <w:t xml:space="preserve"> </w:t>
+        <w:t xml:space="preserve"> - </w:t>
       </w:r>
       <w:r>
         <w:rPr>
           <w:rFonts w:ascii="Arial" w:eastAsia="MS Mincho" w:hAnsi="Arial" w:cs="Arial"/>
           <w:color w:val="000000"/>
         </w:rPr>
-        <w:t>Presidente Prudente</w:t>
+        <w:t>CNPJ 44.886.499/0001-90 inscr</w:t>
       </w:r>
       <w:r>
         <w:rPr>
           <w:rFonts w:ascii="Arial" w:eastAsia="MS Mincho" w:hAnsi="Arial" w:cs="Arial"/>
           <w:color w:val="000000"/>
         </w:rPr>
-        <w:t xml:space="preserve"> - </w:t>
+        <w:t>içao Municipal 806.150.161.4333,</w:t>
       </w:r>
       <w:r>
         <w:rPr>
           <w:rFonts w:ascii="Arial" w:eastAsia="MS Mincho" w:hAnsi="Arial" w:cs="Arial"/>
           <w:color w:val="000000"/>
         </w:rPr>
-        <w:t xml:space="preserve">CNPJ 44.886.499/0001-90 </w:t>
-      </w:r>
-      <w:proofErr w:type="spellStart"/>
-      <w:r>
-        <w:rPr>
-          <w:rFonts w:ascii="Arial" w:eastAsia="MS Mincho" w:hAnsi="Arial" w:cs="Arial"/>
-          <w:color w:val="000000"/>
-        </w:rPr>
-        <w:t>inscr</w:t>
-      </w:r>
-      <w:r>
-        <w:rPr>
-          <w:rFonts w:ascii="Arial" w:eastAsia="MS Mincho" w:hAnsi="Arial" w:cs="Arial"/>
-          <w:color w:val="000000"/>
-        </w:rPr>
-        <w:t>içao</w:t>
-      </w:r>
-      <w:proofErr w:type="spellEnd"/>
-      <w:r>
-        <w:rPr>
-          <w:rFonts w:ascii="Arial" w:eastAsia="MS Mincho" w:hAnsi="Arial" w:cs="Arial"/>
-          <w:color w:val="000000"/>
-        </w:rPr>
-        <w:t xml:space="preserve"> Municipal 806.150.161.4333,</w:t>
-      </w:r>
-      <w:r>
-        <w:rPr>
-          <w:rFonts w:ascii="Arial" w:eastAsia="MS Mincho" w:hAnsi="Arial" w:cs="Arial"/>
-          <w:color w:val="000000"/>
-        </w:rPr>
-        <w:t xml:space="preserve"> Endereço Rodovia Assis </w:t>
-      </w:r>
-      <w:proofErr w:type="spellStart"/>
-      <w:r>
-        <w:rPr>
-          <w:rFonts w:ascii="Arial" w:eastAsia="MS Mincho" w:hAnsi="Arial" w:cs="Arial"/>
-          <w:color w:val="000000"/>
-        </w:rPr>
-        <w:t>chateubriand</w:t>
-      </w:r>
-      <w:proofErr w:type="spellEnd"/>
-      <w:r>
-        <w:rPr>
-          <w:rFonts w:ascii="Arial" w:eastAsia="MS Mincho" w:hAnsi="Arial" w:cs="Arial"/>
-          <w:color w:val="000000"/>
-        </w:rPr>
-        <w:t xml:space="preserve"> km 455-600</w:t>
+        <w:t xml:space="preserve"> Endereço Rodovia Assis chateubriand km 455-600</w:t>
       </w:r>
       <w:r>
         <w:rPr>
@@ -3250,7 +3019,6 @@
           <w:rFonts w:ascii="Arial" w:hAnsi="Arial" w:cs="Arial"/>
           <w:color w:val="000000"/>
         </w:rPr>
-        <w:lastRenderedPageBreak/>
         <w:t>1.6 Visão Geral</w:t>
       </w:r>
     </w:p>
@@ -4058,25 +3826,7 @@
                 <w:color w:val="000000"/>
                 <w:sz w:val="22"/>
               </w:rPr>
-              <w:t xml:space="preserve">Servidor </w:t>
-            </w:r>
-            <w:proofErr w:type="spellStart"/>
-            <w:r>
-              <w:rPr>
-                <w:rFonts w:ascii="Arial" w:hAnsi="Arial" w:cs="Arial"/>
-                <w:color w:val="000000"/>
-                <w:sz w:val="22"/>
-              </w:rPr>
-              <w:t>Mysql</w:t>
-            </w:r>
-            <w:proofErr w:type="spellEnd"/>
-            <w:r>
-              <w:rPr>
-                <w:rFonts w:ascii="Arial" w:hAnsi="Arial" w:cs="Arial"/>
-                <w:color w:val="000000"/>
-                <w:sz w:val="22"/>
-              </w:rPr>
-              <w:t xml:space="preserve"> + Licença</w:t>
+              <w:t>Servidor Mysql + Licença</w:t>
             </w:r>
           </w:p>
         </w:tc>
@@ -4776,7 +4526,6 @@
           <w:color w:val="000000"/>
         </w:rPr>
       </w:pPr>
-      <w:proofErr w:type="gramStart"/>
       <w:r>
         <w:rPr>
           <w:rFonts w:ascii="Arial" w:hAnsi="Arial" w:cs="Arial"/>
@@ -4796,15 +4545,7 @@
           <w:rFonts w:ascii="Arial" w:hAnsi="Arial" w:cs="Arial"/>
           <w:color w:val="000000"/>
         </w:rPr>
-        <w:t>Justificativa</w:t>
-      </w:r>
-      <w:proofErr w:type="gramEnd"/>
-      <w:r>
-        <w:rPr>
-          <w:rFonts w:ascii="Arial" w:hAnsi="Arial" w:cs="Arial"/>
-          <w:color w:val="000000"/>
-        </w:rPr>
-        <w:t xml:space="preserve"> para a alternativa selecionada </w:t>
+        <w:t xml:space="preserve">Justificativa para a alternativa selecionada </w:t>
       </w:r>
     </w:p>
     <w:p>
@@ -9534,25 +9275,14 @@
                 <w:szCs w:val="20"/>
               </w:rPr>
             </w:pPr>
-            <w:proofErr w:type="spellStart"/>
-            <w:r>
-              <w:rPr>
-                <w:rFonts w:ascii="Arial" w:hAnsi="Arial" w:cs="Arial"/>
-                <w:color w:val="000000"/>
-                <w:sz w:val="20"/>
-                <w:szCs w:val="20"/>
-              </w:rPr>
-              <w:t>Máx</w:t>
-            </w:r>
-            <w:proofErr w:type="spellEnd"/>
-            <w:r>
-              <w:rPr>
-                <w:rFonts w:ascii="Arial" w:hAnsi="Arial" w:cs="Arial"/>
-                <w:color w:val="000000"/>
-                <w:sz w:val="20"/>
-                <w:szCs w:val="20"/>
-              </w:rPr>
-              <w:t xml:space="preserve"> 5 seg.</w:t>
+            <w:r>
+              <w:rPr>
+                <w:rFonts w:ascii="Arial" w:hAnsi="Arial" w:cs="Arial"/>
+                <w:color w:val="000000"/>
+                <w:sz w:val="20"/>
+                <w:szCs w:val="20"/>
+              </w:rPr>
+              <w:t>Máx 5 seg.</w:t>
             </w:r>
           </w:p>
         </w:tc>
@@ -9765,25 +9495,14 @@
                 <w:szCs w:val="20"/>
               </w:rPr>
             </w:pPr>
-            <w:proofErr w:type="spellStart"/>
-            <w:r>
-              <w:rPr>
-                <w:rFonts w:ascii="Arial" w:hAnsi="Arial" w:cs="Arial"/>
-                <w:color w:val="000000"/>
-                <w:sz w:val="20"/>
-                <w:szCs w:val="20"/>
-              </w:rPr>
-              <w:t>Máx</w:t>
-            </w:r>
-            <w:proofErr w:type="spellEnd"/>
-            <w:r>
-              <w:rPr>
-                <w:rFonts w:ascii="Arial" w:hAnsi="Arial" w:cs="Arial"/>
-                <w:color w:val="000000"/>
-                <w:sz w:val="20"/>
-                <w:szCs w:val="20"/>
-              </w:rPr>
-              <w:t xml:space="preserve"> 30 seg.</w:t>
+            <w:r>
+              <w:rPr>
+                <w:rFonts w:ascii="Arial" w:hAnsi="Arial" w:cs="Arial"/>
+                <w:color w:val="000000"/>
+                <w:sz w:val="20"/>
+                <w:szCs w:val="20"/>
+              </w:rPr>
+              <w:t>Máx 30 seg.</w:t>
             </w:r>
           </w:p>
         </w:tc>
@@ -9991,25 +9710,14 @@
                 <w:szCs w:val="20"/>
               </w:rPr>
             </w:pPr>
-            <w:proofErr w:type="spellStart"/>
-            <w:r>
-              <w:rPr>
-                <w:rFonts w:ascii="Arial" w:hAnsi="Arial" w:cs="Arial"/>
-                <w:color w:val="000000"/>
-                <w:sz w:val="20"/>
-                <w:szCs w:val="20"/>
-              </w:rPr>
-              <w:t>Máx</w:t>
-            </w:r>
-            <w:proofErr w:type="spellEnd"/>
-            <w:r>
-              <w:rPr>
-                <w:rFonts w:ascii="Arial" w:hAnsi="Arial" w:cs="Arial"/>
-                <w:color w:val="000000"/>
-                <w:sz w:val="20"/>
-                <w:szCs w:val="20"/>
-              </w:rPr>
-              <w:t xml:space="preserve"> 5 seg.</w:t>
+            <w:r>
+              <w:rPr>
+                <w:rFonts w:ascii="Arial" w:hAnsi="Arial" w:cs="Arial"/>
+                <w:color w:val="000000"/>
+                <w:sz w:val="20"/>
+                <w:szCs w:val="20"/>
+              </w:rPr>
+              <w:t>Máx 5 seg.</w:t>
             </w:r>
           </w:p>
         </w:tc>
@@ -10224,25 +9932,14 @@
                 <w:szCs w:val="20"/>
               </w:rPr>
             </w:pPr>
-            <w:proofErr w:type="spellStart"/>
-            <w:r>
-              <w:rPr>
-                <w:rFonts w:ascii="Arial" w:hAnsi="Arial" w:cs="Arial"/>
-                <w:color w:val="000000"/>
-                <w:sz w:val="20"/>
-                <w:szCs w:val="20"/>
-              </w:rPr>
-              <w:t>Máx</w:t>
-            </w:r>
-            <w:proofErr w:type="spellEnd"/>
-            <w:r>
-              <w:rPr>
-                <w:rFonts w:ascii="Arial" w:hAnsi="Arial" w:cs="Arial"/>
-                <w:color w:val="000000"/>
-                <w:sz w:val="20"/>
-                <w:szCs w:val="20"/>
-              </w:rPr>
-              <w:t xml:space="preserve"> 5 seg.</w:t>
+            <w:r>
+              <w:rPr>
+                <w:rFonts w:ascii="Arial" w:hAnsi="Arial" w:cs="Arial"/>
+                <w:color w:val="000000"/>
+                <w:sz w:val="20"/>
+                <w:szCs w:val="20"/>
+              </w:rPr>
+              <w:t>Máx 5 seg.</w:t>
             </w:r>
           </w:p>
         </w:tc>
@@ -10441,25 +10138,14 @@
                 <w:szCs w:val="20"/>
               </w:rPr>
             </w:pPr>
-            <w:proofErr w:type="spellStart"/>
-            <w:r>
-              <w:rPr>
-                <w:rFonts w:ascii="Arial" w:hAnsi="Arial" w:cs="Arial"/>
-                <w:color w:val="000000"/>
-                <w:sz w:val="20"/>
-                <w:szCs w:val="20"/>
-              </w:rPr>
-              <w:t>Máx</w:t>
-            </w:r>
-            <w:proofErr w:type="spellEnd"/>
-            <w:r>
-              <w:rPr>
-                <w:rFonts w:ascii="Arial" w:hAnsi="Arial" w:cs="Arial"/>
-                <w:color w:val="000000"/>
-                <w:sz w:val="20"/>
-                <w:szCs w:val="20"/>
-              </w:rPr>
-              <w:t xml:space="preserve"> 5 seg.</w:t>
+            <w:r>
+              <w:rPr>
+                <w:rFonts w:ascii="Arial" w:hAnsi="Arial" w:cs="Arial"/>
+                <w:color w:val="000000"/>
+                <w:sz w:val="20"/>
+                <w:szCs w:val="20"/>
+              </w:rPr>
+              <w:t>Máx 5 seg.</w:t>
             </w:r>
           </w:p>
         </w:tc>
@@ -10658,25 +10344,14 @@
                 <w:szCs w:val="20"/>
               </w:rPr>
             </w:pPr>
-            <w:proofErr w:type="spellStart"/>
-            <w:r>
-              <w:rPr>
-                <w:rFonts w:ascii="Arial" w:hAnsi="Arial" w:cs="Arial"/>
-                <w:color w:val="000000"/>
-                <w:sz w:val="20"/>
-                <w:szCs w:val="20"/>
-              </w:rPr>
-              <w:t>Máx</w:t>
-            </w:r>
-            <w:proofErr w:type="spellEnd"/>
-            <w:r>
-              <w:rPr>
-                <w:rFonts w:ascii="Arial" w:hAnsi="Arial" w:cs="Arial"/>
-                <w:color w:val="000000"/>
-                <w:sz w:val="20"/>
-                <w:szCs w:val="20"/>
-              </w:rPr>
-              <w:t xml:space="preserve"> 5 seg.</w:t>
+            <w:r>
+              <w:rPr>
+                <w:rFonts w:ascii="Arial" w:hAnsi="Arial" w:cs="Arial"/>
+                <w:color w:val="000000"/>
+                <w:sz w:val="20"/>
+                <w:szCs w:val="20"/>
+              </w:rPr>
+              <w:t>Máx 5 seg.</w:t>
             </w:r>
           </w:p>
         </w:tc>
@@ -11645,83 +11320,13 @@
           <w:rFonts w:ascii="Arial" w:hAnsi="Arial" w:cs="Arial"/>
         </w:rPr>
         <w:tab/>
-        <w:t xml:space="preserve">O requisito mínimo para instalar o servidor local para iniciar-se o trabalho com o software é um processador </w:t>
-      </w:r>
-      <w:proofErr w:type="spellStart"/>
-      <w:r>
-        <w:rPr>
-          <w:rFonts w:ascii="Arial" w:hAnsi="Arial" w:cs="Arial"/>
-        </w:rPr>
-        <w:t>intel</w:t>
-      </w:r>
-      <w:proofErr w:type="spellEnd"/>
-      <w:r>
-        <w:rPr>
-          <w:rFonts w:ascii="Arial" w:hAnsi="Arial" w:cs="Arial"/>
-        </w:rPr>
-        <w:t xml:space="preserve"> Pentium 4 ou superior, 512mb de </w:t>
-      </w:r>
-      <w:proofErr w:type="spellStart"/>
-      <w:r>
-        <w:rPr>
-          <w:rFonts w:ascii="Arial" w:hAnsi="Arial" w:cs="Arial"/>
-        </w:rPr>
-        <w:t>ram</w:t>
-      </w:r>
-      <w:proofErr w:type="spellEnd"/>
-      <w:r>
-        <w:rPr>
-          <w:rFonts w:ascii="Arial" w:hAnsi="Arial" w:cs="Arial"/>
-        </w:rPr>
-        <w:t xml:space="preserve"> e 512Mb de </w:t>
-      </w:r>
-      <w:r>
-        <w:rPr>
-          <w:rFonts w:ascii="Arial" w:hAnsi="Arial" w:cs="Arial"/>
-        </w:rPr>
-        <w:t xml:space="preserve">espaço em disco e um sistema operacional Linux ou Windows </w:t>
-      </w:r>
-      <w:proofErr w:type="spellStart"/>
-      <w:r>
-        <w:rPr>
-          <w:rFonts w:ascii="Arial" w:hAnsi="Arial" w:cs="Arial"/>
-        </w:rPr>
-        <w:t>xp</w:t>
-      </w:r>
-      <w:proofErr w:type="spellEnd"/>
-      <w:r>
-        <w:rPr>
-          <w:rFonts w:ascii="Arial" w:hAnsi="Arial" w:cs="Arial"/>
-        </w:rPr>
-        <w:t xml:space="preserve"> ou superior, que suportem o Google </w:t>
-      </w:r>
-      <w:proofErr w:type="spellStart"/>
-      <w:r>
-        <w:rPr>
-          <w:rFonts w:ascii="Arial" w:hAnsi="Arial" w:cs="Arial"/>
-        </w:rPr>
-        <w:t>Chrome</w:t>
-      </w:r>
-      <w:proofErr w:type="spellEnd"/>
-      <w:r>
-        <w:rPr>
-          <w:rFonts w:ascii="Arial" w:hAnsi="Arial" w:cs="Arial"/>
-        </w:rPr>
-        <w:t xml:space="preserve"> v26.0</w:t>
-      </w:r>
-      <w:proofErr w:type="gramStart"/>
-      <w:r>
-        <w:rPr>
-          <w:rFonts w:ascii="Arial" w:hAnsi="Arial" w:cs="Arial"/>
-        </w:rPr>
-        <w:t>+</w:t>
-      </w:r>
-      <w:proofErr w:type="gramEnd"/>
-      <w:r>
-        <w:rPr>
-          <w:rFonts w:ascii="Arial" w:hAnsi="Arial" w:cs="Arial"/>
-        </w:rPr>
-        <w:t xml:space="preserve"> recomendado para execução da aplicação web construída.</w:t>
+        <w:t xml:space="preserve">O requisito mínimo para instalar o servidor local para iniciar-se o trabalho com o software é um processador intel Pentium 4 ou superior, 512mb de ram e 512Mb de </w:t>
+      </w:r>
+      <w:r>
+        <w:rPr>
+          <w:rFonts w:ascii="Arial" w:hAnsi="Arial" w:cs="Arial"/>
+        </w:rPr>
+        <w:t>espaço em disco e um sistema operacional Linux ou Windows xp ou superior, que suportem o Google Chrome v26.0+ recomendado para execução da aplicação web construída.</w:t>
       </w:r>
     </w:p>
     <w:p>
@@ -11835,8 +11440,6 @@
           <w:color w:val="000000"/>
         </w:rPr>
       </w:pPr>
-      <w:bookmarkStart w:id="5" w:name="_GoBack"/>
-      <w:bookmarkEnd w:id="5"/>
       <w:r>
         <w:rPr>
           <w:rFonts w:ascii="Arial" w:hAnsi="Arial" w:cs="Arial"/>
@@ -12588,23 +12191,7 @@
           <w:rFonts w:ascii="Arial" w:hAnsi="Arial" w:cs="Arial"/>
           <w:color w:val="000000"/>
         </w:rPr>
-        <w:t xml:space="preserve">3.1.1.1 </w:t>
-      </w:r>
-      <w:proofErr w:type="gramStart"/>
-      <w:r>
-        <w:rPr>
-          <w:rFonts w:ascii="Arial" w:hAnsi="Arial" w:cs="Arial"/>
-          <w:color w:val="000000"/>
-        </w:rPr>
-        <w:t>Diagrama(</w:t>
-      </w:r>
-      <w:proofErr w:type="gramEnd"/>
-      <w:r>
-        <w:rPr>
-          <w:rFonts w:ascii="Arial" w:hAnsi="Arial" w:cs="Arial"/>
-          <w:color w:val="000000"/>
-        </w:rPr>
-        <w:t xml:space="preserve">s) de Atividades para Casos de Uso </w:t>
+        <w:t xml:space="preserve">3.1.1.1 Diagrama(s) de Atividades para Casos de Uso </w:t>
       </w:r>
     </w:p>
     <w:p>
@@ -12701,46 +12288,14 @@
           <w:rFonts w:ascii="Arial" w:hAnsi="Arial" w:cs="Arial"/>
           <w:color w:val="000000"/>
         </w:rPr>
-        <w:t xml:space="preserve">A interface seguira um </w:t>
-      </w:r>
-      <w:proofErr w:type="spellStart"/>
-      <w:r>
-        <w:rPr>
-          <w:rFonts w:ascii="Arial" w:hAnsi="Arial" w:cs="Arial"/>
-          <w:color w:val="000000"/>
-        </w:rPr>
-        <w:t>template</w:t>
-      </w:r>
-      <w:proofErr w:type="spellEnd"/>
-      <w:r>
-        <w:rPr>
-          <w:rFonts w:ascii="Arial" w:hAnsi="Arial" w:cs="Arial"/>
-          <w:color w:val="000000"/>
-        </w:rPr>
-        <w:t xml:space="preserve"> base onde definira o tema do layout utilizado, terá um menu lateral de opções que pode ser encolhido ganhando espaço na tela </w:t>
-      </w:r>
-      <w:r>
-        <w:rPr>
-          <w:rFonts w:ascii="Arial" w:hAnsi="Arial" w:cs="Arial"/>
-          <w:color w:val="000000"/>
-        </w:rPr>
-        <w:t xml:space="preserve">principal onde são </w:t>
-      </w:r>
-      <w:proofErr w:type="gramStart"/>
-      <w:r>
-        <w:rPr>
-          <w:rFonts w:ascii="Arial" w:hAnsi="Arial" w:cs="Arial"/>
-          <w:color w:val="000000"/>
-        </w:rPr>
-        <w:t>carregado</w:t>
-      </w:r>
-      <w:proofErr w:type="gramEnd"/>
-      <w:r>
-        <w:rPr>
-          <w:rFonts w:ascii="Arial" w:hAnsi="Arial" w:cs="Arial"/>
-          <w:color w:val="000000"/>
-        </w:rPr>
-        <w:t xml:space="preserve"> os controles da atividade necessária.</w:t>
+        <w:t xml:space="preserve">A interface seguira um template base onde definira o tema do layout utilizado, terá um menu lateral de opções que pode ser encolhido ganhando espaço na tela </w:t>
+      </w:r>
+      <w:r>
+        <w:rPr>
+          <w:rFonts w:ascii="Arial" w:hAnsi="Arial" w:cs="Arial"/>
+          <w:color w:val="000000"/>
+        </w:rPr>
+        <w:t>principal onde são carregado os controles da atividade necessária.</w:t>
       </w:r>
     </w:p>
     <w:p>
@@ -12852,77 +12407,7 @@
         <w:rPr>
           <w:rFonts w:ascii="Arial" w:hAnsi="Arial" w:cs="Arial"/>
         </w:rPr>
-        <w:t xml:space="preserve">PHP 7.0, com a framework </w:t>
-      </w:r>
-      <w:proofErr w:type="spellStart"/>
-      <w:r>
-        <w:rPr>
-          <w:rFonts w:ascii="Arial" w:hAnsi="Arial" w:cs="Arial"/>
-        </w:rPr>
-        <w:t>Laravel</w:t>
-      </w:r>
-      <w:proofErr w:type="spellEnd"/>
-      <w:r>
-        <w:rPr>
-          <w:rFonts w:ascii="Arial" w:hAnsi="Arial" w:cs="Arial"/>
-        </w:rPr>
-        <w:t xml:space="preserve"> 5.3 no </w:t>
-      </w:r>
-      <w:proofErr w:type="spellStart"/>
-      <w:r>
-        <w:rPr>
-          <w:rFonts w:ascii="Arial" w:hAnsi="Arial" w:cs="Arial"/>
-        </w:rPr>
-        <w:t>backend</w:t>
-      </w:r>
-      <w:proofErr w:type="spellEnd"/>
-      <w:r>
-        <w:rPr>
-          <w:rFonts w:ascii="Arial" w:hAnsi="Arial" w:cs="Arial"/>
-        </w:rPr>
-        <w:t xml:space="preserve"> e o </w:t>
-      </w:r>
-      <w:proofErr w:type="spellStart"/>
-      <w:r>
-        <w:rPr>
-          <w:rFonts w:ascii="Arial" w:hAnsi="Arial" w:cs="Arial"/>
-        </w:rPr>
-        <w:t>VueJS</w:t>
-      </w:r>
-      <w:proofErr w:type="spellEnd"/>
-      <w:r>
-        <w:rPr>
-          <w:rFonts w:ascii="Arial" w:hAnsi="Arial" w:cs="Arial"/>
-        </w:rPr>
-        <w:t xml:space="preserve"> 2.0 como arquitetura reativa front end. O software será escrito com </w:t>
-      </w:r>
-      <w:proofErr w:type="spellStart"/>
-      <w:r>
-        <w:rPr>
-          <w:rFonts w:ascii="Arial" w:hAnsi="Arial" w:cs="Arial"/>
-        </w:rPr>
-        <w:t>Atom</w:t>
-      </w:r>
-      <w:proofErr w:type="spellEnd"/>
-      <w:r>
-        <w:rPr>
-          <w:rFonts w:ascii="Arial" w:hAnsi="Arial" w:cs="Arial"/>
-        </w:rPr>
-        <w:t xml:space="preserve"> </w:t>
-      </w:r>
-      <w:proofErr w:type="spellStart"/>
-      <w:r>
-        <w:rPr>
-          <w:rFonts w:ascii="Arial" w:hAnsi="Arial" w:cs="Arial"/>
-        </w:rPr>
-        <w:t>io</w:t>
-      </w:r>
-      <w:proofErr w:type="spellEnd"/>
-      <w:r>
-        <w:rPr>
-          <w:rFonts w:ascii="Arial" w:hAnsi="Arial" w:cs="Arial"/>
-        </w:rPr>
-        <w:t xml:space="preserve"> v1.19.5 x64</w:t>
+        <w:t>PHP 7.0, com a framework Laravel 5.3 no backend e o VueJS 2.0 como arquitetura reativa front end. O software será escrito com Atom io v1.19.5 x64</w:t>
       </w:r>
       <w:r>
         <w:rPr>
@@ -12934,21 +12419,7 @@
         <w:rPr>
           <w:rFonts w:ascii="Arial" w:hAnsi="Arial" w:cs="Arial"/>
         </w:rPr>
-        <w:t xml:space="preserve">além de ser open </w:t>
-      </w:r>
-      <w:proofErr w:type="spellStart"/>
-      <w:r>
-        <w:rPr>
-          <w:rFonts w:ascii="Arial" w:hAnsi="Arial" w:cs="Arial"/>
-        </w:rPr>
-        <w:t>source</w:t>
-      </w:r>
-      <w:proofErr w:type="spellEnd"/>
-      <w:r>
-        <w:rPr>
-          <w:rFonts w:ascii="Arial" w:hAnsi="Arial" w:cs="Arial"/>
-        </w:rPr>
-        <w:t xml:space="preserve"> </w:t>
+        <w:t xml:space="preserve">além de ser open source </w:t>
       </w:r>
       <w:r>
         <w:rPr>
@@ -13229,39 +12700,7 @@
           <w:rFonts w:ascii="Arial" w:hAnsi="Arial" w:cs="Arial"/>
           <w:color w:val="000000"/>
         </w:rPr>
-        <w:t>&lt;</w:t>
-      </w:r>
-      <w:proofErr w:type="gramStart"/>
-      <w:r>
-        <w:rPr>
-          <w:rFonts w:ascii="Arial" w:hAnsi="Arial" w:cs="Arial"/>
-          <w:color w:val="000000"/>
-        </w:rPr>
-        <w:t>no</w:t>
-      </w:r>
-      <w:proofErr w:type="gramEnd"/>
-      <w:r>
-        <w:rPr>
-          <w:rFonts w:ascii="Arial" w:hAnsi="Arial" w:cs="Arial"/>
-          <w:color w:val="000000"/>
-        </w:rPr>
-        <w:t xml:space="preserve"> modelo conceitual utiliza-se da representação do diagrama de classes da UML, entretanto, são colocados somente o nome do conceito, os seus atributos mais relevantes e as multiplicidades. Um conceito, não necessariamente, será uma classe de </w:t>
-      </w:r>
-      <w:proofErr w:type="gramStart"/>
-      <w:r>
-        <w:rPr>
-          <w:rFonts w:ascii="Arial" w:hAnsi="Arial" w:cs="Arial"/>
-          <w:color w:val="000000"/>
-        </w:rPr>
-        <w:t>implementação.&gt;</w:t>
-      </w:r>
-      <w:proofErr w:type="gramEnd"/>
-      <w:r>
-        <w:rPr>
-          <w:rFonts w:ascii="Arial" w:hAnsi="Arial" w:cs="Arial"/>
-          <w:color w:val="000000"/>
-        </w:rPr>
-        <w:t xml:space="preserve"> </w:t>
+        <w:t xml:space="preserve">&lt;no modelo conceitual utiliza-se da representação do diagrama de classes da UML, entretanto, são colocados somente o nome do conceito, os seus atributos mais relevantes e as multiplicidades. Um conceito, não necessariamente, será uma classe de implementação.&gt; </w:t>
       </w:r>
       <w:r>
         <w:rPr>
@@ -13356,39 +12795,7 @@
           <w:rFonts w:ascii="Arial" w:hAnsi="Arial" w:cs="Arial"/>
           <w:color w:val="000000"/>
         </w:rPr>
-        <w:t xml:space="preserve">&lt; </w:t>
-      </w:r>
-      <w:proofErr w:type="gramStart"/>
-      <w:r>
-        <w:rPr>
-          <w:rFonts w:ascii="Arial" w:hAnsi="Arial" w:cs="Arial"/>
-          <w:color w:val="000000"/>
-        </w:rPr>
-        <w:t>diagrama</w:t>
-      </w:r>
-      <w:proofErr w:type="gramEnd"/>
-      <w:r>
-        <w:rPr>
-          <w:rFonts w:ascii="Arial" w:hAnsi="Arial" w:cs="Arial"/>
-          <w:color w:val="000000"/>
-        </w:rPr>
-        <w:t xml:space="preserve"> de </w:t>
-      </w:r>
-      <w:proofErr w:type="spellStart"/>
-      <w:r>
-        <w:rPr>
-          <w:rFonts w:ascii="Arial" w:hAnsi="Arial" w:cs="Arial"/>
-          <w:color w:val="000000"/>
-        </w:rPr>
-        <w:t>seqüência</w:t>
-      </w:r>
-      <w:proofErr w:type="spellEnd"/>
-      <w:r>
-        <w:rPr>
-          <w:rFonts w:ascii="Arial" w:hAnsi="Arial" w:cs="Arial"/>
-          <w:color w:val="000000"/>
-        </w:rPr>
-        <w:t xml:space="preserve"> ou diagrama de colaboração (que na versão UML 2.0 recebeu o nome de diagrama de comunicação)&gt; </w:t>
+        <w:t xml:space="preserve">&lt; diagrama de seqüência ou diagrama de colaboração (que na versão UML 2.0 recebeu o nome de diagrama de comunicação)&gt; </w:t>
       </w:r>
     </w:p>
     <w:p>
@@ -13427,23 +12834,7 @@
           <w:rFonts w:ascii="Arial" w:hAnsi="Arial" w:cs="Arial"/>
           <w:color w:val="000000"/>
         </w:rPr>
-        <w:t>&lt;</w:t>
-      </w:r>
-      <w:proofErr w:type="gramStart"/>
-      <w:r>
-        <w:rPr>
-          <w:rFonts w:ascii="Arial" w:hAnsi="Arial" w:cs="Arial"/>
-          <w:color w:val="000000"/>
-        </w:rPr>
-        <w:t>diagrama</w:t>
-      </w:r>
-      <w:proofErr w:type="gramEnd"/>
-      <w:r>
-        <w:rPr>
-          <w:rFonts w:ascii="Arial" w:hAnsi="Arial" w:cs="Arial"/>
-          <w:color w:val="000000"/>
-        </w:rPr>
-        <w:t xml:space="preserve"> de classes de implementação&gt; </w:t>
+        <w:t xml:space="preserve">&lt;diagrama de classes de implementação&gt; </w:t>
       </w:r>
     </w:p>
     <w:p>
@@ -13534,24 +12925,31 @@
           <w:rFonts w:ascii="Arial" w:hAnsi="Arial" w:cs="Arial"/>
           <w:color w:val="000000"/>
         </w:rPr>
-        <w:t xml:space="preserve">&lt;Devem ser descritos os elementos que compõem a interface final do software, padrões de cores, esquematização do layout, disposição dos elementos na tela (menus, textos, formulários e objetos) e mensagens ao </w:t>
-      </w:r>
-      <w:proofErr w:type="gramStart"/>
-      <w:r>
-        <w:rPr>
-          <w:rFonts w:ascii="Arial" w:hAnsi="Arial" w:cs="Arial"/>
-          <w:color w:val="000000"/>
-        </w:rPr>
-        <w:t>usuário.&gt;</w:t>
-      </w:r>
-      <w:proofErr w:type="gramEnd"/>
-      <w:r>
-        <w:rPr>
-          <w:rFonts w:ascii="Arial" w:hAnsi="Arial" w:cs="Arial"/>
-          <w:color w:val="000000"/>
-        </w:rPr>
-        <w:t xml:space="preserve"> </w:t>
-      </w:r>
+        <w:t xml:space="preserve">A interface terá como base um template gratuito do </w:t>
+      </w:r>
+      <w:r>
+        <w:rPr>
+          <w:rFonts w:ascii="Arial" w:hAnsi="Arial" w:cs="Arial"/>
+          <w:color w:val="000000"/>
+        </w:rPr>
+        <w:t xml:space="preserve">Gentelela Alela que compõe boostrap 3 uma biblioteca css com alguns recursos javascript, dispondo das cores principais Azul cinza e branco, a interface é dividida em menu, cabeçalho e </w:t>
+      </w:r>
+      <w:r>
+        <w:rPr>
+          <w:rFonts w:ascii="Arial" w:hAnsi="Arial" w:cs="Arial"/>
+          <w:color w:val="000000"/>
+        </w:rPr>
+        <w:t>conteúdo</w:t>
+      </w:r>
+      <w:r>
+        <w:rPr>
+          <w:rFonts w:ascii="Arial" w:hAnsi="Arial" w:cs="Arial"/>
+          <w:color w:val="000000"/>
+        </w:rPr>
+        <w:t xml:space="preserve"> da pagina acontece a transição de paginas.</w:t>
+      </w:r>
+      <w:bookmarkStart w:id="5" w:name="_GoBack"/>
+      <w:bookmarkEnd w:id="5"/>
     </w:p>
     <w:p>
       <w:pPr>
@@ -13589,39 +12987,7 @@
           <w:rFonts w:ascii="Arial" w:hAnsi="Arial" w:cs="Arial"/>
           <w:color w:val="000000"/>
         </w:rPr>
-        <w:t>&lt;</w:t>
-      </w:r>
-      <w:proofErr w:type="gramStart"/>
-      <w:r>
-        <w:rPr>
-          <w:rFonts w:ascii="Arial" w:hAnsi="Arial" w:cs="Arial"/>
-          <w:color w:val="000000"/>
-        </w:rPr>
-        <w:t>mostra</w:t>
-      </w:r>
-      <w:proofErr w:type="gramEnd"/>
-      <w:r>
-        <w:rPr>
-          <w:rFonts w:ascii="Arial" w:hAnsi="Arial" w:cs="Arial"/>
-          <w:color w:val="000000"/>
-        </w:rPr>
-        <w:t xml:space="preserve"> os possíveis caminhos de navegação entre as páginas do sistema. O mapa de navegação pode ser desenhado por níveis de acesso. Pode ser usada a notação </w:t>
-      </w:r>
-      <w:proofErr w:type="gramStart"/>
-      <w:r>
-        <w:rPr>
-          <w:rFonts w:ascii="Arial" w:hAnsi="Arial" w:cs="Arial"/>
-          <w:color w:val="000000"/>
-        </w:rPr>
-        <w:t>WAE.&gt;</w:t>
-      </w:r>
-      <w:proofErr w:type="gramEnd"/>
-      <w:r>
-        <w:rPr>
-          <w:rFonts w:ascii="Arial" w:hAnsi="Arial" w:cs="Arial"/>
-          <w:color w:val="000000"/>
-        </w:rPr>
-        <w:t xml:space="preserve"> </w:t>
+        <w:t xml:space="preserve">&lt;mostra os possíveis caminhos de navegação entre as páginas do sistema. O mapa de navegação pode ser desenhado por níveis de acesso. Pode ser usada a notação WAE.&gt; </w:t>
       </w:r>
     </w:p>
     <w:p>
@@ -14169,36 +13535,8 @@
                 <w:color w:val="000000"/>
                 <w:sz w:val="22"/>
               </w:rPr>
-              <w:t xml:space="preserve">Hospedagem </w:t>
-            </w:r>
-            <w:proofErr w:type="spellStart"/>
-            <w:r>
-              <w:rPr>
-                <w:rFonts w:ascii="Arial" w:hAnsi="Arial" w:cs="Arial"/>
-                <w:color w:val="000000"/>
-                <w:sz w:val="22"/>
-              </w:rPr>
-              <w:t>Php</w:t>
-            </w:r>
-            <w:proofErr w:type="spellEnd"/>
-            <w:r>
-              <w:rPr>
-                <w:rFonts w:ascii="Arial" w:hAnsi="Arial" w:cs="Arial"/>
-                <w:color w:val="000000"/>
-                <w:sz w:val="22"/>
-              </w:rPr>
-              <w:t xml:space="preserve"> + </w:t>
-            </w:r>
-            <w:proofErr w:type="spellStart"/>
-            <w:r>
-              <w:rPr>
-                <w:rFonts w:ascii="Arial" w:hAnsi="Arial" w:cs="Arial"/>
-                <w:color w:val="000000"/>
-                <w:sz w:val="22"/>
-              </w:rPr>
-              <w:t>Mysql</w:t>
-            </w:r>
-            <w:proofErr w:type="spellEnd"/>
+              <w:t>Hospedagem Php + Mysql</w:t>
+            </w:r>
           </w:p>
         </w:tc>
         <w:tc>
@@ -14333,7 +13671,6 @@
                 <w:sz w:val="22"/>
               </w:rPr>
             </w:pPr>
-            <w:proofErr w:type="spellStart"/>
             <w:r>
               <w:rPr>
                 <w:rFonts w:ascii="Arial" w:hAnsi="Arial" w:cs="Arial"/>
@@ -14342,7 +13679,6 @@
               </w:rPr>
               <w:t>Dominio</w:t>
             </w:r>
-            <w:proofErr w:type="spellEnd"/>
           </w:p>
         </w:tc>
         <w:tc>
@@ -15692,25 +15028,7 @@
                 <w:color w:val="000000"/>
                 <w:sz w:val="22"/>
               </w:rPr>
-              <w:t xml:space="preserve">Servidor </w:t>
-            </w:r>
-            <w:proofErr w:type="spellStart"/>
-            <w:r>
-              <w:rPr>
-                <w:rFonts w:ascii="Arial" w:hAnsi="Arial" w:cs="Arial"/>
-                <w:color w:val="000000"/>
-                <w:sz w:val="22"/>
-              </w:rPr>
-              <w:t>Mysql</w:t>
-            </w:r>
-            <w:proofErr w:type="spellEnd"/>
-            <w:r>
-              <w:rPr>
-                <w:rFonts w:ascii="Arial" w:hAnsi="Arial" w:cs="Arial"/>
-                <w:color w:val="000000"/>
-                <w:sz w:val="22"/>
-              </w:rPr>
-              <w:t xml:space="preserve"> + Licença</w:t>
+              <w:t>Servidor Mysql + Licença</w:t>
             </w:r>
           </w:p>
         </w:tc>
@@ -17057,25 +16375,7 @@
                 <w:color w:val="000000"/>
                 <w:sz w:val="22"/>
               </w:rPr>
-              <w:t xml:space="preserve">Servidor </w:t>
-            </w:r>
-            <w:proofErr w:type="spellStart"/>
-            <w:r>
-              <w:rPr>
-                <w:rFonts w:ascii="Arial" w:hAnsi="Arial" w:cs="Arial"/>
-                <w:color w:val="000000"/>
-                <w:sz w:val="22"/>
-              </w:rPr>
-              <w:t>Mysql</w:t>
-            </w:r>
-            <w:proofErr w:type="spellEnd"/>
-            <w:r>
-              <w:rPr>
-                <w:rFonts w:ascii="Arial" w:hAnsi="Arial" w:cs="Arial"/>
-                <w:color w:val="000000"/>
-                <w:sz w:val="22"/>
-              </w:rPr>
-              <w:t xml:space="preserve"> + Licença</w:t>
+              <w:t>Servidor Mysql + Licença</w:t>
             </w:r>
           </w:p>
         </w:tc>
@@ -17961,35 +17261,7 @@
         <w:rPr>
           <w:rFonts w:ascii="Arial" w:hAnsi="Arial" w:cs="Arial"/>
         </w:rPr>
-        <w:t xml:space="preserve">Fonte: </w:t>
-      </w:r>
-      <w:proofErr w:type="spellStart"/>
-      <w:r>
-        <w:rPr>
-          <w:rFonts w:ascii="Arial" w:hAnsi="Arial" w:cs="Arial"/>
-        </w:rPr>
-        <w:t>print</w:t>
-      </w:r>
-      <w:proofErr w:type="spellEnd"/>
-      <w:r>
-        <w:rPr>
-          <w:rFonts w:ascii="Arial" w:hAnsi="Arial" w:cs="Arial"/>
-        </w:rPr>
-        <w:t xml:space="preserve"> </w:t>
-      </w:r>
-      <w:proofErr w:type="spellStart"/>
-      <w:r>
-        <w:rPr>
-          <w:rFonts w:ascii="Arial" w:hAnsi="Arial" w:cs="Arial"/>
-        </w:rPr>
-        <w:t>screen</w:t>
-      </w:r>
-      <w:proofErr w:type="spellEnd"/>
-      <w:r>
-        <w:rPr>
-          <w:rFonts w:ascii="Arial" w:hAnsi="Arial" w:cs="Arial"/>
-        </w:rPr>
-        <w:t xml:space="preserve"> do Sistema de Controle de Associados</w:t>
+        <w:t>Fonte: print screen do Sistema de Controle de Associados</w:t>
       </w:r>
     </w:p>
     <w:p>
@@ -18114,35 +17386,7 @@
         <w:rPr>
           <w:rFonts w:ascii="Arial" w:hAnsi="Arial" w:cs="Arial"/>
         </w:rPr>
-        <w:t xml:space="preserve">Fonte: </w:t>
-      </w:r>
-      <w:proofErr w:type="spellStart"/>
-      <w:r>
-        <w:rPr>
-          <w:rFonts w:ascii="Arial" w:hAnsi="Arial" w:cs="Arial"/>
-        </w:rPr>
-        <w:t>print</w:t>
-      </w:r>
-      <w:proofErr w:type="spellEnd"/>
-      <w:r>
-        <w:rPr>
-          <w:rFonts w:ascii="Arial" w:hAnsi="Arial" w:cs="Arial"/>
-        </w:rPr>
-        <w:t xml:space="preserve"> </w:t>
-      </w:r>
-      <w:proofErr w:type="spellStart"/>
-      <w:r>
-        <w:rPr>
-          <w:rFonts w:ascii="Arial" w:hAnsi="Arial" w:cs="Arial"/>
-        </w:rPr>
-        <w:t>screen</w:t>
-      </w:r>
-      <w:proofErr w:type="spellEnd"/>
-      <w:r>
-        <w:rPr>
-          <w:rFonts w:ascii="Arial" w:hAnsi="Arial" w:cs="Arial"/>
-        </w:rPr>
-        <w:t xml:space="preserve"> do Sistema de Controle de Associados</w:t>
+        <w:t>Fonte: print screen do Sistema de Controle de Associados</w:t>
       </w:r>
     </w:p>
     <w:p>
@@ -18177,16 +17421,8 @@
         <w:rPr>
           <w:rFonts w:ascii="Arial" w:hAnsi="Arial" w:cs="Arial"/>
         </w:rPr>
-        <w:t xml:space="preserve">gerenciar </w:t>
-      </w:r>
-      <w:proofErr w:type="spellStart"/>
-      <w:r>
-        <w:rPr>
-          <w:rFonts w:ascii="Arial" w:hAnsi="Arial" w:cs="Arial"/>
-        </w:rPr>
-        <w:t>convenios</w:t>
-      </w:r>
-      <w:proofErr w:type="spellEnd"/>
+        <w:t>gerenciar convenios</w:t>
+      </w:r>
     </w:p>
     <w:p>
       <w:pPr>
@@ -18269,35 +17505,7 @@
         <w:rPr>
           <w:rFonts w:ascii="Arial" w:hAnsi="Arial" w:cs="Arial"/>
         </w:rPr>
-        <w:t xml:space="preserve">Fonte: </w:t>
-      </w:r>
-      <w:proofErr w:type="spellStart"/>
-      <w:r>
-        <w:rPr>
-          <w:rFonts w:ascii="Arial" w:hAnsi="Arial" w:cs="Arial"/>
-        </w:rPr>
-        <w:t>print</w:t>
-      </w:r>
-      <w:proofErr w:type="spellEnd"/>
-      <w:r>
-        <w:rPr>
-          <w:rFonts w:ascii="Arial" w:hAnsi="Arial" w:cs="Arial"/>
-        </w:rPr>
-        <w:t xml:space="preserve"> </w:t>
-      </w:r>
-      <w:proofErr w:type="spellStart"/>
-      <w:r>
-        <w:rPr>
-          <w:rFonts w:ascii="Arial" w:hAnsi="Arial" w:cs="Arial"/>
-        </w:rPr>
-        <w:t>screen</w:t>
-      </w:r>
-      <w:proofErr w:type="spellEnd"/>
-      <w:r>
-        <w:rPr>
-          <w:rFonts w:ascii="Arial" w:hAnsi="Arial" w:cs="Arial"/>
-        </w:rPr>
-        <w:t xml:space="preserve"> do Sistema de Controle de Associados</w:t>
+        <w:t>Fonte: print screen do Sistema de Controle de Associados</w:t>
       </w:r>
       <w:r>
         <w:rPr>
@@ -18423,35 +17631,7 @@
         <w:rPr>
           <w:rFonts w:ascii="Arial" w:hAnsi="Arial" w:cs="Arial"/>
         </w:rPr>
-        <w:t xml:space="preserve">Fonte: </w:t>
-      </w:r>
-      <w:proofErr w:type="spellStart"/>
-      <w:r>
-        <w:rPr>
-          <w:rFonts w:ascii="Arial" w:hAnsi="Arial" w:cs="Arial"/>
-        </w:rPr>
-        <w:t>print</w:t>
-      </w:r>
-      <w:proofErr w:type="spellEnd"/>
-      <w:r>
-        <w:rPr>
-          <w:rFonts w:ascii="Arial" w:hAnsi="Arial" w:cs="Arial"/>
-        </w:rPr>
-        <w:t xml:space="preserve"> </w:t>
-      </w:r>
-      <w:proofErr w:type="spellStart"/>
-      <w:r>
-        <w:rPr>
-          <w:rFonts w:ascii="Arial" w:hAnsi="Arial" w:cs="Arial"/>
-        </w:rPr>
-        <w:t>screen</w:t>
-      </w:r>
-      <w:proofErr w:type="spellEnd"/>
-      <w:r>
-        <w:rPr>
-          <w:rFonts w:ascii="Arial" w:hAnsi="Arial" w:cs="Arial"/>
-        </w:rPr>
-        <w:t xml:space="preserve"> do Sistema de Controle de Associados</w:t>
+        <w:t>Fonte: print screen do Sistema de Controle de Associados</w:t>
       </w:r>
     </w:p>
     <w:p>
@@ -18480,27 +17660,13 @@
         <w:rPr>
           <w:rFonts w:ascii="Arial" w:hAnsi="Arial" w:cs="Arial"/>
         </w:rPr>
-        <w:t xml:space="preserve"> – tela </w:t>
-      </w:r>
-      <w:proofErr w:type="gramStart"/>
-      <w:r>
-        <w:rPr>
-          <w:rFonts w:ascii="Arial" w:hAnsi="Arial" w:cs="Arial"/>
-        </w:rPr>
-        <w:t xml:space="preserve">de </w:t>
-      </w:r>
-      <w:r>
-        <w:rPr>
-          <w:rFonts w:ascii="Arial" w:hAnsi="Arial" w:cs="Arial"/>
-        </w:rPr>
-        <w:t>Lançar</w:t>
-      </w:r>
-      <w:proofErr w:type="gramEnd"/>
-      <w:r>
-        <w:rPr>
-          <w:rFonts w:ascii="Arial" w:hAnsi="Arial" w:cs="Arial"/>
-        </w:rPr>
-        <w:t xml:space="preserve"> vale</w:t>
+        <w:t xml:space="preserve"> – tela de </w:t>
+      </w:r>
+      <w:r>
+        <w:rPr>
+          <w:rFonts w:ascii="Arial" w:hAnsi="Arial" w:cs="Arial"/>
+        </w:rPr>
+        <w:t>Lançar vale</w:t>
       </w:r>
     </w:p>
     <w:p>
@@ -18584,35 +17750,7 @@
         <w:rPr>
           <w:rFonts w:ascii="Arial" w:hAnsi="Arial" w:cs="Arial"/>
         </w:rPr>
-        <w:t xml:space="preserve">Fonte: </w:t>
-      </w:r>
-      <w:proofErr w:type="spellStart"/>
-      <w:r>
-        <w:rPr>
-          <w:rFonts w:ascii="Arial" w:hAnsi="Arial" w:cs="Arial"/>
-        </w:rPr>
-        <w:t>print</w:t>
-      </w:r>
-      <w:proofErr w:type="spellEnd"/>
-      <w:r>
-        <w:rPr>
-          <w:rFonts w:ascii="Arial" w:hAnsi="Arial" w:cs="Arial"/>
-        </w:rPr>
-        <w:t xml:space="preserve"> </w:t>
-      </w:r>
-      <w:proofErr w:type="spellStart"/>
-      <w:r>
-        <w:rPr>
-          <w:rFonts w:ascii="Arial" w:hAnsi="Arial" w:cs="Arial"/>
-        </w:rPr>
-        <w:t>screen</w:t>
-      </w:r>
-      <w:proofErr w:type="spellEnd"/>
-      <w:r>
-        <w:rPr>
-          <w:rFonts w:ascii="Arial" w:hAnsi="Arial" w:cs="Arial"/>
-        </w:rPr>
-        <w:t xml:space="preserve"> do Sistema de Controle de Associados</w:t>
+        <w:t>Fonte: print screen do Sistema de Controle de Associados</w:t>
       </w:r>
     </w:p>
     <w:p>
@@ -18629,21 +17767,7 @@
         <w:rPr>
           <w:rFonts w:ascii="Arial" w:hAnsi="Arial" w:cs="Arial"/>
         </w:rPr>
-        <w:t xml:space="preserve">Figura 6 – tela </w:t>
-      </w:r>
-      <w:proofErr w:type="gramStart"/>
-      <w:r>
-        <w:rPr>
-          <w:rFonts w:ascii="Arial" w:hAnsi="Arial" w:cs="Arial"/>
-        </w:rPr>
-        <w:t>de Lançar</w:t>
-      </w:r>
-      <w:proofErr w:type="gramEnd"/>
-      <w:r>
-        <w:rPr>
-          <w:rFonts w:ascii="Arial" w:hAnsi="Arial" w:cs="Arial"/>
-        </w:rPr>
-        <w:t xml:space="preserve"> vale</w:t>
+        <w:t>Figura 6 – tela de Lançar vale</w:t>
       </w:r>
     </w:p>
     <w:p>
@@ -18727,35 +17851,7 @@
         <w:rPr>
           <w:rFonts w:ascii="Arial" w:hAnsi="Arial" w:cs="Arial"/>
         </w:rPr>
-        <w:t xml:space="preserve">Fonte: </w:t>
-      </w:r>
-      <w:proofErr w:type="spellStart"/>
-      <w:r>
-        <w:rPr>
-          <w:rFonts w:ascii="Arial" w:hAnsi="Arial" w:cs="Arial"/>
-        </w:rPr>
-        <w:t>print</w:t>
-      </w:r>
-      <w:proofErr w:type="spellEnd"/>
-      <w:r>
-        <w:rPr>
-          <w:rFonts w:ascii="Arial" w:hAnsi="Arial" w:cs="Arial"/>
-        </w:rPr>
-        <w:t xml:space="preserve"> </w:t>
-      </w:r>
-      <w:proofErr w:type="spellStart"/>
-      <w:r>
-        <w:rPr>
-          <w:rFonts w:ascii="Arial" w:hAnsi="Arial" w:cs="Arial"/>
-        </w:rPr>
-        <w:t>screen</w:t>
-      </w:r>
-      <w:proofErr w:type="spellEnd"/>
-      <w:r>
-        <w:rPr>
-          <w:rFonts w:ascii="Arial" w:hAnsi="Arial" w:cs="Arial"/>
-        </w:rPr>
-        <w:t xml:space="preserve"> do Sistema de Controle de Associados</w:t>
+        <w:t>Fonte: print screen do Sistema de Controle de Associados</w:t>
       </w:r>
     </w:p>
     <w:p>
@@ -18854,7 +17950,6 @@
         <w:szCs w:val="32"/>
       </w:rPr>
     </w:pPr>
-    <w:proofErr w:type="spellStart"/>
     <w:r>
       <w:rPr>
         <w:rFonts w:ascii="Arial" w:hAnsi="Arial" w:cs="Arial"/>
@@ -18862,17 +17957,7 @@
         <w:sz w:val="32"/>
         <w:szCs w:val="32"/>
       </w:rPr>
-      <w:t>SantaClub</w:t>
-    </w:r>
-    <w:proofErr w:type="spellEnd"/>
-    <w:r>
-      <w:rPr>
-        <w:rFonts w:ascii="Arial" w:hAnsi="Arial" w:cs="Arial"/>
-        <w:color w:val="000000"/>
-        <w:sz w:val="32"/>
-        <w:szCs w:val="32"/>
-      </w:rPr>
-      <w:t xml:space="preserve"> – UNOESTE – Universidade do Oeste Paulista</w:t>
+      <w:t>SantaClub – UNOESTE – Universidade do Oeste Paulista</w:t>
     </w:r>
     <w:r>
       <w:rPr>
@@ -18913,7 +17998,7 @@
   <w:abstractNum w:abstractNumId="0">
     <w:nsid w:val="FFFFFF1D"/>
     <w:multiLevelType w:val="multilevel"/>
-    <w:tmpl w:val="C7383230"/>
+    <w:tmpl w:val="CF906466"/>
     <w:lvl w:ilvl="0">
       <w:start w:val="1"/>
       <w:numFmt w:val="bullet"/>
@@ -20833,7 +19918,7 @@
 </file>
 
 <file path=customXml/itemProps1.xml><?xml version="1.0" encoding="utf-8"?>
-<ds:datastoreItem xmlns:ds="http://schemas.openxmlformats.org/officeDocument/2006/customXml" ds:itemID="{B80D9348-D8F1-CB4D-ADD9-25D0D602872C}">
+<ds:datastoreItem xmlns:ds="http://schemas.openxmlformats.org/officeDocument/2006/customXml" ds:itemID="{EB2608C3-8C76-CC46-9AAF-571D670B2408}">
   <ds:schemaRefs>
     <ds:schemaRef ds:uri="http://schemas.openxmlformats.org/officeDocument/2006/bibliography"/>
   </ds:schemaRefs>

</xml_diff>

<commit_message>
Fix prototypes and update documents
</commit_message>
<xml_diff>
--- a/Manual Estagio - Gilberto Moraes.docx
+++ b/Manual Estagio - Gilberto Moraes.docx
@@ -669,6 +669,7 @@
         </w:rPr>
         <w:t xml:space="preserve">O </w:t>
       </w:r>
+      <w:proofErr w:type="spellStart"/>
       <w:r>
         <w:rPr>
           <w:rFonts w:ascii="Arial" w:hAnsi="Arial" w:cs="Arial"/>
@@ -676,6 +677,7 @@
         </w:rPr>
         <w:t>SantaClube</w:t>
       </w:r>
+      <w:proofErr w:type="spellEnd"/>
       <w:r>
         <w:rPr>
           <w:rFonts w:ascii="Arial" w:hAnsi="Arial" w:cs="Arial"/>
@@ -884,7 +886,23 @@
           <w:rFonts w:ascii="Arial" w:hAnsi="Arial" w:cs="Arial"/>
           <w:color w:val="000000"/>
         </w:rPr>
-        <w:t>Com SantaClub será possível gerenciar</w:t>
+        <w:t xml:space="preserve">Com </w:t>
+      </w:r>
+      <w:proofErr w:type="spellStart"/>
+      <w:r>
+        <w:rPr>
+          <w:rFonts w:ascii="Arial" w:hAnsi="Arial" w:cs="Arial"/>
+          <w:color w:val="000000"/>
+        </w:rPr>
+        <w:t>SantaClub</w:t>
+      </w:r>
+      <w:proofErr w:type="spellEnd"/>
+      <w:r>
+        <w:rPr>
+          <w:rFonts w:ascii="Arial" w:hAnsi="Arial" w:cs="Arial"/>
+          <w:color w:val="000000"/>
+        </w:rPr>
+        <w:t xml:space="preserve"> será possível gerenciar</w:t>
       </w:r>
       <w:r>
         <w:rPr>
@@ -934,6 +952,13 @@
           <w:color w:val="000000"/>
         </w:rPr>
         <w:t xml:space="preserve"> </w:t>
+      </w:r>
+      <w:r>
+        <w:rPr>
+          <w:rFonts w:ascii="Arial" w:hAnsi="Arial" w:cs="Arial"/>
+          <w:color w:val="000000"/>
+        </w:rPr>
+        <w:t xml:space="preserve">convênios, </w:t>
       </w:r>
       <w:r>
         <w:rPr>
@@ -1080,7 +1105,114 @@
           <w:rFonts w:ascii="Arial" w:hAnsi="Arial" w:cs="Arial"/>
           <w:color w:val="000000"/>
         </w:rPr>
-        <w:t>O SantaClub conta com um controle de autenticação e autorização, portanto o administrador do sistema poderá gerenciar usuários e grupos para que cada grupo tenha acesso a determinadas funcionalidades no sistema.</w:t>
+        <w:t xml:space="preserve">O </w:t>
+      </w:r>
+      <w:proofErr w:type="spellStart"/>
+      <w:r>
+        <w:rPr>
+          <w:rFonts w:ascii="Arial" w:hAnsi="Arial" w:cs="Arial"/>
+          <w:color w:val="000000"/>
+        </w:rPr>
+        <w:t>SantaClub</w:t>
+      </w:r>
+      <w:proofErr w:type="spellEnd"/>
+      <w:r>
+        <w:rPr>
+          <w:rFonts w:ascii="Arial" w:hAnsi="Arial" w:cs="Arial"/>
+          <w:color w:val="000000"/>
+        </w:rPr>
+        <w:t xml:space="preserve"> conta com um controle de autenticação e autorização, portanto o administrador do sistema poderá gerenciar usuários e grupos</w:t>
+      </w:r>
+      <w:r>
+        <w:rPr>
+          <w:rFonts w:ascii="Arial" w:hAnsi="Arial" w:cs="Arial"/>
+          <w:color w:val="000000"/>
+        </w:rPr>
+        <w:t xml:space="preserve">, </w:t>
+      </w:r>
+      <w:r>
+        <w:rPr>
+          <w:rFonts w:ascii="Arial" w:hAnsi="Arial" w:cs="Arial"/>
+          <w:color w:val="000000"/>
+        </w:rPr>
+        <w:t>gerenciando o</w:t>
+      </w:r>
+      <w:r>
+        <w:rPr>
+          <w:rFonts w:ascii="Arial" w:hAnsi="Arial" w:cs="Arial"/>
+          <w:color w:val="000000"/>
+        </w:rPr>
+        <w:t>s</w:t>
+      </w:r>
+      <w:r>
+        <w:rPr>
+          <w:rFonts w:ascii="Arial" w:hAnsi="Arial" w:cs="Arial"/>
+          <w:color w:val="000000"/>
+        </w:rPr>
+        <w:t xml:space="preserve"> grupo</w:t>
+      </w:r>
+      <w:r>
+        <w:rPr>
+          <w:rFonts w:ascii="Arial" w:hAnsi="Arial" w:cs="Arial"/>
+          <w:color w:val="000000"/>
+        </w:rPr>
+        <w:t>s</w:t>
+      </w:r>
+      <w:r>
+        <w:rPr>
+          <w:rFonts w:ascii="Arial" w:hAnsi="Arial" w:cs="Arial"/>
+          <w:color w:val="000000"/>
+        </w:rPr>
+        <w:t xml:space="preserve"> d</w:t>
+      </w:r>
+      <w:r>
+        <w:rPr>
+          <w:rFonts w:ascii="Arial" w:hAnsi="Arial" w:cs="Arial"/>
+          <w:color w:val="000000"/>
+        </w:rPr>
+        <w:t>o</w:t>
+      </w:r>
+      <w:r>
+        <w:rPr>
+          <w:rFonts w:ascii="Arial" w:hAnsi="Arial" w:cs="Arial"/>
+          <w:color w:val="000000"/>
+        </w:rPr>
+        <w:t xml:space="preserve"> usuário</w:t>
+      </w:r>
+      <w:r>
+        <w:rPr>
+          <w:rFonts w:ascii="Arial" w:hAnsi="Arial" w:cs="Arial"/>
+          <w:color w:val="000000"/>
+        </w:rPr>
+        <w:t xml:space="preserve"> </w:t>
+      </w:r>
+      <w:r>
+        <w:rPr>
+          <w:rFonts w:ascii="Arial" w:hAnsi="Arial" w:cs="Arial"/>
+          <w:color w:val="000000"/>
+        </w:rPr>
+        <w:t>garantindo que o usuário acesse</w:t>
+      </w:r>
+      <w:r>
+        <w:rPr>
+          <w:rFonts w:ascii="Arial" w:hAnsi="Arial" w:cs="Arial"/>
+          <w:color w:val="000000"/>
+        </w:rPr>
+        <w:t xml:space="preserve"> determinadas funcionalidades no sistema</w:t>
+      </w:r>
+      <w:r>
+        <w:rPr>
+          <w:rFonts w:ascii="Arial" w:hAnsi="Arial" w:cs="Arial"/>
+          <w:color w:val="000000"/>
+        </w:rPr>
+        <w:t xml:space="preserve"> através da permissão do grupo</w:t>
+      </w:r>
+      <w:r>
+        <w:rPr>
+          <w:rFonts w:ascii="Arial" w:hAnsi="Arial" w:cs="Arial"/>
+          <w:color w:val="000000"/>
+        </w:rPr>
+        <w:t>.</w:t>
       </w:r>
     </w:p>
     <w:p>
@@ -1185,7 +1317,15 @@
           <w:rFonts w:ascii="Arial" w:hAnsi="Arial" w:cs="Arial"/>
           <w:color w:val="000000"/>
         </w:rPr>
-        <w:t xml:space="preserve"> de conta</w:t>
+        <w:t xml:space="preserve"> de </w:t>
+      </w:r>
+      <w:r>
+        <w:rPr>
+          <w:rFonts w:ascii="Arial" w:hAnsi="Arial" w:cs="Arial"/>
+          <w:color w:val="000000"/>
+        </w:rPr>
+        <w:lastRenderedPageBreak/>
+        <w:t>conta</w:t>
       </w:r>
       <w:r>
         <w:rPr>
@@ -1208,14 +1348,15 @@
         </w:rPr>
         <w:t xml:space="preserve"> alternando entre pago e não </w:t>
       </w:r>
-      <w:r>
-        <w:rPr>
-          <w:rFonts w:ascii="Arial" w:hAnsi="Arial" w:cs="Arial"/>
-          <w:color w:val="000000"/>
-        </w:rPr>
-        <w:lastRenderedPageBreak/>
+      <w:proofErr w:type="gramStart"/>
+      <w:r>
+        <w:rPr>
+          <w:rFonts w:ascii="Arial" w:hAnsi="Arial" w:cs="Arial"/>
+          <w:color w:val="000000"/>
+        </w:rPr>
         <w:t>pago</w:t>
       </w:r>
+      <w:proofErr w:type="gramEnd"/>
       <w:r>
         <w:rPr>
           <w:rFonts w:ascii="Arial" w:hAnsi="Arial" w:cs="Arial"/>
@@ -1860,6 +2001,7 @@
         </w:rPr>
         <w:t xml:space="preserve"> no </w:t>
       </w:r>
+      <w:proofErr w:type="spellStart"/>
       <w:r>
         <w:rPr>
           <w:rFonts w:ascii="Arial" w:hAnsi="Arial" w:cs="Arial"/>
@@ -1867,6 +2009,7 @@
         </w:rPr>
         <w:t>SantaClub</w:t>
       </w:r>
+      <w:proofErr w:type="spellEnd"/>
       <w:r>
         <w:rPr>
           <w:rFonts w:ascii="Arial" w:hAnsi="Arial" w:cs="Arial"/>
@@ -1923,12 +2066,21 @@
         </w:rPr>
         <w:t xml:space="preserve">O usuário poderá gerar contas a receber associados, o </w:t>
       </w:r>
-      <w:r>
-        <w:rPr>
-          <w:rFonts w:ascii="Arial" w:hAnsi="Arial" w:cs="Arial"/>
-          <w:color w:val="000000"/>
-        </w:rPr>
-        <w:t>SantaClub localiza os associados ativos e gera</w:t>
+      <w:proofErr w:type="spellStart"/>
+      <w:r>
+        <w:rPr>
+          <w:rFonts w:ascii="Arial" w:hAnsi="Arial" w:cs="Arial"/>
+          <w:color w:val="000000"/>
+        </w:rPr>
+        <w:t>SantaClub</w:t>
+      </w:r>
+      <w:proofErr w:type="spellEnd"/>
+      <w:r>
+        <w:rPr>
+          <w:rFonts w:ascii="Arial" w:hAnsi="Arial" w:cs="Arial"/>
+          <w:color w:val="000000"/>
+        </w:rPr>
+        <w:t xml:space="preserve"> localiza os associados ativos e gera</w:t>
       </w:r>
       <w:r>
         <w:rPr>
@@ -2026,7 +2178,21 @@
           <w:rFonts w:ascii="Arial" w:hAnsi="Arial" w:cs="Arial"/>
           <w:color w:val="000000"/>
         </w:rPr>
-        <w:t xml:space="preserve"> de associados internos</w:t>
+        <w:t xml:space="preserve"> de</w:t>
+      </w:r>
+      <w:r>
+        <w:rPr>
+          <w:rFonts w:ascii="Arial" w:hAnsi="Arial" w:cs="Arial"/>
+          <w:color w:val="000000"/>
+        </w:rPr>
+        <w:t xml:space="preserve"> cada</w:t>
+      </w:r>
+      <w:r>
+        <w:rPr>
+          <w:rFonts w:ascii="Arial" w:hAnsi="Arial" w:cs="Arial"/>
+          <w:color w:val="000000"/>
+        </w:rPr>
+        <w:t xml:space="preserve"> associado interno</w:t>
       </w:r>
       <w:r>
         <w:rPr>
@@ -2178,7 +2344,15 @@
           <w:rFonts w:ascii="Arial" w:hAnsi="Arial" w:cs="Arial"/>
           <w:color w:val="000000"/>
         </w:rPr>
-        <w:t xml:space="preserve"> ganhando agilidade no processo</w:t>
+        <w:t xml:space="preserve"> ganhando agilidade no </w:t>
+      </w:r>
+      <w:r>
+        <w:rPr>
+          <w:rFonts w:ascii="Arial" w:hAnsi="Arial" w:cs="Arial"/>
+          <w:color w:val="000000"/>
+        </w:rPr>
+        <w:lastRenderedPageBreak/>
+        <w:t>processo</w:t>
       </w:r>
       <w:r>
         <w:rPr>
@@ -2199,7 +2373,6 @@
           <w:rFonts w:ascii="Arial" w:hAnsi="Arial" w:cs="Arial"/>
           <w:color w:val="000000"/>
         </w:rPr>
-        <w:lastRenderedPageBreak/>
         <w:t>realizar o desconto na folha de paga</w:t>
       </w:r>
       <w:r>
@@ -2443,7 +2616,55 @@
           <w:rFonts w:ascii="Arial" w:hAnsi="Arial" w:cs="Arial"/>
           <w:color w:val="000000"/>
         </w:rPr>
-        <w:t xml:space="preserve"> de Projeto Model View Controller  </w:t>
+        <w:t xml:space="preserve"> de Projeto </w:t>
+      </w:r>
+      <w:proofErr w:type="spellStart"/>
+      <w:r>
+        <w:rPr>
+          <w:rFonts w:ascii="Arial" w:hAnsi="Arial" w:cs="Arial"/>
+          <w:color w:val="000000"/>
+        </w:rPr>
+        <w:t>Model</w:t>
+      </w:r>
+      <w:proofErr w:type="spellEnd"/>
+      <w:r>
+        <w:rPr>
+          <w:rFonts w:ascii="Arial" w:hAnsi="Arial" w:cs="Arial"/>
+          <w:color w:val="000000"/>
+        </w:rPr>
+        <w:t xml:space="preserve"> </w:t>
+      </w:r>
+      <w:proofErr w:type="spellStart"/>
+      <w:r>
+        <w:rPr>
+          <w:rFonts w:ascii="Arial" w:hAnsi="Arial" w:cs="Arial"/>
+          <w:color w:val="000000"/>
+        </w:rPr>
+        <w:t>View</w:t>
+      </w:r>
+      <w:proofErr w:type="spellEnd"/>
+      <w:r>
+        <w:rPr>
+          <w:rFonts w:ascii="Arial" w:hAnsi="Arial" w:cs="Arial"/>
+          <w:color w:val="000000"/>
+        </w:rPr>
+        <w:t xml:space="preserve"> </w:t>
+      </w:r>
+      <w:proofErr w:type="spellStart"/>
+      <w:r>
+        <w:rPr>
+          <w:rFonts w:ascii="Arial" w:hAnsi="Arial" w:cs="Arial"/>
+          <w:color w:val="000000"/>
+        </w:rPr>
+        <w:t>Controller</w:t>
+      </w:r>
+      <w:proofErr w:type="spellEnd"/>
+      <w:r>
+        <w:rPr>
+          <w:rFonts w:ascii="Arial" w:hAnsi="Arial" w:cs="Arial"/>
+          <w:color w:val="000000"/>
+        </w:rPr>
+        <w:t xml:space="preserve">  </w:t>
       </w:r>
     </w:p>
     <w:p>
@@ -2599,7 +2820,23 @@
           <w:rFonts w:ascii="Arial" w:hAnsi="Arial" w:cs="Arial"/>
           <w:color w:val="000000"/>
         </w:rPr>
-        <w:t>Universidade do Oeste Paulista (Unoeste)</w:t>
+        <w:t>Universidade do Oeste Paulista (</w:t>
+      </w:r>
+      <w:proofErr w:type="spellStart"/>
+      <w:r>
+        <w:rPr>
+          <w:rFonts w:ascii="Arial" w:hAnsi="Arial" w:cs="Arial"/>
+          <w:color w:val="000000"/>
+        </w:rPr>
+        <w:t>Unoeste</w:t>
+      </w:r>
+      <w:proofErr w:type="spellEnd"/>
+      <w:r>
+        <w:rPr>
+          <w:rFonts w:ascii="Arial" w:hAnsi="Arial" w:cs="Arial"/>
+          <w:color w:val="000000"/>
+        </w:rPr>
+        <w:t>)</w:t>
       </w:r>
       <w:r>
         <w:rPr>
@@ -2629,7 +2866,23 @@
           <w:rFonts w:ascii="Arial" w:hAnsi="Arial" w:cs="Arial"/>
           <w:color w:val="000000"/>
         </w:rPr>
-        <w:t xml:space="preserve">José Bongiovani, 700 - Cidade Universitária - Bloco H </w:t>
+        <w:t xml:space="preserve">José </w:t>
+      </w:r>
+      <w:proofErr w:type="spellStart"/>
+      <w:r>
+        <w:rPr>
+          <w:rFonts w:ascii="Arial" w:hAnsi="Arial" w:cs="Arial"/>
+          <w:color w:val="000000"/>
+        </w:rPr>
+        <w:t>Bongiovani</w:t>
+      </w:r>
+      <w:proofErr w:type="spellEnd"/>
+      <w:r>
+        <w:rPr>
+          <w:rFonts w:ascii="Arial" w:hAnsi="Arial" w:cs="Arial"/>
+          <w:color w:val="000000"/>
+        </w:rPr>
+        <w:t xml:space="preserve">, 700 - Cidade Universitária - Bloco H </w:t>
       </w:r>
       <w:r>
         <w:rPr>
@@ -2787,13 +3040,29 @@
           <w:rFonts w:ascii="Arial" w:eastAsia="MS Mincho" w:hAnsi="Arial" w:cs="Arial"/>
           <w:color w:val="000000"/>
         </w:rPr>
-        <w:t xml:space="preserve"> dos Funcionarios da </w:t>
-      </w:r>
+        <w:t xml:space="preserve"> dos </w:t>
+      </w:r>
+      <w:proofErr w:type="spellStart"/>
       <w:r>
         <w:rPr>
           <w:rFonts w:ascii="Arial" w:eastAsia="MS Mincho" w:hAnsi="Arial" w:cs="Arial"/>
           <w:color w:val="000000"/>
         </w:rPr>
+        <w:t>Funcionarios</w:t>
+      </w:r>
+      <w:proofErr w:type="spellEnd"/>
+      <w:r>
+        <w:rPr>
+          <w:rFonts w:ascii="Arial" w:eastAsia="MS Mincho" w:hAnsi="Arial" w:cs="Arial"/>
+          <w:color w:val="000000"/>
+        </w:rPr>
+        <w:t xml:space="preserve"> da </w:t>
+      </w:r>
+      <w:r>
+        <w:rPr>
+          <w:rFonts w:ascii="Arial" w:eastAsia="MS Mincho" w:hAnsi="Arial" w:cs="Arial"/>
+          <w:color w:val="000000"/>
+        </w:rPr>
         <w:t>S</w:t>
       </w:r>
       <w:r>
@@ -2843,21 +3112,53 @@
           <w:rFonts w:ascii="Arial" w:eastAsia="MS Mincho" w:hAnsi="Arial" w:cs="Arial"/>
           <w:color w:val="000000"/>
         </w:rPr>
-        <w:t>CNPJ 44.886.499/0001-90 inscr</w:t>
-      </w:r>
+        <w:t xml:space="preserve">CNPJ 44.886.499/0001-90 </w:t>
+      </w:r>
+      <w:proofErr w:type="spellStart"/>
       <w:r>
         <w:rPr>
           <w:rFonts w:ascii="Arial" w:eastAsia="MS Mincho" w:hAnsi="Arial" w:cs="Arial"/>
           <w:color w:val="000000"/>
         </w:rPr>
-        <w:t>içao Municipal 806.150.161.4333,</w:t>
+        <w:t>inscr</w:t>
       </w:r>
       <w:r>
         <w:rPr>
           <w:rFonts w:ascii="Arial" w:eastAsia="MS Mincho" w:hAnsi="Arial" w:cs="Arial"/>
           <w:color w:val="000000"/>
         </w:rPr>
-        <w:t xml:space="preserve"> Endereço Rodovia Assis chateubriand km 455-600</w:t>
+        <w:t>içao</w:t>
+      </w:r>
+      <w:proofErr w:type="spellEnd"/>
+      <w:r>
+        <w:rPr>
+          <w:rFonts w:ascii="Arial" w:eastAsia="MS Mincho" w:hAnsi="Arial" w:cs="Arial"/>
+          <w:color w:val="000000"/>
+        </w:rPr>
+        <w:t xml:space="preserve"> Municipal 806.150.161.4333,</w:t>
+      </w:r>
+      <w:r>
+        <w:rPr>
+          <w:rFonts w:ascii="Arial" w:eastAsia="MS Mincho" w:hAnsi="Arial" w:cs="Arial"/>
+          <w:color w:val="000000"/>
+        </w:rPr>
+        <w:t xml:space="preserve"> Endereço Rodovia Assis </w:t>
+      </w:r>
+      <w:proofErr w:type="spellStart"/>
+      <w:r>
+        <w:rPr>
+          <w:rFonts w:ascii="Arial" w:eastAsia="MS Mincho" w:hAnsi="Arial" w:cs="Arial"/>
+          <w:color w:val="000000"/>
+        </w:rPr>
+        <w:t>chateubriand</w:t>
+      </w:r>
+      <w:proofErr w:type="spellEnd"/>
+      <w:r>
+        <w:rPr>
+          <w:rFonts w:ascii="Arial" w:eastAsia="MS Mincho" w:hAnsi="Arial" w:cs="Arial"/>
+          <w:color w:val="000000"/>
+        </w:rPr>
+        <w:t xml:space="preserve"> km 455-600</w:t>
       </w:r>
       <w:r>
         <w:rPr>
@@ -2973,7 +3274,15 @@
           <w:rFonts w:ascii="Arial" w:hAnsi="Arial" w:cs="Arial"/>
           <w:color w:val="000000"/>
         </w:rPr>
-        <w:t xml:space="preserve"> que não sejam filiais </w:t>
+        <w:t xml:space="preserve"> que não </w:t>
+      </w:r>
+      <w:r>
+        <w:rPr>
+          <w:rFonts w:ascii="Arial" w:hAnsi="Arial" w:cs="Arial"/>
+          <w:color w:val="000000"/>
+        </w:rPr>
+        <w:lastRenderedPageBreak/>
+        <w:t xml:space="preserve">sejam filiais </w:t>
       </w:r>
       <w:r>
         <w:rPr>
@@ -3826,7 +4135,25 @@
                 <w:color w:val="000000"/>
                 <w:sz w:val="22"/>
               </w:rPr>
-              <w:t>Servidor Mysql + Licença</w:t>
+              <w:t xml:space="preserve">Servidor </w:t>
+            </w:r>
+            <w:proofErr w:type="spellStart"/>
+            <w:r>
+              <w:rPr>
+                <w:rFonts w:ascii="Arial" w:hAnsi="Arial" w:cs="Arial"/>
+                <w:color w:val="000000"/>
+                <w:sz w:val="22"/>
+              </w:rPr>
+              <w:t>Mysql</w:t>
+            </w:r>
+            <w:proofErr w:type="spellEnd"/>
+            <w:r>
+              <w:rPr>
+                <w:rFonts w:ascii="Arial" w:hAnsi="Arial" w:cs="Arial"/>
+                <w:color w:val="000000"/>
+                <w:sz w:val="22"/>
+              </w:rPr>
+              <w:t xml:space="preserve"> + Licença</w:t>
             </w:r>
           </w:p>
         </w:tc>
@@ -4526,6 +4853,7 @@
           <w:color w:val="000000"/>
         </w:rPr>
       </w:pPr>
+      <w:proofErr w:type="gramStart"/>
       <w:r>
         <w:rPr>
           <w:rFonts w:ascii="Arial" w:hAnsi="Arial" w:cs="Arial"/>
@@ -4545,7 +4873,15 @@
           <w:rFonts w:ascii="Arial" w:hAnsi="Arial" w:cs="Arial"/>
           <w:color w:val="000000"/>
         </w:rPr>
-        <w:t xml:space="preserve">Justificativa para a alternativa selecionada </w:t>
+        <w:t>Justificativa</w:t>
+      </w:r>
+      <w:proofErr w:type="gramEnd"/>
+      <w:r>
+        <w:rPr>
+          <w:rFonts w:ascii="Arial" w:hAnsi="Arial" w:cs="Arial"/>
+          <w:color w:val="000000"/>
+        </w:rPr>
+        <w:t xml:space="preserve"> para a alternativa selecionada </w:t>
       </w:r>
     </w:p>
     <w:p>
@@ -9275,14 +9611,25 @@
                 <w:szCs w:val="20"/>
               </w:rPr>
             </w:pPr>
-            <w:r>
-              <w:rPr>
-                <w:rFonts w:ascii="Arial" w:hAnsi="Arial" w:cs="Arial"/>
-                <w:color w:val="000000"/>
-                <w:sz w:val="20"/>
-                <w:szCs w:val="20"/>
-              </w:rPr>
-              <w:t>Máx 5 seg.</w:t>
+            <w:proofErr w:type="spellStart"/>
+            <w:r>
+              <w:rPr>
+                <w:rFonts w:ascii="Arial" w:hAnsi="Arial" w:cs="Arial"/>
+                <w:color w:val="000000"/>
+                <w:sz w:val="20"/>
+                <w:szCs w:val="20"/>
+              </w:rPr>
+              <w:t>Máx</w:t>
+            </w:r>
+            <w:proofErr w:type="spellEnd"/>
+            <w:r>
+              <w:rPr>
+                <w:rFonts w:ascii="Arial" w:hAnsi="Arial" w:cs="Arial"/>
+                <w:color w:val="000000"/>
+                <w:sz w:val="20"/>
+                <w:szCs w:val="20"/>
+              </w:rPr>
+              <w:t xml:space="preserve"> 5 seg.</w:t>
             </w:r>
           </w:p>
         </w:tc>
@@ -9495,14 +9842,25 @@
                 <w:szCs w:val="20"/>
               </w:rPr>
             </w:pPr>
-            <w:r>
-              <w:rPr>
-                <w:rFonts w:ascii="Arial" w:hAnsi="Arial" w:cs="Arial"/>
-                <w:color w:val="000000"/>
-                <w:sz w:val="20"/>
-                <w:szCs w:val="20"/>
-              </w:rPr>
-              <w:t>Máx 30 seg.</w:t>
+            <w:proofErr w:type="spellStart"/>
+            <w:r>
+              <w:rPr>
+                <w:rFonts w:ascii="Arial" w:hAnsi="Arial" w:cs="Arial"/>
+                <w:color w:val="000000"/>
+                <w:sz w:val="20"/>
+                <w:szCs w:val="20"/>
+              </w:rPr>
+              <w:t>Máx</w:t>
+            </w:r>
+            <w:proofErr w:type="spellEnd"/>
+            <w:r>
+              <w:rPr>
+                <w:rFonts w:ascii="Arial" w:hAnsi="Arial" w:cs="Arial"/>
+                <w:color w:val="000000"/>
+                <w:sz w:val="20"/>
+                <w:szCs w:val="20"/>
+              </w:rPr>
+              <w:t xml:space="preserve"> 30 seg.</w:t>
             </w:r>
           </w:p>
         </w:tc>
@@ -9710,14 +10068,25 @@
                 <w:szCs w:val="20"/>
               </w:rPr>
             </w:pPr>
-            <w:r>
-              <w:rPr>
-                <w:rFonts w:ascii="Arial" w:hAnsi="Arial" w:cs="Arial"/>
-                <w:color w:val="000000"/>
-                <w:sz w:val="20"/>
-                <w:szCs w:val="20"/>
-              </w:rPr>
-              <w:t>Máx 5 seg.</w:t>
+            <w:proofErr w:type="spellStart"/>
+            <w:r>
+              <w:rPr>
+                <w:rFonts w:ascii="Arial" w:hAnsi="Arial" w:cs="Arial"/>
+                <w:color w:val="000000"/>
+                <w:sz w:val="20"/>
+                <w:szCs w:val="20"/>
+              </w:rPr>
+              <w:t>Máx</w:t>
+            </w:r>
+            <w:proofErr w:type="spellEnd"/>
+            <w:r>
+              <w:rPr>
+                <w:rFonts w:ascii="Arial" w:hAnsi="Arial" w:cs="Arial"/>
+                <w:color w:val="000000"/>
+                <w:sz w:val="20"/>
+                <w:szCs w:val="20"/>
+              </w:rPr>
+              <w:t xml:space="preserve"> 5 seg.</w:t>
             </w:r>
           </w:p>
         </w:tc>
@@ -9932,14 +10301,25 @@
                 <w:szCs w:val="20"/>
               </w:rPr>
             </w:pPr>
-            <w:r>
-              <w:rPr>
-                <w:rFonts w:ascii="Arial" w:hAnsi="Arial" w:cs="Arial"/>
-                <w:color w:val="000000"/>
-                <w:sz w:val="20"/>
-                <w:szCs w:val="20"/>
-              </w:rPr>
-              <w:t>Máx 5 seg.</w:t>
+            <w:proofErr w:type="spellStart"/>
+            <w:r>
+              <w:rPr>
+                <w:rFonts w:ascii="Arial" w:hAnsi="Arial" w:cs="Arial"/>
+                <w:color w:val="000000"/>
+                <w:sz w:val="20"/>
+                <w:szCs w:val="20"/>
+              </w:rPr>
+              <w:t>Máx</w:t>
+            </w:r>
+            <w:proofErr w:type="spellEnd"/>
+            <w:r>
+              <w:rPr>
+                <w:rFonts w:ascii="Arial" w:hAnsi="Arial" w:cs="Arial"/>
+                <w:color w:val="000000"/>
+                <w:sz w:val="20"/>
+                <w:szCs w:val="20"/>
+              </w:rPr>
+              <w:t xml:space="preserve"> 5 seg.</w:t>
             </w:r>
           </w:p>
         </w:tc>
@@ -10138,14 +10518,25 @@
                 <w:szCs w:val="20"/>
               </w:rPr>
             </w:pPr>
-            <w:r>
-              <w:rPr>
-                <w:rFonts w:ascii="Arial" w:hAnsi="Arial" w:cs="Arial"/>
-                <w:color w:val="000000"/>
-                <w:sz w:val="20"/>
-                <w:szCs w:val="20"/>
-              </w:rPr>
-              <w:t>Máx 5 seg.</w:t>
+            <w:proofErr w:type="spellStart"/>
+            <w:r>
+              <w:rPr>
+                <w:rFonts w:ascii="Arial" w:hAnsi="Arial" w:cs="Arial"/>
+                <w:color w:val="000000"/>
+                <w:sz w:val="20"/>
+                <w:szCs w:val="20"/>
+              </w:rPr>
+              <w:t>Máx</w:t>
+            </w:r>
+            <w:proofErr w:type="spellEnd"/>
+            <w:r>
+              <w:rPr>
+                <w:rFonts w:ascii="Arial" w:hAnsi="Arial" w:cs="Arial"/>
+                <w:color w:val="000000"/>
+                <w:sz w:val="20"/>
+                <w:szCs w:val="20"/>
+              </w:rPr>
+              <w:t xml:space="preserve"> 5 seg.</w:t>
             </w:r>
           </w:p>
         </w:tc>
@@ -10344,14 +10735,25 @@
                 <w:szCs w:val="20"/>
               </w:rPr>
             </w:pPr>
-            <w:r>
-              <w:rPr>
-                <w:rFonts w:ascii="Arial" w:hAnsi="Arial" w:cs="Arial"/>
-                <w:color w:val="000000"/>
-                <w:sz w:val="20"/>
-                <w:szCs w:val="20"/>
-              </w:rPr>
-              <w:t>Máx 5 seg.</w:t>
+            <w:proofErr w:type="spellStart"/>
+            <w:r>
+              <w:rPr>
+                <w:rFonts w:ascii="Arial" w:hAnsi="Arial" w:cs="Arial"/>
+                <w:color w:val="000000"/>
+                <w:sz w:val="20"/>
+                <w:szCs w:val="20"/>
+              </w:rPr>
+              <w:t>Máx</w:t>
+            </w:r>
+            <w:proofErr w:type="spellEnd"/>
+            <w:r>
+              <w:rPr>
+                <w:rFonts w:ascii="Arial" w:hAnsi="Arial" w:cs="Arial"/>
+                <w:color w:val="000000"/>
+                <w:sz w:val="20"/>
+                <w:szCs w:val="20"/>
+              </w:rPr>
+              <w:t xml:space="preserve"> 5 seg.</w:t>
             </w:r>
           </w:p>
         </w:tc>
@@ -11320,13 +11722,83 @@
           <w:rFonts w:ascii="Arial" w:hAnsi="Arial" w:cs="Arial"/>
         </w:rPr>
         <w:tab/>
-        <w:t xml:space="preserve">O requisito mínimo para instalar o servidor local para iniciar-se o trabalho com o software é um processador intel Pentium 4 ou superior, 512mb de ram e 512Mb de </w:t>
-      </w:r>
-      <w:r>
-        <w:rPr>
-          <w:rFonts w:ascii="Arial" w:hAnsi="Arial" w:cs="Arial"/>
-        </w:rPr>
-        <w:t>espaço em disco e um sistema operacional Linux ou Windows xp ou superior, que suportem o Google Chrome v26.0+ recomendado para execução da aplicação web construída.</w:t>
+        <w:t xml:space="preserve">O requisito mínimo para instalar o servidor local para iniciar-se o trabalho com o software é um processador </w:t>
+      </w:r>
+      <w:proofErr w:type="spellStart"/>
+      <w:r>
+        <w:rPr>
+          <w:rFonts w:ascii="Arial" w:hAnsi="Arial" w:cs="Arial"/>
+        </w:rPr>
+        <w:t>intel</w:t>
+      </w:r>
+      <w:proofErr w:type="spellEnd"/>
+      <w:r>
+        <w:rPr>
+          <w:rFonts w:ascii="Arial" w:hAnsi="Arial" w:cs="Arial"/>
+        </w:rPr>
+        <w:t xml:space="preserve"> Pentium 4 ou superior, 512mb de </w:t>
+      </w:r>
+      <w:proofErr w:type="spellStart"/>
+      <w:r>
+        <w:rPr>
+          <w:rFonts w:ascii="Arial" w:hAnsi="Arial" w:cs="Arial"/>
+        </w:rPr>
+        <w:t>ram</w:t>
+      </w:r>
+      <w:proofErr w:type="spellEnd"/>
+      <w:r>
+        <w:rPr>
+          <w:rFonts w:ascii="Arial" w:hAnsi="Arial" w:cs="Arial"/>
+        </w:rPr>
+        <w:t xml:space="preserve"> e 512Mb de </w:t>
+      </w:r>
+      <w:r>
+        <w:rPr>
+          <w:rFonts w:ascii="Arial" w:hAnsi="Arial" w:cs="Arial"/>
+        </w:rPr>
+        <w:t xml:space="preserve">espaço em disco e um sistema operacional Linux ou Windows </w:t>
+      </w:r>
+      <w:proofErr w:type="spellStart"/>
+      <w:r>
+        <w:rPr>
+          <w:rFonts w:ascii="Arial" w:hAnsi="Arial" w:cs="Arial"/>
+        </w:rPr>
+        <w:t>xp</w:t>
+      </w:r>
+      <w:proofErr w:type="spellEnd"/>
+      <w:r>
+        <w:rPr>
+          <w:rFonts w:ascii="Arial" w:hAnsi="Arial" w:cs="Arial"/>
+        </w:rPr>
+        <w:t xml:space="preserve"> ou superior, que suportem o Google </w:t>
+      </w:r>
+      <w:proofErr w:type="spellStart"/>
+      <w:r>
+        <w:rPr>
+          <w:rFonts w:ascii="Arial" w:hAnsi="Arial" w:cs="Arial"/>
+        </w:rPr>
+        <w:t>Chrome</w:t>
+      </w:r>
+      <w:proofErr w:type="spellEnd"/>
+      <w:r>
+        <w:rPr>
+          <w:rFonts w:ascii="Arial" w:hAnsi="Arial" w:cs="Arial"/>
+        </w:rPr>
+        <w:t xml:space="preserve"> v26.0</w:t>
+      </w:r>
+      <w:proofErr w:type="gramStart"/>
+      <w:r>
+        <w:rPr>
+          <w:rFonts w:ascii="Arial" w:hAnsi="Arial" w:cs="Arial"/>
+        </w:rPr>
+        <w:t>+</w:t>
+      </w:r>
+      <w:proofErr w:type="gramEnd"/>
+      <w:r>
+        <w:rPr>
+          <w:rFonts w:ascii="Arial" w:hAnsi="Arial" w:cs="Arial"/>
+        </w:rPr>
+        <w:t xml:space="preserve"> recomendado para execução da aplicação web construída.</w:t>
       </w:r>
     </w:p>
     <w:p>
@@ -11430,6 +11902,22 @@
     </w:p>
     <w:p>
       <w:pPr>
+        <w:spacing w:line="240" w:lineRule="auto"/>
+        <w:rPr>
+          <w:rFonts w:ascii="Arial" w:hAnsi="Arial" w:cs="Arial"/>
+          <w:color w:val="000000"/>
+        </w:rPr>
+      </w:pPr>
+      <w:r>
+        <w:rPr>
+          <w:rFonts w:ascii="Arial" w:hAnsi="Arial" w:cs="Arial"/>
+          <w:color w:val="000000"/>
+        </w:rPr>
+        <w:br w:type="page"/>
+      </w:r>
+    </w:p>
+    <w:p>
+      <w:pPr>
         <w:widowControl w:val="0"/>
         <w:autoSpaceDE w:val="0"/>
         <w:autoSpaceDN w:val="0"/>
@@ -11445,6 +11933,7 @@
           <w:rFonts w:ascii="Arial" w:hAnsi="Arial" w:cs="Arial"/>
           <w:color w:val="000000"/>
         </w:rPr>
+        <w:lastRenderedPageBreak/>
         <w:t xml:space="preserve">3.1.1 Especificações de Casos de Uso </w:t>
       </w:r>
     </w:p>
@@ -12041,7 +12530,6 @@
                 <w:bCs/>
                 <w:sz w:val="20"/>
               </w:rPr>
-              <w:lastRenderedPageBreak/>
               <w:t>Fluxos Alternativos:</w:t>
             </w:r>
           </w:p>
@@ -12191,7 +12679,23 @@
           <w:rFonts w:ascii="Arial" w:hAnsi="Arial" w:cs="Arial"/>
           <w:color w:val="000000"/>
         </w:rPr>
-        <w:t xml:space="preserve">3.1.1.1 Diagrama(s) de Atividades para Casos de Uso </w:t>
+        <w:t xml:space="preserve">3.1.1.1 </w:t>
+      </w:r>
+      <w:proofErr w:type="gramStart"/>
+      <w:r>
+        <w:rPr>
+          <w:rFonts w:ascii="Arial" w:hAnsi="Arial" w:cs="Arial"/>
+          <w:color w:val="000000"/>
+        </w:rPr>
+        <w:t>Diagrama(</w:t>
+      </w:r>
+      <w:proofErr w:type="gramEnd"/>
+      <w:r>
+        <w:rPr>
+          <w:rFonts w:ascii="Arial" w:hAnsi="Arial" w:cs="Arial"/>
+          <w:color w:val="000000"/>
+        </w:rPr>
+        <w:t xml:space="preserve">s) de Atividades para Casos de Uso </w:t>
       </w:r>
     </w:p>
     <w:p>
@@ -12288,14 +12792,46 @@
           <w:rFonts w:ascii="Arial" w:hAnsi="Arial" w:cs="Arial"/>
           <w:color w:val="000000"/>
         </w:rPr>
-        <w:t xml:space="preserve">A interface seguira um template base onde definira o tema do layout utilizado, terá um menu lateral de opções que pode ser encolhido ganhando espaço na tela </w:t>
-      </w:r>
-      <w:r>
-        <w:rPr>
-          <w:rFonts w:ascii="Arial" w:hAnsi="Arial" w:cs="Arial"/>
-          <w:color w:val="000000"/>
-        </w:rPr>
-        <w:t>principal onde são carregado os controles da atividade necessária.</w:t>
+        <w:t xml:space="preserve">A interface seguira um </w:t>
+      </w:r>
+      <w:proofErr w:type="spellStart"/>
+      <w:r>
+        <w:rPr>
+          <w:rFonts w:ascii="Arial" w:hAnsi="Arial" w:cs="Arial"/>
+          <w:color w:val="000000"/>
+        </w:rPr>
+        <w:t>template</w:t>
+      </w:r>
+      <w:proofErr w:type="spellEnd"/>
+      <w:r>
+        <w:rPr>
+          <w:rFonts w:ascii="Arial" w:hAnsi="Arial" w:cs="Arial"/>
+          <w:color w:val="000000"/>
+        </w:rPr>
+        <w:t xml:space="preserve"> base onde definira o tema do layout utilizado, terá um menu lateral de opções que pode ser encolhido ganhando espaço na tela </w:t>
+      </w:r>
+      <w:r>
+        <w:rPr>
+          <w:rFonts w:ascii="Arial" w:hAnsi="Arial" w:cs="Arial"/>
+          <w:color w:val="000000"/>
+        </w:rPr>
+        <w:t xml:space="preserve">principal onde são </w:t>
+      </w:r>
+      <w:proofErr w:type="gramStart"/>
+      <w:r>
+        <w:rPr>
+          <w:rFonts w:ascii="Arial" w:hAnsi="Arial" w:cs="Arial"/>
+          <w:color w:val="000000"/>
+        </w:rPr>
+        <w:t>carregado</w:t>
+      </w:r>
+      <w:proofErr w:type="gramEnd"/>
+      <w:r>
+        <w:rPr>
+          <w:rFonts w:ascii="Arial" w:hAnsi="Arial" w:cs="Arial"/>
+          <w:color w:val="000000"/>
+        </w:rPr>
+        <w:t xml:space="preserve"> os controles da atividade necessária.</w:t>
       </w:r>
     </w:p>
     <w:p>
@@ -12356,7 +12892,15 @@
           <w:rFonts w:ascii="Arial" w:hAnsi="Arial" w:cs="Arial"/>
           <w:color w:val="000000"/>
         </w:rPr>
-        <w:t xml:space="preserve">menor fechando automaticamente sem interromper a interação do usuário com o sistema. </w:t>
+        <w:t xml:space="preserve">menor fechando automaticamente sem interromper a interação do usuário com </w:t>
+      </w:r>
+      <w:r>
+        <w:rPr>
+          <w:rFonts w:ascii="Arial" w:hAnsi="Arial" w:cs="Arial"/>
+          <w:color w:val="000000"/>
+        </w:rPr>
+        <w:lastRenderedPageBreak/>
+        <w:t xml:space="preserve">o sistema. </w:t>
       </w:r>
     </w:p>
     <w:p>
@@ -12407,7 +12951,77 @@
         <w:rPr>
           <w:rFonts w:ascii="Arial" w:hAnsi="Arial" w:cs="Arial"/>
         </w:rPr>
-        <w:t>PHP 7.0, com a framework Laravel 5.3 no backend e o VueJS 2.0 como arquitetura reativa front end. O software será escrito com Atom io v1.19.5 x64</w:t>
+        <w:t xml:space="preserve">PHP 7.0, com a framework </w:t>
+      </w:r>
+      <w:proofErr w:type="spellStart"/>
+      <w:r>
+        <w:rPr>
+          <w:rFonts w:ascii="Arial" w:hAnsi="Arial" w:cs="Arial"/>
+        </w:rPr>
+        <w:t>Laravel</w:t>
+      </w:r>
+      <w:proofErr w:type="spellEnd"/>
+      <w:r>
+        <w:rPr>
+          <w:rFonts w:ascii="Arial" w:hAnsi="Arial" w:cs="Arial"/>
+        </w:rPr>
+        <w:t xml:space="preserve"> 5.3 no </w:t>
+      </w:r>
+      <w:proofErr w:type="spellStart"/>
+      <w:r>
+        <w:rPr>
+          <w:rFonts w:ascii="Arial" w:hAnsi="Arial" w:cs="Arial"/>
+        </w:rPr>
+        <w:t>backend</w:t>
+      </w:r>
+      <w:proofErr w:type="spellEnd"/>
+      <w:r>
+        <w:rPr>
+          <w:rFonts w:ascii="Arial" w:hAnsi="Arial" w:cs="Arial"/>
+        </w:rPr>
+        <w:t xml:space="preserve"> e o </w:t>
+      </w:r>
+      <w:proofErr w:type="spellStart"/>
+      <w:r>
+        <w:rPr>
+          <w:rFonts w:ascii="Arial" w:hAnsi="Arial" w:cs="Arial"/>
+        </w:rPr>
+        <w:t>VueJS</w:t>
+      </w:r>
+      <w:proofErr w:type="spellEnd"/>
+      <w:r>
+        <w:rPr>
+          <w:rFonts w:ascii="Arial" w:hAnsi="Arial" w:cs="Arial"/>
+        </w:rPr>
+        <w:t xml:space="preserve"> 2.0 como arquitetura reativa front end. O software será escrito com </w:t>
+      </w:r>
+      <w:proofErr w:type="spellStart"/>
+      <w:r>
+        <w:rPr>
+          <w:rFonts w:ascii="Arial" w:hAnsi="Arial" w:cs="Arial"/>
+        </w:rPr>
+        <w:t>Atom</w:t>
+      </w:r>
+      <w:proofErr w:type="spellEnd"/>
+      <w:r>
+        <w:rPr>
+          <w:rFonts w:ascii="Arial" w:hAnsi="Arial" w:cs="Arial"/>
+        </w:rPr>
+        <w:t xml:space="preserve"> </w:t>
+      </w:r>
+      <w:proofErr w:type="spellStart"/>
+      <w:r>
+        <w:rPr>
+          <w:rFonts w:ascii="Arial" w:hAnsi="Arial" w:cs="Arial"/>
+        </w:rPr>
+        <w:t>io</w:t>
+      </w:r>
+      <w:proofErr w:type="spellEnd"/>
+      <w:r>
+        <w:rPr>
+          <w:rFonts w:ascii="Arial" w:hAnsi="Arial" w:cs="Arial"/>
+        </w:rPr>
+        <w:t xml:space="preserve"> v1.19.5 x64</w:t>
       </w:r>
       <w:r>
         <w:rPr>
@@ -12419,7 +13033,21 @@
         <w:rPr>
           <w:rFonts w:ascii="Arial" w:hAnsi="Arial" w:cs="Arial"/>
         </w:rPr>
-        <w:t xml:space="preserve">além de ser open source </w:t>
+        <w:t xml:space="preserve">além de ser open </w:t>
+      </w:r>
+      <w:proofErr w:type="spellStart"/>
+      <w:r>
+        <w:rPr>
+          <w:rFonts w:ascii="Arial" w:hAnsi="Arial" w:cs="Arial"/>
+        </w:rPr>
+        <w:t>source</w:t>
+      </w:r>
+      <w:proofErr w:type="spellEnd"/>
+      <w:r>
+        <w:rPr>
+          <w:rFonts w:ascii="Arial" w:hAnsi="Arial" w:cs="Arial"/>
+        </w:rPr>
+        <w:t xml:space="preserve"> </w:t>
       </w:r>
       <w:r>
         <w:rPr>
@@ -12623,7 +13251,6 @@
           <w:rFonts w:ascii="Arial" w:hAnsi="Arial" w:cs="Arial"/>
           <w:color w:val="000000"/>
         </w:rPr>
-        <w:lastRenderedPageBreak/>
         <w:t xml:space="preserve">3.3. Outros Requisitos </w:t>
       </w:r>
     </w:p>
@@ -12700,7 +13327,39 @@
           <w:rFonts w:ascii="Arial" w:hAnsi="Arial" w:cs="Arial"/>
           <w:color w:val="000000"/>
         </w:rPr>
-        <w:t xml:space="preserve">&lt;no modelo conceitual utiliza-se da representação do diagrama de classes da UML, entretanto, são colocados somente o nome do conceito, os seus atributos mais relevantes e as multiplicidades. Um conceito, não necessariamente, será uma classe de implementação.&gt; </w:t>
+        <w:t>&lt;</w:t>
+      </w:r>
+      <w:proofErr w:type="gramStart"/>
+      <w:r>
+        <w:rPr>
+          <w:rFonts w:ascii="Arial" w:hAnsi="Arial" w:cs="Arial"/>
+          <w:color w:val="000000"/>
+        </w:rPr>
+        <w:t>no</w:t>
+      </w:r>
+      <w:proofErr w:type="gramEnd"/>
+      <w:r>
+        <w:rPr>
+          <w:rFonts w:ascii="Arial" w:hAnsi="Arial" w:cs="Arial"/>
+          <w:color w:val="000000"/>
+        </w:rPr>
+        <w:t xml:space="preserve"> modelo conceitual utiliza-se da representação do diagrama de classes da UML, entretanto, são colocados somente o nome do conceito, os seus atributos mais relevantes e as multiplicidades. Um conceito, não necessariamente, será uma classe de </w:t>
+      </w:r>
+      <w:proofErr w:type="gramStart"/>
+      <w:r>
+        <w:rPr>
+          <w:rFonts w:ascii="Arial" w:hAnsi="Arial" w:cs="Arial"/>
+          <w:color w:val="000000"/>
+        </w:rPr>
+        <w:t>implementação.&gt;</w:t>
+      </w:r>
+      <w:proofErr w:type="gramEnd"/>
+      <w:r>
+        <w:rPr>
+          <w:rFonts w:ascii="Arial" w:hAnsi="Arial" w:cs="Arial"/>
+          <w:color w:val="000000"/>
+        </w:rPr>
+        <w:t xml:space="preserve"> </w:t>
       </w:r>
       <w:r>
         <w:rPr>
@@ -12795,7 +13454,39 @@
           <w:rFonts w:ascii="Arial" w:hAnsi="Arial" w:cs="Arial"/>
           <w:color w:val="000000"/>
         </w:rPr>
-        <w:t xml:space="preserve">&lt; diagrama de seqüência ou diagrama de colaboração (que na versão UML 2.0 recebeu o nome de diagrama de comunicação)&gt; </w:t>
+        <w:t xml:space="preserve">&lt; </w:t>
+      </w:r>
+      <w:proofErr w:type="gramStart"/>
+      <w:r>
+        <w:rPr>
+          <w:rFonts w:ascii="Arial" w:hAnsi="Arial" w:cs="Arial"/>
+          <w:color w:val="000000"/>
+        </w:rPr>
+        <w:t>diagrama</w:t>
+      </w:r>
+      <w:proofErr w:type="gramEnd"/>
+      <w:r>
+        <w:rPr>
+          <w:rFonts w:ascii="Arial" w:hAnsi="Arial" w:cs="Arial"/>
+          <w:color w:val="000000"/>
+        </w:rPr>
+        <w:t xml:space="preserve"> de </w:t>
+      </w:r>
+      <w:proofErr w:type="spellStart"/>
+      <w:r>
+        <w:rPr>
+          <w:rFonts w:ascii="Arial" w:hAnsi="Arial" w:cs="Arial"/>
+          <w:color w:val="000000"/>
+        </w:rPr>
+        <w:t>seqüência</w:t>
+      </w:r>
+      <w:proofErr w:type="spellEnd"/>
+      <w:r>
+        <w:rPr>
+          <w:rFonts w:ascii="Arial" w:hAnsi="Arial" w:cs="Arial"/>
+          <w:color w:val="000000"/>
+        </w:rPr>
+        <w:t xml:space="preserve"> ou diagrama de colaboração (que na versão UML 2.0 recebeu o nome de diagrama de comunicação)&gt; </w:t>
       </w:r>
     </w:p>
     <w:p>
@@ -12834,7 +13525,23 @@
           <w:rFonts w:ascii="Arial" w:hAnsi="Arial" w:cs="Arial"/>
           <w:color w:val="000000"/>
         </w:rPr>
-        <w:t xml:space="preserve">&lt;diagrama de classes de implementação&gt; </w:t>
+        <w:t>&lt;</w:t>
+      </w:r>
+      <w:proofErr w:type="gramStart"/>
+      <w:r>
+        <w:rPr>
+          <w:rFonts w:ascii="Arial" w:hAnsi="Arial" w:cs="Arial"/>
+          <w:color w:val="000000"/>
+        </w:rPr>
+        <w:t>diagrama</w:t>
+      </w:r>
+      <w:proofErr w:type="gramEnd"/>
+      <w:r>
+        <w:rPr>
+          <w:rFonts w:ascii="Arial" w:hAnsi="Arial" w:cs="Arial"/>
+          <w:color w:val="000000"/>
+        </w:rPr>
+        <w:t xml:space="preserve"> de classes de implementação&gt; </w:t>
       </w:r>
     </w:p>
     <w:p>
@@ -12925,14 +13632,104 @@
           <w:rFonts w:ascii="Arial" w:hAnsi="Arial" w:cs="Arial"/>
           <w:color w:val="000000"/>
         </w:rPr>
-        <w:t xml:space="preserve">A interface terá como base um template gratuito do </w:t>
-      </w:r>
-      <w:r>
-        <w:rPr>
-          <w:rFonts w:ascii="Arial" w:hAnsi="Arial" w:cs="Arial"/>
-          <w:color w:val="000000"/>
-        </w:rPr>
-        <w:t xml:space="preserve">Gentelela Alela que compõe boostrap 3 uma biblioteca css com alguns recursos javascript, dispondo das cores principais Azul cinza e branco, a interface é dividida em menu, cabeçalho e </w:t>
+        <w:lastRenderedPageBreak/>
+        <w:t xml:space="preserve">A interface terá como base um </w:t>
+      </w:r>
+      <w:proofErr w:type="spellStart"/>
+      <w:r>
+        <w:rPr>
+          <w:rFonts w:ascii="Arial" w:hAnsi="Arial" w:cs="Arial"/>
+          <w:color w:val="000000"/>
+        </w:rPr>
+        <w:t>template</w:t>
+      </w:r>
+      <w:proofErr w:type="spellEnd"/>
+      <w:r>
+        <w:rPr>
+          <w:rFonts w:ascii="Arial" w:hAnsi="Arial" w:cs="Arial"/>
+          <w:color w:val="000000"/>
+        </w:rPr>
+        <w:t xml:space="preserve"> gratuito do </w:t>
+      </w:r>
+      <w:proofErr w:type="spellStart"/>
+      <w:r>
+        <w:rPr>
+          <w:rFonts w:ascii="Arial" w:hAnsi="Arial" w:cs="Arial"/>
+          <w:color w:val="000000"/>
+        </w:rPr>
+        <w:t>Gentelela</w:t>
+      </w:r>
+      <w:proofErr w:type="spellEnd"/>
+      <w:r>
+        <w:rPr>
+          <w:rFonts w:ascii="Arial" w:hAnsi="Arial" w:cs="Arial"/>
+          <w:color w:val="000000"/>
+        </w:rPr>
+        <w:t xml:space="preserve"> </w:t>
+      </w:r>
+      <w:proofErr w:type="spellStart"/>
+      <w:r>
+        <w:rPr>
+          <w:rFonts w:ascii="Arial" w:hAnsi="Arial" w:cs="Arial"/>
+          <w:color w:val="000000"/>
+        </w:rPr>
+        <w:t>Alela</w:t>
+      </w:r>
+      <w:proofErr w:type="spellEnd"/>
+      <w:r>
+        <w:rPr>
+          <w:rFonts w:ascii="Arial" w:hAnsi="Arial" w:cs="Arial"/>
+          <w:color w:val="000000"/>
+        </w:rPr>
+        <w:t xml:space="preserve"> que compõe </w:t>
+      </w:r>
+      <w:proofErr w:type="spellStart"/>
+      <w:r>
+        <w:rPr>
+          <w:rFonts w:ascii="Arial" w:hAnsi="Arial" w:cs="Arial"/>
+          <w:color w:val="000000"/>
+        </w:rPr>
+        <w:t>boostrap</w:t>
+      </w:r>
+      <w:proofErr w:type="spellEnd"/>
+      <w:r>
+        <w:rPr>
+          <w:rFonts w:ascii="Arial" w:hAnsi="Arial" w:cs="Arial"/>
+          <w:color w:val="000000"/>
+        </w:rPr>
+        <w:t xml:space="preserve"> 3 uma biblioteca </w:t>
+      </w:r>
+      <w:proofErr w:type="spellStart"/>
+      <w:r>
+        <w:rPr>
+          <w:rFonts w:ascii="Arial" w:hAnsi="Arial" w:cs="Arial"/>
+          <w:color w:val="000000"/>
+        </w:rPr>
+        <w:t>css</w:t>
+      </w:r>
+      <w:proofErr w:type="spellEnd"/>
+      <w:r>
+        <w:rPr>
+          <w:rFonts w:ascii="Arial" w:hAnsi="Arial" w:cs="Arial"/>
+          <w:color w:val="000000"/>
+        </w:rPr>
+        <w:t xml:space="preserve"> com alguns recursos </w:t>
+      </w:r>
+      <w:proofErr w:type="spellStart"/>
+      <w:r>
+        <w:rPr>
+          <w:rFonts w:ascii="Arial" w:hAnsi="Arial" w:cs="Arial"/>
+          <w:color w:val="000000"/>
+        </w:rPr>
+        <w:t>javascript</w:t>
+      </w:r>
+      <w:proofErr w:type="spellEnd"/>
+      <w:r>
+        <w:rPr>
+          <w:rFonts w:ascii="Arial" w:hAnsi="Arial" w:cs="Arial"/>
+          <w:color w:val="000000"/>
+        </w:rPr>
+        <w:t xml:space="preserve">, dispondo das cores principais Azul cinza e branco, a interface é dividida em menu, cabeçalho e </w:t>
       </w:r>
       <w:r>
         <w:rPr>
@@ -12948,8 +13745,6 @@
         </w:rPr>
         <w:t xml:space="preserve"> da pagina acontece a transição de paginas.</w:t>
       </w:r>
-      <w:bookmarkStart w:id="5" w:name="_GoBack"/>
-      <w:bookmarkEnd w:id="5"/>
     </w:p>
     <w:p>
       <w:pPr>
@@ -12987,7 +13782,39 @@
           <w:rFonts w:ascii="Arial" w:hAnsi="Arial" w:cs="Arial"/>
           <w:color w:val="000000"/>
         </w:rPr>
-        <w:t xml:space="preserve">&lt;mostra os possíveis caminhos de navegação entre as páginas do sistema. O mapa de navegação pode ser desenhado por níveis de acesso. Pode ser usada a notação WAE.&gt; </w:t>
+        <w:t>&lt;</w:t>
+      </w:r>
+      <w:proofErr w:type="gramStart"/>
+      <w:r>
+        <w:rPr>
+          <w:rFonts w:ascii="Arial" w:hAnsi="Arial" w:cs="Arial"/>
+          <w:color w:val="000000"/>
+        </w:rPr>
+        <w:t>mostra</w:t>
+      </w:r>
+      <w:proofErr w:type="gramEnd"/>
+      <w:r>
+        <w:rPr>
+          <w:rFonts w:ascii="Arial" w:hAnsi="Arial" w:cs="Arial"/>
+          <w:color w:val="000000"/>
+        </w:rPr>
+        <w:t xml:space="preserve"> os possíveis caminhos de navegação entre as páginas do sistema. O mapa de navegação pode ser desenhado por níveis de acesso. Pode ser usada a notação </w:t>
+      </w:r>
+      <w:proofErr w:type="gramStart"/>
+      <w:r>
+        <w:rPr>
+          <w:rFonts w:ascii="Arial" w:hAnsi="Arial" w:cs="Arial"/>
+          <w:color w:val="000000"/>
+        </w:rPr>
+        <w:t>WAE.&gt;</w:t>
+      </w:r>
+      <w:proofErr w:type="gramEnd"/>
+      <w:r>
+        <w:rPr>
+          <w:rFonts w:ascii="Arial" w:hAnsi="Arial" w:cs="Arial"/>
+          <w:color w:val="000000"/>
+        </w:rPr>
+        <w:t xml:space="preserve"> </w:t>
       </w:r>
     </w:p>
     <w:p>
@@ -13535,8 +14362,36 @@
                 <w:color w:val="000000"/>
                 <w:sz w:val="22"/>
               </w:rPr>
-              <w:t>Hospedagem Php + Mysql</w:t>
-            </w:r>
+              <w:t xml:space="preserve">Hospedagem </w:t>
+            </w:r>
+            <w:proofErr w:type="spellStart"/>
+            <w:r>
+              <w:rPr>
+                <w:rFonts w:ascii="Arial" w:hAnsi="Arial" w:cs="Arial"/>
+                <w:color w:val="000000"/>
+                <w:sz w:val="22"/>
+              </w:rPr>
+              <w:t>Php</w:t>
+            </w:r>
+            <w:proofErr w:type="spellEnd"/>
+            <w:r>
+              <w:rPr>
+                <w:rFonts w:ascii="Arial" w:hAnsi="Arial" w:cs="Arial"/>
+                <w:color w:val="000000"/>
+                <w:sz w:val="22"/>
+              </w:rPr>
+              <w:t xml:space="preserve"> + </w:t>
+            </w:r>
+            <w:proofErr w:type="spellStart"/>
+            <w:r>
+              <w:rPr>
+                <w:rFonts w:ascii="Arial" w:hAnsi="Arial" w:cs="Arial"/>
+                <w:color w:val="000000"/>
+                <w:sz w:val="22"/>
+              </w:rPr>
+              <w:t>Mysql</w:t>
+            </w:r>
+            <w:proofErr w:type="spellEnd"/>
           </w:p>
         </w:tc>
         <w:tc>
@@ -13671,6 +14526,7 @@
                 <w:sz w:val="22"/>
               </w:rPr>
             </w:pPr>
+            <w:proofErr w:type="spellStart"/>
             <w:r>
               <w:rPr>
                 <w:rFonts w:ascii="Arial" w:hAnsi="Arial" w:cs="Arial"/>
@@ -13679,6 +14535,7 @@
               </w:rPr>
               <w:t>Dominio</w:t>
             </w:r>
+            <w:proofErr w:type="spellEnd"/>
           </w:p>
         </w:tc>
         <w:tc>
@@ -15028,7 +15885,25 @@
                 <w:color w:val="000000"/>
                 <w:sz w:val="22"/>
               </w:rPr>
-              <w:t>Servidor Mysql + Licença</w:t>
+              <w:t xml:space="preserve">Servidor </w:t>
+            </w:r>
+            <w:proofErr w:type="spellStart"/>
+            <w:r>
+              <w:rPr>
+                <w:rFonts w:ascii="Arial" w:hAnsi="Arial" w:cs="Arial"/>
+                <w:color w:val="000000"/>
+                <w:sz w:val="22"/>
+              </w:rPr>
+              <w:t>Mysql</w:t>
+            </w:r>
+            <w:proofErr w:type="spellEnd"/>
+            <w:r>
+              <w:rPr>
+                <w:rFonts w:ascii="Arial" w:hAnsi="Arial" w:cs="Arial"/>
+                <w:color w:val="000000"/>
+                <w:sz w:val="22"/>
+              </w:rPr>
+              <w:t xml:space="preserve"> + Licença</w:t>
             </w:r>
           </w:p>
         </w:tc>
@@ -16375,7 +17250,25 @@
                 <w:color w:val="000000"/>
                 <w:sz w:val="22"/>
               </w:rPr>
-              <w:t>Servidor Mysql + Licença</w:t>
+              <w:t xml:space="preserve">Servidor </w:t>
+            </w:r>
+            <w:proofErr w:type="spellStart"/>
+            <w:r>
+              <w:rPr>
+                <w:rFonts w:ascii="Arial" w:hAnsi="Arial" w:cs="Arial"/>
+                <w:color w:val="000000"/>
+                <w:sz w:val="22"/>
+              </w:rPr>
+              <w:t>Mysql</w:t>
+            </w:r>
+            <w:proofErr w:type="spellEnd"/>
+            <w:r>
+              <w:rPr>
+                <w:rFonts w:ascii="Arial" w:hAnsi="Arial" w:cs="Arial"/>
+                <w:color w:val="000000"/>
+                <w:sz w:val="22"/>
+              </w:rPr>
+              <w:t xml:space="preserve"> + Licença</w:t>
             </w:r>
           </w:p>
         </w:tc>
@@ -17111,18 +18004,1828 @@
     <w:p>
       <w:pPr>
         <w:spacing w:line="240" w:lineRule="auto"/>
-        <w:rPr>
-          <w:rFonts w:ascii="Arial" w:hAnsi="Arial" w:cs="Arial"/>
-          <w:color w:val="000000"/>
-        </w:rPr>
-      </w:pPr>
-      <w:r>
-        <w:rPr>
-          <w:rFonts w:ascii="Arial" w:hAnsi="Arial" w:cs="Arial"/>
-          <w:color w:val="000000"/>
+        <w:jc w:val="center"/>
+        <w:rPr>
+          <w:rFonts w:ascii="Arial" w:hAnsi="Arial" w:cs="Arial"/>
+        </w:rPr>
+      </w:pPr>
+    </w:p>
+    <w:p>
+      <w:pPr>
+        <w:spacing w:line="240" w:lineRule="auto"/>
+        <w:jc w:val="center"/>
+        <w:rPr>
+          <w:rFonts w:ascii="Arial" w:hAnsi="Arial" w:cs="Arial"/>
+        </w:rPr>
+      </w:pPr>
+      <w:r>
+        <w:rPr>
+          <w:rFonts w:ascii="Arial" w:hAnsi="Arial" w:cs="Arial"/>
+        </w:rPr>
+        <w:t>Figura</w:t>
+      </w:r>
+      <w:r>
+        <w:rPr>
+          <w:rFonts w:ascii="Arial" w:hAnsi="Arial" w:cs="Arial"/>
+        </w:rPr>
+        <w:t xml:space="preserve"> x</w:t>
+      </w:r>
+      <w:r>
+        <w:rPr>
+          <w:rFonts w:ascii="Arial" w:hAnsi="Arial" w:cs="Arial"/>
+        </w:rPr>
+        <w:t xml:space="preserve"> – T</w:t>
+      </w:r>
+      <w:r>
+        <w:rPr>
+          <w:rFonts w:ascii="Arial" w:hAnsi="Arial" w:cs="Arial"/>
+        </w:rPr>
+        <w:t>ela de</w:t>
+      </w:r>
+      <w:r>
+        <w:rPr>
+          <w:rFonts w:ascii="Arial" w:hAnsi="Arial" w:cs="Arial"/>
+        </w:rPr>
+        <w:t xml:space="preserve"> </w:t>
+      </w:r>
+      <w:proofErr w:type="spellStart"/>
+      <w:r>
+        <w:rPr>
+          <w:rFonts w:ascii="Arial" w:hAnsi="Arial" w:cs="Arial"/>
+        </w:rPr>
+        <w:t>Login</w:t>
+      </w:r>
+      <w:proofErr w:type="spellEnd"/>
+    </w:p>
+    <w:p>
+      <w:pPr>
+        <w:tabs>
+          <w:tab w:val="left" w:pos="851"/>
+        </w:tabs>
+        <w:ind w:firstLine="426"/>
+        <w:jc w:val="center"/>
+        <w:rPr>
+          <w:rFonts w:ascii="Arial" w:hAnsi="Arial" w:cs="Arial"/>
+        </w:rPr>
+      </w:pPr>
+      <w:r>
+        <w:rPr>
+          <w:rFonts w:ascii="Arial" w:hAnsi="Arial" w:cs="Arial"/>
+          <w:noProof/>
+        </w:rPr>
+        <w:drawing>
+          <wp:inline distT="0" distB="0" distL="0" distR="0" wp14:anchorId="5424900C" wp14:editId="2EDF40AD">
+            <wp:extent cx="5040000" cy="2793600"/>
+            <wp:effectExtent l="0" t="0" r="0" b="635"/>
+            <wp:docPr id="4" name="Imagem 4" descr="prints/PrototypePrints/0.0.0%20Login.png"/>
+            <wp:cNvGraphicFramePr>
+              <a:graphicFrameLocks xmlns:a="http://schemas.openxmlformats.org/drawingml/2006/main" noChangeAspect="1"/>
+            </wp:cNvGraphicFramePr>
+            <a:graphic xmlns:a="http://schemas.openxmlformats.org/drawingml/2006/main">
+              <a:graphicData uri="http://schemas.openxmlformats.org/drawingml/2006/picture">
+                <pic:pic xmlns:pic="http://schemas.openxmlformats.org/drawingml/2006/picture">
+                  <pic:nvPicPr>
+                    <pic:cNvPr id="0" name="Picture 1" descr="prints/PrototypePrints/0.0.0%20Login.png"/>
+                    <pic:cNvPicPr>
+                      <a:picLocks noChangeAspect="1" noChangeArrowheads="1"/>
+                    </pic:cNvPicPr>
+                  </pic:nvPicPr>
+                  <pic:blipFill>
+                    <a:blip r:embed="rId11">
+                      <a:extLst>
+                        <a:ext uri="{28A0092B-C50C-407E-A947-70E740481C1C}">
+                          <a14:useLocalDpi xmlns:a14="http://schemas.microsoft.com/office/drawing/2010/main" val="0"/>
+                        </a:ext>
+                      </a:extLst>
+                    </a:blip>
+                    <a:srcRect/>
+                    <a:stretch>
+                      <a:fillRect/>
+                    </a:stretch>
+                  </pic:blipFill>
+                  <pic:spPr bwMode="auto">
+                    <a:xfrm>
+                      <a:off x="0" y="0"/>
+                      <a:ext cx="5040000" cy="2793600"/>
+                    </a:xfrm>
+                    <a:prstGeom prst="rect">
+                      <a:avLst/>
+                    </a:prstGeom>
+                    <a:noFill/>
+                    <a:ln>
+                      <a:noFill/>
+                    </a:ln>
+                  </pic:spPr>
+                </pic:pic>
+              </a:graphicData>
+            </a:graphic>
+          </wp:inline>
+        </w:drawing>
+      </w:r>
+    </w:p>
+    <w:p>
+      <w:pPr>
+        <w:spacing w:line="240" w:lineRule="auto"/>
+        <w:jc w:val="center"/>
+        <w:rPr>
+          <w:rFonts w:ascii="Arial" w:hAnsi="Arial" w:cs="Arial"/>
+          <w:color w:val="000000"/>
+        </w:rPr>
+      </w:pPr>
+      <w:r>
+        <w:rPr>
+          <w:rFonts w:ascii="Arial" w:hAnsi="Arial" w:cs="Arial"/>
+        </w:rPr>
+        <w:t xml:space="preserve">Fonte: </w:t>
+      </w:r>
+      <w:r>
+        <w:rPr>
+          <w:rFonts w:ascii="Arial" w:hAnsi="Arial" w:cs="Arial"/>
+        </w:rPr>
+        <w:t>Elaborado pelo autor</w:t>
+      </w:r>
+    </w:p>
+    <w:p>
+      <w:pPr>
+        <w:spacing w:line="240" w:lineRule="auto"/>
+        <w:jc w:val="center"/>
+        <w:rPr>
+          <w:rFonts w:ascii="Arial" w:hAnsi="Arial" w:cs="Arial"/>
+        </w:rPr>
+      </w:pPr>
+    </w:p>
+    <w:p>
+      <w:pPr>
+        <w:spacing w:line="240" w:lineRule="auto"/>
+        <w:jc w:val="center"/>
+        <w:rPr>
+          <w:rFonts w:ascii="Arial" w:hAnsi="Arial" w:cs="Arial"/>
+        </w:rPr>
+      </w:pPr>
+      <w:r>
+        <w:rPr>
+          <w:rFonts w:ascii="Arial" w:hAnsi="Arial" w:cs="Arial"/>
+        </w:rPr>
+        <w:t>Figura x</w:t>
+      </w:r>
+      <w:r>
+        <w:rPr>
+          <w:rFonts w:ascii="Arial" w:hAnsi="Arial" w:cs="Arial"/>
+        </w:rPr>
+        <w:t xml:space="preserve"> – T</w:t>
+      </w:r>
+      <w:r>
+        <w:rPr>
+          <w:rFonts w:ascii="Arial" w:hAnsi="Arial" w:cs="Arial"/>
+        </w:rPr>
+        <w:t>ela de</w:t>
+      </w:r>
+      <w:r>
+        <w:rPr>
+          <w:rFonts w:ascii="Arial" w:hAnsi="Arial" w:cs="Arial"/>
+        </w:rPr>
+        <w:t xml:space="preserve"> Home Page</w:t>
+      </w:r>
+    </w:p>
+    <w:p>
+      <w:pPr>
+        <w:tabs>
+          <w:tab w:val="left" w:pos="851"/>
+        </w:tabs>
+        <w:ind w:firstLine="426"/>
+        <w:jc w:val="center"/>
+        <w:rPr>
+          <w:rFonts w:ascii="Arial" w:hAnsi="Arial" w:cs="Arial"/>
+        </w:rPr>
+      </w:pPr>
+      <w:r>
+        <w:rPr>
+          <w:rFonts w:ascii="Arial" w:hAnsi="Arial" w:cs="Arial"/>
+          <w:noProof/>
+        </w:rPr>
+        <w:drawing>
+          <wp:inline distT="0" distB="0" distL="0" distR="0" wp14:anchorId="4F2A61AD" wp14:editId="42BC64A0">
+            <wp:extent cx="5040000" cy="3358800"/>
+            <wp:effectExtent l="0" t="0" r="0" b="0"/>
+            <wp:docPr id="7" name="Imagem 7" descr="prints/PrototypePrints/0.0.1%20Home.png"/>
+            <wp:cNvGraphicFramePr>
+              <a:graphicFrameLocks xmlns:a="http://schemas.openxmlformats.org/drawingml/2006/main" noChangeAspect="1"/>
+            </wp:cNvGraphicFramePr>
+            <a:graphic xmlns:a="http://schemas.openxmlformats.org/drawingml/2006/main">
+              <a:graphicData uri="http://schemas.openxmlformats.org/drawingml/2006/picture">
+                <pic:pic xmlns:pic="http://schemas.openxmlformats.org/drawingml/2006/picture">
+                  <pic:nvPicPr>
+                    <pic:cNvPr id="0" name="Picture 2" descr="prints/PrototypePrints/0.0.1%20Home.png"/>
+                    <pic:cNvPicPr>
+                      <a:picLocks noChangeAspect="1" noChangeArrowheads="1"/>
+                    </pic:cNvPicPr>
+                  </pic:nvPicPr>
+                  <pic:blipFill>
+                    <a:blip r:embed="rId12">
+                      <a:extLst>
+                        <a:ext uri="{28A0092B-C50C-407E-A947-70E740481C1C}">
+                          <a14:useLocalDpi xmlns:a14="http://schemas.microsoft.com/office/drawing/2010/main" val="0"/>
+                        </a:ext>
+                      </a:extLst>
+                    </a:blip>
+                    <a:srcRect/>
+                    <a:stretch>
+                      <a:fillRect/>
+                    </a:stretch>
+                  </pic:blipFill>
+                  <pic:spPr bwMode="auto">
+                    <a:xfrm>
+                      <a:off x="0" y="0"/>
+                      <a:ext cx="5040000" cy="3358800"/>
+                    </a:xfrm>
+                    <a:prstGeom prst="rect">
+                      <a:avLst/>
+                    </a:prstGeom>
+                    <a:noFill/>
+                    <a:ln>
+                      <a:noFill/>
+                    </a:ln>
+                  </pic:spPr>
+                </pic:pic>
+              </a:graphicData>
+            </a:graphic>
+          </wp:inline>
+        </w:drawing>
+      </w:r>
+    </w:p>
+    <w:p>
+      <w:pPr>
+        <w:spacing w:line="240" w:lineRule="auto"/>
+        <w:jc w:val="center"/>
+        <w:rPr>
+          <w:rFonts w:ascii="Arial" w:hAnsi="Arial" w:cs="Arial"/>
+        </w:rPr>
+      </w:pPr>
+      <w:r>
+        <w:rPr>
+          <w:rFonts w:ascii="Arial" w:hAnsi="Arial" w:cs="Arial"/>
+        </w:rPr>
+        <w:t>Fonte: Elaborado pelo autor</w:t>
+      </w:r>
+    </w:p>
+    <w:p>
+      <w:pPr>
+        <w:spacing w:line="240" w:lineRule="auto"/>
+        <w:rPr>
+          <w:rFonts w:ascii="Arial" w:hAnsi="Arial" w:cs="Arial"/>
+        </w:rPr>
+      </w:pPr>
+      <w:r>
+        <w:rPr>
+          <w:rFonts w:ascii="Arial" w:hAnsi="Arial" w:cs="Arial"/>
         </w:rPr>
         <w:br w:type="page"/>
       </w:r>
+    </w:p>
+    <w:p>
+      <w:pPr>
+        <w:spacing w:line="240" w:lineRule="auto"/>
+        <w:jc w:val="center"/>
+        <w:rPr>
+          <w:rFonts w:ascii="Arial" w:hAnsi="Arial" w:cs="Arial"/>
+        </w:rPr>
+      </w:pPr>
+      <w:r>
+        <w:rPr>
+          <w:rFonts w:ascii="Arial" w:hAnsi="Arial" w:cs="Arial"/>
+        </w:rPr>
+        <w:lastRenderedPageBreak/>
+        <w:t xml:space="preserve">Figura x – </w:t>
+      </w:r>
+      <w:r>
+        <w:rPr>
+          <w:rFonts w:ascii="Arial" w:hAnsi="Arial" w:cs="Arial"/>
+        </w:rPr>
+        <w:t>T</w:t>
+      </w:r>
+      <w:r>
+        <w:rPr>
+          <w:rFonts w:ascii="Arial" w:hAnsi="Arial" w:cs="Arial"/>
+        </w:rPr>
+        <w:t>ela de</w:t>
+      </w:r>
+      <w:r>
+        <w:rPr>
+          <w:rFonts w:ascii="Arial" w:hAnsi="Arial" w:cs="Arial"/>
+        </w:rPr>
+        <w:t xml:space="preserve"> gerenciar associados i</w:t>
+      </w:r>
+      <w:r>
+        <w:rPr>
+          <w:rFonts w:ascii="Arial" w:hAnsi="Arial" w:cs="Arial"/>
+        </w:rPr>
+        <w:t>nternos</w:t>
+      </w:r>
+      <w:r>
+        <w:rPr>
+          <w:rFonts w:ascii="Arial" w:hAnsi="Arial" w:cs="Arial"/>
+        </w:rPr>
+        <w:t xml:space="preserve"> e e</w:t>
+      </w:r>
+      <w:r>
+        <w:rPr>
+          <w:rFonts w:ascii="Arial" w:hAnsi="Arial" w:cs="Arial"/>
+        </w:rPr>
+        <w:t>xternos</w:t>
+      </w:r>
+    </w:p>
+    <w:p>
+      <w:pPr>
+        <w:tabs>
+          <w:tab w:val="left" w:pos="851"/>
+        </w:tabs>
+        <w:ind w:firstLine="426"/>
+        <w:jc w:val="center"/>
+        <w:rPr>
+          <w:rFonts w:ascii="Arial" w:hAnsi="Arial" w:cs="Arial"/>
+        </w:rPr>
+      </w:pPr>
+      <w:r>
+        <w:rPr>
+          <w:rFonts w:ascii="Arial" w:hAnsi="Arial" w:cs="Arial"/>
+          <w:noProof/>
+        </w:rPr>
+        <w:drawing>
+          <wp:inline distT="0" distB="0" distL="0" distR="0" wp14:anchorId="308E062F" wp14:editId="198BB6BD">
+            <wp:extent cx="5040000" cy="3358800"/>
+            <wp:effectExtent l="0" t="0" r="0" b="0"/>
+            <wp:docPr id="10" name="Imagem 10" descr="prints/PrototypePrints/3.0.0%20Gerenciar%20Associados.png"/>
+            <wp:cNvGraphicFramePr>
+              <a:graphicFrameLocks xmlns:a="http://schemas.openxmlformats.org/drawingml/2006/main" noChangeAspect="1"/>
+            </wp:cNvGraphicFramePr>
+            <a:graphic xmlns:a="http://schemas.openxmlformats.org/drawingml/2006/main">
+              <a:graphicData uri="http://schemas.openxmlformats.org/drawingml/2006/picture">
+                <pic:pic xmlns:pic="http://schemas.openxmlformats.org/drawingml/2006/picture">
+                  <pic:nvPicPr>
+                    <pic:cNvPr id="0" name="Picture 4" descr="prints/PrototypePrints/3.0.0%20Gerenciar%20Associados.png"/>
+                    <pic:cNvPicPr>
+                      <a:picLocks noChangeAspect="1" noChangeArrowheads="1"/>
+                    </pic:cNvPicPr>
+                  </pic:nvPicPr>
+                  <pic:blipFill>
+                    <a:blip r:embed="rId13">
+                      <a:extLst>
+                        <a:ext uri="{28A0092B-C50C-407E-A947-70E740481C1C}">
+                          <a14:useLocalDpi xmlns:a14="http://schemas.microsoft.com/office/drawing/2010/main" val="0"/>
+                        </a:ext>
+                      </a:extLst>
+                    </a:blip>
+                    <a:srcRect/>
+                    <a:stretch>
+                      <a:fillRect/>
+                    </a:stretch>
+                  </pic:blipFill>
+                  <pic:spPr bwMode="auto">
+                    <a:xfrm>
+                      <a:off x="0" y="0"/>
+                      <a:ext cx="5040000" cy="3358800"/>
+                    </a:xfrm>
+                    <a:prstGeom prst="rect">
+                      <a:avLst/>
+                    </a:prstGeom>
+                    <a:noFill/>
+                    <a:ln>
+                      <a:noFill/>
+                    </a:ln>
+                  </pic:spPr>
+                </pic:pic>
+              </a:graphicData>
+            </a:graphic>
+          </wp:inline>
+        </w:drawing>
+      </w:r>
+    </w:p>
+    <w:p>
+      <w:pPr>
+        <w:spacing w:line="240" w:lineRule="auto"/>
+        <w:jc w:val="center"/>
+        <w:rPr>
+          <w:rFonts w:ascii="Arial" w:hAnsi="Arial" w:cs="Arial"/>
+        </w:rPr>
+      </w:pPr>
+      <w:r>
+        <w:rPr>
+          <w:rFonts w:ascii="Arial" w:hAnsi="Arial" w:cs="Arial"/>
+        </w:rPr>
+        <w:t>Fonte: Elaborado pelo autor</w:t>
+      </w:r>
+    </w:p>
+    <w:p>
+      <w:pPr>
+        <w:spacing w:line="240" w:lineRule="auto"/>
+        <w:jc w:val="center"/>
+        <w:rPr>
+          <w:rFonts w:ascii="Arial" w:hAnsi="Arial" w:cs="Arial"/>
+        </w:rPr>
+      </w:pPr>
+    </w:p>
+    <w:p>
+      <w:pPr>
+        <w:spacing w:line="240" w:lineRule="auto"/>
+        <w:jc w:val="center"/>
+        <w:rPr>
+          <w:rFonts w:ascii="Arial" w:hAnsi="Arial" w:cs="Arial"/>
+        </w:rPr>
+      </w:pPr>
+      <w:r>
+        <w:rPr>
+          <w:rFonts w:ascii="Arial" w:hAnsi="Arial" w:cs="Arial"/>
+        </w:rPr>
+        <w:t>Figura x – Tela de gerenciar convênios</w:t>
+      </w:r>
+    </w:p>
+    <w:p>
+      <w:pPr>
+        <w:tabs>
+          <w:tab w:val="left" w:pos="851"/>
+        </w:tabs>
+        <w:ind w:firstLine="426"/>
+        <w:jc w:val="center"/>
+        <w:rPr>
+          <w:rFonts w:ascii="Arial" w:hAnsi="Arial" w:cs="Arial"/>
+        </w:rPr>
+      </w:pPr>
+      <w:r>
+        <w:rPr>
+          <w:rFonts w:ascii="Arial" w:hAnsi="Arial" w:cs="Arial"/>
+          <w:noProof/>
+        </w:rPr>
+        <w:drawing>
+          <wp:inline distT="0" distB="0" distL="0" distR="0" wp14:anchorId="507CE0A5" wp14:editId="61C2E95D">
+            <wp:extent cx="5035803" cy="3357202"/>
+            <wp:effectExtent l="0" t="0" r="0" b="0"/>
+            <wp:docPr id="28" name="Imagem 28"/>
+            <wp:cNvGraphicFramePr>
+              <a:graphicFrameLocks xmlns:a="http://schemas.openxmlformats.org/drawingml/2006/main" noChangeAspect="1"/>
+            </wp:cNvGraphicFramePr>
+            <a:graphic xmlns:a="http://schemas.openxmlformats.org/drawingml/2006/main">
+              <a:graphicData uri="http://schemas.openxmlformats.org/drawingml/2006/picture">
+                <pic:pic xmlns:pic="http://schemas.openxmlformats.org/drawingml/2006/picture">
+                  <pic:nvPicPr>
+                    <pic:cNvPr id="0" name="Picture 19" descr="prints/PrototypePrints/2.0.0%20Vales.png"/>
+                    <pic:cNvPicPr>
+                      <a:picLocks noChangeAspect="1" noChangeArrowheads="1"/>
+                    </pic:cNvPicPr>
+                  </pic:nvPicPr>
+                  <pic:blipFill>
+                    <a:blip r:embed="rId14">
+                      <a:extLst>
+                        <a:ext uri="{28A0092B-C50C-407E-A947-70E740481C1C}">
+                          <a14:useLocalDpi xmlns:a14="http://schemas.microsoft.com/office/drawing/2010/main" val="0"/>
+                        </a:ext>
+                      </a:extLst>
+                    </a:blip>
+                    <a:stretch>
+                      <a:fillRect/>
+                    </a:stretch>
+                  </pic:blipFill>
+                  <pic:spPr bwMode="auto">
+                    <a:xfrm>
+                      <a:off x="0" y="0"/>
+                      <a:ext cx="5035803" cy="3357202"/>
+                    </a:xfrm>
+                    <a:prstGeom prst="rect">
+                      <a:avLst/>
+                    </a:prstGeom>
+                    <a:noFill/>
+                    <a:ln>
+                      <a:noFill/>
+                    </a:ln>
+                  </pic:spPr>
+                </pic:pic>
+              </a:graphicData>
+            </a:graphic>
+          </wp:inline>
+        </w:drawing>
+      </w:r>
+    </w:p>
+    <w:p>
+      <w:pPr>
+        <w:spacing w:line="240" w:lineRule="auto"/>
+        <w:jc w:val="center"/>
+        <w:rPr>
+          <w:rFonts w:ascii="Arial" w:hAnsi="Arial" w:cs="Arial"/>
+          <w:color w:val="000000"/>
+        </w:rPr>
+      </w:pPr>
+      <w:r>
+        <w:rPr>
+          <w:rFonts w:ascii="Arial" w:hAnsi="Arial" w:cs="Arial"/>
+        </w:rPr>
+        <w:t>Fonte: Elaborado pelo autor</w:t>
+      </w:r>
+    </w:p>
+    <w:p>
+      <w:pPr>
+        <w:spacing w:line="240" w:lineRule="auto"/>
+        <w:jc w:val="center"/>
+        <w:rPr>
+          <w:rFonts w:ascii="Arial" w:hAnsi="Arial" w:cs="Arial"/>
+        </w:rPr>
+      </w:pPr>
+    </w:p>
+    <w:p>
+      <w:pPr>
+        <w:spacing w:line="240" w:lineRule="auto"/>
+        <w:jc w:val="center"/>
+        <w:rPr>
+          <w:rFonts w:ascii="Arial" w:hAnsi="Arial" w:cs="Arial"/>
+          <w:color w:val="000000"/>
+        </w:rPr>
+      </w:pPr>
+    </w:p>
+    <w:p>
+      <w:pPr>
+        <w:spacing w:line="240" w:lineRule="auto"/>
+        <w:jc w:val="center"/>
+        <w:rPr>
+          <w:rFonts w:ascii="Arial" w:hAnsi="Arial" w:cs="Arial"/>
+        </w:rPr>
+      </w:pPr>
+      <w:r>
+        <w:rPr>
+          <w:rFonts w:ascii="Arial" w:hAnsi="Arial" w:cs="Arial"/>
+        </w:rPr>
+        <w:t>Figura x</w:t>
+      </w:r>
+      <w:r>
+        <w:rPr>
+          <w:rFonts w:ascii="Arial" w:hAnsi="Arial" w:cs="Arial"/>
+        </w:rPr>
+        <w:t xml:space="preserve"> – T</w:t>
+      </w:r>
+      <w:r>
+        <w:rPr>
+          <w:rFonts w:ascii="Arial" w:hAnsi="Arial" w:cs="Arial"/>
+        </w:rPr>
+        <w:t xml:space="preserve">ela </w:t>
+      </w:r>
+      <w:r>
+        <w:rPr>
+          <w:rFonts w:ascii="Arial" w:hAnsi="Arial" w:cs="Arial"/>
+        </w:rPr>
+        <w:t>de gerenciar</w:t>
+      </w:r>
+      <w:r>
+        <w:rPr>
+          <w:rFonts w:ascii="Arial" w:hAnsi="Arial" w:cs="Arial"/>
+        </w:rPr>
+        <w:t xml:space="preserve"> categorias de lançamento</w:t>
+      </w:r>
+    </w:p>
+    <w:p>
+      <w:pPr>
+        <w:tabs>
+          <w:tab w:val="left" w:pos="851"/>
+        </w:tabs>
+        <w:ind w:firstLine="426"/>
+        <w:jc w:val="center"/>
+        <w:rPr>
+          <w:rFonts w:ascii="Arial" w:hAnsi="Arial" w:cs="Arial"/>
+        </w:rPr>
+      </w:pPr>
+      <w:r>
+        <w:rPr>
+          <w:rFonts w:ascii="Arial" w:hAnsi="Arial" w:cs="Arial"/>
+          <w:noProof/>
+        </w:rPr>
+        <w:drawing>
+          <wp:inline distT="0" distB="0" distL="0" distR="0" wp14:anchorId="10098C14" wp14:editId="22B69906">
+            <wp:extent cx="5040000" cy="3358800"/>
+            <wp:effectExtent l="0" t="0" r="0" b="0"/>
+            <wp:docPr id="12" name="Imagem 12" descr="prints/PrototypePrints/4.0.0%20Gerenciar%20Categorias%20de%20Conta.png"/>
+            <wp:cNvGraphicFramePr>
+              <a:graphicFrameLocks xmlns:a="http://schemas.openxmlformats.org/drawingml/2006/main" noChangeAspect="1"/>
+            </wp:cNvGraphicFramePr>
+            <a:graphic xmlns:a="http://schemas.openxmlformats.org/drawingml/2006/main">
+              <a:graphicData uri="http://schemas.openxmlformats.org/drawingml/2006/picture">
+                <pic:pic xmlns:pic="http://schemas.openxmlformats.org/drawingml/2006/picture">
+                  <pic:nvPicPr>
+                    <pic:cNvPr id="0" name="Picture 6" descr="prints/PrototypePrints/4.0.0%20Gerenciar%20Categorias%20de%20Conta.png"/>
+                    <pic:cNvPicPr>
+                      <a:picLocks noChangeAspect="1" noChangeArrowheads="1"/>
+                    </pic:cNvPicPr>
+                  </pic:nvPicPr>
+                  <pic:blipFill>
+                    <a:blip r:embed="rId15">
+                      <a:extLst>
+                        <a:ext uri="{28A0092B-C50C-407E-A947-70E740481C1C}">
+                          <a14:useLocalDpi xmlns:a14="http://schemas.microsoft.com/office/drawing/2010/main" val="0"/>
+                        </a:ext>
+                      </a:extLst>
+                    </a:blip>
+                    <a:srcRect/>
+                    <a:stretch>
+                      <a:fillRect/>
+                    </a:stretch>
+                  </pic:blipFill>
+                  <pic:spPr bwMode="auto">
+                    <a:xfrm>
+                      <a:off x="0" y="0"/>
+                      <a:ext cx="5040000" cy="3358800"/>
+                    </a:xfrm>
+                    <a:prstGeom prst="rect">
+                      <a:avLst/>
+                    </a:prstGeom>
+                    <a:noFill/>
+                    <a:ln>
+                      <a:noFill/>
+                    </a:ln>
+                  </pic:spPr>
+                </pic:pic>
+              </a:graphicData>
+            </a:graphic>
+          </wp:inline>
+        </w:drawing>
+      </w:r>
+    </w:p>
+    <w:p>
+      <w:pPr>
+        <w:spacing w:line="240" w:lineRule="auto"/>
+        <w:jc w:val="center"/>
+        <w:rPr>
+          <w:rFonts w:ascii="Arial" w:hAnsi="Arial" w:cs="Arial"/>
+        </w:rPr>
+      </w:pPr>
+      <w:r>
+        <w:rPr>
+          <w:rFonts w:ascii="Arial" w:hAnsi="Arial" w:cs="Arial"/>
+        </w:rPr>
+        <w:t>Fonte: Elaborado pelo autor</w:t>
+      </w:r>
+    </w:p>
+    <w:p>
+      <w:pPr>
+        <w:spacing w:line="240" w:lineRule="auto"/>
+        <w:jc w:val="center"/>
+        <w:rPr>
+          <w:rFonts w:ascii="Arial" w:hAnsi="Arial" w:cs="Arial"/>
+        </w:rPr>
+      </w:pPr>
+    </w:p>
+    <w:p>
+      <w:pPr>
+        <w:spacing w:line="240" w:lineRule="auto"/>
+        <w:jc w:val="center"/>
+        <w:rPr>
+          <w:rFonts w:ascii="Arial" w:hAnsi="Arial" w:cs="Arial"/>
+        </w:rPr>
+      </w:pPr>
+      <w:r>
+        <w:rPr>
+          <w:rFonts w:ascii="Arial" w:hAnsi="Arial" w:cs="Arial"/>
+        </w:rPr>
+        <w:t>Figura x</w:t>
+      </w:r>
+      <w:r>
+        <w:rPr>
+          <w:rFonts w:ascii="Arial" w:hAnsi="Arial" w:cs="Arial"/>
+        </w:rPr>
+        <w:t xml:space="preserve"> – T</w:t>
+      </w:r>
+      <w:r>
+        <w:rPr>
+          <w:rFonts w:ascii="Arial" w:hAnsi="Arial" w:cs="Arial"/>
+        </w:rPr>
+        <w:t>ela de</w:t>
+      </w:r>
+      <w:r>
+        <w:rPr>
+          <w:rFonts w:ascii="Arial" w:hAnsi="Arial" w:cs="Arial"/>
+        </w:rPr>
+        <w:t xml:space="preserve"> Gerenciar Contas</w:t>
+      </w:r>
+    </w:p>
+    <w:p>
+      <w:pPr>
+        <w:tabs>
+          <w:tab w:val="left" w:pos="851"/>
+        </w:tabs>
+        <w:ind w:firstLine="426"/>
+        <w:jc w:val="center"/>
+        <w:rPr>
+          <w:rFonts w:ascii="Arial" w:hAnsi="Arial" w:cs="Arial"/>
+        </w:rPr>
+      </w:pPr>
+      <w:r>
+        <w:rPr>
+          <w:rFonts w:ascii="Arial" w:hAnsi="Arial" w:cs="Arial"/>
+          <w:noProof/>
+        </w:rPr>
+        <w:drawing>
+          <wp:inline distT="0" distB="0" distL="0" distR="0" wp14:anchorId="51AC84B4" wp14:editId="69FB7CB7">
+            <wp:extent cx="5040000" cy="3358800"/>
+            <wp:effectExtent l="0" t="0" r="0" b="0"/>
+            <wp:docPr id="13" name="Imagem 13" descr="prints/PrototypePrints/5.0.0%20Gerenciar%20Contas.png"/>
+            <wp:cNvGraphicFramePr>
+              <a:graphicFrameLocks xmlns:a="http://schemas.openxmlformats.org/drawingml/2006/main" noChangeAspect="1"/>
+            </wp:cNvGraphicFramePr>
+            <a:graphic xmlns:a="http://schemas.openxmlformats.org/drawingml/2006/main">
+              <a:graphicData uri="http://schemas.openxmlformats.org/drawingml/2006/picture">
+                <pic:pic xmlns:pic="http://schemas.openxmlformats.org/drawingml/2006/picture">
+                  <pic:nvPicPr>
+                    <pic:cNvPr id="0" name="Picture 7" descr="prints/PrototypePrints/5.0.0%20Gerenciar%20Contas.png"/>
+                    <pic:cNvPicPr>
+                      <a:picLocks noChangeAspect="1" noChangeArrowheads="1"/>
+                    </pic:cNvPicPr>
+                  </pic:nvPicPr>
+                  <pic:blipFill>
+                    <a:blip r:embed="rId16">
+                      <a:extLst>
+                        <a:ext uri="{28A0092B-C50C-407E-A947-70E740481C1C}">
+                          <a14:useLocalDpi xmlns:a14="http://schemas.microsoft.com/office/drawing/2010/main" val="0"/>
+                        </a:ext>
+                      </a:extLst>
+                    </a:blip>
+                    <a:srcRect/>
+                    <a:stretch>
+                      <a:fillRect/>
+                    </a:stretch>
+                  </pic:blipFill>
+                  <pic:spPr bwMode="auto">
+                    <a:xfrm>
+                      <a:off x="0" y="0"/>
+                      <a:ext cx="5040000" cy="3358800"/>
+                    </a:xfrm>
+                    <a:prstGeom prst="rect">
+                      <a:avLst/>
+                    </a:prstGeom>
+                    <a:noFill/>
+                    <a:ln>
+                      <a:noFill/>
+                    </a:ln>
+                  </pic:spPr>
+                </pic:pic>
+              </a:graphicData>
+            </a:graphic>
+          </wp:inline>
+        </w:drawing>
+      </w:r>
+    </w:p>
+    <w:p>
+      <w:pPr>
+        <w:spacing w:line="240" w:lineRule="auto"/>
+        <w:jc w:val="center"/>
+        <w:rPr>
+          <w:rFonts w:ascii="Arial" w:hAnsi="Arial" w:cs="Arial"/>
+        </w:rPr>
+      </w:pPr>
+      <w:r>
+        <w:rPr>
+          <w:rFonts w:ascii="Arial" w:hAnsi="Arial" w:cs="Arial"/>
+        </w:rPr>
+        <w:t>Fonte: Elaborado pelo autor</w:t>
+      </w:r>
+    </w:p>
+    <w:p>
+      <w:pPr>
+        <w:spacing w:line="240" w:lineRule="auto"/>
+        <w:jc w:val="center"/>
+        <w:rPr>
+          <w:rFonts w:ascii="Arial" w:hAnsi="Arial" w:cs="Arial"/>
+        </w:rPr>
+      </w:pPr>
+    </w:p>
+    <w:p>
+      <w:pPr>
+        <w:spacing w:line="240" w:lineRule="auto"/>
+        <w:jc w:val="center"/>
+        <w:rPr>
+          <w:rFonts w:ascii="Arial" w:hAnsi="Arial" w:cs="Arial"/>
+        </w:rPr>
+      </w:pPr>
+      <w:r>
+        <w:rPr>
+          <w:rFonts w:ascii="Arial" w:hAnsi="Arial" w:cs="Arial"/>
+        </w:rPr>
+        <w:t>Figura x</w:t>
+      </w:r>
+      <w:r>
+        <w:rPr>
+          <w:rFonts w:ascii="Arial" w:hAnsi="Arial" w:cs="Arial"/>
+        </w:rPr>
+        <w:t xml:space="preserve"> – Tela dados da empresa</w:t>
+      </w:r>
+    </w:p>
+    <w:p>
+      <w:pPr>
+        <w:tabs>
+          <w:tab w:val="left" w:pos="851"/>
+        </w:tabs>
+        <w:ind w:firstLine="426"/>
+        <w:jc w:val="center"/>
+        <w:rPr>
+          <w:rFonts w:ascii="Arial" w:hAnsi="Arial" w:cs="Arial"/>
+        </w:rPr>
+      </w:pPr>
+      <w:r>
+        <w:rPr>
+          <w:rFonts w:ascii="Arial" w:hAnsi="Arial" w:cs="Arial"/>
+          <w:noProof/>
+        </w:rPr>
+        <w:drawing>
+          <wp:inline distT="0" distB="0" distL="0" distR="0" wp14:anchorId="1448DF18" wp14:editId="2F37CB0E">
+            <wp:extent cx="5040000" cy="3358800"/>
+            <wp:effectExtent l="0" t="0" r="0" b="0"/>
+            <wp:docPr id="14" name="Imagem 14" descr="prints/PrototypePrints/6.0.0%20Gerenciar%20Dados%20da%20Empresa.png"/>
+            <wp:cNvGraphicFramePr>
+              <a:graphicFrameLocks xmlns:a="http://schemas.openxmlformats.org/drawingml/2006/main" noChangeAspect="1"/>
+            </wp:cNvGraphicFramePr>
+            <a:graphic xmlns:a="http://schemas.openxmlformats.org/drawingml/2006/main">
+              <a:graphicData uri="http://schemas.openxmlformats.org/drawingml/2006/picture">
+                <pic:pic xmlns:pic="http://schemas.openxmlformats.org/drawingml/2006/picture">
+                  <pic:nvPicPr>
+                    <pic:cNvPr id="0" name="Picture 8" descr="prints/PrototypePrints/6.0.0%20Gerenciar%20Dados%20da%20Empresa.png"/>
+                    <pic:cNvPicPr>
+                      <a:picLocks noChangeAspect="1" noChangeArrowheads="1"/>
+                    </pic:cNvPicPr>
+                  </pic:nvPicPr>
+                  <pic:blipFill>
+                    <a:blip r:embed="rId17">
+                      <a:extLst>
+                        <a:ext uri="{28A0092B-C50C-407E-A947-70E740481C1C}">
+                          <a14:useLocalDpi xmlns:a14="http://schemas.microsoft.com/office/drawing/2010/main" val="0"/>
+                        </a:ext>
+                      </a:extLst>
+                    </a:blip>
+                    <a:srcRect/>
+                    <a:stretch>
+                      <a:fillRect/>
+                    </a:stretch>
+                  </pic:blipFill>
+                  <pic:spPr bwMode="auto">
+                    <a:xfrm>
+                      <a:off x="0" y="0"/>
+                      <a:ext cx="5040000" cy="3358800"/>
+                    </a:xfrm>
+                    <a:prstGeom prst="rect">
+                      <a:avLst/>
+                    </a:prstGeom>
+                    <a:noFill/>
+                    <a:ln>
+                      <a:noFill/>
+                    </a:ln>
+                  </pic:spPr>
+                </pic:pic>
+              </a:graphicData>
+            </a:graphic>
+          </wp:inline>
+        </w:drawing>
+      </w:r>
+    </w:p>
+    <w:p>
+      <w:pPr>
+        <w:spacing w:line="240" w:lineRule="auto"/>
+        <w:jc w:val="center"/>
+        <w:rPr>
+          <w:rFonts w:ascii="Arial" w:hAnsi="Arial" w:cs="Arial"/>
+          <w:color w:val="000000"/>
+        </w:rPr>
+      </w:pPr>
+      <w:r>
+        <w:rPr>
+          <w:rFonts w:ascii="Arial" w:hAnsi="Arial" w:cs="Arial"/>
+        </w:rPr>
+        <w:t>Fonte: Elaborado pelo autor</w:t>
+      </w:r>
+    </w:p>
+    <w:p>
+      <w:pPr>
+        <w:spacing w:line="240" w:lineRule="auto"/>
+        <w:jc w:val="center"/>
+        <w:rPr>
+          <w:rFonts w:ascii="Arial" w:hAnsi="Arial" w:cs="Arial"/>
+          <w:color w:val="000000"/>
+        </w:rPr>
+      </w:pPr>
+    </w:p>
+    <w:p>
+      <w:pPr>
+        <w:spacing w:line="240" w:lineRule="auto"/>
+        <w:jc w:val="center"/>
+        <w:rPr>
+          <w:rFonts w:ascii="Arial" w:hAnsi="Arial" w:cs="Arial"/>
+        </w:rPr>
+      </w:pPr>
+      <w:r>
+        <w:rPr>
+          <w:rFonts w:ascii="Arial" w:hAnsi="Arial" w:cs="Arial"/>
+        </w:rPr>
+        <w:t>Figura x</w:t>
+      </w:r>
+      <w:r>
+        <w:rPr>
+          <w:rFonts w:ascii="Arial" w:hAnsi="Arial" w:cs="Arial"/>
+        </w:rPr>
+        <w:t xml:space="preserve"> – T</w:t>
+      </w:r>
+      <w:r>
+        <w:rPr>
+          <w:rFonts w:ascii="Arial" w:hAnsi="Arial" w:cs="Arial"/>
+        </w:rPr>
+        <w:t>ela de</w:t>
+      </w:r>
+      <w:r>
+        <w:rPr>
+          <w:rFonts w:ascii="Arial" w:hAnsi="Arial" w:cs="Arial"/>
+        </w:rPr>
+        <w:t xml:space="preserve"> Gerenciar Usuários e Grupos</w:t>
+      </w:r>
+    </w:p>
+    <w:p>
+      <w:pPr>
+        <w:tabs>
+          <w:tab w:val="left" w:pos="851"/>
+        </w:tabs>
+        <w:ind w:firstLine="426"/>
+        <w:jc w:val="center"/>
+        <w:rPr>
+          <w:rFonts w:ascii="Arial" w:hAnsi="Arial" w:cs="Arial"/>
+        </w:rPr>
+      </w:pPr>
+      <w:bookmarkStart w:id="5" w:name="_GoBack"/>
+      <w:r>
+        <w:rPr>
+          <w:rFonts w:ascii="Arial" w:hAnsi="Arial" w:cs="Arial"/>
+          <w:noProof/>
+        </w:rPr>
+        <w:drawing>
+          <wp:inline distT="0" distB="0" distL="0" distR="0" wp14:anchorId="55348320" wp14:editId="31D09DAA">
+            <wp:extent cx="5040000" cy="3362400"/>
+            <wp:effectExtent l="0" t="0" r="0" b="0"/>
+            <wp:docPr id="23" name="Imagem 23" descr="prints/PrototypePrints/7.0.0%20Gerenciar%20Usuários%20e%20Grupos.png"/>
+            <wp:cNvGraphicFramePr>
+              <a:graphicFrameLocks xmlns:a="http://schemas.openxmlformats.org/drawingml/2006/main" noChangeAspect="1"/>
+            </wp:cNvGraphicFramePr>
+            <a:graphic xmlns:a="http://schemas.openxmlformats.org/drawingml/2006/main">
+              <a:graphicData uri="http://schemas.openxmlformats.org/drawingml/2006/picture">
+                <pic:pic xmlns:pic="http://schemas.openxmlformats.org/drawingml/2006/picture">
+                  <pic:nvPicPr>
+                    <pic:cNvPr id="0" name="Picture 17" descr="prints/PrototypePrints/7.0.0%20Gerenciar%20Usuários%20e%20Grupos.png"/>
+                    <pic:cNvPicPr>
+                      <a:picLocks noChangeAspect="1" noChangeArrowheads="1"/>
+                    </pic:cNvPicPr>
+                  </pic:nvPicPr>
+                  <pic:blipFill>
+                    <a:blip r:embed="rId18">
+                      <a:extLst>
+                        <a:ext uri="{28A0092B-C50C-407E-A947-70E740481C1C}">
+                          <a14:useLocalDpi xmlns:a14="http://schemas.microsoft.com/office/drawing/2010/main" val="0"/>
+                        </a:ext>
+                      </a:extLst>
+                    </a:blip>
+                    <a:srcRect/>
+                    <a:stretch>
+                      <a:fillRect/>
+                    </a:stretch>
+                  </pic:blipFill>
+                  <pic:spPr bwMode="auto">
+                    <a:xfrm>
+                      <a:off x="0" y="0"/>
+                      <a:ext cx="5040000" cy="3362400"/>
+                    </a:xfrm>
+                    <a:prstGeom prst="rect">
+                      <a:avLst/>
+                    </a:prstGeom>
+                    <a:noFill/>
+                    <a:ln>
+                      <a:noFill/>
+                    </a:ln>
+                  </pic:spPr>
+                </pic:pic>
+              </a:graphicData>
+            </a:graphic>
+          </wp:inline>
+        </w:drawing>
+      </w:r>
+      <w:bookmarkEnd w:id="5"/>
+    </w:p>
+    <w:p>
+      <w:pPr>
+        <w:spacing w:line="240" w:lineRule="auto"/>
+        <w:jc w:val="center"/>
+        <w:rPr>
+          <w:rFonts w:ascii="Arial" w:hAnsi="Arial" w:cs="Arial"/>
+        </w:rPr>
+      </w:pPr>
+      <w:r>
+        <w:rPr>
+          <w:rFonts w:ascii="Arial" w:hAnsi="Arial" w:cs="Arial"/>
+        </w:rPr>
+        <w:t>Fonte: Elaborado pelo autor</w:t>
+      </w:r>
+    </w:p>
+    <w:p>
+      <w:pPr>
+        <w:spacing w:line="240" w:lineRule="auto"/>
+        <w:jc w:val="center"/>
+        <w:rPr>
+          <w:rFonts w:ascii="Arial" w:hAnsi="Arial" w:cs="Arial"/>
+        </w:rPr>
+      </w:pPr>
+    </w:p>
+    <w:p>
+      <w:pPr>
+        <w:spacing w:line="240" w:lineRule="auto"/>
+        <w:jc w:val="center"/>
+        <w:rPr>
+          <w:rFonts w:ascii="Arial" w:hAnsi="Arial" w:cs="Arial"/>
+        </w:rPr>
+      </w:pPr>
+      <w:r>
+        <w:rPr>
+          <w:rFonts w:ascii="Arial" w:hAnsi="Arial" w:cs="Arial"/>
+        </w:rPr>
+        <w:t>Figura x – tela de</w:t>
+      </w:r>
+      <w:r>
+        <w:rPr>
+          <w:rFonts w:ascii="Arial" w:hAnsi="Arial" w:cs="Arial"/>
+        </w:rPr>
+        <w:t xml:space="preserve"> Fluxo de Caixa / Lista</w:t>
+      </w:r>
+    </w:p>
+    <w:p>
+      <w:pPr>
+        <w:tabs>
+          <w:tab w:val="left" w:pos="851"/>
+        </w:tabs>
+        <w:ind w:firstLine="426"/>
+        <w:rPr>
+          <w:rFonts w:ascii="Arial" w:hAnsi="Arial" w:cs="Arial"/>
+        </w:rPr>
+      </w:pPr>
+      <w:r>
+        <w:rPr>
+          <w:rFonts w:ascii="Arial" w:hAnsi="Arial" w:cs="Arial"/>
+          <w:noProof/>
+        </w:rPr>
+        <w:drawing>
+          <wp:inline distT="0" distB="0" distL="0" distR="0" wp14:anchorId="5CD55AE1" wp14:editId="6D1BD3EE">
+            <wp:extent cx="5040000" cy="3358800"/>
+            <wp:effectExtent l="0" t="0" r="0" b="0"/>
+            <wp:docPr id="16" name="Imagem 16" descr="prints/PrototypePrints/1.0.0%20Lançamentos%20(Alternate%20690h).png"/>
+            <wp:cNvGraphicFramePr>
+              <a:graphicFrameLocks xmlns:a="http://schemas.openxmlformats.org/drawingml/2006/main" noChangeAspect="1"/>
+            </wp:cNvGraphicFramePr>
+            <a:graphic xmlns:a="http://schemas.openxmlformats.org/drawingml/2006/main">
+              <a:graphicData uri="http://schemas.openxmlformats.org/drawingml/2006/picture">
+                <pic:pic xmlns:pic="http://schemas.openxmlformats.org/drawingml/2006/picture">
+                  <pic:nvPicPr>
+                    <pic:cNvPr id="0" name="Picture 10" descr="prints/PrototypePrints/1.0.0%20Lançamentos%20(Alternate%20690h).png"/>
+                    <pic:cNvPicPr>
+                      <a:picLocks noChangeAspect="1" noChangeArrowheads="1"/>
+                    </pic:cNvPicPr>
+                  </pic:nvPicPr>
+                  <pic:blipFill>
+                    <a:blip r:embed="rId19">
+                      <a:extLst>
+                        <a:ext uri="{28A0092B-C50C-407E-A947-70E740481C1C}">
+                          <a14:useLocalDpi xmlns:a14="http://schemas.microsoft.com/office/drawing/2010/main" val="0"/>
+                        </a:ext>
+                      </a:extLst>
+                    </a:blip>
+                    <a:srcRect/>
+                    <a:stretch>
+                      <a:fillRect/>
+                    </a:stretch>
+                  </pic:blipFill>
+                  <pic:spPr bwMode="auto">
+                    <a:xfrm>
+                      <a:off x="0" y="0"/>
+                      <a:ext cx="5040000" cy="3358800"/>
+                    </a:xfrm>
+                    <a:prstGeom prst="rect">
+                      <a:avLst/>
+                    </a:prstGeom>
+                    <a:noFill/>
+                    <a:ln>
+                      <a:noFill/>
+                    </a:ln>
+                  </pic:spPr>
+                </pic:pic>
+              </a:graphicData>
+            </a:graphic>
+          </wp:inline>
+        </w:drawing>
+      </w:r>
+    </w:p>
+    <w:p>
+      <w:pPr>
+        <w:spacing w:line="240" w:lineRule="auto"/>
+        <w:jc w:val="center"/>
+        <w:rPr>
+          <w:rFonts w:ascii="Arial" w:hAnsi="Arial" w:cs="Arial"/>
+          <w:color w:val="000000"/>
+        </w:rPr>
+      </w:pPr>
+      <w:r>
+        <w:rPr>
+          <w:rFonts w:ascii="Arial" w:hAnsi="Arial" w:cs="Arial"/>
+        </w:rPr>
+        <w:t>Fonte: Elaborado pelo autor</w:t>
+      </w:r>
+    </w:p>
+    <w:p>
+      <w:pPr>
+        <w:spacing w:line="240" w:lineRule="auto"/>
+        <w:rPr>
+          <w:rFonts w:ascii="Arial" w:hAnsi="Arial" w:cs="Arial"/>
+          <w:b/>
+          <w:color w:val="000000"/>
+        </w:rPr>
+      </w:pPr>
+    </w:p>
+    <w:p>
+      <w:pPr>
+        <w:spacing w:line="240" w:lineRule="auto"/>
+        <w:jc w:val="center"/>
+        <w:rPr>
+          <w:rFonts w:ascii="Arial" w:hAnsi="Arial" w:cs="Arial"/>
+        </w:rPr>
+      </w:pPr>
+      <w:r>
+        <w:rPr>
+          <w:rFonts w:ascii="Arial" w:hAnsi="Arial" w:cs="Arial"/>
+          <w:b/>
+          <w:color w:val="000000"/>
+        </w:rPr>
+        <w:br w:type="page"/>
+      </w:r>
+      <w:r>
+        <w:rPr>
+          <w:rFonts w:ascii="Arial" w:hAnsi="Arial" w:cs="Arial"/>
+        </w:rPr>
+        <w:lastRenderedPageBreak/>
+        <w:t>Figura x – tela de</w:t>
+      </w:r>
+      <w:r>
+        <w:rPr>
+          <w:rFonts w:ascii="Arial" w:hAnsi="Arial" w:cs="Arial"/>
+        </w:rPr>
+        <w:t xml:space="preserve"> Fluxo de Caixa / Detalhes </w:t>
+      </w:r>
+    </w:p>
+    <w:p>
+      <w:pPr>
+        <w:tabs>
+          <w:tab w:val="left" w:pos="851"/>
+        </w:tabs>
+        <w:ind w:firstLine="426"/>
+        <w:jc w:val="center"/>
+        <w:rPr>
+          <w:rFonts w:ascii="Arial" w:hAnsi="Arial" w:cs="Arial"/>
+        </w:rPr>
+      </w:pPr>
+      <w:r>
+        <w:rPr>
+          <w:rFonts w:ascii="Arial" w:hAnsi="Arial" w:cs="Arial"/>
+          <w:noProof/>
+        </w:rPr>
+        <w:drawing>
+          <wp:inline distT="0" distB="0" distL="0" distR="0" wp14:anchorId="71B808CE" wp14:editId="36A21BA1">
+            <wp:extent cx="5040000" cy="3358800"/>
+            <wp:effectExtent l="0" t="0" r="0" b="0"/>
+            <wp:docPr id="17" name="Imagem 17" descr="prints/PrototypePrints/1.1.0%20Lançamentos%20Detalhes.png"/>
+            <wp:cNvGraphicFramePr>
+              <a:graphicFrameLocks xmlns:a="http://schemas.openxmlformats.org/drawingml/2006/main" noChangeAspect="1"/>
+            </wp:cNvGraphicFramePr>
+            <a:graphic xmlns:a="http://schemas.openxmlformats.org/drawingml/2006/main">
+              <a:graphicData uri="http://schemas.openxmlformats.org/drawingml/2006/picture">
+                <pic:pic xmlns:pic="http://schemas.openxmlformats.org/drawingml/2006/picture">
+                  <pic:nvPicPr>
+                    <pic:cNvPr id="0" name="Picture 11" descr="prints/PrototypePrints/1.1.0%20Lançamentos%20Detalhes.png"/>
+                    <pic:cNvPicPr>
+                      <a:picLocks noChangeAspect="1" noChangeArrowheads="1"/>
+                    </pic:cNvPicPr>
+                  </pic:nvPicPr>
+                  <pic:blipFill>
+                    <a:blip r:embed="rId20">
+                      <a:extLst>
+                        <a:ext uri="{28A0092B-C50C-407E-A947-70E740481C1C}">
+                          <a14:useLocalDpi xmlns:a14="http://schemas.microsoft.com/office/drawing/2010/main" val="0"/>
+                        </a:ext>
+                      </a:extLst>
+                    </a:blip>
+                    <a:srcRect/>
+                    <a:stretch>
+                      <a:fillRect/>
+                    </a:stretch>
+                  </pic:blipFill>
+                  <pic:spPr bwMode="auto">
+                    <a:xfrm>
+                      <a:off x="0" y="0"/>
+                      <a:ext cx="5040000" cy="3358800"/>
+                    </a:xfrm>
+                    <a:prstGeom prst="rect">
+                      <a:avLst/>
+                    </a:prstGeom>
+                    <a:noFill/>
+                    <a:ln>
+                      <a:noFill/>
+                    </a:ln>
+                  </pic:spPr>
+                </pic:pic>
+              </a:graphicData>
+            </a:graphic>
+          </wp:inline>
+        </w:drawing>
+      </w:r>
+    </w:p>
+    <w:p>
+      <w:pPr>
+        <w:spacing w:line="240" w:lineRule="auto"/>
+        <w:jc w:val="center"/>
+        <w:rPr>
+          <w:rFonts w:ascii="Arial" w:hAnsi="Arial" w:cs="Arial"/>
+        </w:rPr>
+      </w:pPr>
+      <w:r>
+        <w:rPr>
+          <w:rFonts w:ascii="Arial" w:hAnsi="Arial" w:cs="Arial"/>
+        </w:rPr>
+        <w:t>Fonte: Elaborado pelo autor</w:t>
+      </w:r>
+    </w:p>
+    <w:p>
+      <w:pPr>
+        <w:spacing w:line="240" w:lineRule="auto"/>
+        <w:jc w:val="center"/>
+        <w:rPr>
+          <w:rFonts w:ascii="Arial" w:hAnsi="Arial" w:cs="Arial"/>
+        </w:rPr>
+      </w:pPr>
+    </w:p>
+    <w:p>
+      <w:pPr>
+        <w:spacing w:line="240" w:lineRule="auto"/>
+        <w:jc w:val="center"/>
+        <w:rPr>
+          <w:rFonts w:ascii="Arial" w:hAnsi="Arial" w:cs="Arial"/>
+        </w:rPr>
+      </w:pPr>
+      <w:r>
+        <w:rPr>
+          <w:rFonts w:ascii="Arial" w:hAnsi="Arial" w:cs="Arial"/>
+        </w:rPr>
+        <w:t>Figura x – tela de</w:t>
+      </w:r>
+      <w:r>
+        <w:rPr>
+          <w:rFonts w:ascii="Arial" w:hAnsi="Arial" w:cs="Arial"/>
+        </w:rPr>
+        <w:t xml:space="preserve"> Fluxo de Caixa / Lançamento</w:t>
+      </w:r>
+    </w:p>
+    <w:p>
+      <w:pPr>
+        <w:tabs>
+          <w:tab w:val="left" w:pos="851"/>
+        </w:tabs>
+        <w:ind w:firstLine="426"/>
+        <w:jc w:val="center"/>
+        <w:rPr>
+          <w:rFonts w:ascii="Arial" w:hAnsi="Arial" w:cs="Arial"/>
+        </w:rPr>
+      </w:pPr>
+      <w:r>
+        <w:rPr>
+          <w:rFonts w:ascii="Arial" w:hAnsi="Arial" w:cs="Arial"/>
+          <w:noProof/>
+        </w:rPr>
+        <w:drawing>
+          <wp:inline distT="0" distB="0" distL="0" distR="0" wp14:anchorId="0AD619EE" wp14:editId="6AE6C481">
+            <wp:extent cx="5040000" cy="3358800"/>
+            <wp:effectExtent l="0" t="0" r="0" b="0"/>
+            <wp:docPr id="19" name="Imagem 19" descr="prints/PrototypePrints/1.2.0%20Lançamentos.png"/>
+            <wp:cNvGraphicFramePr>
+              <a:graphicFrameLocks xmlns:a="http://schemas.openxmlformats.org/drawingml/2006/main" noChangeAspect="1"/>
+            </wp:cNvGraphicFramePr>
+            <a:graphic xmlns:a="http://schemas.openxmlformats.org/drawingml/2006/main">
+              <a:graphicData uri="http://schemas.openxmlformats.org/drawingml/2006/picture">
+                <pic:pic xmlns:pic="http://schemas.openxmlformats.org/drawingml/2006/picture">
+                  <pic:nvPicPr>
+                    <pic:cNvPr id="0" name="Picture 13" descr="prints/PrototypePrints/1.2.0%20Lançamentos.png"/>
+                    <pic:cNvPicPr>
+                      <a:picLocks noChangeAspect="1" noChangeArrowheads="1"/>
+                    </pic:cNvPicPr>
+                  </pic:nvPicPr>
+                  <pic:blipFill>
+                    <a:blip r:embed="rId21">
+                      <a:extLst>
+                        <a:ext uri="{28A0092B-C50C-407E-A947-70E740481C1C}">
+                          <a14:useLocalDpi xmlns:a14="http://schemas.microsoft.com/office/drawing/2010/main" val="0"/>
+                        </a:ext>
+                      </a:extLst>
+                    </a:blip>
+                    <a:srcRect/>
+                    <a:stretch>
+                      <a:fillRect/>
+                    </a:stretch>
+                  </pic:blipFill>
+                  <pic:spPr bwMode="auto">
+                    <a:xfrm>
+                      <a:off x="0" y="0"/>
+                      <a:ext cx="5040000" cy="3358800"/>
+                    </a:xfrm>
+                    <a:prstGeom prst="rect">
+                      <a:avLst/>
+                    </a:prstGeom>
+                    <a:noFill/>
+                    <a:ln>
+                      <a:noFill/>
+                    </a:ln>
+                  </pic:spPr>
+                </pic:pic>
+              </a:graphicData>
+            </a:graphic>
+          </wp:inline>
+        </w:drawing>
+      </w:r>
+    </w:p>
+    <w:p>
+      <w:pPr>
+        <w:spacing w:line="240" w:lineRule="auto"/>
+        <w:jc w:val="center"/>
+        <w:rPr>
+          <w:rFonts w:ascii="Arial" w:hAnsi="Arial" w:cs="Arial"/>
+          <w:color w:val="000000"/>
+        </w:rPr>
+      </w:pPr>
+      <w:r>
+        <w:rPr>
+          <w:rFonts w:ascii="Arial" w:hAnsi="Arial" w:cs="Arial"/>
+        </w:rPr>
+        <w:t>Fonte: Elaborado pelo autor</w:t>
+      </w:r>
+    </w:p>
+    <w:p>
+      <w:pPr>
+        <w:spacing w:line="240" w:lineRule="auto"/>
+        <w:jc w:val="center"/>
+        <w:rPr>
+          <w:rFonts w:ascii="Arial" w:hAnsi="Arial" w:cs="Arial"/>
+          <w:color w:val="000000"/>
+        </w:rPr>
+      </w:pPr>
+    </w:p>
+    <w:p>
+      <w:pPr>
+        <w:spacing w:line="240" w:lineRule="auto"/>
+        <w:jc w:val="center"/>
+        <w:rPr>
+          <w:rFonts w:ascii="Arial" w:hAnsi="Arial" w:cs="Arial"/>
+        </w:rPr>
+      </w:pPr>
+      <w:r>
+        <w:rPr>
+          <w:rFonts w:ascii="Arial" w:hAnsi="Arial" w:cs="Arial"/>
+        </w:rPr>
+        <w:lastRenderedPageBreak/>
+        <w:t>Figura x</w:t>
+      </w:r>
+      <w:r>
+        <w:rPr>
+          <w:rFonts w:ascii="Arial" w:hAnsi="Arial" w:cs="Arial"/>
+        </w:rPr>
+        <w:t xml:space="preserve"> – T</w:t>
+      </w:r>
+      <w:r>
+        <w:rPr>
+          <w:rFonts w:ascii="Arial" w:hAnsi="Arial" w:cs="Arial"/>
+        </w:rPr>
+        <w:t>ela de</w:t>
+      </w:r>
+      <w:r>
+        <w:rPr>
+          <w:rFonts w:ascii="Arial" w:hAnsi="Arial" w:cs="Arial"/>
+        </w:rPr>
+        <w:t xml:space="preserve"> Fluxo de Caixa / Receber, Pagar Parcial</w:t>
+      </w:r>
+    </w:p>
+    <w:p>
+      <w:pPr>
+        <w:tabs>
+          <w:tab w:val="left" w:pos="851"/>
+        </w:tabs>
+        <w:ind w:firstLine="426"/>
+        <w:jc w:val="center"/>
+        <w:rPr>
+          <w:rFonts w:ascii="Arial" w:hAnsi="Arial" w:cs="Arial"/>
+        </w:rPr>
+      </w:pPr>
+      <w:r>
+        <w:rPr>
+          <w:rFonts w:ascii="Arial" w:hAnsi="Arial" w:cs="Arial"/>
+          <w:noProof/>
+        </w:rPr>
+        <w:drawing>
+          <wp:inline distT="0" distB="0" distL="0" distR="0" wp14:anchorId="44F104FE" wp14:editId="6D594FCC">
+            <wp:extent cx="5040000" cy="3362400"/>
+            <wp:effectExtent l="0" t="0" r="0" b="0"/>
+            <wp:docPr id="24" name="Imagem 24" descr="prints/PrototypePrints/1.3.0%20Lançamentos%20Parcial.png"/>
+            <wp:cNvGraphicFramePr>
+              <a:graphicFrameLocks xmlns:a="http://schemas.openxmlformats.org/drawingml/2006/main" noChangeAspect="1"/>
+            </wp:cNvGraphicFramePr>
+            <a:graphic xmlns:a="http://schemas.openxmlformats.org/drawingml/2006/main">
+              <a:graphicData uri="http://schemas.openxmlformats.org/drawingml/2006/picture">
+                <pic:pic xmlns:pic="http://schemas.openxmlformats.org/drawingml/2006/picture">
+                  <pic:nvPicPr>
+                    <pic:cNvPr id="0" name="Picture 18" descr="prints/PrototypePrints/1.3.0%20Lançamentos%20Parcial.png"/>
+                    <pic:cNvPicPr>
+                      <a:picLocks noChangeAspect="1" noChangeArrowheads="1"/>
+                    </pic:cNvPicPr>
+                  </pic:nvPicPr>
+                  <pic:blipFill>
+                    <a:blip r:embed="rId22">
+                      <a:extLst>
+                        <a:ext uri="{28A0092B-C50C-407E-A947-70E740481C1C}">
+                          <a14:useLocalDpi xmlns:a14="http://schemas.microsoft.com/office/drawing/2010/main" val="0"/>
+                        </a:ext>
+                      </a:extLst>
+                    </a:blip>
+                    <a:srcRect/>
+                    <a:stretch>
+                      <a:fillRect/>
+                    </a:stretch>
+                  </pic:blipFill>
+                  <pic:spPr bwMode="auto">
+                    <a:xfrm>
+                      <a:off x="0" y="0"/>
+                      <a:ext cx="5040000" cy="3362400"/>
+                    </a:xfrm>
+                    <a:prstGeom prst="rect">
+                      <a:avLst/>
+                    </a:prstGeom>
+                    <a:noFill/>
+                    <a:ln>
+                      <a:noFill/>
+                    </a:ln>
+                  </pic:spPr>
+                </pic:pic>
+              </a:graphicData>
+            </a:graphic>
+          </wp:inline>
+        </w:drawing>
+      </w:r>
+    </w:p>
+    <w:p>
+      <w:pPr>
+        <w:spacing w:line="240" w:lineRule="auto"/>
+        <w:jc w:val="center"/>
+        <w:rPr>
+          <w:rFonts w:ascii="Arial" w:hAnsi="Arial" w:cs="Arial"/>
+        </w:rPr>
+      </w:pPr>
+      <w:r>
+        <w:rPr>
+          <w:rFonts w:ascii="Arial" w:hAnsi="Arial" w:cs="Arial"/>
+        </w:rPr>
+        <w:t>Fonte: Elaborado pelo autor</w:t>
+      </w:r>
+    </w:p>
+    <w:p>
+      <w:pPr>
+        <w:spacing w:line="240" w:lineRule="auto"/>
+        <w:jc w:val="center"/>
+        <w:rPr>
+          <w:rFonts w:ascii="Arial" w:hAnsi="Arial" w:cs="Arial"/>
+        </w:rPr>
+      </w:pPr>
+    </w:p>
+    <w:p>
+      <w:pPr>
+        <w:spacing w:line="240" w:lineRule="auto"/>
+        <w:jc w:val="center"/>
+        <w:rPr>
+          <w:rFonts w:ascii="Arial" w:hAnsi="Arial" w:cs="Arial"/>
+        </w:rPr>
+      </w:pPr>
+      <w:r>
+        <w:rPr>
+          <w:rFonts w:ascii="Arial" w:hAnsi="Arial" w:cs="Arial"/>
+        </w:rPr>
+        <w:t xml:space="preserve">Figura x – </w:t>
+      </w:r>
+      <w:r>
+        <w:rPr>
+          <w:rFonts w:ascii="Arial" w:hAnsi="Arial" w:cs="Arial"/>
+        </w:rPr>
+        <w:t>T</w:t>
+      </w:r>
+      <w:r>
+        <w:rPr>
+          <w:rFonts w:ascii="Arial" w:hAnsi="Arial" w:cs="Arial"/>
+        </w:rPr>
+        <w:t>ela de</w:t>
+      </w:r>
+      <w:r>
+        <w:rPr>
+          <w:rFonts w:ascii="Arial" w:hAnsi="Arial" w:cs="Arial"/>
+        </w:rPr>
+        <w:t xml:space="preserve"> </w:t>
+      </w:r>
+      <w:r>
+        <w:rPr>
+          <w:rFonts w:ascii="Arial" w:hAnsi="Arial" w:cs="Arial"/>
+        </w:rPr>
+        <w:t>v</w:t>
+      </w:r>
+      <w:r>
+        <w:rPr>
+          <w:rFonts w:ascii="Arial" w:hAnsi="Arial" w:cs="Arial"/>
+        </w:rPr>
+        <w:t>ales</w:t>
+      </w:r>
+    </w:p>
+    <w:p>
+      <w:pPr>
+        <w:tabs>
+          <w:tab w:val="left" w:pos="851"/>
+        </w:tabs>
+        <w:ind w:firstLine="426"/>
+        <w:jc w:val="center"/>
+        <w:rPr>
+          <w:rFonts w:ascii="Arial" w:hAnsi="Arial" w:cs="Arial"/>
+        </w:rPr>
+      </w:pPr>
+      <w:r>
+        <w:rPr>
+          <w:rFonts w:ascii="Arial" w:hAnsi="Arial" w:cs="Arial"/>
+          <w:noProof/>
+        </w:rPr>
+        <w:drawing>
+          <wp:inline distT="0" distB="0" distL="0" distR="0" wp14:anchorId="2D94D99A" wp14:editId="61FB4D46">
+            <wp:extent cx="5040000" cy="3360000"/>
+            <wp:effectExtent l="0" t="0" r="0" b="0"/>
+            <wp:docPr id="26" name="Imagem 26"/>
+            <wp:cNvGraphicFramePr>
+              <a:graphicFrameLocks xmlns:a="http://schemas.openxmlformats.org/drawingml/2006/main" noChangeAspect="1"/>
+            </wp:cNvGraphicFramePr>
+            <a:graphic xmlns:a="http://schemas.openxmlformats.org/drawingml/2006/main">
+              <a:graphicData uri="http://schemas.openxmlformats.org/drawingml/2006/picture">
+                <pic:pic xmlns:pic="http://schemas.openxmlformats.org/drawingml/2006/picture">
+                  <pic:nvPicPr>
+                    <pic:cNvPr id="0" name="Picture 19" descr="prints/PrototypePrints/2.0.0%20Vales.png"/>
+                    <pic:cNvPicPr>
+                      <a:picLocks noChangeAspect="1" noChangeArrowheads="1"/>
+                    </pic:cNvPicPr>
+                  </pic:nvPicPr>
+                  <pic:blipFill>
+                    <a:blip r:embed="rId23">
+                      <a:extLst>
+                        <a:ext uri="{28A0092B-C50C-407E-A947-70E740481C1C}">
+                          <a14:useLocalDpi xmlns:a14="http://schemas.microsoft.com/office/drawing/2010/main" val="0"/>
+                        </a:ext>
+                      </a:extLst>
+                    </a:blip>
+                    <a:stretch>
+                      <a:fillRect/>
+                    </a:stretch>
+                  </pic:blipFill>
+                  <pic:spPr bwMode="auto">
+                    <a:xfrm>
+                      <a:off x="0" y="0"/>
+                      <a:ext cx="5040000" cy="3360000"/>
+                    </a:xfrm>
+                    <a:prstGeom prst="rect">
+                      <a:avLst/>
+                    </a:prstGeom>
+                    <a:noFill/>
+                    <a:ln>
+                      <a:noFill/>
+                    </a:ln>
+                  </pic:spPr>
+                </pic:pic>
+              </a:graphicData>
+            </a:graphic>
+          </wp:inline>
+        </w:drawing>
+      </w:r>
+    </w:p>
+    <w:p>
+      <w:pPr>
+        <w:spacing w:line="240" w:lineRule="auto"/>
+        <w:jc w:val="center"/>
+        <w:rPr>
+          <w:rFonts w:ascii="Arial" w:hAnsi="Arial" w:cs="Arial"/>
+          <w:color w:val="000000"/>
+        </w:rPr>
+      </w:pPr>
+      <w:r>
+        <w:rPr>
+          <w:rFonts w:ascii="Arial" w:hAnsi="Arial" w:cs="Arial"/>
+        </w:rPr>
+        <w:t>Fonte: Elaborado pelo autor</w:t>
+      </w:r>
+    </w:p>
+    <w:p>
+      <w:pPr>
+        <w:spacing w:line="240" w:lineRule="auto"/>
+        <w:rPr>
+          <w:rFonts w:ascii="Arial" w:hAnsi="Arial" w:cs="Arial"/>
+          <w:color w:val="000000"/>
+        </w:rPr>
+      </w:pPr>
+      <w:r>
+        <w:rPr>
+          <w:rFonts w:ascii="Arial" w:hAnsi="Arial" w:cs="Arial"/>
+          <w:color w:val="000000"/>
+        </w:rPr>
+        <w:br w:type="page"/>
+      </w:r>
+    </w:p>
+    <w:p>
+      <w:pPr>
+        <w:spacing w:line="240" w:lineRule="auto"/>
+        <w:jc w:val="center"/>
+        <w:rPr>
+          <w:rFonts w:ascii="Arial" w:hAnsi="Arial" w:cs="Arial"/>
+        </w:rPr>
+      </w:pPr>
+    </w:p>
+    <w:p>
+      <w:pPr>
+        <w:spacing w:line="240" w:lineRule="auto"/>
+        <w:jc w:val="center"/>
+        <w:rPr>
+          <w:rFonts w:ascii="Arial" w:hAnsi="Arial" w:cs="Arial"/>
+        </w:rPr>
+      </w:pPr>
+      <w:r>
+        <w:rPr>
+          <w:rFonts w:ascii="Arial" w:hAnsi="Arial" w:cs="Arial"/>
+        </w:rPr>
+        <w:t>Figura x</w:t>
+      </w:r>
+      <w:r>
+        <w:rPr>
+          <w:rFonts w:ascii="Arial" w:hAnsi="Arial" w:cs="Arial"/>
+        </w:rPr>
+        <w:t xml:space="preserve"> – T</w:t>
+      </w:r>
+      <w:r>
+        <w:rPr>
+          <w:rFonts w:ascii="Arial" w:hAnsi="Arial" w:cs="Arial"/>
+        </w:rPr>
+        <w:t>ela de</w:t>
+      </w:r>
+      <w:r>
+        <w:rPr>
+          <w:rFonts w:ascii="Arial" w:hAnsi="Arial" w:cs="Arial"/>
+        </w:rPr>
+        <w:t xml:space="preserve"> v</w:t>
+      </w:r>
+      <w:r>
+        <w:rPr>
+          <w:rFonts w:ascii="Arial" w:hAnsi="Arial" w:cs="Arial"/>
+        </w:rPr>
+        <w:t>ales</w:t>
+      </w:r>
+      <w:r>
+        <w:rPr>
+          <w:rFonts w:ascii="Arial" w:hAnsi="Arial" w:cs="Arial"/>
+        </w:rPr>
+        <w:t xml:space="preserve"> / </w:t>
+      </w:r>
+      <w:r>
+        <w:rPr>
+          <w:rFonts w:ascii="Arial" w:hAnsi="Arial" w:cs="Arial"/>
+        </w:rPr>
+        <w:t>r</w:t>
+      </w:r>
+      <w:r>
+        <w:rPr>
+          <w:rFonts w:ascii="Arial" w:hAnsi="Arial" w:cs="Arial"/>
+        </w:rPr>
+        <w:t>ecebimento</w:t>
+      </w:r>
+    </w:p>
+    <w:p>
+      <w:pPr>
+        <w:tabs>
+          <w:tab w:val="left" w:pos="851"/>
+        </w:tabs>
+        <w:ind w:firstLine="426"/>
+        <w:jc w:val="center"/>
+        <w:rPr>
+          <w:rFonts w:ascii="Arial" w:hAnsi="Arial" w:cs="Arial"/>
+        </w:rPr>
+      </w:pPr>
+      <w:r>
+        <w:rPr>
+          <w:rFonts w:ascii="Arial" w:hAnsi="Arial" w:cs="Arial"/>
+          <w:noProof/>
+        </w:rPr>
+        <w:drawing>
+          <wp:inline distT="0" distB="0" distL="0" distR="0" wp14:anchorId="25720CF9" wp14:editId="1BB79EB0">
+            <wp:extent cx="5040000" cy="3357202"/>
+            <wp:effectExtent l="0" t="0" r="0" b="0"/>
+            <wp:docPr id="27" name="Imagem 27"/>
+            <wp:cNvGraphicFramePr>
+              <a:graphicFrameLocks xmlns:a="http://schemas.openxmlformats.org/drawingml/2006/main" noChangeAspect="1"/>
+            </wp:cNvGraphicFramePr>
+            <a:graphic xmlns:a="http://schemas.openxmlformats.org/drawingml/2006/main">
+              <a:graphicData uri="http://schemas.openxmlformats.org/drawingml/2006/picture">
+                <pic:pic xmlns:pic="http://schemas.openxmlformats.org/drawingml/2006/picture">
+                  <pic:nvPicPr>
+                    <pic:cNvPr id="0" name="Picture 19" descr="prints/PrototypePrints/2.0.0%20Vales.png"/>
+                    <pic:cNvPicPr>
+                      <a:picLocks noChangeAspect="1" noChangeArrowheads="1"/>
+                    </pic:cNvPicPr>
+                  </pic:nvPicPr>
+                  <pic:blipFill>
+                    <a:blip r:embed="rId24">
+                      <a:extLst>
+                        <a:ext uri="{28A0092B-C50C-407E-A947-70E740481C1C}">
+                          <a14:useLocalDpi xmlns:a14="http://schemas.microsoft.com/office/drawing/2010/main" val="0"/>
+                        </a:ext>
+                      </a:extLst>
+                    </a:blip>
+                    <a:stretch>
+                      <a:fillRect/>
+                    </a:stretch>
+                  </pic:blipFill>
+                  <pic:spPr bwMode="auto">
+                    <a:xfrm>
+                      <a:off x="0" y="0"/>
+                      <a:ext cx="5040000" cy="3357202"/>
+                    </a:xfrm>
+                    <a:prstGeom prst="rect">
+                      <a:avLst/>
+                    </a:prstGeom>
+                    <a:noFill/>
+                    <a:ln>
+                      <a:noFill/>
+                    </a:ln>
+                  </pic:spPr>
+                </pic:pic>
+              </a:graphicData>
+            </a:graphic>
+          </wp:inline>
+        </w:drawing>
+      </w:r>
+    </w:p>
+    <w:p>
+      <w:pPr>
+        <w:spacing w:line="240" w:lineRule="auto"/>
+        <w:jc w:val="center"/>
+        <w:rPr>
+          <w:rFonts w:ascii="Arial" w:hAnsi="Arial" w:cs="Arial"/>
+          <w:color w:val="000000"/>
+        </w:rPr>
+      </w:pPr>
+      <w:r>
+        <w:rPr>
+          <w:rFonts w:ascii="Arial" w:hAnsi="Arial" w:cs="Arial"/>
+        </w:rPr>
+        <w:t>Fonte: Elaborado pelo autor</w:t>
+      </w:r>
+    </w:p>
+    <w:p>
+      <w:pPr>
+        <w:spacing w:line="240" w:lineRule="auto"/>
+        <w:jc w:val="center"/>
+        <w:rPr>
+          <w:rFonts w:ascii="Arial" w:hAnsi="Arial" w:cs="Arial"/>
+          <w:color w:val="000000"/>
+        </w:rPr>
+      </w:pPr>
+    </w:p>
+    <w:p>
+      <w:pPr>
+        <w:spacing w:line="240" w:lineRule="auto"/>
+        <w:jc w:val="center"/>
+        <w:rPr>
+          <w:rFonts w:ascii="Arial" w:hAnsi="Arial" w:cs="Arial"/>
+          <w:color w:val="000000"/>
+        </w:rPr>
+      </w:pPr>
+    </w:p>
+    <w:p>
+      <w:pPr>
+        <w:spacing w:line="240" w:lineRule="auto"/>
+        <w:jc w:val="center"/>
+        <w:rPr>
+          <w:rFonts w:ascii="Arial" w:hAnsi="Arial" w:cs="Arial"/>
+          <w:color w:val="000000"/>
+        </w:rPr>
+      </w:pPr>
+    </w:p>
+    <w:p>
+      <w:pPr>
+        <w:spacing w:line="240" w:lineRule="auto"/>
+        <w:rPr>
+          <w:rFonts w:ascii="Arial" w:hAnsi="Arial" w:cs="Arial"/>
+          <w:b/>
+          <w:color w:val="000000"/>
+        </w:rPr>
+      </w:pPr>
     </w:p>
     <w:p>
       <w:pPr>
@@ -17142,7 +19845,6 @@
           <w:b/>
           <w:color w:val="000000"/>
         </w:rPr>
-        <w:lastRenderedPageBreak/>
         <w:t xml:space="preserve">ANEXO 1 – REFERÊNCIAS </w:t>
       </w:r>
     </w:p>
@@ -17163,6 +19865,7 @@
     <w:p>
       <w:pPr>
         <w:ind w:firstLine="708"/>
+        <w:jc w:val="center"/>
         <w:rPr>
           <w:rFonts w:ascii="Arial" w:hAnsi="Arial" w:cs="Arial"/>
         </w:rPr>
@@ -17214,7 +19917,7 @@
                     </pic:cNvPicPr>
                   </pic:nvPicPr>
                   <pic:blipFill>
-                    <a:blip r:embed="rId11">
+                    <a:blip r:embed="rId25">
                       <a:extLst>
                         <a:ext uri="{28A0092B-C50C-407E-A947-70E740481C1C}">
                           <a14:useLocalDpi xmlns:a14="http://schemas.microsoft.com/office/drawing/2010/main" val="0"/>
@@ -17261,7 +19964,49 @@
         <w:rPr>
           <w:rFonts w:ascii="Arial" w:hAnsi="Arial" w:cs="Arial"/>
         </w:rPr>
-        <w:t>Fonte: print screen do Sistema de Controle de Associados</w:t>
+        <w:t xml:space="preserve">Fonte: </w:t>
+      </w:r>
+      <w:proofErr w:type="spellStart"/>
+      <w:r>
+        <w:rPr>
+          <w:rFonts w:ascii="Arial" w:hAnsi="Arial" w:cs="Arial"/>
+        </w:rPr>
+        <w:t>print</w:t>
+      </w:r>
+      <w:proofErr w:type="spellEnd"/>
+      <w:r>
+        <w:rPr>
+          <w:rFonts w:ascii="Arial" w:hAnsi="Arial" w:cs="Arial"/>
+        </w:rPr>
+        <w:t xml:space="preserve"> </w:t>
+      </w:r>
+      <w:proofErr w:type="spellStart"/>
+      <w:r>
+        <w:rPr>
+          <w:rFonts w:ascii="Arial" w:hAnsi="Arial" w:cs="Arial"/>
+        </w:rPr>
+        <w:t>screen</w:t>
+      </w:r>
+      <w:proofErr w:type="spellEnd"/>
+      <w:r>
+        <w:rPr>
+          <w:rFonts w:ascii="Arial" w:hAnsi="Arial" w:cs="Arial"/>
+        </w:rPr>
+        <w:t xml:space="preserve"> do Sistema de Controle de Associados</w:t>
+      </w:r>
+    </w:p>
+    <w:p>
+      <w:pPr>
+        <w:spacing w:line="240" w:lineRule="auto"/>
+        <w:rPr>
+          <w:rFonts w:ascii="Arial" w:hAnsi="Arial" w:cs="Arial"/>
+        </w:rPr>
+      </w:pPr>
+      <w:r>
+        <w:rPr>
+          <w:rFonts w:ascii="Arial" w:hAnsi="Arial" w:cs="Arial"/>
+        </w:rPr>
+        <w:br w:type="page"/>
       </w:r>
     </w:p>
     <w:p>
@@ -17270,14 +20015,16 @@
           <w:tab w:val="left" w:pos="851"/>
         </w:tabs>
         <w:ind w:firstLine="426"/>
-        <w:rPr>
-          <w:rFonts w:ascii="Arial" w:hAnsi="Arial" w:cs="Arial"/>
-        </w:rPr>
-      </w:pPr>
-      <w:r>
-        <w:rPr>
-          <w:rFonts w:ascii="Arial" w:hAnsi="Arial" w:cs="Arial"/>
-        </w:rPr>
+        <w:jc w:val="center"/>
+        <w:rPr>
+          <w:rFonts w:ascii="Arial" w:hAnsi="Arial" w:cs="Arial"/>
+        </w:rPr>
+      </w:pPr>
+      <w:r>
+        <w:rPr>
+          <w:rFonts w:ascii="Arial" w:hAnsi="Arial" w:cs="Arial"/>
+        </w:rPr>
+        <w:lastRenderedPageBreak/>
         <w:t xml:space="preserve">Figura 2 – tela de </w:t>
       </w:r>
       <w:r>
@@ -17339,7 +20086,7 @@
                     </pic:cNvPicPr>
                   </pic:nvPicPr>
                   <pic:blipFill>
-                    <a:blip r:embed="rId12">
+                    <a:blip r:embed="rId26">
                       <a:extLst>
                         <a:ext uri="{28A0092B-C50C-407E-A947-70E740481C1C}">
                           <a14:useLocalDpi xmlns:a14="http://schemas.microsoft.com/office/drawing/2010/main" val="0"/>
@@ -17386,7 +20133,35 @@
         <w:rPr>
           <w:rFonts w:ascii="Arial" w:hAnsi="Arial" w:cs="Arial"/>
         </w:rPr>
-        <w:t>Fonte: print screen do Sistema de Controle de Associados</w:t>
+        <w:t xml:space="preserve">Fonte: </w:t>
+      </w:r>
+      <w:proofErr w:type="spellStart"/>
+      <w:r>
+        <w:rPr>
+          <w:rFonts w:ascii="Arial" w:hAnsi="Arial" w:cs="Arial"/>
+        </w:rPr>
+        <w:t>print</w:t>
+      </w:r>
+      <w:proofErr w:type="spellEnd"/>
+      <w:r>
+        <w:rPr>
+          <w:rFonts w:ascii="Arial" w:hAnsi="Arial" w:cs="Arial"/>
+        </w:rPr>
+        <w:t xml:space="preserve"> </w:t>
+      </w:r>
+      <w:proofErr w:type="spellStart"/>
+      <w:r>
+        <w:rPr>
+          <w:rFonts w:ascii="Arial" w:hAnsi="Arial" w:cs="Arial"/>
+        </w:rPr>
+        <w:t>screen</w:t>
+      </w:r>
+      <w:proofErr w:type="spellEnd"/>
+      <w:r>
+        <w:rPr>
+          <w:rFonts w:ascii="Arial" w:hAnsi="Arial" w:cs="Arial"/>
+        </w:rPr>
+        <w:t xml:space="preserve"> do Sistema de Controle de Associados</w:t>
       </w:r>
     </w:p>
     <w:p>
@@ -17395,6 +20170,7 @@
           <w:tab w:val="left" w:pos="851"/>
         </w:tabs>
         <w:ind w:firstLine="426"/>
+        <w:jc w:val="center"/>
         <w:rPr>
           <w:rFonts w:ascii="Arial" w:hAnsi="Arial" w:cs="Arial"/>
         </w:rPr>
@@ -17421,8 +20197,16 @@
         <w:rPr>
           <w:rFonts w:ascii="Arial" w:hAnsi="Arial" w:cs="Arial"/>
         </w:rPr>
-        <w:t>gerenciar convenios</w:t>
-      </w:r>
+        <w:t xml:space="preserve">gerenciar </w:t>
+      </w:r>
+      <w:proofErr w:type="spellStart"/>
+      <w:r>
+        <w:rPr>
+          <w:rFonts w:ascii="Arial" w:hAnsi="Arial" w:cs="Arial"/>
+        </w:rPr>
+        <w:t>convenios</w:t>
+      </w:r>
+      <w:proofErr w:type="spellEnd"/>
     </w:p>
     <w:p>
       <w:pPr>
@@ -17458,7 +20242,7 @@
                     </pic:cNvPicPr>
                   </pic:nvPicPr>
                   <pic:blipFill>
-                    <a:blip r:embed="rId13">
+                    <a:blip r:embed="rId27">
                       <a:extLst>
                         <a:ext uri="{28A0092B-C50C-407E-A947-70E740481C1C}">
                           <a14:useLocalDpi xmlns:a14="http://schemas.microsoft.com/office/drawing/2010/main" val="0"/>
@@ -17505,13 +20289,35 @@
         <w:rPr>
           <w:rFonts w:ascii="Arial" w:hAnsi="Arial" w:cs="Arial"/>
         </w:rPr>
-        <w:t>Fonte: print screen do Sistema de Controle de Associados</w:t>
-      </w:r>
-      <w:r>
-        <w:rPr>
-          <w:rFonts w:ascii="Arial" w:hAnsi="Arial" w:cs="Arial"/>
-        </w:rPr>
-        <w:br w:type="page"/>
+        <w:t xml:space="preserve">Fonte: </w:t>
+      </w:r>
+      <w:proofErr w:type="spellStart"/>
+      <w:r>
+        <w:rPr>
+          <w:rFonts w:ascii="Arial" w:hAnsi="Arial" w:cs="Arial"/>
+        </w:rPr>
+        <w:t>print</w:t>
+      </w:r>
+      <w:proofErr w:type="spellEnd"/>
+      <w:r>
+        <w:rPr>
+          <w:rFonts w:ascii="Arial" w:hAnsi="Arial" w:cs="Arial"/>
+        </w:rPr>
+        <w:t xml:space="preserve"> </w:t>
+      </w:r>
+      <w:proofErr w:type="spellStart"/>
+      <w:r>
+        <w:rPr>
+          <w:rFonts w:ascii="Arial" w:hAnsi="Arial" w:cs="Arial"/>
+        </w:rPr>
+        <w:t>screen</w:t>
+      </w:r>
+      <w:proofErr w:type="spellEnd"/>
+      <w:r>
+        <w:rPr>
+          <w:rFonts w:ascii="Arial" w:hAnsi="Arial" w:cs="Arial"/>
+        </w:rPr>
+        <w:t xml:space="preserve"> do Sistema de Controle de Associados</w:t>
       </w:r>
     </w:p>
     <w:p>
@@ -17520,15 +20326,15 @@
           <w:tab w:val="left" w:pos="851"/>
         </w:tabs>
         <w:ind w:firstLine="426"/>
-        <w:rPr>
-          <w:rFonts w:ascii="Arial" w:hAnsi="Arial" w:cs="Arial"/>
-        </w:rPr>
-      </w:pPr>
-      <w:r>
-        <w:rPr>
-          <w:rFonts w:ascii="Arial" w:hAnsi="Arial" w:cs="Arial"/>
-        </w:rPr>
-        <w:lastRenderedPageBreak/>
+        <w:jc w:val="center"/>
+        <w:rPr>
+          <w:rFonts w:ascii="Arial" w:hAnsi="Arial" w:cs="Arial"/>
+        </w:rPr>
+      </w:pPr>
+      <w:r>
+        <w:rPr>
+          <w:rFonts w:ascii="Arial" w:hAnsi="Arial" w:cs="Arial"/>
+        </w:rPr>
         <w:t xml:space="preserve">Figura </w:t>
       </w:r>
       <w:r>
@@ -17584,7 +20390,7 @@
                     </pic:cNvPicPr>
                   </pic:nvPicPr>
                   <pic:blipFill>
-                    <a:blip r:embed="rId14">
+                    <a:blip r:embed="rId28">
                       <a:extLst>
                         <a:ext uri="{28A0092B-C50C-407E-A947-70E740481C1C}">
                           <a14:useLocalDpi xmlns:a14="http://schemas.microsoft.com/office/drawing/2010/main" val="0"/>
@@ -17631,42 +20437,35 @@
         <w:rPr>
           <w:rFonts w:ascii="Arial" w:hAnsi="Arial" w:cs="Arial"/>
         </w:rPr>
-        <w:t>Fonte: print screen do Sistema de Controle de Associados</w:t>
-      </w:r>
-    </w:p>
-    <w:p>
-      <w:pPr>
-        <w:tabs>
-          <w:tab w:val="left" w:pos="851"/>
-        </w:tabs>
-        <w:ind w:firstLine="426"/>
-        <w:rPr>
-          <w:rFonts w:ascii="Arial" w:hAnsi="Arial" w:cs="Arial"/>
-        </w:rPr>
-      </w:pPr>
-      <w:r>
-        <w:rPr>
-          <w:rFonts w:ascii="Arial" w:hAnsi="Arial" w:cs="Arial"/>
-        </w:rPr>
-        <w:t xml:space="preserve">Figura </w:t>
-      </w:r>
-      <w:r>
-        <w:rPr>
-          <w:rFonts w:ascii="Arial" w:hAnsi="Arial" w:cs="Arial"/>
-        </w:rPr>
-        <w:t>5</w:t>
-      </w:r>
-      <w:r>
-        <w:rPr>
-          <w:rFonts w:ascii="Arial" w:hAnsi="Arial" w:cs="Arial"/>
-        </w:rPr>
-        <w:t xml:space="preserve"> – tela de </w:t>
-      </w:r>
-      <w:r>
-        <w:rPr>
-          <w:rFonts w:ascii="Arial" w:hAnsi="Arial" w:cs="Arial"/>
-        </w:rPr>
-        <w:t>Lançar vale</w:t>
+        <w:t xml:space="preserve">Fonte: </w:t>
+      </w:r>
+      <w:proofErr w:type="spellStart"/>
+      <w:r>
+        <w:rPr>
+          <w:rFonts w:ascii="Arial" w:hAnsi="Arial" w:cs="Arial"/>
+        </w:rPr>
+        <w:t>print</w:t>
+      </w:r>
+      <w:proofErr w:type="spellEnd"/>
+      <w:r>
+        <w:rPr>
+          <w:rFonts w:ascii="Arial" w:hAnsi="Arial" w:cs="Arial"/>
+        </w:rPr>
+        <w:t xml:space="preserve"> </w:t>
+      </w:r>
+      <w:proofErr w:type="spellStart"/>
+      <w:r>
+        <w:rPr>
+          <w:rFonts w:ascii="Arial" w:hAnsi="Arial" w:cs="Arial"/>
+        </w:rPr>
+        <w:t>screen</w:t>
+      </w:r>
+      <w:proofErr w:type="spellEnd"/>
+      <w:r>
+        <w:rPr>
+          <w:rFonts w:ascii="Arial" w:hAnsi="Arial" w:cs="Arial"/>
+        </w:rPr>
+        <w:t xml:space="preserve"> do Sistema de Controle de Associados</w:t>
       </w:r>
     </w:p>
     <w:p>
@@ -17683,8 +20482,59 @@
       <w:r>
         <w:rPr>
           <w:rFonts w:ascii="Arial" w:hAnsi="Arial" w:cs="Arial"/>
+        </w:rPr>
+        <w:t xml:space="preserve">Figura </w:t>
+      </w:r>
+      <w:r>
+        <w:rPr>
+          <w:rFonts w:ascii="Arial" w:hAnsi="Arial" w:cs="Arial"/>
+        </w:rPr>
+        <w:t>5</w:t>
+      </w:r>
+      <w:r>
+        <w:rPr>
+          <w:rFonts w:ascii="Arial" w:hAnsi="Arial" w:cs="Arial"/>
+        </w:rPr>
+        <w:t xml:space="preserve"> – tela </w:t>
+      </w:r>
+      <w:proofErr w:type="gramStart"/>
+      <w:r>
+        <w:rPr>
+          <w:rFonts w:ascii="Arial" w:hAnsi="Arial" w:cs="Arial"/>
+        </w:rPr>
+        <w:t xml:space="preserve">de </w:t>
+      </w:r>
+      <w:r>
+        <w:rPr>
+          <w:rFonts w:ascii="Arial" w:hAnsi="Arial" w:cs="Arial"/>
+        </w:rPr>
+        <w:t>Lançar</w:t>
+      </w:r>
+      <w:proofErr w:type="gramEnd"/>
+      <w:r>
+        <w:rPr>
+          <w:rFonts w:ascii="Arial" w:hAnsi="Arial" w:cs="Arial"/>
+        </w:rPr>
+        <w:t xml:space="preserve"> vale</w:t>
+      </w:r>
+    </w:p>
+    <w:p>
+      <w:pPr>
+        <w:tabs>
+          <w:tab w:val="left" w:pos="851"/>
+        </w:tabs>
+        <w:ind w:firstLine="426"/>
+        <w:jc w:val="center"/>
+        <w:rPr>
+          <w:rFonts w:ascii="Arial" w:hAnsi="Arial" w:cs="Arial"/>
+        </w:rPr>
+      </w:pPr>
+      <w:r>
+        <w:rPr>
+          <w:rFonts w:ascii="Arial" w:hAnsi="Arial" w:cs="Arial"/>
           <w:noProof/>
         </w:rPr>
+        <w:lastRenderedPageBreak/>
         <w:drawing>
           <wp:inline distT="0" distB="0" distL="0" distR="0" wp14:anchorId="12E238B0" wp14:editId="316D0AC6">
             <wp:extent cx="3729600" cy="1933200"/>
@@ -17703,7 +20553,7 @@
                     </pic:cNvPicPr>
                   </pic:nvPicPr>
                   <pic:blipFill>
-                    <a:blip r:embed="rId15">
+                    <a:blip r:embed="rId29">
                       <a:extLst>
                         <a:ext uri="{28A0092B-C50C-407E-A947-70E740481C1C}">
                           <a14:useLocalDpi xmlns:a14="http://schemas.microsoft.com/office/drawing/2010/main" val="0"/>
@@ -17750,7 +20600,35 @@
         <w:rPr>
           <w:rFonts w:ascii="Arial" w:hAnsi="Arial" w:cs="Arial"/>
         </w:rPr>
-        <w:t>Fonte: print screen do Sistema de Controle de Associados</w:t>
+        <w:t xml:space="preserve">Fonte: </w:t>
+      </w:r>
+      <w:proofErr w:type="spellStart"/>
+      <w:r>
+        <w:rPr>
+          <w:rFonts w:ascii="Arial" w:hAnsi="Arial" w:cs="Arial"/>
+        </w:rPr>
+        <w:t>print</w:t>
+      </w:r>
+      <w:proofErr w:type="spellEnd"/>
+      <w:r>
+        <w:rPr>
+          <w:rFonts w:ascii="Arial" w:hAnsi="Arial" w:cs="Arial"/>
+        </w:rPr>
+        <w:t xml:space="preserve"> </w:t>
+      </w:r>
+      <w:proofErr w:type="spellStart"/>
+      <w:r>
+        <w:rPr>
+          <w:rFonts w:ascii="Arial" w:hAnsi="Arial" w:cs="Arial"/>
+        </w:rPr>
+        <w:t>screen</w:t>
+      </w:r>
+      <w:proofErr w:type="spellEnd"/>
+      <w:r>
+        <w:rPr>
+          <w:rFonts w:ascii="Arial" w:hAnsi="Arial" w:cs="Arial"/>
+        </w:rPr>
+        <w:t xml:space="preserve"> do Sistema de Controle de Associados</w:t>
       </w:r>
     </w:p>
     <w:p>
@@ -17759,15 +20637,30 @@
           <w:tab w:val="left" w:pos="851"/>
         </w:tabs>
         <w:ind w:firstLine="426"/>
-        <w:rPr>
-          <w:rFonts w:ascii="Arial" w:hAnsi="Arial" w:cs="Arial"/>
-        </w:rPr>
-      </w:pPr>
-      <w:r>
-        <w:rPr>
-          <w:rFonts w:ascii="Arial" w:hAnsi="Arial" w:cs="Arial"/>
-        </w:rPr>
-        <w:t>Figura 6 – tela de Lançar vale</w:t>
+        <w:jc w:val="center"/>
+        <w:rPr>
+          <w:rFonts w:ascii="Arial" w:hAnsi="Arial" w:cs="Arial"/>
+        </w:rPr>
+      </w:pPr>
+      <w:r>
+        <w:rPr>
+          <w:rFonts w:ascii="Arial" w:hAnsi="Arial" w:cs="Arial"/>
+        </w:rPr>
+        <w:t xml:space="preserve">Figura 6 – tela </w:t>
+      </w:r>
+      <w:proofErr w:type="gramStart"/>
+      <w:r>
+        <w:rPr>
+          <w:rFonts w:ascii="Arial" w:hAnsi="Arial" w:cs="Arial"/>
+        </w:rPr>
+        <w:t>de Lançar</w:t>
+      </w:r>
+      <w:proofErr w:type="gramEnd"/>
+      <w:r>
+        <w:rPr>
+          <w:rFonts w:ascii="Arial" w:hAnsi="Arial" w:cs="Arial"/>
+        </w:rPr>
+        <w:t xml:space="preserve"> vale</w:t>
       </w:r>
     </w:p>
     <w:p>
@@ -17804,7 +20697,7 @@
                     </pic:cNvPicPr>
                   </pic:nvPicPr>
                   <pic:blipFill>
-                    <a:blip r:embed="rId15">
+                    <a:blip r:embed="rId29">
                       <a:extLst>
                         <a:ext uri="{28A0092B-C50C-407E-A947-70E740481C1C}">
                           <a14:useLocalDpi xmlns:a14="http://schemas.microsoft.com/office/drawing/2010/main" val="0"/>
@@ -17851,7 +20744,35 @@
         <w:rPr>
           <w:rFonts w:ascii="Arial" w:hAnsi="Arial" w:cs="Arial"/>
         </w:rPr>
-        <w:t>Fonte: print screen do Sistema de Controle de Associados</w:t>
+        <w:t xml:space="preserve">Fonte: </w:t>
+      </w:r>
+      <w:proofErr w:type="spellStart"/>
+      <w:r>
+        <w:rPr>
+          <w:rFonts w:ascii="Arial" w:hAnsi="Arial" w:cs="Arial"/>
+        </w:rPr>
+        <w:t>print</w:t>
+      </w:r>
+      <w:proofErr w:type="spellEnd"/>
+      <w:r>
+        <w:rPr>
+          <w:rFonts w:ascii="Arial" w:hAnsi="Arial" w:cs="Arial"/>
+        </w:rPr>
+        <w:t xml:space="preserve"> </w:t>
+      </w:r>
+      <w:proofErr w:type="spellStart"/>
+      <w:r>
+        <w:rPr>
+          <w:rFonts w:ascii="Arial" w:hAnsi="Arial" w:cs="Arial"/>
+        </w:rPr>
+        <w:t>screen</w:t>
+      </w:r>
+      <w:proofErr w:type="spellEnd"/>
+      <w:r>
+        <w:rPr>
+          <w:rFonts w:ascii="Arial" w:hAnsi="Arial" w:cs="Arial"/>
+        </w:rPr>
+        <w:t xml:space="preserve"> do Sistema de Controle de Associados</w:t>
       </w:r>
     </w:p>
     <w:p>
@@ -17867,8 +20788,8 @@
       </w:pPr>
     </w:p>
     <w:sectPr>
-      <w:headerReference w:type="default" r:id="rId16"/>
-      <w:footerReference w:type="default" r:id="rId17"/>
+      <w:headerReference w:type="default" r:id="rId30"/>
+      <w:footerReference w:type="default" r:id="rId31"/>
       <w:pgSz w:w="12240" w:h="15840"/>
       <w:pgMar w:top="1644" w:right="1134" w:bottom="1134" w:left="1701" w:header="709" w:footer="709" w:gutter="0"/>
       <w:cols w:space="708"/>
@@ -17950,6 +20871,7 @@
         <w:szCs w:val="32"/>
       </w:rPr>
     </w:pPr>
+    <w:proofErr w:type="spellStart"/>
     <w:r>
       <w:rPr>
         <w:rFonts w:ascii="Arial" w:hAnsi="Arial" w:cs="Arial"/>
@@ -17957,7 +20879,17 @@
         <w:sz w:val="32"/>
         <w:szCs w:val="32"/>
       </w:rPr>
-      <w:t>SantaClub – UNOESTE – Universidade do Oeste Paulista</w:t>
+      <w:t>SantaClub</w:t>
+    </w:r>
+    <w:proofErr w:type="spellEnd"/>
+    <w:r>
+      <w:rPr>
+        <w:rFonts w:ascii="Arial" w:hAnsi="Arial" w:cs="Arial"/>
+        <w:color w:val="000000"/>
+        <w:sz w:val="32"/>
+        <w:szCs w:val="32"/>
+      </w:rPr>
+      <w:t xml:space="preserve"> – UNOESTE – Universidade do Oeste Paulista</w:t>
     </w:r>
     <w:r>
       <w:rPr>
@@ -17998,7 +20930,7 @@
   <w:abstractNum w:abstractNumId="0">
     <w:nsid w:val="FFFFFF1D"/>
     <w:multiLevelType w:val="multilevel"/>
-    <w:tmpl w:val="CF906466"/>
+    <w:tmpl w:val="17160B04"/>
     <w:lvl w:ilvl="0">
       <w:start w:val="1"/>
       <w:numFmt w:val="bullet"/>
@@ -19918,7 +22850,7 @@
 </file>
 
 <file path=customXml/itemProps1.xml><?xml version="1.0" encoding="utf-8"?>
-<ds:datastoreItem xmlns:ds="http://schemas.openxmlformats.org/officeDocument/2006/customXml" ds:itemID="{EB2608C3-8C76-CC46-9AAF-571D670B2408}">
+<ds:datastoreItem xmlns:ds="http://schemas.openxmlformats.org/officeDocument/2006/customXml" ds:itemID="{15798A79-A032-1B47-BDDB-29878B27EA85}">
   <ds:schemaRefs>
     <ds:schemaRef ds:uri="http://schemas.openxmlformats.org/officeDocument/2006/bibliography"/>
   </ds:schemaRefs>

</xml_diff>

<commit_message>
fix doc, update DatabaseModeling, fix mockup details
</commit_message>
<xml_diff>
--- a/Manual Estagio - Gilberto Moraes.docx
+++ b/Manual Estagio - Gilberto Moraes.docx
@@ -1219,17 +1219,8 @@
           <w:rFonts w:ascii="Arial" w:hAnsi="Arial" w:cs="Arial"/>
           <w:color w:val="000000"/>
         </w:rPr>
-        <w:t xml:space="preserve">movimentação de caixa que </w:t>
-      </w:r>
-      <w:proofErr w:type="gramStart"/>
-      <w:r>
-        <w:rPr>
-          <w:rFonts w:ascii="Arial" w:hAnsi="Arial" w:cs="Arial"/>
-          <w:color w:val="000000"/>
-        </w:rPr>
-        <w:t>são</w:t>
-      </w:r>
-      <w:proofErr w:type="gramEnd"/>
+        <w:t>movimentação de caixa que são</w:t>
+      </w:r>
       <w:r>
         <w:rPr>
           <w:rFonts w:ascii="Arial" w:hAnsi="Arial" w:cs="Arial"/>
@@ -1284,15 +1275,7 @@
           <w:rFonts w:ascii="Arial" w:hAnsi="Arial" w:cs="Arial"/>
           <w:color w:val="000000"/>
         </w:rPr>
-        <w:t xml:space="preserve"> de </w:t>
-      </w:r>
-      <w:r>
-        <w:rPr>
-          <w:rFonts w:ascii="Arial" w:hAnsi="Arial" w:cs="Arial"/>
-          <w:color w:val="000000"/>
-        </w:rPr>
-        <w:lastRenderedPageBreak/>
-        <w:t>conta</w:t>
+        <w:t xml:space="preserve"> de conta</w:t>
       </w:r>
       <w:r>
         <w:rPr>
@@ -2302,15 +2285,7 @@
           <w:rFonts w:ascii="Arial" w:hAnsi="Arial" w:cs="Arial"/>
           <w:color w:val="000000"/>
         </w:rPr>
-        <w:t xml:space="preserve"> ganhando agilidade no </w:t>
-      </w:r>
-      <w:r>
-        <w:rPr>
-          <w:rFonts w:ascii="Arial" w:hAnsi="Arial" w:cs="Arial"/>
-          <w:color w:val="000000"/>
-        </w:rPr>
-        <w:lastRenderedPageBreak/>
-        <w:t>processo</w:t>
+        <w:t xml:space="preserve"> ganhando agilidade no processo</w:t>
       </w:r>
       <w:r>
         <w:rPr>
@@ -3232,15 +3207,7 @@
           <w:rFonts w:ascii="Arial" w:hAnsi="Arial" w:cs="Arial"/>
           <w:color w:val="000000"/>
         </w:rPr>
-        <w:t xml:space="preserve"> que não </w:t>
-      </w:r>
-      <w:r>
-        <w:rPr>
-          <w:rFonts w:ascii="Arial" w:hAnsi="Arial" w:cs="Arial"/>
-          <w:color w:val="000000"/>
-        </w:rPr>
-        <w:lastRenderedPageBreak/>
-        <w:t xml:space="preserve">sejam filiais </w:t>
+        <w:t xml:space="preserve"> que não sejam filiais </w:t>
       </w:r>
       <w:r>
         <w:rPr>
@@ -4947,7 +4914,6 @@
           <w:rFonts w:ascii="Arial" w:hAnsi="Arial" w:cs="Arial"/>
           <w:color w:val="000000"/>
         </w:rPr>
-        <w:lastRenderedPageBreak/>
         <w:t xml:space="preserve">2.2 Funções do Produto </w:t>
       </w:r>
     </w:p>
@@ -11891,7 +11857,6 @@
           <w:rFonts w:ascii="Arial" w:hAnsi="Arial" w:cs="Arial"/>
           <w:color w:val="000000"/>
         </w:rPr>
-        <w:lastRenderedPageBreak/>
         <w:t xml:space="preserve">3.1.1 Especificações de Casos de Uso </w:t>
       </w:r>
     </w:p>
@@ -12850,15 +12815,7 @@
           <w:rFonts w:ascii="Arial" w:hAnsi="Arial" w:cs="Arial"/>
           <w:color w:val="000000"/>
         </w:rPr>
-        <w:t xml:space="preserve">menor fechando automaticamente sem interromper a interação do usuário com </w:t>
-      </w:r>
-      <w:r>
-        <w:rPr>
-          <w:rFonts w:ascii="Arial" w:hAnsi="Arial" w:cs="Arial"/>
-          <w:color w:val="000000"/>
-        </w:rPr>
-        <w:lastRenderedPageBreak/>
-        <w:t xml:space="preserve">o sistema. </w:t>
+        <w:t xml:space="preserve">menor fechando automaticamente sem interromper a interação do usuário com o sistema. </w:t>
       </w:r>
     </w:p>
     <w:p>
@@ -13590,7 +13547,6 @@
           <w:rFonts w:ascii="Arial" w:hAnsi="Arial" w:cs="Arial"/>
           <w:color w:val="000000"/>
         </w:rPr>
-        <w:lastRenderedPageBreak/>
         <w:t xml:space="preserve">A interface terá como base um </w:t>
       </w:r>
       <w:proofErr w:type="spellStart"/>
@@ -13799,7 +13755,6 @@
           <w:rFonts w:ascii="Arial" w:hAnsi="Arial" w:cs="Arial"/>
           <w:color w:val="000000"/>
         </w:rPr>
-        <w:lastRenderedPageBreak/>
         <w:t xml:space="preserve">APÊNDICE 1 – ESTUDO DE VIABILIDADE </w:t>
       </w:r>
     </w:p>
@@ -17934,7 +17889,6 @@
           <w:rFonts w:ascii="Arial" w:hAnsi="Arial" w:cs="Arial"/>
           <w:color w:val="000000"/>
         </w:rPr>
-        <w:lastRenderedPageBreak/>
         <w:t xml:space="preserve">APÊNDICE </w:t>
       </w:r>
       <w:r>
@@ -18246,7 +18200,6 @@
         <w:rPr>
           <w:rFonts w:ascii="Arial" w:hAnsi="Arial" w:cs="Arial"/>
         </w:rPr>
-        <w:lastRenderedPageBreak/>
         <w:t xml:space="preserve">Figura x – </w:t>
       </w:r>
       <w:r>
@@ -18547,10 +18500,10 @@
           <w:noProof/>
         </w:rPr>
         <w:drawing>
-          <wp:inline distT="0" distB="0" distL="0" distR="0" wp14:anchorId="10098C14" wp14:editId="22B69906">
-            <wp:extent cx="5040000" cy="3358800"/>
+          <wp:inline distT="0" distB="0" distL="0" distR="0" wp14:anchorId="10098C14" wp14:editId="1E35BB96">
+            <wp:extent cx="5038200" cy="3358800"/>
             <wp:effectExtent l="0" t="0" r="0" b="0"/>
-            <wp:docPr id="12" name="Imagem 12" descr="prints/PrototypePrints/4.0.0%20Gerenciar%20Categorias%20de%20Conta.png"/>
+            <wp:docPr id="12" name="Imagem 12"/>
             <wp:cNvGraphicFramePr>
               <a:graphicFrameLocks xmlns:a="http://schemas.openxmlformats.org/drawingml/2006/main" noChangeAspect="1"/>
             </wp:cNvGraphicFramePr>
@@ -18571,7 +18524,6 @@
                         </a:ext>
                       </a:extLst>
                     </a:blip>
-                    <a:srcRect/>
                     <a:stretch>
                       <a:fillRect/>
                     </a:stretch>
@@ -18579,7 +18531,7 @@
                   <pic:spPr bwMode="auto">
                     <a:xfrm>
                       <a:off x="0" y="0"/>
-                      <a:ext cx="5040000" cy="3358800"/>
+                      <a:ext cx="5038200" cy="3358800"/>
                     </a:xfrm>
                     <a:prstGeom prst="rect">
                       <a:avLst/>
@@ -18775,10 +18727,10 @@
           <w:noProof/>
         </w:rPr>
         <w:drawing>
-          <wp:inline distT="0" distB="0" distL="0" distR="0" wp14:anchorId="1448DF18" wp14:editId="2F37CB0E">
-            <wp:extent cx="5040000" cy="3358800"/>
+          <wp:inline distT="0" distB="0" distL="0" distR="0" wp14:anchorId="1448DF18" wp14:editId="1CE26E59">
+            <wp:extent cx="5038200" cy="3358800"/>
             <wp:effectExtent l="0" t="0" r="0" b="0"/>
-            <wp:docPr id="14" name="Imagem 14" descr="prints/PrototypePrints/6.0.0%20Gerenciar%20Dados%20da%20Empresa.png"/>
+            <wp:docPr id="14" name="Imagem 14"/>
             <wp:cNvGraphicFramePr>
               <a:graphicFrameLocks xmlns:a="http://schemas.openxmlformats.org/drawingml/2006/main" noChangeAspect="1"/>
             </wp:cNvGraphicFramePr>
@@ -18799,7 +18751,6 @@
                         </a:ext>
                       </a:extLst>
                     </a:blip>
-                    <a:srcRect/>
                     <a:stretch>
                       <a:fillRect/>
                     </a:stretch>
@@ -18807,7 +18758,7 @@
                   <pic:spPr bwMode="auto">
                     <a:xfrm>
                       <a:off x="0" y="0"/>
-                      <a:ext cx="5040000" cy="3358800"/>
+                      <a:ext cx="5038200" cy="3358800"/>
                     </a:xfrm>
                     <a:prstGeom prst="rect">
                       <a:avLst/>
@@ -19000,6 +18951,7 @@
           <w:tab w:val="left" w:pos="851"/>
         </w:tabs>
         <w:ind w:firstLine="426"/>
+        <w:jc w:val="center"/>
         <w:rPr>
           <w:rFonts w:ascii="Arial" w:hAnsi="Arial" w:cs="Arial"/>
         </w:rPr>
@@ -19462,7 +19414,6 @@
           <w:rFonts w:ascii="Arial" w:hAnsi="Arial" w:cs="Arial"/>
         </w:rPr>
       </w:pPr>
-      <w:bookmarkStart w:id="5" w:name="_GoBack"/>
       <w:r>
         <w:rPr>
           <w:rFonts w:ascii="Arial" w:hAnsi="Arial" w:cs="Arial"/>
@@ -19517,7 +19468,6 @@
         </w:drawing>
       </w:r>
     </w:p>
-    <w:bookmarkEnd w:id="5"/>
     <w:p>
       <w:pPr>
         <w:spacing w:line="240" w:lineRule="auto"/>
@@ -19695,7 +19645,6 @@
           <w:b/>
           <w:color w:val="000000"/>
         </w:rPr>
-        <w:lastRenderedPageBreak/>
         <w:t xml:space="preserve">ANEXO 1 – REFERÊNCIAS </w:t>
       </w:r>
     </w:p>
@@ -20171,7 +20120,6 @@
         <w:rPr>
           <w:rFonts w:ascii="Arial" w:hAnsi="Arial" w:cs="Arial"/>
         </w:rPr>
-        <w:lastRenderedPageBreak/>
         <w:t xml:space="preserve">Figura </w:t>
       </w:r>
       <w:r>
@@ -20334,20 +20282,12 @@
         </w:rPr>
         <w:t xml:space="preserve"> – tela </w:t>
       </w:r>
-      <w:proofErr w:type="gramStart"/>
-      <w:r>
-        <w:rPr>
-          <w:rFonts w:ascii="Arial" w:hAnsi="Arial" w:cs="Arial"/>
-        </w:rPr>
-        <w:t xml:space="preserve">de </w:t>
-      </w:r>
-      <w:r>
-        <w:rPr>
-          <w:rFonts w:ascii="Arial" w:hAnsi="Arial" w:cs="Arial"/>
-        </w:rPr>
-        <w:t>Lançar</w:t>
-      </w:r>
-      <w:proofErr w:type="gramEnd"/>
+      <w:r>
+        <w:rPr>
+          <w:rFonts w:ascii="Arial" w:hAnsi="Arial" w:cs="Arial"/>
+        </w:rPr>
+        <w:t>de lançar</w:t>
+      </w:r>
       <w:r>
         <w:rPr>
           <w:rFonts w:ascii="Arial" w:hAnsi="Arial" w:cs="Arial"/>
@@ -20482,21 +20422,7 @@
         <w:rPr>
           <w:rFonts w:ascii="Arial" w:hAnsi="Arial" w:cs="Arial"/>
         </w:rPr>
-        <w:t xml:space="preserve">Figura 6 – tela </w:t>
-      </w:r>
-      <w:proofErr w:type="gramStart"/>
-      <w:r>
-        <w:rPr>
-          <w:rFonts w:ascii="Arial" w:hAnsi="Arial" w:cs="Arial"/>
-        </w:rPr>
-        <w:t>de Lançar</w:t>
-      </w:r>
-      <w:proofErr w:type="gramEnd"/>
-      <w:r>
-        <w:rPr>
-          <w:rFonts w:ascii="Arial" w:hAnsi="Arial" w:cs="Arial"/>
-        </w:rPr>
-        <w:t xml:space="preserve"> vale</w:t>
+        <w:t xml:space="preserve"> </w:t>
       </w:r>
     </w:p>
     <w:p>
@@ -20510,118 +20436,8 @@
           <w:rFonts w:ascii="Arial" w:hAnsi="Arial" w:cs="Arial"/>
         </w:rPr>
       </w:pPr>
-      <w:r>
-        <w:rPr>
-          <w:rFonts w:ascii="Arial" w:hAnsi="Arial" w:cs="Arial"/>
-          <w:noProof/>
-        </w:rPr>
-        <w:drawing>
-          <wp:inline distT="0" distB="0" distL="0" distR="0" wp14:anchorId="48D45F41" wp14:editId="165725FE">
-            <wp:extent cx="3729600" cy="1933200"/>
-            <wp:effectExtent l="0" t="0" r="4445" b="0"/>
-            <wp:docPr id="8" name="Imagem 8" descr="../../Library/Containers/com.apple.Preview/Data/Desktop/estagioAFUSCAPP/prints/OldSystemPrints/image019.png"/>
-            <wp:cNvGraphicFramePr>
-              <a:graphicFrameLocks xmlns:a="http://schemas.openxmlformats.org/drawingml/2006/main" noChangeAspect="1"/>
-            </wp:cNvGraphicFramePr>
-            <a:graphic xmlns:a="http://schemas.openxmlformats.org/drawingml/2006/main">
-              <a:graphicData uri="http://schemas.openxmlformats.org/drawingml/2006/picture">
-                <pic:pic xmlns:pic="http://schemas.openxmlformats.org/drawingml/2006/picture">
-                  <pic:nvPicPr>
-                    <pic:cNvPr id="0" name="Picture 55" descr="../../Library/Containers/com.apple.Preview/Data/Desktop/estagioAFUSCAPP/prints/OldSystemPrints/image019.png"/>
-                    <pic:cNvPicPr>
-                      <a:picLocks noChangeAspect="1" noChangeArrowheads="1"/>
-                    </pic:cNvPicPr>
-                  </pic:nvPicPr>
-                  <pic:blipFill>
-                    <a:blip r:embed="rId29">
-                      <a:extLst>
-                        <a:ext uri="{28A0092B-C50C-407E-A947-70E740481C1C}">
-                          <a14:useLocalDpi xmlns:a14="http://schemas.microsoft.com/office/drawing/2010/main" val="0"/>
-                        </a:ext>
-                      </a:extLst>
-                    </a:blip>
-                    <a:srcRect/>
-                    <a:stretch>
-                      <a:fillRect/>
-                    </a:stretch>
-                  </pic:blipFill>
-                  <pic:spPr bwMode="auto">
-                    <a:xfrm>
-                      <a:off x="0" y="0"/>
-                      <a:ext cx="3729600" cy="1933200"/>
-                    </a:xfrm>
-                    <a:prstGeom prst="rect">
-                      <a:avLst/>
-                    </a:prstGeom>
-                    <a:noFill/>
-                    <a:ln>
-                      <a:noFill/>
-                    </a:ln>
-                  </pic:spPr>
-                </pic:pic>
-              </a:graphicData>
-            </a:graphic>
-          </wp:inline>
-        </w:drawing>
-      </w:r>
-    </w:p>
-    <w:p>
-      <w:pPr>
-        <w:tabs>
-          <w:tab w:val="left" w:pos="851"/>
-        </w:tabs>
-        <w:ind w:firstLine="426"/>
-        <w:jc w:val="center"/>
-        <w:rPr>
-          <w:rFonts w:ascii="Arial" w:hAnsi="Arial" w:cs="Arial"/>
-        </w:rPr>
-      </w:pPr>
-      <w:r>
-        <w:rPr>
-          <w:rFonts w:ascii="Arial" w:hAnsi="Arial" w:cs="Arial"/>
-        </w:rPr>
-        <w:t xml:space="preserve">Fonte: </w:t>
-      </w:r>
-      <w:proofErr w:type="spellStart"/>
-      <w:r>
-        <w:rPr>
-          <w:rFonts w:ascii="Arial" w:hAnsi="Arial" w:cs="Arial"/>
-        </w:rPr>
-        <w:t>print</w:t>
-      </w:r>
-      <w:proofErr w:type="spellEnd"/>
-      <w:r>
-        <w:rPr>
-          <w:rFonts w:ascii="Arial" w:hAnsi="Arial" w:cs="Arial"/>
-        </w:rPr>
-        <w:t xml:space="preserve"> </w:t>
-      </w:r>
-      <w:proofErr w:type="spellStart"/>
-      <w:r>
-        <w:rPr>
-          <w:rFonts w:ascii="Arial" w:hAnsi="Arial" w:cs="Arial"/>
-        </w:rPr>
-        <w:t>screen</w:t>
-      </w:r>
-      <w:proofErr w:type="spellEnd"/>
-      <w:r>
-        <w:rPr>
-          <w:rFonts w:ascii="Arial" w:hAnsi="Arial" w:cs="Arial"/>
-        </w:rPr>
-        <w:t xml:space="preserve"> do Sistema de Controle de Associados</w:t>
-      </w:r>
-    </w:p>
-    <w:p>
-      <w:pPr>
-        <w:tabs>
-          <w:tab w:val="left" w:pos="851"/>
-        </w:tabs>
-        <w:ind w:firstLine="426"/>
-        <w:jc w:val="center"/>
-        <w:rPr>
-          <w:rFonts w:ascii="Arial" w:hAnsi="Arial" w:cs="Arial"/>
-        </w:rPr>
-      </w:pPr>
+      <w:bookmarkStart w:id="5" w:name="_GoBack"/>
+      <w:bookmarkEnd w:id="5"/>
     </w:p>
     <w:sectPr>
       <w:headerReference w:type="default" r:id="rId30"/>
@@ -20766,7 +20582,7 @@
   <w:abstractNum w:abstractNumId="0">
     <w:nsid w:val="FFFFFF1D"/>
     <w:multiLevelType w:val="multilevel"/>
-    <w:tmpl w:val="0E203BCE"/>
+    <w:tmpl w:val="EB9A1494"/>
     <w:lvl w:ilvl="0">
       <w:start w:val="1"/>
       <w:numFmt w:val="bullet"/>
@@ -21644,6 +21460,8 @@
     <w:rPrDefault>
       <w:rPr>
         <w:rFonts w:ascii="Times New Roman" w:eastAsia="Times New Roman" w:hAnsi="Times New Roman" w:cs="Times New Roman"/>
+        <w:sz w:val="24"/>
+        <w:szCs w:val="24"/>
         <w:lang w:val="pt-BR" w:eastAsia="pt-BR" w:bidi="ar-SA"/>
       </w:rPr>
     </w:rPrDefault>
@@ -22037,10 +21855,6 @@
     <w:pPr>
       <w:spacing w:line="360" w:lineRule="auto"/>
     </w:pPr>
-    <w:rPr>
-      <w:sz w:val="24"/>
-      <w:szCs w:val="24"/>
-    </w:rPr>
   </w:style>
   <w:style w:type="paragraph" w:styleId="Ttulo1">
     <w:name w:val="heading 1"/>
@@ -22686,7 +22500,7 @@
 </file>
 
 <file path=customXml/itemProps1.xml><?xml version="1.0" encoding="utf-8"?>
-<ds:datastoreItem xmlns:ds="http://schemas.openxmlformats.org/officeDocument/2006/customXml" ds:itemID="{A9481D62-2A3B-3C40-B884-2A528B3FBC46}">
+<ds:datastoreItem xmlns:ds="http://schemas.openxmlformats.org/officeDocument/2006/customXml" ds:itemID="{9552490D-1BCD-F44B-89F2-CC7391581147}">
   <ds:schemaRefs>
     <ds:schemaRef ds:uri="http://schemas.openxmlformats.org/officeDocument/2006/bibliography"/>
   </ds:schemaRefs>

</xml_diff>

<commit_message>
modelagem bd ok atualizacoes doc
</commit_message>
<xml_diff>
--- a/Manual Estagio - Gilberto Moraes.docx
+++ b/Manual Estagio - Gilberto Moraes.docx
@@ -886,23 +886,7 @@
           <w:rFonts w:ascii="Arial" w:hAnsi="Arial" w:cs="Arial"/>
           <w:color w:val="000000"/>
         </w:rPr>
-        <w:t xml:space="preserve">Com </w:t>
-      </w:r>
-      <w:proofErr w:type="spellStart"/>
-      <w:r>
-        <w:rPr>
-          <w:rFonts w:ascii="Arial" w:hAnsi="Arial" w:cs="Arial"/>
-          <w:color w:val="000000"/>
-        </w:rPr>
-        <w:t>SantaClub</w:t>
-      </w:r>
-      <w:proofErr w:type="spellEnd"/>
-      <w:r>
-        <w:rPr>
-          <w:rFonts w:ascii="Arial" w:hAnsi="Arial" w:cs="Arial"/>
-          <w:color w:val="000000"/>
-        </w:rPr>
-        <w:t xml:space="preserve"> será possível gerenciar</w:t>
+        <w:t>Com SantaClub será possível gerenciar</w:t>
       </w:r>
       <w:r>
         <w:rPr>
@@ -958,7 +942,49 @@
           <w:rFonts w:ascii="Arial" w:hAnsi="Arial" w:cs="Arial"/>
           <w:color w:val="000000"/>
         </w:rPr>
-        <w:t xml:space="preserve">convênios, </w:t>
+        <w:t>convênios,</w:t>
+      </w:r>
+      <w:r>
+        <w:rPr>
+          <w:rFonts w:ascii="Arial" w:hAnsi="Arial" w:cs="Arial"/>
+          <w:color w:val="000000"/>
+        </w:rPr>
+        <w:t xml:space="preserve"> </w:t>
+      </w:r>
+      <w:r>
+        <w:rPr>
+          <w:rFonts w:ascii="Arial" w:hAnsi="Arial" w:cs="Arial"/>
+          <w:color w:val="000000"/>
+        </w:rPr>
+        <w:t>c</w:t>
+      </w:r>
+      <w:r>
+        <w:rPr>
+          <w:rFonts w:ascii="Arial" w:hAnsi="Arial" w:cs="Arial"/>
+          <w:color w:val="000000"/>
+        </w:rPr>
+        <w:t>ontas</w:t>
+      </w:r>
+      <w:r>
+        <w:rPr>
+          <w:rFonts w:ascii="Arial" w:hAnsi="Arial" w:cs="Arial"/>
+          <w:color w:val="000000"/>
+        </w:rPr>
+        <w:t xml:space="preserve"> de fluxo de caixa</w:t>
+      </w:r>
+      <w:r>
+        <w:rPr>
+          <w:rFonts w:ascii="Arial" w:hAnsi="Arial" w:cs="Arial"/>
+          <w:color w:val="000000"/>
+        </w:rPr>
+        <w:t>,</w:t>
+      </w:r>
+      <w:r>
+        <w:rPr>
+          <w:rFonts w:ascii="Arial" w:hAnsi="Arial" w:cs="Arial"/>
+          <w:color w:val="000000"/>
+        </w:rPr>
+        <w:t xml:space="preserve"> </w:t>
       </w:r>
       <w:r>
         <w:rPr>
@@ -1021,14 +1047,14 @@
           <w:rFonts w:ascii="Arial" w:hAnsi="Arial" w:cs="Arial"/>
           <w:color w:val="000000"/>
         </w:rPr>
-        <w:t>, Contas</w:t>
-      </w:r>
-      <w:r>
-        <w:rPr>
-          <w:rFonts w:ascii="Arial" w:hAnsi="Arial" w:cs="Arial"/>
-          <w:color w:val="000000"/>
-        </w:rPr>
-        <w:t xml:space="preserve"> de fluxo de caixa e</w:t>
+        <w:t xml:space="preserve">, contatos e endereços de associados, </w:t>
+      </w:r>
+      <w:r>
+        <w:rPr>
+          <w:rFonts w:ascii="Arial" w:hAnsi="Arial" w:cs="Arial"/>
+          <w:color w:val="000000"/>
+        </w:rPr>
+        <w:t>e</w:t>
       </w:r>
       <w:r>
         <w:rPr>
@@ -1071,6 +1097,13 @@
           <w:color w:val="000000"/>
         </w:rPr>
         <w:t>seja possível gerar contas a receber mensalistas.</w:t>
+      </w:r>
+      <w:r>
+        <w:rPr>
+          <w:rFonts w:ascii="Arial" w:hAnsi="Arial" w:cs="Arial"/>
+          <w:color w:val="000000"/>
+        </w:rPr>
+        <w:t xml:space="preserve"> Existem 3 valores de mensalidade, as de associados internos, externos e indicados, os indicados são dependentes de associados internos, o valor de sua mensalidade se torna igual de associado externo caso o seu padrinho deixe de ser um associado interno.</w:t>
       </w:r>
     </w:p>
     <w:p>
@@ -1105,23 +1138,7 @@
           <w:rFonts w:ascii="Arial" w:hAnsi="Arial" w:cs="Arial"/>
           <w:color w:val="000000"/>
         </w:rPr>
-        <w:t xml:space="preserve">O </w:t>
-      </w:r>
-      <w:proofErr w:type="spellStart"/>
-      <w:r>
-        <w:rPr>
-          <w:rFonts w:ascii="Arial" w:hAnsi="Arial" w:cs="Arial"/>
-          <w:color w:val="000000"/>
-        </w:rPr>
-        <w:t>SantaClub</w:t>
-      </w:r>
-      <w:proofErr w:type="spellEnd"/>
-      <w:r>
-        <w:rPr>
-          <w:rFonts w:ascii="Arial" w:hAnsi="Arial" w:cs="Arial"/>
-          <w:color w:val="000000"/>
-        </w:rPr>
-        <w:t xml:space="preserve"> conta com um controle de autenticação e autorização, portanto o administrador do sistema poderá gerenciar usuários e grupos</w:t>
+        <w:t>O SantaClub conta com um controle de autenticação e autorização, portanto o administrador do sistema poderá gerenciar usuários e grupos</w:t>
       </w:r>
       <w:r>
         <w:rPr>
@@ -1534,14 +1551,28 @@
           <w:rFonts w:ascii="Arial" w:hAnsi="Arial" w:cs="Arial"/>
           <w:color w:val="000000"/>
         </w:rPr>
-        <w:t>de e facilitando a localização.</w:t>
-      </w:r>
-      <w:r>
-        <w:rPr>
-          <w:rFonts w:ascii="Arial" w:hAnsi="Arial" w:cs="Arial"/>
-          <w:color w:val="000000"/>
-        </w:rPr>
-        <w:t xml:space="preserve"> É possível registrar a transferência de valores entre as contas </w:t>
+        <w:t>de e facilitando a localização</w:t>
+      </w:r>
+      <w:r>
+        <w:rPr>
+          <w:rFonts w:ascii="Arial" w:hAnsi="Arial" w:cs="Arial"/>
+          <w:color w:val="000000"/>
+        </w:rPr>
+        <w:t>, também é possível vincular um associado a um lançamento que se for de recebimento interage com o status do associado</w:t>
+      </w:r>
+      <w:r>
+        <w:rPr>
+          <w:rFonts w:ascii="Arial" w:hAnsi="Arial" w:cs="Arial"/>
+          <w:color w:val="000000"/>
+        </w:rPr>
+        <w:t xml:space="preserve"> tornando o devedor caso houver recebimentos pendentes do associado, finalizando é</w:t>
+      </w:r>
+      <w:r>
+        <w:rPr>
+          <w:rFonts w:ascii="Arial" w:hAnsi="Arial" w:cs="Arial"/>
+          <w:color w:val="000000"/>
+        </w:rPr>
+        <w:t xml:space="preserve"> possível registrar a transferência de valores entre as contas </w:t>
       </w:r>
       <w:r>
         <w:rPr>
@@ -1942,7 +1973,6 @@
         </w:rPr>
         <w:t xml:space="preserve"> no </w:t>
       </w:r>
-      <w:proofErr w:type="spellStart"/>
       <w:r>
         <w:rPr>
           <w:rFonts w:ascii="Arial" w:hAnsi="Arial" w:cs="Arial"/>
@@ -1950,7 +1980,6 @@
         </w:rPr>
         <w:t>SantaClub</w:t>
       </w:r>
-      <w:proofErr w:type="spellEnd"/>
       <w:r>
         <w:rPr>
           <w:rFonts w:ascii="Arial" w:hAnsi="Arial" w:cs="Arial"/>
@@ -2007,21 +2036,12 @@
         </w:rPr>
         <w:t xml:space="preserve">O usuário poderá gerar contas a receber associados, o </w:t>
       </w:r>
-      <w:proofErr w:type="spellStart"/>
-      <w:r>
-        <w:rPr>
-          <w:rFonts w:ascii="Arial" w:hAnsi="Arial" w:cs="Arial"/>
-          <w:color w:val="000000"/>
-        </w:rPr>
-        <w:t>SantaClub</w:t>
-      </w:r>
-      <w:proofErr w:type="spellEnd"/>
-      <w:r>
-        <w:rPr>
-          <w:rFonts w:ascii="Arial" w:hAnsi="Arial" w:cs="Arial"/>
-          <w:color w:val="000000"/>
-        </w:rPr>
-        <w:t xml:space="preserve"> localiza os associados ativos e gera</w:t>
+      <w:r>
+        <w:rPr>
+          <w:rFonts w:ascii="Arial" w:hAnsi="Arial" w:cs="Arial"/>
+          <w:color w:val="000000"/>
+        </w:rPr>
+        <w:t>SantaClub localiza os associados ativos e gera</w:t>
       </w:r>
       <w:r>
         <w:rPr>
@@ -2105,7 +2125,15 @@
           <w:rFonts w:ascii="Arial" w:hAnsi="Arial" w:cs="Arial"/>
           <w:color w:val="000000"/>
         </w:rPr>
-        <w:t>com o valor total da soma de mensalidades</w:t>
+        <w:t xml:space="preserve">com o valor </w:t>
+      </w:r>
+      <w:r>
+        <w:rPr>
+          <w:rFonts w:ascii="Arial" w:hAnsi="Arial" w:cs="Arial"/>
+          <w:color w:val="000000"/>
+        </w:rPr>
+        <w:lastRenderedPageBreak/>
+        <w:t>total da soma de mensalidades</w:t>
       </w:r>
       <w:r>
         <w:rPr>
@@ -3045,7 +3073,15 @@
           <w:rFonts w:ascii="Arial" w:eastAsia="MS Mincho" w:hAnsi="Arial" w:cs="Arial"/>
           <w:color w:val="000000"/>
         </w:rPr>
-        <w:t xml:space="preserve">CNPJ 44.886.499/0001-90 </w:t>
+        <w:t xml:space="preserve">CNPJ </w:t>
+      </w:r>
+      <w:r>
+        <w:rPr>
+          <w:rFonts w:ascii="Arial" w:eastAsia="MS Mincho" w:hAnsi="Arial" w:cs="Arial"/>
+          <w:color w:val="000000"/>
+        </w:rPr>
+        <w:lastRenderedPageBreak/>
+        <w:t xml:space="preserve">44.886.499/0001-90 </w:t>
       </w:r>
       <w:proofErr w:type="spellStart"/>
       <w:r>
@@ -4846,6 +4882,7 @@
           <w:rFonts w:ascii="Arial" w:hAnsi="Arial" w:cs="Arial"/>
           <w:color w:val="000000"/>
         </w:rPr>
+        <w:lastRenderedPageBreak/>
         <w:t xml:space="preserve">Como o </w:t>
       </w:r>
       <w:r>
@@ -4914,6 +4951,7 @@
           <w:rFonts w:ascii="Arial" w:hAnsi="Arial" w:cs="Arial"/>
           <w:color w:val="000000"/>
         </w:rPr>
+        <w:lastRenderedPageBreak/>
         <w:t xml:space="preserve">2.2 Funções do Produto </w:t>
       </w:r>
     </w:p>
@@ -11857,6 +11895,7 @@
           <w:rFonts w:ascii="Arial" w:hAnsi="Arial" w:cs="Arial"/>
           <w:color w:val="000000"/>
         </w:rPr>
+        <w:lastRenderedPageBreak/>
         <w:t xml:space="preserve">3.1.1 Especificações de Casos de Uso </w:t>
       </w:r>
     </w:p>
@@ -12815,7 +12854,15 @@
           <w:rFonts w:ascii="Arial" w:hAnsi="Arial" w:cs="Arial"/>
           <w:color w:val="000000"/>
         </w:rPr>
-        <w:t xml:space="preserve">menor fechando automaticamente sem interromper a interação do usuário com o sistema. </w:t>
+        <w:t xml:space="preserve">menor fechando automaticamente sem interromper a interação do usuário com </w:t>
+      </w:r>
+      <w:r>
+        <w:rPr>
+          <w:rFonts w:ascii="Arial" w:hAnsi="Arial" w:cs="Arial"/>
+          <w:color w:val="000000"/>
+        </w:rPr>
+        <w:lastRenderedPageBreak/>
+        <w:t xml:space="preserve">o sistema. </w:t>
       </w:r>
     </w:p>
     <w:p>
@@ -13434,29 +13481,21 @@
           <w:rFonts w:ascii="Arial" w:hAnsi="Arial" w:cs="Arial"/>
           <w:color w:val="000000"/>
         </w:rPr>
-      </w:pPr>
-      <w:r>
-        <w:rPr>
-          <w:rFonts w:ascii="Arial" w:hAnsi="Arial" w:cs="Arial"/>
-          <w:color w:val="000000"/>
-        </w:rPr>
-        <w:t>&lt;</w:t>
-      </w:r>
-      <w:proofErr w:type="gramStart"/>
-      <w:r>
-        <w:rPr>
-          <w:rFonts w:ascii="Arial" w:hAnsi="Arial" w:cs="Arial"/>
-          <w:color w:val="000000"/>
-        </w:rPr>
-        <w:t>diagrama</w:t>
-      </w:r>
-      <w:proofErr w:type="gramEnd"/>
-      <w:r>
-        <w:rPr>
-          <w:rFonts w:ascii="Arial" w:hAnsi="Arial" w:cs="Arial"/>
-          <w:color w:val="000000"/>
-        </w:rPr>
-        <w:t xml:space="preserve"> de classes de implementação&gt; </w:t>
+        <w:sectPr>
+          <w:headerReference w:type="default" r:id="rId11"/>
+          <w:footerReference w:type="default" r:id="rId12"/>
+          <w:pgSz w:w="12240" w:h="15840"/>
+          <w:pgMar w:top="1644" w:right="1134" w:bottom="1134" w:left="1701" w:header="709" w:footer="709" w:gutter="0"/>
+          <w:cols w:space="708"/>
+          <w:docGrid w:linePitch="360"/>
+        </w:sectPr>
+      </w:pPr>
+      <w:r>
+        <w:rPr>
+          <w:rFonts w:ascii="Arial" w:hAnsi="Arial" w:cs="Arial"/>
+          <w:color w:val="000000"/>
+        </w:rPr>
+        <w:t xml:space="preserve">&lt;diagrama de classes de implementação&gt; </w:t>
       </w:r>
     </w:p>
     <w:p>
@@ -13475,6 +13514,7 @@
           <w:rFonts w:ascii="Arial" w:hAnsi="Arial" w:cs="Arial"/>
           <w:color w:val="000000"/>
         </w:rPr>
+        <w:lastRenderedPageBreak/>
         <w:t xml:space="preserve">4.3 Mapeamento OO-Relacional </w:t>
       </w:r>
     </w:p>
@@ -13484,11 +13524,83 @@
         <w:autoSpaceDE w:val="0"/>
         <w:autoSpaceDN w:val="0"/>
         <w:adjustRightInd w:val="0"/>
-        <w:rPr>
-          <w:rFonts w:ascii="Arial" w:hAnsi="Arial" w:cs="Arial"/>
-          <w:color w:val="000000"/>
-        </w:rPr>
-      </w:pPr>
+        <w:jc w:val="center"/>
+        <w:rPr>
+          <w:rFonts w:ascii="Arial" w:hAnsi="Arial" w:cs="Arial"/>
+          <w:color w:val="000000"/>
+        </w:rPr>
+      </w:pPr>
+      <w:r>
+        <w:rPr>
+          <w:rFonts w:ascii="Arial" w:hAnsi="Arial" w:cs="Arial"/>
+          <w:noProof/>
+          <w:color w:val="000000"/>
+        </w:rPr>
+        <w:drawing>
+          <wp:inline distT="0" distB="0" distL="0" distR="0" wp14:anchorId="48069008" wp14:editId="0EAD7208">
+            <wp:extent cx="7465695" cy="5288901"/>
+            <wp:effectExtent l="0" t="0" r="1905" b="0"/>
+            <wp:docPr id="3" name="Imagem 3"/>
+            <wp:cNvGraphicFramePr>
+              <a:graphicFrameLocks xmlns:a="http://schemas.openxmlformats.org/drawingml/2006/main" noChangeAspect="1"/>
+            </wp:cNvGraphicFramePr>
+            <a:graphic xmlns:a="http://schemas.openxmlformats.org/drawingml/2006/main">
+              <a:graphicData uri="http://schemas.openxmlformats.org/drawingml/2006/picture">
+                <pic:pic xmlns:pic="http://schemas.openxmlformats.org/drawingml/2006/picture">
+                  <pic:nvPicPr>
+                    <pic:cNvPr id="3" name="db_model_print.png"/>
+                    <pic:cNvPicPr/>
+                  </pic:nvPicPr>
+                  <pic:blipFill>
+                    <a:blip r:embed="rId13">
+                      <a:extLst>
+                        <a:ext uri="{28A0092B-C50C-407E-A947-70E740481C1C}">
+                          <a14:useLocalDpi xmlns:a14="http://schemas.microsoft.com/office/drawing/2010/main" val="0"/>
+                        </a:ext>
+                      </a:extLst>
+                    </a:blip>
+                    <a:stretch>
+                      <a:fillRect/>
+                    </a:stretch>
+                  </pic:blipFill>
+                  <pic:spPr>
+                    <a:xfrm>
+                      <a:off x="0" y="0"/>
+                      <a:ext cx="7493680" cy="5308726"/>
+                    </a:xfrm>
+                    <a:prstGeom prst="rect">
+                      <a:avLst/>
+                    </a:prstGeom>
+                    <a:effectLst>
+                      <a:softEdge rad="0"/>
+                    </a:effectLst>
+                  </pic:spPr>
+                </pic:pic>
+              </a:graphicData>
+            </a:graphic>
+          </wp:inline>
+        </w:drawing>
+      </w:r>
+      <w:bookmarkStart w:id="5" w:name="_GoBack"/>
+      <w:bookmarkEnd w:id="5"/>
+    </w:p>
+    <w:p>
+      <w:pPr>
+        <w:spacing w:line="240" w:lineRule="auto"/>
+        <w:rPr>
+          <w:rFonts w:ascii="Arial" w:hAnsi="Arial" w:cs="Arial"/>
+          <w:b/>
+          <w:color w:val="000000"/>
+        </w:rPr>
+      </w:pPr>
+      <w:r>
+        <w:rPr>
+          <w:rFonts w:ascii="Arial" w:hAnsi="Arial" w:cs="Arial"/>
+          <w:b/>
+          <w:color w:val="000000"/>
+        </w:rPr>
+        <w:br w:type="page"/>
+      </w:r>
     </w:p>
     <w:p>
       <w:pPr>
@@ -13501,13 +13613,33 @@
           <w:b/>
           <w:color w:val="000000"/>
         </w:rPr>
-      </w:pPr>
-      <w:r>
+        <w:sectPr>
+          <w:pgSz w:w="15840" w:h="12240" w:orient="landscape"/>
+          <w:pgMar w:top="1701" w:right="1644" w:bottom="1134" w:left="1134" w:header="709" w:footer="709" w:gutter="0"/>
+          <w:cols w:space="708"/>
+          <w:docGrid w:linePitch="360"/>
+        </w:sectPr>
+      </w:pPr>
+    </w:p>
+    <w:p>
+      <w:pPr>
+        <w:widowControl w:val="0"/>
+        <w:autoSpaceDE w:val="0"/>
+        <w:autoSpaceDN w:val="0"/>
+        <w:adjustRightInd w:val="0"/>
         <w:rPr>
           <w:rFonts w:ascii="Arial" w:hAnsi="Arial" w:cs="Arial"/>
           <w:b/>
           <w:color w:val="000000"/>
         </w:rPr>
+      </w:pPr>
+      <w:r>
+        <w:rPr>
+          <w:rFonts w:ascii="Arial" w:hAnsi="Arial" w:cs="Arial"/>
+          <w:b/>
+          <w:color w:val="000000"/>
+        </w:rPr>
+        <w:lastRenderedPageBreak/>
         <w:t xml:space="preserve">5 – DOCUMENTOS ESPECÍFICOS PARA SISTEMAS WEB </w:t>
       </w:r>
     </w:p>
@@ -13755,6 +13887,7 @@
           <w:rFonts w:ascii="Arial" w:hAnsi="Arial" w:cs="Arial"/>
           <w:color w:val="000000"/>
         </w:rPr>
+        <w:lastRenderedPageBreak/>
         <w:t xml:space="preserve">APÊNDICE 1 – ESTUDO DE VIABILIDADE </w:t>
       </w:r>
     </w:p>
@@ -17889,6 +18022,7 @@
           <w:rFonts w:ascii="Arial" w:hAnsi="Arial" w:cs="Arial"/>
           <w:color w:val="000000"/>
         </w:rPr>
+        <w:lastRenderedPageBreak/>
         <w:t xml:space="preserve">APÊNDICE </w:t>
       </w:r>
       <w:r>
@@ -18003,7 +18137,7 @@
                     </pic:cNvPicPr>
                   </pic:nvPicPr>
                   <pic:blipFill>
-                    <a:blip r:embed="rId11">
+                    <a:blip r:embed="rId14">
                       <a:extLst>
                         <a:ext uri="{28A0092B-C50C-407E-A947-70E740481C1C}">
                           <a14:useLocalDpi xmlns:a14="http://schemas.microsoft.com/office/drawing/2010/main" val="0"/>
@@ -18127,7 +18261,7 @@
                     </pic:cNvPicPr>
                   </pic:nvPicPr>
                   <pic:blipFill>
-                    <a:blip r:embed="rId12">
+                    <a:blip r:embed="rId15">
                       <a:extLst>
                         <a:ext uri="{28A0092B-C50C-407E-A947-70E740481C1C}">
                           <a14:useLocalDpi xmlns:a14="http://schemas.microsoft.com/office/drawing/2010/main" val="0"/>
@@ -18200,6 +18334,7 @@
         <w:rPr>
           <w:rFonts w:ascii="Arial" w:hAnsi="Arial" w:cs="Arial"/>
         </w:rPr>
+        <w:lastRenderedPageBreak/>
         <w:t xml:space="preserve">Figura x – </w:t>
       </w:r>
       <w:r>
@@ -18268,366 +18403,6 @@
                 <pic:pic xmlns:pic="http://schemas.openxmlformats.org/drawingml/2006/picture">
                   <pic:nvPicPr>
                     <pic:cNvPr id="0" name="Picture 4" descr="prints/PrototypePrints/3.0.0%20Gerenciar%20Associados.png"/>
-                    <pic:cNvPicPr>
-                      <a:picLocks noChangeAspect="1" noChangeArrowheads="1"/>
-                    </pic:cNvPicPr>
-                  </pic:nvPicPr>
-                  <pic:blipFill>
-                    <a:blip r:embed="rId13">
-                      <a:extLst>
-                        <a:ext uri="{28A0092B-C50C-407E-A947-70E740481C1C}">
-                          <a14:useLocalDpi xmlns:a14="http://schemas.microsoft.com/office/drawing/2010/main" val="0"/>
-                        </a:ext>
-                      </a:extLst>
-                    </a:blip>
-                    <a:srcRect/>
-                    <a:stretch>
-                      <a:fillRect/>
-                    </a:stretch>
-                  </pic:blipFill>
-                  <pic:spPr bwMode="auto">
-                    <a:xfrm>
-                      <a:off x="0" y="0"/>
-                      <a:ext cx="5040000" cy="3358800"/>
-                    </a:xfrm>
-                    <a:prstGeom prst="rect">
-                      <a:avLst/>
-                    </a:prstGeom>
-                    <a:noFill/>
-                    <a:ln>
-                      <a:noFill/>
-                    </a:ln>
-                  </pic:spPr>
-                </pic:pic>
-              </a:graphicData>
-            </a:graphic>
-          </wp:inline>
-        </w:drawing>
-      </w:r>
-    </w:p>
-    <w:p>
-      <w:pPr>
-        <w:spacing w:line="240" w:lineRule="auto"/>
-        <w:jc w:val="center"/>
-        <w:rPr>
-          <w:rFonts w:ascii="Arial" w:hAnsi="Arial" w:cs="Arial"/>
-        </w:rPr>
-      </w:pPr>
-      <w:r>
-        <w:rPr>
-          <w:rFonts w:ascii="Arial" w:hAnsi="Arial" w:cs="Arial"/>
-        </w:rPr>
-        <w:t>Fonte: Elaborado pelo autor</w:t>
-      </w:r>
-    </w:p>
-    <w:p>
-      <w:pPr>
-        <w:spacing w:line="240" w:lineRule="auto"/>
-        <w:jc w:val="center"/>
-        <w:rPr>
-          <w:rFonts w:ascii="Arial" w:hAnsi="Arial" w:cs="Arial"/>
-        </w:rPr>
-      </w:pPr>
-    </w:p>
-    <w:p>
-      <w:pPr>
-        <w:spacing w:line="240" w:lineRule="auto"/>
-        <w:jc w:val="center"/>
-        <w:rPr>
-          <w:rFonts w:ascii="Arial" w:hAnsi="Arial" w:cs="Arial"/>
-        </w:rPr>
-      </w:pPr>
-      <w:r>
-        <w:rPr>
-          <w:rFonts w:ascii="Arial" w:hAnsi="Arial" w:cs="Arial"/>
-        </w:rPr>
-        <w:t>Figura x – Tela de gerenciar convênios</w:t>
-      </w:r>
-    </w:p>
-    <w:p>
-      <w:pPr>
-        <w:tabs>
-          <w:tab w:val="left" w:pos="851"/>
-        </w:tabs>
-        <w:ind w:firstLine="426"/>
-        <w:jc w:val="center"/>
-        <w:rPr>
-          <w:rFonts w:ascii="Arial" w:hAnsi="Arial" w:cs="Arial"/>
-        </w:rPr>
-      </w:pPr>
-      <w:r>
-        <w:rPr>
-          <w:rFonts w:ascii="Arial" w:hAnsi="Arial" w:cs="Arial"/>
-          <w:noProof/>
-        </w:rPr>
-        <w:drawing>
-          <wp:inline distT="0" distB="0" distL="0" distR="0" wp14:anchorId="507CE0A5" wp14:editId="61C2E95D">
-            <wp:extent cx="5035803" cy="3357202"/>
-            <wp:effectExtent l="0" t="0" r="0" b="0"/>
-            <wp:docPr id="28" name="Imagem 28"/>
-            <wp:cNvGraphicFramePr>
-              <a:graphicFrameLocks xmlns:a="http://schemas.openxmlformats.org/drawingml/2006/main" noChangeAspect="1"/>
-            </wp:cNvGraphicFramePr>
-            <a:graphic xmlns:a="http://schemas.openxmlformats.org/drawingml/2006/main">
-              <a:graphicData uri="http://schemas.openxmlformats.org/drawingml/2006/picture">
-                <pic:pic xmlns:pic="http://schemas.openxmlformats.org/drawingml/2006/picture">
-                  <pic:nvPicPr>
-                    <pic:cNvPr id="0" name="Picture 19" descr="prints/PrototypePrints/2.0.0%20Vales.png"/>
-                    <pic:cNvPicPr>
-                      <a:picLocks noChangeAspect="1" noChangeArrowheads="1"/>
-                    </pic:cNvPicPr>
-                  </pic:nvPicPr>
-                  <pic:blipFill>
-                    <a:blip r:embed="rId14">
-                      <a:extLst>
-                        <a:ext uri="{28A0092B-C50C-407E-A947-70E740481C1C}">
-                          <a14:useLocalDpi xmlns:a14="http://schemas.microsoft.com/office/drawing/2010/main" val="0"/>
-                        </a:ext>
-                      </a:extLst>
-                    </a:blip>
-                    <a:stretch>
-                      <a:fillRect/>
-                    </a:stretch>
-                  </pic:blipFill>
-                  <pic:spPr bwMode="auto">
-                    <a:xfrm>
-                      <a:off x="0" y="0"/>
-                      <a:ext cx="5035803" cy="3357202"/>
-                    </a:xfrm>
-                    <a:prstGeom prst="rect">
-                      <a:avLst/>
-                    </a:prstGeom>
-                    <a:noFill/>
-                    <a:ln>
-                      <a:noFill/>
-                    </a:ln>
-                  </pic:spPr>
-                </pic:pic>
-              </a:graphicData>
-            </a:graphic>
-          </wp:inline>
-        </w:drawing>
-      </w:r>
-    </w:p>
-    <w:p>
-      <w:pPr>
-        <w:spacing w:line="240" w:lineRule="auto"/>
-        <w:jc w:val="center"/>
-        <w:rPr>
-          <w:rFonts w:ascii="Arial" w:hAnsi="Arial" w:cs="Arial"/>
-          <w:color w:val="000000"/>
-        </w:rPr>
-      </w:pPr>
-      <w:r>
-        <w:rPr>
-          <w:rFonts w:ascii="Arial" w:hAnsi="Arial" w:cs="Arial"/>
-        </w:rPr>
-        <w:t>Fonte: Elaborado pelo autor</w:t>
-      </w:r>
-    </w:p>
-    <w:p>
-      <w:pPr>
-        <w:spacing w:line="240" w:lineRule="auto"/>
-        <w:jc w:val="center"/>
-        <w:rPr>
-          <w:rFonts w:ascii="Arial" w:hAnsi="Arial" w:cs="Arial"/>
-        </w:rPr>
-      </w:pPr>
-    </w:p>
-    <w:p>
-      <w:pPr>
-        <w:spacing w:line="240" w:lineRule="auto"/>
-        <w:jc w:val="center"/>
-        <w:rPr>
-          <w:rFonts w:ascii="Arial" w:hAnsi="Arial" w:cs="Arial"/>
-          <w:color w:val="000000"/>
-        </w:rPr>
-      </w:pPr>
-    </w:p>
-    <w:p>
-      <w:pPr>
-        <w:spacing w:line="240" w:lineRule="auto"/>
-        <w:jc w:val="center"/>
-        <w:rPr>
-          <w:rFonts w:ascii="Arial" w:hAnsi="Arial" w:cs="Arial"/>
-        </w:rPr>
-      </w:pPr>
-      <w:r>
-        <w:rPr>
-          <w:rFonts w:ascii="Arial" w:hAnsi="Arial" w:cs="Arial"/>
-        </w:rPr>
-        <w:t>Figura x</w:t>
-      </w:r>
-      <w:r>
-        <w:rPr>
-          <w:rFonts w:ascii="Arial" w:hAnsi="Arial" w:cs="Arial"/>
-        </w:rPr>
-        <w:t xml:space="preserve"> – T</w:t>
-      </w:r>
-      <w:r>
-        <w:rPr>
-          <w:rFonts w:ascii="Arial" w:hAnsi="Arial" w:cs="Arial"/>
-        </w:rPr>
-        <w:t xml:space="preserve">ela </w:t>
-      </w:r>
-      <w:r>
-        <w:rPr>
-          <w:rFonts w:ascii="Arial" w:hAnsi="Arial" w:cs="Arial"/>
-        </w:rPr>
-        <w:t>de gerenciar</w:t>
-      </w:r>
-      <w:r>
-        <w:rPr>
-          <w:rFonts w:ascii="Arial" w:hAnsi="Arial" w:cs="Arial"/>
-        </w:rPr>
-        <w:t xml:space="preserve"> categorias de lançamento</w:t>
-      </w:r>
-    </w:p>
-    <w:p>
-      <w:pPr>
-        <w:tabs>
-          <w:tab w:val="left" w:pos="851"/>
-        </w:tabs>
-        <w:ind w:firstLine="426"/>
-        <w:jc w:val="center"/>
-        <w:rPr>
-          <w:rFonts w:ascii="Arial" w:hAnsi="Arial" w:cs="Arial"/>
-        </w:rPr>
-      </w:pPr>
-      <w:r>
-        <w:rPr>
-          <w:rFonts w:ascii="Arial" w:hAnsi="Arial" w:cs="Arial"/>
-          <w:noProof/>
-        </w:rPr>
-        <w:drawing>
-          <wp:inline distT="0" distB="0" distL="0" distR="0" wp14:anchorId="10098C14" wp14:editId="1E35BB96">
-            <wp:extent cx="5038200" cy="3358800"/>
-            <wp:effectExtent l="0" t="0" r="0" b="0"/>
-            <wp:docPr id="12" name="Imagem 12"/>
-            <wp:cNvGraphicFramePr>
-              <a:graphicFrameLocks xmlns:a="http://schemas.openxmlformats.org/drawingml/2006/main" noChangeAspect="1"/>
-            </wp:cNvGraphicFramePr>
-            <a:graphic xmlns:a="http://schemas.openxmlformats.org/drawingml/2006/main">
-              <a:graphicData uri="http://schemas.openxmlformats.org/drawingml/2006/picture">
-                <pic:pic xmlns:pic="http://schemas.openxmlformats.org/drawingml/2006/picture">
-                  <pic:nvPicPr>
-                    <pic:cNvPr id="0" name="Picture 6" descr="prints/PrototypePrints/4.0.0%20Gerenciar%20Categorias%20de%20Conta.png"/>
-                    <pic:cNvPicPr>
-                      <a:picLocks noChangeAspect="1" noChangeArrowheads="1"/>
-                    </pic:cNvPicPr>
-                  </pic:nvPicPr>
-                  <pic:blipFill>
-                    <a:blip r:embed="rId15">
-                      <a:extLst>
-                        <a:ext uri="{28A0092B-C50C-407E-A947-70E740481C1C}">
-                          <a14:useLocalDpi xmlns:a14="http://schemas.microsoft.com/office/drawing/2010/main" val="0"/>
-                        </a:ext>
-                      </a:extLst>
-                    </a:blip>
-                    <a:stretch>
-                      <a:fillRect/>
-                    </a:stretch>
-                  </pic:blipFill>
-                  <pic:spPr bwMode="auto">
-                    <a:xfrm>
-                      <a:off x="0" y="0"/>
-                      <a:ext cx="5038200" cy="3358800"/>
-                    </a:xfrm>
-                    <a:prstGeom prst="rect">
-                      <a:avLst/>
-                    </a:prstGeom>
-                    <a:noFill/>
-                    <a:ln>
-                      <a:noFill/>
-                    </a:ln>
-                  </pic:spPr>
-                </pic:pic>
-              </a:graphicData>
-            </a:graphic>
-          </wp:inline>
-        </w:drawing>
-      </w:r>
-    </w:p>
-    <w:p>
-      <w:pPr>
-        <w:spacing w:line="240" w:lineRule="auto"/>
-        <w:jc w:val="center"/>
-        <w:rPr>
-          <w:rFonts w:ascii="Arial" w:hAnsi="Arial" w:cs="Arial"/>
-        </w:rPr>
-      </w:pPr>
-      <w:r>
-        <w:rPr>
-          <w:rFonts w:ascii="Arial" w:hAnsi="Arial" w:cs="Arial"/>
-        </w:rPr>
-        <w:t>Fonte: Elaborado pelo autor</w:t>
-      </w:r>
-    </w:p>
-    <w:p>
-      <w:pPr>
-        <w:spacing w:line="240" w:lineRule="auto"/>
-        <w:jc w:val="center"/>
-        <w:rPr>
-          <w:rFonts w:ascii="Arial" w:hAnsi="Arial" w:cs="Arial"/>
-        </w:rPr>
-      </w:pPr>
-    </w:p>
-    <w:p>
-      <w:pPr>
-        <w:spacing w:line="240" w:lineRule="auto"/>
-        <w:jc w:val="center"/>
-        <w:rPr>
-          <w:rFonts w:ascii="Arial" w:hAnsi="Arial" w:cs="Arial"/>
-        </w:rPr>
-      </w:pPr>
-      <w:r>
-        <w:rPr>
-          <w:rFonts w:ascii="Arial" w:hAnsi="Arial" w:cs="Arial"/>
-        </w:rPr>
-        <w:t>Figura x</w:t>
-      </w:r>
-      <w:r>
-        <w:rPr>
-          <w:rFonts w:ascii="Arial" w:hAnsi="Arial" w:cs="Arial"/>
-        </w:rPr>
-        <w:t xml:space="preserve"> – T</w:t>
-      </w:r>
-      <w:r>
-        <w:rPr>
-          <w:rFonts w:ascii="Arial" w:hAnsi="Arial" w:cs="Arial"/>
-        </w:rPr>
-        <w:t>ela de Gerenciar Contas</w:t>
-      </w:r>
-    </w:p>
-    <w:p>
-      <w:pPr>
-        <w:tabs>
-          <w:tab w:val="left" w:pos="851"/>
-        </w:tabs>
-        <w:ind w:firstLine="426"/>
-        <w:jc w:val="center"/>
-        <w:rPr>
-          <w:rFonts w:ascii="Arial" w:hAnsi="Arial" w:cs="Arial"/>
-        </w:rPr>
-      </w:pPr>
-      <w:r>
-        <w:rPr>
-          <w:rFonts w:ascii="Arial" w:hAnsi="Arial" w:cs="Arial"/>
-          <w:noProof/>
-        </w:rPr>
-        <w:drawing>
-          <wp:inline distT="0" distB="0" distL="0" distR="0" wp14:anchorId="51AC84B4" wp14:editId="69FB7CB7">
-            <wp:extent cx="5040000" cy="3358800"/>
-            <wp:effectExtent l="0" t="0" r="0" b="0"/>
-            <wp:docPr id="13" name="Imagem 13" descr="prints/PrototypePrints/5.0.0%20Gerenciar%20Contas.png"/>
-            <wp:cNvGraphicFramePr>
-              <a:graphicFrameLocks xmlns:a="http://schemas.openxmlformats.org/drawingml/2006/main" noChangeAspect="1"/>
-            </wp:cNvGraphicFramePr>
-            <a:graphic xmlns:a="http://schemas.openxmlformats.org/drawingml/2006/main">
-              <a:graphicData uri="http://schemas.openxmlformats.org/drawingml/2006/picture">
-                <pic:pic xmlns:pic="http://schemas.openxmlformats.org/drawingml/2006/picture">
-                  <pic:nvPicPr>
-                    <pic:cNvPr id="0" name="Picture 7" descr="prints/PrototypePrints/5.0.0%20Gerenciar%20Contas.png"/>
                     <pic:cNvPicPr>
                       <a:picLocks noChangeAspect="1" noChangeArrowheads="1"/>
                     </pic:cNvPicPr>
@@ -18701,13 +18476,7 @@
         <w:rPr>
           <w:rFonts w:ascii="Arial" w:hAnsi="Arial" w:cs="Arial"/>
         </w:rPr>
-        <w:t>Figura x</w:t>
-      </w:r>
-      <w:r>
-        <w:rPr>
-          <w:rFonts w:ascii="Arial" w:hAnsi="Arial" w:cs="Arial"/>
-        </w:rPr>
-        <w:t xml:space="preserve"> – Tela dados da empresa</w:t>
+        <w:t>Figura x – Tela de gerenciar convênios</w:t>
       </w:r>
     </w:p>
     <w:p>
@@ -18727,10 +18496,10 @@
           <w:noProof/>
         </w:rPr>
         <w:drawing>
-          <wp:inline distT="0" distB="0" distL="0" distR="0" wp14:anchorId="1448DF18" wp14:editId="1CE26E59">
-            <wp:extent cx="5038200" cy="3358800"/>
+          <wp:inline distT="0" distB="0" distL="0" distR="0" wp14:anchorId="507CE0A5" wp14:editId="61C2E95D">
+            <wp:extent cx="5035803" cy="3357202"/>
             <wp:effectExtent l="0" t="0" r="0" b="0"/>
-            <wp:docPr id="14" name="Imagem 14"/>
+            <wp:docPr id="28" name="Imagem 28"/>
             <wp:cNvGraphicFramePr>
               <a:graphicFrameLocks xmlns:a="http://schemas.openxmlformats.org/drawingml/2006/main" noChangeAspect="1"/>
             </wp:cNvGraphicFramePr>
@@ -18738,13 +18507,152 @@
               <a:graphicData uri="http://schemas.openxmlformats.org/drawingml/2006/picture">
                 <pic:pic xmlns:pic="http://schemas.openxmlformats.org/drawingml/2006/picture">
                   <pic:nvPicPr>
-                    <pic:cNvPr id="0" name="Picture 8" descr="prints/PrototypePrints/6.0.0%20Gerenciar%20Dados%20da%20Empresa.png"/>
+                    <pic:cNvPr id="0" name="Picture 19" descr="prints/PrototypePrints/2.0.0%20Vales.png"/>
                     <pic:cNvPicPr>
                       <a:picLocks noChangeAspect="1" noChangeArrowheads="1"/>
                     </pic:cNvPicPr>
                   </pic:nvPicPr>
                   <pic:blipFill>
                     <a:blip r:embed="rId17">
+                      <a:extLst>
+                        <a:ext uri="{28A0092B-C50C-407E-A947-70E740481C1C}">
+                          <a14:useLocalDpi xmlns:a14="http://schemas.microsoft.com/office/drawing/2010/main" val="0"/>
+                        </a:ext>
+                      </a:extLst>
+                    </a:blip>
+                    <a:stretch>
+                      <a:fillRect/>
+                    </a:stretch>
+                  </pic:blipFill>
+                  <pic:spPr bwMode="auto">
+                    <a:xfrm>
+                      <a:off x="0" y="0"/>
+                      <a:ext cx="5035803" cy="3357202"/>
+                    </a:xfrm>
+                    <a:prstGeom prst="rect">
+                      <a:avLst/>
+                    </a:prstGeom>
+                    <a:noFill/>
+                    <a:ln>
+                      <a:noFill/>
+                    </a:ln>
+                  </pic:spPr>
+                </pic:pic>
+              </a:graphicData>
+            </a:graphic>
+          </wp:inline>
+        </w:drawing>
+      </w:r>
+    </w:p>
+    <w:p>
+      <w:pPr>
+        <w:spacing w:line="240" w:lineRule="auto"/>
+        <w:jc w:val="center"/>
+        <w:rPr>
+          <w:rFonts w:ascii="Arial" w:hAnsi="Arial" w:cs="Arial"/>
+          <w:color w:val="000000"/>
+        </w:rPr>
+      </w:pPr>
+      <w:r>
+        <w:rPr>
+          <w:rFonts w:ascii="Arial" w:hAnsi="Arial" w:cs="Arial"/>
+        </w:rPr>
+        <w:t>Fonte: Elaborado pelo autor</w:t>
+      </w:r>
+    </w:p>
+    <w:p>
+      <w:pPr>
+        <w:spacing w:line="240" w:lineRule="auto"/>
+        <w:jc w:val="center"/>
+        <w:rPr>
+          <w:rFonts w:ascii="Arial" w:hAnsi="Arial" w:cs="Arial"/>
+        </w:rPr>
+      </w:pPr>
+    </w:p>
+    <w:p>
+      <w:pPr>
+        <w:spacing w:line="240" w:lineRule="auto"/>
+        <w:jc w:val="center"/>
+        <w:rPr>
+          <w:rFonts w:ascii="Arial" w:hAnsi="Arial" w:cs="Arial"/>
+          <w:color w:val="000000"/>
+        </w:rPr>
+      </w:pPr>
+    </w:p>
+    <w:p>
+      <w:pPr>
+        <w:spacing w:line="240" w:lineRule="auto"/>
+        <w:jc w:val="center"/>
+        <w:rPr>
+          <w:rFonts w:ascii="Arial" w:hAnsi="Arial" w:cs="Arial"/>
+        </w:rPr>
+      </w:pPr>
+      <w:r>
+        <w:rPr>
+          <w:rFonts w:ascii="Arial" w:hAnsi="Arial" w:cs="Arial"/>
+        </w:rPr>
+        <w:t>Figura x</w:t>
+      </w:r>
+      <w:r>
+        <w:rPr>
+          <w:rFonts w:ascii="Arial" w:hAnsi="Arial" w:cs="Arial"/>
+        </w:rPr>
+        <w:t xml:space="preserve"> – T</w:t>
+      </w:r>
+      <w:r>
+        <w:rPr>
+          <w:rFonts w:ascii="Arial" w:hAnsi="Arial" w:cs="Arial"/>
+        </w:rPr>
+        <w:t xml:space="preserve">ela </w:t>
+      </w:r>
+      <w:r>
+        <w:rPr>
+          <w:rFonts w:ascii="Arial" w:hAnsi="Arial" w:cs="Arial"/>
+        </w:rPr>
+        <w:t>de gerenciar</w:t>
+      </w:r>
+      <w:r>
+        <w:rPr>
+          <w:rFonts w:ascii="Arial" w:hAnsi="Arial" w:cs="Arial"/>
+        </w:rPr>
+        <w:t xml:space="preserve"> categorias de lançamento</w:t>
+      </w:r>
+    </w:p>
+    <w:p>
+      <w:pPr>
+        <w:tabs>
+          <w:tab w:val="left" w:pos="851"/>
+        </w:tabs>
+        <w:ind w:firstLine="426"/>
+        <w:jc w:val="center"/>
+        <w:rPr>
+          <w:rFonts w:ascii="Arial" w:hAnsi="Arial" w:cs="Arial"/>
+        </w:rPr>
+      </w:pPr>
+      <w:r>
+        <w:rPr>
+          <w:rFonts w:ascii="Arial" w:hAnsi="Arial" w:cs="Arial"/>
+          <w:noProof/>
+        </w:rPr>
+        <w:drawing>
+          <wp:inline distT="0" distB="0" distL="0" distR="0" wp14:anchorId="10098C14" wp14:editId="1E35BB96">
+            <wp:extent cx="5038200" cy="3358800"/>
+            <wp:effectExtent l="0" t="0" r="0" b="0"/>
+            <wp:docPr id="12" name="Imagem 12"/>
+            <wp:cNvGraphicFramePr>
+              <a:graphicFrameLocks xmlns:a="http://schemas.openxmlformats.org/drawingml/2006/main" noChangeAspect="1"/>
+            </wp:cNvGraphicFramePr>
+            <a:graphic xmlns:a="http://schemas.openxmlformats.org/drawingml/2006/main">
+              <a:graphicData uri="http://schemas.openxmlformats.org/drawingml/2006/picture">
+                <pic:pic xmlns:pic="http://schemas.openxmlformats.org/drawingml/2006/picture">
+                  <pic:nvPicPr>
+                    <pic:cNvPr id="0" name="Picture 6" descr="prints/PrototypePrints/4.0.0%20Gerenciar%20Categorias%20de%20Conta.png"/>
+                    <pic:cNvPicPr>
+                      <a:picLocks noChangeAspect="1" noChangeArrowheads="1"/>
+                    </pic:cNvPicPr>
+                  </pic:nvPicPr>
+                  <pic:blipFill>
+                    <a:blip r:embed="rId18">
                       <a:extLst>
                         <a:ext uri="{28A0092B-C50C-407E-A947-70E740481C1C}">
                           <a14:useLocalDpi xmlns:a14="http://schemas.microsoft.com/office/drawing/2010/main" val="0"/>
@@ -18781,7 +18689,6 @@
         <w:jc w:val="center"/>
         <w:rPr>
           <w:rFonts w:ascii="Arial" w:hAnsi="Arial" w:cs="Arial"/>
-          <w:color w:val="000000"/>
         </w:rPr>
       </w:pPr>
       <w:r>
@@ -18797,7 +18704,6 @@
         <w:jc w:val="center"/>
         <w:rPr>
           <w:rFonts w:ascii="Arial" w:hAnsi="Arial" w:cs="Arial"/>
-          <w:color w:val="000000"/>
         </w:rPr>
       </w:pPr>
     </w:p>
@@ -18825,13 +18731,7 @@
         <w:rPr>
           <w:rFonts w:ascii="Arial" w:hAnsi="Arial" w:cs="Arial"/>
         </w:rPr>
-        <w:t>ela de</w:t>
-      </w:r>
-      <w:r>
-        <w:rPr>
-          <w:rFonts w:ascii="Arial" w:hAnsi="Arial" w:cs="Arial"/>
-        </w:rPr>
-        <w:t xml:space="preserve"> Gerenciar Usuários e Grupos</w:t>
+        <w:t>ela de Gerenciar Contas</w:t>
       </w:r>
     </w:p>
     <w:p>
@@ -18851,10 +18751,10 @@
           <w:noProof/>
         </w:rPr>
         <w:drawing>
-          <wp:inline distT="0" distB="0" distL="0" distR="0" wp14:anchorId="55348320" wp14:editId="31D09DAA">
-            <wp:extent cx="5040000" cy="3362400"/>
+          <wp:inline distT="0" distB="0" distL="0" distR="0" wp14:anchorId="51AC84B4" wp14:editId="69FB7CB7">
+            <wp:extent cx="5040000" cy="3358800"/>
             <wp:effectExtent l="0" t="0" r="0" b="0"/>
-            <wp:docPr id="23" name="Imagem 23" descr="prints/PrototypePrints/7.0.0%20Gerenciar%20Usuários%20e%20Grupos.png"/>
+            <wp:docPr id="13" name="Imagem 13" descr="prints/PrototypePrints/5.0.0%20Gerenciar%20Contas.png"/>
             <wp:cNvGraphicFramePr>
               <a:graphicFrameLocks xmlns:a="http://schemas.openxmlformats.org/drawingml/2006/main" noChangeAspect="1"/>
             </wp:cNvGraphicFramePr>
@@ -18862,118 +18762,7 @@
               <a:graphicData uri="http://schemas.openxmlformats.org/drawingml/2006/picture">
                 <pic:pic xmlns:pic="http://schemas.openxmlformats.org/drawingml/2006/picture">
                   <pic:nvPicPr>
-                    <pic:cNvPr id="0" name="Picture 17" descr="prints/PrototypePrints/7.0.0%20Gerenciar%20Usuários%20e%20Grupos.png"/>
-                    <pic:cNvPicPr>
-                      <a:picLocks noChangeAspect="1" noChangeArrowheads="1"/>
-                    </pic:cNvPicPr>
-                  </pic:nvPicPr>
-                  <pic:blipFill>
-                    <a:blip r:embed="rId18">
-                      <a:extLst>
-                        <a:ext uri="{28A0092B-C50C-407E-A947-70E740481C1C}">
-                          <a14:useLocalDpi xmlns:a14="http://schemas.microsoft.com/office/drawing/2010/main" val="0"/>
-                        </a:ext>
-                      </a:extLst>
-                    </a:blip>
-                    <a:srcRect/>
-                    <a:stretch>
-                      <a:fillRect/>
-                    </a:stretch>
-                  </pic:blipFill>
-                  <pic:spPr bwMode="auto">
-                    <a:xfrm>
-                      <a:off x="0" y="0"/>
-                      <a:ext cx="5040000" cy="3362400"/>
-                    </a:xfrm>
-                    <a:prstGeom prst="rect">
-                      <a:avLst/>
-                    </a:prstGeom>
-                    <a:noFill/>
-                    <a:ln>
-                      <a:noFill/>
-                    </a:ln>
-                  </pic:spPr>
-                </pic:pic>
-              </a:graphicData>
-            </a:graphic>
-          </wp:inline>
-        </w:drawing>
-      </w:r>
-    </w:p>
-    <w:p>
-      <w:pPr>
-        <w:spacing w:line="240" w:lineRule="auto"/>
-        <w:jc w:val="center"/>
-        <w:rPr>
-          <w:rFonts w:ascii="Arial" w:hAnsi="Arial" w:cs="Arial"/>
-        </w:rPr>
-      </w:pPr>
-      <w:r>
-        <w:rPr>
-          <w:rFonts w:ascii="Arial" w:hAnsi="Arial" w:cs="Arial"/>
-        </w:rPr>
-        <w:t>Fonte: Elaborado pelo autor</w:t>
-      </w:r>
-    </w:p>
-    <w:p>
-      <w:pPr>
-        <w:spacing w:line="240" w:lineRule="auto"/>
-        <w:jc w:val="center"/>
-        <w:rPr>
-          <w:rFonts w:ascii="Arial" w:hAnsi="Arial" w:cs="Arial"/>
-        </w:rPr>
-      </w:pPr>
-    </w:p>
-    <w:p>
-      <w:pPr>
-        <w:spacing w:line="240" w:lineRule="auto"/>
-        <w:jc w:val="center"/>
-        <w:rPr>
-          <w:rFonts w:ascii="Arial" w:hAnsi="Arial" w:cs="Arial"/>
-        </w:rPr>
-      </w:pPr>
-      <w:r>
-        <w:rPr>
-          <w:rFonts w:ascii="Arial" w:hAnsi="Arial" w:cs="Arial"/>
-        </w:rPr>
-        <w:t>Figura x – tela de</w:t>
-      </w:r>
-      <w:r>
-        <w:rPr>
-          <w:rFonts w:ascii="Arial" w:hAnsi="Arial" w:cs="Arial"/>
-        </w:rPr>
-        <w:t xml:space="preserve"> Fluxo de Caixa / Lista</w:t>
-      </w:r>
-    </w:p>
-    <w:p>
-      <w:pPr>
-        <w:tabs>
-          <w:tab w:val="left" w:pos="851"/>
-        </w:tabs>
-        <w:ind w:firstLine="426"/>
-        <w:jc w:val="center"/>
-        <w:rPr>
-          <w:rFonts w:ascii="Arial" w:hAnsi="Arial" w:cs="Arial"/>
-        </w:rPr>
-      </w:pPr>
-      <w:r>
-        <w:rPr>
-          <w:rFonts w:ascii="Arial" w:hAnsi="Arial" w:cs="Arial"/>
-          <w:noProof/>
-        </w:rPr>
-        <w:drawing>
-          <wp:inline distT="0" distB="0" distL="0" distR="0" wp14:anchorId="5CD55AE1" wp14:editId="6D1BD3EE">
-            <wp:extent cx="5040000" cy="3358800"/>
-            <wp:effectExtent l="0" t="0" r="0" b="0"/>
-            <wp:docPr id="16" name="Imagem 16" descr="prints/PrototypePrints/1.0.0%20Lançamentos%20(Alternate%20690h).png"/>
-            <wp:cNvGraphicFramePr>
-              <a:graphicFrameLocks xmlns:a="http://schemas.openxmlformats.org/drawingml/2006/main" noChangeAspect="1"/>
-            </wp:cNvGraphicFramePr>
-            <a:graphic xmlns:a="http://schemas.openxmlformats.org/drawingml/2006/main">
-              <a:graphicData uri="http://schemas.openxmlformats.org/drawingml/2006/picture">
-                <pic:pic xmlns:pic="http://schemas.openxmlformats.org/drawingml/2006/picture">
-                  <pic:nvPicPr>
-                    <pic:cNvPr id="0" name="Picture 10" descr="prints/PrototypePrints/1.0.0%20Lançamentos%20(Alternate%20690h).png"/>
+                    <pic:cNvPr id="0" name="Picture 7" descr="prints/PrototypePrints/5.0.0%20Gerenciar%20Contas.png"/>
                     <pic:cNvPicPr>
                       <a:picLocks noChangeAspect="1" noChangeArrowheads="1"/>
                     </pic:cNvPicPr>
@@ -19047,7 +18836,13 @@
         <w:rPr>
           <w:rFonts w:ascii="Arial" w:hAnsi="Arial" w:cs="Arial"/>
         </w:rPr>
-        <w:t xml:space="preserve">Figura x – tela de Fluxo de Caixa / Detalhes </w:t>
+        <w:t>Figura x</w:t>
+      </w:r>
+      <w:r>
+        <w:rPr>
+          <w:rFonts w:ascii="Arial" w:hAnsi="Arial" w:cs="Arial"/>
+        </w:rPr>
+        <w:t xml:space="preserve"> – Tela dados da empresa</w:t>
       </w:r>
     </w:p>
     <w:p>
@@ -19067,10 +18862,10 @@
           <w:noProof/>
         </w:rPr>
         <w:drawing>
-          <wp:inline distT="0" distB="0" distL="0" distR="0" wp14:anchorId="71B808CE" wp14:editId="36A21BA1">
-            <wp:extent cx="5040000" cy="3358800"/>
+          <wp:inline distT="0" distB="0" distL="0" distR="0" wp14:anchorId="1448DF18" wp14:editId="1CE26E59">
+            <wp:extent cx="5038200" cy="3358800"/>
             <wp:effectExtent l="0" t="0" r="0" b="0"/>
-            <wp:docPr id="17" name="Imagem 17" descr="prints/PrototypePrints/1.1.0%20Lançamentos%20Detalhes.png"/>
+            <wp:docPr id="14" name="Imagem 14"/>
             <wp:cNvGraphicFramePr>
               <a:graphicFrameLocks xmlns:a="http://schemas.openxmlformats.org/drawingml/2006/main" noChangeAspect="1"/>
             </wp:cNvGraphicFramePr>
@@ -19078,13 +18873,248 @@
               <a:graphicData uri="http://schemas.openxmlformats.org/drawingml/2006/picture">
                 <pic:pic xmlns:pic="http://schemas.openxmlformats.org/drawingml/2006/picture">
                   <pic:nvPicPr>
-                    <pic:cNvPr id="0" name="Picture 11" descr="prints/PrototypePrints/1.1.0%20Lançamentos%20Detalhes.png"/>
+                    <pic:cNvPr id="0" name="Picture 8" descr="prints/PrototypePrints/6.0.0%20Gerenciar%20Dados%20da%20Empresa.png"/>
                     <pic:cNvPicPr>
                       <a:picLocks noChangeAspect="1" noChangeArrowheads="1"/>
                     </pic:cNvPicPr>
                   </pic:nvPicPr>
                   <pic:blipFill>
                     <a:blip r:embed="rId20">
+                      <a:extLst>
+                        <a:ext uri="{28A0092B-C50C-407E-A947-70E740481C1C}">
+                          <a14:useLocalDpi xmlns:a14="http://schemas.microsoft.com/office/drawing/2010/main" val="0"/>
+                        </a:ext>
+                      </a:extLst>
+                    </a:blip>
+                    <a:stretch>
+                      <a:fillRect/>
+                    </a:stretch>
+                  </pic:blipFill>
+                  <pic:spPr bwMode="auto">
+                    <a:xfrm>
+                      <a:off x="0" y="0"/>
+                      <a:ext cx="5038200" cy="3358800"/>
+                    </a:xfrm>
+                    <a:prstGeom prst="rect">
+                      <a:avLst/>
+                    </a:prstGeom>
+                    <a:noFill/>
+                    <a:ln>
+                      <a:noFill/>
+                    </a:ln>
+                  </pic:spPr>
+                </pic:pic>
+              </a:graphicData>
+            </a:graphic>
+          </wp:inline>
+        </w:drawing>
+      </w:r>
+    </w:p>
+    <w:p>
+      <w:pPr>
+        <w:spacing w:line="240" w:lineRule="auto"/>
+        <w:jc w:val="center"/>
+        <w:rPr>
+          <w:rFonts w:ascii="Arial" w:hAnsi="Arial" w:cs="Arial"/>
+          <w:color w:val="000000"/>
+        </w:rPr>
+      </w:pPr>
+      <w:r>
+        <w:rPr>
+          <w:rFonts w:ascii="Arial" w:hAnsi="Arial" w:cs="Arial"/>
+        </w:rPr>
+        <w:t>Fonte: Elaborado pelo autor</w:t>
+      </w:r>
+    </w:p>
+    <w:p>
+      <w:pPr>
+        <w:spacing w:line="240" w:lineRule="auto"/>
+        <w:jc w:val="center"/>
+        <w:rPr>
+          <w:rFonts w:ascii="Arial" w:hAnsi="Arial" w:cs="Arial"/>
+          <w:color w:val="000000"/>
+        </w:rPr>
+      </w:pPr>
+    </w:p>
+    <w:p>
+      <w:pPr>
+        <w:spacing w:line="240" w:lineRule="auto"/>
+        <w:jc w:val="center"/>
+        <w:rPr>
+          <w:rFonts w:ascii="Arial" w:hAnsi="Arial" w:cs="Arial"/>
+        </w:rPr>
+      </w:pPr>
+      <w:r>
+        <w:rPr>
+          <w:rFonts w:ascii="Arial" w:hAnsi="Arial" w:cs="Arial"/>
+        </w:rPr>
+        <w:t>Figura x</w:t>
+      </w:r>
+      <w:r>
+        <w:rPr>
+          <w:rFonts w:ascii="Arial" w:hAnsi="Arial" w:cs="Arial"/>
+        </w:rPr>
+        <w:t xml:space="preserve"> – T</w:t>
+      </w:r>
+      <w:r>
+        <w:rPr>
+          <w:rFonts w:ascii="Arial" w:hAnsi="Arial" w:cs="Arial"/>
+        </w:rPr>
+        <w:t>ela de</w:t>
+      </w:r>
+      <w:r>
+        <w:rPr>
+          <w:rFonts w:ascii="Arial" w:hAnsi="Arial" w:cs="Arial"/>
+        </w:rPr>
+        <w:t xml:space="preserve"> Gerenciar Usuários e Grupos</w:t>
+      </w:r>
+    </w:p>
+    <w:p>
+      <w:pPr>
+        <w:tabs>
+          <w:tab w:val="left" w:pos="851"/>
+        </w:tabs>
+        <w:ind w:firstLine="426"/>
+        <w:jc w:val="center"/>
+        <w:rPr>
+          <w:rFonts w:ascii="Arial" w:hAnsi="Arial" w:cs="Arial"/>
+        </w:rPr>
+      </w:pPr>
+      <w:r>
+        <w:rPr>
+          <w:rFonts w:ascii="Arial" w:hAnsi="Arial" w:cs="Arial"/>
+          <w:noProof/>
+        </w:rPr>
+        <w:drawing>
+          <wp:inline distT="0" distB="0" distL="0" distR="0" wp14:anchorId="55348320" wp14:editId="31D09DAA">
+            <wp:extent cx="5040000" cy="3362400"/>
+            <wp:effectExtent l="0" t="0" r="0" b="0"/>
+            <wp:docPr id="23" name="Imagem 23" descr="prints/PrototypePrints/7.0.0%20Gerenciar%20Usuários%20e%20Grupos.png"/>
+            <wp:cNvGraphicFramePr>
+              <a:graphicFrameLocks xmlns:a="http://schemas.openxmlformats.org/drawingml/2006/main" noChangeAspect="1"/>
+            </wp:cNvGraphicFramePr>
+            <a:graphic xmlns:a="http://schemas.openxmlformats.org/drawingml/2006/main">
+              <a:graphicData uri="http://schemas.openxmlformats.org/drawingml/2006/picture">
+                <pic:pic xmlns:pic="http://schemas.openxmlformats.org/drawingml/2006/picture">
+                  <pic:nvPicPr>
+                    <pic:cNvPr id="0" name="Picture 17" descr="prints/PrototypePrints/7.0.0%20Gerenciar%20Usuários%20e%20Grupos.png"/>
+                    <pic:cNvPicPr>
+                      <a:picLocks noChangeAspect="1" noChangeArrowheads="1"/>
+                    </pic:cNvPicPr>
+                  </pic:nvPicPr>
+                  <pic:blipFill>
+                    <a:blip r:embed="rId21">
+                      <a:extLst>
+                        <a:ext uri="{28A0092B-C50C-407E-A947-70E740481C1C}">
+                          <a14:useLocalDpi xmlns:a14="http://schemas.microsoft.com/office/drawing/2010/main" val="0"/>
+                        </a:ext>
+                      </a:extLst>
+                    </a:blip>
+                    <a:srcRect/>
+                    <a:stretch>
+                      <a:fillRect/>
+                    </a:stretch>
+                  </pic:blipFill>
+                  <pic:spPr bwMode="auto">
+                    <a:xfrm>
+                      <a:off x="0" y="0"/>
+                      <a:ext cx="5040000" cy="3362400"/>
+                    </a:xfrm>
+                    <a:prstGeom prst="rect">
+                      <a:avLst/>
+                    </a:prstGeom>
+                    <a:noFill/>
+                    <a:ln>
+                      <a:noFill/>
+                    </a:ln>
+                  </pic:spPr>
+                </pic:pic>
+              </a:graphicData>
+            </a:graphic>
+          </wp:inline>
+        </w:drawing>
+      </w:r>
+    </w:p>
+    <w:p>
+      <w:pPr>
+        <w:spacing w:line="240" w:lineRule="auto"/>
+        <w:jc w:val="center"/>
+        <w:rPr>
+          <w:rFonts w:ascii="Arial" w:hAnsi="Arial" w:cs="Arial"/>
+        </w:rPr>
+      </w:pPr>
+      <w:r>
+        <w:rPr>
+          <w:rFonts w:ascii="Arial" w:hAnsi="Arial" w:cs="Arial"/>
+        </w:rPr>
+        <w:t>Fonte: Elaborado pelo autor</w:t>
+      </w:r>
+    </w:p>
+    <w:p>
+      <w:pPr>
+        <w:spacing w:line="240" w:lineRule="auto"/>
+        <w:jc w:val="center"/>
+        <w:rPr>
+          <w:rFonts w:ascii="Arial" w:hAnsi="Arial" w:cs="Arial"/>
+        </w:rPr>
+      </w:pPr>
+    </w:p>
+    <w:p>
+      <w:pPr>
+        <w:spacing w:line="240" w:lineRule="auto"/>
+        <w:jc w:val="center"/>
+        <w:rPr>
+          <w:rFonts w:ascii="Arial" w:hAnsi="Arial" w:cs="Arial"/>
+        </w:rPr>
+      </w:pPr>
+      <w:r>
+        <w:rPr>
+          <w:rFonts w:ascii="Arial" w:hAnsi="Arial" w:cs="Arial"/>
+        </w:rPr>
+        <w:t>Figura x – tela de</w:t>
+      </w:r>
+      <w:r>
+        <w:rPr>
+          <w:rFonts w:ascii="Arial" w:hAnsi="Arial" w:cs="Arial"/>
+        </w:rPr>
+        <w:t xml:space="preserve"> Fluxo de Caixa / Lista</w:t>
+      </w:r>
+    </w:p>
+    <w:p>
+      <w:pPr>
+        <w:tabs>
+          <w:tab w:val="left" w:pos="851"/>
+        </w:tabs>
+        <w:ind w:firstLine="426"/>
+        <w:jc w:val="center"/>
+        <w:rPr>
+          <w:rFonts w:ascii="Arial" w:hAnsi="Arial" w:cs="Arial"/>
+        </w:rPr>
+      </w:pPr>
+      <w:r>
+        <w:rPr>
+          <w:rFonts w:ascii="Arial" w:hAnsi="Arial" w:cs="Arial"/>
+          <w:noProof/>
+        </w:rPr>
+        <w:drawing>
+          <wp:inline distT="0" distB="0" distL="0" distR="0" wp14:anchorId="5CD55AE1" wp14:editId="6D1BD3EE">
+            <wp:extent cx="5040000" cy="3358800"/>
+            <wp:effectExtent l="0" t="0" r="0" b="0"/>
+            <wp:docPr id="16" name="Imagem 16" descr="prints/PrototypePrints/1.0.0%20Lançamentos%20(Alternate%20690h).png"/>
+            <wp:cNvGraphicFramePr>
+              <a:graphicFrameLocks xmlns:a="http://schemas.openxmlformats.org/drawingml/2006/main" noChangeAspect="1"/>
+            </wp:cNvGraphicFramePr>
+            <a:graphic xmlns:a="http://schemas.openxmlformats.org/drawingml/2006/main">
+              <a:graphicData uri="http://schemas.openxmlformats.org/drawingml/2006/picture">
+                <pic:pic xmlns:pic="http://schemas.openxmlformats.org/drawingml/2006/picture">
+                  <pic:nvPicPr>
+                    <pic:cNvPr id="0" name="Picture 10" descr="prints/PrototypePrints/1.0.0%20Lançamentos%20(Alternate%20690h).png"/>
+                    <pic:cNvPicPr>
+                      <a:picLocks noChangeAspect="1" noChangeArrowheads="1"/>
+                    </pic:cNvPicPr>
+                  </pic:nvPicPr>
+                  <pic:blipFill>
+                    <a:blip r:embed="rId22">
                       <a:extLst>
                         <a:ext uri="{28A0092B-C50C-407E-A947-70E740481C1C}">
                           <a14:useLocalDpi xmlns:a14="http://schemas.microsoft.com/office/drawing/2010/main" val="0"/>
@@ -19152,7 +19182,7 @@
         <w:rPr>
           <w:rFonts w:ascii="Arial" w:hAnsi="Arial" w:cs="Arial"/>
         </w:rPr>
-        <w:t>Figura x – tela de Fluxo de Caixa / Lançamento</w:t>
+        <w:t xml:space="preserve">Figura x – tela de Fluxo de Caixa / Detalhes </w:t>
       </w:r>
     </w:p>
     <w:p>
@@ -19172,10 +19202,10 @@
           <w:noProof/>
         </w:rPr>
         <w:drawing>
-          <wp:inline distT="0" distB="0" distL="0" distR="0" wp14:anchorId="0AD619EE" wp14:editId="6AE6C481">
+          <wp:inline distT="0" distB="0" distL="0" distR="0" wp14:anchorId="71B808CE" wp14:editId="36A21BA1">
             <wp:extent cx="5040000" cy="3358800"/>
             <wp:effectExtent l="0" t="0" r="0" b="0"/>
-            <wp:docPr id="19" name="Imagem 19" descr="prints/PrototypePrints/1.2.0%20Lançamentos.png"/>
+            <wp:docPr id="17" name="Imagem 17" descr="prints/PrototypePrints/1.1.0%20Lançamentos%20Detalhes.png"/>
             <wp:cNvGraphicFramePr>
               <a:graphicFrameLocks xmlns:a="http://schemas.openxmlformats.org/drawingml/2006/main" noChangeAspect="1"/>
             </wp:cNvGraphicFramePr>
@@ -19183,13 +19213,13 @@
               <a:graphicData uri="http://schemas.openxmlformats.org/drawingml/2006/picture">
                 <pic:pic xmlns:pic="http://schemas.openxmlformats.org/drawingml/2006/picture">
                   <pic:nvPicPr>
-                    <pic:cNvPr id="0" name="Picture 13" descr="prints/PrototypePrints/1.2.0%20Lançamentos.png"/>
+                    <pic:cNvPr id="0" name="Picture 11" descr="prints/PrototypePrints/1.1.0%20Lançamentos%20Detalhes.png"/>
                     <pic:cNvPicPr>
                       <a:picLocks noChangeAspect="1" noChangeArrowheads="1"/>
                     </pic:cNvPicPr>
                   </pic:nvPicPr>
                   <pic:blipFill>
-                    <a:blip r:embed="rId21">
+                    <a:blip r:embed="rId23">
                       <a:extLst>
                         <a:ext uri="{28A0092B-C50C-407E-A947-70E740481C1C}">
                           <a14:useLocalDpi xmlns:a14="http://schemas.microsoft.com/office/drawing/2010/main" val="0"/>
@@ -19227,6 +19257,111 @@
         <w:jc w:val="center"/>
         <w:rPr>
           <w:rFonts w:ascii="Arial" w:hAnsi="Arial" w:cs="Arial"/>
+        </w:rPr>
+      </w:pPr>
+      <w:r>
+        <w:rPr>
+          <w:rFonts w:ascii="Arial" w:hAnsi="Arial" w:cs="Arial"/>
+        </w:rPr>
+        <w:t>Fonte: Elaborado pelo autor</w:t>
+      </w:r>
+    </w:p>
+    <w:p>
+      <w:pPr>
+        <w:spacing w:line="240" w:lineRule="auto"/>
+        <w:jc w:val="center"/>
+        <w:rPr>
+          <w:rFonts w:ascii="Arial" w:hAnsi="Arial" w:cs="Arial"/>
+        </w:rPr>
+      </w:pPr>
+    </w:p>
+    <w:p>
+      <w:pPr>
+        <w:spacing w:line="240" w:lineRule="auto"/>
+        <w:jc w:val="center"/>
+        <w:rPr>
+          <w:rFonts w:ascii="Arial" w:hAnsi="Arial" w:cs="Arial"/>
+        </w:rPr>
+      </w:pPr>
+      <w:r>
+        <w:rPr>
+          <w:rFonts w:ascii="Arial" w:hAnsi="Arial" w:cs="Arial"/>
+        </w:rPr>
+        <w:t>Figura x – tela de Fluxo de Caixa / Lançamento</w:t>
+      </w:r>
+    </w:p>
+    <w:p>
+      <w:pPr>
+        <w:tabs>
+          <w:tab w:val="left" w:pos="851"/>
+        </w:tabs>
+        <w:ind w:firstLine="426"/>
+        <w:jc w:val="center"/>
+        <w:rPr>
+          <w:rFonts w:ascii="Arial" w:hAnsi="Arial" w:cs="Arial"/>
+        </w:rPr>
+      </w:pPr>
+      <w:r>
+        <w:rPr>
+          <w:rFonts w:ascii="Arial" w:hAnsi="Arial" w:cs="Arial"/>
+          <w:noProof/>
+        </w:rPr>
+        <w:drawing>
+          <wp:inline distT="0" distB="0" distL="0" distR="0" wp14:anchorId="0AD619EE" wp14:editId="6AE6C481">
+            <wp:extent cx="5040000" cy="3358800"/>
+            <wp:effectExtent l="0" t="0" r="0" b="0"/>
+            <wp:docPr id="19" name="Imagem 19" descr="prints/PrototypePrints/1.2.0%20Lançamentos.png"/>
+            <wp:cNvGraphicFramePr>
+              <a:graphicFrameLocks xmlns:a="http://schemas.openxmlformats.org/drawingml/2006/main" noChangeAspect="1"/>
+            </wp:cNvGraphicFramePr>
+            <a:graphic xmlns:a="http://schemas.openxmlformats.org/drawingml/2006/main">
+              <a:graphicData uri="http://schemas.openxmlformats.org/drawingml/2006/picture">
+                <pic:pic xmlns:pic="http://schemas.openxmlformats.org/drawingml/2006/picture">
+                  <pic:nvPicPr>
+                    <pic:cNvPr id="0" name="Picture 13" descr="prints/PrototypePrints/1.2.0%20Lançamentos.png"/>
+                    <pic:cNvPicPr>
+                      <a:picLocks noChangeAspect="1" noChangeArrowheads="1"/>
+                    </pic:cNvPicPr>
+                  </pic:nvPicPr>
+                  <pic:blipFill>
+                    <a:blip r:embed="rId24">
+                      <a:extLst>
+                        <a:ext uri="{28A0092B-C50C-407E-A947-70E740481C1C}">
+                          <a14:useLocalDpi xmlns:a14="http://schemas.microsoft.com/office/drawing/2010/main" val="0"/>
+                        </a:ext>
+                      </a:extLst>
+                    </a:blip>
+                    <a:srcRect/>
+                    <a:stretch>
+                      <a:fillRect/>
+                    </a:stretch>
+                  </pic:blipFill>
+                  <pic:spPr bwMode="auto">
+                    <a:xfrm>
+                      <a:off x="0" y="0"/>
+                      <a:ext cx="5040000" cy="3358800"/>
+                    </a:xfrm>
+                    <a:prstGeom prst="rect">
+                      <a:avLst/>
+                    </a:prstGeom>
+                    <a:noFill/>
+                    <a:ln>
+                      <a:noFill/>
+                    </a:ln>
+                  </pic:spPr>
+                </pic:pic>
+              </a:graphicData>
+            </a:graphic>
+          </wp:inline>
+        </w:drawing>
+      </w:r>
+    </w:p>
+    <w:p>
+      <w:pPr>
+        <w:spacing w:line="240" w:lineRule="auto"/>
+        <w:jc w:val="center"/>
+        <w:rPr>
+          <w:rFonts w:ascii="Arial" w:hAnsi="Arial" w:cs="Arial"/>
           <w:color w:val="000000"/>
         </w:rPr>
       </w:pPr>
@@ -19308,7 +19443,7 @@
                     </pic:cNvPicPr>
                   </pic:nvPicPr>
                   <pic:blipFill>
-                    <a:blip r:embed="rId22">
+                    <a:blip r:embed="rId25">
                       <a:extLst>
                         <a:ext uri="{28A0092B-C50C-407E-A947-70E740481C1C}">
                           <a14:useLocalDpi xmlns:a14="http://schemas.microsoft.com/office/drawing/2010/main" val="0"/>
@@ -19437,7 +19572,7 @@
                     </pic:cNvPicPr>
                   </pic:nvPicPr>
                   <pic:blipFill>
-                    <a:blip r:embed="rId23">
+                    <a:blip r:embed="rId26">
                       <a:extLst>
                         <a:ext uri="{28A0092B-C50C-407E-A947-70E740481C1C}">
                           <a14:useLocalDpi xmlns:a14="http://schemas.microsoft.com/office/drawing/2010/main" val="0"/>
@@ -19580,7 +19715,7 @@
                     </pic:cNvPicPr>
                   </pic:nvPicPr>
                   <pic:blipFill>
-                    <a:blip r:embed="rId24">
+                    <a:blip r:embed="rId27">
                       <a:extLst>
                         <a:ext uri="{28A0092B-C50C-407E-A947-70E740481C1C}">
                           <a14:useLocalDpi xmlns:a14="http://schemas.microsoft.com/office/drawing/2010/main" val="0"/>
@@ -19645,6 +19780,7 @@
           <w:b/>
           <w:color w:val="000000"/>
         </w:rPr>
+        <w:lastRenderedPageBreak/>
         <w:t xml:space="preserve">ANEXO 1 – REFERÊNCIAS </w:t>
       </w:r>
     </w:p>
@@ -19717,7 +19853,7 @@
                     </pic:cNvPicPr>
                   </pic:nvPicPr>
                   <pic:blipFill>
-                    <a:blip r:embed="rId25">
+                    <a:blip r:embed="rId28">
                       <a:extLst>
                         <a:ext uri="{28A0092B-C50C-407E-A947-70E740481C1C}">
                           <a14:useLocalDpi xmlns:a14="http://schemas.microsoft.com/office/drawing/2010/main" val="0"/>
@@ -19866,464 +20002,6 @@
                 <pic:pic xmlns:pic="http://schemas.openxmlformats.org/drawingml/2006/picture">
                   <pic:nvPicPr>
                     <pic:cNvPr id="0" name="Picture 30" descr="../../Library/Containers/com.apple.Preview/Data/Desktop/estagioAFUSCAPP/prints/OldSystemPrints/image003.png"/>
-                    <pic:cNvPicPr>
-                      <a:picLocks noChangeAspect="1" noChangeArrowheads="1"/>
-                    </pic:cNvPicPr>
-                  </pic:nvPicPr>
-                  <pic:blipFill>
-                    <a:blip r:embed="rId26">
-                      <a:extLst>
-                        <a:ext uri="{28A0092B-C50C-407E-A947-70E740481C1C}">
-                          <a14:useLocalDpi xmlns:a14="http://schemas.microsoft.com/office/drawing/2010/main" val="0"/>
-                        </a:ext>
-                      </a:extLst>
-                    </a:blip>
-                    <a:srcRect/>
-                    <a:stretch>
-                      <a:fillRect/>
-                    </a:stretch>
-                  </pic:blipFill>
-                  <pic:spPr bwMode="auto">
-                    <a:xfrm>
-                      <a:off x="0" y="0"/>
-                      <a:ext cx="3729600" cy="1933200"/>
-                    </a:xfrm>
-                    <a:prstGeom prst="rect">
-                      <a:avLst/>
-                    </a:prstGeom>
-                    <a:noFill/>
-                    <a:ln>
-                      <a:noFill/>
-                    </a:ln>
-                  </pic:spPr>
-                </pic:pic>
-              </a:graphicData>
-            </a:graphic>
-          </wp:inline>
-        </w:drawing>
-      </w:r>
-    </w:p>
-    <w:p>
-      <w:pPr>
-        <w:tabs>
-          <w:tab w:val="left" w:pos="851"/>
-        </w:tabs>
-        <w:ind w:firstLine="426"/>
-        <w:jc w:val="center"/>
-        <w:rPr>
-          <w:rFonts w:ascii="Arial" w:hAnsi="Arial" w:cs="Arial"/>
-        </w:rPr>
-      </w:pPr>
-      <w:r>
-        <w:rPr>
-          <w:rFonts w:ascii="Arial" w:hAnsi="Arial" w:cs="Arial"/>
-        </w:rPr>
-        <w:t xml:space="preserve">Fonte: </w:t>
-      </w:r>
-      <w:proofErr w:type="spellStart"/>
-      <w:r>
-        <w:rPr>
-          <w:rFonts w:ascii="Arial" w:hAnsi="Arial" w:cs="Arial"/>
-        </w:rPr>
-        <w:t>print</w:t>
-      </w:r>
-      <w:proofErr w:type="spellEnd"/>
-      <w:r>
-        <w:rPr>
-          <w:rFonts w:ascii="Arial" w:hAnsi="Arial" w:cs="Arial"/>
-        </w:rPr>
-        <w:t xml:space="preserve"> </w:t>
-      </w:r>
-      <w:proofErr w:type="spellStart"/>
-      <w:r>
-        <w:rPr>
-          <w:rFonts w:ascii="Arial" w:hAnsi="Arial" w:cs="Arial"/>
-        </w:rPr>
-        <w:t>screen</w:t>
-      </w:r>
-      <w:proofErr w:type="spellEnd"/>
-      <w:r>
-        <w:rPr>
-          <w:rFonts w:ascii="Arial" w:hAnsi="Arial" w:cs="Arial"/>
-        </w:rPr>
-        <w:t xml:space="preserve"> do Sistema de Controle de Associados</w:t>
-      </w:r>
-    </w:p>
-    <w:p>
-      <w:pPr>
-        <w:tabs>
-          <w:tab w:val="left" w:pos="851"/>
-        </w:tabs>
-        <w:ind w:firstLine="426"/>
-        <w:jc w:val="center"/>
-        <w:rPr>
-          <w:rFonts w:ascii="Arial" w:hAnsi="Arial" w:cs="Arial"/>
-        </w:rPr>
-      </w:pPr>
-      <w:r>
-        <w:rPr>
-          <w:rFonts w:ascii="Arial" w:hAnsi="Arial" w:cs="Arial"/>
-        </w:rPr>
-        <w:t xml:space="preserve">Figura </w:t>
-      </w:r>
-      <w:r>
-        <w:rPr>
-          <w:rFonts w:ascii="Arial" w:hAnsi="Arial" w:cs="Arial"/>
-        </w:rPr>
-        <w:t>3</w:t>
-      </w:r>
-      <w:r>
-        <w:rPr>
-          <w:rFonts w:ascii="Arial" w:hAnsi="Arial" w:cs="Arial"/>
-        </w:rPr>
-        <w:t xml:space="preserve"> – tela de </w:t>
-      </w:r>
-      <w:r>
-        <w:rPr>
-          <w:rFonts w:ascii="Arial" w:hAnsi="Arial" w:cs="Arial"/>
-        </w:rPr>
-        <w:t xml:space="preserve">gerenciar </w:t>
-      </w:r>
-      <w:proofErr w:type="spellStart"/>
-      <w:r>
-        <w:rPr>
-          <w:rFonts w:ascii="Arial" w:hAnsi="Arial" w:cs="Arial"/>
-        </w:rPr>
-        <w:t>convenios</w:t>
-      </w:r>
-      <w:proofErr w:type="spellEnd"/>
-    </w:p>
-    <w:p>
-      <w:pPr>
-        <w:tabs>
-          <w:tab w:val="left" w:pos="851"/>
-        </w:tabs>
-        <w:ind w:firstLine="426"/>
-        <w:jc w:val="center"/>
-        <w:rPr>
-          <w:rFonts w:ascii="Arial" w:hAnsi="Arial" w:cs="Arial"/>
-        </w:rPr>
-      </w:pPr>
-      <w:r>
-        <w:rPr>
-          <w:rFonts w:ascii="Arial" w:hAnsi="Arial" w:cs="Arial"/>
-          <w:noProof/>
-        </w:rPr>
-        <w:drawing>
-          <wp:inline distT="0" distB="0" distL="0" distR="0" wp14:anchorId="34AAE42C" wp14:editId="1AB7785A">
-            <wp:extent cx="3733200" cy="1936800"/>
-            <wp:effectExtent l="0" t="0" r="635" b="0"/>
-            <wp:docPr id="33" name="Imagem 33" descr="../../Library/Containers/com.apple.Preview/Data/Desktop/estagioAFUSCAPP/prints/OldSystemPrints/image005.png"/>
-            <wp:cNvGraphicFramePr>
-              <a:graphicFrameLocks xmlns:a="http://schemas.openxmlformats.org/drawingml/2006/main" noChangeAspect="1"/>
-            </wp:cNvGraphicFramePr>
-            <a:graphic xmlns:a="http://schemas.openxmlformats.org/drawingml/2006/main">
-              <a:graphicData uri="http://schemas.openxmlformats.org/drawingml/2006/picture">
-                <pic:pic xmlns:pic="http://schemas.openxmlformats.org/drawingml/2006/picture">
-                  <pic:nvPicPr>
-                    <pic:cNvPr id="0" name="Picture 33" descr="../../Library/Containers/com.apple.Preview/Data/Desktop/estagioAFUSCAPP/prints/OldSystemPrints/image005.png"/>
-                    <pic:cNvPicPr>
-                      <a:picLocks noChangeAspect="1" noChangeArrowheads="1"/>
-                    </pic:cNvPicPr>
-                  </pic:nvPicPr>
-                  <pic:blipFill>
-                    <a:blip r:embed="rId27">
-                      <a:extLst>
-                        <a:ext uri="{28A0092B-C50C-407E-A947-70E740481C1C}">
-                          <a14:useLocalDpi xmlns:a14="http://schemas.microsoft.com/office/drawing/2010/main" val="0"/>
-                        </a:ext>
-                      </a:extLst>
-                    </a:blip>
-                    <a:srcRect/>
-                    <a:stretch>
-                      <a:fillRect/>
-                    </a:stretch>
-                  </pic:blipFill>
-                  <pic:spPr bwMode="auto">
-                    <a:xfrm>
-                      <a:off x="0" y="0"/>
-                      <a:ext cx="3733200" cy="1936800"/>
-                    </a:xfrm>
-                    <a:prstGeom prst="rect">
-                      <a:avLst/>
-                    </a:prstGeom>
-                    <a:noFill/>
-                    <a:ln>
-                      <a:noFill/>
-                    </a:ln>
-                  </pic:spPr>
-                </pic:pic>
-              </a:graphicData>
-            </a:graphic>
-          </wp:inline>
-        </w:drawing>
-      </w:r>
-    </w:p>
-    <w:p>
-      <w:pPr>
-        <w:tabs>
-          <w:tab w:val="left" w:pos="851"/>
-        </w:tabs>
-        <w:ind w:firstLine="426"/>
-        <w:jc w:val="center"/>
-        <w:rPr>
-          <w:rFonts w:ascii="Arial" w:hAnsi="Arial" w:cs="Arial"/>
-        </w:rPr>
-      </w:pPr>
-      <w:r>
-        <w:rPr>
-          <w:rFonts w:ascii="Arial" w:hAnsi="Arial" w:cs="Arial"/>
-        </w:rPr>
-        <w:t xml:space="preserve">Fonte: </w:t>
-      </w:r>
-      <w:proofErr w:type="spellStart"/>
-      <w:r>
-        <w:rPr>
-          <w:rFonts w:ascii="Arial" w:hAnsi="Arial" w:cs="Arial"/>
-        </w:rPr>
-        <w:t>print</w:t>
-      </w:r>
-      <w:proofErr w:type="spellEnd"/>
-      <w:r>
-        <w:rPr>
-          <w:rFonts w:ascii="Arial" w:hAnsi="Arial" w:cs="Arial"/>
-        </w:rPr>
-        <w:t xml:space="preserve"> </w:t>
-      </w:r>
-      <w:proofErr w:type="spellStart"/>
-      <w:r>
-        <w:rPr>
-          <w:rFonts w:ascii="Arial" w:hAnsi="Arial" w:cs="Arial"/>
-        </w:rPr>
-        <w:t>screen</w:t>
-      </w:r>
-      <w:proofErr w:type="spellEnd"/>
-      <w:r>
-        <w:rPr>
-          <w:rFonts w:ascii="Arial" w:hAnsi="Arial" w:cs="Arial"/>
-        </w:rPr>
-        <w:t xml:space="preserve"> do Sistema de Controle de Associados</w:t>
-      </w:r>
-    </w:p>
-    <w:p>
-      <w:pPr>
-        <w:tabs>
-          <w:tab w:val="left" w:pos="851"/>
-        </w:tabs>
-        <w:ind w:firstLine="426"/>
-        <w:jc w:val="center"/>
-        <w:rPr>
-          <w:rFonts w:ascii="Arial" w:hAnsi="Arial" w:cs="Arial"/>
-        </w:rPr>
-      </w:pPr>
-      <w:r>
-        <w:rPr>
-          <w:rFonts w:ascii="Arial" w:hAnsi="Arial" w:cs="Arial"/>
-        </w:rPr>
-        <w:t xml:space="preserve">Figura </w:t>
-      </w:r>
-      <w:r>
-        <w:rPr>
-          <w:rFonts w:ascii="Arial" w:hAnsi="Arial" w:cs="Arial"/>
-        </w:rPr>
-        <w:t>4</w:t>
-      </w:r>
-      <w:r>
-        <w:rPr>
-          <w:rFonts w:ascii="Arial" w:hAnsi="Arial" w:cs="Arial"/>
-        </w:rPr>
-        <w:t xml:space="preserve"> – tela de </w:t>
-      </w:r>
-      <w:r>
-        <w:rPr>
-          <w:rFonts w:ascii="Arial" w:hAnsi="Arial" w:cs="Arial"/>
-        </w:rPr>
-        <w:t>gerenciar associados</w:t>
-      </w:r>
-    </w:p>
-    <w:p>
-      <w:pPr>
-        <w:tabs>
-          <w:tab w:val="left" w:pos="851"/>
-        </w:tabs>
-        <w:ind w:firstLine="426"/>
-        <w:jc w:val="center"/>
-        <w:rPr>
-          <w:rFonts w:ascii="Arial" w:hAnsi="Arial" w:cs="Arial"/>
-        </w:rPr>
-      </w:pPr>
-      <w:r>
-        <w:rPr>
-          <w:rFonts w:ascii="Arial" w:hAnsi="Arial" w:cs="Arial"/>
-          <w:noProof/>
-        </w:rPr>
-        <w:drawing>
-          <wp:inline distT="0" distB="0" distL="0" distR="0" wp14:anchorId="7252FA8A" wp14:editId="6B71B6E7">
-            <wp:extent cx="3733200" cy="1933200"/>
-            <wp:effectExtent l="0" t="0" r="635" b="0"/>
-            <wp:docPr id="38" name="Imagem 38" descr="../../Library/Containers/com.apple.Preview/Data/Desktop/estagioAFUSCAPP/prints/OldSystemPrints/image007.png"/>
-            <wp:cNvGraphicFramePr>
-              <a:graphicFrameLocks xmlns:a="http://schemas.openxmlformats.org/drawingml/2006/main" noChangeAspect="1"/>
-            </wp:cNvGraphicFramePr>
-            <a:graphic xmlns:a="http://schemas.openxmlformats.org/drawingml/2006/main">
-              <a:graphicData uri="http://schemas.openxmlformats.org/drawingml/2006/picture">
-                <pic:pic xmlns:pic="http://schemas.openxmlformats.org/drawingml/2006/picture">
-                  <pic:nvPicPr>
-                    <pic:cNvPr id="0" name="Picture 38" descr="../../Library/Containers/com.apple.Preview/Data/Desktop/estagioAFUSCAPP/prints/OldSystemPrints/image007.png"/>
-                    <pic:cNvPicPr>
-                      <a:picLocks noChangeAspect="1" noChangeArrowheads="1"/>
-                    </pic:cNvPicPr>
-                  </pic:nvPicPr>
-                  <pic:blipFill>
-                    <a:blip r:embed="rId28">
-                      <a:extLst>
-                        <a:ext uri="{28A0092B-C50C-407E-A947-70E740481C1C}">
-                          <a14:useLocalDpi xmlns:a14="http://schemas.microsoft.com/office/drawing/2010/main" val="0"/>
-                        </a:ext>
-                      </a:extLst>
-                    </a:blip>
-                    <a:srcRect/>
-                    <a:stretch>
-                      <a:fillRect/>
-                    </a:stretch>
-                  </pic:blipFill>
-                  <pic:spPr bwMode="auto">
-                    <a:xfrm>
-                      <a:off x="0" y="0"/>
-                      <a:ext cx="3733200" cy="1933200"/>
-                    </a:xfrm>
-                    <a:prstGeom prst="rect">
-                      <a:avLst/>
-                    </a:prstGeom>
-                    <a:noFill/>
-                    <a:ln>
-                      <a:noFill/>
-                    </a:ln>
-                  </pic:spPr>
-                </pic:pic>
-              </a:graphicData>
-            </a:graphic>
-          </wp:inline>
-        </w:drawing>
-      </w:r>
-    </w:p>
-    <w:p>
-      <w:pPr>
-        <w:tabs>
-          <w:tab w:val="left" w:pos="851"/>
-        </w:tabs>
-        <w:ind w:firstLine="426"/>
-        <w:jc w:val="center"/>
-        <w:rPr>
-          <w:rFonts w:ascii="Arial" w:hAnsi="Arial" w:cs="Arial"/>
-        </w:rPr>
-      </w:pPr>
-      <w:r>
-        <w:rPr>
-          <w:rFonts w:ascii="Arial" w:hAnsi="Arial" w:cs="Arial"/>
-        </w:rPr>
-        <w:t xml:space="preserve">Fonte: </w:t>
-      </w:r>
-      <w:proofErr w:type="spellStart"/>
-      <w:r>
-        <w:rPr>
-          <w:rFonts w:ascii="Arial" w:hAnsi="Arial" w:cs="Arial"/>
-        </w:rPr>
-        <w:t>print</w:t>
-      </w:r>
-      <w:proofErr w:type="spellEnd"/>
-      <w:r>
-        <w:rPr>
-          <w:rFonts w:ascii="Arial" w:hAnsi="Arial" w:cs="Arial"/>
-        </w:rPr>
-        <w:t xml:space="preserve"> </w:t>
-      </w:r>
-      <w:proofErr w:type="spellStart"/>
-      <w:r>
-        <w:rPr>
-          <w:rFonts w:ascii="Arial" w:hAnsi="Arial" w:cs="Arial"/>
-        </w:rPr>
-        <w:t>screen</w:t>
-      </w:r>
-      <w:proofErr w:type="spellEnd"/>
-      <w:r>
-        <w:rPr>
-          <w:rFonts w:ascii="Arial" w:hAnsi="Arial" w:cs="Arial"/>
-        </w:rPr>
-        <w:t xml:space="preserve"> do Sistema de Controle de Associados</w:t>
-      </w:r>
-    </w:p>
-    <w:p>
-      <w:pPr>
-        <w:tabs>
-          <w:tab w:val="left" w:pos="851"/>
-        </w:tabs>
-        <w:ind w:firstLine="426"/>
-        <w:jc w:val="center"/>
-        <w:rPr>
-          <w:rFonts w:ascii="Arial" w:hAnsi="Arial" w:cs="Arial"/>
-        </w:rPr>
-      </w:pPr>
-      <w:r>
-        <w:rPr>
-          <w:rFonts w:ascii="Arial" w:hAnsi="Arial" w:cs="Arial"/>
-        </w:rPr>
-        <w:t xml:space="preserve">Figura </w:t>
-      </w:r>
-      <w:r>
-        <w:rPr>
-          <w:rFonts w:ascii="Arial" w:hAnsi="Arial" w:cs="Arial"/>
-        </w:rPr>
-        <w:t>5</w:t>
-      </w:r>
-      <w:r>
-        <w:rPr>
-          <w:rFonts w:ascii="Arial" w:hAnsi="Arial" w:cs="Arial"/>
-        </w:rPr>
-        <w:t xml:space="preserve"> – tela </w:t>
-      </w:r>
-      <w:r>
-        <w:rPr>
-          <w:rFonts w:ascii="Arial" w:hAnsi="Arial" w:cs="Arial"/>
-        </w:rPr>
-        <w:t>de lançar</w:t>
-      </w:r>
-      <w:r>
-        <w:rPr>
-          <w:rFonts w:ascii="Arial" w:hAnsi="Arial" w:cs="Arial"/>
-        </w:rPr>
-        <w:t xml:space="preserve"> vale</w:t>
-      </w:r>
-    </w:p>
-    <w:p>
-      <w:pPr>
-        <w:tabs>
-          <w:tab w:val="left" w:pos="851"/>
-        </w:tabs>
-        <w:ind w:firstLine="426"/>
-        <w:jc w:val="center"/>
-        <w:rPr>
-          <w:rFonts w:ascii="Arial" w:hAnsi="Arial" w:cs="Arial"/>
-        </w:rPr>
-      </w:pPr>
-      <w:r>
-        <w:rPr>
-          <w:rFonts w:ascii="Arial" w:hAnsi="Arial" w:cs="Arial"/>
-          <w:noProof/>
-        </w:rPr>
-        <w:drawing>
-          <wp:inline distT="0" distB="0" distL="0" distR="0" wp14:anchorId="12E238B0" wp14:editId="316D0AC6">
-            <wp:extent cx="3729600" cy="1933200"/>
-            <wp:effectExtent l="0" t="0" r="4445" b="0"/>
-            <wp:docPr id="6" name="Imagem 6" descr="../../Library/Containers/com.apple.Preview/Data/Desktop/estagioAFUSCAPP/prints/OldSystemPrints/image019.png"/>
-            <wp:cNvGraphicFramePr>
-              <a:graphicFrameLocks xmlns:a="http://schemas.openxmlformats.org/drawingml/2006/main" noChangeAspect="1"/>
-            </wp:cNvGraphicFramePr>
-            <a:graphic xmlns:a="http://schemas.openxmlformats.org/drawingml/2006/main">
-              <a:graphicData uri="http://schemas.openxmlformats.org/drawingml/2006/picture">
-                <pic:pic xmlns:pic="http://schemas.openxmlformats.org/drawingml/2006/picture">
-                  <pic:nvPicPr>
-                    <pic:cNvPr id="0" name="Picture 55" descr="../../Library/Containers/com.apple.Preview/Data/Desktop/estagioAFUSCAPP/prints/OldSystemPrints/image019.png"/>
                     <pic:cNvPicPr>
                       <a:picLocks noChangeAspect="1" noChangeArrowheads="1"/>
                     </pic:cNvPicPr>
@@ -20422,8 +20100,34 @@
         <w:rPr>
           <w:rFonts w:ascii="Arial" w:hAnsi="Arial" w:cs="Arial"/>
         </w:rPr>
-        <w:t xml:space="preserve"> </w:t>
-      </w:r>
+        <w:t xml:space="preserve">Figura </w:t>
+      </w:r>
+      <w:r>
+        <w:rPr>
+          <w:rFonts w:ascii="Arial" w:hAnsi="Arial" w:cs="Arial"/>
+        </w:rPr>
+        <w:t>3</w:t>
+      </w:r>
+      <w:r>
+        <w:rPr>
+          <w:rFonts w:ascii="Arial" w:hAnsi="Arial" w:cs="Arial"/>
+        </w:rPr>
+        <w:t xml:space="preserve"> – tela de </w:t>
+      </w:r>
+      <w:r>
+        <w:rPr>
+          <w:rFonts w:ascii="Arial" w:hAnsi="Arial" w:cs="Arial"/>
+        </w:rPr>
+        <w:t xml:space="preserve">gerenciar </w:t>
+      </w:r>
+      <w:proofErr w:type="spellStart"/>
+      <w:r>
+        <w:rPr>
+          <w:rFonts w:ascii="Arial" w:hAnsi="Arial" w:cs="Arial"/>
+        </w:rPr>
+        <w:t>convenios</w:t>
+      </w:r>
+      <w:proofErr w:type="spellEnd"/>
     </w:p>
     <w:p>
       <w:pPr>
@@ -20436,12 +20140,441 @@
           <w:rFonts w:ascii="Arial" w:hAnsi="Arial" w:cs="Arial"/>
         </w:rPr>
       </w:pPr>
-      <w:bookmarkStart w:id="5" w:name="_GoBack"/>
-      <w:bookmarkEnd w:id="5"/>
+      <w:r>
+        <w:rPr>
+          <w:rFonts w:ascii="Arial" w:hAnsi="Arial" w:cs="Arial"/>
+          <w:noProof/>
+        </w:rPr>
+        <w:drawing>
+          <wp:inline distT="0" distB="0" distL="0" distR="0" wp14:anchorId="34AAE42C" wp14:editId="1AB7785A">
+            <wp:extent cx="3733200" cy="1936800"/>
+            <wp:effectExtent l="0" t="0" r="635" b="0"/>
+            <wp:docPr id="33" name="Imagem 33" descr="../../Library/Containers/com.apple.Preview/Data/Desktop/estagioAFUSCAPP/prints/OldSystemPrints/image005.png"/>
+            <wp:cNvGraphicFramePr>
+              <a:graphicFrameLocks xmlns:a="http://schemas.openxmlformats.org/drawingml/2006/main" noChangeAspect="1"/>
+            </wp:cNvGraphicFramePr>
+            <a:graphic xmlns:a="http://schemas.openxmlformats.org/drawingml/2006/main">
+              <a:graphicData uri="http://schemas.openxmlformats.org/drawingml/2006/picture">
+                <pic:pic xmlns:pic="http://schemas.openxmlformats.org/drawingml/2006/picture">
+                  <pic:nvPicPr>
+                    <pic:cNvPr id="0" name="Picture 33" descr="../../Library/Containers/com.apple.Preview/Data/Desktop/estagioAFUSCAPP/prints/OldSystemPrints/image005.png"/>
+                    <pic:cNvPicPr>
+                      <a:picLocks noChangeAspect="1" noChangeArrowheads="1"/>
+                    </pic:cNvPicPr>
+                  </pic:nvPicPr>
+                  <pic:blipFill>
+                    <a:blip r:embed="rId30">
+                      <a:extLst>
+                        <a:ext uri="{28A0092B-C50C-407E-A947-70E740481C1C}">
+                          <a14:useLocalDpi xmlns:a14="http://schemas.microsoft.com/office/drawing/2010/main" val="0"/>
+                        </a:ext>
+                      </a:extLst>
+                    </a:blip>
+                    <a:srcRect/>
+                    <a:stretch>
+                      <a:fillRect/>
+                    </a:stretch>
+                  </pic:blipFill>
+                  <pic:spPr bwMode="auto">
+                    <a:xfrm>
+                      <a:off x="0" y="0"/>
+                      <a:ext cx="3733200" cy="1936800"/>
+                    </a:xfrm>
+                    <a:prstGeom prst="rect">
+                      <a:avLst/>
+                    </a:prstGeom>
+                    <a:noFill/>
+                    <a:ln>
+                      <a:noFill/>
+                    </a:ln>
+                  </pic:spPr>
+                </pic:pic>
+              </a:graphicData>
+            </a:graphic>
+          </wp:inline>
+        </w:drawing>
+      </w:r>
+    </w:p>
+    <w:p>
+      <w:pPr>
+        <w:tabs>
+          <w:tab w:val="left" w:pos="851"/>
+        </w:tabs>
+        <w:ind w:firstLine="426"/>
+        <w:jc w:val="center"/>
+        <w:rPr>
+          <w:rFonts w:ascii="Arial" w:hAnsi="Arial" w:cs="Arial"/>
+        </w:rPr>
+      </w:pPr>
+      <w:r>
+        <w:rPr>
+          <w:rFonts w:ascii="Arial" w:hAnsi="Arial" w:cs="Arial"/>
+        </w:rPr>
+        <w:t xml:space="preserve">Fonte: </w:t>
+      </w:r>
+      <w:proofErr w:type="spellStart"/>
+      <w:r>
+        <w:rPr>
+          <w:rFonts w:ascii="Arial" w:hAnsi="Arial" w:cs="Arial"/>
+        </w:rPr>
+        <w:t>print</w:t>
+      </w:r>
+      <w:proofErr w:type="spellEnd"/>
+      <w:r>
+        <w:rPr>
+          <w:rFonts w:ascii="Arial" w:hAnsi="Arial" w:cs="Arial"/>
+        </w:rPr>
+        <w:t xml:space="preserve"> </w:t>
+      </w:r>
+      <w:proofErr w:type="spellStart"/>
+      <w:r>
+        <w:rPr>
+          <w:rFonts w:ascii="Arial" w:hAnsi="Arial" w:cs="Arial"/>
+        </w:rPr>
+        <w:t>screen</w:t>
+      </w:r>
+      <w:proofErr w:type="spellEnd"/>
+      <w:r>
+        <w:rPr>
+          <w:rFonts w:ascii="Arial" w:hAnsi="Arial" w:cs="Arial"/>
+        </w:rPr>
+        <w:t xml:space="preserve"> do Sistema de Controle de Associados</w:t>
+      </w:r>
+    </w:p>
+    <w:p>
+      <w:pPr>
+        <w:tabs>
+          <w:tab w:val="left" w:pos="851"/>
+        </w:tabs>
+        <w:ind w:firstLine="426"/>
+        <w:jc w:val="center"/>
+        <w:rPr>
+          <w:rFonts w:ascii="Arial" w:hAnsi="Arial" w:cs="Arial"/>
+        </w:rPr>
+      </w:pPr>
+      <w:r>
+        <w:rPr>
+          <w:rFonts w:ascii="Arial" w:hAnsi="Arial" w:cs="Arial"/>
+        </w:rPr>
+        <w:lastRenderedPageBreak/>
+        <w:t xml:space="preserve">Figura </w:t>
+      </w:r>
+      <w:r>
+        <w:rPr>
+          <w:rFonts w:ascii="Arial" w:hAnsi="Arial" w:cs="Arial"/>
+        </w:rPr>
+        <w:t>4</w:t>
+      </w:r>
+      <w:r>
+        <w:rPr>
+          <w:rFonts w:ascii="Arial" w:hAnsi="Arial" w:cs="Arial"/>
+        </w:rPr>
+        <w:t xml:space="preserve"> – tela de </w:t>
+      </w:r>
+      <w:r>
+        <w:rPr>
+          <w:rFonts w:ascii="Arial" w:hAnsi="Arial" w:cs="Arial"/>
+        </w:rPr>
+        <w:t>gerenciar associados</w:t>
+      </w:r>
+    </w:p>
+    <w:p>
+      <w:pPr>
+        <w:tabs>
+          <w:tab w:val="left" w:pos="851"/>
+        </w:tabs>
+        <w:ind w:firstLine="426"/>
+        <w:jc w:val="center"/>
+        <w:rPr>
+          <w:rFonts w:ascii="Arial" w:hAnsi="Arial" w:cs="Arial"/>
+        </w:rPr>
+      </w:pPr>
+      <w:r>
+        <w:rPr>
+          <w:rFonts w:ascii="Arial" w:hAnsi="Arial" w:cs="Arial"/>
+          <w:noProof/>
+        </w:rPr>
+        <w:drawing>
+          <wp:inline distT="0" distB="0" distL="0" distR="0" wp14:anchorId="7252FA8A" wp14:editId="6B71B6E7">
+            <wp:extent cx="3733200" cy="1933200"/>
+            <wp:effectExtent l="0" t="0" r="635" b="0"/>
+            <wp:docPr id="38" name="Imagem 38" descr="../../Library/Containers/com.apple.Preview/Data/Desktop/estagioAFUSCAPP/prints/OldSystemPrints/image007.png"/>
+            <wp:cNvGraphicFramePr>
+              <a:graphicFrameLocks xmlns:a="http://schemas.openxmlformats.org/drawingml/2006/main" noChangeAspect="1"/>
+            </wp:cNvGraphicFramePr>
+            <a:graphic xmlns:a="http://schemas.openxmlformats.org/drawingml/2006/main">
+              <a:graphicData uri="http://schemas.openxmlformats.org/drawingml/2006/picture">
+                <pic:pic xmlns:pic="http://schemas.openxmlformats.org/drawingml/2006/picture">
+                  <pic:nvPicPr>
+                    <pic:cNvPr id="0" name="Picture 38" descr="../../Library/Containers/com.apple.Preview/Data/Desktop/estagioAFUSCAPP/prints/OldSystemPrints/image007.png"/>
+                    <pic:cNvPicPr>
+                      <a:picLocks noChangeAspect="1" noChangeArrowheads="1"/>
+                    </pic:cNvPicPr>
+                  </pic:nvPicPr>
+                  <pic:blipFill>
+                    <a:blip r:embed="rId31">
+                      <a:extLst>
+                        <a:ext uri="{28A0092B-C50C-407E-A947-70E740481C1C}">
+                          <a14:useLocalDpi xmlns:a14="http://schemas.microsoft.com/office/drawing/2010/main" val="0"/>
+                        </a:ext>
+                      </a:extLst>
+                    </a:blip>
+                    <a:srcRect/>
+                    <a:stretch>
+                      <a:fillRect/>
+                    </a:stretch>
+                  </pic:blipFill>
+                  <pic:spPr bwMode="auto">
+                    <a:xfrm>
+                      <a:off x="0" y="0"/>
+                      <a:ext cx="3733200" cy="1933200"/>
+                    </a:xfrm>
+                    <a:prstGeom prst="rect">
+                      <a:avLst/>
+                    </a:prstGeom>
+                    <a:noFill/>
+                    <a:ln>
+                      <a:noFill/>
+                    </a:ln>
+                  </pic:spPr>
+                </pic:pic>
+              </a:graphicData>
+            </a:graphic>
+          </wp:inline>
+        </w:drawing>
+      </w:r>
+    </w:p>
+    <w:p>
+      <w:pPr>
+        <w:tabs>
+          <w:tab w:val="left" w:pos="851"/>
+        </w:tabs>
+        <w:ind w:firstLine="426"/>
+        <w:jc w:val="center"/>
+        <w:rPr>
+          <w:rFonts w:ascii="Arial" w:hAnsi="Arial" w:cs="Arial"/>
+        </w:rPr>
+      </w:pPr>
+      <w:r>
+        <w:rPr>
+          <w:rFonts w:ascii="Arial" w:hAnsi="Arial" w:cs="Arial"/>
+        </w:rPr>
+        <w:t xml:space="preserve">Fonte: </w:t>
+      </w:r>
+      <w:proofErr w:type="spellStart"/>
+      <w:r>
+        <w:rPr>
+          <w:rFonts w:ascii="Arial" w:hAnsi="Arial" w:cs="Arial"/>
+        </w:rPr>
+        <w:t>print</w:t>
+      </w:r>
+      <w:proofErr w:type="spellEnd"/>
+      <w:r>
+        <w:rPr>
+          <w:rFonts w:ascii="Arial" w:hAnsi="Arial" w:cs="Arial"/>
+        </w:rPr>
+        <w:t xml:space="preserve"> </w:t>
+      </w:r>
+      <w:proofErr w:type="spellStart"/>
+      <w:r>
+        <w:rPr>
+          <w:rFonts w:ascii="Arial" w:hAnsi="Arial" w:cs="Arial"/>
+        </w:rPr>
+        <w:t>screen</w:t>
+      </w:r>
+      <w:proofErr w:type="spellEnd"/>
+      <w:r>
+        <w:rPr>
+          <w:rFonts w:ascii="Arial" w:hAnsi="Arial" w:cs="Arial"/>
+        </w:rPr>
+        <w:t xml:space="preserve"> do Sistema de Controle de Associados</w:t>
+      </w:r>
+    </w:p>
+    <w:p>
+      <w:pPr>
+        <w:tabs>
+          <w:tab w:val="left" w:pos="851"/>
+        </w:tabs>
+        <w:ind w:firstLine="426"/>
+        <w:jc w:val="center"/>
+        <w:rPr>
+          <w:rFonts w:ascii="Arial" w:hAnsi="Arial" w:cs="Arial"/>
+        </w:rPr>
+      </w:pPr>
+      <w:r>
+        <w:rPr>
+          <w:rFonts w:ascii="Arial" w:hAnsi="Arial" w:cs="Arial"/>
+        </w:rPr>
+        <w:t xml:space="preserve">Figura </w:t>
+      </w:r>
+      <w:r>
+        <w:rPr>
+          <w:rFonts w:ascii="Arial" w:hAnsi="Arial" w:cs="Arial"/>
+        </w:rPr>
+        <w:t>5</w:t>
+      </w:r>
+      <w:r>
+        <w:rPr>
+          <w:rFonts w:ascii="Arial" w:hAnsi="Arial" w:cs="Arial"/>
+        </w:rPr>
+        <w:t xml:space="preserve"> – tela </w:t>
+      </w:r>
+      <w:r>
+        <w:rPr>
+          <w:rFonts w:ascii="Arial" w:hAnsi="Arial" w:cs="Arial"/>
+        </w:rPr>
+        <w:t>de lançar</w:t>
+      </w:r>
+      <w:r>
+        <w:rPr>
+          <w:rFonts w:ascii="Arial" w:hAnsi="Arial" w:cs="Arial"/>
+        </w:rPr>
+        <w:t xml:space="preserve"> vale</w:t>
+      </w:r>
+    </w:p>
+    <w:p>
+      <w:pPr>
+        <w:tabs>
+          <w:tab w:val="left" w:pos="851"/>
+        </w:tabs>
+        <w:ind w:firstLine="426"/>
+        <w:jc w:val="center"/>
+        <w:rPr>
+          <w:rFonts w:ascii="Arial" w:hAnsi="Arial" w:cs="Arial"/>
+        </w:rPr>
+      </w:pPr>
+      <w:r>
+        <w:rPr>
+          <w:rFonts w:ascii="Arial" w:hAnsi="Arial" w:cs="Arial"/>
+          <w:noProof/>
+        </w:rPr>
+        <w:drawing>
+          <wp:inline distT="0" distB="0" distL="0" distR="0" wp14:anchorId="12E238B0" wp14:editId="316D0AC6">
+            <wp:extent cx="3729600" cy="1933200"/>
+            <wp:effectExtent l="0" t="0" r="4445" b="0"/>
+            <wp:docPr id="6" name="Imagem 6" descr="../../Library/Containers/com.apple.Preview/Data/Desktop/estagioAFUSCAPP/prints/OldSystemPrints/image019.png"/>
+            <wp:cNvGraphicFramePr>
+              <a:graphicFrameLocks xmlns:a="http://schemas.openxmlformats.org/drawingml/2006/main" noChangeAspect="1"/>
+            </wp:cNvGraphicFramePr>
+            <a:graphic xmlns:a="http://schemas.openxmlformats.org/drawingml/2006/main">
+              <a:graphicData uri="http://schemas.openxmlformats.org/drawingml/2006/picture">
+                <pic:pic xmlns:pic="http://schemas.openxmlformats.org/drawingml/2006/picture">
+                  <pic:nvPicPr>
+                    <pic:cNvPr id="0" name="Picture 55" descr="../../Library/Containers/com.apple.Preview/Data/Desktop/estagioAFUSCAPP/prints/OldSystemPrints/image019.png"/>
+                    <pic:cNvPicPr>
+                      <a:picLocks noChangeAspect="1" noChangeArrowheads="1"/>
+                    </pic:cNvPicPr>
+                  </pic:nvPicPr>
+                  <pic:blipFill>
+                    <a:blip r:embed="rId32">
+                      <a:extLst>
+                        <a:ext uri="{28A0092B-C50C-407E-A947-70E740481C1C}">
+                          <a14:useLocalDpi xmlns:a14="http://schemas.microsoft.com/office/drawing/2010/main" val="0"/>
+                        </a:ext>
+                      </a:extLst>
+                    </a:blip>
+                    <a:srcRect/>
+                    <a:stretch>
+                      <a:fillRect/>
+                    </a:stretch>
+                  </pic:blipFill>
+                  <pic:spPr bwMode="auto">
+                    <a:xfrm>
+                      <a:off x="0" y="0"/>
+                      <a:ext cx="3729600" cy="1933200"/>
+                    </a:xfrm>
+                    <a:prstGeom prst="rect">
+                      <a:avLst/>
+                    </a:prstGeom>
+                    <a:noFill/>
+                    <a:ln>
+                      <a:noFill/>
+                    </a:ln>
+                  </pic:spPr>
+                </pic:pic>
+              </a:graphicData>
+            </a:graphic>
+          </wp:inline>
+        </w:drawing>
+      </w:r>
+    </w:p>
+    <w:p>
+      <w:pPr>
+        <w:tabs>
+          <w:tab w:val="left" w:pos="851"/>
+        </w:tabs>
+        <w:ind w:firstLine="426"/>
+        <w:jc w:val="center"/>
+        <w:rPr>
+          <w:rFonts w:ascii="Arial" w:hAnsi="Arial" w:cs="Arial"/>
+        </w:rPr>
+      </w:pPr>
+      <w:r>
+        <w:rPr>
+          <w:rFonts w:ascii="Arial" w:hAnsi="Arial" w:cs="Arial"/>
+        </w:rPr>
+        <w:t xml:space="preserve">Fonte: </w:t>
+      </w:r>
+      <w:proofErr w:type="spellStart"/>
+      <w:r>
+        <w:rPr>
+          <w:rFonts w:ascii="Arial" w:hAnsi="Arial" w:cs="Arial"/>
+        </w:rPr>
+        <w:t>print</w:t>
+      </w:r>
+      <w:proofErr w:type="spellEnd"/>
+      <w:r>
+        <w:rPr>
+          <w:rFonts w:ascii="Arial" w:hAnsi="Arial" w:cs="Arial"/>
+        </w:rPr>
+        <w:t xml:space="preserve"> </w:t>
+      </w:r>
+      <w:proofErr w:type="spellStart"/>
+      <w:r>
+        <w:rPr>
+          <w:rFonts w:ascii="Arial" w:hAnsi="Arial" w:cs="Arial"/>
+        </w:rPr>
+        <w:t>screen</w:t>
+      </w:r>
+      <w:proofErr w:type="spellEnd"/>
+      <w:r>
+        <w:rPr>
+          <w:rFonts w:ascii="Arial" w:hAnsi="Arial" w:cs="Arial"/>
+        </w:rPr>
+        <w:t xml:space="preserve"> do Sistema de Controle de Associados</w:t>
+      </w:r>
+    </w:p>
+    <w:p>
+      <w:pPr>
+        <w:tabs>
+          <w:tab w:val="left" w:pos="851"/>
+        </w:tabs>
+        <w:ind w:firstLine="426"/>
+        <w:jc w:val="center"/>
+        <w:rPr>
+          <w:rFonts w:ascii="Arial" w:hAnsi="Arial" w:cs="Arial"/>
+        </w:rPr>
+      </w:pPr>
+      <w:r>
+        <w:rPr>
+          <w:rFonts w:ascii="Arial" w:hAnsi="Arial" w:cs="Arial"/>
+        </w:rPr>
+        <w:t xml:space="preserve"> </w:t>
+      </w:r>
+    </w:p>
+    <w:p>
+      <w:pPr>
+        <w:tabs>
+          <w:tab w:val="left" w:pos="851"/>
+        </w:tabs>
+        <w:ind w:firstLine="426"/>
+        <w:jc w:val="center"/>
+        <w:rPr>
+          <w:rFonts w:ascii="Arial" w:hAnsi="Arial" w:cs="Arial"/>
+        </w:rPr>
+      </w:pPr>
     </w:p>
     <w:sectPr>
-      <w:headerReference w:type="default" r:id="rId30"/>
-      <w:footerReference w:type="default" r:id="rId31"/>
       <w:pgSz w:w="12240" w:h="15840"/>
       <w:pgMar w:top="1644" w:right="1134" w:bottom="1134" w:left="1701" w:header="709" w:footer="709" w:gutter="0"/>
       <w:cols w:space="708"/>
@@ -20523,7 +20656,6 @@
         <w:szCs w:val="32"/>
       </w:rPr>
     </w:pPr>
-    <w:proofErr w:type="spellStart"/>
     <w:r>
       <w:rPr>
         <w:rFonts w:ascii="Arial" w:hAnsi="Arial" w:cs="Arial"/>
@@ -20531,17 +20663,7 @@
         <w:sz w:val="32"/>
         <w:szCs w:val="32"/>
       </w:rPr>
-      <w:t>SantaClub</w:t>
-    </w:r>
-    <w:proofErr w:type="spellEnd"/>
-    <w:r>
-      <w:rPr>
-        <w:rFonts w:ascii="Arial" w:hAnsi="Arial" w:cs="Arial"/>
-        <w:color w:val="000000"/>
-        <w:sz w:val="32"/>
-        <w:szCs w:val="32"/>
-      </w:rPr>
-      <w:t xml:space="preserve"> – UNOESTE – Universidade do Oeste Paulista</w:t>
+      <w:t>SantaClub – UNOESTE – Universidade do Oeste Paulista</w:t>
     </w:r>
     <w:r>
       <w:rPr>
@@ -20582,7 +20704,7 @@
   <w:abstractNum w:abstractNumId="0">
     <w:nsid w:val="FFFFFF1D"/>
     <w:multiLevelType w:val="multilevel"/>
-    <w:tmpl w:val="EB9A1494"/>
+    <w:tmpl w:val="932EEDE6"/>
     <w:lvl w:ilvl="0">
       <w:start w:val="1"/>
       <w:numFmt w:val="bullet"/>
@@ -22500,7 +22622,7 @@
 </file>
 
 <file path=customXml/itemProps1.xml><?xml version="1.0" encoding="utf-8"?>
-<ds:datastoreItem xmlns:ds="http://schemas.openxmlformats.org/officeDocument/2006/customXml" ds:itemID="{9552490D-1BCD-F44B-89F2-CC7391581147}">
+<ds:datastoreItem xmlns:ds="http://schemas.openxmlformats.org/officeDocument/2006/customXml" ds:itemID="{FF24AAC8-E46A-BA4A-A23A-A495C09E65B0}">
   <ds:schemaRefs>
     <ds:schemaRef ds:uri="http://schemas.openxmlformats.org/officeDocument/2006/bibliography"/>
   </ds:schemaRefs>

</xml_diff>

<commit_message>
add user case diagram
</commit_message>
<xml_diff>
--- a/Manual Estagio - Gilberto Moraes.docx
+++ b/Manual Estagio - Gilberto Moraes.docx
@@ -1,6 +1,6 @@
 
 <file path=word/document.xml><?xml version="1.0" encoding="utf-8"?>
-<w:document xmlns:wpc="http://schemas.microsoft.com/office/word/2010/wordprocessingCanvas" xmlns:mo="http://schemas.microsoft.com/office/mac/office/2008/main" xmlns:mc="http://schemas.openxmlformats.org/markup-compatibility/2006" xmlns:mv="urn:schemas-microsoft-com:mac:vml" xmlns:o="urn:schemas-microsoft-com:office:office" xmlns:r="http://schemas.openxmlformats.org/officeDocument/2006/relationships" xmlns:m="http://schemas.openxmlformats.org/officeDocument/2006/math" xmlns:v="urn:schemas-microsoft-com:vml" xmlns:wp14="http://schemas.microsoft.com/office/word/2010/wordprocessingDrawing" xmlns:wp="http://schemas.openxmlformats.org/drawingml/2006/wordprocessingDrawing" xmlns:w10="urn:schemas-microsoft-com:office:word" xmlns:w="http://schemas.openxmlformats.org/wordprocessingml/2006/main" xmlns:w14="http://schemas.microsoft.com/office/word/2010/wordml" xmlns:w15="http://schemas.microsoft.com/office/word/2012/wordml" xmlns:wpg="http://schemas.microsoft.com/office/word/2010/wordprocessingGroup" xmlns:wpi="http://schemas.microsoft.com/office/word/2010/wordprocessingInk" xmlns:wne="http://schemas.microsoft.com/office/word/2006/wordml" xmlns:wps="http://schemas.microsoft.com/office/word/2010/wordprocessingShape" mc:Ignorable="w14 w15 wp14">
+<w:document xmlns:wpc="http://schemas.microsoft.com/office/word/2010/wordprocessingCanvas" xmlns:cx="http://schemas.microsoft.com/office/drawing/2014/chartex" xmlns:cx1="http://schemas.microsoft.com/office/drawing/2015/9/8/chartex" xmlns:cx2="http://schemas.microsoft.com/office/drawing/2015/10/21/chartex" xmlns:cx3="http://schemas.microsoft.com/office/drawing/2016/5/9/chartex" xmlns:cx4="http://schemas.microsoft.com/office/drawing/2016/5/10/chartex" xmlns:cx5="http://schemas.microsoft.com/office/drawing/2016/5/11/chartex" xmlns:cx6="http://schemas.microsoft.com/office/drawing/2016/5/12/chartex" xmlns:cx7="http://schemas.microsoft.com/office/drawing/2016/5/13/chartex" xmlns:cx8="http://schemas.microsoft.com/office/drawing/2016/5/14/chartex" xmlns:mc="http://schemas.openxmlformats.org/markup-compatibility/2006" xmlns:aink="http://schemas.microsoft.com/office/drawing/2016/ink" xmlns:am3d="http://schemas.microsoft.com/office/drawing/2017/model3d" xmlns:o="urn:schemas-microsoft-com:office:office" xmlns:r="http://schemas.openxmlformats.org/officeDocument/2006/relationships" xmlns:m="http://schemas.openxmlformats.org/officeDocument/2006/math" xmlns:v="urn:schemas-microsoft-com:vml" xmlns:wp14="http://schemas.microsoft.com/office/word/2010/wordprocessingDrawing" xmlns:wp="http://schemas.openxmlformats.org/drawingml/2006/wordprocessingDrawing" xmlns:w10="urn:schemas-microsoft-com:office:word" xmlns:w="http://schemas.openxmlformats.org/wordprocessingml/2006/main" xmlns:w14="http://schemas.microsoft.com/office/word/2010/wordml" xmlns:w15="http://schemas.microsoft.com/office/word/2012/wordml" xmlns:w16cid="http://schemas.microsoft.com/office/word/2016/wordml/cid" xmlns:w16se="http://schemas.microsoft.com/office/word/2015/wordml/symex" xmlns:wpg="http://schemas.microsoft.com/office/word/2010/wordprocessingGroup" xmlns:wpi="http://schemas.microsoft.com/office/word/2010/wordprocessingInk" xmlns:wne="http://schemas.microsoft.com/office/word/2006/wordml" xmlns:wps="http://schemas.microsoft.com/office/word/2010/wordprocessingShape" mc:Ignorable="w14 w15 w16se w16cid wp14">
   <w:body>
     <w:tbl>
       <w:tblPr>
@@ -970,14 +970,7 @@
           <w:rFonts w:ascii="Arial" w:hAnsi="Arial" w:cs="Arial"/>
           <w:color w:val="000000"/>
         </w:rPr>
-        <w:t xml:space="preserve"> de fluxo de caixa</w:t>
-      </w:r>
-      <w:r>
-        <w:rPr>
-          <w:rFonts w:ascii="Arial" w:hAnsi="Arial" w:cs="Arial"/>
-          <w:color w:val="000000"/>
-        </w:rPr>
-        <w:t>,</w:t>
+        <w:t xml:space="preserve"> de fluxo de caixa,</w:t>
       </w:r>
       <w:r>
         <w:rPr>
@@ -3073,45 +3066,45 @@
           <w:rFonts w:ascii="Arial" w:eastAsia="MS Mincho" w:hAnsi="Arial" w:cs="Arial"/>
           <w:color w:val="000000"/>
         </w:rPr>
-        <w:t xml:space="preserve">CNPJ </w:t>
-      </w:r>
+        <w:t xml:space="preserve">CNPJ 44.886.499/0001-90 </w:t>
+      </w:r>
+      <w:proofErr w:type="spellStart"/>
       <w:r>
         <w:rPr>
           <w:rFonts w:ascii="Arial" w:eastAsia="MS Mincho" w:hAnsi="Arial" w:cs="Arial"/>
           <w:color w:val="000000"/>
         </w:rPr>
+        <w:t>inscr</w:t>
+      </w:r>
+      <w:r>
+        <w:rPr>
+          <w:rFonts w:ascii="Arial" w:eastAsia="MS Mincho" w:hAnsi="Arial" w:cs="Arial"/>
+          <w:color w:val="000000"/>
+        </w:rPr>
+        <w:t>içao</w:t>
+      </w:r>
+      <w:proofErr w:type="spellEnd"/>
+      <w:r>
+        <w:rPr>
+          <w:rFonts w:ascii="Arial" w:eastAsia="MS Mincho" w:hAnsi="Arial" w:cs="Arial"/>
+          <w:color w:val="000000"/>
+        </w:rPr>
+        <w:t xml:space="preserve"> Municipal 806.150.161.4333,</w:t>
+      </w:r>
+      <w:r>
+        <w:rPr>
+          <w:rFonts w:ascii="Arial" w:eastAsia="MS Mincho" w:hAnsi="Arial" w:cs="Arial"/>
+          <w:color w:val="000000"/>
+        </w:rPr>
+        <w:t xml:space="preserve"> Endereço Rodovia </w:t>
+      </w:r>
+      <w:r>
+        <w:rPr>
+          <w:rFonts w:ascii="Arial" w:eastAsia="MS Mincho" w:hAnsi="Arial" w:cs="Arial"/>
+          <w:color w:val="000000"/>
+        </w:rPr>
         <w:lastRenderedPageBreak/>
-        <w:t xml:space="preserve">44.886.499/0001-90 </w:t>
-      </w:r>
-      <w:proofErr w:type="spellStart"/>
-      <w:r>
-        <w:rPr>
-          <w:rFonts w:ascii="Arial" w:eastAsia="MS Mincho" w:hAnsi="Arial" w:cs="Arial"/>
-          <w:color w:val="000000"/>
-        </w:rPr>
-        <w:t>inscr</w:t>
-      </w:r>
-      <w:r>
-        <w:rPr>
-          <w:rFonts w:ascii="Arial" w:eastAsia="MS Mincho" w:hAnsi="Arial" w:cs="Arial"/>
-          <w:color w:val="000000"/>
-        </w:rPr>
-        <w:t>içao</w:t>
-      </w:r>
-      <w:proofErr w:type="spellEnd"/>
-      <w:r>
-        <w:rPr>
-          <w:rFonts w:ascii="Arial" w:eastAsia="MS Mincho" w:hAnsi="Arial" w:cs="Arial"/>
-          <w:color w:val="000000"/>
-        </w:rPr>
-        <w:t xml:space="preserve"> Municipal 806.150.161.4333,</w:t>
-      </w:r>
-      <w:r>
-        <w:rPr>
-          <w:rFonts w:ascii="Arial" w:eastAsia="MS Mincho" w:hAnsi="Arial" w:cs="Arial"/>
-          <w:color w:val="000000"/>
-        </w:rPr>
-        <w:t xml:space="preserve"> Endereço Rodovia Assis </w:t>
+        <w:t xml:space="preserve">Assis </w:t>
       </w:r>
       <w:proofErr w:type="spellStart"/>
       <w:r>
@@ -4882,29 +4875,36 @@
           <w:rFonts w:ascii="Arial" w:hAnsi="Arial" w:cs="Arial"/>
           <w:color w:val="000000"/>
         </w:rPr>
+        <w:t xml:space="preserve">Como o </w:t>
+      </w:r>
+      <w:r>
+        <w:rPr>
+          <w:rFonts w:ascii="Arial" w:hAnsi="Arial" w:cs="Arial"/>
+          <w:color w:val="000000"/>
+        </w:rPr>
+        <w:t xml:space="preserve">serviço vai ser utilizado apenas </w:t>
+      </w:r>
+      <w:r>
+        <w:rPr>
+          <w:rFonts w:ascii="Arial" w:hAnsi="Arial" w:cs="Arial"/>
+          <w:color w:val="000000"/>
+        </w:rPr>
+        <w:t xml:space="preserve">por um usuário inicialmente, é </w:t>
+      </w:r>
+      <w:r>
+        <w:rPr>
+          <w:rFonts w:ascii="Arial" w:hAnsi="Arial" w:cs="Arial"/>
+          <w:color w:val="000000"/>
+        </w:rPr>
+        <w:t xml:space="preserve">cabível </w:t>
+      </w:r>
+      <w:r>
+        <w:rPr>
+          <w:rFonts w:ascii="Arial" w:hAnsi="Arial" w:cs="Arial"/>
+          <w:color w:val="000000"/>
+        </w:rPr>
         <w:lastRenderedPageBreak/>
-        <w:t xml:space="preserve">Como o </w:t>
-      </w:r>
-      <w:r>
-        <w:rPr>
-          <w:rFonts w:ascii="Arial" w:hAnsi="Arial" w:cs="Arial"/>
-          <w:color w:val="000000"/>
-        </w:rPr>
-        <w:t xml:space="preserve">serviço vai ser utilizado apenas </w:t>
-      </w:r>
-      <w:r>
-        <w:rPr>
-          <w:rFonts w:ascii="Arial" w:hAnsi="Arial" w:cs="Arial"/>
-          <w:color w:val="000000"/>
-        </w:rPr>
-        <w:t xml:space="preserve">por um usuário inicialmente, é </w:t>
-      </w:r>
-      <w:r>
-        <w:rPr>
-          <w:rFonts w:ascii="Arial" w:hAnsi="Arial" w:cs="Arial"/>
-          <w:color w:val="000000"/>
-        </w:rPr>
-        <w:t xml:space="preserve">cabível fazer a instalação local até que a empresa se sinta confortável em contratar um serviço de hospedagem com maiores benefícios </w:t>
+        <w:t xml:space="preserve">fazer a instalação local até que a empresa se sinta confortável em contratar um serviço de hospedagem com maiores benefícios </w:t>
       </w:r>
       <w:r>
         <w:rPr>
@@ -4930,10 +4930,6 @@
     </w:p>
     <w:p>
       <w:pPr>
-        <w:widowControl w:val="0"/>
-        <w:autoSpaceDE w:val="0"/>
-        <w:autoSpaceDN w:val="0"/>
-        <w:adjustRightInd w:val="0"/>
         <w:rPr>
           <w:rFonts w:ascii="Arial" w:hAnsi="Arial" w:cs="Arial"/>
           <w:color w:val="000000"/>
@@ -7797,7 +7793,6 @@
           </w:tcPr>
           <w:p>
             <w:pPr>
-              <w:spacing w:line="240" w:lineRule="auto"/>
               <w:rPr>
                 <w:rFonts w:ascii="Arial" w:hAnsi="Arial" w:cs="Arial"/>
                 <w:sz w:val="20"/>
@@ -8218,7 +8213,7 @@
                 <w:sz w:val="20"/>
                 <w:szCs w:val="20"/>
               </w:rPr>
-              <w:t>Atualizar status lançamento</w:t>
+              <w:t>Lançar Transferência</w:t>
             </w:r>
           </w:p>
         </w:tc>
@@ -8270,17 +8265,6 @@
               </w:rPr>
               <w:t xml:space="preserve"> </w:t>
             </w:r>
-            <w:r>
-              <w:rPr>
-                <w:rFonts w:ascii="Arial" w:hAnsi="Arial" w:cs="Arial"/>
-                <w:b/>
-                <w:bCs/>
-                <w:color w:val="000000"/>
-                <w:sz w:val="20"/>
-                <w:szCs w:val="20"/>
-              </w:rPr>
-              <w:t>/O</w:t>
-            </w:r>
           </w:p>
         </w:tc>
         <w:tc>
@@ -8389,7 +8373,7 @@
       </w:tr>
       <w:tr>
         <w:trPr>
-          <w:trHeight w:val="371"/>
+          <w:trHeight w:val="315"/>
           <w:jc w:val="center"/>
         </w:trPr>
         <w:tc>
@@ -8421,7 +8405,16 @@
                 <w:sz w:val="20"/>
                 <w:szCs w:val="20"/>
               </w:rPr>
-              <w:t>RF_F08</w:t>
+              <w:t>RF_F0</w:t>
+            </w:r>
+            <w:r>
+              <w:rPr>
+                <w:rFonts w:ascii="Arial" w:hAnsi="Arial" w:cs="Arial"/>
+                <w:color w:val="000000"/>
+                <w:sz w:val="20"/>
+                <w:szCs w:val="20"/>
+              </w:rPr>
+              <w:t>8</w:t>
             </w:r>
           </w:p>
         </w:tc>
@@ -8453,7 +8446,7 @@
                 <w:sz w:val="20"/>
                 <w:szCs w:val="20"/>
               </w:rPr>
-              <w:t>Atualizar saldo caixa</w:t>
+              <w:t>Atualizar status lançamento</w:t>
             </w:r>
           </w:p>
         </w:tc>
@@ -8492,7 +8485,29 @@
                 <w:sz w:val="20"/>
                 <w:szCs w:val="20"/>
               </w:rPr>
-              <w:t>O</w:t>
+              <w:t>E</w:t>
+            </w:r>
+            <w:r>
+              <w:rPr>
+                <w:rFonts w:ascii="Arial" w:hAnsi="Arial" w:cs="Arial"/>
+                <w:b/>
+                <w:bCs/>
+                <w:color w:val="000000"/>
+                <w:sz w:val="20"/>
+                <w:szCs w:val="20"/>
+              </w:rPr>
+              <w:t xml:space="preserve"> </w:t>
+            </w:r>
+            <w:r>
+              <w:rPr>
+                <w:rFonts w:ascii="Arial" w:hAnsi="Arial" w:cs="Arial"/>
+                <w:b/>
+                <w:bCs/>
+                <w:color w:val="000000"/>
+                <w:sz w:val="20"/>
+                <w:szCs w:val="20"/>
+              </w:rPr>
+              <w:t>/O</w:t>
             </w:r>
           </w:p>
         </w:tc>
@@ -8552,6 +8567,15 @@
                 <w:szCs w:val="20"/>
               </w:rPr>
             </w:pPr>
+            <w:r>
+              <w:rPr>
+                <w:rFonts w:ascii="Arial" w:hAnsi="Arial" w:cs="Arial"/>
+                <w:color w:val="000000"/>
+                <w:sz w:val="20"/>
+                <w:szCs w:val="20"/>
+              </w:rPr>
+              <w:t> </w:t>
+            </w:r>
           </w:p>
         </w:tc>
         <w:tc>
@@ -8593,7 +8617,7 @@
       </w:tr>
       <w:tr>
         <w:trPr>
-          <w:trHeight w:val="326"/>
+          <w:trHeight w:val="371"/>
           <w:jc w:val="center"/>
         </w:trPr>
         <w:tc>
@@ -8625,7 +8649,16 @@
                 <w:sz w:val="20"/>
                 <w:szCs w:val="20"/>
               </w:rPr>
-              <w:t>RF_F09</w:t>
+              <w:t>RF_F</w:t>
+            </w:r>
+            <w:r>
+              <w:rPr>
+                <w:rFonts w:ascii="Arial" w:hAnsi="Arial" w:cs="Arial"/>
+                <w:color w:val="000000"/>
+                <w:sz w:val="20"/>
+                <w:szCs w:val="20"/>
+              </w:rPr>
+              <w:t>10</w:t>
             </w:r>
           </w:p>
         </w:tc>
@@ -8657,7 +8690,7 @@
                 <w:sz w:val="20"/>
                 <w:szCs w:val="20"/>
               </w:rPr>
-              <w:t>Lançar vale</w:t>
+              <w:t>Atualizar saldo caixa</w:t>
             </w:r>
           </w:p>
         </w:tc>
@@ -8676,9 +8709,8 @@
           </w:tcPr>
           <w:p>
             <w:pPr>
+              <w:spacing w:line="240" w:lineRule="auto"/>
               <w:jc w:val="center"/>
-            </w:pPr>
-            <w:r>
               <w:rPr>
                 <w:rFonts w:ascii="Arial" w:hAnsi="Arial" w:cs="Arial"/>
                 <w:b/>
@@ -8687,7 +8719,17 @@
                 <w:sz w:val="20"/>
                 <w:szCs w:val="20"/>
               </w:rPr>
-              <w:t>E</w:t>
+            </w:pPr>
+            <w:r>
+              <w:rPr>
+                <w:rFonts w:ascii="Arial" w:hAnsi="Arial" w:cs="Arial"/>
+                <w:b/>
+                <w:bCs/>
+                <w:color w:val="000000"/>
+                <w:sz w:val="20"/>
+                <w:szCs w:val="20"/>
+              </w:rPr>
+              <w:t>O</w:t>
             </w:r>
           </w:p>
         </w:tc>
@@ -8747,15 +8789,6 @@
                 <w:szCs w:val="20"/>
               </w:rPr>
             </w:pPr>
-            <w:r>
-              <w:rPr>
-                <w:rFonts w:ascii="Arial" w:hAnsi="Arial" w:cs="Arial"/>
-                <w:color w:val="000000"/>
-                <w:sz w:val="20"/>
-                <w:szCs w:val="20"/>
-              </w:rPr>
-              <w:t> </w:t>
-            </w:r>
           </w:p>
         </w:tc>
         <w:tc>
@@ -8814,22 +8847,30 @@
           </w:tcPr>
           <w:p>
             <w:pPr>
-              <w:spacing w:line="240" w:lineRule="auto"/>
-              <w:rPr>
-                <w:rFonts w:ascii="Arial" w:hAnsi="Arial" w:cs="Arial"/>
-                <w:color w:val="000000"/>
-                <w:sz w:val="20"/>
-                <w:szCs w:val="20"/>
-              </w:rPr>
-            </w:pPr>
-            <w:r>
-              <w:rPr>
-                <w:rFonts w:ascii="Arial" w:hAnsi="Arial" w:cs="Arial"/>
-                <w:color w:val="000000"/>
-                <w:sz w:val="20"/>
-                <w:szCs w:val="20"/>
-              </w:rPr>
-              <w:t>RF_F10</w:t>
+              <w:rPr>
+                <w:rFonts w:ascii="Arial" w:hAnsi="Arial" w:cs="Arial"/>
+                <w:color w:val="000000"/>
+                <w:sz w:val="20"/>
+                <w:szCs w:val="20"/>
+              </w:rPr>
+            </w:pPr>
+            <w:r>
+              <w:rPr>
+                <w:rFonts w:ascii="Arial" w:hAnsi="Arial" w:cs="Arial"/>
+                <w:color w:val="000000"/>
+                <w:sz w:val="20"/>
+                <w:szCs w:val="20"/>
+              </w:rPr>
+              <w:t>RF_F</w:t>
+            </w:r>
+            <w:r>
+              <w:rPr>
+                <w:rFonts w:ascii="Arial" w:hAnsi="Arial" w:cs="Arial"/>
+                <w:color w:val="000000"/>
+                <w:sz w:val="20"/>
+                <w:szCs w:val="20"/>
+              </w:rPr>
+              <w:t>11</w:t>
             </w:r>
           </w:p>
         </w:tc>
@@ -8861,7 +8902,7 @@
                 <w:sz w:val="20"/>
                 <w:szCs w:val="20"/>
               </w:rPr>
-              <w:t>Realizar recebimentos vale</w:t>
+              <w:t>Lançar vale</w:t>
             </w:r>
           </w:p>
         </w:tc>
@@ -9001,7 +9042,7 @@
       </w:tr>
       <w:tr>
         <w:trPr>
-          <w:trHeight w:val="315"/>
+          <w:trHeight w:val="326"/>
           <w:jc w:val="center"/>
         </w:trPr>
         <w:tc>
@@ -9033,7 +9074,16 @@
                 <w:sz w:val="20"/>
                 <w:szCs w:val="20"/>
               </w:rPr>
-              <w:t>RF_F11</w:t>
+              <w:t>RF_F1</w:t>
+            </w:r>
+            <w:r>
+              <w:rPr>
+                <w:rFonts w:ascii="Arial" w:hAnsi="Arial" w:cs="Arial"/>
+                <w:color w:val="000000"/>
+                <w:sz w:val="20"/>
+                <w:szCs w:val="20"/>
+              </w:rPr>
+              <w:t>2</w:t>
             </w:r>
           </w:p>
         </w:tc>
@@ -9055,19 +9105,17 @@
               <w:spacing w:line="240" w:lineRule="auto"/>
               <w:rPr>
                 <w:rFonts w:ascii="Arial" w:hAnsi="Arial" w:cs="Arial"/>
-                <w:color w:val="000000"/>
-                <w:sz w:val="20"/>
-                <w:szCs w:val="20"/>
-              </w:rPr>
-            </w:pPr>
-            <w:r>
-              <w:rPr>
-                <w:rFonts w:ascii="Arial" w:hAnsi="Arial" w:cs="Arial"/>
-                <w:color w:val="000000"/>
-                <w:sz w:val="20"/>
-                <w:szCs w:val="20"/>
-              </w:rPr>
-              <w:t>Atualizar status vale</w:t>
+                <w:sz w:val="20"/>
+                <w:szCs w:val="20"/>
+              </w:rPr>
+            </w:pPr>
+            <w:r>
+              <w:rPr>
+                <w:rFonts w:ascii="Arial" w:hAnsi="Arial" w:cs="Arial"/>
+                <w:sz w:val="20"/>
+                <w:szCs w:val="20"/>
+              </w:rPr>
+              <w:t>Realizar recebimentos vale</w:t>
             </w:r>
           </w:p>
         </w:tc>
@@ -9086,8 +9134,9 @@
           </w:tcPr>
           <w:p>
             <w:pPr>
-              <w:spacing w:line="240" w:lineRule="auto"/>
               <w:jc w:val="center"/>
+            </w:pPr>
+            <w:r>
               <w:rPr>
                 <w:rFonts w:ascii="Arial" w:hAnsi="Arial" w:cs="Arial"/>
                 <w:b/>
@@ -9096,17 +9145,7 @@
                 <w:sz w:val="20"/>
                 <w:szCs w:val="20"/>
               </w:rPr>
-            </w:pPr>
-            <w:r>
-              <w:rPr>
-                <w:rFonts w:ascii="Arial" w:hAnsi="Arial" w:cs="Arial"/>
-                <w:b/>
-                <w:bCs/>
-                <w:color w:val="000000"/>
-                <w:sz w:val="20"/>
-                <w:szCs w:val="20"/>
-              </w:rPr>
-              <w:t>O</w:t>
+              <w:t>E</w:t>
             </w:r>
           </w:p>
         </w:tc>
@@ -9173,7 +9212,7 @@
                 <w:sz w:val="20"/>
                 <w:szCs w:val="20"/>
               </w:rPr>
-              <w:t xml:space="preserve"> </w:t>
+              <w:t> </w:t>
             </w:r>
           </w:p>
         </w:tc>
@@ -9248,7 +9287,240 @@
                 <w:sz w:val="20"/>
                 <w:szCs w:val="20"/>
               </w:rPr>
-              <w:t>RF_F12</w:t>
+              <w:t>RF_F1</w:t>
+            </w:r>
+            <w:r>
+              <w:rPr>
+                <w:rFonts w:ascii="Arial" w:hAnsi="Arial" w:cs="Arial"/>
+                <w:color w:val="000000"/>
+                <w:sz w:val="20"/>
+                <w:szCs w:val="20"/>
+              </w:rPr>
+              <w:t>3</w:t>
+            </w:r>
+          </w:p>
+        </w:tc>
+        <w:tc>
+          <w:tcPr>
+            <w:tcW w:w="3867" w:type="dxa"/>
+            <w:gridSpan w:val="2"/>
+            <w:tcBorders>
+              <w:top w:val="nil"/>
+              <w:left w:val="nil"/>
+              <w:bottom w:val="single" w:sz="4" w:space="0" w:color="auto"/>
+              <w:right w:val="single" w:sz="4" w:space="0" w:color="auto"/>
+            </w:tcBorders>
+            <w:shd w:val="clear" w:color="auto" w:fill="auto"/>
+            <w:noWrap/>
+          </w:tcPr>
+          <w:p>
+            <w:pPr>
+              <w:spacing w:line="240" w:lineRule="auto"/>
+              <w:rPr>
+                <w:rFonts w:ascii="Arial" w:hAnsi="Arial" w:cs="Arial"/>
+                <w:color w:val="000000"/>
+                <w:sz w:val="20"/>
+                <w:szCs w:val="20"/>
+              </w:rPr>
+            </w:pPr>
+            <w:r>
+              <w:rPr>
+                <w:rFonts w:ascii="Arial" w:hAnsi="Arial" w:cs="Arial"/>
+                <w:color w:val="000000"/>
+                <w:sz w:val="20"/>
+                <w:szCs w:val="20"/>
+              </w:rPr>
+              <w:t>Atualizar status vale</w:t>
+            </w:r>
+          </w:p>
+        </w:tc>
+        <w:tc>
+          <w:tcPr>
+            <w:tcW w:w="1355" w:type="dxa"/>
+            <w:gridSpan w:val="3"/>
+            <w:tcBorders>
+              <w:top w:val="nil"/>
+              <w:left w:val="nil"/>
+              <w:bottom w:val="single" w:sz="4" w:space="0" w:color="auto"/>
+              <w:right w:val="single" w:sz="4" w:space="0" w:color="auto"/>
+            </w:tcBorders>
+            <w:shd w:val="clear" w:color="auto" w:fill="BDD6EE"/>
+            <w:noWrap/>
+          </w:tcPr>
+          <w:p>
+            <w:pPr>
+              <w:spacing w:line="240" w:lineRule="auto"/>
+              <w:jc w:val="center"/>
+              <w:rPr>
+                <w:rFonts w:ascii="Arial" w:hAnsi="Arial" w:cs="Arial"/>
+                <w:b/>
+                <w:bCs/>
+                <w:color w:val="000000"/>
+                <w:sz w:val="20"/>
+                <w:szCs w:val="20"/>
+              </w:rPr>
+            </w:pPr>
+            <w:r>
+              <w:rPr>
+                <w:rFonts w:ascii="Arial" w:hAnsi="Arial" w:cs="Arial"/>
+                <w:b/>
+                <w:bCs/>
+                <w:color w:val="000000"/>
+                <w:sz w:val="20"/>
+                <w:szCs w:val="20"/>
+              </w:rPr>
+              <w:t>O</w:t>
+            </w:r>
+          </w:p>
+        </w:tc>
+        <w:tc>
+          <w:tcPr>
+            <w:tcW w:w="1151" w:type="dxa"/>
+            <w:tcBorders>
+              <w:top w:val="nil"/>
+              <w:left w:val="nil"/>
+              <w:bottom w:val="single" w:sz="4" w:space="0" w:color="auto"/>
+              <w:right w:val="single" w:sz="4" w:space="0" w:color="auto"/>
+            </w:tcBorders>
+            <w:shd w:val="clear" w:color="auto" w:fill="BDD6EE"/>
+            <w:noWrap/>
+          </w:tcPr>
+          <w:p>
+            <w:pPr>
+              <w:spacing w:line="240" w:lineRule="auto"/>
+              <w:rPr>
+                <w:rFonts w:ascii="Arial" w:hAnsi="Arial" w:cs="Arial"/>
+                <w:color w:val="000000"/>
+                <w:sz w:val="20"/>
+                <w:szCs w:val="20"/>
+              </w:rPr>
+            </w:pPr>
+            <w:r>
+              <w:rPr>
+                <w:rFonts w:ascii="Arial" w:hAnsi="Arial" w:cs="Arial"/>
+                <w:color w:val="000000"/>
+                <w:sz w:val="20"/>
+                <w:szCs w:val="20"/>
+              </w:rPr>
+              <w:t>TF, TBD</w:t>
+            </w:r>
+          </w:p>
+        </w:tc>
+        <w:tc>
+          <w:tcPr>
+            <w:tcW w:w="1842" w:type="dxa"/>
+            <w:gridSpan w:val="2"/>
+            <w:tcBorders>
+              <w:top w:val="nil"/>
+              <w:left w:val="nil"/>
+              <w:bottom w:val="single" w:sz="4" w:space="0" w:color="auto"/>
+              <w:right w:val="single" w:sz="4" w:space="0" w:color="auto"/>
+            </w:tcBorders>
+            <w:shd w:val="clear" w:color="auto" w:fill="BDD6EE"/>
+            <w:noWrap/>
+          </w:tcPr>
+          <w:p>
+            <w:pPr>
+              <w:spacing w:line="240" w:lineRule="auto"/>
+              <w:rPr>
+                <w:rFonts w:ascii="Arial" w:hAnsi="Arial" w:cs="Arial"/>
+                <w:color w:val="000000"/>
+                <w:sz w:val="20"/>
+                <w:szCs w:val="20"/>
+              </w:rPr>
+            </w:pPr>
+            <w:r>
+              <w:rPr>
+                <w:rFonts w:ascii="Arial" w:hAnsi="Arial" w:cs="Arial"/>
+                <w:color w:val="000000"/>
+                <w:sz w:val="20"/>
+                <w:szCs w:val="20"/>
+              </w:rPr>
+              <w:t xml:space="preserve"> </w:t>
+            </w:r>
+          </w:p>
+        </w:tc>
+        <w:tc>
+          <w:tcPr>
+            <w:tcW w:w="1278" w:type="dxa"/>
+            <w:tcBorders>
+              <w:top w:val="nil"/>
+              <w:left w:val="nil"/>
+              <w:bottom w:val="single" w:sz="4" w:space="0" w:color="auto"/>
+              <w:right w:val="single" w:sz="4" w:space="0" w:color="auto"/>
+            </w:tcBorders>
+            <w:shd w:val="clear" w:color="auto" w:fill="BDD6EE"/>
+            <w:noWrap/>
+          </w:tcPr>
+          <w:p>
+            <w:pPr>
+              <w:spacing w:line="240" w:lineRule="auto"/>
+              <w:jc w:val="center"/>
+              <w:rPr>
+                <w:rFonts w:ascii="Arial" w:hAnsi="Arial" w:cs="Arial"/>
+                <w:b/>
+                <w:bCs/>
+                <w:color w:val="000000"/>
+                <w:sz w:val="21"/>
+              </w:rPr>
+            </w:pPr>
+            <w:r>
+              <w:rPr>
+                <w:rFonts w:ascii="Arial" w:hAnsi="Arial" w:cs="Arial"/>
+                <w:b/>
+                <w:bCs/>
+                <w:color w:val="000000"/>
+                <w:sz w:val="21"/>
+              </w:rPr>
+              <w:t>O</w:t>
+            </w:r>
+          </w:p>
+        </w:tc>
+      </w:tr>
+      <w:tr>
+        <w:trPr>
+          <w:trHeight w:val="315"/>
+          <w:jc w:val="center"/>
+        </w:trPr>
+        <w:tc>
+          <w:tcPr>
+            <w:tcW w:w="1322" w:type="dxa"/>
+            <w:tcBorders>
+              <w:top w:val="nil"/>
+              <w:left w:val="single" w:sz="4" w:space="0" w:color="auto"/>
+              <w:bottom w:val="single" w:sz="4" w:space="0" w:color="auto"/>
+              <w:right w:val="single" w:sz="4" w:space="0" w:color="auto"/>
+            </w:tcBorders>
+            <w:shd w:val="clear" w:color="auto" w:fill="auto"/>
+            <w:noWrap/>
+          </w:tcPr>
+          <w:p>
+            <w:pPr>
+              <w:spacing w:line="240" w:lineRule="auto"/>
+              <w:rPr>
+                <w:rFonts w:ascii="Arial" w:hAnsi="Arial" w:cs="Arial"/>
+                <w:color w:val="000000"/>
+                <w:sz w:val="20"/>
+                <w:szCs w:val="20"/>
+              </w:rPr>
+            </w:pPr>
+            <w:r>
+              <w:rPr>
+                <w:rFonts w:ascii="Arial" w:hAnsi="Arial" w:cs="Arial"/>
+                <w:color w:val="000000"/>
+                <w:sz w:val="20"/>
+                <w:szCs w:val="20"/>
+              </w:rPr>
+              <w:t>RF_F1</w:t>
+            </w:r>
+            <w:r>
+              <w:rPr>
+                <w:rFonts w:ascii="Arial" w:hAnsi="Arial" w:cs="Arial"/>
+                <w:color w:val="000000"/>
+                <w:sz w:val="20"/>
+                <w:szCs w:val="20"/>
+              </w:rPr>
+              <w:t>4</w:t>
             </w:r>
           </w:p>
         </w:tc>
@@ -10768,7 +11040,6 @@
             <w:tcBorders>
               <w:top w:val="single" w:sz="4" w:space="0" w:color="auto"/>
               <w:left w:val="single" w:sz="4" w:space="0" w:color="auto"/>
-              <w:bottom w:val="single" w:sz="4" w:space="0" w:color="auto"/>
               <w:right w:val="single" w:sz="4" w:space="0" w:color="000000"/>
             </w:tcBorders>
             <w:shd w:val="clear" w:color="000000" w:fill="C5D9F1"/>
@@ -10800,344 +11071,6 @@
                 <w:u w:val="single"/>
               </w:rPr>
               <w:t>Observações</w:t>
-            </w:r>
-          </w:p>
-        </w:tc>
-      </w:tr>
-      <w:tr>
-        <w:trPr>
-          <w:jc w:val="center"/>
-        </w:trPr>
-        <w:tc>
-          <w:tcPr>
-            <w:tcW w:w="1936" w:type="dxa"/>
-            <w:gridSpan w:val="2"/>
-            <w:tcBorders>
-              <w:top w:val="nil"/>
-              <w:left w:val="single" w:sz="4" w:space="0" w:color="auto"/>
-              <w:bottom w:val="single" w:sz="4" w:space="0" w:color="auto"/>
-              <w:right w:val="single" w:sz="4" w:space="0" w:color="auto"/>
-            </w:tcBorders>
-            <w:shd w:val="clear" w:color="auto" w:fill="auto"/>
-            <w:noWrap/>
-            <w:hideMark/>
-          </w:tcPr>
-          <w:p>
-            <w:pPr>
-              <w:spacing w:line="240" w:lineRule="auto"/>
-              <w:rPr>
-                <w:rFonts w:ascii="Arial" w:hAnsi="Arial" w:cs="Arial"/>
-                <w:b/>
-                <w:bCs/>
-                <w:color w:val="000000"/>
-                <w:sz w:val="20"/>
-                <w:szCs w:val="16"/>
-              </w:rPr>
-            </w:pPr>
-            <w:r>
-              <w:rPr>
-                <w:rFonts w:ascii="Arial" w:hAnsi="Arial" w:cs="Arial"/>
-                <w:b/>
-                <w:bCs/>
-                <w:color w:val="000000"/>
-                <w:sz w:val="20"/>
-                <w:szCs w:val="16"/>
-              </w:rPr>
-              <w:t>Em visibilidade:</w:t>
-            </w:r>
-          </w:p>
-        </w:tc>
-        <w:tc>
-          <w:tcPr>
-            <w:tcW w:w="4167" w:type="dxa"/>
-            <w:gridSpan w:val="2"/>
-            <w:tcBorders>
-              <w:top w:val="nil"/>
-              <w:left w:val="nil"/>
-              <w:bottom w:val="single" w:sz="4" w:space="0" w:color="auto"/>
-              <w:right w:val="single" w:sz="4" w:space="0" w:color="auto"/>
-            </w:tcBorders>
-            <w:shd w:val="clear" w:color="auto" w:fill="auto"/>
-            <w:noWrap/>
-            <w:hideMark/>
-          </w:tcPr>
-          <w:p>
-            <w:pPr>
-              <w:spacing w:line="240" w:lineRule="auto"/>
-              <w:rPr>
-                <w:rFonts w:ascii="Arial" w:hAnsi="Arial" w:cs="Arial"/>
-                <w:color w:val="000000"/>
-                <w:sz w:val="20"/>
-                <w:szCs w:val="16"/>
-              </w:rPr>
-            </w:pPr>
-            <w:r>
-              <w:rPr>
-                <w:rFonts w:ascii="Arial" w:hAnsi="Arial" w:cs="Arial"/>
-                <w:color w:val="000000"/>
-                <w:sz w:val="20"/>
-                <w:szCs w:val="16"/>
-              </w:rPr>
-              <w:t>O =&gt; Oculto</w:t>
-            </w:r>
-          </w:p>
-        </w:tc>
-        <w:tc>
-          <w:tcPr>
-            <w:tcW w:w="310" w:type="dxa"/>
-            <w:tcBorders>
-              <w:top w:val="nil"/>
-              <w:left w:val="nil"/>
-              <w:bottom w:val="nil"/>
-              <w:right w:val="nil"/>
-            </w:tcBorders>
-            <w:shd w:val="clear" w:color="auto" w:fill="auto"/>
-            <w:noWrap/>
-            <w:hideMark/>
-          </w:tcPr>
-          <w:p>
-            <w:pPr>
-              <w:spacing w:line="240" w:lineRule="auto"/>
-              <w:jc w:val="center"/>
-              <w:rPr>
-                <w:rFonts w:ascii="Arial" w:hAnsi="Arial" w:cs="Arial"/>
-                <w:color w:val="000000"/>
-                <w:sz w:val="20"/>
-                <w:szCs w:val="16"/>
-              </w:rPr>
-            </w:pPr>
-          </w:p>
-        </w:tc>
-        <w:tc>
-          <w:tcPr>
-            <w:tcW w:w="1499" w:type="dxa"/>
-            <w:gridSpan w:val="3"/>
-            <w:tcBorders>
-              <w:top w:val="nil"/>
-              <w:left w:val="single" w:sz="4" w:space="0" w:color="auto"/>
-              <w:bottom w:val="single" w:sz="4" w:space="0" w:color="auto"/>
-              <w:right w:val="single" w:sz="4" w:space="0" w:color="auto"/>
-            </w:tcBorders>
-            <w:shd w:val="clear" w:color="auto" w:fill="auto"/>
-            <w:noWrap/>
-            <w:hideMark/>
-          </w:tcPr>
-          <w:p>
-            <w:pPr>
-              <w:spacing w:line="240" w:lineRule="auto"/>
-              <w:rPr>
-                <w:rFonts w:ascii="Arial" w:hAnsi="Arial" w:cs="Arial"/>
-                <w:b/>
-                <w:bCs/>
-                <w:color w:val="000000"/>
-                <w:sz w:val="20"/>
-                <w:szCs w:val="16"/>
-              </w:rPr>
-            </w:pPr>
-            <w:r>
-              <w:rPr>
-                <w:rFonts w:ascii="Arial" w:hAnsi="Arial" w:cs="Arial"/>
-                <w:b/>
-                <w:bCs/>
-                <w:color w:val="000000"/>
-                <w:sz w:val="20"/>
-                <w:szCs w:val="16"/>
-              </w:rPr>
-              <w:t>Em Categoria:</w:t>
-            </w:r>
-          </w:p>
-        </w:tc>
-        <w:tc>
-          <w:tcPr>
-            <w:tcW w:w="2903" w:type="dxa"/>
-            <w:gridSpan w:val="2"/>
-            <w:tcBorders>
-              <w:top w:val="nil"/>
-              <w:left w:val="nil"/>
-              <w:bottom w:val="single" w:sz="4" w:space="0" w:color="auto"/>
-              <w:right w:val="single" w:sz="4" w:space="0" w:color="auto"/>
-            </w:tcBorders>
-            <w:shd w:val="clear" w:color="auto" w:fill="auto"/>
-            <w:noWrap/>
-            <w:hideMark/>
-          </w:tcPr>
-          <w:p>
-            <w:pPr>
-              <w:spacing w:line="240" w:lineRule="auto"/>
-              <w:rPr>
-                <w:rFonts w:ascii="Arial" w:hAnsi="Arial" w:cs="Arial"/>
-                <w:color w:val="000000"/>
-                <w:sz w:val="20"/>
-                <w:szCs w:val="16"/>
-              </w:rPr>
-            </w:pPr>
-            <w:r>
-              <w:rPr>
-                <w:rFonts w:ascii="Arial" w:hAnsi="Arial" w:cs="Arial"/>
-                <w:color w:val="000000"/>
-                <w:sz w:val="20"/>
-                <w:szCs w:val="16"/>
-              </w:rPr>
-              <w:t>O =&gt; Obrigatório</w:t>
-            </w:r>
-          </w:p>
-        </w:tc>
-      </w:tr>
-      <w:tr>
-        <w:trPr>
-          <w:jc w:val="center"/>
-        </w:trPr>
-        <w:tc>
-          <w:tcPr>
-            <w:tcW w:w="1936" w:type="dxa"/>
-            <w:gridSpan w:val="2"/>
-            <w:tcBorders>
-              <w:top w:val="nil"/>
-              <w:left w:val="nil"/>
-              <w:bottom w:val="nil"/>
-              <w:right w:val="nil"/>
-            </w:tcBorders>
-            <w:shd w:val="clear" w:color="auto" w:fill="auto"/>
-            <w:noWrap/>
-            <w:hideMark/>
-          </w:tcPr>
-          <w:p>
-            <w:pPr>
-              <w:spacing w:line="240" w:lineRule="auto"/>
-              <w:rPr>
-                <w:rFonts w:ascii="Arial" w:hAnsi="Arial" w:cs="Arial"/>
-                <w:color w:val="000000"/>
-                <w:sz w:val="20"/>
-                <w:szCs w:val="16"/>
-              </w:rPr>
-            </w:pPr>
-          </w:p>
-        </w:tc>
-        <w:tc>
-          <w:tcPr>
-            <w:tcW w:w="4167" w:type="dxa"/>
-            <w:gridSpan w:val="2"/>
-            <w:tcBorders>
-              <w:top w:val="nil"/>
-              <w:left w:val="single" w:sz="4" w:space="0" w:color="auto"/>
-              <w:bottom w:val="single" w:sz="4" w:space="0" w:color="auto"/>
-              <w:right w:val="single" w:sz="4" w:space="0" w:color="auto"/>
-            </w:tcBorders>
-            <w:shd w:val="clear" w:color="auto" w:fill="auto"/>
-            <w:noWrap/>
-            <w:hideMark/>
-          </w:tcPr>
-          <w:p>
-            <w:pPr>
-              <w:spacing w:line="240" w:lineRule="auto"/>
-              <w:rPr>
-                <w:rFonts w:ascii="Arial" w:hAnsi="Arial" w:cs="Arial"/>
-                <w:sz w:val="20"/>
-                <w:szCs w:val="16"/>
-              </w:rPr>
-            </w:pPr>
-            <w:r>
-              <w:rPr>
-                <w:rFonts w:ascii="Arial" w:hAnsi="Arial" w:cs="Arial"/>
-                <w:sz w:val="20"/>
-                <w:szCs w:val="16"/>
-              </w:rPr>
-              <w:t>E</w:t>
-            </w:r>
-            <w:r>
-              <w:rPr>
-                <w:rFonts w:ascii="Arial" w:hAnsi="Arial" w:cs="Arial"/>
-                <w:sz w:val="20"/>
-                <w:szCs w:val="16"/>
-              </w:rPr>
-              <w:t xml:space="preserve"> =&gt; Visível</w:t>
-            </w:r>
-          </w:p>
-        </w:tc>
-        <w:tc>
-          <w:tcPr>
-            <w:tcW w:w="310" w:type="dxa"/>
-            <w:tcBorders>
-              <w:top w:val="nil"/>
-              <w:left w:val="nil"/>
-              <w:bottom w:val="nil"/>
-              <w:right w:val="nil"/>
-            </w:tcBorders>
-            <w:shd w:val="clear" w:color="auto" w:fill="auto"/>
-            <w:noWrap/>
-            <w:hideMark/>
-          </w:tcPr>
-          <w:p>
-            <w:pPr>
-              <w:spacing w:line="240" w:lineRule="auto"/>
-              <w:jc w:val="center"/>
-              <w:rPr>
-                <w:rFonts w:ascii="Arial" w:hAnsi="Arial" w:cs="Arial"/>
-                <w:color w:val="000000"/>
-                <w:sz w:val="20"/>
-                <w:szCs w:val="16"/>
-              </w:rPr>
-            </w:pPr>
-          </w:p>
-        </w:tc>
-        <w:tc>
-          <w:tcPr>
-            <w:tcW w:w="1499" w:type="dxa"/>
-            <w:gridSpan w:val="3"/>
-            <w:tcBorders>
-              <w:top w:val="nil"/>
-              <w:left w:val="nil"/>
-              <w:bottom w:val="nil"/>
-              <w:right w:val="nil"/>
-            </w:tcBorders>
-            <w:shd w:val="clear" w:color="auto" w:fill="auto"/>
-            <w:noWrap/>
-            <w:hideMark/>
-          </w:tcPr>
-          <w:p>
-            <w:pPr>
-              <w:spacing w:line="240" w:lineRule="auto"/>
-              <w:rPr>
-                <w:rFonts w:ascii="Arial" w:hAnsi="Arial" w:cs="Arial"/>
-                <w:color w:val="000000"/>
-                <w:sz w:val="20"/>
-                <w:szCs w:val="16"/>
-              </w:rPr>
-            </w:pPr>
-          </w:p>
-        </w:tc>
-        <w:tc>
-          <w:tcPr>
-            <w:tcW w:w="2903" w:type="dxa"/>
-            <w:gridSpan w:val="2"/>
-            <w:tcBorders>
-              <w:top w:val="nil"/>
-              <w:left w:val="single" w:sz="4" w:space="0" w:color="auto"/>
-              <w:bottom w:val="single" w:sz="4" w:space="0" w:color="auto"/>
-              <w:right w:val="single" w:sz="4" w:space="0" w:color="auto"/>
-            </w:tcBorders>
-            <w:shd w:val="clear" w:color="auto" w:fill="auto"/>
-            <w:noWrap/>
-            <w:hideMark/>
-          </w:tcPr>
-          <w:p>
-            <w:pPr>
-              <w:spacing w:line="240" w:lineRule="auto"/>
-              <w:rPr>
-                <w:rFonts w:ascii="Arial" w:hAnsi="Arial" w:cs="Arial"/>
-                <w:color w:val="000000"/>
-                <w:sz w:val="20"/>
-                <w:szCs w:val="16"/>
-              </w:rPr>
-            </w:pPr>
-            <w:r>
-              <w:rPr>
-                <w:rFonts w:ascii="Arial" w:hAnsi="Arial" w:cs="Arial"/>
-                <w:color w:val="000000"/>
-                <w:sz w:val="20"/>
-                <w:szCs w:val="16"/>
-              </w:rPr>
-              <w:t>D =&gt; Desejável</w:t>
             </w:r>
           </w:p>
         </w:tc>
@@ -11181,295 +11114,8 @@
                 <w:sz w:val="20"/>
                 <w:szCs w:val="16"/>
               </w:rPr>
-              <w:t>Em Atributo:</w:t>
-            </w:r>
-          </w:p>
-        </w:tc>
-        <w:tc>
-          <w:tcPr>
-            <w:tcW w:w="4167" w:type="dxa"/>
-            <w:gridSpan w:val="2"/>
-            <w:tcBorders>
-              <w:top w:val="single" w:sz="4" w:space="0" w:color="auto"/>
-              <w:left w:val="nil"/>
-              <w:bottom w:val="single" w:sz="4" w:space="0" w:color="auto"/>
-              <w:right w:val="single" w:sz="4" w:space="0" w:color="auto"/>
-            </w:tcBorders>
-            <w:shd w:val="clear" w:color="auto" w:fill="auto"/>
-            <w:noWrap/>
-            <w:hideMark/>
-          </w:tcPr>
-          <w:p>
-            <w:pPr>
-              <w:spacing w:line="240" w:lineRule="auto"/>
-              <w:rPr>
-                <w:rFonts w:ascii="Arial" w:hAnsi="Arial" w:cs="Arial"/>
-                <w:color w:val="000000"/>
-                <w:sz w:val="20"/>
-                <w:szCs w:val="16"/>
-              </w:rPr>
-            </w:pPr>
-            <w:r>
-              <w:rPr>
-                <w:rFonts w:ascii="Arial" w:hAnsi="Arial" w:cs="Arial"/>
-                <w:color w:val="000000"/>
-                <w:sz w:val="20"/>
-                <w:szCs w:val="16"/>
-              </w:rPr>
-              <w:t>TF =&gt; Tolerância a Falhas</w:t>
-            </w:r>
-          </w:p>
-        </w:tc>
-        <w:tc>
-          <w:tcPr>
-            <w:tcW w:w="310" w:type="dxa"/>
-            <w:tcBorders>
-              <w:top w:val="nil"/>
-              <w:left w:val="nil"/>
-              <w:bottom w:val="nil"/>
-              <w:right w:val="nil"/>
-            </w:tcBorders>
-            <w:shd w:val="clear" w:color="auto" w:fill="auto"/>
-            <w:noWrap/>
-            <w:hideMark/>
-          </w:tcPr>
-          <w:p>
-            <w:pPr>
-              <w:spacing w:line="240" w:lineRule="auto"/>
-              <w:jc w:val="center"/>
-              <w:rPr>
-                <w:rFonts w:ascii="Arial" w:hAnsi="Arial" w:cs="Arial"/>
-                <w:color w:val="000000"/>
-                <w:sz w:val="20"/>
-                <w:szCs w:val="16"/>
-              </w:rPr>
-            </w:pPr>
-          </w:p>
-        </w:tc>
-        <w:tc>
-          <w:tcPr>
-            <w:tcW w:w="1499" w:type="dxa"/>
-            <w:gridSpan w:val="3"/>
-            <w:tcBorders>
-              <w:top w:val="nil"/>
-              <w:left w:val="nil"/>
-              <w:bottom w:val="nil"/>
-              <w:right w:val="nil"/>
-            </w:tcBorders>
-            <w:shd w:val="clear" w:color="auto" w:fill="auto"/>
-            <w:noWrap/>
-            <w:hideMark/>
-          </w:tcPr>
-          <w:p>
-            <w:pPr>
-              <w:spacing w:line="240" w:lineRule="auto"/>
-              <w:rPr>
-                <w:rFonts w:ascii="Arial" w:hAnsi="Arial" w:cs="Arial"/>
-                <w:color w:val="000000"/>
-                <w:sz w:val="20"/>
-                <w:szCs w:val="16"/>
-              </w:rPr>
-            </w:pPr>
-          </w:p>
-        </w:tc>
-        <w:tc>
-          <w:tcPr>
-            <w:tcW w:w="2903" w:type="dxa"/>
-            <w:gridSpan w:val="2"/>
-            <w:tcBorders>
-              <w:top w:val="nil"/>
-              <w:left w:val="nil"/>
-              <w:bottom w:val="nil"/>
-              <w:right w:val="nil"/>
-            </w:tcBorders>
-            <w:shd w:val="clear" w:color="auto" w:fill="auto"/>
-            <w:noWrap/>
-            <w:hideMark/>
-          </w:tcPr>
-          <w:p>
-            <w:pPr>
-              <w:spacing w:line="240" w:lineRule="auto"/>
-              <w:rPr>
-                <w:rFonts w:ascii="Arial" w:hAnsi="Arial" w:cs="Arial"/>
-                <w:color w:val="000000"/>
-                <w:sz w:val="20"/>
-                <w:szCs w:val="16"/>
-              </w:rPr>
-            </w:pPr>
-          </w:p>
-        </w:tc>
-      </w:tr>
-      <w:tr>
-        <w:trPr>
-          <w:jc w:val="center"/>
-        </w:trPr>
-        <w:tc>
-          <w:tcPr>
-            <w:tcW w:w="1936" w:type="dxa"/>
-            <w:gridSpan w:val="2"/>
-            <w:tcBorders>
-              <w:top w:val="nil"/>
-              <w:left w:val="nil"/>
-              <w:bottom w:val="nil"/>
-              <w:right w:val="nil"/>
-            </w:tcBorders>
-            <w:shd w:val="clear" w:color="auto" w:fill="auto"/>
-            <w:noWrap/>
-            <w:hideMark/>
-          </w:tcPr>
-          <w:p>
-            <w:pPr>
-              <w:spacing w:line="240" w:lineRule="auto"/>
-              <w:rPr>
-                <w:rFonts w:ascii="Arial" w:hAnsi="Arial" w:cs="Arial"/>
-                <w:color w:val="000000"/>
-                <w:sz w:val="20"/>
-                <w:szCs w:val="16"/>
-              </w:rPr>
-            </w:pPr>
-          </w:p>
-        </w:tc>
-        <w:tc>
-          <w:tcPr>
-            <w:tcW w:w="4167" w:type="dxa"/>
-            <w:gridSpan w:val="2"/>
-            <w:tcBorders>
-              <w:top w:val="nil"/>
-              <w:left w:val="single" w:sz="4" w:space="0" w:color="auto"/>
-              <w:bottom w:val="single" w:sz="4" w:space="0" w:color="auto"/>
-              <w:right w:val="single" w:sz="4" w:space="0" w:color="auto"/>
-            </w:tcBorders>
-            <w:shd w:val="clear" w:color="auto" w:fill="auto"/>
-            <w:noWrap/>
-            <w:hideMark/>
-          </w:tcPr>
-          <w:p>
-            <w:pPr>
-              <w:spacing w:line="240" w:lineRule="auto"/>
-              <w:rPr>
-                <w:rFonts w:ascii="Arial" w:hAnsi="Arial" w:cs="Arial"/>
-                <w:color w:val="000000"/>
-                <w:sz w:val="20"/>
-                <w:szCs w:val="16"/>
-              </w:rPr>
-            </w:pPr>
-            <w:r>
-              <w:rPr>
-                <w:rFonts w:ascii="Arial" w:hAnsi="Arial" w:cs="Arial"/>
-                <w:color w:val="000000"/>
-                <w:sz w:val="20"/>
-                <w:szCs w:val="16"/>
-              </w:rPr>
-              <w:t>TBD =&gt; Transação em Banco de Dados</w:t>
-            </w:r>
-          </w:p>
-        </w:tc>
-        <w:tc>
-          <w:tcPr>
-            <w:tcW w:w="310" w:type="dxa"/>
-            <w:tcBorders>
-              <w:top w:val="nil"/>
-              <w:left w:val="nil"/>
-              <w:bottom w:val="nil"/>
-              <w:right w:val="nil"/>
-            </w:tcBorders>
-            <w:shd w:val="clear" w:color="auto" w:fill="auto"/>
-            <w:noWrap/>
-            <w:hideMark/>
-          </w:tcPr>
-          <w:p>
-            <w:pPr>
-              <w:spacing w:line="240" w:lineRule="auto"/>
-              <w:jc w:val="center"/>
-              <w:rPr>
-                <w:rFonts w:ascii="Arial" w:hAnsi="Arial" w:cs="Arial"/>
-                <w:color w:val="000000"/>
-                <w:sz w:val="20"/>
-                <w:szCs w:val="16"/>
-              </w:rPr>
-            </w:pPr>
-          </w:p>
-        </w:tc>
-        <w:tc>
-          <w:tcPr>
-            <w:tcW w:w="1499" w:type="dxa"/>
-            <w:gridSpan w:val="3"/>
-            <w:tcBorders>
-              <w:top w:val="nil"/>
-              <w:left w:val="nil"/>
-              <w:bottom w:val="nil"/>
-              <w:right w:val="nil"/>
-            </w:tcBorders>
-            <w:shd w:val="clear" w:color="auto" w:fill="auto"/>
-            <w:noWrap/>
-            <w:hideMark/>
-          </w:tcPr>
-          <w:p>
-            <w:pPr>
-              <w:spacing w:line="240" w:lineRule="auto"/>
-              <w:rPr>
-                <w:rFonts w:ascii="Arial" w:hAnsi="Arial" w:cs="Arial"/>
-                <w:color w:val="000000"/>
-                <w:sz w:val="20"/>
-                <w:szCs w:val="16"/>
-              </w:rPr>
-            </w:pPr>
-          </w:p>
-        </w:tc>
-        <w:tc>
-          <w:tcPr>
-            <w:tcW w:w="2903" w:type="dxa"/>
-            <w:gridSpan w:val="2"/>
-            <w:tcBorders>
-              <w:top w:val="nil"/>
-              <w:left w:val="nil"/>
-              <w:bottom w:val="nil"/>
-              <w:right w:val="nil"/>
-            </w:tcBorders>
-            <w:shd w:val="clear" w:color="auto" w:fill="auto"/>
-            <w:noWrap/>
-            <w:hideMark/>
-          </w:tcPr>
-          <w:p>
-            <w:pPr>
-              <w:spacing w:line="240" w:lineRule="auto"/>
-              <w:rPr>
-                <w:rFonts w:ascii="Arial" w:hAnsi="Arial" w:cs="Arial"/>
-                <w:color w:val="000000"/>
-                <w:sz w:val="20"/>
-                <w:szCs w:val="16"/>
-              </w:rPr>
-            </w:pPr>
-          </w:p>
-        </w:tc>
-      </w:tr>
-      <w:tr>
-        <w:trPr>
-          <w:jc w:val="center"/>
-        </w:trPr>
-        <w:tc>
-          <w:tcPr>
-            <w:tcW w:w="1936" w:type="dxa"/>
-            <w:gridSpan w:val="2"/>
-            <w:tcBorders>
-              <w:top w:val="nil"/>
-              <w:left w:val="nil"/>
-              <w:bottom w:val="nil"/>
-              <w:right w:val="nil"/>
-            </w:tcBorders>
-            <w:shd w:val="clear" w:color="auto" w:fill="auto"/>
-            <w:noWrap/>
-          </w:tcPr>
-          <w:p>
-            <w:pPr>
-              <w:spacing w:line="240" w:lineRule="auto"/>
-              <w:rPr>
-                <w:rFonts w:ascii="Arial" w:hAnsi="Arial" w:cs="Arial"/>
-                <w:color w:val="000000"/>
-                <w:sz w:val="20"/>
-                <w:szCs w:val="16"/>
-              </w:rPr>
-            </w:pPr>
+              <w:t>Em visibilidade:</w:t>
+            </w:r>
           </w:p>
         </w:tc>
         <w:tc>
@@ -11484,6 +11130,7 @@
             </w:tcBorders>
             <w:shd w:val="clear" w:color="auto" w:fill="auto"/>
             <w:noWrap/>
+            <w:hideMark/>
           </w:tcPr>
           <w:p>
             <w:pPr>
@@ -11502,7 +11149,43 @@
                 <w:sz w:val="20"/>
                 <w:szCs w:val="16"/>
               </w:rPr>
-              <w:t>DES =&gt; Desempenho</w:t>
+              <w:t>O =</w:t>
+            </w:r>
+            <w:proofErr w:type="gramStart"/>
+            <w:r>
+              <w:rPr>
+                <w:rFonts w:ascii="Arial" w:hAnsi="Arial" w:cs="Arial"/>
+                <w:color w:val="000000"/>
+                <w:sz w:val="20"/>
+                <w:szCs w:val="16"/>
+              </w:rPr>
+              <w:t>&gt; Oculto</w:t>
+            </w:r>
+            <w:proofErr w:type="gramEnd"/>
+            <w:r>
+              <w:rPr>
+                <w:rFonts w:ascii="Arial" w:hAnsi="Arial" w:cs="Arial"/>
+                <w:color w:val="000000"/>
+                <w:sz w:val="20"/>
+                <w:szCs w:val="16"/>
+              </w:rPr>
+              <w:t xml:space="preserve"> </w:t>
+            </w:r>
+            <w:r>
+              <w:rPr>
+                <w:rFonts w:ascii="Arial" w:hAnsi="Arial" w:cs="Arial"/>
+                <w:sz w:val="20"/>
+                <w:szCs w:val="16"/>
+              </w:rPr>
+              <w:t xml:space="preserve">/ </w:t>
+            </w:r>
+            <w:r>
+              <w:rPr>
+                <w:rFonts w:ascii="Arial" w:hAnsi="Arial" w:cs="Arial"/>
+                <w:sz w:val="20"/>
+                <w:szCs w:val="16"/>
+              </w:rPr>
+              <w:t>E =&gt; Visível</w:t>
             </w:r>
           </w:p>
         </w:tc>
@@ -11510,13 +11193,12 @@
           <w:tcPr>
             <w:tcW w:w="310" w:type="dxa"/>
             <w:tcBorders>
-              <w:top w:val="nil"/>
-              <w:left w:val="nil"/>
-              <w:bottom w:val="nil"/>
-              <w:right w:val="nil"/>
+              <w:left w:val="single" w:sz="4" w:space="0" w:color="auto"/>
+              <w:right w:val="single" w:sz="4" w:space="0" w:color="auto"/>
             </w:tcBorders>
             <w:shd w:val="clear" w:color="auto" w:fill="auto"/>
             <w:noWrap/>
+            <w:hideMark/>
           </w:tcPr>
           <w:p>
             <w:pPr>
@@ -11536,24 +11218,38 @@
             <w:tcW w:w="1499" w:type="dxa"/>
             <w:gridSpan w:val="3"/>
             <w:tcBorders>
-              <w:top w:val="nil"/>
-              <w:left w:val="nil"/>
-              <w:bottom w:val="nil"/>
-              <w:right w:val="nil"/>
+              <w:top w:val="single" w:sz="4" w:space="0" w:color="auto"/>
+              <w:left w:val="single" w:sz="4" w:space="0" w:color="auto"/>
+              <w:bottom w:val="single" w:sz="4" w:space="0" w:color="auto"/>
+              <w:right w:val="single" w:sz="4" w:space="0" w:color="auto"/>
             </w:tcBorders>
             <w:shd w:val="clear" w:color="auto" w:fill="auto"/>
             <w:noWrap/>
-          </w:tcPr>
-          <w:p>
-            <w:pPr>
-              <w:spacing w:line="240" w:lineRule="auto"/>
-              <w:rPr>
-                <w:rFonts w:ascii="Arial" w:hAnsi="Arial" w:cs="Arial"/>
+            <w:hideMark/>
+          </w:tcPr>
+          <w:p>
+            <w:pPr>
+              <w:spacing w:line="240" w:lineRule="auto"/>
+              <w:rPr>
+                <w:rFonts w:ascii="Arial" w:hAnsi="Arial" w:cs="Arial"/>
+                <w:b/>
+                <w:bCs/>
                 <w:color w:val="000000"/>
                 <w:sz w:val="20"/>
                 <w:szCs w:val="16"/>
               </w:rPr>
             </w:pPr>
+            <w:r>
+              <w:rPr>
+                <w:rFonts w:ascii="Arial" w:hAnsi="Arial" w:cs="Arial"/>
+                <w:b/>
+                <w:bCs/>
+                <w:color w:val="000000"/>
+                <w:sz w:val="20"/>
+                <w:szCs w:val="16"/>
+              </w:rPr>
+              <w:t>Em Atributo:</w:t>
+            </w:r>
           </w:p>
         </w:tc>
         <w:tc>
@@ -11561,11 +11257,455 @@
             <w:tcW w:w="2903" w:type="dxa"/>
             <w:gridSpan w:val="2"/>
             <w:tcBorders>
-              <w:top w:val="nil"/>
-              <w:left w:val="nil"/>
-              <w:bottom w:val="nil"/>
-              <w:right w:val="nil"/>
+              <w:top w:val="single" w:sz="4" w:space="0" w:color="auto"/>
+              <w:left w:val="single" w:sz="4" w:space="0" w:color="auto"/>
+              <w:bottom w:val="single" w:sz="4" w:space="0" w:color="auto"/>
+              <w:right w:val="single" w:sz="4" w:space="0" w:color="auto"/>
             </w:tcBorders>
+            <w:shd w:val="clear" w:color="auto" w:fill="auto"/>
+            <w:noWrap/>
+            <w:hideMark/>
+          </w:tcPr>
+          <w:p>
+            <w:pPr>
+              <w:spacing w:line="240" w:lineRule="auto"/>
+              <w:rPr>
+                <w:rFonts w:ascii="Arial" w:hAnsi="Arial" w:cs="Arial"/>
+                <w:color w:val="000000"/>
+                <w:sz w:val="20"/>
+                <w:szCs w:val="16"/>
+              </w:rPr>
+            </w:pPr>
+            <w:r>
+              <w:rPr>
+                <w:rFonts w:ascii="Arial" w:hAnsi="Arial" w:cs="Arial"/>
+                <w:color w:val="000000"/>
+                <w:sz w:val="20"/>
+                <w:szCs w:val="16"/>
+              </w:rPr>
+              <w:t>O=</w:t>
+            </w:r>
+            <w:proofErr w:type="gramStart"/>
+            <w:r>
+              <w:rPr>
+                <w:rFonts w:ascii="Arial" w:hAnsi="Arial" w:cs="Arial"/>
+                <w:color w:val="000000"/>
+                <w:sz w:val="20"/>
+                <w:szCs w:val="16"/>
+              </w:rPr>
+              <w:t>&gt;Obrigatório</w:t>
+            </w:r>
+            <w:proofErr w:type="gramEnd"/>
+          </w:p>
+        </w:tc>
+      </w:tr>
+      <w:tr>
+        <w:trPr>
+          <w:jc w:val="center"/>
+        </w:trPr>
+        <w:tc>
+          <w:tcPr>
+            <w:tcW w:w="1936" w:type="dxa"/>
+            <w:gridSpan w:val="2"/>
+            <w:tcBorders>
+              <w:top w:val="single" w:sz="4" w:space="0" w:color="auto"/>
+              <w:left w:val="single" w:sz="4" w:space="0" w:color="auto"/>
+              <w:bottom w:val="single" w:sz="4" w:space="0" w:color="auto"/>
+              <w:right w:val="single" w:sz="4" w:space="0" w:color="auto"/>
+            </w:tcBorders>
+            <w:shd w:val="clear" w:color="auto" w:fill="auto"/>
+            <w:noWrap/>
+            <w:hideMark/>
+          </w:tcPr>
+          <w:p>
+            <w:pPr>
+              <w:spacing w:line="240" w:lineRule="auto"/>
+              <w:rPr>
+                <w:rFonts w:ascii="Arial" w:hAnsi="Arial" w:cs="Arial"/>
+                <w:color w:val="000000"/>
+                <w:sz w:val="20"/>
+                <w:szCs w:val="16"/>
+              </w:rPr>
+            </w:pPr>
+            <w:r>
+              <w:rPr>
+                <w:rFonts w:ascii="Arial" w:hAnsi="Arial" w:cs="Arial"/>
+                <w:b/>
+                <w:bCs/>
+                <w:color w:val="000000"/>
+                <w:sz w:val="20"/>
+                <w:szCs w:val="20"/>
+              </w:rPr>
+              <w:t>Em Categoria:</w:t>
+            </w:r>
+          </w:p>
+        </w:tc>
+        <w:tc>
+          <w:tcPr>
+            <w:tcW w:w="4167" w:type="dxa"/>
+            <w:gridSpan w:val="2"/>
+            <w:tcBorders>
+              <w:top w:val="single" w:sz="4" w:space="0" w:color="auto"/>
+              <w:left w:val="single" w:sz="4" w:space="0" w:color="auto"/>
+              <w:bottom w:val="single" w:sz="4" w:space="0" w:color="auto"/>
+              <w:right w:val="single" w:sz="4" w:space="0" w:color="auto"/>
+            </w:tcBorders>
+            <w:shd w:val="clear" w:color="auto" w:fill="auto"/>
+            <w:noWrap/>
+            <w:hideMark/>
+          </w:tcPr>
+          <w:p>
+            <w:pPr>
+              <w:spacing w:line="240" w:lineRule="auto"/>
+              <w:rPr>
+                <w:rFonts w:ascii="Arial" w:hAnsi="Arial" w:cs="Arial"/>
+                <w:sz w:val="20"/>
+                <w:szCs w:val="16"/>
+              </w:rPr>
+            </w:pPr>
+            <w:r>
+              <w:rPr>
+                <w:rFonts w:ascii="Arial" w:hAnsi="Arial" w:cs="Arial"/>
+                <w:color w:val="000000"/>
+                <w:sz w:val="20"/>
+                <w:szCs w:val="16"/>
+              </w:rPr>
+              <w:t>TF =&gt; Tolerância a Falhas</w:t>
+            </w:r>
+          </w:p>
+        </w:tc>
+        <w:tc>
+          <w:tcPr>
+            <w:tcW w:w="310" w:type="dxa"/>
+            <w:tcBorders>
+              <w:left w:val="single" w:sz="4" w:space="0" w:color="auto"/>
+            </w:tcBorders>
+            <w:shd w:val="clear" w:color="auto" w:fill="auto"/>
+            <w:noWrap/>
+            <w:hideMark/>
+          </w:tcPr>
+          <w:p>
+            <w:pPr>
+              <w:spacing w:line="240" w:lineRule="auto"/>
+              <w:jc w:val="center"/>
+              <w:rPr>
+                <w:rFonts w:ascii="Arial" w:hAnsi="Arial" w:cs="Arial"/>
+                <w:color w:val="000000"/>
+                <w:sz w:val="20"/>
+                <w:szCs w:val="16"/>
+              </w:rPr>
+            </w:pPr>
+          </w:p>
+        </w:tc>
+        <w:tc>
+          <w:tcPr>
+            <w:tcW w:w="1499" w:type="dxa"/>
+            <w:gridSpan w:val="3"/>
+            <w:tcBorders>
+              <w:right w:val="single" w:sz="4" w:space="0" w:color="auto"/>
+            </w:tcBorders>
+            <w:shd w:val="clear" w:color="auto" w:fill="auto"/>
+            <w:noWrap/>
+            <w:hideMark/>
+          </w:tcPr>
+          <w:p>
+            <w:pPr>
+              <w:spacing w:line="240" w:lineRule="auto"/>
+              <w:rPr>
+                <w:rFonts w:ascii="Arial" w:hAnsi="Arial" w:cs="Arial"/>
+                <w:color w:val="000000"/>
+                <w:sz w:val="20"/>
+                <w:szCs w:val="16"/>
+              </w:rPr>
+            </w:pPr>
+          </w:p>
+        </w:tc>
+        <w:tc>
+          <w:tcPr>
+            <w:tcW w:w="2903" w:type="dxa"/>
+            <w:gridSpan w:val="2"/>
+            <w:tcBorders>
+              <w:top w:val="single" w:sz="4" w:space="0" w:color="auto"/>
+              <w:left w:val="single" w:sz="4" w:space="0" w:color="auto"/>
+              <w:bottom w:val="single" w:sz="4" w:space="0" w:color="auto"/>
+              <w:right w:val="single" w:sz="4" w:space="0" w:color="auto"/>
+            </w:tcBorders>
+            <w:shd w:val="clear" w:color="auto" w:fill="auto"/>
+            <w:noWrap/>
+            <w:hideMark/>
+          </w:tcPr>
+          <w:p>
+            <w:pPr>
+              <w:spacing w:line="240" w:lineRule="auto"/>
+              <w:rPr>
+                <w:rFonts w:ascii="Arial" w:hAnsi="Arial" w:cs="Arial"/>
+                <w:color w:val="000000"/>
+                <w:sz w:val="20"/>
+                <w:szCs w:val="16"/>
+              </w:rPr>
+            </w:pPr>
+            <w:r>
+              <w:rPr>
+                <w:rFonts w:ascii="Arial" w:hAnsi="Arial" w:cs="Arial"/>
+                <w:color w:val="000000"/>
+                <w:sz w:val="20"/>
+                <w:szCs w:val="16"/>
+              </w:rPr>
+              <w:t>D</w:t>
+            </w:r>
+            <w:r>
+              <w:rPr>
+                <w:rFonts w:ascii="Arial" w:hAnsi="Arial" w:cs="Arial"/>
+                <w:color w:val="000000"/>
+                <w:sz w:val="20"/>
+                <w:szCs w:val="16"/>
+              </w:rPr>
+              <w:t>=</w:t>
+            </w:r>
+            <w:proofErr w:type="gramStart"/>
+            <w:r>
+              <w:rPr>
+                <w:rFonts w:ascii="Arial" w:hAnsi="Arial" w:cs="Arial"/>
+                <w:color w:val="000000"/>
+                <w:sz w:val="20"/>
+                <w:szCs w:val="16"/>
+              </w:rPr>
+              <w:t>&gt;Desejável</w:t>
+            </w:r>
+            <w:proofErr w:type="gramEnd"/>
+          </w:p>
+        </w:tc>
+      </w:tr>
+      <w:tr>
+        <w:trPr>
+          <w:jc w:val="center"/>
+        </w:trPr>
+        <w:tc>
+          <w:tcPr>
+            <w:tcW w:w="1936" w:type="dxa"/>
+            <w:gridSpan w:val="2"/>
+            <w:tcBorders>
+              <w:top w:val="single" w:sz="4" w:space="0" w:color="auto"/>
+              <w:right w:val="single" w:sz="4" w:space="0" w:color="auto"/>
+            </w:tcBorders>
+            <w:shd w:val="clear" w:color="auto" w:fill="auto"/>
+            <w:noWrap/>
+          </w:tcPr>
+          <w:p>
+            <w:pPr>
+              <w:spacing w:line="240" w:lineRule="auto"/>
+              <w:rPr>
+                <w:rFonts w:ascii="Arial" w:hAnsi="Arial" w:cs="Arial"/>
+                <w:color w:val="000000"/>
+                <w:sz w:val="20"/>
+                <w:szCs w:val="16"/>
+              </w:rPr>
+            </w:pPr>
+          </w:p>
+        </w:tc>
+        <w:tc>
+          <w:tcPr>
+            <w:tcW w:w="4167" w:type="dxa"/>
+            <w:gridSpan w:val="2"/>
+            <w:tcBorders>
+              <w:top w:val="single" w:sz="4" w:space="0" w:color="auto"/>
+              <w:left w:val="single" w:sz="4" w:space="0" w:color="auto"/>
+              <w:bottom w:val="single" w:sz="4" w:space="0" w:color="auto"/>
+              <w:right w:val="single" w:sz="4" w:space="0" w:color="auto"/>
+            </w:tcBorders>
+            <w:shd w:val="clear" w:color="auto" w:fill="auto"/>
+            <w:noWrap/>
+          </w:tcPr>
+          <w:p>
+            <w:pPr>
+              <w:spacing w:line="240" w:lineRule="auto"/>
+              <w:rPr>
+                <w:rFonts w:ascii="Arial" w:hAnsi="Arial" w:cs="Arial"/>
+                <w:color w:val="000000"/>
+                <w:sz w:val="20"/>
+                <w:szCs w:val="16"/>
+              </w:rPr>
+            </w:pPr>
+            <w:r>
+              <w:rPr>
+                <w:rFonts w:ascii="Arial" w:hAnsi="Arial" w:cs="Arial"/>
+                <w:color w:val="000000"/>
+                <w:sz w:val="20"/>
+                <w:szCs w:val="16"/>
+              </w:rPr>
+              <w:t>DES =&gt; Desempenho</w:t>
+            </w:r>
+          </w:p>
+        </w:tc>
+        <w:tc>
+          <w:tcPr>
+            <w:tcW w:w="310" w:type="dxa"/>
+            <w:tcBorders>
+              <w:left w:val="single" w:sz="4" w:space="0" w:color="auto"/>
+            </w:tcBorders>
+            <w:shd w:val="clear" w:color="auto" w:fill="auto"/>
+            <w:noWrap/>
+          </w:tcPr>
+          <w:p>
+            <w:pPr>
+              <w:spacing w:line="240" w:lineRule="auto"/>
+              <w:jc w:val="center"/>
+              <w:rPr>
+                <w:rFonts w:ascii="Arial" w:hAnsi="Arial" w:cs="Arial"/>
+                <w:color w:val="000000"/>
+                <w:sz w:val="20"/>
+                <w:szCs w:val="16"/>
+              </w:rPr>
+            </w:pPr>
+          </w:p>
+        </w:tc>
+        <w:tc>
+          <w:tcPr>
+            <w:tcW w:w="1499" w:type="dxa"/>
+            <w:gridSpan w:val="3"/>
+            <w:shd w:val="clear" w:color="auto" w:fill="auto"/>
+            <w:noWrap/>
+          </w:tcPr>
+          <w:p>
+            <w:pPr>
+              <w:spacing w:line="240" w:lineRule="auto"/>
+              <w:rPr>
+                <w:rFonts w:ascii="Arial" w:hAnsi="Arial" w:cs="Arial"/>
+                <w:color w:val="000000"/>
+                <w:sz w:val="20"/>
+                <w:szCs w:val="16"/>
+              </w:rPr>
+            </w:pPr>
+          </w:p>
+        </w:tc>
+        <w:tc>
+          <w:tcPr>
+            <w:tcW w:w="2903" w:type="dxa"/>
+            <w:gridSpan w:val="2"/>
+            <w:tcBorders>
+              <w:top w:val="single" w:sz="4" w:space="0" w:color="auto"/>
+            </w:tcBorders>
+            <w:shd w:val="clear" w:color="auto" w:fill="auto"/>
+            <w:noWrap/>
+          </w:tcPr>
+          <w:p>
+            <w:pPr>
+              <w:spacing w:line="240" w:lineRule="auto"/>
+              <w:rPr>
+                <w:rFonts w:ascii="Arial" w:hAnsi="Arial" w:cs="Arial"/>
+                <w:color w:val="000000"/>
+                <w:sz w:val="20"/>
+                <w:szCs w:val="16"/>
+              </w:rPr>
+            </w:pPr>
+          </w:p>
+        </w:tc>
+      </w:tr>
+      <w:tr>
+        <w:trPr>
+          <w:jc w:val="center"/>
+        </w:trPr>
+        <w:tc>
+          <w:tcPr>
+            <w:tcW w:w="1936" w:type="dxa"/>
+            <w:gridSpan w:val="2"/>
+            <w:tcBorders>
+              <w:right w:val="single" w:sz="4" w:space="0" w:color="auto"/>
+            </w:tcBorders>
+            <w:shd w:val="clear" w:color="auto" w:fill="auto"/>
+            <w:noWrap/>
+          </w:tcPr>
+          <w:p>
+            <w:pPr>
+              <w:spacing w:line="240" w:lineRule="auto"/>
+              <w:rPr>
+                <w:rFonts w:ascii="Arial" w:hAnsi="Arial" w:cs="Arial"/>
+                <w:color w:val="000000"/>
+                <w:sz w:val="20"/>
+                <w:szCs w:val="16"/>
+              </w:rPr>
+            </w:pPr>
+          </w:p>
+        </w:tc>
+        <w:tc>
+          <w:tcPr>
+            <w:tcW w:w="4167" w:type="dxa"/>
+            <w:gridSpan w:val="2"/>
+            <w:tcBorders>
+              <w:top w:val="single" w:sz="4" w:space="0" w:color="auto"/>
+              <w:left w:val="single" w:sz="4" w:space="0" w:color="auto"/>
+              <w:bottom w:val="single" w:sz="4" w:space="0" w:color="auto"/>
+              <w:right w:val="single" w:sz="4" w:space="0" w:color="auto"/>
+            </w:tcBorders>
+            <w:shd w:val="clear" w:color="auto" w:fill="auto"/>
+            <w:noWrap/>
+          </w:tcPr>
+          <w:p>
+            <w:pPr>
+              <w:spacing w:line="240" w:lineRule="auto"/>
+              <w:rPr>
+                <w:rFonts w:ascii="Arial" w:hAnsi="Arial" w:cs="Arial"/>
+                <w:color w:val="000000"/>
+                <w:sz w:val="20"/>
+                <w:szCs w:val="16"/>
+              </w:rPr>
+            </w:pPr>
+            <w:r>
+              <w:rPr>
+                <w:rFonts w:ascii="Arial" w:hAnsi="Arial" w:cs="Arial"/>
+                <w:color w:val="000000"/>
+                <w:sz w:val="20"/>
+                <w:szCs w:val="16"/>
+              </w:rPr>
+              <w:t>TBD =&gt; Transação em Banco de Dados</w:t>
+            </w:r>
+          </w:p>
+        </w:tc>
+        <w:tc>
+          <w:tcPr>
+            <w:tcW w:w="310" w:type="dxa"/>
+            <w:tcBorders>
+              <w:left w:val="single" w:sz="4" w:space="0" w:color="auto"/>
+            </w:tcBorders>
+            <w:shd w:val="clear" w:color="auto" w:fill="auto"/>
+            <w:noWrap/>
+          </w:tcPr>
+          <w:p>
+            <w:pPr>
+              <w:spacing w:line="240" w:lineRule="auto"/>
+              <w:jc w:val="center"/>
+              <w:rPr>
+                <w:rFonts w:ascii="Arial" w:hAnsi="Arial" w:cs="Arial"/>
+                <w:color w:val="000000"/>
+                <w:sz w:val="20"/>
+                <w:szCs w:val="16"/>
+              </w:rPr>
+            </w:pPr>
+          </w:p>
+        </w:tc>
+        <w:tc>
+          <w:tcPr>
+            <w:tcW w:w="1499" w:type="dxa"/>
+            <w:gridSpan w:val="3"/>
+            <w:shd w:val="clear" w:color="auto" w:fill="auto"/>
+            <w:noWrap/>
+          </w:tcPr>
+          <w:p>
+            <w:pPr>
+              <w:spacing w:line="240" w:lineRule="auto"/>
+              <w:rPr>
+                <w:rFonts w:ascii="Arial" w:hAnsi="Arial" w:cs="Arial"/>
+                <w:color w:val="000000"/>
+                <w:sz w:val="20"/>
+                <w:szCs w:val="16"/>
+              </w:rPr>
+            </w:pPr>
+          </w:p>
+        </w:tc>
+        <w:tc>
+          <w:tcPr>
+            <w:tcW w:w="2903" w:type="dxa"/>
+            <w:gridSpan w:val="2"/>
             <w:shd w:val="clear" w:color="auto" w:fill="auto"/>
             <w:noWrap/>
           </w:tcPr>
@@ -11594,23 +11734,12 @@
           <w:color w:val="000000"/>
         </w:rPr>
       </w:pPr>
-    </w:p>
-    <w:p>
-      <w:pPr>
-        <w:widowControl w:val="0"/>
-        <w:autoSpaceDE w:val="0"/>
-        <w:autoSpaceDN w:val="0"/>
-        <w:adjustRightInd w:val="0"/>
-        <w:rPr>
-          <w:rFonts w:ascii="Arial" w:hAnsi="Arial" w:cs="Arial"/>
-          <w:color w:val="000000"/>
-        </w:rPr>
-      </w:pPr>
-      <w:r>
-        <w:rPr>
-          <w:rFonts w:ascii="Arial" w:hAnsi="Arial" w:cs="Arial"/>
-          <w:color w:val="000000"/>
-        </w:rPr>
+      <w:r>
+        <w:rPr>
+          <w:rFonts w:ascii="Arial" w:hAnsi="Arial" w:cs="Arial"/>
+          <w:color w:val="000000"/>
+        </w:rPr>
+        <w:lastRenderedPageBreak/>
         <w:t xml:space="preserve">2.3 Características do Usuário </w:t>
       </w:r>
     </w:p>
@@ -11732,21 +11861,7 @@
         <w:rPr>
           <w:rFonts w:ascii="Arial" w:hAnsi="Arial" w:cs="Arial"/>
         </w:rPr>
-        <w:t xml:space="preserve"> ou superior, que suportem o Google </w:t>
-      </w:r>
-      <w:proofErr w:type="spellStart"/>
-      <w:r>
-        <w:rPr>
-          <w:rFonts w:ascii="Arial" w:hAnsi="Arial" w:cs="Arial"/>
-        </w:rPr>
-        <w:t>Chrome</w:t>
-      </w:r>
-      <w:proofErr w:type="spellEnd"/>
-      <w:r>
-        <w:rPr>
-          <w:rFonts w:ascii="Arial" w:hAnsi="Arial" w:cs="Arial"/>
-        </w:rPr>
-        <w:t xml:space="preserve"> v26.0</w:t>
+        <w:t xml:space="preserve"> ou superior, que suportem o Google Chrome v26.0</w:t>
       </w:r>
       <w:proofErr w:type="gramStart"/>
       <w:r>
@@ -11816,6 +11931,16 @@
     </w:p>
     <w:p>
       <w:pPr>
+        <w:spacing w:line="240" w:lineRule="auto"/>
+        <w:rPr>
+          <w:rFonts w:ascii="Arial" w:hAnsi="Arial" w:cs="Arial"/>
+          <w:b/>
+          <w:color w:val="000000"/>
+        </w:rPr>
+      </w:pPr>
+    </w:p>
+    <w:p>
+      <w:pPr>
         <w:widowControl w:val="0"/>
         <w:autoSpaceDE w:val="0"/>
         <w:autoSpaceDN w:val="0"/>
@@ -11826,15 +11951,15 @@
           <w:b/>
           <w:color w:val="000000"/>
         </w:rPr>
-      </w:pPr>
-      <w:r>
-        <w:rPr>
-          <w:rFonts w:ascii="Arial" w:hAnsi="Arial" w:cs="Arial"/>
-          <w:b/>
-          <w:color w:val="000000"/>
-        </w:rPr>
-        <w:t xml:space="preserve">3 – REQUISITOS ESPECÌFICOS </w:t>
-      </w:r>
+        <w:sectPr>
+          <w:headerReference w:type="default" r:id="rId11"/>
+          <w:footerReference w:type="default" r:id="rId12"/>
+          <w:pgSz w:w="12240" w:h="15840"/>
+          <w:pgMar w:top="1644" w:right="1134" w:bottom="1134" w:left="1701" w:header="709" w:footer="709" w:gutter="0"/>
+          <w:cols w:space="708"/>
+          <w:docGrid w:linePitch="360"/>
+        </w:sectPr>
+      </w:pPr>
     </w:p>
     <w:p>
       <w:pPr>
@@ -11842,40 +11967,21 @@
         <w:autoSpaceDE w:val="0"/>
         <w:autoSpaceDN w:val="0"/>
         <w:adjustRightInd w:val="0"/>
-        <w:rPr>
-          <w:rFonts w:ascii="Arial" w:hAnsi="Arial" w:cs="Arial"/>
-          <w:color w:val="000000"/>
-        </w:rPr>
-      </w:pPr>
-      <w:r>
-        <w:rPr>
-          <w:rFonts w:ascii="Arial" w:hAnsi="Arial" w:cs="Arial"/>
-          <w:color w:val="000000"/>
-        </w:rPr>
-        <w:t xml:space="preserve">3.1 Diagrama de Casos de Uso </w:t>
-      </w:r>
-      <w:r>
-        <w:rPr>
-          <w:rFonts w:ascii="Arial" w:hAnsi="Arial" w:cs="Arial"/>
-          <w:color w:val="000000"/>
-        </w:rPr>
-        <w:t xml:space="preserve"> </w:t>
-      </w:r>
-    </w:p>
-    <w:p>
-      <w:pPr>
-        <w:spacing w:line="240" w:lineRule="auto"/>
-        <w:rPr>
-          <w:rFonts w:ascii="Arial" w:hAnsi="Arial" w:cs="Arial"/>
-          <w:color w:val="000000"/>
-        </w:rPr>
-      </w:pPr>
-      <w:r>
-        <w:rPr>
-          <w:rFonts w:ascii="Arial" w:hAnsi="Arial" w:cs="Arial"/>
-          <w:color w:val="000000"/>
-        </w:rPr>
-        <w:br w:type="page"/>
+        <w:outlineLvl w:val="0"/>
+        <w:rPr>
+          <w:rFonts w:ascii="Arial" w:hAnsi="Arial" w:cs="Arial"/>
+          <w:b/>
+          <w:color w:val="000000"/>
+        </w:rPr>
+      </w:pPr>
+      <w:r>
+        <w:rPr>
+          <w:rFonts w:ascii="Arial" w:hAnsi="Arial" w:cs="Arial"/>
+          <w:b/>
+          <w:color w:val="000000"/>
+        </w:rPr>
+        <w:lastRenderedPageBreak/>
+        <w:t xml:space="preserve">3 – REQUISITOS ESPECÌFICOS </w:t>
       </w:r>
     </w:p>
     <w:p>
@@ -11884,7 +11990,105 @@
         <w:autoSpaceDE w:val="0"/>
         <w:autoSpaceDN w:val="0"/>
         <w:adjustRightInd w:val="0"/>
-        <w:ind w:firstLine="709"/>
+        <w:rPr>
+          <w:rFonts w:ascii="Arial" w:hAnsi="Arial" w:cs="Arial"/>
+          <w:color w:val="000000"/>
+        </w:rPr>
+      </w:pPr>
+      <w:r>
+        <w:rPr>
+          <w:rFonts w:ascii="Arial" w:hAnsi="Arial" w:cs="Arial"/>
+          <w:color w:val="000000"/>
+        </w:rPr>
+        <w:t xml:space="preserve">3.1 Diagrama de Casos de Uso </w:t>
+      </w:r>
+      <w:r>
+        <w:rPr>
+          <w:rFonts w:ascii="Arial" w:hAnsi="Arial" w:cs="Arial"/>
+          <w:color w:val="000000"/>
+        </w:rPr>
+        <w:t xml:space="preserve"> </w:t>
+      </w:r>
+    </w:p>
+    <w:p>
+      <w:pPr>
+        <w:widowControl w:val="0"/>
+        <w:autoSpaceDE w:val="0"/>
+        <w:autoSpaceDN w:val="0"/>
+        <w:adjustRightInd w:val="0"/>
+        <w:jc w:val="center"/>
+        <w:rPr>
+          <w:rFonts w:ascii="Arial" w:hAnsi="Arial" w:cs="Arial"/>
+          <w:color w:val="000000"/>
+        </w:rPr>
+        <w:sectPr>
+          <w:pgSz w:w="15840" w:h="12240" w:orient="landscape"/>
+          <w:pgMar w:top="1701" w:right="1644" w:bottom="1134" w:left="1134" w:header="709" w:footer="709" w:gutter="0"/>
+          <w:cols w:space="708"/>
+          <w:docGrid w:linePitch="360"/>
+        </w:sectPr>
+      </w:pPr>
+      <w:r>
+        <w:rPr>
+          <w:rFonts w:ascii="Arial" w:hAnsi="Arial" w:cs="Arial"/>
+          <w:noProof/>
+          <w:color w:val="000000"/>
+        </w:rPr>
+        <w:drawing>
+          <wp:inline distT="0" distB="0" distL="0" distR="0" wp14:anchorId="6555E815" wp14:editId="5FE56B60">
+            <wp:extent cx="6343200" cy="5396400"/>
+            <wp:effectExtent l="0" t="0" r="635" b="0"/>
+            <wp:docPr id="9" name="Imagem 9" descr="C:\Users\gilberto\AppData\Local\Microsoft\Windows\INetCache\Content.Word\UseCase.png"/>
+            <wp:cNvGraphicFramePr>
+              <a:graphicFrameLocks xmlns:a="http://schemas.openxmlformats.org/drawingml/2006/main" noChangeAspect="1"/>
+            </wp:cNvGraphicFramePr>
+            <a:graphic xmlns:a="http://schemas.openxmlformats.org/drawingml/2006/main">
+              <a:graphicData uri="http://schemas.openxmlformats.org/drawingml/2006/picture">
+                <pic:pic xmlns:pic="http://schemas.openxmlformats.org/drawingml/2006/picture">
+                  <pic:nvPicPr>
+                    <pic:cNvPr id="0" name="Picture 2" descr="C:\Users\gilberto\AppData\Local\Microsoft\Windows\INetCache\Content.Word\UseCase.png"/>
+                    <pic:cNvPicPr>
+                      <a:picLocks noChangeAspect="1" noChangeArrowheads="1"/>
+                    </pic:cNvPicPr>
+                  </pic:nvPicPr>
+                  <pic:blipFill>
+                    <a:blip r:embed="rId13">
+                      <a:extLst>
+                        <a:ext uri="{28A0092B-C50C-407E-A947-70E740481C1C}">
+                          <a14:useLocalDpi xmlns:a14="http://schemas.microsoft.com/office/drawing/2010/main" val="0"/>
+                        </a:ext>
+                      </a:extLst>
+                    </a:blip>
+                    <a:srcRect/>
+                    <a:stretch>
+                      <a:fillRect/>
+                    </a:stretch>
+                  </pic:blipFill>
+                  <pic:spPr bwMode="auto">
+                    <a:xfrm>
+                      <a:off x="0" y="0"/>
+                      <a:ext cx="6343200" cy="5396400"/>
+                    </a:xfrm>
+                    <a:prstGeom prst="rect">
+                      <a:avLst/>
+                    </a:prstGeom>
+                    <a:noFill/>
+                    <a:ln>
+                      <a:noFill/>
+                    </a:ln>
+                  </pic:spPr>
+                </pic:pic>
+              </a:graphicData>
+            </a:graphic>
+          </wp:inline>
+        </w:drawing>
+      </w:r>
+      <w:bookmarkStart w:id="5" w:name="_GoBack"/>
+      <w:bookmarkEnd w:id="5"/>
+    </w:p>
+    <w:p>
+      <w:pPr>
+        <w:spacing w:line="240" w:lineRule="auto"/>
         <w:rPr>
           <w:rFonts w:ascii="Arial" w:hAnsi="Arial" w:cs="Arial"/>
           <w:color w:val="000000"/>
@@ -13482,8 +13686,6 @@
           <w:color w:val="000000"/>
         </w:rPr>
         <w:sectPr>
-          <w:headerReference w:type="default" r:id="rId11"/>
-          <w:footerReference w:type="default" r:id="rId12"/>
           <w:pgSz w:w="12240" w:h="15840"/>
           <w:pgMar w:top="1644" w:right="1134" w:bottom="1134" w:left="1701" w:header="709" w:footer="709" w:gutter="0"/>
           <w:cols w:space="708"/>
@@ -13552,7 +13754,7 @@
                     <pic:cNvPicPr/>
                   </pic:nvPicPr>
                   <pic:blipFill>
-                    <a:blip r:embed="rId13">
+                    <a:blip r:embed="rId14">
                       <a:extLst>
                         <a:ext uri="{28A0092B-C50C-407E-A947-70E740481C1C}">
                           <a14:useLocalDpi xmlns:a14="http://schemas.microsoft.com/office/drawing/2010/main" val="0"/>
@@ -13581,8 +13783,6 @@
           </wp:inline>
         </w:drawing>
       </w:r>
-      <w:bookmarkStart w:id="5" w:name="_GoBack"/>
-      <w:bookmarkEnd w:id="5"/>
     </w:p>
     <w:p>
       <w:pPr>
@@ -18092,16 +18292,8 @@
         <w:rPr>
           <w:rFonts w:ascii="Arial" w:hAnsi="Arial" w:cs="Arial"/>
         </w:rPr>
-        <w:t xml:space="preserve"> </w:t>
-      </w:r>
-      <w:proofErr w:type="spellStart"/>
-      <w:r>
-        <w:rPr>
-          <w:rFonts w:ascii="Arial" w:hAnsi="Arial" w:cs="Arial"/>
-        </w:rPr>
-        <w:t>Login</w:t>
-      </w:r>
-      <w:proofErr w:type="spellEnd"/>
+        <w:t xml:space="preserve"> Login</w:t>
+      </w:r>
     </w:p>
     <w:p>
       <w:pPr>
@@ -18137,7 +18329,7 @@
                     </pic:cNvPicPr>
                   </pic:nvPicPr>
                   <pic:blipFill>
-                    <a:blip r:embed="rId14">
+                    <a:blip r:embed="rId15">
                       <a:extLst>
                         <a:ext uri="{28A0092B-C50C-407E-A947-70E740481C1C}">
                           <a14:useLocalDpi xmlns:a14="http://schemas.microsoft.com/office/drawing/2010/main" val="0"/>
@@ -18256,153 +18448,6 @@
                 <pic:pic xmlns:pic="http://schemas.openxmlformats.org/drawingml/2006/picture">
                   <pic:nvPicPr>
                     <pic:cNvPr id="0" name="Picture 2" descr="prints/PrototypePrints/0.0.1%20Home.png"/>
-                    <pic:cNvPicPr>
-                      <a:picLocks noChangeAspect="1" noChangeArrowheads="1"/>
-                    </pic:cNvPicPr>
-                  </pic:nvPicPr>
-                  <pic:blipFill>
-                    <a:blip r:embed="rId15">
-                      <a:extLst>
-                        <a:ext uri="{28A0092B-C50C-407E-A947-70E740481C1C}">
-                          <a14:useLocalDpi xmlns:a14="http://schemas.microsoft.com/office/drawing/2010/main" val="0"/>
-                        </a:ext>
-                      </a:extLst>
-                    </a:blip>
-                    <a:srcRect/>
-                    <a:stretch>
-                      <a:fillRect/>
-                    </a:stretch>
-                  </pic:blipFill>
-                  <pic:spPr bwMode="auto">
-                    <a:xfrm>
-                      <a:off x="0" y="0"/>
-                      <a:ext cx="5040000" cy="3358800"/>
-                    </a:xfrm>
-                    <a:prstGeom prst="rect">
-                      <a:avLst/>
-                    </a:prstGeom>
-                    <a:noFill/>
-                    <a:ln>
-                      <a:noFill/>
-                    </a:ln>
-                  </pic:spPr>
-                </pic:pic>
-              </a:graphicData>
-            </a:graphic>
-          </wp:inline>
-        </w:drawing>
-      </w:r>
-    </w:p>
-    <w:p>
-      <w:pPr>
-        <w:spacing w:line="240" w:lineRule="auto"/>
-        <w:jc w:val="center"/>
-        <w:rPr>
-          <w:rFonts w:ascii="Arial" w:hAnsi="Arial" w:cs="Arial"/>
-        </w:rPr>
-      </w:pPr>
-      <w:r>
-        <w:rPr>
-          <w:rFonts w:ascii="Arial" w:hAnsi="Arial" w:cs="Arial"/>
-        </w:rPr>
-        <w:t>Fonte: Elaborado pelo autor</w:t>
-      </w:r>
-    </w:p>
-    <w:p>
-      <w:pPr>
-        <w:spacing w:line="240" w:lineRule="auto"/>
-        <w:rPr>
-          <w:rFonts w:ascii="Arial" w:hAnsi="Arial" w:cs="Arial"/>
-        </w:rPr>
-      </w:pPr>
-      <w:r>
-        <w:rPr>
-          <w:rFonts w:ascii="Arial" w:hAnsi="Arial" w:cs="Arial"/>
-        </w:rPr>
-        <w:br w:type="page"/>
-      </w:r>
-    </w:p>
-    <w:p>
-      <w:pPr>
-        <w:spacing w:line="240" w:lineRule="auto"/>
-        <w:jc w:val="center"/>
-        <w:rPr>
-          <w:rFonts w:ascii="Arial" w:hAnsi="Arial" w:cs="Arial"/>
-        </w:rPr>
-      </w:pPr>
-      <w:r>
-        <w:rPr>
-          <w:rFonts w:ascii="Arial" w:hAnsi="Arial" w:cs="Arial"/>
-        </w:rPr>
-        <w:lastRenderedPageBreak/>
-        <w:t xml:space="preserve">Figura x – </w:t>
-      </w:r>
-      <w:r>
-        <w:rPr>
-          <w:rFonts w:ascii="Arial" w:hAnsi="Arial" w:cs="Arial"/>
-        </w:rPr>
-        <w:t>T</w:t>
-      </w:r>
-      <w:r>
-        <w:rPr>
-          <w:rFonts w:ascii="Arial" w:hAnsi="Arial" w:cs="Arial"/>
-        </w:rPr>
-        <w:t>ela de</w:t>
-      </w:r>
-      <w:r>
-        <w:rPr>
-          <w:rFonts w:ascii="Arial" w:hAnsi="Arial" w:cs="Arial"/>
-        </w:rPr>
-        <w:t xml:space="preserve"> gerenciar associados i</w:t>
-      </w:r>
-      <w:r>
-        <w:rPr>
-          <w:rFonts w:ascii="Arial" w:hAnsi="Arial" w:cs="Arial"/>
-        </w:rPr>
-        <w:t>nternos</w:t>
-      </w:r>
-      <w:r>
-        <w:rPr>
-          <w:rFonts w:ascii="Arial" w:hAnsi="Arial" w:cs="Arial"/>
-        </w:rPr>
-        <w:t xml:space="preserve"> e e</w:t>
-      </w:r>
-      <w:r>
-        <w:rPr>
-          <w:rFonts w:ascii="Arial" w:hAnsi="Arial" w:cs="Arial"/>
-        </w:rPr>
-        <w:t>xternos</w:t>
-      </w:r>
-    </w:p>
-    <w:p>
-      <w:pPr>
-        <w:tabs>
-          <w:tab w:val="left" w:pos="851"/>
-        </w:tabs>
-        <w:ind w:firstLine="426"/>
-        <w:jc w:val="center"/>
-        <w:rPr>
-          <w:rFonts w:ascii="Arial" w:hAnsi="Arial" w:cs="Arial"/>
-        </w:rPr>
-      </w:pPr>
-      <w:r>
-        <w:rPr>
-          <w:rFonts w:ascii="Arial" w:hAnsi="Arial" w:cs="Arial"/>
-          <w:noProof/>
-        </w:rPr>
-        <w:drawing>
-          <wp:inline distT="0" distB="0" distL="0" distR="0" wp14:anchorId="308E062F" wp14:editId="198BB6BD">
-            <wp:extent cx="5040000" cy="3358800"/>
-            <wp:effectExtent l="0" t="0" r="0" b="0"/>
-            <wp:docPr id="10" name="Imagem 10" descr="prints/PrototypePrints/3.0.0%20Gerenciar%20Associados.png"/>
-            <wp:cNvGraphicFramePr>
-              <a:graphicFrameLocks xmlns:a="http://schemas.openxmlformats.org/drawingml/2006/main" noChangeAspect="1"/>
-            </wp:cNvGraphicFramePr>
-            <a:graphic xmlns:a="http://schemas.openxmlformats.org/drawingml/2006/main">
-              <a:graphicData uri="http://schemas.openxmlformats.org/drawingml/2006/picture">
-                <pic:pic xmlns:pic="http://schemas.openxmlformats.org/drawingml/2006/picture">
-                  <pic:nvPicPr>
-                    <pic:cNvPr id="0" name="Picture 4" descr="prints/PrototypePrints/3.0.0%20Gerenciar%20Associados.png"/>
                     <pic:cNvPicPr>
                       <a:picLocks noChangeAspect="1" noChangeArrowheads="1"/>
                     </pic:cNvPicPr>
@@ -18458,11 +18503,16 @@
     <w:p>
       <w:pPr>
         <w:spacing w:line="240" w:lineRule="auto"/>
-        <w:jc w:val="center"/>
-        <w:rPr>
-          <w:rFonts w:ascii="Arial" w:hAnsi="Arial" w:cs="Arial"/>
-        </w:rPr>
-      </w:pPr>
+        <w:rPr>
+          <w:rFonts w:ascii="Arial" w:hAnsi="Arial" w:cs="Arial"/>
+        </w:rPr>
+      </w:pPr>
+      <w:r>
+        <w:rPr>
+          <w:rFonts w:ascii="Arial" w:hAnsi="Arial" w:cs="Arial"/>
+        </w:rPr>
+        <w:br w:type="page"/>
+      </w:r>
     </w:p>
     <w:p>
       <w:pPr>
@@ -18476,7 +18526,44 @@
         <w:rPr>
           <w:rFonts w:ascii="Arial" w:hAnsi="Arial" w:cs="Arial"/>
         </w:rPr>
-        <w:t>Figura x – Tela de gerenciar convênios</w:t>
+        <w:lastRenderedPageBreak/>
+        <w:t xml:space="preserve">Figura x – </w:t>
+      </w:r>
+      <w:r>
+        <w:rPr>
+          <w:rFonts w:ascii="Arial" w:hAnsi="Arial" w:cs="Arial"/>
+        </w:rPr>
+        <w:t>T</w:t>
+      </w:r>
+      <w:r>
+        <w:rPr>
+          <w:rFonts w:ascii="Arial" w:hAnsi="Arial" w:cs="Arial"/>
+        </w:rPr>
+        <w:t>ela de</w:t>
+      </w:r>
+      <w:r>
+        <w:rPr>
+          <w:rFonts w:ascii="Arial" w:hAnsi="Arial" w:cs="Arial"/>
+        </w:rPr>
+        <w:t xml:space="preserve"> gerenciar associados i</w:t>
+      </w:r>
+      <w:r>
+        <w:rPr>
+          <w:rFonts w:ascii="Arial" w:hAnsi="Arial" w:cs="Arial"/>
+        </w:rPr>
+        <w:t>nternos</w:t>
+      </w:r>
+      <w:r>
+        <w:rPr>
+          <w:rFonts w:ascii="Arial" w:hAnsi="Arial" w:cs="Arial"/>
+        </w:rPr>
+        <w:t xml:space="preserve"> e e</w:t>
+      </w:r>
+      <w:r>
+        <w:rPr>
+          <w:rFonts w:ascii="Arial" w:hAnsi="Arial" w:cs="Arial"/>
+        </w:rPr>
+        <w:t>xternos</w:t>
       </w:r>
     </w:p>
     <w:p>
@@ -18496,10 +18583,10 @@
           <w:noProof/>
         </w:rPr>
         <w:drawing>
-          <wp:inline distT="0" distB="0" distL="0" distR="0" wp14:anchorId="507CE0A5" wp14:editId="61C2E95D">
-            <wp:extent cx="5035803" cy="3357202"/>
+          <wp:inline distT="0" distB="0" distL="0" distR="0" wp14:anchorId="308E062F" wp14:editId="198BB6BD">
+            <wp:extent cx="5040000" cy="3358800"/>
             <wp:effectExtent l="0" t="0" r="0" b="0"/>
-            <wp:docPr id="28" name="Imagem 28"/>
+            <wp:docPr id="10" name="Imagem 10" descr="prints/PrototypePrints/3.0.0%20Gerenciar%20Associados.png"/>
             <wp:cNvGraphicFramePr>
               <a:graphicFrameLocks xmlns:a="http://schemas.openxmlformats.org/drawingml/2006/main" noChangeAspect="1"/>
             </wp:cNvGraphicFramePr>
@@ -18507,268 +18594,13 @@
               <a:graphicData uri="http://schemas.openxmlformats.org/drawingml/2006/picture">
                 <pic:pic xmlns:pic="http://schemas.openxmlformats.org/drawingml/2006/picture">
                   <pic:nvPicPr>
-                    <pic:cNvPr id="0" name="Picture 19" descr="prints/PrototypePrints/2.0.0%20Vales.png"/>
+                    <pic:cNvPr id="0" name="Picture 4" descr="prints/PrototypePrints/3.0.0%20Gerenciar%20Associados.png"/>
                     <pic:cNvPicPr>
                       <a:picLocks noChangeAspect="1" noChangeArrowheads="1"/>
                     </pic:cNvPicPr>
                   </pic:nvPicPr>
                   <pic:blipFill>
                     <a:blip r:embed="rId17">
-                      <a:extLst>
-                        <a:ext uri="{28A0092B-C50C-407E-A947-70E740481C1C}">
-                          <a14:useLocalDpi xmlns:a14="http://schemas.microsoft.com/office/drawing/2010/main" val="0"/>
-                        </a:ext>
-                      </a:extLst>
-                    </a:blip>
-                    <a:stretch>
-                      <a:fillRect/>
-                    </a:stretch>
-                  </pic:blipFill>
-                  <pic:spPr bwMode="auto">
-                    <a:xfrm>
-                      <a:off x="0" y="0"/>
-                      <a:ext cx="5035803" cy="3357202"/>
-                    </a:xfrm>
-                    <a:prstGeom prst="rect">
-                      <a:avLst/>
-                    </a:prstGeom>
-                    <a:noFill/>
-                    <a:ln>
-                      <a:noFill/>
-                    </a:ln>
-                  </pic:spPr>
-                </pic:pic>
-              </a:graphicData>
-            </a:graphic>
-          </wp:inline>
-        </w:drawing>
-      </w:r>
-    </w:p>
-    <w:p>
-      <w:pPr>
-        <w:spacing w:line="240" w:lineRule="auto"/>
-        <w:jc w:val="center"/>
-        <w:rPr>
-          <w:rFonts w:ascii="Arial" w:hAnsi="Arial" w:cs="Arial"/>
-          <w:color w:val="000000"/>
-        </w:rPr>
-      </w:pPr>
-      <w:r>
-        <w:rPr>
-          <w:rFonts w:ascii="Arial" w:hAnsi="Arial" w:cs="Arial"/>
-        </w:rPr>
-        <w:t>Fonte: Elaborado pelo autor</w:t>
-      </w:r>
-    </w:p>
-    <w:p>
-      <w:pPr>
-        <w:spacing w:line="240" w:lineRule="auto"/>
-        <w:jc w:val="center"/>
-        <w:rPr>
-          <w:rFonts w:ascii="Arial" w:hAnsi="Arial" w:cs="Arial"/>
-        </w:rPr>
-      </w:pPr>
-    </w:p>
-    <w:p>
-      <w:pPr>
-        <w:spacing w:line="240" w:lineRule="auto"/>
-        <w:jc w:val="center"/>
-        <w:rPr>
-          <w:rFonts w:ascii="Arial" w:hAnsi="Arial" w:cs="Arial"/>
-          <w:color w:val="000000"/>
-        </w:rPr>
-      </w:pPr>
-    </w:p>
-    <w:p>
-      <w:pPr>
-        <w:spacing w:line="240" w:lineRule="auto"/>
-        <w:jc w:val="center"/>
-        <w:rPr>
-          <w:rFonts w:ascii="Arial" w:hAnsi="Arial" w:cs="Arial"/>
-        </w:rPr>
-      </w:pPr>
-      <w:r>
-        <w:rPr>
-          <w:rFonts w:ascii="Arial" w:hAnsi="Arial" w:cs="Arial"/>
-        </w:rPr>
-        <w:t>Figura x</w:t>
-      </w:r>
-      <w:r>
-        <w:rPr>
-          <w:rFonts w:ascii="Arial" w:hAnsi="Arial" w:cs="Arial"/>
-        </w:rPr>
-        <w:t xml:space="preserve"> – T</w:t>
-      </w:r>
-      <w:r>
-        <w:rPr>
-          <w:rFonts w:ascii="Arial" w:hAnsi="Arial" w:cs="Arial"/>
-        </w:rPr>
-        <w:t xml:space="preserve">ela </w:t>
-      </w:r>
-      <w:r>
-        <w:rPr>
-          <w:rFonts w:ascii="Arial" w:hAnsi="Arial" w:cs="Arial"/>
-        </w:rPr>
-        <w:t>de gerenciar</w:t>
-      </w:r>
-      <w:r>
-        <w:rPr>
-          <w:rFonts w:ascii="Arial" w:hAnsi="Arial" w:cs="Arial"/>
-        </w:rPr>
-        <w:t xml:space="preserve"> categorias de lançamento</w:t>
-      </w:r>
-    </w:p>
-    <w:p>
-      <w:pPr>
-        <w:tabs>
-          <w:tab w:val="left" w:pos="851"/>
-        </w:tabs>
-        <w:ind w:firstLine="426"/>
-        <w:jc w:val="center"/>
-        <w:rPr>
-          <w:rFonts w:ascii="Arial" w:hAnsi="Arial" w:cs="Arial"/>
-        </w:rPr>
-      </w:pPr>
-      <w:r>
-        <w:rPr>
-          <w:rFonts w:ascii="Arial" w:hAnsi="Arial" w:cs="Arial"/>
-          <w:noProof/>
-        </w:rPr>
-        <w:drawing>
-          <wp:inline distT="0" distB="0" distL="0" distR="0" wp14:anchorId="10098C14" wp14:editId="1E35BB96">
-            <wp:extent cx="5038200" cy="3358800"/>
-            <wp:effectExtent l="0" t="0" r="0" b="0"/>
-            <wp:docPr id="12" name="Imagem 12"/>
-            <wp:cNvGraphicFramePr>
-              <a:graphicFrameLocks xmlns:a="http://schemas.openxmlformats.org/drawingml/2006/main" noChangeAspect="1"/>
-            </wp:cNvGraphicFramePr>
-            <a:graphic xmlns:a="http://schemas.openxmlformats.org/drawingml/2006/main">
-              <a:graphicData uri="http://schemas.openxmlformats.org/drawingml/2006/picture">
-                <pic:pic xmlns:pic="http://schemas.openxmlformats.org/drawingml/2006/picture">
-                  <pic:nvPicPr>
-                    <pic:cNvPr id="0" name="Picture 6" descr="prints/PrototypePrints/4.0.0%20Gerenciar%20Categorias%20de%20Conta.png"/>
-                    <pic:cNvPicPr>
-                      <a:picLocks noChangeAspect="1" noChangeArrowheads="1"/>
-                    </pic:cNvPicPr>
-                  </pic:nvPicPr>
-                  <pic:blipFill>
-                    <a:blip r:embed="rId18">
-                      <a:extLst>
-                        <a:ext uri="{28A0092B-C50C-407E-A947-70E740481C1C}">
-                          <a14:useLocalDpi xmlns:a14="http://schemas.microsoft.com/office/drawing/2010/main" val="0"/>
-                        </a:ext>
-                      </a:extLst>
-                    </a:blip>
-                    <a:stretch>
-                      <a:fillRect/>
-                    </a:stretch>
-                  </pic:blipFill>
-                  <pic:spPr bwMode="auto">
-                    <a:xfrm>
-                      <a:off x="0" y="0"/>
-                      <a:ext cx="5038200" cy="3358800"/>
-                    </a:xfrm>
-                    <a:prstGeom prst="rect">
-                      <a:avLst/>
-                    </a:prstGeom>
-                    <a:noFill/>
-                    <a:ln>
-                      <a:noFill/>
-                    </a:ln>
-                  </pic:spPr>
-                </pic:pic>
-              </a:graphicData>
-            </a:graphic>
-          </wp:inline>
-        </w:drawing>
-      </w:r>
-    </w:p>
-    <w:p>
-      <w:pPr>
-        <w:spacing w:line="240" w:lineRule="auto"/>
-        <w:jc w:val="center"/>
-        <w:rPr>
-          <w:rFonts w:ascii="Arial" w:hAnsi="Arial" w:cs="Arial"/>
-        </w:rPr>
-      </w:pPr>
-      <w:r>
-        <w:rPr>
-          <w:rFonts w:ascii="Arial" w:hAnsi="Arial" w:cs="Arial"/>
-        </w:rPr>
-        <w:t>Fonte: Elaborado pelo autor</w:t>
-      </w:r>
-    </w:p>
-    <w:p>
-      <w:pPr>
-        <w:spacing w:line="240" w:lineRule="auto"/>
-        <w:jc w:val="center"/>
-        <w:rPr>
-          <w:rFonts w:ascii="Arial" w:hAnsi="Arial" w:cs="Arial"/>
-        </w:rPr>
-      </w:pPr>
-    </w:p>
-    <w:p>
-      <w:pPr>
-        <w:spacing w:line="240" w:lineRule="auto"/>
-        <w:jc w:val="center"/>
-        <w:rPr>
-          <w:rFonts w:ascii="Arial" w:hAnsi="Arial" w:cs="Arial"/>
-        </w:rPr>
-      </w:pPr>
-      <w:r>
-        <w:rPr>
-          <w:rFonts w:ascii="Arial" w:hAnsi="Arial" w:cs="Arial"/>
-        </w:rPr>
-        <w:t>Figura x</w:t>
-      </w:r>
-      <w:r>
-        <w:rPr>
-          <w:rFonts w:ascii="Arial" w:hAnsi="Arial" w:cs="Arial"/>
-        </w:rPr>
-        <w:t xml:space="preserve"> – T</w:t>
-      </w:r>
-      <w:r>
-        <w:rPr>
-          <w:rFonts w:ascii="Arial" w:hAnsi="Arial" w:cs="Arial"/>
-        </w:rPr>
-        <w:t>ela de Gerenciar Contas</w:t>
-      </w:r>
-    </w:p>
-    <w:p>
-      <w:pPr>
-        <w:tabs>
-          <w:tab w:val="left" w:pos="851"/>
-        </w:tabs>
-        <w:ind w:firstLine="426"/>
-        <w:jc w:val="center"/>
-        <w:rPr>
-          <w:rFonts w:ascii="Arial" w:hAnsi="Arial" w:cs="Arial"/>
-        </w:rPr>
-      </w:pPr>
-      <w:r>
-        <w:rPr>
-          <w:rFonts w:ascii="Arial" w:hAnsi="Arial" w:cs="Arial"/>
-          <w:noProof/>
-        </w:rPr>
-        <w:drawing>
-          <wp:inline distT="0" distB="0" distL="0" distR="0" wp14:anchorId="51AC84B4" wp14:editId="69FB7CB7">
-            <wp:extent cx="5040000" cy="3358800"/>
-            <wp:effectExtent l="0" t="0" r="0" b="0"/>
-            <wp:docPr id="13" name="Imagem 13" descr="prints/PrototypePrints/5.0.0%20Gerenciar%20Contas.png"/>
-            <wp:cNvGraphicFramePr>
-              <a:graphicFrameLocks xmlns:a="http://schemas.openxmlformats.org/drawingml/2006/main" noChangeAspect="1"/>
-            </wp:cNvGraphicFramePr>
-            <a:graphic xmlns:a="http://schemas.openxmlformats.org/drawingml/2006/main">
-              <a:graphicData uri="http://schemas.openxmlformats.org/drawingml/2006/picture">
-                <pic:pic xmlns:pic="http://schemas.openxmlformats.org/drawingml/2006/picture">
-                  <pic:nvPicPr>
-                    <pic:cNvPr id="0" name="Picture 7" descr="prints/PrototypePrints/5.0.0%20Gerenciar%20Contas.png"/>
-                    <pic:cNvPicPr>
-                      <a:picLocks noChangeAspect="1" noChangeArrowheads="1"/>
-                    </pic:cNvPicPr>
-                  </pic:nvPicPr>
-                  <pic:blipFill>
-                    <a:blip r:embed="rId19">
                       <a:extLst>
                         <a:ext uri="{28A0092B-C50C-407E-A947-70E740481C1C}">
                           <a14:useLocalDpi xmlns:a14="http://schemas.microsoft.com/office/drawing/2010/main" val="0"/>
@@ -18836,13 +18668,7 @@
         <w:rPr>
           <w:rFonts w:ascii="Arial" w:hAnsi="Arial" w:cs="Arial"/>
         </w:rPr>
-        <w:t>Figura x</w:t>
-      </w:r>
-      <w:r>
-        <w:rPr>
-          <w:rFonts w:ascii="Arial" w:hAnsi="Arial" w:cs="Arial"/>
-        </w:rPr>
-        <w:t xml:space="preserve"> – Tela dados da empresa</w:t>
+        <w:t>Figura x – Tela de gerenciar convênios</w:t>
       </w:r>
     </w:p>
     <w:p>
@@ -18862,10 +18688,10 @@
           <w:noProof/>
         </w:rPr>
         <w:drawing>
-          <wp:inline distT="0" distB="0" distL="0" distR="0" wp14:anchorId="1448DF18" wp14:editId="1CE26E59">
-            <wp:extent cx="5038200" cy="3358800"/>
+          <wp:inline distT="0" distB="0" distL="0" distR="0" wp14:anchorId="507CE0A5" wp14:editId="61C2E95D">
+            <wp:extent cx="5035803" cy="3357202"/>
             <wp:effectExtent l="0" t="0" r="0" b="0"/>
-            <wp:docPr id="14" name="Imagem 14"/>
+            <wp:docPr id="28" name="Imagem 28"/>
             <wp:cNvGraphicFramePr>
               <a:graphicFrameLocks xmlns:a="http://schemas.openxmlformats.org/drawingml/2006/main" noChangeAspect="1"/>
             </wp:cNvGraphicFramePr>
@@ -18873,13 +18699,153 @@
               <a:graphicData uri="http://schemas.openxmlformats.org/drawingml/2006/picture">
                 <pic:pic xmlns:pic="http://schemas.openxmlformats.org/drawingml/2006/picture">
                   <pic:nvPicPr>
-                    <pic:cNvPr id="0" name="Picture 8" descr="prints/PrototypePrints/6.0.0%20Gerenciar%20Dados%20da%20Empresa.png"/>
+                    <pic:cNvPr id="0" name="Picture 19" descr="prints/PrototypePrints/2.0.0%20Vales.png"/>
                     <pic:cNvPicPr>
                       <a:picLocks noChangeAspect="1" noChangeArrowheads="1"/>
                     </pic:cNvPicPr>
                   </pic:nvPicPr>
                   <pic:blipFill>
-                    <a:blip r:embed="rId20">
+                    <a:blip r:embed="rId18">
+                      <a:extLst>
+                        <a:ext uri="{28A0092B-C50C-407E-A947-70E740481C1C}">
+                          <a14:useLocalDpi xmlns:a14="http://schemas.microsoft.com/office/drawing/2010/main" val="0"/>
+                        </a:ext>
+                      </a:extLst>
+                    </a:blip>
+                    <a:stretch>
+                      <a:fillRect/>
+                    </a:stretch>
+                  </pic:blipFill>
+                  <pic:spPr bwMode="auto">
+                    <a:xfrm>
+                      <a:off x="0" y="0"/>
+                      <a:ext cx="5035803" cy="3357202"/>
+                    </a:xfrm>
+                    <a:prstGeom prst="rect">
+                      <a:avLst/>
+                    </a:prstGeom>
+                    <a:noFill/>
+                    <a:ln>
+                      <a:noFill/>
+                    </a:ln>
+                  </pic:spPr>
+                </pic:pic>
+              </a:graphicData>
+            </a:graphic>
+          </wp:inline>
+        </w:drawing>
+      </w:r>
+    </w:p>
+    <w:p>
+      <w:pPr>
+        <w:spacing w:line="240" w:lineRule="auto"/>
+        <w:jc w:val="center"/>
+        <w:rPr>
+          <w:rFonts w:ascii="Arial" w:hAnsi="Arial" w:cs="Arial"/>
+          <w:color w:val="000000"/>
+        </w:rPr>
+      </w:pPr>
+      <w:r>
+        <w:rPr>
+          <w:rFonts w:ascii="Arial" w:hAnsi="Arial" w:cs="Arial"/>
+        </w:rPr>
+        <w:t>Fonte: Elaborado pelo autor</w:t>
+      </w:r>
+    </w:p>
+    <w:p>
+      <w:pPr>
+        <w:spacing w:line="240" w:lineRule="auto"/>
+        <w:jc w:val="center"/>
+        <w:rPr>
+          <w:rFonts w:ascii="Arial" w:hAnsi="Arial" w:cs="Arial"/>
+        </w:rPr>
+      </w:pPr>
+    </w:p>
+    <w:p>
+      <w:pPr>
+        <w:spacing w:line="240" w:lineRule="auto"/>
+        <w:jc w:val="center"/>
+        <w:rPr>
+          <w:rFonts w:ascii="Arial" w:hAnsi="Arial" w:cs="Arial"/>
+          <w:color w:val="000000"/>
+        </w:rPr>
+      </w:pPr>
+    </w:p>
+    <w:p>
+      <w:pPr>
+        <w:spacing w:line="240" w:lineRule="auto"/>
+        <w:jc w:val="center"/>
+        <w:rPr>
+          <w:rFonts w:ascii="Arial" w:hAnsi="Arial" w:cs="Arial"/>
+        </w:rPr>
+      </w:pPr>
+      <w:r>
+        <w:rPr>
+          <w:rFonts w:ascii="Arial" w:hAnsi="Arial" w:cs="Arial"/>
+        </w:rPr>
+        <w:lastRenderedPageBreak/>
+        <w:t>Figura x</w:t>
+      </w:r>
+      <w:r>
+        <w:rPr>
+          <w:rFonts w:ascii="Arial" w:hAnsi="Arial" w:cs="Arial"/>
+        </w:rPr>
+        <w:t xml:space="preserve"> – T</w:t>
+      </w:r>
+      <w:r>
+        <w:rPr>
+          <w:rFonts w:ascii="Arial" w:hAnsi="Arial" w:cs="Arial"/>
+        </w:rPr>
+        <w:t xml:space="preserve">ela </w:t>
+      </w:r>
+      <w:r>
+        <w:rPr>
+          <w:rFonts w:ascii="Arial" w:hAnsi="Arial" w:cs="Arial"/>
+        </w:rPr>
+        <w:t>de gerenciar</w:t>
+      </w:r>
+      <w:r>
+        <w:rPr>
+          <w:rFonts w:ascii="Arial" w:hAnsi="Arial" w:cs="Arial"/>
+        </w:rPr>
+        <w:t xml:space="preserve"> categorias de lançamento</w:t>
+      </w:r>
+    </w:p>
+    <w:p>
+      <w:pPr>
+        <w:tabs>
+          <w:tab w:val="left" w:pos="851"/>
+        </w:tabs>
+        <w:ind w:firstLine="426"/>
+        <w:jc w:val="center"/>
+        <w:rPr>
+          <w:rFonts w:ascii="Arial" w:hAnsi="Arial" w:cs="Arial"/>
+        </w:rPr>
+      </w:pPr>
+      <w:r>
+        <w:rPr>
+          <w:rFonts w:ascii="Arial" w:hAnsi="Arial" w:cs="Arial"/>
+          <w:noProof/>
+        </w:rPr>
+        <w:drawing>
+          <wp:inline distT="0" distB="0" distL="0" distR="0" wp14:anchorId="10098C14" wp14:editId="1E35BB96">
+            <wp:extent cx="5038200" cy="3358800"/>
+            <wp:effectExtent l="0" t="0" r="0" b="0"/>
+            <wp:docPr id="12" name="Imagem 12"/>
+            <wp:cNvGraphicFramePr>
+              <a:graphicFrameLocks xmlns:a="http://schemas.openxmlformats.org/drawingml/2006/main" noChangeAspect="1"/>
+            </wp:cNvGraphicFramePr>
+            <a:graphic xmlns:a="http://schemas.openxmlformats.org/drawingml/2006/main">
+              <a:graphicData uri="http://schemas.openxmlformats.org/drawingml/2006/picture">
+                <pic:pic xmlns:pic="http://schemas.openxmlformats.org/drawingml/2006/picture">
+                  <pic:nvPicPr>
+                    <pic:cNvPr id="0" name="Picture 6" descr="prints/PrototypePrints/4.0.0%20Gerenciar%20Categorias%20de%20Conta.png"/>
+                    <pic:cNvPicPr>
+                      <a:picLocks noChangeAspect="1" noChangeArrowheads="1"/>
+                    </pic:cNvPicPr>
+                  </pic:nvPicPr>
+                  <pic:blipFill>
+                    <a:blip r:embed="rId19">
                       <a:extLst>
                         <a:ext uri="{28A0092B-C50C-407E-A947-70E740481C1C}">
                           <a14:useLocalDpi xmlns:a14="http://schemas.microsoft.com/office/drawing/2010/main" val="0"/>
@@ -18916,6 +18882,234 @@
         <w:jc w:val="center"/>
         <w:rPr>
           <w:rFonts w:ascii="Arial" w:hAnsi="Arial" w:cs="Arial"/>
+        </w:rPr>
+      </w:pPr>
+      <w:r>
+        <w:rPr>
+          <w:rFonts w:ascii="Arial" w:hAnsi="Arial" w:cs="Arial"/>
+        </w:rPr>
+        <w:t>Fonte: Elaborado pelo autor</w:t>
+      </w:r>
+    </w:p>
+    <w:p>
+      <w:pPr>
+        <w:spacing w:line="240" w:lineRule="auto"/>
+        <w:jc w:val="center"/>
+        <w:rPr>
+          <w:rFonts w:ascii="Arial" w:hAnsi="Arial" w:cs="Arial"/>
+        </w:rPr>
+      </w:pPr>
+    </w:p>
+    <w:p>
+      <w:pPr>
+        <w:spacing w:line="240" w:lineRule="auto"/>
+        <w:jc w:val="center"/>
+        <w:rPr>
+          <w:rFonts w:ascii="Arial" w:hAnsi="Arial" w:cs="Arial"/>
+        </w:rPr>
+      </w:pPr>
+      <w:r>
+        <w:rPr>
+          <w:rFonts w:ascii="Arial" w:hAnsi="Arial" w:cs="Arial"/>
+        </w:rPr>
+        <w:t>Figura x</w:t>
+      </w:r>
+      <w:r>
+        <w:rPr>
+          <w:rFonts w:ascii="Arial" w:hAnsi="Arial" w:cs="Arial"/>
+        </w:rPr>
+        <w:t xml:space="preserve"> – T</w:t>
+      </w:r>
+      <w:r>
+        <w:rPr>
+          <w:rFonts w:ascii="Arial" w:hAnsi="Arial" w:cs="Arial"/>
+        </w:rPr>
+        <w:t>ela de Gerenciar Contas</w:t>
+      </w:r>
+    </w:p>
+    <w:p>
+      <w:pPr>
+        <w:tabs>
+          <w:tab w:val="left" w:pos="851"/>
+        </w:tabs>
+        <w:ind w:firstLine="426"/>
+        <w:jc w:val="center"/>
+        <w:rPr>
+          <w:rFonts w:ascii="Arial" w:hAnsi="Arial" w:cs="Arial"/>
+        </w:rPr>
+      </w:pPr>
+      <w:r>
+        <w:rPr>
+          <w:rFonts w:ascii="Arial" w:hAnsi="Arial" w:cs="Arial"/>
+          <w:noProof/>
+        </w:rPr>
+        <w:drawing>
+          <wp:inline distT="0" distB="0" distL="0" distR="0" wp14:anchorId="51AC84B4" wp14:editId="69FB7CB7">
+            <wp:extent cx="5040000" cy="3358800"/>
+            <wp:effectExtent l="0" t="0" r="0" b="0"/>
+            <wp:docPr id="13" name="Imagem 13" descr="prints/PrototypePrints/5.0.0%20Gerenciar%20Contas.png"/>
+            <wp:cNvGraphicFramePr>
+              <a:graphicFrameLocks xmlns:a="http://schemas.openxmlformats.org/drawingml/2006/main" noChangeAspect="1"/>
+            </wp:cNvGraphicFramePr>
+            <a:graphic xmlns:a="http://schemas.openxmlformats.org/drawingml/2006/main">
+              <a:graphicData uri="http://schemas.openxmlformats.org/drawingml/2006/picture">
+                <pic:pic xmlns:pic="http://schemas.openxmlformats.org/drawingml/2006/picture">
+                  <pic:nvPicPr>
+                    <pic:cNvPr id="0" name="Picture 7" descr="prints/PrototypePrints/5.0.0%20Gerenciar%20Contas.png"/>
+                    <pic:cNvPicPr>
+                      <a:picLocks noChangeAspect="1" noChangeArrowheads="1"/>
+                    </pic:cNvPicPr>
+                  </pic:nvPicPr>
+                  <pic:blipFill>
+                    <a:blip r:embed="rId20">
+                      <a:extLst>
+                        <a:ext uri="{28A0092B-C50C-407E-A947-70E740481C1C}">
+                          <a14:useLocalDpi xmlns:a14="http://schemas.microsoft.com/office/drawing/2010/main" val="0"/>
+                        </a:ext>
+                      </a:extLst>
+                    </a:blip>
+                    <a:srcRect/>
+                    <a:stretch>
+                      <a:fillRect/>
+                    </a:stretch>
+                  </pic:blipFill>
+                  <pic:spPr bwMode="auto">
+                    <a:xfrm>
+                      <a:off x="0" y="0"/>
+                      <a:ext cx="5040000" cy="3358800"/>
+                    </a:xfrm>
+                    <a:prstGeom prst="rect">
+                      <a:avLst/>
+                    </a:prstGeom>
+                    <a:noFill/>
+                    <a:ln>
+                      <a:noFill/>
+                    </a:ln>
+                  </pic:spPr>
+                </pic:pic>
+              </a:graphicData>
+            </a:graphic>
+          </wp:inline>
+        </w:drawing>
+      </w:r>
+    </w:p>
+    <w:p>
+      <w:pPr>
+        <w:spacing w:line="240" w:lineRule="auto"/>
+        <w:jc w:val="center"/>
+        <w:rPr>
+          <w:rFonts w:ascii="Arial" w:hAnsi="Arial" w:cs="Arial"/>
+        </w:rPr>
+      </w:pPr>
+      <w:r>
+        <w:rPr>
+          <w:rFonts w:ascii="Arial" w:hAnsi="Arial" w:cs="Arial"/>
+        </w:rPr>
+        <w:t>Fonte: Elaborado pelo autor</w:t>
+      </w:r>
+    </w:p>
+    <w:p>
+      <w:pPr>
+        <w:spacing w:line="240" w:lineRule="auto"/>
+        <w:jc w:val="center"/>
+        <w:rPr>
+          <w:rFonts w:ascii="Arial" w:hAnsi="Arial" w:cs="Arial"/>
+        </w:rPr>
+      </w:pPr>
+    </w:p>
+    <w:p>
+      <w:pPr>
+        <w:spacing w:line="240" w:lineRule="auto"/>
+        <w:jc w:val="center"/>
+        <w:rPr>
+          <w:rFonts w:ascii="Arial" w:hAnsi="Arial" w:cs="Arial"/>
+        </w:rPr>
+      </w:pPr>
+      <w:r>
+        <w:rPr>
+          <w:rFonts w:ascii="Arial" w:hAnsi="Arial" w:cs="Arial"/>
+        </w:rPr>
+        <w:t>Figura x</w:t>
+      </w:r>
+      <w:r>
+        <w:rPr>
+          <w:rFonts w:ascii="Arial" w:hAnsi="Arial" w:cs="Arial"/>
+        </w:rPr>
+        <w:t xml:space="preserve"> – Tela dados da empresa</w:t>
+      </w:r>
+    </w:p>
+    <w:p>
+      <w:pPr>
+        <w:tabs>
+          <w:tab w:val="left" w:pos="851"/>
+        </w:tabs>
+        <w:ind w:firstLine="426"/>
+        <w:jc w:val="center"/>
+        <w:rPr>
+          <w:rFonts w:ascii="Arial" w:hAnsi="Arial" w:cs="Arial"/>
+        </w:rPr>
+      </w:pPr>
+      <w:r>
+        <w:rPr>
+          <w:rFonts w:ascii="Arial" w:hAnsi="Arial" w:cs="Arial"/>
+          <w:noProof/>
+        </w:rPr>
+        <w:lastRenderedPageBreak/>
+        <w:drawing>
+          <wp:inline distT="0" distB="0" distL="0" distR="0" wp14:anchorId="1448DF18" wp14:editId="1CE26E59">
+            <wp:extent cx="5038200" cy="3358800"/>
+            <wp:effectExtent l="0" t="0" r="0" b="0"/>
+            <wp:docPr id="14" name="Imagem 14"/>
+            <wp:cNvGraphicFramePr>
+              <a:graphicFrameLocks xmlns:a="http://schemas.openxmlformats.org/drawingml/2006/main" noChangeAspect="1"/>
+            </wp:cNvGraphicFramePr>
+            <a:graphic xmlns:a="http://schemas.openxmlformats.org/drawingml/2006/main">
+              <a:graphicData uri="http://schemas.openxmlformats.org/drawingml/2006/picture">
+                <pic:pic xmlns:pic="http://schemas.openxmlformats.org/drawingml/2006/picture">
+                  <pic:nvPicPr>
+                    <pic:cNvPr id="0" name="Picture 8" descr="prints/PrototypePrints/6.0.0%20Gerenciar%20Dados%20da%20Empresa.png"/>
+                    <pic:cNvPicPr>
+                      <a:picLocks noChangeAspect="1" noChangeArrowheads="1"/>
+                    </pic:cNvPicPr>
+                  </pic:nvPicPr>
+                  <pic:blipFill>
+                    <a:blip r:embed="rId21">
+                      <a:extLst>
+                        <a:ext uri="{28A0092B-C50C-407E-A947-70E740481C1C}">
+                          <a14:useLocalDpi xmlns:a14="http://schemas.microsoft.com/office/drawing/2010/main" val="0"/>
+                        </a:ext>
+                      </a:extLst>
+                    </a:blip>
+                    <a:stretch>
+                      <a:fillRect/>
+                    </a:stretch>
+                  </pic:blipFill>
+                  <pic:spPr bwMode="auto">
+                    <a:xfrm>
+                      <a:off x="0" y="0"/>
+                      <a:ext cx="5038200" cy="3358800"/>
+                    </a:xfrm>
+                    <a:prstGeom prst="rect">
+                      <a:avLst/>
+                    </a:prstGeom>
+                    <a:noFill/>
+                    <a:ln>
+                      <a:noFill/>
+                    </a:ln>
+                  </pic:spPr>
+                </pic:pic>
+              </a:graphicData>
+            </a:graphic>
+          </wp:inline>
+        </w:drawing>
+      </w:r>
+    </w:p>
+    <w:p>
+      <w:pPr>
+        <w:spacing w:line="240" w:lineRule="auto"/>
+        <w:jc w:val="center"/>
+        <w:rPr>
+          <w:rFonts w:ascii="Arial" w:hAnsi="Arial" w:cs="Arial"/>
           <w:color w:val="000000"/>
         </w:rPr>
       </w:pPr>
@@ -19003,7 +19197,7 @@
                     </pic:cNvPicPr>
                   </pic:nvPicPr>
                   <pic:blipFill>
-                    <a:blip r:embed="rId21">
+                    <a:blip r:embed="rId22">
                       <a:extLst>
                         <a:ext uri="{28A0092B-C50C-407E-A947-70E740481C1C}">
                           <a14:useLocalDpi xmlns:a14="http://schemas.microsoft.com/office/drawing/2010/main" val="0"/>
@@ -19096,6 +19290,7 @@
           <w:rFonts w:ascii="Arial" w:hAnsi="Arial" w:cs="Arial"/>
           <w:noProof/>
         </w:rPr>
+        <w:lastRenderedPageBreak/>
         <w:drawing>
           <wp:inline distT="0" distB="0" distL="0" distR="0" wp14:anchorId="5CD55AE1" wp14:editId="6D1BD3EE">
             <wp:extent cx="5040000" cy="3358800"/>
@@ -19109,111 +19304,6 @@
                 <pic:pic xmlns:pic="http://schemas.openxmlformats.org/drawingml/2006/picture">
                   <pic:nvPicPr>
                     <pic:cNvPr id="0" name="Picture 10" descr="prints/PrototypePrints/1.0.0%20Lançamentos%20(Alternate%20690h).png"/>
-                    <pic:cNvPicPr>
-                      <a:picLocks noChangeAspect="1" noChangeArrowheads="1"/>
-                    </pic:cNvPicPr>
-                  </pic:nvPicPr>
-                  <pic:blipFill>
-                    <a:blip r:embed="rId22">
-                      <a:extLst>
-                        <a:ext uri="{28A0092B-C50C-407E-A947-70E740481C1C}">
-                          <a14:useLocalDpi xmlns:a14="http://schemas.microsoft.com/office/drawing/2010/main" val="0"/>
-                        </a:ext>
-                      </a:extLst>
-                    </a:blip>
-                    <a:srcRect/>
-                    <a:stretch>
-                      <a:fillRect/>
-                    </a:stretch>
-                  </pic:blipFill>
-                  <pic:spPr bwMode="auto">
-                    <a:xfrm>
-                      <a:off x="0" y="0"/>
-                      <a:ext cx="5040000" cy="3358800"/>
-                    </a:xfrm>
-                    <a:prstGeom prst="rect">
-                      <a:avLst/>
-                    </a:prstGeom>
-                    <a:noFill/>
-                    <a:ln>
-                      <a:noFill/>
-                    </a:ln>
-                  </pic:spPr>
-                </pic:pic>
-              </a:graphicData>
-            </a:graphic>
-          </wp:inline>
-        </w:drawing>
-      </w:r>
-    </w:p>
-    <w:p>
-      <w:pPr>
-        <w:spacing w:line="240" w:lineRule="auto"/>
-        <w:jc w:val="center"/>
-        <w:rPr>
-          <w:rFonts w:ascii="Arial" w:hAnsi="Arial" w:cs="Arial"/>
-        </w:rPr>
-      </w:pPr>
-      <w:r>
-        <w:rPr>
-          <w:rFonts w:ascii="Arial" w:hAnsi="Arial" w:cs="Arial"/>
-        </w:rPr>
-        <w:t>Fonte: Elaborado pelo autor</w:t>
-      </w:r>
-    </w:p>
-    <w:p>
-      <w:pPr>
-        <w:spacing w:line="240" w:lineRule="auto"/>
-        <w:jc w:val="center"/>
-        <w:rPr>
-          <w:rFonts w:ascii="Arial" w:hAnsi="Arial" w:cs="Arial"/>
-        </w:rPr>
-      </w:pPr>
-    </w:p>
-    <w:p>
-      <w:pPr>
-        <w:spacing w:line="240" w:lineRule="auto"/>
-        <w:jc w:val="center"/>
-        <w:rPr>
-          <w:rFonts w:ascii="Arial" w:hAnsi="Arial" w:cs="Arial"/>
-        </w:rPr>
-      </w:pPr>
-      <w:r>
-        <w:rPr>
-          <w:rFonts w:ascii="Arial" w:hAnsi="Arial" w:cs="Arial"/>
-        </w:rPr>
-        <w:t xml:space="preserve">Figura x – tela de Fluxo de Caixa / Detalhes </w:t>
-      </w:r>
-    </w:p>
-    <w:p>
-      <w:pPr>
-        <w:tabs>
-          <w:tab w:val="left" w:pos="851"/>
-        </w:tabs>
-        <w:ind w:firstLine="426"/>
-        <w:jc w:val="center"/>
-        <w:rPr>
-          <w:rFonts w:ascii="Arial" w:hAnsi="Arial" w:cs="Arial"/>
-        </w:rPr>
-      </w:pPr>
-      <w:r>
-        <w:rPr>
-          <w:rFonts w:ascii="Arial" w:hAnsi="Arial" w:cs="Arial"/>
-          <w:noProof/>
-        </w:rPr>
-        <w:drawing>
-          <wp:inline distT="0" distB="0" distL="0" distR="0" wp14:anchorId="71B808CE" wp14:editId="36A21BA1">
-            <wp:extent cx="5040000" cy="3358800"/>
-            <wp:effectExtent l="0" t="0" r="0" b="0"/>
-            <wp:docPr id="17" name="Imagem 17" descr="prints/PrototypePrints/1.1.0%20Lançamentos%20Detalhes.png"/>
-            <wp:cNvGraphicFramePr>
-              <a:graphicFrameLocks xmlns:a="http://schemas.openxmlformats.org/drawingml/2006/main" noChangeAspect="1"/>
-            </wp:cNvGraphicFramePr>
-            <a:graphic xmlns:a="http://schemas.openxmlformats.org/drawingml/2006/main">
-              <a:graphicData uri="http://schemas.openxmlformats.org/drawingml/2006/picture">
-                <pic:pic xmlns:pic="http://schemas.openxmlformats.org/drawingml/2006/picture">
-                  <pic:nvPicPr>
-                    <pic:cNvPr id="0" name="Picture 11" descr="prints/PrototypePrints/1.1.0%20Lançamentos%20Detalhes.png"/>
                     <pic:cNvPicPr>
                       <a:picLocks noChangeAspect="1" noChangeArrowheads="1"/>
                     </pic:cNvPicPr>
@@ -19287,7 +19377,7 @@
         <w:rPr>
           <w:rFonts w:ascii="Arial" w:hAnsi="Arial" w:cs="Arial"/>
         </w:rPr>
-        <w:t>Figura x – tela de Fluxo de Caixa / Lançamento</w:t>
+        <w:t xml:space="preserve">Figura x – tela de Fluxo de Caixa / Detalhes </w:t>
       </w:r>
     </w:p>
     <w:p>
@@ -19307,10 +19397,10 @@
           <w:noProof/>
         </w:rPr>
         <w:drawing>
-          <wp:inline distT="0" distB="0" distL="0" distR="0" wp14:anchorId="0AD619EE" wp14:editId="6AE6C481">
+          <wp:inline distT="0" distB="0" distL="0" distR="0" wp14:anchorId="71B808CE" wp14:editId="36A21BA1">
             <wp:extent cx="5040000" cy="3358800"/>
             <wp:effectExtent l="0" t="0" r="0" b="0"/>
-            <wp:docPr id="19" name="Imagem 19" descr="prints/PrototypePrints/1.2.0%20Lançamentos.png"/>
+            <wp:docPr id="17" name="Imagem 17" descr="prints/PrototypePrints/1.1.0%20Lançamentos%20Detalhes.png"/>
             <wp:cNvGraphicFramePr>
               <a:graphicFrameLocks xmlns:a="http://schemas.openxmlformats.org/drawingml/2006/main" noChangeAspect="1"/>
             </wp:cNvGraphicFramePr>
@@ -19318,7 +19408,7 @@
               <a:graphicData uri="http://schemas.openxmlformats.org/drawingml/2006/picture">
                 <pic:pic xmlns:pic="http://schemas.openxmlformats.org/drawingml/2006/picture">
                   <pic:nvPicPr>
-                    <pic:cNvPr id="0" name="Picture 13" descr="prints/PrototypePrints/1.2.0%20Lançamentos.png"/>
+                    <pic:cNvPr id="0" name="Picture 11" descr="prints/PrototypePrints/1.1.0%20Lançamentos%20Detalhes.png"/>
                     <pic:cNvPicPr>
                       <a:picLocks noChangeAspect="1" noChangeArrowheads="1"/>
                     </pic:cNvPicPr>
@@ -19362,6 +19452,112 @@
         <w:jc w:val="center"/>
         <w:rPr>
           <w:rFonts w:ascii="Arial" w:hAnsi="Arial" w:cs="Arial"/>
+        </w:rPr>
+      </w:pPr>
+      <w:r>
+        <w:rPr>
+          <w:rFonts w:ascii="Arial" w:hAnsi="Arial" w:cs="Arial"/>
+        </w:rPr>
+        <w:t>Fonte: Elaborado pelo autor</w:t>
+      </w:r>
+    </w:p>
+    <w:p>
+      <w:pPr>
+        <w:spacing w:line="240" w:lineRule="auto"/>
+        <w:jc w:val="center"/>
+        <w:rPr>
+          <w:rFonts w:ascii="Arial" w:hAnsi="Arial" w:cs="Arial"/>
+        </w:rPr>
+      </w:pPr>
+    </w:p>
+    <w:p>
+      <w:pPr>
+        <w:spacing w:line="240" w:lineRule="auto"/>
+        <w:jc w:val="center"/>
+        <w:rPr>
+          <w:rFonts w:ascii="Arial" w:hAnsi="Arial" w:cs="Arial"/>
+        </w:rPr>
+      </w:pPr>
+      <w:r>
+        <w:rPr>
+          <w:rFonts w:ascii="Arial" w:hAnsi="Arial" w:cs="Arial"/>
+        </w:rPr>
+        <w:t>Figura x – tela de Fluxo de Caixa / Lançamento</w:t>
+      </w:r>
+    </w:p>
+    <w:p>
+      <w:pPr>
+        <w:tabs>
+          <w:tab w:val="left" w:pos="851"/>
+        </w:tabs>
+        <w:ind w:firstLine="426"/>
+        <w:jc w:val="center"/>
+        <w:rPr>
+          <w:rFonts w:ascii="Arial" w:hAnsi="Arial" w:cs="Arial"/>
+        </w:rPr>
+      </w:pPr>
+      <w:r>
+        <w:rPr>
+          <w:rFonts w:ascii="Arial" w:hAnsi="Arial" w:cs="Arial"/>
+          <w:noProof/>
+        </w:rPr>
+        <w:lastRenderedPageBreak/>
+        <w:drawing>
+          <wp:inline distT="0" distB="0" distL="0" distR="0" wp14:anchorId="0AD619EE" wp14:editId="6AE6C481">
+            <wp:extent cx="5040000" cy="3358800"/>
+            <wp:effectExtent l="0" t="0" r="0" b="0"/>
+            <wp:docPr id="19" name="Imagem 19" descr="prints/PrototypePrints/1.2.0%20Lançamentos.png"/>
+            <wp:cNvGraphicFramePr>
+              <a:graphicFrameLocks xmlns:a="http://schemas.openxmlformats.org/drawingml/2006/main" noChangeAspect="1"/>
+            </wp:cNvGraphicFramePr>
+            <a:graphic xmlns:a="http://schemas.openxmlformats.org/drawingml/2006/main">
+              <a:graphicData uri="http://schemas.openxmlformats.org/drawingml/2006/picture">
+                <pic:pic xmlns:pic="http://schemas.openxmlformats.org/drawingml/2006/picture">
+                  <pic:nvPicPr>
+                    <pic:cNvPr id="0" name="Picture 13" descr="prints/PrototypePrints/1.2.0%20Lançamentos.png"/>
+                    <pic:cNvPicPr>
+                      <a:picLocks noChangeAspect="1" noChangeArrowheads="1"/>
+                    </pic:cNvPicPr>
+                  </pic:nvPicPr>
+                  <pic:blipFill>
+                    <a:blip r:embed="rId25">
+                      <a:extLst>
+                        <a:ext uri="{28A0092B-C50C-407E-A947-70E740481C1C}">
+                          <a14:useLocalDpi xmlns:a14="http://schemas.microsoft.com/office/drawing/2010/main" val="0"/>
+                        </a:ext>
+                      </a:extLst>
+                    </a:blip>
+                    <a:srcRect/>
+                    <a:stretch>
+                      <a:fillRect/>
+                    </a:stretch>
+                  </pic:blipFill>
+                  <pic:spPr bwMode="auto">
+                    <a:xfrm>
+                      <a:off x="0" y="0"/>
+                      <a:ext cx="5040000" cy="3358800"/>
+                    </a:xfrm>
+                    <a:prstGeom prst="rect">
+                      <a:avLst/>
+                    </a:prstGeom>
+                    <a:noFill/>
+                    <a:ln>
+                      <a:noFill/>
+                    </a:ln>
+                  </pic:spPr>
+                </pic:pic>
+              </a:graphicData>
+            </a:graphic>
+          </wp:inline>
+        </w:drawing>
+      </w:r>
+    </w:p>
+    <w:p>
+      <w:pPr>
+        <w:spacing w:line="240" w:lineRule="auto"/>
+        <w:jc w:val="center"/>
+        <w:rPr>
+          <w:rFonts w:ascii="Arial" w:hAnsi="Arial" w:cs="Arial"/>
           <w:color w:val="000000"/>
         </w:rPr>
       </w:pPr>
@@ -19443,7 +19639,7 @@
                     </pic:cNvPicPr>
                   </pic:nvPicPr>
                   <pic:blipFill>
-                    <a:blip r:embed="rId25">
+                    <a:blip r:embed="rId26">
                       <a:extLst>
                         <a:ext uri="{28A0092B-C50C-407E-A947-70E740481C1C}">
                           <a14:useLocalDpi xmlns:a14="http://schemas.microsoft.com/office/drawing/2010/main" val="0"/>
@@ -19554,6 +19750,7 @@
           <w:rFonts w:ascii="Arial" w:hAnsi="Arial" w:cs="Arial"/>
           <w:noProof/>
         </w:rPr>
+        <w:lastRenderedPageBreak/>
         <w:drawing>
           <wp:inline distT="0" distB="0" distL="0" distR="0" wp14:anchorId="2D94D99A" wp14:editId="61FB4D46">
             <wp:extent cx="5040000" cy="3360000"/>
@@ -19572,7 +19769,7 @@
                     </pic:cNvPicPr>
                   </pic:nvPicPr>
                   <pic:blipFill>
-                    <a:blip r:embed="rId26">
+                    <a:blip r:embed="rId27">
                       <a:extLst>
                         <a:ext uri="{28A0092B-C50C-407E-A947-70E740481C1C}">
                           <a14:useLocalDpi xmlns:a14="http://schemas.microsoft.com/office/drawing/2010/main" val="0"/>
@@ -19715,7 +19912,7 @@
                     </pic:cNvPicPr>
                   </pic:nvPicPr>
                   <pic:blipFill>
-                    <a:blip r:embed="rId27">
+                    <a:blip r:embed="rId28">
                       <a:extLst>
                         <a:ext uri="{28A0092B-C50C-407E-A947-70E740481C1C}">
                           <a14:useLocalDpi xmlns:a14="http://schemas.microsoft.com/office/drawing/2010/main" val="0"/>
@@ -19780,7 +19977,6 @@
           <w:b/>
           <w:color w:val="000000"/>
         </w:rPr>
-        <w:lastRenderedPageBreak/>
         <w:t xml:space="preserve">ANEXO 1 – REFERÊNCIAS </w:t>
       </w:r>
     </w:p>
@@ -19810,6 +20006,7 @@
         <w:rPr>
           <w:rFonts w:ascii="Arial" w:hAnsi="Arial" w:cs="Arial"/>
         </w:rPr>
+        <w:lastRenderedPageBreak/>
         <w:t xml:space="preserve">Figura </w:t>
       </w:r>
       <w:r>
@@ -19853,7 +20050,7 @@
                     </pic:cNvPicPr>
                   </pic:nvPicPr>
                   <pic:blipFill>
-                    <a:blip r:embed="rId28">
+                    <a:blip r:embed="rId29">
                       <a:extLst>
                         <a:ext uri="{28A0092B-C50C-407E-A947-70E740481C1C}">
                           <a14:useLocalDpi xmlns:a14="http://schemas.microsoft.com/office/drawing/2010/main" val="0"/>
@@ -19900,21 +20097,7 @@
         <w:rPr>
           <w:rFonts w:ascii="Arial" w:hAnsi="Arial" w:cs="Arial"/>
         </w:rPr>
-        <w:t xml:space="preserve">Fonte: </w:t>
-      </w:r>
-      <w:proofErr w:type="spellStart"/>
-      <w:r>
-        <w:rPr>
-          <w:rFonts w:ascii="Arial" w:hAnsi="Arial" w:cs="Arial"/>
-        </w:rPr>
-        <w:t>print</w:t>
-      </w:r>
-      <w:proofErr w:type="spellEnd"/>
-      <w:r>
-        <w:rPr>
-          <w:rFonts w:ascii="Arial" w:hAnsi="Arial" w:cs="Arial"/>
-        </w:rPr>
-        <w:t xml:space="preserve"> </w:t>
+        <w:t xml:space="preserve">Fonte: print </w:t>
       </w:r>
       <w:proofErr w:type="spellStart"/>
       <w:r>
@@ -20007,7 +20190,7 @@
                     </pic:cNvPicPr>
                   </pic:nvPicPr>
                   <pic:blipFill>
-                    <a:blip r:embed="rId29">
+                    <a:blip r:embed="rId30">
                       <a:extLst>
                         <a:ext uri="{28A0092B-C50C-407E-A947-70E740481C1C}">
                           <a14:useLocalDpi xmlns:a14="http://schemas.microsoft.com/office/drawing/2010/main" val="0"/>
@@ -20054,21 +20237,7 @@
         <w:rPr>
           <w:rFonts w:ascii="Arial" w:hAnsi="Arial" w:cs="Arial"/>
         </w:rPr>
-        <w:t xml:space="preserve">Fonte: </w:t>
-      </w:r>
-      <w:proofErr w:type="spellStart"/>
-      <w:r>
-        <w:rPr>
-          <w:rFonts w:ascii="Arial" w:hAnsi="Arial" w:cs="Arial"/>
-        </w:rPr>
-        <w:t>print</w:t>
-      </w:r>
-      <w:proofErr w:type="spellEnd"/>
-      <w:r>
-        <w:rPr>
-          <w:rFonts w:ascii="Arial" w:hAnsi="Arial" w:cs="Arial"/>
-        </w:rPr>
-        <w:t xml:space="preserve"> </w:t>
+        <w:t xml:space="preserve">Fonte: print </w:t>
       </w:r>
       <w:proofErr w:type="spellStart"/>
       <w:r>
@@ -20163,7 +20332,7 @@
                     </pic:cNvPicPr>
                   </pic:nvPicPr>
                   <pic:blipFill>
-                    <a:blip r:embed="rId30">
+                    <a:blip r:embed="rId31">
                       <a:extLst>
                         <a:ext uri="{28A0092B-C50C-407E-A947-70E740481C1C}">
                           <a14:useLocalDpi xmlns:a14="http://schemas.microsoft.com/office/drawing/2010/main" val="0"/>
@@ -20210,21 +20379,7 @@
         <w:rPr>
           <w:rFonts w:ascii="Arial" w:hAnsi="Arial" w:cs="Arial"/>
         </w:rPr>
-        <w:t xml:space="preserve">Fonte: </w:t>
-      </w:r>
-      <w:proofErr w:type="spellStart"/>
-      <w:r>
-        <w:rPr>
-          <w:rFonts w:ascii="Arial" w:hAnsi="Arial" w:cs="Arial"/>
-        </w:rPr>
-        <w:t>print</w:t>
-      </w:r>
-      <w:proofErr w:type="spellEnd"/>
-      <w:r>
-        <w:rPr>
-          <w:rFonts w:ascii="Arial" w:hAnsi="Arial" w:cs="Arial"/>
-        </w:rPr>
-        <w:t xml:space="preserve"> </w:t>
+        <w:t xml:space="preserve">Fonte: print </w:t>
       </w:r>
       <w:proofErr w:type="spellStart"/>
       <w:r>
@@ -20256,7 +20411,6 @@
         <w:rPr>
           <w:rFonts w:ascii="Arial" w:hAnsi="Arial" w:cs="Arial"/>
         </w:rPr>
-        <w:lastRenderedPageBreak/>
         <w:t xml:space="preserve">Figura </w:t>
       </w:r>
       <w:r>
@@ -20294,6 +20448,7 @@
           <w:rFonts w:ascii="Arial" w:hAnsi="Arial" w:cs="Arial"/>
           <w:noProof/>
         </w:rPr>
+        <w:lastRenderedPageBreak/>
         <w:drawing>
           <wp:inline distT="0" distB="0" distL="0" distR="0" wp14:anchorId="7252FA8A" wp14:editId="6B71B6E7">
             <wp:extent cx="3733200" cy="1933200"/>
@@ -20312,7 +20467,7 @@
                     </pic:cNvPicPr>
                   </pic:nvPicPr>
                   <pic:blipFill>
-                    <a:blip r:embed="rId31">
+                    <a:blip r:embed="rId32">
                       <a:extLst>
                         <a:ext uri="{28A0092B-C50C-407E-A947-70E740481C1C}">
                           <a14:useLocalDpi xmlns:a14="http://schemas.microsoft.com/office/drawing/2010/main" val="0"/>
@@ -20359,21 +20514,7 @@
         <w:rPr>
           <w:rFonts w:ascii="Arial" w:hAnsi="Arial" w:cs="Arial"/>
         </w:rPr>
-        <w:t xml:space="preserve">Fonte: </w:t>
-      </w:r>
-      <w:proofErr w:type="spellStart"/>
-      <w:r>
-        <w:rPr>
-          <w:rFonts w:ascii="Arial" w:hAnsi="Arial" w:cs="Arial"/>
-        </w:rPr>
-        <w:t>print</w:t>
-      </w:r>
-      <w:proofErr w:type="spellEnd"/>
-      <w:r>
-        <w:rPr>
-          <w:rFonts w:ascii="Arial" w:hAnsi="Arial" w:cs="Arial"/>
-        </w:rPr>
-        <w:t xml:space="preserve"> </w:t>
+        <w:t xml:space="preserve">Fonte: print </w:t>
       </w:r>
       <w:proofErr w:type="spellStart"/>
       <w:r>
@@ -20466,7 +20607,7 @@
                     </pic:cNvPicPr>
                   </pic:nvPicPr>
                   <pic:blipFill>
-                    <a:blip r:embed="rId32">
+                    <a:blip r:embed="rId33">
                       <a:extLst>
                         <a:ext uri="{28A0092B-C50C-407E-A947-70E740481C1C}">
                           <a14:useLocalDpi xmlns:a14="http://schemas.microsoft.com/office/drawing/2010/main" val="0"/>
@@ -20513,21 +20654,7 @@
         <w:rPr>
           <w:rFonts w:ascii="Arial" w:hAnsi="Arial" w:cs="Arial"/>
         </w:rPr>
-        <w:t xml:space="preserve">Fonte: </w:t>
-      </w:r>
-      <w:proofErr w:type="spellStart"/>
-      <w:r>
-        <w:rPr>
-          <w:rFonts w:ascii="Arial" w:hAnsi="Arial" w:cs="Arial"/>
-        </w:rPr>
-        <w:t>print</w:t>
-      </w:r>
-      <w:proofErr w:type="spellEnd"/>
-      <w:r>
-        <w:rPr>
-          <w:rFonts w:ascii="Arial" w:hAnsi="Arial" w:cs="Arial"/>
-        </w:rPr>
-        <w:t xml:space="preserve"> </w:t>
+        <w:t xml:space="preserve">Fonte: print </w:t>
       </w:r>
       <w:proofErr w:type="spellStart"/>
       <w:r>
@@ -20585,7 +20712,7 @@
 </file>
 
 <file path=word/endnotes.xml><?xml version="1.0" encoding="utf-8"?>
-<w:endnotes xmlns:wpc="http://schemas.microsoft.com/office/word/2010/wordprocessingCanvas" xmlns:mo="http://schemas.microsoft.com/office/mac/office/2008/main" xmlns:mc="http://schemas.openxmlformats.org/markup-compatibility/2006" xmlns:mv="urn:schemas-microsoft-com:mac:vml" xmlns:o="urn:schemas-microsoft-com:office:office" xmlns:r="http://schemas.openxmlformats.org/officeDocument/2006/relationships" xmlns:m="http://schemas.openxmlformats.org/officeDocument/2006/math" xmlns:v="urn:schemas-microsoft-com:vml" xmlns:wp14="http://schemas.microsoft.com/office/word/2010/wordprocessingDrawing" xmlns:wp="http://schemas.openxmlformats.org/drawingml/2006/wordprocessingDrawing" xmlns:w10="urn:schemas-microsoft-com:office:word" xmlns:w="http://schemas.openxmlformats.org/wordprocessingml/2006/main" xmlns:w14="http://schemas.microsoft.com/office/word/2010/wordml" xmlns:w15="http://schemas.microsoft.com/office/word/2012/wordml" xmlns:wpg="http://schemas.microsoft.com/office/word/2010/wordprocessingGroup" xmlns:wpi="http://schemas.microsoft.com/office/word/2010/wordprocessingInk" xmlns:wne="http://schemas.microsoft.com/office/word/2006/wordml" xmlns:wps="http://schemas.microsoft.com/office/word/2010/wordprocessingShape" mc:Ignorable="w14 w15 wp14">
+<w:endnotes xmlns:wpc="http://schemas.microsoft.com/office/word/2010/wordprocessingCanvas" xmlns:cx="http://schemas.microsoft.com/office/drawing/2014/chartex" xmlns:cx1="http://schemas.microsoft.com/office/drawing/2015/9/8/chartex" xmlns:cx2="http://schemas.microsoft.com/office/drawing/2015/10/21/chartex" xmlns:cx3="http://schemas.microsoft.com/office/drawing/2016/5/9/chartex" xmlns:cx4="http://schemas.microsoft.com/office/drawing/2016/5/10/chartex" xmlns:cx5="http://schemas.microsoft.com/office/drawing/2016/5/11/chartex" xmlns:cx6="http://schemas.microsoft.com/office/drawing/2016/5/12/chartex" xmlns:cx7="http://schemas.microsoft.com/office/drawing/2016/5/13/chartex" xmlns:cx8="http://schemas.microsoft.com/office/drawing/2016/5/14/chartex" xmlns:mc="http://schemas.openxmlformats.org/markup-compatibility/2006" xmlns:aink="http://schemas.microsoft.com/office/drawing/2016/ink" xmlns:am3d="http://schemas.microsoft.com/office/drawing/2017/model3d" xmlns:o="urn:schemas-microsoft-com:office:office" xmlns:r="http://schemas.openxmlformats.org/officeDocument/2006/relationships" xmlns:m="http://schemas.openxmlformats.org/officeDocument/2006/math" xmlns:v="urn:schemas-microsoft-com:vml" xmlns:wp14="http://schemas.microsoft.com/office/word/2010/wordprocessingDrawing" xmlns:wp="http://schemas.openxmlformats.org/drawingml/2006/wordprocessingDrawing" xmlns:w10="urn:schemas-microsoft-com:office:word" xmlns:w="http://schemas.openxmlformats.org/wordprocessingml/2006/main" xmlns:w14="http://schemas.microsoft.com/office/word/2010/wordml" xmlns:w15="http://schemas.microsoft.com/office/word/2012/wordml" xmlns:w16cid="http://schemas.microsoft.com/office/word/2016/wordml/cid" xmlns:w16se="http://schemas.microsoft.com/office/word/2015/wordml/symex" xmlns:wpg="http://schemas.microsoft.com/office/word/2010/wordprocessingGroup" xmlns:wpi="http://schemas.microsoft.com/office/word/2010/wordprocessingInk" xmlns:wne="http://schemas.microsoft.com/office/word/2006/wordml" xmlns:wps="http://schemas.microsoft.com/office/word/2010/wordprocessingShape" mc:Ignorable="w14 w15 w16se w16cid wp14">
   <w:endnote w:type="separator" w:id="-1">
     <w:p>
       <w:r>
@@ -20604,7 +20731,7 @@
 </file>
 
 <file path=word/footer1.xml><?xml version="1.0" encoding="utf-8"?>
-<w:ftr xmlns:wpc="http://schemas.microsoft.com/office/word/2010/wordprocessingCanvas" xmlns:mo="http://schemas.microsoft.com/office/mac/office/2008/main" xmlns:mc="http://schemas.openxmlformats.org/markup-compatibility/2006" xmlns:mv="urn:schemas-microsoft-com:mac:vml" xmlns:o="urn:schemas-microsoft-com:office:office" xmlns:r="http://schemas.openxmlformats.org/officeDocument/2006/relationships" xmlns:m="http://schemas.openxmlformats.org/officeDocument/2006/math" xmlns:v="urn:schemas-microsoft-com:vml" xmlns:wp14="http://schemas.microsoft.com/office/word/2010/wordprocessingDrawing" xmlns:wp="http://schemas.openxmlformats.org/drawingml/2006/wordprocessingDrawing" xmlns:w10="urn:schemas-microsoft-com:office:word" xmlns:w="http://schemas.openxmlformats.org/wordprocessingml/2006/main" xmlns:w14="http://schemas.microsoft.com/office/word/2010/wordml" xmlns:w15="http://schemas.microsoft.com/office/word/2012/wordml" xmlns:wpg="http://schemas.microsoft.com/office/word/2010/wordprocessingGroup" xmlns:wpi="http://schemas.microsoft.com/office/word/2010/wordprocessingInk" xmlns:wne="http://schemas.microsoft.com/office/word/2006/wordml" xmlns:wps="http://schemas.microsoft.com/office/word/2010/wordprocessingShape" mc:Ignorable="w14 w15 wp14">
+<w:ftr xmlns:wpc="http://schemas.microsoft.com/office/word/2010/wordprocessingCanvas" xmlns:cx="http://schemas.microsoft.com/office/drawing/2014/chartex" xmlns:cx1="http://schemas.microsoft.com/office/drawing/2015/9/8/chartex" xmlns:cx2="http://schemas.microsoft.com/office/drawing/2015/10/21/chartex" xmlns:cx3="http://schemas.microsoft.com/office/drawing/2016/5/9/chartex" xmlns:cx4="http://schemas.microsoft.com/office/drawing/2016/5/10/chartex" xmlns:cx5="http://schemas.microsoft.com/office/drawing/2016/5/11/chartex" xmlns:cx6="http://schemas.microsoft.com/office/drawing/2016/5/12/chartex" xmlns:cx7="http://schemas.microsoft.com/office/drawing/2016/5/13/chartex" xmlns:cx8="http://schemas.microsoft.com/office/drawing/2016/5/14/chartex" xmlns:mc="http://schemas.openxmlformats.org/markup-compatibility/2006" xmlns:aink="http://schemas.microsoft.com/office/drawing/2016/ink" xmlns:am3d="http://schemas.microsoft.com/office/drawing/2017/model3d" xmlns:o="urn:schemas-microsoft-com:office:office" xmlns:r="http://schemas.openxmlformats.org/officeDocument/2006/relationships" xmlns:m="http://schemas.openxmlformats.org/officeDocument/2006/math" xmlns:v="urn:schemas-microsoft-com:vml" xmlns:wp14="http://schemas.microsoft.com/office/word/2010/wordprocessingDrawing" xmlns:wp="http://schemas.openxmlformats.org/drawingml/2006/wordprocessingDrawing" xmlns:w10="urn:schemas-microsoft-com:office:word" xmlns:w="http://schemas.openxmlformats.org/wordprocessingml/2006/main" xmlns:w14="http://schemas.microsoft.com/office/word/2010/wordml" xmlns:w15="http://schemas.microsoft.com/office/word/2012/wordml" xmlns:w16cid="http://schemas.microsoft.com/office/word/2016/wordml/cid" xmlns:w16se="http://schemas.microsoft.com/office/word/2015/wordml/symex" xmlns:wpg="http://schemas.microsoft.com/office/word/2010/wordprocessingGroup" xmlns:wpi="http://schemas.microsoft.com/office/word/2010/wordprocessingInk" xmlns:wne="http://schemas.microsoft.com/office/word/2006/wordml" xmlns:wps="http://schemas.microsoft.com/office/word/2010/wordprocessingShape" mc:Ignorable="w14 w15 w16se w16cid wp14">
   <w:p>
     <w:pPr>
       <w:pStyle w:val="Rodap"/>
@@ -20622,7 +20749,7 @@
 </file>
 
 <file path=word/footnotes.xml><?xml version="1.0" encoding="utf-8"?>
-<w:footnotes xmlns:wpc="http://schemas.microsoft.com/office/word/2010/wordprocessingCanvas" xmlns:mo="http://schemas.microsoft.com/office/mac/office/2008/main" xmlns:mc="http://schemas.openxmlformats.org/markup-compatibility/2006" xmlns:mv="urn:schemas-microsoft-com:mac:vml" xmlns:o="urn:schemas-microsoft-com:office:office" xmlns:r="http://schemas.openxmlformats.org/officeDocument/2006/relationships" xmlns:m="http://schemas.openxmlformats.org/officeDocument/2006/math" xmlns:v="urn:schemas-microsoft-com:vml" xmlns:wp14="http://schemas.microsoft.com/office/word/2010/wordprocessingDrawing" xmlns:wp="http://schemas.openxmlformats.org/drawingml/2006/wordprocessingDrawing" xmlns:w10="urn:schemas-microsoft-com:office:word" xmlns:w="http://schemas.openxmlformats.org/wordprocessingml/2006/main" xmlns:w14="http://schemas.microsoft.com/office/word/2010/wordml" xmlns:w15="http://schemas.microsoft.com/office/word/2012/wordml" xmlns:wpg="http://schemas.microsoft.com/office/word/2010/wordprocessingGroup" xmlns:wpi="http://schemas.microsoft.com/office/word/2010/wordprocessingInk" xmlns:wne="http://schemas.microsoft.com/office/word/2006/wordml" xmlns:wps="http://schemas.microsoft.com/office/word/2010/wordprocessingShape" mc:Ignorable="w14 w15 wp14">
+<w:footnotes xmlns:wpc="http://schemas.microsoft.com/office/word/2010/wordprocessingCanvas" xmlns:cx="http://schemas.microsoft.com/office/drawing/2014/chartex" xmlns:cx1="http://schemas.microsoft.com/office/drawing/2015/9/8/chartex" xmlns:cx2="http://schemas.microsoft.com/office/drawing/2015/10/21/chartex" xmlns:cx3="http://schemas.microsoft.com/office/drawing/2016/5/9/chartex" xmlns:cx4="http://schemas.microsoft.com/office/drawing/2016/5/10/chartex" xmlns:cx5="http://schemas.microsoft.com/office/drawing/2016/5/11/chartex" xmlns:cx6="http://schemas.microsoft.com/office/drawing/2016/5/12/chartex" xmlns:cx7="http://schemas.microsoft.com/office/drawing/2016/5/13/chartex" xmlns:cx8="http://schemas.microsoft.com/office/drawing/2016/5/14/chartex" xmlns:mc="http://schemas.openxmlformats.org/markup-compatibility/2006" xmlns:aink="http://schemas.microsoft.com/office/drawing/2016/ink" xmlns:am3d="http://schemas.microsoft.com/office/drawing/2017/model3d" xmlns:o="urn:schemas-microsoft-com:office:office" xmlns:r="http://schemas.openxmlformats.org/officeDocument/2006/relationships" xmlns:m="http://schemas.openxmlformats.org/officeDocument/2006/math" xmlns:v="urn:schemas-microsoft-com:vml" xmlns:wp14="http://schemas.microsoft.com/office/word/2010/wordprocessingDrawing" xmlns:wp="http://schemas.openxmlformats.org/drawingml/2006/wordprocessingDrawing" xmlns:w10="urn:schemas-microsoft-com:office:word" xmlns:w="http://schemas.openxmlformats.org/wordprocessingml/2006/main" xmlns:w14="http://schemas.microsoft.com/office/word/2010/wordml" xmlns:w15="http://schemas.microsoft.com/office/word/2012/wordml" xmlns:w16cid="http://schemas.microsoft.com/office/word/2016/wordml/cid" xmlns:w16se="http://schemas.microsoft.com/office/word/2015/wordml/symex" xmlns:wpg="http://schemas.microsoft.com/office/word/2010/wordprocessingGroup" xmlns:wpi="http://schemas.microsoft.com/office/word/2010/wordprocessingInk" xmlns:wne="http://schemas.microsoft.com/office/word/2006/wordml" xmlns:wps="http://schemas.microsoft.com/office/word/2010/wordprocessingShape" mc:Ignorable="w14 w15 w16se w16cid wp14">
   <w:footnote w:type="separator" w:id="-1">
     <w:p>
       <w:r>
@@ -20641,57 +20768,40 @@
 </file>
 
 <file path=word/header1.xml><?xml version="1.0" encoding="utf-8"?>
-<w:hdr xmlns:wpc="http://schemas.microsoft.com/office/word/2010/wordprocessingCanvas" xmlns:mo="http://schemas.microsoft.com/office/mac/office/2008/main" xmlns:mc="http://schemas.openxmlformats.org/markup-compatibility/2006" xmlns:mv="urn:schemas-microsoft-com:mac:vml" xmlns:o="urn:schemas-microsoft-com:office:office" xmlns:r="http://schemas.openxmlformats.org/officeDocument/2006/relationships" xmlns:m="http://schemas.openxmlformats.org/officeDocument/2006/math" xmlns:v="urn:schemas-microsoft-com:vml" xmlns:wp14="http://schemas.microsoft.com/office/word/2010/wordprocessingDrawing" xmlns:wp="http://schemas.openxmlformats.org/drawingml/2006/wordprocessingDrawing" xmlns:w10="urn:schemas-microsoft-com:office:word" xmlns:w="http://schemas.openxmlformats.org/wordprocessingml/2006/main" xmlns:w14="http://schemas.microsoft.com/office/word/2010/wordml" xmlns:w15="http://schemas.microsoft.com/office/word/2012/wordml" xmlns:wpg="http://schemas.microsoft.com/office/word/2010/wordprocessingGroup" xmlns:wpi="http://schemas.microsoft.com/office/word/2010/wordprocessingInk" xmlns:wne="http://schemas.microsoft.com/office/word/2006/wordml" xmlns:wps="http://schemas.microsoft.com/office/word/2010/wordprocessingShape" mc:Ignorable="w14 w15 wp14">
+<w:hdr xmlns:wpc="http://schemas.microsoft.com/office/word/2010/wordprocessingCanvas" xmlns:cx="http://schemas.microsoft.com/office/drawing/2014/chartex" xmlns:cx1="http://schemas.microsoft.com/office/drawing/2015/9/8/chartex" xmlns:cx2="http://schemas.microsoft.com/office/drawing/2015/10/21/chartex" xmlns:cx3="http://schemas.microsoft.com/office/drawing/2016/5/9/chartex" xmlns:cx4="http://schemas.microsoft.com/office/drawing/2016/5/10/chartex" xmlns:cx5="http://schemas.microsoft.com/office/drawing/2016/5/11/chartex" xmlns:cx6="http://schemas.microsoft.com/office/drawing/2016/5/12/chartex" xmlns:cx7="http://schemas.microsoft.com/office/drawing/2016/5/13/chartex" xmlns:cx8="http://schemas.microsoft.com/office/drawing/2016/5/14/chartex" xmlns:mc="http://schemas.openxmlformats.org/markup-compatibility/2006" xmlns:aink="http://schemas.microsoft.com/office/drawing/2016/ink" xmlns:am3d="http://schemas.microsoft.com/office/drawing/2017/model3d" xmlns:o="urn:schemas-microsoft-com:office:office" xmlns:r="http://schemas.openxmlformats.org/officeDocument/2006/relationships" xmlns:m="http://schemas.openxmlformats.org/officeDocument/2006/math" xmlns:v="urn:schemas-microsoft-com:vml" xmlns:wp14="http://schemas.microsoft.com/office/word/2010/wordprocessingDrawing" xmlns:wp="http://schemas.openxmlformats.org/drawingml/2006/wordprocessingDrawing" xmlns:w10="urn:schemas-microsoft-com:office:word" xmlns:w="http://schemas.openxmlformats.org/wordprocessingml/2006/main" xmlns:w14="http://schemas.microsoft.com/office/word/2010/wordml" xmlns:w15="http://schemas.microsoft.com/office/word/2012/wordml" xmlns:w16cid="http://schemas.microsoft.com/office/word/2016/wordml/cid" xmlns:w16se="http://schemas.microsoft.com/office/word/2015/wordml/symex" xmlns:wpg="http://schemas.microsoft.com/office/word/2010/wordprocessingGroup" xmlns:wpi="http://schemas.microsoft.com/office/word/2010/wordprocessingInk" xmlns:wne="http://schemas.microsoft.com/office/word/2006/wordml" xmlns:wps="http://schemas.microsoft.com/office/word/2010/wordprocessingShape" mc:Ignorable="w14 w15 w16se w16cid wp14">
   <w:p>
     <w:pPr>
       <w:widowControl w:val="0"/>
       <w:autoSpaceDE w:val="0"/>
       <w:autoSpaceDN w:val="0"/>
       <w:adjustRightInd w:val="0"/>
-      <w:spacing w:after="240" w:line="360" w:lineRule="atLeast"/>
-      <w:rPr>
-        <w:rFonts w:ascii="MS Mincho" w:eastAsia="MS Mincho" w:hAnsi="MS Mincho" w:cs="MS Mincho"/>
-        <w:color w:val="000000"/>
-        <w:sz w:val="32"/>
-        <w:szCs w:val="32"/>
-      </w:rPr>
+      <w:spacing w:after="240"/>
     </w:pPr>
     <w:r>
       <w:rPr>
         <w:rFonts w:ascii="Arial" w:hAnsi="Arial" w:cs="Arial"/>
         <w:color w:val="000000"/>
-        <w:sz w:val="32"/>
-        <w:szCs w:val="32"/>
       </w:rPr>
-      <w:t>SantaClub – UNOESTE – Universidade do Oeste Paulista</w:t>
+      <w:t>UNOESTE – Universidade do Oeste Paulista</w:t>
     </w:r>
     <w:r>
       <w:rPr>
         <w:rFonts w:ascii="MS Mincho" w:eastAsia="MS Mincho" w:hAnsi="MS Mincho" w:cs="MS Mincho"/>
         <w:color w:val="000000"/>
-        <w:sz w:val="32"/>
-        <w:szCs w:val="32"/>
       </w:rPr>
       <w:t xml:space="preserve"> </w:t>
     </w:r>
-  </w:p>
-  <w:p>
-    <w:pPr>
-      <w:widowControl w:val="0"/>
-      <w:autoSpaceDE w:val="0"/>
-      <w:autoSpaceDN w:val="0"/>
-      <w:adjustRightInd w:val="0"/>
-      <w:spacing w:after="240" w:line="360" w:lineRule="atLeast"/>
+    <w:r>
       <w:rPr>
-        <w:rFonts w:ascii="Arial" w:hAnsi="Arial" w:cs="Arial"/>
+        <w:rFonts w:ascii="MS Mincho" w:eastAsia="MS Mincho" w:hAnsi="MS Mincho" w:cs="MS Mincho"/>
+        <w:color w:val="000000"/>
       </w:rPr>
-    </w:pPr>
+      <w:br/>
+    </w:r>
     <w:r>
       <w:rPr>
         <w:rFonts w:ascii="Arial" w:hAnsi="Arial" w:cs="Arial"/>
         <w:color w:val="000000"/>
-        <w:sz w:val="32"/>
-        <w:szCs w:val="32"/>
       </w:rPr>
       <w:t xml:space="preserve">FIPP – Faculdade de Informática de Presidente Prudente </w:t>
     </w:r>
@@ -20700,8 +20810,8 @@
 </file>
 
 <file path=word/numbering.xml><?xml version="1.0" encoding="utf-8"?>
-<w:numbering xmlns:wpc="http://schemas.microsoft.com/office/word/2010/wordprocessingCanvas" xmlns:mo="http://schemas.microsoft.com/office/mac/office/2008/main" xmlns:mc="http://schemas.openxmlformats.org/markup-compatibility/2006" xmlns:mv="urn:schemas-microsoft-com:mac:vml" xmlns:o="urn:schemas-microsoft-com:office:office" xmlns:r="http://schemas.openxmlformats.org/officeDocument/2006/relationships" xmlns:m="http://schemas.openxmlformats.org/officeDocument/2006/math" xmlns:v="urn:schemas-microsoft-com:vml" xmlns:wp14="http://schemas.microsoft.com/office/word/2010/wordprocessingDrawing" xmlns:wp="http://schemas.openxmlformats.org/drawingml/2006/wordprocessingDrawing" xmlns:w10="urn:schemas-microsoft-com:office:word" xmlns:w="http://schemas.openxmlformats.org/wordprocessingml/2006/main" xmlns:w14="http://schemas.microsoft.com/office/word/2010/wordml" xmlns:w15="http://schemas.microsoft.com/office/word/2012/wordml" xmlns:wpg="http://schemas.microsoft.com/office/word/2010/wordprocessingGroup" xmlns:wpi="http://schemas.microsoft.com/office/word/2010/wordprocessingInk" xmlns:wne="http://schemas.microsoft.com/office/word/2006/wordml" xmlns:wps="http://schemas.microsoft.com/office/word/2010/wordprocessingShape" mc:Ignorable="w14 w15 wp14">
-  <w:abstractNum w:abstractNumId="0">
+<w:numbering xmlns:wpc="http://schemas.microsoft.com/office/word/2010/wordprocessingCanvas" xmlns:cx="http://schemas.microsoft.com/office/drawing/2014/chartex" xmlns:cx1="http://schemas.microsoft.com/office/drawing/2015/9/8/chartex" xmlns:cx2="http://schemas.microsoft.com/office/drawing/2015/10/21/chartex" xmlns:cx3="http://schemas.microsoft.com/office/drawing/2016/5/9/chartex" xmlns:cx4="http://schemas.microsoft.com/office/drawing/2016/5/10/chartex" xmlns:cx5="http://schemas.microsoft.com/office/drawing/2016/5/11/chartex" xmlns:cx6="http://schemas.microsoft.com/office/drawing/2016/5/12/chartex" xmlns:cx7="http://schemas.microsoft.com/office/drawing/2016/5/13/chartex" xmlns:cx8="http://schemas.microsoft.com/office/drawing/2016/5/14/chartex" xmlns:mc="http://schemas.openxmlformats.org/markup-compatibility/2006" xmlns:aink="http://schemas.microsoft.com/office/drawing/2016/ink" xmlns:am3d="http://schemas.microsoft.com/office/drawing/2017/model3d" xmlns:o="urn:schemas-microsoft-com:office:office" xmlns:r="http://schemas.openxmlformats.org/officeDocument/2006/relationships" xmlns:m="http://schemas.openxmlformats.org/officeDocument/2006/math" xmlns:v="urn:schemas-microsoft-com:vml" xmlns:wp14="http://schemas.microsoft.com/office/word/2010/wordprocessingDrawing" xmlns:wp="http://schemas.openxmlformats.org/drawingml/2006/wordprocessingDrawing" xmlns:w10="urn:schemas-microsoft-com:office:word" xmlns:w="http://schemas.openxmlformats.org/wordprocessingml/2006/main" xmlns:w14="http://schemas.microsoft.com/office/word/2010/wordml" xmlns:w15="http://schemas.microsoft.com/office/word/2012/wordml" xmlns:w16cid="http://schemas.microsoft.com/office/word/2016/wordml/cid" xmlns:w16se="http://schemas.microsoft.com/office/word/2015/wordml/symex" xmlns:wpg="http://schemas.microsoft.com/office/word/2010/wordprocessingGroup" xmlns:wpi="http://schemas.microsoft.com/office/word/2010/wordprocessingInk" xmlns:wne="http://schemas.microsoft.com/office/word/2006/wordml" xmlns:wps="http://schemas.microsoft.com/office/word/2010/wordprocessingShape" mc:Ignorable="w14 w15 w16se w16cid wp14">
+  <w:abstractNum w:abstractNumId="0" w15:restartNumberingAfterBreak="0">
     <w:nsid w:val="FFFFFF1D"/>
     <w:multiLevelType w:val="multilevel"/>
     <w:tmpl w:val="932EEDE6"/>
@@ -20841,7 +20951,7 @@
       </w:rPr>
     </w:lvl>
   </w:abstractNum>
-  <w:abstractNum w:abstractNumId="1">
+  <w:abstractNum w:abstractNumId="1" w15:restartNumberingAfterBreak="0">
     <w:nsid w:val="00000001"/>
     <w:multiLevelType w:val="hybridMultilevel"/>
     <w:tmpl w:val="00000001"/>
@@ -20895,7 +21005,7 @@
       <w:lvlJc w:val="left"/>
     </w:lvl>
   </w:abstractNum>
-  <w:abstractNum w:abstractNumId="2">
+  <w:abstractNum w:abstractNumId="2" w15:restartNumberingAfterBreak="0">
     <w:nsid w:val="00000002"/>
     <w:multiLevelType w:val="hybridMultilevel"/>
     <w:tmpl w:val="00000002"/>
@@ -20949,7 +21059,7 @@
       <w:lvlJc w:val="left"/>
     </w:lvl>
   </w:abstractNum>
-  <w:abstractNum w:abstractNumId="3">
+  <w:abstractNum w:abstractNumId="3" w15:restartNumberingAfterBreak="0">
     <w:nsid w:val="002E1F00"/>
     <w:multiLevelType w:val="hybridMultilevel"/>
     <w:tmpl w:val="B73055E2"/>
@@ -21038,7 +21148,7 @@
       </w:pPr>
     </w:lvl>
   </w:abstractNum>
-  <w:abstractNum w:abstractNumId="4">
+  <w:abstractNum w:abstractNumId="4" w15:restartNumberingAfterBreak="0">
     <w:nsid w:val="06C85052"/>
     <w:multiLevelType w:val="multilevel"/>
     <w:tmpl w:val="4FEA3C6E"/>
@@ -21151,7 +21261,7 @@
       </w:rPr>
     </w:lvl>
   </w:abstractNum>
-  <w:abstractNum w:abstractNumId="5">
+  <w:abstractNum w:abstractNumId="5" w15:restartNumberingAfterBreak="0">
     <w:nsid w:val="2AC34195"/>
     <w:multiLevelType w:val="hybridMultilevel"/>
     <w:tmpl w:val="4912B50A"/>
@@ -21241,7 +21351,7 @@
       </w:pPr>
     </w:lvl>
   </w:abstractNum>
-  <w:abstractNum w:abstractNumId="6">
+  <w:abstractNum w:abstractNumId="6" w15:restartNumberingAfterBreak="0">
     <w:nsid w:val="4C4F3A76"/>
     <w:multiLevelType w:val="multilevel"/>
     <w:tmpl w:val="0416001F"/>
@@ -21327,7 +21437,7 @@
       </w:pPr>
     </w:lvl>
   </w:abstractNum>
-  <w:abstractNum w:abstractNumId="7">
+  <w:abstractNum w:abstractNumId="7" w15:restartNumberingAfterBreak="0">
     <w:nsid w:val="5EAA609D"/>
     <w:multiLevelType w:val="hybridMultilevel"/>
     <w:tmpl w:val="B73055E2"/>
@@ -21416,7 +21526,7 @@
       </w:pPr>
     </w:lvl>
   </w:abstractNum>
-  <w:abstractNum w:abstractNumId="8">
+  <w:abstractNum w:abstractNumId="8" w15:restartNumberingAfterBreak="0">
     <w:nsid w:val="61E31B2D"/>
     <w:multiLevelType w:val="multilevel"/>
     <w:tmpl w:val="BE58CF96"/>
@@ -21577,7 +21687,7 @@
 </file>
 
 <file path=word/styles.xml><?xml version="1.0" encoding="utf-8"?>
-<w:styles xmlns:mc="http://schemas.openxmlformats.org/markup-compatibility/2006" xmlns:r="http://schemas.openxmlformats.org/officeDocument/2006/relationships" xmlns:w="http://schemas.openxmlformats.org/wordprocessingml/2006/main" xmlns:w14="http://schemas.microsoft.com/office/word/2010/wordml" xmlns:w15="http://schemas.microsoft.com/office/word/2012/wordml" mc:Ignorable="w14 w15">
+<w:styles xmlns:mc="http://schemas.openxmlformats.org/markup-compatibility/2006" xmlns:r="http://schemas.openxmlformats.org/officeDocument/2006/relationships" xmlns:w="http://schemas.openxmlformats.org/wordprocessingml/2006/main" xmlns:w14="http://schemas.microsoft.com/office/word/2010/wordml" xmlns:w15="http://schemas.microsoft.com/office/word/2012/wordml" xmlns:w16cid="http://schemas.microsoft.com/office/word/2016/wordml/cid" xmlns:w16se="http://schemas.microsoft.com/office/word/2015/wordml/symex" mc:Ignorable="w14 w15 w16se w16cid">
   <w:docDefaults>
     <w:rPrDefault>
       <w:rPr>
@@ -21589,7 +21699,7 @@
     </w:rPrDefault>
     <w:pPrDefault/>
   </w:docDefaults>
-  <w:latentStyles w:defLockedState="0" w:defUIPriority="99" w:defSemiHidden="0" w:defUnhideWhenUsed="0" w:defQFormat="0" w:count="380">
+  <w:latentStyles w:defLockedState="0" w:defUIPriority="99" w:defSemiHidden="0" w:defUnhideWhenUsed="0" w:defQFormat="0" w:count="375">
     <w:lsdException w:name="Normal" w:uiPriority="0" w:qFormat="1"/>
     <w:lsdException w:name="heading 1" w:uiPriority="9" w:qFormat="1"/>
     <w:lsdException w:name="heading 2" w:uiPriority="9" w:qFormat="1"/>
@@ -21746,15 +21856,6 @@
     <w:lsdException w:name="Balloon Text" w:semiHidden="1" w:unhideWhenUsed="1"/>
     <w:lsdException w:name="Table Grid" w:uiPriority="59"/>
     <w:lsdException w:name="Table Theme" w:semiHidden="1" w:unhideWhenUsed="1"/>
-    <w:lsdException w:name="Note Level 1" w:semiHidden="1" w:unhideWhenUsed="1"/>
-    <w:lsdException w:name="Note Level 2" w:qFormat="1"/>
-    <w:lsdException w:name="Note Level 3" w:semiHidden="1" w:unhideWhenUsed="1"/>
-    <w:lsdException w:name="Note Level 4" w:semiHidden="1" w:unhideWhenUsed="1"/>
-    <w:lsdException w:name="Note Level 5" w:semiHidden="1" w:unhideWhenUsed="1"/>
-    <w:lsdException w:name="Note Level 6" w:semiHidden="1" w:unhideWhenUsed="1"/>
-    <w:lsdException w:name="Note Level 7" w:semiHidden="1" w:unhideWhenUsed="1"/>
-    <w:lsdException w:name="Note Level 8" w:semiHidden="1" w:unhideWhenUsed="1"/>
-    <w:lsdException w:name="Note Level 9" w:semiHidden="1" w:unhideWhenUsed="1"/>
     <w:lsdException w:name="Placeholder Text" w:semiHidden="1"/>
     <w:lsdException w:name="No Spacing" w:uiPriority="1" w:qFormat="1"/>
     <w:lsdException w:name="Light Shading" w:uiPriority="60"/>
@@ -22175,7 +22276,7 @@
       <w:lang w:val="x-none" w:eastAsia="en-US"/>
     </w:rPr>
   </w:style>
-  <w:style w:type="character" w:styleId="Hiperlink">
+  <w:style w:type="character" w:styleId="Hyperlink">
     <w:name w:val="Hyperlink"/>
     <w:uiPriority w:val="99"/>
     <w:unhideWhenUsed/>
@@ -22336,7 +22437,6 @@
     <w:uiPriority w:val="59"/>
     <w:rsid w:val="00E17275"/>
     <w:tblPr>
-      <w:tblInd w:w="0" w:type="dxa"/>
       <w:tblBorders>
         <w:top w:val="single" w:sz="4" w:space="0" w:color="auto"/>
         <w:left w:val="single" w:sz="4" w:space="0" w:color="auto"/>
@@ -22345,12 +22445,6 @@
         <w:insideH w:val="single" w:sz="4" w:space="0" w:color="auto"/>
         <w:insideV w:val="single" w:sz="4" w:space="0" w:color="auto"/>
       </w:tblBorders>
-      <w:tblCellMar>
-        <w:top w:w="0" w:type="dxa"/>
-        <w:left w:w="108" w:type="dxa"/>
-        <w:bottom w:w="0" w:type="dxa"/>
-        <w:right w:w="108" w:type="dxa"/>
-      </w:tblCellMar>
     </w:tblPr>
   </w:style>
 </w:styles>
@@ -22622,7 +22716,7 @@
 </file>
 
 <file path=customXml/itemProps1.xml><?xml version="1.0" encoding="utf-8"?>
-<ds:datastoreItem xmlns:ds="http://schemas.openxmlformats.org/officeDocument/2006/customXml" ds:itemID="{FF24AAC8-E46A-BA4A-A23A-A495C09E65B0}">
+<ds:datastoreItem xmlns:ds="http://schemas.openxmlformats.org/officeDocument/2006/customXml" ds:itemID="{F3DFD065-3CDA-494D-AEBE-99CC425AB2CE}">
   <ds:schemaRefs>
     <ds:schemaRef ds:uri="http://schemas.openxmlformats.org/officeDocument/2006/bibliography"/>
   </ds:schemaRefs>

</xml_diff>

<commit_message>
update diagrama de caso de uso e modelagem bd
</commit_message>
<xml_diff>
--- a/Manual Estagio - Gilberto Moraes.docx
+++ b/Manual Estagio - Gilberto Moraes.docx
@@ -1,6 +1,6 @@
 
 <file path=word/document.xml><?xml version="1.0" encoding="utf-8"?>
-<w:document xmlns:wpc="http://schemas.microsoft.com/office/word/2010/wordprocessingCanvas" xmlns:cx="http://schemas.microsoft.com/office/drawing/2014/chartex" xmlns:cx1="http://schemas.microsoft.com/office/drawing/2015/9/8/chartex" xmlns:cx2="http://schemas.microsoft.com/office/drawing/2015/10/21/chartex" xmlns:cx3="http://schemas.microsoft.com/office/drawing/2016/5/9/chartex" xmlns:cx4="http://schemas.microsoft.com/office/drawing/2016/5/10/chartex" xmlns:cx5="http://schemas.microsoft.com/office/drawing/2016/5/11/chartex" xmlns:cx6="http://schemas.microsoft.com/office/drawing/2016/5/12/chartex" xmlns:cx7="http://schemas.microsoft.com/office/drawing/2016/5/13/chartex" xmlns:cx8="http://schemas.microsoft.com/office/drawing/2016/5/14/chartex" xmlns:mc="http://schemas.openxmlformats.org/markup-compatibility/2006" xmlns:aink="http://schemas.microsoft.com/office/drawing/2016/ink" xmlns:am3d="http://schemas.microsoft.com/office/drawing/2017/model3d" xmlns:o="urn:schemas-microsoft-com:office:office" xmlns:r="http://schemas.openxmlformats.org/officeDocument/2006/relationships" xmlns:m="http://schemas.openxmlformats.org/officeDocument/2006/math" xmlns:v="urn:schemas-microsoft-com:vml" xmlns:wp14="http://schemas.microsoft.com/office/word/2010/wordprocessingDrawing" xmlns:wp="http://schemas.openxmlformats.org/drawingml/2006/wordprocessingDrawing" xmlns:w10="urn:schemas-microsoft-com:office:word" xmlns:w="http://schemas.openxmlformats.org/wordprocessingml/2006/main" xmlns:w14="http://schemas.microsoft.com/office/word/2010/wordml" xmlns:w15="http://schemas.microsoft.com/office/word/2012/wordml" xmlns:w16cid="http://schemas.microsoft.com/office/word/2016/wordml/cid" xmlns:w16se="http://schemas.microsoft.com/office/word/2015/wordml/symex" xmlns:wpg="http://schemas.microsoft.com/office/word/2010/wordprocessingGroup" xmlns:wpi="http://schemas.microsoft.com/office/word/2010/wordprocessingInk" xmlns:wne="http://schemas.microsoft.com/office/word/2006/wordml" xmlns:wps="http://schemas.microsoft.com/office/word/2010/wordprocessingShape" mc:Ignorable="w14 w15 w16se w16cid wp14">
+<w:document xmlns:wpc="http://schemas.microsoft.com/office/word/2010/wordprocessingCanvas" xmlns:mo="http://schemas.microsoft.com/office/mac/office/2008/main" xmlns:mc="http://schemas.openxmlformats.org/markup-compatibility/2006" xmlns:mv="urn:schemas-microsoft-com:mac:vml" xmlns:o="urn:schemas-microsoft-com:office:office" xmlns:r="http://schemas.openxmlformats.org/officeDocument/2006/relationships" xmlns:m="http://schemas.openxmlformats.org/officeDocument/2006/math" xmlns:v="urn:schemas-microsoft-com:vml" xmlns:wp14="http://schemas.microsoft.com/office/word/2010/wordprocessingDrawing" xmlns:wp="http://schemas.openxmlformats.org/drawingml/2006/wordprocessingDrawing" xmlns:w10="urn:schemas-microsoft-com:office:word" xmlns:w="http://schemas.openxmlformats.org/wordprocessingml/2006/main" xmlns:w14="http://schemas.microsoft.com/office/word/2010/wordml" xmlns:w15="http://schemas.microsoft.com/office/word/2012/wordml" xmlns:wpg="http://schemas.microsoft.com/office/word/2010/wordprocessingGroup" xmlns:wpi="http://schemas.microsoft.com/office/word/2010/wordprocessingInk" xmlns:wne="http://schemas.microsoft.com/office/word/2006/wordml" xmlns:wps="http://schemas.microsoft.com/office/word/2010/wordprocessingShape" mc:Ignorable="w14 w15 wp14">
   <w:body>
     <w:tbl>
       <w:tblPr>
@@ -669,7 +669,6 @@
         </w:rPr>
         <w:t xml:space="preserve">O </w:t>
       </w:r>
-      <w:proofErr w:type="spellStart"/>
       <w:r>
         <w:rPr>
           <w:rFonts w:ascii="Arial" w:hAnsi="Arial" w:cs="Arial"/>
@@ -677,7 +676,6 @@
         </w:rPr>
         <w:t>SantaClube</w:t>
       </w:r>
-      <w:proofErr w:type="spellEnd"/>
       <w:r>
         <w:rPr>
           <w:rFonts w:ascii="Arial" w:hAnsi="Arial" w:cs="Arial"/>
@@ -2016,7 +2014,6 @@
         <w:autoSpaceDN w:val="0"/>
         <w:adjustRightInd w:val="0"/>
         <w:ind w:firstLine="709"/>
-        <w:jc w:val="both"/>
         <w:rPr>
           <w:rFonts w:ascii="Arial" w:hAnsi="Arial" w:cs="Arial"/>
           <w:color w:val="000000"/>
@@ -2570,55 +2567,7 @@
           <w:rFonts w:ascii="Arial" w:hAnsi="Arial" w:cs="Arial"/>
           <w:color w:val="000000"/>
         </w:rPr>
-        <w:t xml:space="preserve"> de Projeto </w:t>
-      </w:r>
-      <w:proofErr w:type="spellStart"/>
-      <w:r>
-        <w:rPr>
-          <w:rFonts w:ascii="Arial" w:hAnsi="Arial" w:cs="Arial"/>
-          <w:color w:val="000000"/>
-        </w:rPr>
-        <w:t>Model</w:t>
-      </w:r>
-      <w:proofErr w:type="spellEnd"/>
-      <w:r>
-        <w:rPr>
-          <w:rFonts w:ascii="Arial" w:hAnsi="Arial" w:cs="Arial"/>
-          <w:color w:val="000000"/>
-        </w:rPr>
-        <w:t xml:space="preserve"> </w:t>
-      </w:r>
-      <w:proofErr w:type="spellStart"/>
-      <w:r>
-        <w:rPr>
-          <w:rFonts w:ascii="Arial" w:hAnsi="Arial" w:cs="Arial"/>
-          <w:color w:val="000000"/>
-        </w:rPr>
-        <w:t>View</w:t>
-      </w:r>
-      <w:proofErr w:type="spellEnd"/>
-      <w:r>
-        <w:rPr>
-          <w:rFonts w:ascii="Arial" w:hAnsi="Arial" w:cs="Arial"/>
-          <w:color w:val="000000"/>
-        </w:rPr>
-        <w:t xml:space="preserve"> </w:t>
-      </w:r>
-      <w:proofErr w:type="spellStart"/>
-      <w:r>
-        <w:rPr>
-          <w:rFonts w:ascii="Arial" w:hAnsi="Arial" w:cs="Arial"/>
-          <w:color w:val="000000"/>
-        </w:rPr>
-        <w:t>Controller</w:t>
-      </w:r>
-      <w:proofErr w:type="spellEnd"/>
-      <w:r>
-        <w:rPr>
-          <w:rFonts w:ascii="Arial" w:hAnsi="Arial" w:cs="Arial"/>
-          <w:color w:val="000000"/>
-        </w:rPr>
-        <w:t xml:space="preserve">  </w:t>
+        <w:t xml:space="preserve"> de Projeto Model View Controller  </w:t>
       </w:r>
     </w:p>
     <w:p>
@@ -2774,23 +2723,7 @@
           <w:rFonts w:ascii="Arial" w:hAnsi="Arial" w:cs="Arial"/>
           <w:color w:val="000000"/>
         </w:rPr>
-        <w:t>Universidade do Oeste Paulista (</w:t>
-      </w:r>
-      <w:proofErr w:type="spellStart"/>
-      <w:r>
-        <w:rPr>
-          <w:rFonts w:ascii="Arial" w:hAnsi="Arial" w:cs="Arial"/>
-          <w:color w:val="000000"/>
-        </w:rPr>
-        <w:t>Unoeste</w:t>
-      </w:r>
-      <w:proofErr w:type="spellEnd"/>
-      <w:r>
-        <w:rPr>
-          <w:rFonts w:ascii="Arial" w:hAnsi="Arial" w:cs="Arial"/>
-          <w:color w:val="000000"/>
-        </w:rPr>
-        <w:t>)</w:t>
+        <w:t>Universidade do Oeste Paulista (Unoeste)</w:t>
       </w:r>
       <w:r>
         <w:rPr>
@@ -2820,23 +2753,7 @@
           <w:rFonts w:ascii="Arial" w:hAnsi="Arial" w:cs="Arial"/>
           <w:color w:val="000000"/>
         </w:rPr>
-        <w:t xml:space="preserve">José </w:t>
-      </w:r>
-      <w:proofErr w:type="spellStart"/>
-      <w:r>
-        <w:rPr>
-          <w:rFonts w:ascii="Arial" w:hAnsi="Arial" w:cs="Arial"/>
-          <w:color w:val="000000"/>
-        </w:rPr>
-        <w:t>Bongiovani</w:t>
-      </w:r>
-      <w:proofErr w:type="spellEnd"/>
-      <w:r>
-        <w:rPr>
-          <w:rFonts w:ascii="Arial" w:hAnsi="Arial" w:cs="Arial"/>
-          <w:color w:val="000000"/>
-        </w:rPr>
-        <w:t xml:space="preserve">, 700 - Cidade Universitária - Bloco H </w:t>
+        <w:t xml:space="preserve">José Bongiovani, 700 - Cidade Universitária - Bloco H </w:t>
       </w:r>
       <w:r>
         <w:rPr>
@@ -2994,133 +2911,85 @@
           <w:rFonts w:ascii="Arial" w:eastAsia="MS Mincho" w:hAnsi="Arial" w:cs="Arial"/>
           <w:color w:val="000000"/>
         </w:rPr>
-        <w:t xml:space="preserve"> dos </w:t>
-      </w:r>
-      <w:proofErr w:type="spellStart"/>
+        <w:t xml:space="preserve"> dos Funcionarios da </w:t>
+      </w:r>
       <w:r>
         <w:rPr>
           <w:rFonts w:ascii="Arial" w:eastAsia="MS Mincho" w:hAnsi="Arial" w:cs="Arial"/>
           <w:color w:val="000000"/>
         </w:rPr>
-        <w:t>Funcionarios</w:t>
-      </w:r>
-      <w:proofErr w:type="spellEnd"/>
+        <w:t>S</w:t>
+      </w:r>
       <w:r>
         <w:rPr>
           <w:rFonts w:ascii="Arial" w:eastAsia="MS Mincho" w:hAnsi="Arial" w:cs="Arial"/>
           <w:color w:val="000000"/>
         </w:rPr>
-        <w:t xml:space="preserve"> da </w:t>
+        <w:t xml:space="preserve">anta </w:t>
       </w:r>
       <w:r>
         <w:rPr>
           <w:rFonts w:ascii="Arial" w:eastAsia="MS Mincho" w:hAnsi="Arial" w:cs="Arial"/>
           <w:color w:val="000000"/>
         </w:rPr>
-        <w:t>S</w:t>
+        <w:t>C</w:t>
       </w:r>
       <w:r>
         <w:rPr>
           <w:rFonts w:ascii="Arial" w:eastAsia="MS Mincho" w:hAnsi="Arial" w:cs="Arial"/>
           <w:color w:val="000000"/>
         </w:rPr>
-        <w:t xml:space="preserve">anta </w:t>
+        <w:t>asa de</w:t>
       </w:r>
       <w:r>
         <w:rPr>
           <w:rFonts w:ascii="Arial" w:eastAsia="MS Mincho" w:hAnsi="Arial" w:cs="Arial"/>
           <w:color w:val="000000"/>
         </w:rPr>
-        <w:t>C</w:t>
+        <w:t xml:space="preserve"> </w:t>
       </w:r>
       <w:r>
         <w:rPr>
           <w:rFonts w:ascii="Arial" w:eastAsia="MS Mincho" w:hAnsi="Arial" w:cs="Arial"/>
           <w:color w:val="000000"/>
         </w:rPr>
-        <w:t>asa de</w:t>
+        <w:t>Presidente Prudente</w:t>
       </w:r>
       <w:r>
         <w:rPr>
           <w:rFonts w:ascii="Arial" w:eastAsia="MS Mincho" w:hAnsi="Arial" w:cs="Arial"/>
           <w:color w:val="000000"/>
         </w:rPr>
-        <w:t xml:space="preserve"> </w:t>
+        <w:t xml:space="preserve"> - </w:t>
       </w:r>
       <w:r>
         <w:rPr>
           <w:rFonts w:ascii="Arial" w:eastAsia="MS Mincho" w:hAnsi="Arial" w:cs="Arial"/>
           <w:color w:val="000000"/>
         </w:rPr>
-        <w:t>Presidente Prudente</w:t>
+        <w:t>CNPJ 44.886.499/0001-90 inscr</w:t>
       </w:r>
       <w:r>
         <w:rPr>
           <w:rFonts w:ascii="Arial" w:eastAsia="MS Mincho" w:hAnsi="Arial" w:cs="Arial"/>
           <w:color w:val="000000"/>
         </w:rPr>
-        <w:t xml:space="preserve"> - </w:t>
+        <w:t>içao Municipal 806.150.161.4333,</w:t>
       </w:r>
       <w:r>
         <w:rPr>
           <w:rFonts w:ascii="Arial" w:eastAsia="MS Mincho" w:hAnsi="Arial" w:cs="Arial"/>
           <w:color w:val="000000"/>
         </w:rPr>
-        <w:t xml:space="preserve">CNPJ 44.886.499/0001-90 </w:t>
-      </w:r>
-      <w:proofErr w:type="spellStart"/>
+        <w:t xml:space="preserve"> Endereço Rodovia </w:t>
+      </w:r>
       <w:r>
         <w:rPr>
           <w:rFonts w:ascii="Arial" w:eastAsia="MS Mincho" w:hAnsi="Arial" w:cs="Arial"/>
           <w:color w:val="000000"/>
         </w:rPr>
-        <w:t>inscr</w:t>
-      </w:r>
-      <w:r>
-        <w:rPr>
-          <w:rFonts w:ascii="Arial" w:eastAsia="MS Mincho" w:hAnsi="Arial" w:cs="Arial"/>
-          <w:color w:val="000000"/>
-        </w:rPr>
-        <w:t>içao</w:t>
-      </w:r>
-      <w:proofErr w:type="spellEnd"/>
-      <w:r>
-        <w:rPr>
-          <w:rFonts w:ascii="Arial" w:eastAsia="MS Mincho" w:hAnsi="Arial" w:cs="Arial"/>
-          <w:color w:val="000000"/>
-        </w:rPr>
-        <w:t xml:space="preserve"> Municipal 806.150.161.4333,</w:t>
-      </w:r>
-      <w:r>
-        <w:rPr>
-          <w:rFonts w:ascii="Arial" w:eastAsia="MS Mincho" w:hAnsi="Arial" w:cs="Arial"/>
-          <w:color w:val="000000"/>
-        </w:rPr>
-        <w:t xml:space="preserve"> Endereço Rodovia </w:t>
-      </w:r>
-      <w:r>
-        <w:rPr>
-          <w:rFonts w:ascii="Arial" w:eastAsia="MS Mincho" w:hAnsi="Arial" w:cs="Arial"/>
-          <w:color w:val="000000"/>
-        </w:rPr>
         <w:lastRenderedPageBreak/>
-        <w:t xml:space="preserve">Assis </w:t>
-      </w:r>
-      <w:proofErr w:type="spellStart"/>
-      <w:r>
-        <w:rPr>
-          <w:rFonts w:ascii="Arial" w:eastAsia="MS Mincho" w:hAnsi="Arial" w:cs="Arial"/>
-          <w:color w:val="000000"/>
-        </w:rPr>
-        <w:t>chateubriand</w:t>
-      </w:r>
-      <w:proofErr w:type="spellEnd"/>
-      <w:r>
-        <w:rPr>
-          <w:rFonts w:ascii="Arial" w:eastAsia="MS Mincho" w:hAnsi="Arial" w:cs="Arial"/>
-          <w:color w:val="000000"/>
-        </w:rPr>
-        <w:t xml:space="preserve"> km 455-600</w:t>
+        <w:t>Assis chateubriand km 455-600</w:t>
       </w:r>
       <w:r>
         <w:rPr>
@@ -4089,25 +3958,7 @@
                 <w:color w:val="000000"/>
                 <w:sz w:val="22"/>
               </w:rPr>
-              <w:t xml:space="preserve">Servidor </w:t>
-            </w:r>
-            <w:proofErr w:type="spellStart"/>
-            <w:r>
-              <w:rPr>
-                <w:rFonts w:ascii="Arial" w:hAnsi="Arial" w:cs="Arial"/>
-                <w:color w:val="000000"/>
-                <w:sz w:val="22"/>
-              </w:rPr>
-              <w:t>Mysql</w:t>
-            </w:r>
-            <w:proofErr w:type="spellEnd"/>
-            <w:r>
-              <w:rPr>
-                <w:rFonts w:ascii="Arial" w:hAnsi="Arial" w:cs="Arial"/>
-                <w:color w:val="000000"/>
-                <w:sz w:val="22"/>
-              </w:rPr>
-              <w:t xml:space="preserve"> + Licença</w:t>
+              <w:t>Servidor Mysql + Licença</w:t>
             </w:r>
           </w:p>
         </w:tc>
@@ -4807,7 +4658,6 @@
           <w:color w:val="000000"/>
         </w:rPr>
       </w:pPr>
-      <w:proofErr w:type="gramStart"/>
       <w:r>
         <w:rPr>
           <w:rFonts w:ascii="Arial" w:hAnsi="Arial" w:cs="Arial"/>
@@ -4827,15 +4677,7 @@
           <w:rFonts w:ascii="Arial" w:hAnsi="Arial" w:cs="Arial"/>
           <w:color w:val="000000"/>
         </w:rPr>
-        <w:t>Justificativa</w:t>
-      </w:r>
-      <w:proofErr w:type="gramEnd"/>
-      <w:r>
-        <w:rPr>
-          <w:rFonts w:ascii="Arial" w:hAnsi="Arial" w:cs="Arial"/>
-          <w:color w:val="000000"/>
-        </w:rPr>
-        <w:t xml:space="preserve"> para a alternativa selecionada </w:t>
+        <w:t xml:space="preserve">Justificativa para a alternativa selecionada </w:t>
       </w:r>
     </w:p>
     <w:p>
@@ -9115,7 +8957,17 @@
                 <w:sz w:val="20"/>
                 <w:szCs w:val="20"/>
               </w:rPr>
-              <w:t>Realizar recebimentos vale</w:t>
+              <w:t>Lançar uso</w:t>
+            </w:r>
+            <w:bookmarkStart w:id="5" w:name="_GoBack"/>
+            <w:bookmarkEnd w:id="5"/>
+            <w:r>
+              <w:rPr>
+                <w:rFonts w:ascii="Arial" w:hAnsi="Arial" w:cs="Arial"/>
+                <w:sz w:val="20"/>
+                <w:szCs w:val="20"/>
+              </w:rPr>
+              <w:t xml:space="preserve"> vale</w:t>
             </w:r>
           </w:p>
         </w:tc>
@@ -9845,25 +9697,14 @@
                 <w:szCs w:val="20"/>
               </w:rPr>
             </w:pPr>
-            <w:proofErr w:type="spellStart"/>
-            <w:r>
-              <w:rPr>
-                <w:rFonts w:ascii="Arial" w:hAnsi="Arial" w:cs="Arial"/>
-                <w:color w:val="000000"/>
-                <w:sz w:val="20"/>
-                <w:szCs w:val="20"/>
-              </w:rPr>
-              <w:t>Máx</w:t>
-            </w:r>
-            <w:proofErr w:type="spellEnd"/>
-            <w:r>
-              <w:rPr>
-                <w:rFonts w:ascii="Arial" w:hAnsi="Arial" w:cs="Arial"/>
-                <w:color w:val="000000"/>
-                <w:sz w:val="20"/>
-                <w:szCs w:val="20"/>
-              </w:rPr>
-              <w:t xml:space="preserve"> 5 seg.</w:t>
+            <w:r>
+              <w:rPr>
+                <w:rFonts w:ascii="Arial" w:hAnsi="Arial" w:cs="Arial"/>
+                <w:color w:val="000000"/>
+                <w:sz w:val="20"/>
+                <w:szCs w:val="20"/>
+              </w:rPr>
+              <w:t>Máx 5 seg.</w:t>
             </w:r>
           </w:p>
         </w:tc>
@@ -10076,25 +9917,14 @@
                 <w:szCs w:val="20"/>
               </w:rPr>
             </w:pPr>
-            <w:proofErr w:type="spellStart"/>
-            <w:r>
-              <w:rPr>
-                <w:rFonts w:ascii="Arial" w:hAnsi="Arial" w:cs="Arial"/>
-                <w:color w:val="000000"/>
-                <w:sz w:val="20"/>
-                <w:szCs w:val="20"/>
-              </w:rPr>
-              <w:t>Máx</w:t>
-            </w:r>
-            <w:proofErr w:type="spellEnd"/>
-            <w:r>
-              <w:rPr>
-                <w:rFonts w:ascii="Arial" w:hAnsi="Arial" w:cs="Arial"/>
-                <w:color w:val="000000"/>
-                <w:sz w:val="20"/>
-                <w:szCs w:val="20"/>
-              </w:rPr>
-              <w:t xml:space="preserve"> 30 seg.</w:t>
+            <w:r>
+              <w:rPr>
+                <w:rFonts w:ascii="Arial" w:hAnsi="Arial" w:cs="Arial"/>
+                <w:color w:val="000000"/>
+                <w:sz w:val="20"/>
+                <w:szCs w:val="20"/>
+              </w:rPr>
+              <w:t>Máx 30 seg.</w:t>
             </w:r>
           </w:p>
         </w:tc>
@@ -10302,25 +10132,14 @@
                 <w:szCs w:val="20"/>
               </w:rPr>
             </w:pPr>
-            <w:proofErr w:type="spellStart"/>
-            <w:r>
-              <w:rPr>
-                <w:rFonts w:ascii="Arial" w:hAnsi="Arial" w:cs="Arial"/>
-                <w:color w:val="000000"/>
-                <w:sz w:val="20"/>
-                <w:szCs w:val="20"/>
-              </w:rPr>
-              <w:t>Máx</w:t>
-            </w:r>
-            <w:proofErr w:type="spellEnd"/>
-            <w:r>
-              <w:rPr>
-                <w:rFonts w:ascii="Arial" w:hAnsi="Arial" w:cs="Arial"/>
-                <w:color w:val="000000"/>
-                <w:sz w:val="20"/>
-                <w:szCs w:val="20"/>
-              </w:rPr>
-              <w:t xml:space="preserve"> 5 seg.</w:t>
+            <w:r>
+              <w:rPr>
+                <w:rFonts w:ascii="Arial" w:hAnsi="Arial" w:cs="Arial"/>
+                <w:color w:val="000000"/>
+                <w:sz w:val="20"/>
+                <w:szCs w:val="20"/>
+              </w:rPr>
+              <w:t>Máx 5 seg.</w:t>
             </w:r>
           </w:p>
         </w:tc>
@@ -10535,25 +10354,14 @@
                 <w:szCs w:val="20"/>
               </w:rPr>
             </w:pPr>
-            <w:proofErr w:type="spellStart"/>
-            <w:r>
-              <w:rPr>
-                <w:rFonts w:ascii="Arial" w:hAnsi="Arial" w:cs="Arial"/>
-                <w:color w:val="000000"/>
-                <w:sz w:val="20"/>
-                <w:szCs w:val="20"/>
-              </w:rPr>
-              <w:t>Máx</w:t>
-            </w:r>
-            <w:proofErr w:type="spellEnd"/>
-            <w:r>
-              <w:rPr>
-                <w:rFonts w:ascii="Arial" w:hAnsi="Arial" w:cs="Arial"/>
-                <w:color w:val="000000"/>
-                <w:sz w:val="20"/>
-                <w:szCs w:val="20"/>
-              </w:rPr>
-              <w:t xml:space="preserve"> 5 seg.</w:t>
+            <w:r>
+              <w:rPr>
+                <w:rFonts w:ascii="Arial" w:hAnsi="Arial" w:cs="Arial"/>
+                <w:color w:val="000000"/>
+                <w:sz w:val="20"/>
+                <w:szCs w:val="20"/>
+              </w:rPr>
+              <w:t>Máx 5 seg.</w:t>
             </w:r>
           </w:p>
         </w:tc>
@@ -10752,25 +10560,14 @@
                 <w:szCs w:val="20"/>
               </w:rPr>
             </w:pPr>
-            <w:proofErr w:type="spellStart"/>
-            <w:r>
-              <w:rPr>
-                <w:rFonts w:ascii="Arial" w:hAnsi="Arial" w:cs="Arial"/>
-                <w:color w:val="000000"/>
-                <w:sz w:val="20"/>
-                <w:szCs w:val="20"/>
-              </w:rPr>
-              <w:t>Máx</w:t>
-            </w:r>
-            <w:proofErr w:type="spellEnd"/>
-            <w:r>
-              <w:rPr>
-                <w:rFonts w:ascii="Arial" w:hAnsi="Arial" w:cs="Arial"/>
-                <w:color w:val="000000"/>
-                <w:sz w:val="20"/>
-                <w:szCs w:val="20"/>
-              </w:rPr>
-              <w:t xml:space="preserve"> 5 seg.</w:t>
+            <w:r>
+              <w:rPr>
+                <w:rFonts w:ascii="Arial" w:hAnsi="Arial" w:cs="Arial"/>
+                <w:color w:val="000000"/>
+                <w:sz w:val="20"/>
+                <w:szCs w:val="20"/>
+              </w:rPr>
+              <w:t>Máx 5 seg.</w:t>
             </w:r>
           </w:p>
         </w:tc>
@@ -10969,25 +10766,14 @@
                 <w:szCs w:val="20"/>
               </w:rPr>
             </w:pPr>
-            <w:proofErr w:type="spellStart"/>
-            <w:r>
-              <w:rPr>
-                <w:rFonts w:ascii="Arial" w:hAnsi="Arial" w:cs="Arial"/>
-                <w:color w:val="000000"/>
-                <w:sz w:val="20"/>
-                <w:szCs w:val="20"/>
-              </w:rPr>
-              <w:t>Máx</w:t>
-            </w:r>
-            <w:proofErr w:type="spellEnd"/>
-            <w:r>
-              <w:rPr>
-                <w:rFonts w:ascii="Arial" w:hAnsi="Arial" w:cs="Arial"/>
-                <w:color w:val="000000"/>
-                <w:sz w:val="20"/>
-                <w:szCs w:val="20"/>
-              </w:rPr>
-              <w:t xml:space="preserve"> 5 seg.</w:t>
+            <w:r>
+              <w:rPr>
+                <w:rFonts w:ascii="Arial" w:hAnsi="Arial" w:cs="Arial"/>
+                <w:color w:val="000000"/>
+                <w:sz w:val="20"/>
+                <w:szCs w:val="20"/>
+              </w:rPr>
+              <w:t>Máx 5 seg.</w:t>
             </w:r>
           </w:p>
         </w:tc>
@@ -11149,19 +10935,8 @@
                 <w:sz w:val="20"/>
                 <w:szCs w:val="16"/>
               </w:rPr>
-              <w:t>O =</w:t>
-            </w:r>
-            <w:proofErr w:type="gramStart"/>
-            <w:r>
-              <w:rPr>
-                <w:rFonts w:ascii="Arial" w:hAnsi="Arial" w:cs="Arial"/>
-                <w:color w:val="000000"/>
-                <w:sz w:val="20"/>
-                <w:szCs w:val="16"/>
-              </w:rPr>
-              <w:t>&gt; Oculto</w:t>
-            </w:r>
-            <w:proofErr w:type="gramEnd"/>
+              <w:t>O =&gt; Oculto</w:t>
+            </w:r>
             <w:r>
               <w:rPr>
                 <w:rFonts w:ascii="Arial" w:hAnsi="Arial" w:cs="Arial"/>
@@ -11283,19 +11058,8 @@
                 <w:sz w:val="20"/>
                 <w:szCs w:val="16"/>
               </w:rPr>
-              <w:t>O=</w:t>
-            </w:r>
-            <w:proofErr w:type="gramStart"/>
-            <w:r>
-              <w:rPr>
-                <w:rFonts w:ascii="Arial" w:hAnsi="Arial" w:cs="Arial"/>
-                <w:color w:val="000000"/>
-                <w:sz w:val="20"/>
-                <w:szCs w:val="16"/>
-              </w:rPr>
-              <w:t>&gt;Obrigatório</w:t>
-            </w:r>
-            <w:proofErr w:type="gramEnd"/>
+              <w:t>O=&gt;Obrigatório</w:t>
+            </w:r>
           </w:p>
         </w:tc>
       </w:tr>
@@ -11460,19 +11224,8 @@
                 <w:sz w:val="20"/>
                 <w:szCs w:val="16"/>
               </w:rPr>
-              <w:t>=</w:t>
-            </w:r>
-            <w:proofErr w:type="gramStart"/>
-            <w:r>
-              <w:rPr>
-                <w:rFonts w:ascii="Arial" w:hAnsi="Arial" w:cs="Arial"/>
-                <w:color w:val="000000"/>
-                <w:sz w:val="20"/>
-                <w:szCs w:val="16"/>
-              </w:rPr>
-              <w:t>&gt;Desejável</w:t>
-            </w:r>
-            <w:proofErr w:type="gramEnd"/>
+              <w:t>=&gt;Desejável</w:t>
+            </w:r>
           </w:p>
         </w:tc>
       </w:tr>
@@ -11813,69 +11566,13 @@
           <w:rFonts w:ascii="Arial" w:hAnsi="Arial" w:cs="Arial"/>
         </w:rPr>
         <w:tab/>
-        <w:t xml:space="preserve">O requisito mínimo para instalar o servidor local para iniciar-se o trabalho com o software é um processador </w:t>
-      </w:r>
-      <w:proofErr w:type="spellStart"/>
-      <w:r>
-        <w:rPr>
-          <w:rFonts w:ascii="Arial" w:hAnsi="Arial" w:cs="Arial"/>
-        </w:rPr>
-        <w:t>intel</w:t>
-      </w:r>
-      <w:proofErr w:type="spellEnd"/>
-      <w:r>
-        <w:rPr>
-          <w:rFonts w:ascii="Arial" w:hAnsi="Arial" w:cs="Arial"/>
-        </w:rPr>
-        <w:t xml:space="preserve"> Pentium 4 ou superior, 512mb de </w:t>
-      </w:r>
-      <w:proofErr w:type="spellStart"/>
-      <w:r>
-        <w:rPr>
-          <w:rFonts w:ascii="Arial" w:hAnsi="Arial" w:cs="Arial"/>
-        </w:rPr>
-        <w:t>ram</w:t>
-      </w:r>
-      <w:proofErr w:type="spellEnd"/>
-      <w:r>
-        <w:rPr>
-          <w:rFonts w:ascii="Arial" w:hAnsi="Arial" w:cs="Arial"/>
-        </w:rPr>
-        <w:t xml:space="preserve"> e 512Mb de </w:t>
-      </w:r>
-      <w:r>
-        <w:rPr>
-          <w:rFonts w:ascii="Arial" w:hAnsi="Arial" w:cs="Arial"/>
-        </w:rPr>
-        <w:t xml:space="preserve">espaço em disco e um sistema operacional Linux ou Windows </w:t>
-      </w:r>
-      <w:proofErr w:type="spellStart"/>
-      <w:r>
-        <w:rPr>
-          <w:rFonts w:ascii="Arial" w:hAnsi="Arial" w:cs="Arial"/>
-        </w:rPr>
-        <w:t>xp</w:t>
-      </w:r>
-      <w:proofErr w:type="spellEnd"/>
-      <w:r>
-        <w:rPr>
-          <w:rFonts w:ascii="Arial" w:hAnsi="Arial" w:cs="Arial"/>
-        </w:rPr>
-        <w:t xml:space="preserve"> ou superior, que suportem o Google Chrome v26.0</w:t>
-      </w:r>
-      <w:proofErr w:type="gramStart"/>
-      <w:r>
-        <w:rPr>
-          <w:rFonts w:ascii="Arial" w:hAnsi="Arial" w:cs="Arial"/>
-        </w:rPr>
-        <w:t>+</w:t>
-      </w:r>
-      <w:proofErr w:type="gramEnd"/>
-      <w:r>
-        <w:rPr>
-          <w:rFonts w:ascii="Arial" w:hAnsi="Arial" w:cs="Arial"/>
-        </w:rPr>
-        <w:t xml:space="preserve"> recomendado para execução da aplicação web construída.</w:t>
+        <w:t xml:space="preserve">O requisito mínimo para instalar o servidor local para iniciar-se o trabalho com o software é um processador intel Pentium 4 ou superior, 512mb de ram e 512Mb de </w:t>
+      </w:r>
+      <w:r>
+        <w:rPr>
+          <w:rFonts w:ascii="Arial" w:hAnsi="Arial" w:cs="Arial"/>
+        </w:rPr>
+        <w:t>espaço em disco e um sistema operacional Linux ou Windows xp ou superior, que suportem o Google Chrome v26.0+ recomendado para execução da aplicação web construída.</w:t>
       </w:r>
     </w:p>
     <w:p>
@@ -12016,17 +11713,10 @@
         <w:autoSpaceDE w:val="0"/>
         <w:autoSpaceDN w:val="0"/>
         <w:adjustRightInd w:val="0"/>
-        <w:jc w:val="center"/>
-        <w:rPr>
-          <w:rFonts w:ascii="Arial" w:hAnsi="Arial" w:cs="Arial"/>
-          <w:color w:val="000000"/>
-        </w:rPr>
-        <w:sectPr>
-          <w:pgSz w:w="15840" w:h="12240" w:orient="landscape"/>
-          <w:pgMar w:top="1701" w:right="1644" w:bottom="1134" w:left="1134" w:header="709" w:footer="709" w:gutter="0"/>
-          <w:cols w:space="708"/>
-          <w:docGrid w:linePitch="360"/>
-        </w:sectPr>
+        <w:rPr>
+          <w:rFonts w:ascii="Arial" w:hAnsi="Arial" w:cs="Arial"/>
+          <w:color w:val="000000"/>
+        </w:rPr>
       </w:pPr>
       <w:r>
         <w:rPr>
@@ -12035,10 +11725,10 @@
           <w:color w:val="000000"/>
         </w:rPr>
         <w:drawing>
-          <wp:inline distT="0" distB="0" distL="0" distR="0" wp14:anchorId="6555E815" wp14:editId="5FE56B60">
-            <wp:extent cx="6343200" cy="5396400"/>
-            <wp:effectExtent l="0" t="0" r="635" b="0"/>
-            <wp:docPr id="9" name="Imagem 9" descr="C:\Users\gilberto\AppData\Local\Microsoft\Windows\INetCache\Content.Word\UseCase.png"/>
+          <wp:inline distT="0" distB="0" distL="0" distR="0" wp14:anchorId="39BA4FE8" wp14:editId="63025349">
+            <wp:extent cx="5972175" cy="4990465"/>
+            <wp:effectExtent l="0" t="0" r="0" b="0"/>
+            <wp:docPr id="8" name="Imagem 8"/>
             <wp:cNvGraphicFramePr>
               <a:graphicFrameLocks xmlns:a="http://schemas.openxmlformats.org/drawingml/2006/main" noChangeAspect="1"/>
             </wp:cNvGraphicFramePr>
@@ -12046,10 +11736,8 @@
               <a:graphicData uri="http://schemas.openxmlformats.org/drawingml/2006/picture">
                 <pic:pic xmlns:pic="http://schemas.openxmlformats.org/drawingml/2006/picture">
                   <pic:nvPicPr>
-                    <pic:cNvPr id="0" name="Picture 2" descr="C:\Users\gilberto\AppData\Local\Microsoft\Windows\INetCache\Content.Word\UseCase.png"/>
-                    <pic:cNvPicPr>
-                      <a:picLocks noChangeAspect="1" noChangeArrowheads="1"/>
-                    </pic:cNvPicPr>
+                    <pic:cNvPr id="8" name="CasoDeUso.png"/>
+                    <pic:cNvPicPr/>
                   </pic:nvPicPr>
                   <pic:blipFill>
                     <a:blip r:embed="rId13">
@@ -12059,23 +11747,18 @@
                         </a:ext>
                       </a:extLst>
                     </a:blip>
-                    <a:srcRect/>
                     <a:stretch>
                       <a:fillRect/>
                     </a:stretch>
                   </pic:blipFill>
-                  <pic:spPr bwMode="auto">
+                  <pic:spPr>
                     <a:xfrm>
                       <a:off x="0" y="0"/>
-                      <a:ext cx="6343200" cy="5396400"/>
+                      <a:ext cx="5972175" cy="4990465"/>
                     </a:xfrm>
                     <a:prstGeom prst="rect">
                       <a:avLst/>
                     </a:prstGeom>
-                    <a:noFill/>
-                    <a:ln>
-                      <a:noFill/>
-                    </a:ln>
                   </pic:spPr>
                 </pic:pic>
               </a:graphicData>
@@ -12083,8 +11766,25 @@
           </wp:inline>
         </w:drawing>
       </w:r>
-      <w:bookmarkStart w:id="5" w:name="_GoBack"/>
-      <w:bookmarkEnd w:id="5"/>
+    </w:p>
+    <w:p>
+      <w:pPr>
+        <w:widowControl w:val="0"/>
+        <w:autoSpaceDE w:val="0"/>
+        <w:autoSpaceDN w:val="0"/>
+        <w:adjustRightInd w:val="0"/>
+        <w:jc w:val="center"/>
+        <w:rPr>
+          <w:rFonts w:ascii="Arial" w:hAnsi="Arial" w:cs="Arial"/>
+          <w:color w:val="000000"/>
+        </w:rPr>
+        <w:sectPr>
+          <w:pgSz w:w="12240" w:h="15840"/>
+          <w:pgMar w:top="1644" w:right="1134" w:bottom="1134" w:left="1701" w:header="709" w:footer="709" w:gutter="0"/>
+          <w:cols w:space="708"/>
+          <w:docGrid w:linePitch="360"/>
+        </w:sectPr>
+      </w:pPr>
     </w:p>
     <w:p>
       <w:pPr>
@@ -12845,23 +12545,7 @@
           <w:rFonts w:ascii="Arial" w:hAnsi="Arial" w:cs="Arial"/>
           <w:color w:val="000000"/>
         </w:rPr>
-        <w:t xml:space="preserve">3.1.1.1 </w:t>
-      </w:r>
-      <w:proofErr w:type="gramStart"/>
-      <w:r>
-        <w:rPr>
-          <w:rFonts w:ascii="Arial" w:hAnsi="Arial" w:cs="Arial"/>
-          <w:color w:val="000000"/>
-        </w:rPr>
-        <w:t>Diagrama(</w:t>
-      </w:r>
-      <w:proofErr w:type="gramEnd"/>
-      <w:r>
-        <w:rPr>
-          <w:rFonts w:ascii="Arial" w:hAnsi="Arial" w:cs="Arial"/>
-          <w:color w:val="000000"/>
-        </w:rPr>
-        <w:t xml:space="preserve">s) de Atividades para Casos de Uso </w:t>
+        <w:t xml:space="preserve">3.1.1.1 Diagrama(s) de Atividades para Casos de Uso </w:t>
       </w:r>
     </w:p>
     <w:p>
@@ -12908,25 +12592,6 @@
         <w:autoSpaceDE w:val="0"/>
         <w:autoSpaceDN w:val="0"/>
         <w:adjustRightInd w:val="0"/>
-        <w:ind w:firstLine="709"/>
-        <w:rPr>
-          <w:rFonts w:ascii="Arial" w:hAnsi="Arial" w:cs="Arial"/>
-          <w:color w:val="000000"/>
-        </w:rPr>
-      </w:pPr>
-      <w:r>
-        <w:rPr>
-          <w:rFonts w:ascii="Arial" w:hAnsi="Arial" w:cs="Arial"/>
-        </w:rPr>
-        <w:t>Não se aplica.</w:t>
-      </w:r>
-    </w:p>
-    <w:p>
-      <w:pPr>
-        <w:widowControl w:val="0"/>
-        <w:autoSpaceDE w:val="0"/>
-        <w:autoSpaceDN w:val="0"/>
-        <w:adjustRightInd w:val="0"/>
         <w:ind w:firstLine="708"/>
         <w:rPr>
           <w:rFonts w:ascii="Arial" w:hAnsi="Arial" w:cs="Arial"/>
@@ -12958,46 +12623,14 @@
           <w:rFonts w:ascii="Arial" w:hAnsi="Arial" w:cs="Arial"/>
           <w:color w:val="000000"/>
         </w:rPr>
-        <w:t xml:space="preserve">A interface seguira um </w:t>
-      </w:r>
-      <w:proofErr w:type="spellStart"/>
-      <w:r>
-        <w:rPr>
-          <w:rFonts w:ascii="Arial" w:hAnsi="Arial" w:cs="Arial"/>
-          <w:color w:val="000000"/>
-        </w:rPr>
-        <w:t>template</w:t>
-      </w:r>
-      <w:proofErr w:type="spellEnd"/>
-      <w:r>
-        <w:rPr>
-          <w:rFonts w:ascii="Arial" w:hAnsi="Arial" w:cs="Arial"/>
-          <w:color w:val="000000"/>
-        </w:rPr>
-        <w:t xml:space="preserve"> base onde definira o tema do layout utilizado, terá um menu lateral de opções que pode ser encolhido ganhando espaço na tela </w:t>
-      </w:r>
-      <w:r>
-        <w:rPr>
-          <w:rFonts w:ascii="Arial" w:hAnsi="Arial" w:cs="Arial"/>
-          <w:color w:val="000000"/>
-        </w:rPr>
-        <w:t xml:space="preserve">principal onde são </w:t>
-      </w:r>
-      <w:proofErr w:type="gramStart"/>
-      <w:r>
-        <w:rPr>
-          <w:rFonts w:ascii="Arial" w:hAnsi="Arial" w:cs="Arial"/>
-          <w:color w:val="000000"/>
-        </w:rPr>
-        <w:t>carregado</w:t>
-      </w:r>
-      <w:proofErr w:type="gramEnd"/>
-      <w:r>
-        <w:rPr>
-          <w:rFonts w:ascii="Arial" w:hAnsi="Arial" w:cs="Arial"/>
-          <w:color w:val="000000"/>
-        </w:rPr>
-        <w:t xml:space="preserve"> os controles da atividade necessária.</w:t>
+        <w:t xml:space="preserve">A interface seguira um template base onde definira o tema do layout utilizado, terá um menu lateral de opções que pode ser encolhido ganhando espaço na tela </w:t>
+      </w:r>
+      <w:r>
+        <w:rPr>
+          <w:rFonts w:ascii="Arial" w:hAnsi="Arial" w:cs="Arial"/>
+          <w:color w:val="000000"/>
+        </w:rPr>
+        <w:t>principal onde são carregado os controles da atividade necessária.</w:t>
       </w:r>
     </w:p>
     <w:p>
@@ -13058,15 +12691,7 @@
           <w:rFonts w:ascii="Arial" w:hAnsi="Arial" w:cs="Arial"/>
           <w:color w:val="000000"/>
         </w:rPr>
-        <w:t xml:space="preserve">menor fechando automaticamente sem interromper a interação do usuário com </w:t>
-      </w:r>
-      <w:r>
-        <w:rPr>
-          <w:rFonts w:ascii="Arial" w:hAnsi="Arial" w:cs="Arial"/>
-          <w:color w:val="000000"/>
-        </w:rPr>
-        <w:lastRenderedPageBreak/>
-        <w:t xml:space="preserve">o sistema. </w:t>
+        <w:t xml:space="preserve">menor fechando automaticamente sem interromper a interação do usuário com o sistema. </w:t>
       </w:r>
     </w:p>
     <w:p>
@@ -13086,6 +12711,7 @@
           <w:rFonts w:ascii="Arial" w:hAnsi="Arial" w:cs="Arial"/>
           <w:color w:val="000000"/>
         </w:rPr>
+        <w:lastRenderedPageBreak/>
         <w:t xml:space="preserve">3.2.2 Interfaces de Software </w:t>
       </w:r>
     </w:p>
@@ -13117,77 +12743,7 @@
         <w:rPr>
           <w:rFonts w:ascii="Arial" w:hAnsi="Arial" w:cs="Arial"/>
         </w:rPr>
-        <w:t xml:space="preserve">PHP 7.0, com a framework </w:t>
-      </w:r>
-      <w:proofErr w:type="spellStart"/>
-      <w:r>
-        <w:rPr>
-          <w:rFonts w:ascii="Arial" w:hAnsi="Arial" w:cs="Arial"/>
-        </w:rPr>
-        <w:t>Laravel</w:t>
-      </w:r>
-      <w:proofErr w:type="spellEnd"/>
-      <w:r>
-        <w:rPr>
-          <w:rFonts w:ascii="Arial" w:hAnsi="Arial" w:cs="Arial"/>
-        </w:rPr>
-        <w:t xml:space="preserve"> 5.3 no </w:t>
-      </w:r>
-      <w:proofErr w:type="spellStart"/>
-      <w:r>
-        <w:rPr>
-          <w:rFonts w:ascii="Arial" w:hAnsi="Arial" w:cs="Arial"/>
-        </w:rPr>
-        <w:t>backend</w:t>
-      </w:r>
-      <w:proofErr w:type="spellEnd"/>
-      <w:r>
-        <w:rPr>
-          <w:rFonts w:ascii="Arial" w:hAnsi="Arial" w:cs="Arial"/>
-        </w:rPr>
-        <w:t xml:space="preserve"> e o </w:t>
-      </w:r>
-      <w:proofErr w:type="spellStart"/>
-      <w:r>
-        <w:rPr>
-          <w:rFonts w:ascii="Arial" w:hAnsi="Arial" w:cs="Arial"/>
-        </w:rPr>
-        <w:t>VueJS</w:t>
-      </w:r>
-      <w:proofErr w:type="spellEnd"/>
-      <w:r>
-        <w:rPr>
-          <w:rFonts w:ascii="Arial" w:hAnsi="Arial" w:cs="Arial"/>
-        </w:rPr>
-        <w:t xml:space="preserve"> 2.0 como arquitetura reativa front end. O software será escrito com </w:t>
-      </w:r>
-      <w:proofErr w:type="spellStart"/>
-      <w:r>
-        <w:rPr>
-          <w:rFonts w:ascii="Arial" w:hAnsi="Arial" w:cs="Arial"/>
-        </w:rPr>
-        <w:t>Atom</w:t>
-      </w:r>
-      <w:proofErr w:type="spellEnd"/>
-      <w:r>
-        <w:rPr>
-          <w:rFonts w:ascii="Arial" w:hAnsi="Arial" w:cs="Arial"/>
-        </w:rPr>
-        <w:t xml:space="preserve"> </w:t>
-      </w:r>
-      <w:proofErr w:type="spellStart"/>
-      <w:r>
-        <w:rPr>
-          <w:rFonts w:ascii="Arial" w:hAnsi="Arial" w:cs="Arial"/>
-        </w:rPr>
-        <w:t>io</w:t>
-      </w:r>
-      <w:proofErr w:type="spellEnd"/>
-      <w:r>
-        <w:rPr>
-          <w:rFonts w:ascii="Arial" w:hAnsi="Arial" w:cs="Arial"/>
-        </w:rPr>
-        <w:t xml:space="preserve"> v1.19.5 x64</w:t>
+        <w:t>PHP 7.0, com a framework Laravel 5.3 no backend e o VueJS 2.0 como arquitetura reativa front end. O software será escrito com Atom io v1.19.5 x64</w:t>
       </w:r>
       <w:r>
         <w:rPr>
@@ -13199,21 +12755,7 @@
         <w:rPr>
           <w:rFonts w:ascii="Arial" w:hAnsi="Arial" w:cs="Arial"/>
         </w:rPr>
-        <w:t xml:space="preserve">além de ser open </w:t>
-      </w:r>
-      <w:proofErr w:type="spellStart"/>
-      <w:r>
-        <w:rPr>
-          <w:rFonts w:ascii="Arial" w:hAnsi="Arial" w:cs="Arial"/>
-        </w:rPr>
-        <w:t>source</w:t>
-      </w:r>
-      <w:proofErr w:type="spellEnd"/>
-      <w:r>
-        <w:rPr>
-          <w:rFonts w:ascii="Arial" w:hAnsi="Arial" w:cs="Arial"/>
-        </w:rPr>
-        <w:t xml:space="preserve"> </w:t>
+        <w:t xml:space="preserve">além de ser open source </w:t>
       </w:r>
       <w:r>
         <w:rPr>
@@ -13493,39 +13035,7 @@
           <w:rFonts w:ascii="Arial" w:hAnsi="Arial" w:cs="Arial"/>
           <w:color w:val="000000"/>
         </w:rPr>
-        <w:t>&lt;</w:t>
-      </w:r>
-      <w:proofErr w:type="gramStart"/>
-      <w:r>
-        <w:rPr>
-          <w:rFonts w:ascii="Arial" w:hAnsi="Arial" w:cs="Arial"/>
-          <w:color w:val="000000"/>
-        </w:rPr>
-        <w:t>no</w:t>
-      </w:r>
-      <w:proofErr w:type="gramEnd"/>
-      <w:r>
-        <w:rPr>
-          <w:rFonts w:ascii="Arial" w:hAnsi="Arial" w:cs="Arial"/>
-          <w:color w:val="000000"/>
-        </w:rPr>
-        <w:t xml:space="preserve"> modelo conceitual utiliza-se da representação do diagrama de classes da UML, entretanto, são colocados somente o nome do conceito, os seus atributos mais relevantes e as multiplicidades. Um conceito, não necessariamente, será uma classe de </w:t>
-      </w:r>
-      <w:proofErr w:type="gramStart"/>
-      <w:r>
-        <w:rPr>
-          <w:rFonts w:ascii="Arial" w:hAnsi="Arial" w:cs="Arial"/>
-          <w:color w:val="000000"/>
-        </w:rPr>
-        <w:t>implementação.&gt;</w:t>
-      </w:r>
-      <w:proofErr w:type="gramEnd"/>
-      <w:r>
-        <w:rPr>
-          <w:rFonts w:ascii="Arial" w:hAnsi="Arial" w:cs="Arial"/>
-          <w:color w:val="000000"/>
-        </w:rPr>
-        <w:t xml:space="preserve"> </w:t>
+        <w:t xml:space="preserve">&lt;no modelo conceitual utiliza-se da representação do diagrama de classes da UML, entretanto, são colocados somente o nome do conceito, os seus atributos mais relevantes e as multiplicidades. Um conceito, não necessariamente, será uma classe de implementação.&gt; </w:t>
       </w:r>
       <w:r>
         <w:rPr>
@@ -13620,39 +13130,7 @@
           <w:rFonts w:ascii="Arial" w:hAnsi="Arial" w:cs="Arial"/>
           <w:color w:val="000000"/>
         </w:rPr>
-        <w:t xml:space="preserve">&lt; </w:t>
-      </w:r>
-      <w:proofErr w:type="gramStart"/>
-      <w:r>
-        <w:rPr>
-          <w:rFonts w:ascii="Arial" w:hAnsi="Arial" w:cs="Arial"/>
-          <w:color w:val="000000"/>
-        </w:rPr>
-        <w:t>diagrama</w:t>
-      </w:r>
-      <w:proofErr w:type="gramEnd"/>
-      <w:r>
-        <w:rPr>
-          <w:rFonts w:ascii="Arial" w:hAnsi="Arial" w:cs="Arial"/>
-          <w:color w:val="000000"/>
-        </w:rPr>
-        <w:t xml:space="preserve"> de </w:t>
-      </w:r>
-      <w:proofErr w:type="spellStart"/>
-      <w:r>
-        <w:rPr>
-          <w:rFonts w:ascii="Arial" w:hAnsi="Arial" w:cs="Arial"/>
-          <w:color w:val="000000"/>
-        </w:rPr>
-        <w:t>seqüência</w:t>
-      </w:r>
-      <w:proofErr w:type="spellEnd"/>
-      <w:r>
-        <w:rPr>
-          <w:rFonts w:ascii="Arial" w:hAnsi="Arial" w:cs="Arial"/>
-          <w:color w:val="000000"/>
-        </w:rPr>
-        <w:t xml:space="preserve"> ou diagrama de colaboração (que na versão UML 2.0 recebeu o nome de diagrama de comunicação)&gt; </w:t>
+        <w:t xml:space="preserve">&lt; diagrama de seqüência ou diagrama de colaboração (que na versão UML 2.0 recebeu o nome de diagrama de comunicação)&gt; </w:t>
       </w:r>
     </w:p>
     <w:p>
@@ -13729,6 +13207,7 @@
         <w:jc w:val="center"/>
         <w:rPr>
           <w:rFonts w:ascii="Arial" w:hAnsi="Arial" w:cs="Arial"/>
+          <w:b/>
           <w:color w:val="000000"/>
         </w:rPr>
       </w:pPr>
@@ -13739,9 +13218,9 @@
           <w:color w:val="000000"/>
         </w:rPr>
         <w:drawing>
-          <wp:inline distT="0" distB="0" distL="0" distR="0" wp14:anchorId="48069008" wp14:editId="0EAD7208">
-            <wp:extent cx="7465695" cy="5288901"/>
-            <wp:effectExtent l="0" t="0" r="1905" b="0"/>
+          <wp:inline distT="0" distB="0" distL="0" distR="0" wp14:anchorId="48069008" wp14:editId="0A4445F7">
+            <wp:extent cx="7843792" cy="5627068"/>
+            <wp:effectExtent l="0" t="0" r="5080" b="12065"/>
             <wp:docPr id="3" name="Imagem 3"/>
             <wp:cNvGraphicFramePr>
               <a:graphicFrameLocks xmlns:a="http://schemas.openxmlformats.org/drawingml/2006/main" noChangeAspect="1"/>
@@ -13768,7 +13247,7 @@
                   <pic:spPr>
                     <a:xfrm>
                       <a:off x="0" y="0"/>
-                      <a:ext cx="7493680" cy="5308726"/>
+                      <a:ext cx="7858219" cy="5637418"/>
                     </a:xfrm>
                     <a:prstGeom prst="rect">
                       <a:avLst/>
@@ -13783,16 +13262,6 @@
           </wp:inline>
         </w:drawing>
       </w:r>
-    </w:p>
-    <w:p>
-      <w:pPr>
-        <w:spacing w:line="240" w:lineRule="auto"/>
-        <w:rPr>
-          <w:rFonts w:ascii="Arial" w:hAnsi="Arial" w:cs="Arial"/>
-          <w:b/>
-          <w:color w:val="000000"/>
-        </w:rPr>
-      </w:pPr>
       <w:r>
         <w:rPr>
           <w:rFonts w:ascii="Arial" w:hAnsi="Arial" w:cs="Arial"/>
@@ -13879,103 +13348,14 @@
           <w:rFonts w:ascii="Arial" w:hAnsi="Arial" w:cs="Arial"/>
           <w:color w:val="000000"/>
         </w:rPr>
-        <w:t xml:space="preserve">A interface terá como base um </w:t>
-      </w:r>
-      <w:proofErr w:type="spellStart"/>
-      <w:r>
-        <w:rPr>
-          <w:rFonts w:ascii="Arial" w:hAnsi="Arial" w:cs="Arial"/>
-          <w:color w:val="000000"/>
-        </w:rPr>
-        <w:t>template</w:t>
-      </w:r>
-      <w:proofErr w:type="spellEnd"/>
-      <w:r>
-        <w:rPr>
-          <w:rFonts w:ascii="Arial" w:hAnsi="Arial" w:cs="Arial"/>
-          <w:color w:val="000000"/>
-        </w:rPr>
-        <w:t xml:space="preserve"> gratuito do </w:t>
-      </w:r>
-      <w:proofErr w:type="spellStart"/>
-      <w:r>
-        <w:rPr>
-          <w:rFonts w:ascii="Arial" w:hAnsi="Arial" w:cs="Arial"/>
-          <w:color w:val="000000"/>
-        </w:rPr>
-        <w:t>Gentelela</w:t>
-      </w:r>
-      <w:proofErr w:type="spellEnd"/>
-      <w:r>
-        <w:rPr>
-          <w:rFonts w:ascii="Arial" w:hAnsi="Arial" w:cs="Arial"/>
-          <w:color w:val="000000"/>
-        </w:rPr>
-        <w:t xml:space="preserve"> </w:t>
-      </w:r>
-      <w:proofErr w:type="spellStart"/>
-      <w:r>
-        <w:rPr>
-          <w:rFonts w:ascii="Arial" w:hAnsi="Arial" w:cs="Arial"/>
-          <w:color w:val="000000"/>
-        </w:rPr>
-        <w:t>Alela</w:t>
-      </w:r>
-      <w:proofErr w:type="spellEnd"/>
-      <w:r>
-        <w:rPr>
-          <w:rFonts w:ascii="Arial" w:hAnsi="Arial" w:cs="Arial"/>
-          <w:color w:val="000000"/>
-        </w:rPr>
-        <w:t xml:space="preserve"> que compõe </w:t>
-      </w:r>
-      <w:proofErr w:type="spellStart"/>
-      <w:r>
-        <w:rPr>
-          <w:rFonts w:ascii="Arial" w:hAnsi="Arial" w:cs="Arial"/>
-          <w:color w:val="000000"/>
-        </w:rPr>
-        <w:t>boostrap</w:t>
-      </w:r>
-      <w:proofErr w:type="spellEnd"/>
-      <w:r>
-        <w:rPr>
-          <w:rFonts w:ascii="Arial" w:hAnsi="Arial" w:cs="Arial"/>
-          <w:color w:val="000000"/>
-        </w:rPr>
-        <w:t xml:space="preserve"> 3 uma biblioteca </w:t>
-      </w:r>
-      <w:proofErr w:type="spellStart"/>
-      <w:r>
-        <w:rPr>
-          <w:rFonts w:ascii="Arial" w:hAnsi="Arial" w:cs="Arial"/>
-          <w:color w:val="000000"/>
-        </w:rPr>
-        <w:t>css</w:t>
-      </w:r>
-      <w:proofErr w:type="spellEnd"/>
-      <w:r>
-        <w:rPr>
-          <w:rFonts w:ascii="Arial" w:hAnsi="Arial" w:cs="Arial"/>
-          <w:color w:val="000000"/>
-        </w:rPr>
-        <w:t xml:space="preserve"> com alguns recursos </w:t>
-      </w:r>
-      <w:proofErr w:type="spellStart"/>
-      <w:r>
-        <w:rPr>
-          <w:rFonts w:ascii="Arial" w:hAnsi="Arial" w:cs="Arial"/>
-          <w:color w:val="000000"/>
-        </w:rPr>
-        <w:t>javascript</w:t>
-      </w:r>
-      <w:proofErr w:type="spellEnd"/>
-      <w:r>
-        <w:rPr>
-          <w:rFonts w:ascii="Arial" w:hAnsi="Arial" w:cs="Arial"/>
-          <w:color w:val="000000"/>
-        </w:rPr>
-        <w:t xml:space="preserve">, dispondo das cores principais Azul cinza e branco, a interface é dividida em menu, cabeçalho e </w:t>
+        <w:t xml:space="preserve">A interface terá como base um template gratuito do </w:t>
+      </w:r>
+      <w:r>
+        <w:rPr>
+          <w:rFonts w:ascii="Arial" w:hAnsi="Arial" w:cs="Arial"/>
+          <w:color w:val="000000"/>
+        </w:rPr>
+        <w:t xml:space="preserve">Gentelela Alela que compõe boostrap 3 uma biblioteca css com alguns recursos javascript, dispondo das cores principais Azul cinza e branco, a interface é dividida em menu, cabeçalho e </w:t>
       </w:r>
       <w:r>
         <w:rPr>
@@ -14028,39 +13408,7 @@
           <w:rFonts w:ascii="Arial" w:hAnsi="Arial" w:cs="Arial"/>
           <w:color w:val="000000"/>
         </w:rPr>
-        <w:t>&lt;</w:t>
-      </w:r>
-      <w:proofErr w:type="gramStart"/>
-      <w:r>
-        <w:rPr>
-          <w:rFonts w:ascii="Arial" w:hAnsi="Arial" w:cs="Arial"/>
-          <w:color w:val="000000"/>
-        </w:rPr>
-        <w:t>mostra</w:t>
-      </w:r>
-      <w:proofErr w:type="gramEnd"/>
-      <w:r>
-        <w:rPr>
-          <w:rFonts w:ascii="Arial" w:hAnsi="Arial" w:cs="Arial"/>
-          <w:color w:val="000000"/>
-        </w:rPr>
-        <w:t xml:space="preserve"> os possíveis caminhos de navegação entre as páginas do sistema. O mapa de navegação pode ser desenhado por níveis de acesso. Pode ser usada a notação </w:t>
-      </w:r>
-      <w:proofErr w:type="gramStart"/>
-      <w:r>
-        <w:rPr>
-          <w:rFonts w:ascii="Arial" w:hAnsi="Arial" w:cs="Arial"/>
-          <w:color w:val="000000"/>
-        </w:rPr>
-        <w:t>WAE.&gt;</w:t>
-      </w:r>
-      <w:proofErr w:type="gramEnd"/>
-      <w:r>
-        <w:rPr>
-          <w:rFonts w:ascii="Arial" w:hAnsi="Arial" w:cs="Arial"/>
-          <w:color w:val="000000"/>
-        </w:rPr>
-        <w:t xml:space="preserve"> </w:t>
+        <w:t xml:space="preserve">&lt;mostra os possíveis caminhos de navegação entre as páginas do sistema. O mapa de navegação pode ser desenhado por níveis de acesso. Pode ser usada a notação WAE.&gt; </w:t>
       </w:r>
     </w:p>
     <w:p>
@@ -14608,36 +13956,8 @@
                 <w:color w:val="000000"/>
                 <w:sz w:val="22"/>
               </w:rPr>
-              <w:t xml:space="preserve">Hospedagem </w:t>
-            </w:r>
-            <w:proofErr w:type="spellStart"/>
-            <w:r>
-              <w:rPr>
-                <w:rFonts w:ascii="Arial" w:hAnsi="Arial" w:cs="Arial"/>
-                <w:color w:val="000000"/>
-                <w:sz w:val="22"/>
-              </w:rPr>
-              <w:t>Php</w:t>
-            </w:r>
-            <w:proofErr w:type="spellEnd"/>
-            <w:r>
-              <w:rPr>
-                <w:rFonts w:ascii="Arial" w:hAnsi="Arial" w:cs="Arial"/>
-                <w:color w:val="000000"/>
-                <w:sz w:val="22"/>
-              </w:rPr>
-              <w:t xml:space="preserve"> + </w:t>
-            </w:r>
-            <w:proofErr w:type="spellStart"/>
-            <w:r>
-              <w:rPr>
-                <w:rFonts w:ascii="Arial" w:hAnsi="Arial" w:cs="Arial"/>
-                <w:color w:val="000000"/>
-                <w:sz w:val="22"/>
-              </w:rPr>
-              <w:t>Mysql</w:t>
-            </w:r>
-            <w:proofErr w:type="spellEnd"/>
+              <w:t>Hospedagem Php + Mysql</w:t>
+            </w:r>
           </w:p>
         </w:tc>
         <w:tc>
@@ -14772,7 +14092,6 @@
                 <w:sz w:val="22"/>
               </w:rPr>
             </w:pPr>
-            <w:proofErr w:type="spellStart"/>
             <w:r>
               <w:rPr>
                 <w:rFonts w:ascii="Arial" w:hAnsi="Arial" w:cs="Arial"/>
@@ -14781,7 +14100,6 @@
               </w:rPr>
               <w:t>Dominio</w:t>
             </w:r>
-            <w:proofErr w:type="spellEnd"/>
           </w:p>
         </w:tc>
         <w:tc>
@@ -16131,25 +15449,7 @@
                 <w:color w:val="000000"/>
                 <w:sz w:val="22"/>
               </w:rPr>
-              <w:t xml:space="preserve">Servidor </w:t>
-            </w:r>
-            <w:proofErr w:type="spellStart"/>
-            <w:r>
-              <w:rPr>
-                <w:rFonts w:ascii="Arial" w:hAnsi="Arial" w:cs="Arial"/>
-                <w:color w:val="000000"/>
-                <w:sz w:val="22"/>
-              </w:rPr>
-              <w:t>Mysql</w:t>
-            </w:r>
-            <w:proofErr w:type="spellEnd"/>
-            <w:r>
-              <w:rPr>
-                <w:rFonts w:ascii="Arial" w:hAnsi="Arial" w:cs="Arial"/>
-                <w:color w:val="000000"/>
-                <w:sz w:val="22"/>
-              </w:rPr>
-              <w:t xml:space="preserve"> + Licença</w:t>
+              <w:t>Servidor Mysql + Licença</w:t>
             </w:r>
           </w:p>
         </w:tc>
@@ -17496,25 +16796,7 @@
                 <w:color w:val="000000"/>
                 <w:sz w:val="22"/>
               </w:rPr>
-              <w:t xml:space="preserve">Servidor </w:t>
-            </w:r>
-            <w:proofErr w:type="spellStart"/>
-            <w:r>
-              <w:rPr>
-                <w:rFonts w:ascii="Arial" w:hAnsi="Arial" w:cs="Arial"/>
-                <w:color w:val="000000"/>
-                <w:sz w:val="22"/>
-              </w:rPr>
-              <w:t>Mysql</w:t>
-            </w:r>
-            <w:proofErr w:type="spellEnd"/>
-            <w:r>
-              <w:rPr>
-                <w:rFonts w:ascii="Arial" w:hAnsi="Arial" w:cs="Arial"/>
-                <w:color w:val="000000"/>
-                <w:sz w:val="22"/>
-              </w:rPr>
-              <w:t xml:space="preserve"> + Licença</w:t>
+              <w:t>Servidor Mysql + Licença</w:t>
             </w:r>
           </w:p>
         </w:tc>
@@ -20097,21 +19379,7 @@
         <w:rPr>
           <w:rFonts w:ascii="Arial" w:hAnsi="Arial" w:cs="Arial"/>
         </w:rPr>
-        <w:t xml:space="preserve">Fonte: print </w:t>
-      </w:r>
-      <w:proofErr w:type="spellStart"/>
-      <w:r>
-        <w:rPr>
-          <w:rFonts w:ascii="Arial" w:hAnsi="Arial" w:cs="Arial"/>
-        </w:rPr>
-        <w:t>screen</w:t>
-      </w:r>
-      <w:proofErr w:type="spellEnd"/>
-      <w:r>
-        <w:rPr>
-          <w:rFonts w:ascii="Arial" w:hAnsi="Arial" w:cs="Arial"/>
-        </w:rPr>
-        <w:t xml:space="preserve"> do Sistema de Controle de Associados</w:t>
+        <w:t>Fonte: print screen do Sistema de Controle de Associados</w:t>
       </w:r>
     </w:p>
     <w:p>
@@ -20237,21 +19505,7 @@
         <w:rPr>
           <w:rFonts w:ascii="Arial" w:hAnsi="Arial" w:cs="Arial"/>
         </w:rPr>
-        <w:t xml:space="preserve">Fonte: print </w:t>
-      </w:r>
-      <w:proofErr w:type="spellStart"/>
-      <w:r>
-        <w:rPr>
-          <w:rFonts w:ascii="Arial" w:hAnsi="Arial" w:cs="Arial"/>
-        </w:rPr>
-        <w:t>screen</w:t>
-      </w:r>
-      <w:proofErr w:type="spellEnd"/>
-      <w:r>
-        <w:rPr>
-          <w:rFonts w:ascii="Arial" w:hAnsi="Arial" w:cs="Arial"/>
-        </w:rPr>
-        <w:t xml:space="preserve"> do Sistema de Controle de Associados</w:t>
+        <w:t>Fonte: print screen do Sistema de Controle de Associados</w:t>
       </w:r>
     </w:p>
     <w:p>
@@ -20287,16 +19541,8 @@
         <w:rPr>
           <w:rFonts w:ascii="Arial" w:hAnsi="Arial" w:cs="Arial"/>
         </w:rPr>
-        <w:t xml:space="preserve">gerenciar </w:t>
-      </w:r>
-      <w:proofErr w:type="spellStart"/>
-      <w:r>
-        <w:rPr>
-          <w:rFonts w:ascii="Arial" w:hAnsi="Arial" w:cs="Arial"/>
-        </w:rPr>
-        <w:t>convenios</w:t>
-      </w:r>
-      <w:proofErr w:type="spellEnd"/>
+        <w:t>gerenciar convenios</w:t>
+      </w:r>
     </w:p>
     <w:p>
       <w:pPr>
@@ -20379,21 +19625,7 @@
         <w:rPr>
           <w:rFonts w:ascii="Arial" w:hAnsi="Arial" w:cs="Arial"/>
         </w:rPr>
-        <w:t xml:space="preserve">Fonte: print </w:t>
-      </w:r>
-      <w:proofErr w:type="spellStart"/>
-      <w:r>
-        <w:rPr>
-          <w:rFonts w:ascii="Arial" w:hAnsi="Arial" w:cs="Arial"/>
-        </w:rPr>
-        <w:t>screen</w:t>
-      </w:r>
-      <w:proofErr w:type="spellEnd"/>
-      <w:r>
-        <w:rPr>
-          <w:rFonts w:ascii="Arial" w:hAnsi="Arial" w:cs="Arial"/>
-        </w:rPr>
-        <w:t xml:space="preserve"> do Sistema de Controle de Associados</w:t>
+        <w:t>Fonte: print screen do Sistema de Controle de Associados</w:t>
       </w:r>
     </w:p>
     <w:p>
@@ -20514,21 +19746,7 @@
         <w:rPr>
           <w:rFonts w:ascii="Arial" w:hAnsi="Arial" w:cs="Arial"/>
         </w:rPr>
-        <w:t xml:space="preserve">Fonte: print </w:t>
-      </w:r>
-      <w:proofErr w:type="spellStart"/>
-      <w:r>
-        <w:rPr>
-          <w:rFonts w:ascii="Arial" w:hAnsi="Arial" w:cs="Arial"/>
-        </w:rPr>
-        <w:t>screen</w:t>
-      </w:r>
-      <w:proofErr w:type="spellEnd"/>
-      <w:r>
-        <w:rPr>
-          <w:rFonts w:ascii="Arial" w:hAnsi="Arial" w:cs="Arial"/>
-        </w:rPr>
-        <w:t xml:space="preserve"> do Sistema de Controle de Associados</w:t>
+        <w:t>Fonte: print screen do Sistema de Controle de Associados</w:t>
       </w:r>
     </w:p>
     <w:p>
@@ -20654,21 +19872,7 @@
         <w:rPr>
           <w:rFonts w:ascii="Arial" w:hAnsi="Arial" w:cs="Arial"/>
         </w:rPr>
-        <w:t xml:space="preserve">Fonte: print </w:t>
-      </w:r>
-      <w:proofErr w:type="spellStart"/>
-      <w:r>
-        <w:rPr>
-          <w:rFonts w:ascii="Arial" w:hAnsi="Arial" w:cs="Arial"/>
-        </w:rPr>
-        <w:t>screen</w:t>
-      </w:r>
-      <w:proofErr w:type="spellEnd"/>
-      <w:r>
-        <w:rPr>
-          <w:rFonts w:ascii="Arial" w:hAnsi="Arial" w:cs="Arial"/>
-        </w:rPr>
-        <w:t xml:space="preserve"> do Sistema de Controle de Associados</w:t>
+        <w:t>Fonte: print screen do Sistema de Controle de Associados</w:t>
       </w:r>
     </w:p>
     <w:p>
@@ -20712,7 +19916,7 @@
 </file>
 
 <file path=word/endnotes.xml><?xml version="1.0" encoding="utf-8"?>
-<w:endnotes xmlns:wpc="http://schemas.microsoft.com/office/word/2010/wordprocessingCanvas" xmlns:cx="http://schemas.microsoft.com/office/drawing/2014/chartex" xmlns:cx1="http://schemas.microsoft.com/office/drawing/2015/9/8/chartex" xmlns:cx2="http://schemas.microsoft.com/office/drawing/2015/10/21/chartex" xmlns:cx3="http://schemas.microsoft.com/office/drawing/2016/5/9/chartex" xmlns:cx4="http://schemas.microsoft.com/office/drawing/2016/5/10/chartex" xmlns:cx5="http://schemas.microsoft.com/office/drawing/2016/5/11/chartex" xmlns:cx6="http://schemas.microsoft.com/office/drawing/2016/5/12/chartex" xmlns:cx7="http://schemas.microsoft.com/office/drawing/2016/5/13/chartex" xmlns:cx8="http://schemas.microsoft.com/office/drawing/2016/5/14/chartex" xmlns:mc="http://schemas.openxmlformats.org/markup-compatibility/2006" xmlns:aink="http://schemas.microsoft.com/office/drawing/2016/ink" xmlns:am3d="http://schemas.microsoft.com/office/drawing/2017/model3d" xmlns:o="urn:schemas-microsoft-com:office:office" xmlns:r="http://schemas.openxmlformats.org/officeDocument/2006/relationships" xmlns:m="http://schemas.openxmlformats.org/officeDocument/2006/math" xmlns:v="urn:schemas-microsoft-com:vml" xmlns:wp14="http://schemas.microsoft.com/office/word/2010/wordprocessingDrawing" xmlns:wp="http://schemas.openxmlformats.org/drawingml/2006/wordprocessingDrawing" xmlns:w10="urn:schemas-microsoft-com:office:word" xmlns:w="http://schemas.openxmlformats.org/wordprocessingml/2006/main" xmlns:w14="http://schemas.microsoft.com/office/word/2010/wordml" xmlns:w15="http://schemas.microsoft.com/office/word/2012/wordml" xmlns:w16cid="http://schemas.microsoft.com/office/word/2016/wordml/cid" xmlns:w16se="http://schemas.microsoft.com/office/word/2015/wordml/symex" xmlns:wpg="http://schemas.microsoft.com/office/word/2010/wordprocessingGroup" xmlns:wpi="http://schemas.microsoft.com/office/word/2010/wordprocessingInk" xmlns:wne="http://schemas.microsoft.com/office/word/2006/wordml" xmlns:wps="http://schemas.microsoft.com/office/word/2010/wordprocessingShape" mc:Ignorable="w14 w15 w16se w16cid wp14">
+<w:endnotes xmlns:wpc="http://schemas.microsoft.com/office/word/2010/wordprocessingCanvas" xmlns:mo="http://schemas.microsoft.com/office/mac/office/2008/main" xmlns:mc="http://schemas.openxmlformats.org/markup-compatibility/2006" xmlns:mv="urn:schemas-microsoft-com:mac:vml" xmlns:o="urn:schemas-microsoft-com:office:office" xmlns:r="http://schemas.openxmlformats.org/officeDocument/2006/relationships" xmlns:m="http://schemas.openxmlformats.org/officeDocument/2006/math" xmlns:v="urn:schemas-microsoft-com:vml" xmlns:wp14="http://schemas.microsoft.com/office/word/2010/wordprocessingDrawing" xmlns:wp="http://schemas.openxmlformats.org/drawingml/2006/wordprocessingDrawing" xmlns:w10="urn:schemas-microsoft-com:office:word" xmlns:w="http://schemas.openxmlformats.org/wordprocessingml/2006/main" xmlns:w14="http://schemas.microsoft.com/office/word/2010/wordml" xmlns:w15="http://schemas.microsoft.com/office/word/2012/wordml" xmlns:wpg="http://schemas.microsoft.com/office/word/2010/wordprocessingGroup" xmlns:wpi="http://schemas.microsoft.com/office/word/2010/wordprocessingInk" xmlns:wne="http://schemas.microsoft.com/office/word/2006/wordml" xmlns:wps="http://schemas.microsoft.com/office/word/2010/wordprocessingShape" mc:Ignorable="w14 w15 wp14">
   <w:endnote w:type="separator" w:id="-1">
     <w:p>
       <w:r>
@@ -20731,7 +19935,7 @@
 </file>
 
 <file path=word/footer1.xml><?xml version="1.0" encoding="utf-8"?>
-<w:ftr xmlns:wpc="http://schemas.microsoft.com/office/word/2010/wordprocessingCanvas" xmlns:cx="http://schemas.microsoft.com/office/drawing/2014/chartex" xmlns:cx1="http://schemas.microsoft.com/office/drawing/2015/9/8/chartex" xmlns:cx2="http://schemas.microsoft.com/office/drawing/2015/10/21/chartex" xmlns:cx3="http://schemas.microsoft.com/office/drawing/2016/5/9/chartex" xmlns:cx4="http://schemas.microsoft.com/office/drawing/2016/5/10/chartex" xmlns:cx5="http://schemas.microsoft.com/office/drawing/2016/5/11/chartex" xmlns:cx6="http://schemas.microsoft.com/office/drawing/2016/5/12/chartex" xmlns:cx7="http://schemas.microsoft.com/office/drawing/2016/5/13/chartex" xmlns:cx8="http://schemas.microsoft.com/office/drawing/2016/5/14/chartex" xmlns:mc="http://schemas.openxmlformats.org/markup-compatibility/2006" xmlns:aink="http://schemas.microsoft.com/office/drawing/2016/ink" xmlns:am3d="http://schemas.microsoft.com/office/drawing/2017/model3d" xmlns:o="urn:schemas-microsoft-com:office:office" xmlns:r="http://schemas.openxmlformats.org/officeDocument/2006/relationships" xmlns:m="http://schemas.openxmlformats.org/officeDocument/2006/math" xmlns:v="urn:schemas-microsoft-com:vml" xmlns:wp14="http://schemas.microsoft.com/office/word/2010/wordprocessingDrawing" xmlns:wp="http://schemas.openxmlformats.org/drawingml/2006/wordprocessingDrawing" xmlns:w10="urn:schemas-microsoft-com:office:word" xmlns:w="http://schemas.openxmlformats.org/wordprocessingml/2006/main" xmlns:w14="http://schemas.microsoft.com/office/word/2010/wordml" xmlns:w15="http://schemas.microsoft.com/office/word/2012/wordml" xmlns:w16cid="http://schemas.microsoft.com/office/word/2016/wordml/cid" xmlns:w16se="http://schemas.microsoft.com/office/word/2015/wordml/symex" xmlns:wpg="http://schemas.microsoft.com/office/word/2010/wordprocessingGroup" xmlns:wpi="http://schemas.microsoft.com/office/word/2010/wordprocessingInk" xmlns:wne="http://schemas.microsoft.com/office/word/2006/wordml" xmlns:wps="http://schemas.microsoft.com/office/word/2010/wordprocessingShape" mc:Ignorable="w14 w15 w16se w16cid wp14">
+<w:ftr xmlns:wpc="http://schemas.microsoft.com/office/word/2010/wordprocessingCanvas" xmlns:mo="http://schemas.microsoft.com/office/mac/office/2008/main" xmlns:mc="http://schemas.openxmlformats.org/markup-compatibility/2006" xmlns:mv="urn:schemas-microsoft-com:mac:vml" xmlns:o="urn:schemas-microsoft-com:office:office" xmlns:r="http://schemas.openxmlformats.org/officeDocument/2006/relationships" xmlns:m="http://schemas.openxmlformats.org/officeDocument/2006/math" xmlns:v="urn:schemas-microsoft-com:vml" xmlns:wp14="http://schemas.microsoft.com/office/word/2010/wordprocessingDrawing" xmlns:wp="http://schemas.openxmlformats.org/drawingml/2006/wordprocessingDrawing" xmlns:w10="urn:schemas-microsoft-com:office:word" xmlns:w="http://schemas.openxmlformats.org/wordprocessingml/2006/main" xmlns:w14="http://schemas.microsoft.com/office/word/2010/wordml" xmlns:w15="http://schemas.microsoft.com/office/word/2012/wordml" xmlns:wpg="http://schemas.microsoft.com/office/word/2010/wordprocessingGroup" xmlns:wpi="http://schemas.microsoft.com/office/word/2010/wordprocessingInk" xmlns:wne="http://schemas.microsoft.com/office/word/2006/wordml" xmlns:wps="http://schemas.microsoft.com/office/word/2010/wordprocessingShape" mc:Ignorable="w14 w15 wp14">
   <w:p>
     <w:pPr>
       <w:pStyle w:val="Rodap"/>
@@ -20749,7 +19953,7 @@
 </file>
 
 <file path=word/footnotes.xml><?xml version="1.0" encoding="utf-8"?>
-<w:footnotes xmlns:wpc="http://schemas.microsoft.com/office/word/2010/wordprocessingCanvas" xmlns:cx="http://schemas.microsoft.com/office/drawing/2014/chartex" xmlns:cx1="http://schemas.microsoft.com/office/drawing/2015/9/8/chartex" xmlns:cx2="http://schemas.microsoft.com/office/drawing/2015/10/21/chartex" xmlns:cx3="http://schemas.microsoft.com/office/drawing/2016/5/9/chartex" xmlns:cx4="http://schemas.microsoft.com/office/drawing/2016/5/10/chartex" xmlns:cx5="http://schemas.microsoft.com/office/drawing/2016/5/11/chartex" xmlns:cx6="http://schemas.microsoft.com/office/drawing/2016/5/12/chartex" xmlns:cx7="http://schemas.microsoft.com/office/drawing/2016/5/13/chartex" xmlns:cx8="http://schemas.microsoft.com/office/drawing/2016/5/14/chartex" xmlns:mc="http://schemas.openxmlformats.org/markup-compatibility/2006" xmlns:aink="http://schemas.microsoft.com/office/drawing/2016/ink" xmlns:am3d="http://schemas.microsoft.com/office/drawing/2017/model3d" xmlns:o="urn:schemas-microsoft-com:office:office" xmlns:r="http://schemas.openxmlformats.org/officeDocument/2006/relationships" xmlns:m="http://schemas.openxmlformats.org/officeDocument/2006/math" xmlns:v="urn:schemas-microsoft-com:vml" xmlns:wp14="http://schemas.microsoft.com/office/word/2010/wordprocessingDrawing" xmlns:wp="http://schemas.openxmlformats.org/drawingml/2006/wordprocessingDrawing" xmlns:w10="urn:schemas-microsoft-com:office:word" xmlns:w="http://schemas.openxmlformats.org/wordprocessingml/2006/main" xmlns:w14="http://schemas.microsoft.com/office/word/2010/wordml" xmlns:w15="http://schemas.microsoft.com/office/word/2012/wordml" xmlns:w16cid="http://schemas.microsoft.com/office/word/2016/wordml/cid" xmlns:w16se="http://schemas.microsoft.com/office/word/2015/wordml/symex" xmlns:wpg="http://schemas.microsoft.com/office/word/2010/wordprocessingGroup" xmlns:wpi="http://schemas.microsoft.com/office/word/2010/wordprocessingInk" xmlns:wne="http://schemas.microsoft.com/office/word/2006/wordml" xmlns:wps="http://schemas.microsoft.com/office/word/2010/wordprocessingShape" mc:Ignorable="w14 w15 w16se w16cid wp14">
+<w:footnotes xmlns:wpc="http://schemas.microsoft.com/office/word/2010/wordprocessingCanvas" xmlns:mo="http://schemas.microsoft.com/office/mac/office/2008/main" xmlns:mc="http://schemas.openxmlformats.org/markup-compatibility/2006" xmlns:mv="urn:schemas-microsoft-com:mac:vml" xmlns:o="urn:schemas-microsoft-com:office:office" xmlns:r="http://schemas.openxmlformats.org/officeDocument/2006/relationships" xmlns:m="http://schemas.openxmlformats.org/officeDocument/2006/math" xmlns:v="urn:schemas-microsoft-com:vml" xmlns:wp14="http://schemas.microsoft.com/office/word/2010/wordprocessingDrawing" xmlns:wp="http://schemas.openxmlformats.org/drawingml/2006/wordprocessingDrawing" xmlns:w10="urn:schemas-microsoft-com:office:word" xmlns:w="http://schemas.openxmlformats.org/wordprocessingml/2006/main" xmlns:w14="http://schemas.microsoft.com/office/word/2010/wordml" xmlns:w15="http://schemas.microsoft.com/office/word/2012/wordml" xmlns:wpg="http://schemas.microsoft.com/office/word/2010/wordprocessingGroup" xmlns:wpi="http://schemas.microsoft.com/office/word/2010/wordprocessingInk" xmlns:wne="http://schemas.microsoft.com/office/word/2006/wordml" xmlns:wps="http://schemas.microsoft.com/office/word/2010/wordprocessingShape" mc:Ignorable="w14 w15 wp14">
   <w:footnote w:type="separator" w:id="-1">
     <w:p>
       <w:r>
@@ -20768,7 +19972,7 @@
 </file>
 
 <file path=word/header1.xml><?xml version="1.0" encoding="utf-8"?>
-<w:hdr xmlns:wpc="http://schemas.microsoft.com/office/word/2010/wordprocessingCanvas" xmlns:cx="http://schemas.microsoft.com/office/drawing/2014/chartex" xmlns:cx1="http://schemas.microsoft.com/office/drawing/2015/9/8/chartex" xmlns:cx2="http://schemas.microsoft.com/office/drawing/2015/10/21/chartex" xmlns:cx3="http://schemas.microsoft.com/office/drawing/2016/5/9/chartex" xmlns:cx4="http://schemas.microsoft.com/office/drawing/2016/5/10/chartex" xmlns:cx5="http://schemas.microsoft.com/office/drawing/2016/5/11/chartex" xmlns:cx6="http://schemas.microsoft.com/office/drawing/2016/5/12/chartex" xmlns:cx7="http://schemas.microsoft.com/office/drawing/2016/5/13/chartex" xmlns:cx8="http://schemas.microsoft.com/office/drawing/2016/5/14/chartex" xmlns:mc="http://schemas.openxmlformats.org/markup-compatibility/2006" xmlns:aink="http://schemas.microsoft.com/office/drawing/2016/ink" xmlns:am3d="http://schemas.microsoft.com/office/drawing/2017/model3d" xmlns:o="urn:schemas-microsoft-com:office:office" xmlns:r="http://schemas.openxmlformats.org/officeDocument/2006/relationships" xmlns:m="http://schemas.openxmlformats.org/officeDocument/2006/math" xmlns:v="urn:schemas-microsoft-com:vml" xmlns:wp14="http://schemas.microsoft.com/office/word/2010/wordprocessingDrawing" xmlns:wp="http://schemas.openxmlformats.org/drawingml/2006/wordprocessingDrawing" xmlns:w10="urn:schemas-microsoft-com:office:word" xmlns:w="http://schemas.openxmlformats.org/wordprocessingml/2006/main" xmlns:w14="http://schemas.microsoft.com/office/word/2010/wordml" xmlns:w15="http://schemas.microsoft.com/office/word/2012/wordml" xmlns:w16cid="http://schemas.microsoft.com/office/word/2016/wordml/cid" xmlns:w16se="http://schemas.microsoft.com/office/word/2015/wordml/symex" xmlns:wpg="http://schemas.microsoft.com/office/word/2010/wordprocessingGroup" xmlns:wpi="http://schemas.microsoft.com/office/word/2010/wordprocessingInk" xmlns:wne="http://schemas.microsoft.com/office/word/2006/wordml" xmlns:wps="http://schemas.microsoft.com/office/word/2010/wordprocessingShape" mc:Ignorable="w14 w15 w16se w16cid wp14">
+<w:hdr xmlns:wpc="http://schemas.microsoft.com/office/word/2010/wordprocessingCanvas" xmlns:mo="http://schemas.microsoft.com/office/mac/office/2008/main" xmlns:mc="http://schemas.openxmlformats.org/markup-compatibility/2006" xmlns:mv="urn:schemas-microsoft-com:mac:vml" xmlns:o="urn:schemas-microsoft-com:office:office" xmlns:r="http://schemas.openxmlformats.org/officeDocument/2006/relationships" xmlns:m="http://schemas.openxmlformats.org/officeDocument/2006/math" xmlns:v="urn:schemas-microsoft-com:vml" xmlns:wp14="http://schemas.microsoft.com/office/word/2010/wordprocessingDrawing" xmlns:wp="http://schemas.openxmlformats.org/drawingml/2006/wordprocessingDrawing" xmlns:w10="urn:schemas-microsoft-com:office:word" xmlns:w="http://schemas.openxmlformats.org/wordprocessingml/2006/main" xmlns:w14="http://schemas.microsoft.com/office/word/2010/wordml" xmlns:w15="http://schemas.microsoft.com/office/word/2012/wordml" xmlns:wpg="http://schemas.microsoft.com/office/word/2010/wordprocessingGroup" xmlns:wpi="http://schemas.microsoft.com/office/word/2010/wordprocessingInk" xmlns:wne="http://schemas.microsoft.com/office/word/2006/wordml" xmlns:wps="http://schemas.microsoft.com/office/word/2010/wordprocessingShape" mc:Ignorable="w14 w15 wp14">
   <w:p>
     <w:pPr>
       <w:widowControl w:val="0"/>
@@ -20810,8 +20014,8 @@
 </file>
 
 <file path=word/numbering.xml><?xml version="1.0" encoding="utf-8"?>
-<w:numbering xmlns:wpc="http://schemas.microsoft.com/office/word/2010/wordprocessingCanvas" xmlns:cx="http://schemas.microsoft.com/office/drawing/2014/chartex" xmlns:cx1="http://schemas.microsoft.com/office/drawing/2015/9/8/chartex" xmlns:cx2="http://schemas.microsoft.com/office/drawing/2015/10/21/chartex" xmlns:cx3="http://schemas.microsoft.com/office/drawing/2016/5/9/chartex" xmlns:cx4="http://schemas.microsoft.com/office/drawing/2016/5/10/chartex" xmlns:cx5="http://schemas.microsoft.com/office/drawing/2016/5/11/chartex" xmlns:cx6="http://schemas.microsoft.com/office/drawing/2016/5/12/chartex" xmlns:cx7="http://schemas.microsoft.com/office/drawing/2016/5/13/chartex" xmlns:cx8="http://schemas.microsoft.com/office/drawing/2016/5/14/chartex" xmlns:mc="http://schemas.openxmlformats.org/markup-compatibility/2006" xmlns:aink="http://schemas.microsoft.com/office/drawing/2016/ink" xmlns:am3d="http://schemas.microsoft.com/office/drawing/2017/model3d" xmlns:o="urn:schemas-microsoft-com:office:office" xmlns:r="http://schemas.openxmlformats.org/officeDocument/2006/relationships" xmlns:m="http://schemas.openxmlformats.org/officeDocument/2006/math" xmlns:v="urn:schemas-microsoft-com:vml" xmlns:wp14="http://schemas.microsoft.com/office/word/2010/wordprocessingDrawing" xmlns:wp="http://schemas.openxmlformats.org/drawingml/2006/wordprocessingDrawing" xmlns:w10="urn:schemas-microsoft-com:office:word" xmlns:w="http://schemas.openxmlformats.org/wordprocessingml/2006/main" xmlns:w14="http://schemas.microsoft.com/office/word/2010/wordml" xmlns:w15="http://schemas.microsoft.com/office/word/2012/wordml" xmlns:w16cid="http://schemas.microsoft.com/office/word/2016/wordml/cid" xmlns:w16se="http://schemas.microsoft.com/office/word/2015/wordml/symex" xmlns:wpg="http://schemas.microsoft.com/office/word/2010/wordprocessingGroup" xmlns:wpi="http://schemas.microsoft.com/office/word/2010/wordprocessingInk" xmlns:wne="http://schemas.microsoft.com/office/word/2006/wordml" xmlns:wps="http://schemas.microsoft.com/office/word/2010/wordprocessingShape" mc:Ignorable="w14 w15 w16se w16cid wp14">
-  <w:abstractNum w:abstractNumId="0" w15:restartNumberingAfterBreak="0">
+<w:numbering xmlns:wpc="http://schemas.microsoft.com/office/word/2010/wordprocessingCanvas" xmlns:mo="http://schemas.microsoft.com/office/mac/office/2008/main" xmlns:mc="http://schemas.openxmlformats.org/markup-compatibility/2006" xmlns:mv="urn:schemas-microsoft-com:mac:vml" xmlns:o="urn:schemas-microsoft-com:office:office" xmlns:r="http://schemas.openxmlformats.org/officeDocument/2006/relationships" xmlns:m="http://schemas.openxmlformats.org/officeDocument/2006/math" xmlns:v="urn:schemas-microsoft-com:vml" xmlns:wp14="http://schemas.microsoft.com/office/word/2010/wordprocessingDrawing" xmlns:wp="http://schemas.openxmlformats.org/drawingml/2006/wordprocessingDrawing" xmlns:w10="urn:schemas-microsoft-com:office:word" xmlns:w="http://schemas.openxmlformats.org/wordprocessingml/2006/main" xmlns:w14="http://schemas.microsoft.com/office/word/2010/wordml" xmlns:w15="http://schemas.microsoft.com/office/word/2012/wordml" xmlns:wpg="http://schemas.microsoft.com/office/word/2010/wordprocessingGroup" xmlns:wpi="http://schemas.microsoft.com/office/word/2010/wordprocessingInk" xmlns:wne="http://schemas.microsoft.com/office/word/2006/wordml" xmlns:wps="http://schemas.microsoft.com/office/word/2010/wordprocessingShape" mc:Ignorable="w14 w15 wp14">
+  <w:abstractNum w:abstractNumId="0">
     <w:nsid w:val="FFFFFF1D"/>
     <w:multiLevelType w:val="multilevel"/>
     <w:tmpl w:val="932EEDE6"/>
@@ -20951,7 +20155,7 @@
       </w:rPr>
     </w:lvl>
   </w:abstractNum>
-  <w:abstractNum w:abstractNumId="1" w15:restartNumberingAfterBreak="0">
+  <w:abstractNum w:abstractNumId="1">
     <w:nsid w:val="00000001"/>
     <w:multiLevelType w:val="hybridMultilevel"/>
     <w:tmpl w:val="00000001"/>
@@ -21005,7 +20209,7 @@
       <w:lvlJc w:val="left"/>
     </w:lvl>
   </w:abstractNum>
-  <w:abstractNum w:abstractNumId="2" w15:restartNumberingAfterBreak="0">
+  <w:abstractNum w:abstractNumId="2">
     <w:nsid w:val="00000002"/>
     <w:multiLevelType w:val="hybridMultilevel"/>
     <w:tmpl w:val="00000002"/>
@@ -21059,7 +20263,7 @@
       <w:lvlJc w:val="left"/>
     </w:lvl>
   </w:abstractNum>
-  <w:abstractNum w:abstractNumId="3" w15:restartNumberingAfterBreak="0">
+  <w:abstractNum w:abstractNumId="3">
     <w:nsid w:val="002E1F00"/>
     <w:multiLevelType w:val="hybridMultilevel"/>
     <w:tmpl w:val="B73055E2"/>
@@ -21148,7 +20352,7 @@
       </w:pPr>
     </w:lvl>
   </w:abstractNum>
-  <w:abstractNum w:abstractNumId="4" w15:restartNumberingAfterBreak="0">
+  <w:abstractNum w:abstractNumId="4">
     <w:nsid w:val="06C85052"/>
     <w:multiLevelType w:val="multilevel"/>
     <w:tmpl w:val="4FEA3C6E"/>
@@ -21261,7 +20465,7 @@
       </w:rPr>
     </w:lvl>
   </w:abstractNum>
-  <w:abstractNum w:abstractNumId="5" w15:restartNumberingAfterBreak="0">
+  <w:abstractNum w:abstractNumId="5">
     <w:nsid w:val="2AC34195"/>
     <w:multiLevelType w:val="hybridMultilevel"/>
     <w:tmpl w:val="4912B50A"/>
@@ -21351,7 +20555,7 @@
       </w:pPr>
     </w:lvl>
   </w:abstractNum>
-  <w:abstractNum w:abstractNumId="6" w15:restartNumberingAfterBreak="0">
+  <w:abstractNum w:abstractNumId="6">
     <w:nsid w:val="4C4F3A76"/>
     <w:multiLevelType w:val="multilevel"/>
     <w:tmpl w:val="0416001F"/>
@@ -21437,7 +20641,7 @@
       </w:pPr>
     </w:lvl>
   </w:abstractNum>
-  <w:abstractNum w:abstractNumId="7" w15:restartNumberingAfterBreak="0">
+  <w:abstractNum w:abstractNumId="7">
     <w:nsid w:val="5EAA609D"/>
     <w:multiLevelType w:val="hybridMultilevel"/>
     <w:tmpl w:val="B73055E2"/>
@@ -21526,7 +20730,7 @@
       </w:pPr>
     </w:lvl>
   </w:abstractNum>
-  <w:abstractNum w:abstractNumId="8" w15:restartNumberingAfterBreak="0">
+  <w:abstractNum w:abstractNumId="8">
     <w:nsid w:val="61E31B2D"/>
     <w:multiLevelType w:val="multilevel"/>
     <w:tmpl w:val="BE58CF96"/>
@@ -21687,7 +20891,7 @@
 </file>
 
 <file path=word/styles.xml><?xml version="1.0" encoding="utf-8"?>
-<w:styles xmlns:mc="http://schemas.openxmlformats.org/markup-compatibility/2006" xmlns:r="http://schemas.openxmlformats.org/officeDocument/2006/relationships" xmlns:w="http://schemas.openxmlformats.org/wordprocessingml/2006/main" xmlns:w14="http://schemas.microsoft.com/office/word/2010/wordml" xmlns:w15="http://schemas.microsoft.com/office/word/2012/wordml" xmlns:w16cid="http://schemas.microsoft.com/office/word/2016/wordml/cid" xmlns:w16se="http://schemas.microsoft.com/office/word/2015/wordml/symex" mc:Ignorable="w14 w15 w16se w16cid">
+<w:styles xmlns:mc="http://schemas.openxmlformats.org/markup-compatibility/2006" xmlns:r="http://schemas.openxmlformats.org/officeDocument/2006/relationships" xmlns:w="http://schemas.openxmlformats.org/wordprocessingml/2006/main" xmlns:w14="http://schemas.microsoft.com/office/word/2010/wordml" xmlns:w15="http://schemas.microsoft.com/office/word/2012/wordml" mc:Ignorable="w14 w15">
   <w:docDefaults>
     <w:rPrDefault>
       <w:rPr>
@@ -21699,7 +20903,7 @@
     </w:rPrDefault>
     <w:pPrDefault/>
   </w:docDefaults>
-  <w:latentStyles w:defLockedState="0" w:defUIPriority="99" w:defSemiHidden="0" w:defUnhideWhenUsed="0" w:defQFormat="0" w:count="375">
+  <w:latentStyles w:defLockedState="0" w:defUIPriority="99" w:defSemiHidden="0" w:defUnhideWhenUsed="0" w:defQFormat="0" w:count="380">
     <w:lsdException w:name="Normal" w:uiPriority="0" w:qFormat="1"/>
     <w:lsdException w:name="heading 1" w:uiPriority="9" w:qFormat="1"/>
     <w:lsdException w:name="heading 2" w:uiPriority="9" w:qFormat="1"/>
@@ -22276,7 +21480,7 @@
       <w:lang w:val="x-none" w:eastAsia="en-US"/>
     </w:rPr>
   </w:style>
-  <w:style w:type="character" w:styleId="Hyperlink">
+  <w:style w:type="character" w:styleId="Hiperlink">
     <w:name w:val="Hyperlink"/>
     <w:uiPriority w:val="99"/>
     <w:unhideWhenUsed/>
@@ -22437,6 +21641,7 @@
     <w:uiPriority w:val="59"/>
     <w:rsid w:val="00E17275"/>
     <w:tblPr>
+      <w:tblInd w:w="0" w:type="dxa"/>
       <w:tblBorders>
         <w:top w:val="single" w:sz="4" w:space="0" w:color="auto"/>
         <w:left w:val="single" w:sz="4" w:space="0" w:color="auto"/>
@@ -22445,6 +21650,12 @@
         <w:insideH w:val="single" w:sz="4" w:space="0" w:color="auto"/>
         <w:insideV w:val="single" w:sz="4" w:space="0" w:color="auto"/>
       </w:tblBorders>
+      <w:tblCellMar>
+        <w:top w:w="0" w:type="dxa"/>
+        <w:left w:w="108" w:type="dxa"/>
+        <w:bottom w:w="0" w:type="dxa"/>
+        <w:right w:w="108" w:type="dxa"/>
+      </w:tblCellMar>
     </w:tblPr>
   </w:style>
 </w:styles>
@@ -22716,7 +21927,7 @@
 </file>
 
 <file path=customXml/itemProps1.xml><?xml version="1.0" encoding="utf-8"?>
-<ds:datastoreItem xmlns:ds="http://schemas.openxmlformats.org/officeDocument/2006/customXml" ds:itemID="{F3DFD065-3CDA-494D-AEBE-99CC425AB2CE}">
+<ds:datastoreItem xmlns:ds="http://schemas.openxmlformats.org/officeDocument/2006/customXml" ds:itemID="{37417BEE-C00A-6E43-A126-3050A553FD0A}">
   <ds:schemaRefs>
     <ds:schemaRef ds:uri="http://schemas.openxmlformats.org/officeDocument/2006/bibliography"/>
   </ds:schemaRefs>

</xml_diff>